<commit_message>
Finished Intro and added start to methodology
</commit_message>
<xml_diff>
--- a/Report/Dissertation.docx
+++ b/Report/Dissertation.docx
@@ -202,7 +202,7 @@
           <w:pPr>
             <w:pStyle w:val="TOC1"/>
             <w:tabs>
-              <w:tab w:val="left" w:pos="440"/>
+              <w:tab w:val="left" w:pos="480"/>
               <w:tab w:val="right" w:leader="dot" w:pos="9016"/>
             </w:tabs>
             <w:rPr>
@@ -221,7 +221,7 @@
           <w:r>
             <w:fldChar w:fldCharType="separate"/>
           </w:r>
-          <w:hyperlink w:anchor="_Toc479821514" w:history="1">
+          <w:hyperlink w:anchor="_Toc479877137" w:history="1">
             <w:r>
               <w:rPr>
                 <w:rStyle w:val="Hyperlink"/>
@@ -264,7 +264,7 @@
                 <w:noProof/>
                 <w:webHidden/>
               </w:rPr>
-              <w:instrText xml:space="preserve"> PAGEREF _Toc479821514 \h </w:instrText>
+              <w:instrText xml:space="preserve"> PAGEREF _Toc479877137 \h </w:instrText>
             </w:r>
             <w:r>
               <w:rPr>
@@ -309,7 +309,7 @@
               <w:lang w:eastAsia="en-GB"/>
             </w:rPr>
           </w:pPr>
-          <w:hyperlink w:anchor="_Toc479821515" w:history="1">
+          <w:hyperlink w:anchor="_Toc479877138" w:history="1">
             <w:r>
               <w:rPr>
                 <w:rStyle w:val="Hyperlink"/>
@@ -352,7 +352,7 @@
                 <w:noProof/>
                 <w:webHidden/>
               </w:rPr>
-              <w:instrText xml:space="preserve"> PAGEREF _Toc479821515 \h </w:instrText>
+              <w:instrText xml:space="preserve"> PAGEREF _Toc479877138 \h </w:instrText>
             </w:r>
             <w:r>
               <w:rPr>
@@ -397,7 +397,7 @@
               <w:lang w:eastAsia="en-GB"/>
             </w:rPr>
           </w:pPr>
-          <w:hyperlink w:anchor="_Toc479821516" w:history="1">
+          <w:hyperlink w:anchor="_Toc479877139" w:history="1">
             <w:r>
               <w:rPr>
                 <w:rStyle w:val="Hyperlink"/>
@@ -440,7 +440,7 @@
                 <w:noProof/>
                 <w:webHidden/>
               </w:rPr>
-              <w:instrText xml:space="preserve"> PAGEREF _Toc479821516 \h </w:instrText>
+              <w:instrText xml:space="preserve"> PAGEREF _Toc479877139 \h </w:instrText>
             </w:r>
             <w:r>
               <w:rPr>
@@ -479,10 +479,13 @@
               <w:tab w:val="right" w:leader="dot" w:pos="9016"/>
             </w:tabs>
             <w:rPr>
+              <w:rFonts w:asciiTheme="minorHAnsi" w:eastAsiaTheme="minorEastAsia" w:hAnsiTheme="minorHAnsi"/>
               <w:noProof/>
+              <w:sz w:val="22"/>
+              <w:lang w:eastAsia="en-GB"/>
             </w:rPr>
           </w:pPr>
-          <w:hyperlink w:anchor="_Toc479821517" w:history="1">
+          <w:hyperlink w:anchor="_Toc479877140" w:history="1">
             <w:r>
               <w:rPr>
                 <w:rStyle w:val="Hyperlink"/>
@@ -492,7 +495,10 @@
             </w:r>
             <w:r>
               <w:rPr>
-                <w:noProof/>
+                <w:rFonts w:asciiTheme="minorHAnsi" w:eastAsiaTheme="minorEastAsia" w:hAnsiTheme="minorHAnsi"/>
+                <w:noProof/>
+                <w:sz w:val="22"/>
+                <w:lang w:eastAsia="en-GB"/>
               </w:rPr>
               <w:tab/>
             </w:r>
@@ -522,7 +528,7 @@
                 <w:noProof/>
                 <w:webHidden/>
               </w:rPr>
-              <w:instrText xml:space="preserve"> PAGEREF _Toc479821517 \h </w:instrText>
+              <w:instrText xml:space="preserve"> PAGEREF _Toc479877140 \h </w:instrText>
             </w:r>
             <w:r>
               <w:rPr>
@@ -561,10 +567,13 @@
               <w:tab w:val="right" w:leader="dot" w:pos="9016"/>
             </w:tabs>
             <w:rPr>
+              <w:rFonts w:asciiTheme="minorHAnsi" w:eastAsiaTheme="minorEastAsia" w:hAnsiTheme="minorHAnsi"/>
               <w:noProof/>
+              <w:sz w:val="22"/>
+              <w:lang w:eastAsia="en-GB"/>
             </w:rPr>
           </w:pPr>
-          <w:hyperlink w:anchor="_Toc479821518" w:history="1">
+          <w:hyperlink w:anchor="_Toc479877141" w:history="1">
             <w:r>
               <w:rPr>
                 <w:rStyle w:val="Hyperlink"/>
@@ -574,7 +583,10 @@
             </w:r>
             <w:r>
               <w:rPr>
-                <w:noProof/>
+                <w:rFonts w:asciiTheme="minorHAnsi" w:eastAsiaTheme="minorEastAsia" w:hAnsiTheme="minorHAnsi"/>
+                <w:noProof/>
+                <w:sz w:val="22"/>
+                <w:lang w:eastAsia="en-GB"/>
               </w:rPr>
               <w:tab/>
             </w:r>
@@ -604,7 +616,95 @@
                 <w:noProof/>
                 <w:webHidden/>
               </w:rPr>
-              <w:instrText xml:space="preserve"> PAGEREF _Toc479821518 \h </w:instrText>
+              <w:instrText xml:space="preserve"> PAGEREF _Toc479877141 \h </w:instrText>
+            </w:r>
+            <w:r>
+              <w:rPr>
+                <w:noProof/>
+                <w:webHidden/>
+              </w:rPr>
+            </w:r>
+            <w:r>
+              <w:rPr>
+                <w:noProof/>
+                <w:webHidden/>
+              </w:rPr>
+              <w:fldChar w:fldCharType="separate"/>
+            </w:r>
+            <w:r>
+              <w:rPr>
+                <w:noProof/>
+                <w:webHidden/>
+              </w:rPr>
+              <w:t>6</w:t>
+            </w:r>
+            <w:r>
+              <w:rPr>
+                <w:noProof/>
+                <w:webHidden/>
+              </w:rPr>
+              <w:fldChar w:fldCharType="end"/>
+            </w:r>
+          </w:hyperlink>
+        </w:p>
+        <w:p>
+          <w:pPr>
+            <w:pStyle w:val="TOC3"/>
+            <w:tabs>
+              <w:tab w:val="left" w:pos="1320"/>
+              <w:tab w:val="right" w:leader="dot" w:pos="9016"/>
+            </w:tabs>
+            <w:rPr>
+              <w:rFonts w:asciiTheme="minorHAnsi" w:eastAsiaTheme="minorEastAsia" w:hAnsiTheme="minorHAnsi"/>
+              <w:noProof/>
+              <w:sz w:val="22"/>
+              <w:lang w:eastAsia="en-GB"/>
+            </w:rPr>
+          </w:pPr>
+          <w:hyperlink w:anchor="_Toc479877142" w:history="1">
+            <w:r>
+              <w:rPr>
+                <w:rStyle w:val="Hyperlink"/>
+                <w:noProof/>
+              </w:rPr>
+              <w:t>1.2.3</w:t>
+            </w:r>
+            <w:r>
+              <w:rPr>
+                <w:rFonts w:asciiTheme="minorHAnsi" w:eastAsiaTheme="minorEastAsia" w:hAnsiTheme="minorHAnsi"/>
+                <w:noProof/>
+                <w:sz w:val="22"/>
+                <w:lang w:eastAsia="en-GB"/>
+              </w:rPr>
+              <w:tab/>
+            </w:r>
+            <w:r>
+              <w:rPr>
+                <w:rStyle w:val="Hyperlink"/>
+                <w:noProof/>
+              </w:rPr>
+              <w:t>Rationale</w:t>
+            </w:r>
+            <w:r>
+              <w:rPr>
+                <w:noProof/>
+                <w:webHidden/>
+              </w:rPr>
+              <w:tab/>
+            </w:r>
+            <w:r>
+              <w:rPr>
+                <w:noProof/>
+                <w:webHidden/>
+              </w:rPr>
+              <w:fldChar w:fldCharType="begin"/>
+            </w:r>
+            <w:r>
+              <w:rPr>
+                <w:noProof/>
+                <w:webHidden/>
+              </w:rPr>
+              <w:instrText xml:space="preserve"> PAGEREF _Toc479877142 \h </w:instrText>
             </w:r>
             <w:r>
               <w:rPr>
@@ -719,7 +819,7 @@
       <w:pPr>
         <w:pStyle w:val="Heading1"/>
       </w:pPr>
-      <w:bookmarkStart w:id="0" w:name="_Toc479821514"/>
+      <w:bookmarkStart w:id="0" w:name="_Toc479877137"/>
       <w:r>
         <w:lastRenderedPageBreak/>
         <w:t>Introduction</w:t>
@@ -735,7 +835,7 @@
       <w:pPr>
         <w:pStyle w:val="Heading2"/>
       </w:pPr>
-      <w:bookmarkStart w:id="1" w:name="_Toc479821515"/>
+      <w:bookmarkStart w:id="1" w:name="_Toc479877138"/>
       <w:r>
         <w:t>Background</w:t>
       </w:r>
@@ -765,136 +865,127 @@
         <w:t>stocks, bonds, options, futures and countless more to consider. For this project, the focus is going to be on stocks. A stock is a portion of shares issued by a company (Oxford Dictionary, 2017). When investing into stocks, or anything for that matter, the genera</w:t>
       </w:r>
       <w:r>
-        <w:t xml:space="preserve">l goal is going to be that when it comes time to sell, they have risen in value enough that the investor has made a profit. </w:t>
-      </w:r>
-      <w:r>
-        <w:t>However, making that profit almost never comes free.</w:t>
-      </w:r>
-      <w:r>
+        <w:t xml:space="preserve">l goal is going to be that when it comes time to sell, they have risen in value enough that the investor has made a profit. However, making that profit almost never comes free. </w:t>
+      </w:r>
+      <w:r>
+        <w:rPr>
+          <w:rFonts w:cs="Arial"/>
+          <w:szCs w:val="18"/>
+          <w:bdr w:val="none" w:sz="0" w:space="0" w:color="auto" w:frame="1"/>
+          <w:shd w:val="clear" w:color="auto" w:fill="FFFFFF"/>
+        </w:rPr>
+        <w:t>Each investment</w:t>
+      </w:r>
+      <w:r>
+        <w:rPr>
+          <w:rFonts w:cs="Arial"/>
+          <w:szCs w:val="18"/>
+          <w:bdr w:val="none" w:sz="0" w:space="0" w:color="auto" w:frame="1"/>
+          <w:shd w:val="clear" w:color="auto" w:fill="FFFFFF"/>
+        </w:rPr>
+        <w:t xml:space="preserve"> typically</w:t>
+      </w:r>
+      <w:r>
+        <w:rPr>
+          <w:rFonts w:cs="Arial"/>
+          <w:szCs w:val="18"/>
+          <w:bdr w:val="none" w:sz="0" w:space="0" w:color="auto" w:frame="1"/>
+          <w:shd w:val="clear" w:color="auto" w:fill="FFFFFF"/>
+        </w:rPr>
+        <w:t xml:space="preserve"> has an “Expected Return” and a “Risk”</w:t>
+      </w:r>
+      <w:r>
+        <w:rPr>
+          <w:rFonts w:cs="Arial"/>
+          <w:szCs w:val="18"/>
+          <w:bdr w:val="none" w:sz="0" w:space="0" w:color="auto" w:frame="1"/>
+          <w:shd w:val="clear" w:color="auto" w:fill="FFFFFF"/>
+        </w:rPr>
+        <w:t xml:space="preserve"> aspect</w:t>
+      </w:r>
+      <w:r>
+        <w:rPr>
+          <w:rFonts w:cs="Arial"/>
+          <w:szCs w:val="18"/>
+          <w:bdr w:val="none" w:sz="0" w:space="0" w:color="auto" w:frame="1"/>
+          <w:shd w:val="clear" w:color="auto" w:fill="FFFFFF"/>
+        </w:rPr>
+        <w:t xml:space="preserve"> associated with</w:t>
+      </w:r>
+      <w:r>
+        <w:rPr>
+          <w:rFonts w:cs="Arial"/>
+          <w:szCs w:val="18"/>
+          <w:bdr w:val="none" w:sz="0" w:space="0" w:color="auto" w:frame="1"/>
+          <w:shd w:val="clear" w:color="auto" w:fill="FFFFFF"/>
+        </w:rPr>
+        <w:t xml:space="preserve"> it.</w:t>
+      </w:r>
+      <w:r>
+        <w:rPr>
+          <w:rFonts w:cs="Arial"/>
+          <w:szCs w:val="18"/>
+          <w:bdr w:val="none" w:sz="0" w:space="0" w:color="auto" w:frame="1"/>
+          <w:shd w:val="clear" w:color="auto" w:fill="FFFFFF"/>
+        </w:rPr>
+        <w:t xml:space="preserve"> These can be defined in a number of ways.</w:t>
+      </w:r>
+      <w:r>
+        <w:rPr>
+          <w:rFonts w:cs="Arial"/>
+          <w:szCs w:val="18"/>
+          <w:bdr w:val="none" w:sz="0" w:space="0" w:color="auto" w:frame="1"/>
+          <w:shd w:val="clear" w:color="auto" w:fill="FFFFFF"/>
+        </w:rPr>
         <w:t xml:space="preserve"> </w:t>
       </w:r>
       <w:r>
-        <w:rPr>
-          <w:rFonts w:cs="Arial"/>
-          <w:szCs w:val="18"/>
-          <w:bdr w:val="none" w:sz="0" w:space="0" w:color="auto" w:frame="1"/>
-          <w:shd w:val="clear" w:color="auto" w:fill="FFFFFF"/>
-        </w:rPr>
-        <w:t>Each investment</w:t>
-      </w:r>
-      <w:r>
-        <w:rPr>
-          <w:rFonts w:cs="Arial"/>
-          <w:szCs w:val="18"/>
-          <w:bdr w:val="none" w:sz="0" w:space="0" w:color="auto" w:frame="1"/>
-          <w:shd w:val="clear" w:color="auto" w:fill="FFFFFF"/>
-        </w:rPr>
-        <w:t xml:space="preserve"> typically</w:t>
-      </w:r>
-      <w:r>
-        <w:rPr>
-          <w:rFonts w:cs="Arial"/>
-          <w:szCs w:val="18"/>
-          <w:bdr w:val="none" w:sz="0" w:space="0" w:color="auto" w:frame="1"/>
-          <w:shd w:val="clear" w:color="auto" w:fill="FFFFFF"/>
-        </w:rPr>
-        <w:t xml:space="preserve"> has an “Expected Return” and a “Risk”</w:t>
-      </w:r>
-      <w:r>
-        <w:rPr>
-          <w:rFonts w:cs="Arial"/>
-          <w:szCs w:val="18"/>
-          <w:bdr w:val="none" w:sz="0" w:space="0" w:color="auto" w:frame="1"/>
-          <w:shd w:val="clear" w:color="auto" w:fill="FFFFFF"/>
-        </w:rPr>
-        <w:t xml:space="preserve"> aspect</w:t>
-      </w:r>
-      <w:r>
-        <w:rPr>
-          <w:rFonts w:cs="Arial"/>
-          <w:szCs w:val="18"/>
-          <w:bdr w:val="none" w:sz="0" w:space="0" w:color="auto" w:frame="1"/>
-          <w:shd w:val="clear" w:color="auto" w:fill="FFFFFF"/>
-        </w:rPr>
-        <w:t xml:space="preserve"> associated with</w:t>
-      </w:r>
-      <w:r>
-        <w:rPr>
-          <w:rFonts w:cs="Arial"/>
-          <w:szCs w:val="18"/>
-          <w:bdr w:val="none" w:sz="0" w:space="0" w:color="auto" w:frame="1"/>
-          <w:shd w:val="clear" w:color="auto" w:fill="FFFFFF"/>
-        </w:rPr>
-        <w:t xml:space="preserve"> it.</w:t>
-      </w:r>
-      <w:r>
-        <w:rPr>
-          <w:rFonts w:cs="Arial"/>
-          <w:szCs w:val="18"/>
-          <w:bdr w:val="none" w:sz="0" w:space="0" w:color="auto" w:frame="1"/>
-          <w:shd w:val="clear" w:color="auto" w:fill="FFFFFF"/>
-        </w:rPr>
-        <w:t xml:space="preserve"> These can be defined in a number of ways.</w:t>
-      </w:r>
-      <w:r>
-        <w:rPr>
-          <w:rFonts w:cs="Arial"/>
-          <w:szCs w:val="18"/>
-          <w:bdr w:val="none" w:sz="0" w:space="0" w:color="auto" w:frame="1"/>
-          <w:shd w:val="clear" w:color="auto" w:fill="FFFFFF"/>
-        </w:rPr>
+        <w:t xml:space="preserve">In the context of this project, </w:t>
+      </w:r>
+      <w:r>
+        <w:t>“Expected Return” is defined as the anticipated profit or loss on an investment</w:t>
+      </w:r>
+      <w:r>
+        <w:t xml:space="preserve"> characterised by a historical average</w:t>
+      </w:r>
+      <w:r>
+        <w:t xml:space="preserve">. </w:t>
+      </w:r>
+      <w:r>
+        <w:t xml:space="preserve">“Risk” is defined as the volatility of </w:t>
+      </w:r>
+      <w:r>
+        <w:t>an investment’s return, which is effectively the likelihood that an investment’s actual return will be different to the expected return</w:t>
+      </w:r>
+      <w:r>
+        <w:t>. This is characterised as</w:t>
+      </w:r>
+      <w:r>
+        <w:t xml:space="preserve"> variance</w:t>
+      </w:r>
+      <w:r>
+        <w:t>.</w:t>
+      </w:r>
+      <w:r>
         <w:t xml:space="preserve"> </w:t>
       </w:r>
       <w:r>
-        <w:t xml:space="preserve">In the context of this project, </w:t>
-      </w:r>
-      <w:r>
-        <w:t>“Expected Return” is defined as the anticipated profit or loss on an investment</w:t>
-      </w:r>
-      <w:r>
-        <w:t xml:space="preserve"> characterised by a historical average</w:t>
-      </w:r>
-      <w:r>
-        <w:t xml:space="preserve">. </w:t>
-      </w:r>
-      <w:r>
-        <w:t xml:space="preserve">“Risk” is defined as the volatility of </w:t>
-      </w:r>
-      <w:r>
-        <w:t>an investment’s return, which is effectively the likelihood that an investment’s actual return will be different to the expected return</w:t>
-      </w:r>
-      <w:r>
-        <w:t>. This is characterised as</w:t>
-      </w:r>
-      <w:r>
-        <w:t xml:space="preserve"> variance</w:t>
-      </w:r>
-      <w:r>
-        <w:t>.</w:t>
+        <w:t xml:space="preserve">The </w:t>
+      </w:r>
+      <w:r>
+        <w:t>best possible investment would be one that had a very high return with no risk attached.</w:t>
+      </w:r>
+      <w:r>
+        <w:t xml:space="preserve"> Sadly,</w:t>
       </w:r>
       <w:r>
         <w:t xml:space="preserve"> </w:t>
       </w:r>
       <w:r>
-        <w:t xml:space="preserve">The </w:t>
-      </w:r>
-      <w:r>
-        <w:t>best possible investment would be one that had a very high return with no risk attached.</w:t>
-      </w:r>
-      <w:r>
-        <w:t xml:space="preserve"> Sadly,</w:t>
-      </w:r>
-      <w:r>
-        <w:t xml:space="preserve"> </w:t>
-      </w:r>
-      <w:r>
         <w:t>t</w:t>
       </w:r>
       <w:r>
-        <w:t xml:space="preserve">his is never the case as almost every investment is guaranteed to have some kind of inherent risk </w:t>
-      </w:r>
-      <w:r>
-        <w:t>(</w:t>
+        <w:t>his is never the case as almost every investment is guaranteed to have some kind of inherent risk (</w:t>
       </w:r>
       <w:proofErr w:type="spellStart"/>
       <w:r>
@@ -1382,25 +1473,7 @@
           <w:bdr w:val="none" w:sz="0" w:space="0" w:color="auto" w:frame="1"/>
           <w:shd w:val="clear" w:color="auto" w:fill="FFFFFF"/>
         </w:rPr>
-        <w:t xml:space="preserve"> By spreading investments out over a larger number of diverse assets, the risk associated is generally going to be lower than if the investments were made in only one or two assets. This is due to each asset reacting differently to certain scenarios. With a large and diverse portfolio, there are going to be scenarios in which some assets will pay off, and some that won’t </w:t>
-      </w:r>
-      <w:r>
-        <w:rPr>
-          <w:rFonts w:cs="Arial"/>
-          <w:szCs w:val="18"/>
-          <w:bdr w:val="none" w:sz="0" w:space="0" w:color="auto" w:frame="1"/>
-          <w:shd w:val="clear" w:color="auto" w:fill="FFFFFF"/>
-        </w:rPr>
-        <w:t>(Elton and Gruber, 1997)</w:t>
-      </w:r>
-      <w:r>
-        <w:rPr>
-          <w:rFonts w:cs="Arial"/>
-          <w:szCs w:val="18"/>
-          <w:bdr w:val="none" w:sz="0" w:space="0" w:color="auto" w:frame="1"/>
-          <w:shd w:val="clear" w:color="auto" w:fill="FFFFFF"/>
-        </w:rPr>
-        <w:t>.</w:t>
+        <w:t xml:space="preserve"> By spreading investments out over a larger number of diverse assets, the risk associated is generally going to be lower than if the investments were made in only one or two assets. This is due to each asset reacting differently to certain scenarios. With a large and diverse portfolio, there are going to be scenarios in which some assets will pay off, and some that won’t (Elton and Gruber, 1997).</w:t>
       </w:r>
     </w:p>
     <w:p>
@@ -1460,7 +1533,70 @@
           <w:bdr w:val="none" w:sz="0" w:space="0" w:color="auto" w:frame="1"/>
           <w:shd w:val="clear" w:color="auto" w:fill="FFFFFF"/>
         </w:rPr>
-        <w:t xml:space="preserve">. </w:t>
+        <w:t>.</w:t>
+      </w:r>
+      <w:r>
+        <w:rPr>
+          <w:rFonts w:cs="Arial"/>
+          <w:szCs w:val="18"/>
+          <w:bdr w:val="none" w:sz="0" w:space="0" w:color="auto" w:frame="1"/>
+          <w:shd w:val="clear" w:color="auto" w:fill="FFFFFF"/>
+        </w:rPr>
+        <w:t xml:space="preserve"> He said that for every level of risk, there exists what he described as an “efficient portfolio”.</w:t>
+      </w:r>
+      <w:r>
+        <w:rPr>
+          <w:rFonts w:cs="Arial"/>
+          <w:szCs w:val="18"/>
+          <w:bdr w:val="none" w:sz="0" w:space="0" w:color="auto" w:frame="1"/>
+          <w:shd w:val="clear" w:color="auto" w:fill="FFFFFF"/>
+        </w:rPr>
+        <w:t xml:space="preserve"> This being the portfolio that provides the maximum return for that specific amount of risk.</w:t>
+      </w:r>
+      <w:r>
+        <w:rPr>
+          <w:rFonts w:cs="Arial"/>
+          <w:szCs w:val="18"/>
+          <w:bdr w:val="none" w:sz="0" w:space="0" w:color="auto" w:frame="1"/>
+          <w:shd w:val="clear" w:color="auto" w:fill="FFFFFF"/>
+        </w:rPr>
+        <w:t xml:space="preserve"> </w:t>
+      </w:r>
+      <w:r>
+        <w:rPr>
+          <w:rFonts w:cs="Arial"/>
+          <w:szCs w:val="18"/>
+          <w:bdr w:val="none" w:sz="0" w:space="0" w:color="auto" w:frame="1"/>
+          <w:shd w:val="clear" w:color="auto" w:fill="FFFFFF"/>
+        </w:rPr>
+        <w:t>These “efficient portfolios” formed what Markowitz called the “Efficient Frontier”</w:t>
+      </w:r>
+      <w:r>
+        <w:rPr>
+          <w:rFonts w:cs="Arial"/>
+          <w:szCs w:val="18"/>
+          <w:bdr w:val="none" w:sz="0" w:space="0" w:color="auto" w:frame="1"/>
+          <w:shd w:val="clear" w:color="auto" w:fill="FFFFFF"/>
+        </w:rPr>
+        <w:t xml:space="preserve"> (Elton et al, 1978)</w:t>
+      </w:r>
+      <w:r>
+        <w:rPr>
+          <w:rFonts w:cs="Arial"/>
+          <w:szCs w:val="18"/>
+          <w:bdr w:val="none" w:sz="0" w:space="0" w:color="auto" w:frame="1"/>
+          <w:shd w:val="clear" w:color="auto" w:fill="FFFFFF"/>
+        </w:rPr>
+        <w:t>.</w:t>
+      </w:r>
+      <w:r>
+        <w:rPr>
+          <w:rFonts w:cs="Arial"/>
+          <w:szCs w:val="18"/>
+          <w:bdr w:val="none" w:sz="0" w:space="0" w:color="auto" w:frame="1"/>
+          <w:shd w:val="clear" w:color="auto" w:fill="FFFFFF"/>
+        </w:rPr>
+        <w:t xml:space="preserve"> </w:t>
       </w:r>
       <w:r>
         <w:rPr>
@@ -1478,16 +1614,16 @@
           <w:bdr w:val="none" w:sz="0" w:space="0" w:color="auto" w:frame="1"/>
           <w:shd w:val="clear" w:color="auto" w:fill="FFFFFF"/>
         </w:rPr>
-        <w:t xml:space="preserve">Modern Portfolio Theory </w:t>
-      </w:r>
-      <w:r>
-        <w:rPr>
-          <w:rFonts w:cs="Arial"/>
-          <w:szCs w:val="18"/>
-          <w:bdr w:val="none" w:sz="0" w:space="0" w:color="auto" w:frame="1"/>
-          <w:shd w:val="clear" w:color="auto" w:fill="FFFFFF"/>
-        </w:rPr>
-        <w:t>provides insight into</w:t>
+        <w:t>Modern Portfolio Theory provides insight into</w:t>
+      </w:r>
+      <w:r>
+        <w:rPr>
+          <w:rFonts w:cs="Arial"/>
+          <w:szCs w:val="18"/>
+          <w:bdr w:val="none" w:sz="0" w:space="0" w:color="auto" w:frame="1"/>
+          <w:shd w:val="clear" w:color="auto" w:fill="FFFFFF"/>
+        </w:rPr>
+        <w:t xml:space="preserve"> mathematical</w:t>
       </w:r>
       <w:r>
         <w:rPr>
@@ -1532,25 +1668,16 @@
           <w:bdr w:val="none" w:sz="0" w:space="0" w:color="auto" w:frame="1"/>
           <w:shd w:val="clear" w:color="auto" w:fill="FFFFFF"/>
         </w:rPr>
-        <w:t xml:space="preserve"> th</w:t>
-      </w:r>
-      <w:r>
-        <w:rPr>
-          <w:rFonts w:cs="Arial"/>
-          <w:szCs w:val="18"/>
-          <w:bdr w:val="none" w:sz="0" w:space="0" w:color="auto" w:frame="1"/>
-          <w:shd w:val="clear" w:color="auto" w:fill="FFFFFF"/>
-        </w:rPr>
-        <w:t xml:space="preserve">e best level </w:t>
-      </w:r>
-      <w:r>
-        <w:rPr>
-          <w:rFonts w:cs="Arial"/>
-          <w:szCs w:val="18"/>
-          <w:bdr w:val="none" w:sz="0" w:space="0" w:color="auto" w:frame="1"/>
-          <w:shd w:val="clear" w:color="auto" w:fill="FFFFFF"/>
-        </w:rPr>
-        <w:t>of diversification by</w:t>
+        <w:t xml:space="preserve"> ways to achieve these efficient portfolios </w:t>
+      </w:r>
+      <w:r>
+        <w:rPr>
+          <w:rFonts w:cs="Arial"/>
+          <w:szCs w:val="18"/>
+          <w:bdr w:val="none" w:sz="0" w:space="0" w:color="auto" w:frame="1"/>
+          <w:shd w:val="clear" w:color="auto" w:fill="FFFFFF"/>
+        </w:rPr>
+        <w:t>by</w:t>
       </w:r>
       <w:r>
         <w:rPr>
@@ -1613,7 +1740,25 @@
           <w:bdr w:val="none" w:sz="0" w:space="0" w:color="auto" w:frame="1"/>
           <w:shd w:val="clear" w:color="auto" w:fill="FFFFFF"/>
         </w:rPr>
-        <w:t xml:space="preserve">. Portfolios can be optimised to achieve lots of different aims. Not all investors are the same, some are a lot more comfortable making higher risk investments to get those </w:t>
+        <w:t>. Portfolios can be optimised to achieve lots of different aims.</w:t>
+      </w:r>
+      <w:r>
+        <w:rPr>
+          <w:rFonts w:cs="Arial"/>
+          <w:szCs w:val="18"/>
+          <w:bdr w:val="none" w:sz="0" w:space="0" w:color="auto" w:frame="1"/>
+          <w:shd w:val="clear" w:color="auto" w:fill="FFFFFF"/>
+        </w:rPr>
+        <w:t xml:space="preserve"> Not all investors are the same, </w:t>
+      </w:r>
+      <w:r>
+        <w:rPr>
+          <w:rFonts w:cs="Arial"/>
+          <w:szCs w:val="18"/>
+          <w:bdr w:val="none" w:sz="0" w:space="0" w:color="auto" w:frame="1"/>
+          <w:shd w:val="clear" w:color="auto" w:fill="FFFFFF"/>
+        </w:rPr>
+        <w:t xml:space="preserve">some are a lot more comfortable making higher risk investments to get those </w:t>
       </w:r>
       <w:r>
         <w:rPr>
@@ -1640,7 +1785,17 @@
           <w:bdr w:val="none" w:sz="0" w:space="0" w:color="auto" w:frame="1"/>
           <w:shd w:val="clear" w:color="auto" w:fill="FFFFFF"/>
         </w:rPr>
-        <w:t>With the introduction of mathematics</w:t>
+        <w:t xml:space="preserve">With the </w:t>
+      </w:r>
+      <w:r>
+        <w:rPr>
+          <w:rFonts w:cs="Arial"/>
+          <w:szCs w:val="18"/>
+          <w:bdr w:val="none" w:sz="0" w:space="0" w:color="auto" w:frame="1"/>
+          <w:shd w:val="clear" w:color="auto" w:fill="FFFFFF"/>
+        </w:rPr>
+        <w:lastRenderedPageBreak/>
+        <w:t>introduction of mathematics</w:t>
       </w:r>
       <w:r>
         <w:rPr>
@@ -1676,25 +1831,25 @@
           <w:bdr w:val="none" w:sz="0" w:space="0" w:color="auto" w:frame="1"/>
           <w:shd w:val="clear" w:color="auto" w:fill="FFFFFF"/>
         </w:rPr>
-        <w:t xml:space="preserve"> be performed to</w:t>
-      </w:r>
-      <w:r>
-        <w:rPr>
-          <w:rFonts w:cs="Arial"/>
-          <w:szCs w:val="18"/>
-          <w:bdr w:val="none" w:sz="0" w:space="0" w:color="auto" w:frame="1"/>
-          <w:shd w:val="clear" w:color="auto" w:fill="FFFFFF"/>
-        </w:rPr>
-        <w:t xml:space="preserve"> easily</w:t>
-      </w:r>
-      <w:r>
-        <w:rPr>
-          <w:rFonts w:cs="Arial"/>
-          <w:szCs w:val="18"/>
-          <w:bdr w:val="none" w:sz="0" w:space="0" w:color="auto" w:frame="1"/>
-          <w:shd w:val="clear" w:color="auto" w:fill="FFFFFF"/>
-        </w:rPr>
-        <w:t xml:space="preserve"> achieve</w:t>
+        <w:t xml:space="preserve"> be quickly performed to </w:t>
+      </w:r>
+      <w:r>
+        <w:rPr>
+          <w:rFonts w:cs="Arial"/>
+          <w:szCs w:val="18"/>
+          <w:bdr w:val="none" w:sz="0" w:space="0" w:color="auto" w:frame="1"/>
+          <w:shd w:val="clear" w:color="auto" w:fill="FFFFFF"/>
+        </w:rPr>
+        <w:t>achieve</w:t>
+      </w:r>
+      <w:r>
+        <w:rPr>
+          <w:rFonts w:cs="Arial"/>
+          <w:szCs w:val="18"/>
+          <w:bdr w:val="none" w:sz="0" w:space="0" w:color="auto" w:frame="1"/>
+          <w:shd w:val="clear" w:color="auto" w:fill="FFFFFF"/>
+        </w:rPr>
+        <w:t xml:space="preserve"> these efficient</w:t>
       </w:r>
       <w:r>
         <w:rPr>
@@ -1783,9 +1938,8 @@
       <w:pPr>
         <w:pStyle w:val="Heading2"/>
       </w:pPr>
-      <w:bookmarkStart w:id="2" w:name="_Toc479821516"/>
-      <w:r>
-        <w:lastRenderedPageBreak/>
+      <w:bookmarkStart w:id="2" w:name="_Toc479877139"/>
+      <w:r>
         <w:t>Aims &amp; Objectives</w:t>
       </w:r>
       <w:bookmarkEnd w:id="2"/>
@@ -1794,15 +1948,39 @@
       <w:pPr>
         <w:pStyle w:val="Heading3"/>
       </w:pPr>
-      <w:bookmarkStart w:id="3" w:name="_Toc479821517"/>
+      <w:bookmarkStart w:id="3" w:name="_Toc479877140"/>
       <w:r>
         <w:t>Aim</w:t>
       </w:r>
       <w:bookmarkEnd w:id="3"/>
+      <w:r>
+        <w:t xml:space="preserve"> &amp; Rationale</w:t>
+      </w:r>
     </w:p>
     <w:p>
       <w:r>
-        <w:t>The aim of this project is to create a proprietary investment management system using the programming language Python. The system should be able to retrieve relevant and up-to date stock data providing visualisation and de</w:t>
+        <w:t>The aim</w:t>
+      </w:r>
+      <w:r>
+        <w:t xml:space="preserve"> and rationale</w:t>
+      </w:r>
+      <w:r>
+        <w:t xml:space="preserve"> of this project is to create a proprietary </w:t>
+      </w:r>
+      <w:r>
+        <w:t>asset allocation</w:t>
+      </w:r>
+      <w:r>
+        <w:t xml:space="preserve"> system that demonstrates the effectiveness of Modern Portfolio Theory in creating investment strategies</w:t>
+      </w:r>
+      <w:r>
+        <w:t xml:space="preserve">. </w:t>
+      </w:r>
+      <w:r>
+        <w:t xml:space="preserve">It </w:t>
+      </w:r>
+      <w:r>
+        <w:t>should be able to retrieve relevant and up-to date stock data providing visualisation and de</w:t>
       </w:r>
       <w:r>
         <w:t>scriptive analysis to the user. It will allow the user to craft a portfolio using</w:t>
@@ -1814,7 +1992,13 @@
         <w:t xml:space="preserve"> stocks from the available selection</w:t>
       </w:r>
       <w:r>
-        <w:t>. Using concepts from Modern Portfolio Theory, this portfolio</w:t>
+        <w:t>. Using concepts from Modern Portfolio Theory</w:t>
+      </w:r>
+      <w:r>
+        <w:t xml:space="preserve"> such as Mean-Variance analysis</w:t>
+      </w:r>
+      <w:r>
+        <w:t>, this portfolio</w:t>
       </w:r>
       <w:r>
         <w:t xml:space="preserve"> can</w:t>
@@ -1845,27 +2029,351 @@
       <w:pPr>
         <w:pStyle w:val="Heading3"/>
       </w:pPr>
-      <w:bookmarkStart w:id="4" w:name="_Toc479821518"/>
+      <w:bookmarkStart w:id="4" w:name="_Toc479877141"/>
       <w:r>
         <w:t>Objectives</w:t>
       </w:r>
       <w:bookmarkEnd w:id="4"/>
     </w:p>
     <w:p>
+      <w:pPr>
+        <w:jc w:val="both"/>
+      </w:pPr>
+      <w:r>
+        <w:t xml:space="preserve">The </w:t>
+      </w:r>
+      <w:r>
+        <w:t>objectives of this project are to:</w:t>
+      </w:r>
+    </w:p>
+    <w:p>
+      <w:pPr>
+        <w:pStyle w:val="ListParagraph"/>
+        <w:numPr>
+          <w:ilvl w:val="0"/>
+          <w:numId w:val="15"/>
+        </w:numPr>
+        <w:jc w:val="both"/>
+      </w:pPr>
+      <w:r>
+        <w:t xml:space="preserve">Research </w:t>
+      </w:r>
+      <w:r>
+        <w:t>and develop a greater understanding of Modern Portfolio Theory to help pinpoint requirements and guide implementation.</w:t>
+      </w:r>
+    </w:p>
+    <w:p>
+      <w:pPr>
+        <w:pStyle w:val="ListParagraph"/>
+        <w:numPr>
+          <w:ilvl w:val="0"/>
+          <w:numId w:val="15"/>
+        </w:numPr>
+      </w:pPr>
+      <w:r>
+        <w:t>Find and detail a reliable online source of relevant financial data.</w:t>
+      </w:r>
+    </w:p>
+    <w:p>
+      <w:pPr>
+        <w:pStyle w:val="ListParagraph"/>
+        <w:numPr>
+          <w:ilvl w:val="0"/>
+          <w:numId w:val="15"/>
+        </w:numPr>
+      </w:pPr>
+      <w:r>
+        <w:t>Implement solutions</w:t>
+      </w:r>
+      <w:r>
+        <w:t xml:space="preserve"> using Python to achieve the following:</w:t>
+      </w:r>
+    </w:p>
+    <w:p>
+      <w:pPr>
+        <w:pStyle w:val="ListParagraph"/>
+        <w:numPr>
+          <w:ilvl w:val="1"/>
+          <w:numId w:val="15"/>
+        </w:numPr>
+      </w:pPr>
+      <w:r>
+        <w:t>A</w:t>
+      </w:r>
+      <w:r>
+        <w:t xml:space="preserve"> retrieval system to fetch up-to-date price data for a specified list of stocks.</w:t>
+      </w:r>
+    </w:p>
+    <w:p>
+      <w:pPr>
+        <w:pStyle w:val="ListParagraph"/>
+        <w:numPr>
+          <w:ilvl w:val="1"/>
+          <w:numId w:val="15"/>
+        </w:numPr>
+      </w:pPr>
+      <w:r>
+        <w:t>P</w:t>
+      </w:r>
+      <w:r>
+        <w:t xml:space="preserve">erform </w:t>
+      </w:r>
+      <w:r>
+        <w:t xml:space="preserve">statistical </w:t>
+      </w:r>
+      <w:r>
+        <w:t>analysis on the data to provide the user wi</w:t>
+      </w:r>
+      <w:r>
+        <w:t xml:space="preserve">th descriptive summaries of each stock </w:t>
+      </w:r>
+      <w:r>
+        <w:t>as well as graphic visualisation.</w:t>
+      </w:r>
+    </w:p>
+    <w:p>
+      <w:pPr>
+        <w:pStyle w:val="ListParagraph"/>
+        <w:numPr>
+          <w:ilvl w:val="1"/>
+          <w:numId w:val="15"/>
+        </w:numPr>
+      </w:pPr>
+      <w:r>
+        <w:t>Allow the user to craft custom portfolios manually choosing from the available selection.</w:t>
+      </w:r>
+    </w:p>
+    <w:p>
+      <w:pPr>
+        <w:pStyle w:val="ListParagraph"/>
+        <w:numPr>
+          <w:ilvl w:val="1"/>
+          <w:numId w:val="15"/>
+        </w:numPr>
+      </w:pPr>
+      <w:r>
+        <w:t>Perform mean-variance optimisation to achieve the user’s desired portfolio goal.</w:t>
+      </w:r>
+    </w:p>
+    <w:p>
+      <w:pPr>
+        <w:pStyle w:val="ListParagraph"/>
+        <w:numPr>
+          <w:ilvl w:val="1"/>
+          <w:numId w:val="15"/>
+        </w:numPr>
+      </w:pPr>
+      <w:r>
+        <w:t>Provide the user with summarising statistics of their optimised portfolio.</w:t>
+      </w:r>
+    </w:p>
+    <w:p>
+      <w:pPr>
+        <w:pStyle w:val="ListParagraph"/>
+        <w:numPr>
+          <w:ilvl w:val="0"/>
+          <w:numId w:val="15"/>
+        </w:numPr>
+      </w:pPr>
+      <w:r>
+        <w:t>Create a</w:t>
+      </w:r>
+      <w:r>
+        <w:t xml:space="preserve"> </w:t>
+      </w:r>
+      <w:r>
+        <w:t xml:space="preserve">full graphical user interface </w:t>
+      </w:r>
+      <w:r>
+        <w:t>to contain and situate the functionality</w:t>
+      </w:r>
+      <w:r>
+        <w:t xml:space="preserve"> of the tools that have</w:t>
+      </w:r>
+      <w:r>
+        <w:t xml:space="preserve"> been created</w:t>
+      </w:r>
+      <w:r>
+        <w:t xml:space="preserve"> to form an interactive desktop application.</w:t>
+      </w:r>
+    </w:p>
+    <w:p>
+      <w:pPr>
+        <w:pStyle w:val="Heading1"/>
+      </w:pPr>
+      <w:r>
+        <w:br w:type="page"/>
+      </w:r>
+      <w:r>
+        <w:lastRenderedPageBreak/>
+        <w:t>Literature Review</w:t>
+      </w:r>
+    </w:p>
+    <w:p>
+      <w:r>
+        <w:br w:type="page"/>
+      </w:r>
+    </w:p>
+    <w:p>
+      <w:pPr>
+        <w:pStyle w:val="Heading1"/>
+      </w:pPr>
+      <w:r>
+        <w:lastRenderedPageBreak/>
+        <w:t>Methodology</w:t>
+      </w:r>
+    </w:p>
+    <w:p>
+      <w:pPr>
+        <w:pStyle w:val="Heading2"/>
+      </w:pPr>
+      <w:r>
+        <w:t>Software Development</w:t>
+      </w:r>
+    </w:p>
+    <w:p>
+      <w:r>
+        <w:t>Every</w:t>
+      </w:r>
+      <w:r>
+        <w:t xml:space="preserve"> development</w:t>
+      </w:r>
+      <w:r>
+        <w:t xml:space="preserve"> project will usually have some kind of Software Development Life Cycle (SDLC) model that it will follow. There are lots of different models that suit certain projects better than others. Whether it be a typical sequential model such as Waterfall, or perhaps a newer more flexible model like Agile</w:t>
+      </w:r>
+      <w:r>
+        <w:t>, every project will suit at least one</w:t>
+      </w:r>
+      <w:r>
+        <w:t>.</w:t>
+      </w:r>
+      <w:r>
+        <w:t xml:space="preserve"> For very small projects, methodologies aren’t really much of a concern, as they generally don’t last long enough or aren’t intense enough to utilise the full benefit of following an established SDLC model. However, as the project grows in size, it becomes more and more important to be following a methodology as it can make time and cost more foreseeable as well as boosting efficiency (</w:t>
+      </w:r>
+      <w:proofErr w:type="spellStart"/>
+      <w:r>
+        <w:t>Awad</w:t>
+      </w:r>
+      <w:proofErr w:type="spellEnd"/>
+      <w:r>
+        <w:t>, 2005).</w:t>
+      </w:r>
+    </w:p>
+    <w:p>
+      <w:r>
+        <w:t>Each of the methodologies</w:t>
+      </w:r>
+      <w:r>
+        <w:t xml:space="preserve"> all have their own strengths and weaknesses that</w:t>
+      </w:r>
+      <w:r>
+        <w:t xml:space="preserve"> can</w:t>
+      </w:r>
+      <w:r>
+        <w:t xml:space="preserve"> become more or less </w:t>
+      </w:r>
+      <w:r>
+        <w:t>apparent</w:t>
+      </w:r>
+      <w:r>
+        <w:t xml:space="preserve"> depending on the type of project.</w:t>
+      </w:r>
+      <w:r>
+        <w:t xml:space="preserve"> </w:t>
+      </w:r>
+      <w:r>
+        <w:t>One of the most influential concepts that affects the viability of a SDLC model is state of the project’s requirements</w:t>
+      </w:r>
+      <w:r>
+        <w:t xml:space="preserve"> in the beginning stages</w:t>
+      </w:r>
+      <w:r>
+        <w:t xml:space="preserve"> (</w:t>
+      </w:r>
+      <w:proofErr w:type="spellStart"/>
+      <w:r>
+        <w:t>Balaji</w:t>
+      </w:r>
+      <w:proofErr w:type="spellEnd"/>
+      <w:r>
+        <w:t xml:space="preserve"> and </w:t>
+      </w:r>
+      <w:proofErr w:type="spellStart"/>
+      <w:r>
+        <w:t>Murugaiyan</w:t>
+      </w:r>
+      <w:proofErr w:type="spellEnd"/>
+      <w:r>
+        <w:t>, 2012).</w:t>
+      </w:r>
+      <w:r>
+        <w:t xml:space="preserve"> Before choosing the most optimal methodology, relevant analysis would need to done for this particular project.</w:t>
+      </w:r>
+      <w:r>
+        <w:t xml:space="preserve"> </w:t>
+      </w:r>
+      <w:r>
+        <w:t>T</w:t>
+      </w:r>
+      <w:r>
+        <w:t>he way the requirements were set out at the beginning was very uncertain. The artefact being produced from the project was always going to be making use of various concepts within Modern Portfolio Theory (MPT). As MPT is a relatively old theory, all concepts featured within it are already laid out</w:t>
+      </w:r>
+      <w:r>
+        <w:t xml:space="preserve"> and extremely unlikely to change</w:t>
+      </w:r>
+      <w:r>
+        <w:t xml:space="preserve">, so </w:t>
+      </w:r>
+      <w:r>
+        <w:t>it seemed</w:t>
+      </w:r>
+      <w:r>
+        <w:t xml:space="preserve"> </w:t>
+      </w:r>
+      <w:r>
+        <w:t>possible to create</w:t>
+      </w:r>
+      <w:r>
+        <w:t xml:space="preserve"> a full list of requirements fro</w:t>
+      </w:r>
       <w:bookmarkStart w:id="5" w:name="_GoBack"/>
       <w:bookmarkEnd w:id="5"/>
+      <w:r>
+        <w:t>m what had been researched, and proceeding with a traditional sequentially structure</w:t>
+      </w:r>
+      <w:r>
+        <w:t xml:space="preserve">d methodology such as Waterfall. Due to the sheer amount of concepts situated within MPT, it was </w:t>
+      </w:r>
+      <w:r>
+        <w:t>extremely hard</w:t>
+      </w:r>
+      <w:r>
+        <w:t xml:space="preserve"> at the beginning of the project to fully gauge how many of these concepts were realistically going to be implemented, and in general, how far the artefact could go. This alone would rule out the use of a sequential methodology like Waterfall as that benefits from having very well defined requirements, as well as a strong forecast for time and cost </w:t>
+      </w:r>
+      <w:r>
+        <w:t>(</w:t>
+      </w:r>
+      <w:proofErr w:type="spellStart"/>
+      <w:r>
+        <w:t>Balaji</w:t>
+      </w:r>
+      <w:proofErr w:type="spellEnd"/>
+      <w:r>
+        <w:t xml:space="preserve"> and </w:t>
+      </w:r>
+      <w:proofErr w:type="spellStart"/>
+      <w:r>
+        <w:t>Murugaiyan</w:t>
+      </w:r>
+      <w:proofErr w:type="spellEnd"/>
+      <w:r>
+        <w:t>, 2012)</w:t>
+      </w:r>
+      <w:r>
+        <w:t>.</w:t>
+      </w:r>
     </w:p>
     <w:p/>
-    <w:p>
-      <w:pPr>
-        <w:pStyle w:val="Heading2"/>
-        <w:numPr>
-          <w:ilvl w:val="0"/>
-          <w:numId w:val="0"/>
-        </w:numPr>
-        <w:ind w:left="357"/>
-      </w:pPr>
-    </w:p>
     <w:sectPr>
       <w:footerReference w:type="default" r:id="rId9"/>
       <w:pgSz w:w="11906" w:h="16838"/>
@@ -1938,7 +2446,7 @@
           <w:rPr>
             <w:noProof/>
           </w:rPr>
-          <w:t>4</w:t>
+          <w:t>8</w:t>
         </w:r>
         <w:r>
           <w:rPr>
@@ -1985,6 +2493,119 @@
 <file path=word/numbering.xml><?xml version="1.0" encoding="utf-8"?>
 <w:numbering xmlns:wpc="http://schemas.microsoft.com/office/word/2010/wordprocessingCanvas" xmlns:mc="http://schemas.openxmlformats.org/markup-compatibility/2006" xmlns:o="urn:schemas-microsoft-com:office:office" xmlns:r="http://schemas.openxmlformats.org/officeDocument/2006/relationships" xmlns:m="http://schemas.openxmlformats.org/officeDocument/2006/math" xmlns:v="urn:schemas-microsoft-com:vml" xmlns:wp14="http://schemas.microsoft.com/office/word/2010/wordprocessingDrawing" xmlns:wp="http://schemas.openxmlformats.org/drawingml/2006/wordprocessingDrawing" xmlns:w10="urn:schemas-microsoft-com:office:word" xmlns:w="http://schemas.openxmlformats.org/wordprocessingml/2006/main" xmlns:w14="http://schemas.microsoft.com/office/word/2010/wordml" xmlns:w15="http://schemas.microsoft.com/office/word/2012/wordml" xmlns:wpg="http://schemas.microsoft.com/office/word/2010/wordprocessingGroup" xmlns:wpi="http://schemas.microsoft.com/office/word/2010/wordprocessingInk" xmlns:wne="http://schemas.microsoft.com/office/word/2006/wordml" xmlns:wps="http://schemas.microsoft.com/office/word/2010/wordprocessingShape" mc:Ignorable="w14 w15 wp14">
   <w:abstractNum w:abstractNumId="0" w15:restartNumberingAfterBreak="0">
+    <w:nsid w:val="0C8D41EE"/>
+    <w:multiLevelType w:val="hybridMultilevel"/>
+    <w:tmpl w:val="065677A2"/>
+    <w:lvl w:ilvl="0" w:tplc="08090001">
+      <w:start w:val="1"/>
+      <w:numFmt w:val="bullet"/>
+      <w:lvlText w:val=""/>
+      <w:lvlJc w:val="left"/>
+      <w:pPr>
+        <w:ind w:left="720" w:hanging="360"/>
+      </w:pPr>
+      <w:rPr>
+        <w:rFonts w:ascii="Symbol" w:hAnsi="Symbol" w:hint="default"/>
+      </w:rPr>
+    </w:lvl>
+    <w:lvl w:ilvl="1" w:tplc="08090003" w:tentative="1">
+      <w:start w:val="1"/>
+      <w:numFmt w:val="bullet"/>
+      <w:lvlText w:val="o"/>
+      <w:lvlJc w:val="left"/>
+      <w:pPr>
+        <w:ind w:left="1440" w:hanging="360"/>
+      </w:pPr>
+      <w:rPr>
+        <w:rFonts w:ascii="Courier New" w:hAnsi="Courier New" w:cs="Courier New" w:hint="default"/>
+      </w:rPr>
+    </w:lvl>
+    <w:lvl w:ilvl="2" w:tplc="08090005" w:tentative="1">
+      <w:start w:val="1"/>
+      <w:numFmt w:val="bullet"/>
+      <w:lvlText w:val=""/>
+      <w:lvlJc w:val="left"/>
+      <w:pPr>
+        <w:ind w:left="2160" w:hanging="360"/>
+      </w:pPr>
+      <w:rPr>
+        <w:rFonts w:ascii="Wingdings" w:hAnsi="Wingdings" w:hint="default"/>
+      </w:rPr>
+    </w:lvl>
+    <w:lvl w:ilvl="3" w:tplc="08090001" w:tentative="1">
+      <w:start w:val="1"/>
+      <w:numFmt w:val="bullet"/>
+      <w:lvlText w:val=""/>
+      <w:lvlJc w:val="left"/>
+      <w:pPr>
+        <w:ind w:left="2880" w:hanging="360"/>
+      </w:pPr>
+      <w:rPr>
+        <w:rFonts w:ascii="Symbol" w:hAnsi="Symbol" w:hint="default"/>
+      </w:rPr>
+    </w:lvl>
+    <w:lvl w:ilvl="4" w:tplc="08090003" w:tentative="1">
+      <w:start w:val="1"/>
+      <w:numFmt w:val="bullet"/>
+      <w:lvlText w:val="o"/>
+      <w:lvlJc w:val="left"/>
+      <w:pPr>
+        <w:ind w:left="3600" w:hanging="360"/>
+      </w:pPr>
+      <w:rPr>
+        <w:rFonts w:ascii="Courier New" w:hAnsi="Courier New" w:cs="Courier New" w:hint="default"/>
+      </w:rPr>
+    </w:lvl>
+    <w:lvl w:ilvl="5" w:tplc="08090005" w:tentative="1">
+      <w:start w:val="1"/>
+      <w:numFmt w:val="bullet"/>
+      <w:lvlText w:val=""/>
+      <w:lvlJc w:val="left"/>
+      <w:pPr>
+        <w:ind w:left="4320" w:hanging="360"/>
+      </w:pPr>
+      <w:rPr>
+        <w:rFonts w:ascii="Wingdings" w:hAnsi="Wingdings" w:hint="default"/>
+      </w:rPr>
+    </w:lvl>
+    <w:lvl w:ilvl="6" w:tplc="08090001" w:tentative="1">
+      <w:start w:val="1"/>
+      <w:numFmt w:val="bullet"/>
+      <w:lvlText w:val=""/>
+      <w:lvlJc w:val="left"/>
+      <w:pPr>
+        <w:ind w:left="5040" w:hanging="360"/>
+      </w:pPr>
+      <w:rPr>
+        <w:rFonts w:ascii="Symbol" w:hAnsi="Symbol" w:hint="default"/>
+      </w:rPr>
+    </w:lvl>
+    <w:lvl w:ilvl="7" w:tplc="08090003" w:tentative="1">
+      <w:start w:val="1"/>
+      <w:numFmt w:val="bullet"/>
+      <w:lvlText w:val="o"/>
+      <w:lvlJc w:val="left"/>
+      <w:pPr>
+        <w:ind w:left="5760" w:hanging="360"/>
+      </w:pPr>
+      <w:rPr>
+        <w:rFonts w:ascii="Courier New" w:hAnsi="Courier New" w:cs="Courier New" w:hint="default"/>
+      </w:rPr>
+    </w:lvl>
+    <w:lvl w:ilvl="8" w:tplc="08090005" w:tentative="1">
+      <w:start w:val="1"/>
+      <w:numFmt w:val="bullet"/>
+      <w:lvlText w:val=""/>
+      <w:lvlJc w:val="left"/>
+      <w:pPr>
+        <w:ind w:left="6480" w:hanging="360"/>
+      </w:pPr>
+      <w:rPr>
+        <w:rFonts w:ascii="Wingdings" w:hAnsi="Wingdings" w:hint="default"/>
+      </w:rPr>
+    </w:lvl>
+  </w:abstractNum>
+  <w:abstractNum w:abstractNumId="1" w15:restartNumberingAfterBreak="0">
     <w:nsid w:val="13FA21E1"/>
     <w:multiLevelType w:val="multilevel"/>
     <w:tmpl w:val="E594FA98"/>
@@ -2098,13 +2719,126 @@
       </w:rPr>
     </w:lvl>
   </w:abstractNum>
-  <w:abstractNum w:abstractNumId="1" w15:restartNumberingAfterBreak="0">
+  <w:abstractNum w:abstractNumId="2" w15:restartNumberingAfterBreak="0">
     <w:nsid w:val="16F325C4"/>
     <w:multiLevelType w:val="multilevel"/>
     <w:tmpl w:val="E594FA98"/>
     <w:numStyleLink w:val="Style1"/>
   </w:abstractNum>
-  <w:abstractNum w:abstractNumId="2" w15:restartNumberingAfterBreak="0">
+  <w:abstractNum w:abstractNumId="3" w15:restartNumberingAfterBreak="0">
+    <w:nsid w:val="1BAC3CE0"/>
+    <w:multiLevelType w:val="hybridMultilevel"/>
+    <w:tmpl w:val="9DA8C80A"/>
+    <w:lvl w:ilvl="0" w:tplc="08090001">
+      <w:start w:val="1"/>
+      <w:numFmt w:val="bullet"/>
+      <w:lvlText w:val=""/>
+      <w:lvlJc w:val="left"/>
+      <w:pPr>
+        <w:ind w:left="720" w:hanging="360"/>
+      </w:pPr>
+      <w:rPr>
+        <w:rFonts w:ascii="Symbol" w:hAnsi="Symbol" w:hint="default"/>
+      </w:rPr>
+    </w:lvl>
+    <w:lvl w:ilvl="1" w:tplc="08090003">
+      <w:start w:val="1"/>
+      <w:numFmt w:val="bullet"/>
+      <w:lvlText w:val="o"/>
+      <w:lvlJc w:val="left"/>
+      <w:pPr>
+        <w:ind w:left="1440" w:hanging="360"/>
+      </w:pPr>
+      <w:rPr>
+        <w:rFonts w:ascii="Courier New" w:hAnsi="Courier New" w:cs="Courier New" w:hint="default"/>
+      </w:rPr>
+    </w:lvl>
+    <w:lvl w:ilvl="2" w:tplc="08090005" w:tentative="1">
+      <w:start w:val="1"/>
+      <w:numFmt w:val="bullet"/>
+      <w:lvlText w:val=""/>
+      <w:lvlJc w:val="left"/>
+      <w:pPr>
+        <w:ind w:left="2160" w:hanging="360"/>
+      </w:pPr>
+      <w:rPr>
+        <w:rFonts w:ascii="Wingdings" w:hAnsi="Wingdings" w:hint="default"/>
+      </w:rPr>
+    </w:lvl>
+    <w:lvl w:ilvl="3" w:tplc="08090001" w:tentative="1">
+      <w:start w:val="1"/>
+      <w:numFmt w:val="bullet"/>
+      <w:lvlText w:val=""/>
+      <w:lvlJc w:val="left"/>
+      <w:pPr>
+        <w:ind w:left="2880" w:hanging="360"/>
+      </w:pPr>
+      <w:rPr>
+        <w:rFonts w:ascii="Symbol" w:hAnsi="Symbol" w:hint="default"/>
+      </w:rPr>
+    </w:lvl>
+    <w:lvl w:ilvl="4" w:tplc="08090003" w:tentative="1">
+      <w:start w:val="1"/>
+      <w:numFmt w:val="bullet"/>
+      <w:lvlText w:val="o"/>
+      <w:lvlJc w:val="left"/>
+      <w:pPr>
+        <w:ind w:left="3600" w:hanging="360"/>
+      </w:pPr>
+      <w:rPr>
+        <w:rFonts w:ascii="Courier New" w:hAnsi="Courier New" w:cs="Courier New" w:hint="default"/>
+      </w:rPr>
+    </w:lvl>
+    <w:lvl w:ilvl="5" w:tplc="08090005" w:tentative="1">
+      <w:start w:val="1"/>
+      <w:numFmt w:val="bullet"/>
+      <w:lvlText w:val=""/>
+      <w:lvlJc w:val="left"/>
+      <w:pPr>
+        <w:ind w:left="4320" w:hanging="360"/>
+      </w:pPr>
+      <w:rPr>
+        <w:rFonts w:ascii="Wingdings" w:hAnsi="Wingdings" w:hint="default"/>
+      </w:rPr>
+    </w:lvl>
+    <w:lvl w:ilvl="6" w:tplc="08090001" w:tentative="1">
+      <w:start w:val="1"/>
+      <w:numFmt w:val="bullet"/>
+      <w:lvlText w:val=""/>
+      <w:lvlJc w:val="left"/>
+      <w:pPr>
+        <w:ind w:left="5040" w:hanging="360"/>
+      </w:pPr>
+      <w:rPr>
+        <w:rFonts w:ascii="Symbol" w:hAnsi="Symbol" w:hint="default"/>
+      </w:rPr>
+    </w:lvl>
+    <w:lvl w:ilvl="7" w:tplc="08090003" w:tentative="1">
+      <w:start w:val="1"/>
+      <w:numFmt w:val="bullet"/>
+      <w:lvlText w:val="o"/>
+      <w:lvlJc w:val="left"/>
+      <w:pPr>
+        <w:ind w:left="5760" w:hanging="360"/>
+      </w:pPr>
+      <w:rPr>
+        <w:rFonts w:ascii="Courier New" w:hAnsi="Courier New" w:cs="Courier New" w:hint="default"/>
+      </w:rPr>
+    </w:lvl>
+    <w:lvl w:ilvl="8" w:tplc="08090005" w:tentative="1">
+      <w:start w:val="1"/>
+      <w:numFmt w:val="bullet"/>
+      <w:lvlText w:val=""/>
+      <w:lvlJc w:val="left"/>
+      <w:pPr>
+        <w:ind w:left="6480" w:hanging="360"/>
+      </w:pPr>
+      <w:rPr>
+        <w:rFonts w:ascii="Wingdings" w:hAnsi="Wingdings" w:hint="default"/>
+      </w:rPr>
+    </w:lvl>
+  </w:abstractNum>
+  <w:abstractNum w:abstractNumId="4" w15:restartNumberingAfterBreak="0">
     <w:nsid w:val="26AB2A6F"/>
     <w:multiLevelType w:val="hybridMultilevel"/>
     <w:tmpl w:val="9336E85A"/>
@@ -2217,7 +2951,7 @@
       </w:rPr>
     </w:lvl>
   </w:abstractNum>
-  <w:abstractNum w:abstractNumId="3" w15:restartNumberingAfterBreak="0">
+  <w:abstractNum w:abstractNumId="5" w15:restartNumberingAfterBreak="0">
     <w:nsid w:val="3FE85E96"/>
     <w:multiLevelType w:val="hybridMultilevel"/>
     <w:tmpl w:val="C5D2899C"/>
@@ -2330,7 +3064,7 @@
       </w:rPr>
     </w:lvl>
   </w:abstractNum>
-  <w:abstractNum w:abstractNumId="4" w15:restartNumberingAfterBreak="0">
+  <w:abstractNum w:abstractNumId="6" w15:restartNumberingAfterBreak="0">
     <w:nsid w:val="411C1D2F"/>
     <w:multiLevelType w:val="multilevel"/>
     <w:tmpl w:val="0809001D"/>
@@ -2416,19 +3150,132 @@
       </w:pPr>
     </w:lvl>
   </w:abstractNum>
-  <w:abstractNum w:abstractNumId="5" w15:restartNumberingAfterBreak="0">
+  <w:abstractNum w:abstractNumId="7" w15:restartNumberingAfterBreak="0">
+    <w:nsid w:val="41924070"/>
+    <w:multiLevelType w:val="hybridMultilevel"/>
+    <w:tmpl w:val="902C59AA"/>
+    <w:lvl w:ilvl="0" w:tplc="08090001">
+      <w:start w:val="1"/>
+      <w:numFmt w:val="bullet"/>
+      <w:lvlText w:val=""/>
+      <w:lvlJc w:val="left"/>
+      <w:pPr>
+        <w:ind w:left="720" w:hanging="360"/>
+      </w:pPr>
+      <w:rPr>
+        <w:rFonts w:ascii="Symbol" w:hAnsi="Symbol" w:hint="default"/>
+      </w:rPr>
+    </w:lvl>
+    <w:lvl w:ilvl="1" w:tplc="08090003" w:tentative="1">
+      <w:start w:val="1"/>
+      <w:numFmt w:val="bullet"/>
+      <w:lvlText w:val="o"/>
+      <w:lvlJc w:val="left"/>
+      <w:pPr>
+        <w:ind w:left="1440" w:hanging="360"/>
+      </w:pPr>
+      <w:rPr>
+        <w:rFonts w:ascii="Courier New" w:hAnsi="Courier New" w:cs="Courier New" w:hint="default"/>
+      </w:rPr>
+    </w:lvl>
+    <w:lvl w:ilvl="2" w:tplc="08090005" w:tentative="1">
+      <w:start w:val="1"/>
+      <w:numFmt w:val="bullet"/>
+      <w:lvlText w:val=""/>
+      <w:lvlJc w:val="left"/>
+      <w:pPr>
+        <w:ind w:left="2160" w:hanging="360"/>
+      </w:pPr>
+      <w:rPr>
+        <w:rFonts w:ascii="Wingdings" w:hAnsi="Wingdings" w:hint="default"/>
+      </w:rPr>
+    </w:lvl>
+    <w:lvl w:ilvl="3" w:tplc="08090001" w:tentative="1">
+      <w:start w:val="1"/>
+      <w:numFmt w:val="bullet"/>
+      <w:lvlText w:val=""/>
+      <w:lvlJc w:val="left"/>
+      <w:pPr>
+        <w:ind w:left="2880" w:hanging="360"/>
+      </w:pPr>
+      <w:rPr>
+        <w:rFonts w:ascii="Symbol" w:hAnsi="Symbol" w:hint="default"/>
+      </w:rPr>
+    </w:lvl>
+    <w:lvl w:ilvl="4" w:tplc="08090003" w:tentative="1">
+      <w:start w:val="1"/>
+      <w:numFmt w:val="bullet"/>
+      <w:lvlText w:val="o"/>
+      <w:lvlJc w:val="left"/>
+      <w:pPr>
+        <w:ind w:left="3600" w:hanging="360"/>
+      </w:pPr>
+      <w:rPr>
+        <w:rFonts w:ascii="Courier New" w:hAnsi="Courier New" w:cs="Courier New" w:hint="default"/>
+      </w:rPr>
+    </w:lvl>
+    <w:lvl w:ilvl="5" w:tplc="08090005" w:tentative="1">
+      <w:start w:val="1"/>
+      <w:numFmt w:val="bullet"/>
+      <w:lvlText w:val=""/>
+      <w:lvlJc w:val="left"/>
+      <w:pPr>
+        <w:ind w:left="4320" w:hanging="360"/>
+      </w:pPr>
+      <w:rPr>
+        <w:rFonts w:ascii="Wingdings" w:hAnsi="Wingdings" w:hint="default"/>
+      </w:rPr>
+    </w:lvl>
+    <w:lvl w:ilvl="6" w:tplc="08090001" w:tentative="1">
+      <w:start w:val="1"/>
+      <w:numFmt w:val="bullet"/>
+      <w:lvlText w:val=""/>
+      <w:lvlJc w:val="left"/>
+      <w:pPr>
+        <w:ind w:left="5040" w:hanging="360"/>
+      </w:pPr>
+      <w:rPr>
+        <w:rFonts w:ascii="Symbol" w:hAnsi="Symbol" w:hint="default"/>
+      </w:rPr>
+    </w:lvl>
+    <w:lvl w:ilvl="7" w:tplc="08090003" w:tentative="1">
+      <w:start w:val="1"/>
+      <w:numFmt w:val="bullet"/>
+      <w:lvlText w:val="o"/>
+      <w:lvlJc w:val="left"/>
+      <w:pPr>
+        <w:ind w:left="5760" w:hanging="360"/>
+      </w:pPr>
+      <w:rPr>
+        <w:rFonts w:ascii="Courier New" w:hAnsi="Courier New" w:cs="Courier New" w:hint="default"/>
+      </w:rPr>
+    </w:lvl>
+    <w:lvl w:ilvl="8" w:tplc="08090005" w:tentative="1">
+      <w:start w:val="1"/>
+      <w:numFmt w:val="bullet"/>
+      <w:lvlText w:val=""/>
+      <w:lvlJc w:val="left"/>
+      <w:pPr>
+        <w:ind w:left="6480" w:hanging="360"/>
+      </w:pPr>
+      <w:rPr>
+        <w:rFonts w:ascii="Wingdings" w:hAnsi="Wingdings" w:hint="default"/>
+      </w:rPr>
+    </w:lvl>
+  </w:abstractNum>
+  <w:abstractNum w:abstractNumId="8" w15:restartNumberingAfterBreak="0">
     <w:nsid w:val="43B002E1"/>
     <w:multiLevelType w:val="multilevel"/>
     <w:tmpl w:val="E594FA98"/>
     <w:numStyleLink w:val="Style1"/>
   </w:abstractNum>
-  <w:abstractNum w:abstractNumId="6" w15:restartNumberingAfterBreak="0">
+  <w:abstractNum w:abstractNumId="9" w15:restartNumberingAfterBreak="0">
     <w:nsid w:val="44193BA6"/>
     <w:multiLevelType w:val="multilevel"/>
     <w:tmpl w:val="E594FA98"/>
     <w:numStyleLink w:val="Style1"/>
   </w:abstractNum>
-  <w:abstractNum w:abstractNumId="7" w15:restartNumberingAfterBreak="0">
+  <w:abstractNum w:abstractNumId="10" w15:restartNumberingAfterBreak="0">
     <w:nsid w:val="4EC21BE9"/>
     <w:multiLevelType w:val="hybridMultilevel"/>
     <w:tmpl w:val="E57A14A0"/>
@@ -2541,7 +3388,7 @@
       </w:rPr>
     </w:lvl>
   </w:abstractNum>
-  <w:abstractNum w:abstractNumId="8" w15:restartNumberingAfterBreak="0">
+  <w:abstractNum w:abstractNumId="11" w15:restartNumberingAfterBreak="0">
     <w:nsid w:val="5ED6022D"/>
     <w:multiLevelType w:val="multilevel"/>
     <w:tmpl w:val="8490FA82"/>
@@ -2658,19 +3505,132 @@
       </w:rPr>
     </w:lvl>
   </w:abstractNum>
-  <w:abstractNum w:abstractNumId="9" w15:restartNumberingAfterBreak="0">
+  <w:abstractNum w:abstractNumId="12" w15:restartNumberingAfterBreak="0">
     <w:nsid w:val="671E477A"/>
     <w:multiLevelType w:val="multilevel"/>
     <w:tmpl w:val="E594FA98"/>
     <w:numStyleLink w:val="Style1"/>
   </w:abstractNum>
-  <w:abstractNum w:abstractNumId="10" w15:restartNumberingAfterBreak="0">
+  <w:abstractNum w:abstractNumId="13" w15:restartNumberingAfterBreak="0">
     <w:nsid w:val="706F27F8"/>
     <w:multiLevelType w:val="multilevel"/>
     <w:tmpl w:val="8490FA82"/>
     <w:numStyleLink w:val="DissStyle"/>
   </w:abstractNum>
-  <w:abstractNum w:abstractNumId="11" w15:restartNumberingAfterBreak="0">
+  <w:abstractNum w:abstractNumId="14" w15:restartNumberingAfterBreak="0">
+    <w:nsid w:val="74314AE7"/>
+    <w:multiLevelType w:val="hybridMultilevel"/>
+    <w:tmpl w:val="6A7C6D3A"/>
+    <w:lvl w:ilvl="0" w:tplc="08090001">
+      <w:start w:val="1"/>
+      <w:numFmt w:val="bullet"/>
+      <w:lvlText w:val=""/>
+      <w:lvlJc w:val="left"/>
+      <w:pPr>
+        <w:ind w:left="720" w:hanging="360"/>
+      </w:pPr>
+      <w:rPr>
+        <w:rFonts w:ascii="Symbol" w:hAnsi="Symbol" w:hint="default"/>
+      </w:rPr>
+    </w:lvl>
+    <w:lvl w:ilvl="1" w:tplc="08090003" w:tentative="1">
+      <w:start w:val="1"/>
+      <w:numFmt w:val="bullet"/>
+      <w:lvlText w:val="o"/>
+      <w:lvlJc w:val="left"/>
+      <w:pPr>
+        <w:ind w:left="1440" w:hanging="360"/>
+      </w:pPr>
+      <w:rPr>
+        <w:rFonts w:ascii="Courier New" w:hAnsi="Courier New" w:cs="Courier New" w:hint="default"/>
+      </w:rPr>
+    </w:lvl>
+    <w:lvl w:ilvl="2" w:tplc="08090005" w:tentative="1">
+      <w:start w:val="1"/>
+      <w:numFmt w:val="bullet"/>
+      <w:lvlText w:val=""/>
+      <w:lvlJc w:val="left"/>
+      <w:pPr>
+        <w:ind w:left="2160" w:hanging="360"/>
+      </w:pPr>
+      <w:rPr>
+        <w:rFonts w:ascii="Wingdings" w:hAnsi="Wingdings" w:hint="default"/>
+      </w:rPr>
+    </w:lvl>
+    <w:lvl w:ilvl="3" w:tplc="08090001" w:tentative="1">
+      <w:start w:val="1"/>
+      <w:numFmt w:val="bullet"/>
+      <w:lvlText w:val=""/>
+      <w:lvlJc w:val="left"/>
+      <w:pPr>
+        <w:ind w:left="2880" w:hanging="360"/>
+      </w:pPr>
+      <w:rPr>
+        <w:rFonts w:ascii="Symbol" w:hAnsi="Symbol" w:hint="default"/>
+      </w:rPr>
+    </w:lvl>
+    <w:lvl w:ilvl="4" w:tplc="08090003" w:tentative="1">
+      <w:start w:val="1"/>
+      <w:numFmt w:val="bullet"/>
+      <w:lvlText w:val="o"/>
+      <w:lvlJc w:val="left"/>
+      <w:pPr>
+        <w:ind w:left="3600" w:hanging="360"/>
+      </w:pPr>
+      <w:rPr>
+        <w:rFonts w:ascii="Courier New" w:hAnsi="Courier New" w:cs="Courier New" w:hint="default"/>
+      </w:rPr>
+    </w:lvl>
+    <w:lvl w:ilvl="5" w:tplc="08090005" w:tentative="1">
+      <w:start w:val="1"/>
+      <w:numFmt w:val="bullet"/>
+      <w:lvlText w:val=""/>
+      <w:lvlJc w:val="left"/>
+      <w:pPr>
+        <w:ind w:left="4320" w:hanging="360"/>
+      </w:pPr>
+      <w:rPr>
+        <w:rFonts w:ascii="Wingdings" w:hAnsi="Wingdings" w:hint="default"/>
+      </w:rPr>
+    </w:lvl>
+    <w:lvl w:ilvl="6" w:tplc="08090001" w:tentative="1">
+      <w:start w:val="1"/>
+      <w:numFmt w:val="bullet"/>
+      <w:lvlText w:val=""/>
+      <w:lvlJc w:val="left"/>
+      <w:pPr>
+        <w:ind w:left="5040" w:hanging="360"/>
+      </w:pPr>
+      <w:rPr>
+        <w:rFonts w:ascii="Symbol" w:hAnsi="Symbol" w:hint="default"/>
+      </w:rPr>
+    </w:lvl>
+    <w:lvl w:ilvl="7" w:tplc="08090003" w:tentative="1">
+      <w:start w:val="1"/>
+      <w:numFmt w:val="bullet"/>
+      <w:lvlText w:val="o"/>
+      <w:lvlJc w:val="left"/>
+      <w:pPr>
+        <w:ind w:left="5760" w:hanging="360"/>
+      </w:pPr>
+      <w:rPr>
+        <w:rFonts w:ascii="Courier New" w:hAnsi="Courier New" w:cs="Courier New" w:hint="default"/>
+      </w:rPr>
+    </w:lvl>
+    <w:lvl w:ilvl="8" w:tplc="08090005" w:tentative="1">
+      <w:start w:val="1"/>
+      <w:numFmt w:val="bullet"/>
+      <w:lvlText w:val=""/>
+      <w:lvlJc w:val="left"/>
+      <w:pPr>
+        <w:ind w:left="6480" w:hanging="360"/>
+      </w:pPr>
+      <w:rPr>
+        <w:rFonts w:ascii="Wingdings" w:hAnsi="Wingdings" w:hint="default"/>
+      </w:rPr>
+    </w:lvl>
+  </w:abstractNum>
+  <w:abstractNum w:abstractNumId="15" w15:restartNumberingAfterBreak="0">
     <w:nsid w:val="7AFB35F8"/>
     <w:multiLevelType w:val="hybridMultilevel"/>
     <w:tmpl w:val="4B80FF78"/>
@@ -2784,40 +3744,52 @@
     </w:lvl>
   </w:abstractNum>
   <w:num w:numId="1">
+    <w:abstractNumId w:val="1"/>
+  </w:num>
+  <w:num w:numId="2">
+    <w:abstractNumId w:val="9"/>
+  </w:num>
+  <w:num w:numId="3">
+    <w:abstractNumId w:val="12"/>
+  </w:num>
+  <w:num w:numId="4">
+    <w:abstractNumId w:val="2"/>
+  </w:num>
+  <w:num w:numId="5">
+    <w:abstractNumId w:val="6"/>
+  </w:num>
+  <w:num w:numId="6">
+    <w:abstractNumId w:val="8"/>
+  </w:num>
+  <w:num w:numId="7">
+    <w:abstractNumId w:val="11"/>
+  </w:num>
+  <w:num w:numId="8">
+    <w:abstractNumId w:val="13"/>
+  </w:num>
+  <w:num w:numId="9">
+    <w:abstractNumId w:val="10"/>
+  </w:num>
+  <w:num w:numId="10">
+    <w:abstractNumId w:val="5"/>
+  </w:num>
+  <w:num w:numId="11">
+    <w:abstractNumId w:val="4"/>
+  </w:num>
+  <w:num w:numId="12">
+    <w:abstractNumId w:val="15"/>
+  </w:num>
+  <w:num w:numId="13">
+    <w:abstractNumId w:val="14"/>
+  </w:num>
+  <w:num w:numId="14">
     <w:abstractNumId w:val="0"/>
   </w:num>
-  <w:num w:numId="2">
-    <w:abstractNumId w:val="6"/>
-  </w:num>
-  <w:num w:numId="3">
-    <w:abstractNumId w:val="9"/>
-  </w:num>
-  <w:num w:numId="4">
-    <w:abstractNumId w:val="1"/>
-  </w:num>
-  <w:num w:numId="5">
-    <w:abstractNumId w:val="4"/>
-  </w:num>
-  <w:num w:numId="6">
-    <w:abstractNumId w:val="5"/>
-  </w:num>
-  <w:num w:numId="7">
-    <w:abstractNumId w:val="8"/>
-  </w:num>
-  <w:num w:numId="8">
-    <w:abstractNumId w:val="10"/>
-  </w:num>
-  <w:num w:numId="9">
-    <w:abstractNumId w:val="7"/>
-  </w:num>
-  <w:num w:numId="10">
+  <w:num w:numId="15">
     <w:abstractNumId w:val="3"/>
   </w:num>
-  <w:num w:numId="11">
-    <w:abstractNumId w:val="2"/>
-  </w:num>
-  <w:num w:numId="12">
-    <w:abstractNumId w:val="11"/>
+  <w:num w:numId="16">
+    <w:abstractNumId w:val="7"/>
   </w:num>
 </w:numbering>
 </file>
@@ -3821,7 +4793,7 @@
 </file>
 
 <file path=customXml/itemProps1.xml><?xml version="1.0" encoding="utf-8"?>
-<ds:datastoreItem xmlns:ds="http://schemas.openxmlformats.org/officeDocument/2006/customXml" ds:itemID="{CE252078-3DD0-4FEB-B031-EEF4F1196731}">
+<ds:datastoreItem xmlns:ds="http://schemas.openxmlformats.org/officeDocument/2006/customXml" ds:itemID="{1A516829-8D53-4B2E-A943-7ED027F24907}">
   <ds:schemaRefs>
     <ds:schemaRef ds:uri="http://schemas.openxmlformats.org/officeDocument/2006/bibliography"/>
   </ds:schemaRefs>

</xml_diff>

<commit_message>
Slight addition to language
</commit_message>
<xml_diff>
--- a/Report/Dissertation.docx
+++ b/Report/Dissertation.docx
@@ -107,6 +107,57 @@
       </w:r>
     </w:p>
     <w:p>
+      <w:pPr>
+        <w:jc w:val="center"/>
+        <w:rPr>
+          <w:sz w:val="32"/>
+        </w:rPr>
+      </w:pPr>
+    </w:p>
+    <w:p>
+      <w:pPr>
+        <w:jc w:val="center"/>
+        <w:rPr>
+          <w:sz w:val="32"/>
+        </w:rPr>
+      </w:pPr>
+    </w:p>
+    <w:p>
+      <w:pPr>
+        <w:jc w:val="center"/>
+        <w:rPr>
+          <w:sz w:val="32"/>
+        </w:rPr>
+      </w:pPr>
+      <w:r>
+        <w:rPr>
+          <w:sz w:val="32"/>
+        </w:rPr>
+        <w:t>Project Supervisor:</w:t>
+      </w:r>
+      <w:r>
+        <w:rPr>
+          <w:sz w:val="32"/>
+        </w:rPr>
+        <w:br/>
+        <w:t xml:space="preserve"> </w:t>
+      </w:r>
+      <w:proofErr w:type="spellStart"/>
+      <w:r>
+        <w:rPr>
+          <w:sz w:val="32"/>
+        </w:rPr>
+        <w:t>Bowei</w:t>
+      </w:r>
+      <w:proofErr w:type="spellEnd"/>
+      <w:r>
+        <w:rPr>
+          <w:sz w:val="32"/>
+        </w:rPr>
+        <w:t xml:space="preserve"> Chen</w:t>
+      </w:r>
+    </w:p>
+    <w:p>
       <w:r>
         <w:br w:type="page"/>
       </w:r>
@@ -3173,14 +3224,11 @@
         <w:t xml:space="preserve"> This makes it important to consider a range of methodologies for both project management and software development.</w:t>
       </w:r>
       <w:r>
+        <w:t xml:space="preserve"> Before choosing the most optimal methodology, relevant analysis would need to done for this particular project.</w:t>
+      </w:r>
+      <w:r>
         <w:t xml:space="preserve"> </w:t>
       </w:r>
-      <w:r>
-        <w:t>Before choosing the most optimal methodology, relevant analysis would need to done for this particular project.</w:t>
-      </w:r>
-      <w:r>
-        <w:t xml:space="preserve"> </w:t>
-      </w:r>
     </w:p>
     <w:p>
       <w:r>
@@ -3224,56 +3272,59 @@
         <w:t>Going off the exclusion of rigid methodologies such was Waterfall, the obvious choice is something a lot more flexible. Due to the initial lack of knowledge in the chosen field, determination of detailed requirements was not feasible, as well as calculating an accurate time plan for the project.</w:t>
       </w:r>
     </w:p>
+    <w:p>
+      <w:bookmarkStart w:id="7" w:name="_GoBack"/>
+      <w:bookmarkEnd w:id="7"/>
+    </w:p>
+    <w:p>
+      <w:pPr>
+        <w:pStyle w:val="Heading2"/>
+      </w:pPr>
+      <w:bookmarkStart w:id="8" w:name="_Toc479972603"/>
+      <w:r>
+        <w:t>Project Management</w:t>
+      </w:r>
+      <w:bookmarkEnd w:id="8"/>
+    </w:p>
+    <w:p>
+      <w:pPr>
+        <w:pStyle w:val="Heading3"/>
+      </w:pPr>
+      <w:bookmarkStart w:id="9" w:name="_Toc479972604"/>
+      <w:r>
+        <w:t>Methodology</w:t>
+      </w:r>
+      <w:bookmarkEnd w:id="9"/>
+    </w:p>
+    <w:p>
+      <w:r>
+        <w:t>When deciding on a project management methodology, it is important to consider the unique characteristics about the project at hand</w:t>
+      </w:r>
+      <w:r>
+        <w:t>.</w:t>
+      </w:r>
+    </w:p>
     <w:p/>
     <w:p>
       <w:pPr>
-        <w:pStyle w:val="Heading2"/>
-      </w:pPr>
-      <w:bookmarkStart w:id="7" w:name="_Toc479972603"/>
-      <w:r>
-        <w:t>Project Management</w:t>
-      </w:r>
-      <w:bookmarkEnd w:id="7"/>
-    </w:p>
-    <w:p>
-      <w:pPr>
         <w:pStyle w:val="Heading3"/>
       </w:pPr>
-      <w:bookmarkStart w:id="8" w:name="_Toc479972604"/>
-      <w:r>
-        <w:t>Methodology</w:t>
-      </w:r>
-      <w:bookmarkEnd w:id="8"/>
-    </w:p>
-    <w:p>
-      <w:r>
-        <w:t>When deciding on a project management methodology, it is important to consider the unique characteristics about the project at hand</w:t>
-      </w:r>
-      <w:r>
-        <w:t>.</w:t>
-      </w:r>
+      <w:bookmarkStart w:id="10" w:name="_Toc479972605"/>
+      <w:r>
+        <w:t>Time Planning</w:t>
+      </w:r>
+      <w:bookmarkEnd w:id="10"/>
     </w:p>
     <w:p/>
     <w:p>
       <w:pPr>
         <w:pStyle w:val="Heading3"/>
       </w:pPr>
-      <w:bookmarkStart w:id="9" w:name="_Toc479972605"/>
-      <w:r>
-        <w:t>Time Planning</w:t>
-      </w:r>
-      <w:bookmarkEnd w:id="9"/>
-    </w:p>
-    <w:p/>
-    <w:p>
-      <w:pPr>
-        <w:pStyle w:val="Heading3"/>
-      </w:pPr>
-      <w:bookmarkStart w:id="10" w:name="_Toc479972606"/>
+      <w:bookmarkStart w:id="11" w:name="_Toc479972606"/>
       <w:r>
         <w:t>Risk Management</w:t>
       </w:r>
-      <w:bookmarkEnd w:id="10"/>
+      <w:bookmarkEnd w:id="11"/>
     </w:p>
     <w:p>
       <w:r>
@@ -3306,11 +3357,11 @@
       <w:pPr>
         <w:pStyle w:val="Heading3"/>
       </w:pPr>
-      <w:bookmarkStart w:id="11" w:name="_Toc479972607"/>
+      <w:bookmarkStart w:id="12" w:name="_Toc479972607"/>
       <w:r>
         <w:t>Development Tools</w:t>
       </w:r>
-      <w:bookmarkEnd w:id="11"/>
+      <w:bookmarkEnd w:id="12"/>
     </w:p>
     <w:p>
       <w:r>
@@ -3329,8 +3380,50 @@
       </w:r>
     </w:p>
     <w:p>
-      <w:bookmarkStart w:id="12" w:name="_GoBack"/>
-      <w:bookmarkEnd w:id="12"/>
+      <w:r>
+        <w:t>One of the most important tools utilised in a software development project is the programming language that it is created in.</w:t>
+      </w:r>
+      <w:r>
+        <w:t xml:space="preserve"> There are programming languages that are much more suited to specific tasks than others and it’s helpful to pick a suitable one so as to not make things purposely difficult or inefficient. When deciding what programming language is going to be used, it is important to classify what kind of problems needing to be solved by that language. To put briefly, an overview of the tasks in this project involve a series of data analysis and handling techniques including fairly comprehensive mathematical procedures. Finally, the creation of a graphical user interface</w:t>
+      </w:r>
+      <w:r>
+        <w:t xml:space="preserve"> (GUI)</w:t>
+      </w:r>
+      <w:r>
+        <w:t xml:space="preserve"> is also necessary, which really requires some kind of object-oriented principles.</w:t>
+      </w:r>
+    </w:p>
+    <w:p>
+      <w:r>
+        <w:t>Based on the data handling and mathematical function requirements alone, some potential candidate languages would be Python</w:t>
+      </w:r>
+      <w:r>
+        <w:t xml:space="preserve"> (PYTHON </w:t>
+      </w:r>
+      <w:r>
+        <w:t>REFERENCE) and R (R REFERENCE). R provides a large majority of the ut</w:t>
+      </w:r>
+      <w:r>
+        <w:t>ilities needed for the project as t</w:t>
+      </w:r>
+      <w:r>
+        <w:t xml:space="preserve">he R environment contains an integrated suite of facilities for data manipulation, calculation and graphical display (R MANUAL REFERENCE). </w:t>
+      </w:r>
+      <w:r>
+        <w:t xml:space="preserve">Unfortunately R does not contain the object oriented features that would be necessary to create a GUI. </w:t>
+      </w:r>
+      <w:r>
+        <w:t>Unlike R, Python was not initially designed as a data analysis tool. However, due to it</w:t>
+      </w:r>
+      <w:r>
+        <w:t xml:space="preserve">s general applicability, </w:t>
+      </w:r>
+      <w:r>
+        <w:t>several high quality modules have been developed to handle and manipulate data, providing similar functionality to R. This makes Python the ideal choice for this project, due to its versatility and</w:t>
+      </w:r>
+      <w:r>
+        <w:t xml:space="preserve"> ease of syntax.</w:t>
+      </w:r>
     </w:p>
     <w:p>
       <w:pPr>
@@ -3493,7 +3586,7 @@
 
 <file path=word/numbering.xml><?xml version="1.0" encoding="utf-8"?>
 <w:numbering xmlns:wpc="http://schemas.microsoft.com/office/word/2010/wordprocessingCanvas" xmlns:mc="http://schemas.openxmlformats.org/markup-compatibility/2006" xmlns:o="urn:schemas-microsoft-com:office:office" xmlns:r="http://schemas.openxmlformats.org/officeDocument/2006/relationships" xmlns:m="http://schemas.openxmlformats.org/officeDocument/2006/math" xmlns:v="urn:schemas-microsoft-com:vml" xmlns:wp14="http://schemas.microsoft.com/office/word/2010/wordprocessingDrawing" xmlns:wp="http://schemas.openxmlformats.org/drawingml/2006/wordprocessingDrawing" xmlns:w10="urn:schemas-microsoft-com:office:word" xmlns:w="http://schemas.openxmlformats.org/wordprocessingml/2006/main" xmlns:w14="http://schemas.microsoft.com/office/word/2010/wordml" xmlns:w15="http://schemas.microsoft.com/office/word/2012/wordml" xmlns:wpg="http://schemas.microsoft.com/office/word/2010/wordprocessingGroup" xmlns:wpi="http://schemas.microsoft.com/office/word/2010/wordprocessingInk" xmlns:wne="http://schemas.microsoft.com/office/word/2006/wordml" xmlns:wps="http://schemas.microsoft.com/office/word/2010/wordprocessingShape" mc:Ignorable="w14 w15 wp14">
-  <w:abstractNum w:abstractNumId="0">
+  <w:abstractNum w:abstractNumId="0" w15:restartNumberingAfterBreak="0">
     <w:nsid w:val="0C8D41EE"/>
     <w:multiLevelType w:val="hybridMultilevel"/>
     <w:tmpl w:val="065677A2"/>
@@ -3606,7 +3699,7 @@
       </w:rPr>
     </w:lvl>
   </w:abstractNum>
-  <w:abstractNum w:abstractNumId="1">
+  <w:abstractNum w:abstractNumId="1" w15:restartNumberingAfterBreak="0">
     <w:nsid w:val="13FA21E1"/>
     <w:multiLevelType w:val="multilevel"/>
     <w:tmpl w:val="E594FA98"/>
@@ -3720,19 +3813,19 @@
       </w:rPr>
     </w:lvl>
   </w:abstractNum>
-  <w:abstractNum w:abstractNumId="2">
+  <w:abstractNum w:abstractNumId="2" w15:restartNumberingAfterBreak="0">
     <w:nsid w:val="16F325C4"/>
     <w:multiLevelType w:val="multilevel"/>
     <w:tmpl w:val="E594FA98"/>
     <w:numStyleLink w:val="Style1"/>
   </w:abstractNum>
-  <w:abstractNum w:abstractNumId="3">
+  <w:abstractNum w:abstractNumId="3" w15:restartNumberingAfterBreak="0">
     <w:nsid w:val="17E71DA3"/>
     <w:multiLevelType w:val="multilevel"/>
     <w:tmpl w:val="C61CA11C"/>
     <w:numStyleLink w:val="DissStyle"/>
   </w:abstractNum>
-  <w:abstractNum w:abstractNumId="4">
+  <w:abstractNum w:abstractNumId="4" w15:restartNumberingAfterBreak="0">
     <w:nsid w:val="1BAC3CE0"/>
     <w:multiLevelType w:val="hybridMultilevel"/>
     <w:tmpl w:val="9DA8C80A"/>
@@ -3845,7 +3938,7 @@
       </w:rPr>
     </w:lvl>
   </w:abstractNum>
-  <w:abstractNum w:abstractNumId="5">
+  <w:abstractNum w:abstractNumId="5" w15:restartNumberingAfterBreak="0">
     <w:nsid w:val="26AB2A6F"/>
     <w:multiLevelType w:val="hybridMultilevel"/>
     <w:tmpl w:val="9336E85A"/>
@@ -3958,13 +4051,13 @@
       </w:rPr>
     </w:lvl>
   </w:abstractNum>
-  <w:abstractNum w:abstractNumId="6">
+  <w:abstractNum w:abstractNumId="6" w15:restartNumberingAfterBreak="0">
     <w:nsid w:val="31FC5331"/>
     <w:multiLevelType w:val="multilevel"/>
     <w:tmpl w:val="C61CA11C"/>
     <w:numStyleLink w:val="DissStyle"/>
   </w:abstractNum>
-  <w:abstractNum w:abstractNumId="7">
+  <w:abstractNum w:abstractNumId="7" w15:restartNumberingAfterBreak="0">
     <w:nsid w:val="3FE85E96"/>
     <w:multiLevelType w:val="hybridMultilevel"/>
     <w:tmpl w:val="C5D2899C"/>
@@ -4077,7 +4170,7 @@
       </w:rPr>
     </w:lvl>
   </w:abstractNum>
-  <w:abstractNum w:abstractNumId="8">
+  <w:abstractNum w:abstractNumId="8" w15:restartNumberingAfterBreak="0">
     <w:nsid w:val="411C1D2F"/>
     <w:multiLevelType w:val="multilevel"/>
     <w:tmpl w:val="0809001D"/>
@@ -4163,7 +4256,7 @@
       </w:pPr>
     </w:lvl>
   </w:abstractNum>
-  <w:abstractNum w:abstractNumId="9">
+  <w:abstractNum w:abstractNumId="9" w15:restartNumberingAfterBreak="0">
     <w:nsid w:val="41924070"/>
     <w:multiLevelType w:val="hybridMultilevel"/>
     <w:tmpl w:val="902C59AA"/>
@@ -4276,19 +4369,19 @@
       </w:rPr>
     </w:lvl>
   </w:abstractNum>
-  <w:abstractNum w:abstractNumId="10">
+  <w:abstractNum w:abstractNumId="10" w15:restartNumberingAfterBreak="0">
     <w:nsid w:val="43B002E1"/>
     <w:multiLevelType w:val="multilevel"/>
     <w:tmpl w:val="E594FA98"/>
     <w:numStyleLink w:val="Style1"/>
   </w:abstractNum>
-  <w:abstractNum w:abstractNumId="11">
+  <w:abstractNum w:abstractNumId="11" w15:restartNumberingAfterBreak="0">
     <w:nsid w:val="44193BA6"/>
     <w:multiLevelType w:val="multilevel"/>
     <w:tmpl w:val="E594FA98"/>
     <w:numStyleLink w:val="Style1"/>
   </w:abstractNum>
-  <w:abstractNum w:abstractNumId="12">
+  <w:abstractNum w:abstractNumId="12" w15:restartNumberingAfterBreak="0">
     <w:nsid w:val="4EC21BE9"/>
     <w:multiLevelType w:val="hybridMultilevel"/>
     <w:tmpl w:val="E57A14A0"/>
@@ -4401,13 +4494,13 @@
       </w:rPr>
     </w:lvl>
   </w:abstractNum>
-  <w:abstractNum w:abstractNumId="13">
+  <w:abstractNum w:abstractNumId="13" w15:restartNumberingAfterBreak="0">
     <w:nsid w:val="560A0F15"/>
     <w:multiLevelType w:val="multilevel"/>
     <w:tmpl w:val="C61CA11C"/>
     <w:numStyleLink w:val="DissStyle"/>
   </w:abstractNum>
-  <w:abstractNum w:abstractNumId="14">
+  <w:abstractNum w:abstractNumId="14" w15:restartNumberingAfterBreak="0">
     <w:nsid w:val="5ED6022D"/>
     <w:multiLevelType w:val="multilevel"/>
     <w:tmpl w:val="C61CA11C"/>
@@ -4529,37 +4622,37 @@
       </w:rPr>
     </w:lvl>
   </w:abstractNum>
-  <w:abstractNum w:abstractNumId="15">
+  <w:abstractNum w:abstractNumId="15" w15:restartNumberingAfterBreak="0">
     <w:nsid w:val="60F271AC"/>
     <w:multiLevelType w:val="multilevel"/>
     <w:tmpl w:val="C61CA11C"/>
     <w:numStyleLink w:val="DissStyle"/>
   </w:abstractNum>
-  <w:abstractNum w:abstractNumId="16">
+  <w:abstractNum w:abstractNumId="16" w15:restartNumberingAfterBreak="0">
     <w:nsid w:val="621F0202"/>
     <w:multiLevelType w:val="multilevel"/>
     <w:tmpl w:val="C61CA11C"/>
     <w:numStyleLink w:val="DissStyle"/>
   </w:abstractNum>
-  <w:abstractNum w:abstractNumId="17">
+  <w:abstractNum w:abstractNumId="17" w15:restartNumberingAfterBreak="0">
     <w:nsid w:val="66E65727"/>
     <w:multiLevelType w:val="multilevel"/>
     <w:tmpl w:val="C61CA11C"/>
     <w:numStyleLink w:val="DissStyle"/>
   </w:abstractNum>
-  <w:abstractNum w:abstractNumId="18">
+  <w:abstractNum w:abstractNumId="18" w15:restartNumberingAfterBreak="0">
     <w:nsid w:val="671E477A"/>
     <w:multiLevelType w:val="multilevel"/>
     <w:tmpl w:val="E594FA98"/>
     <w:numStyleLink w:val="Style1"/>
   </w:abstractNum>
-  <w:abstractNum w:abstractNumId="19">
+  <w:abstractNum w:abstractNumId="19" w15:restartNumberingAfterBreak="0">
     <w:nsid w:val="706F27F8"/>
     <w:multiLevelType w:val="multilevel"/>
     <w:tmpl w:val="C61CA11C"/>
     <w:numStyleLink w:val="DissStyle"/>
   </w:abstractNum>
-  <w:abstractNum w:abstractNumId="20">
+  <w:abstractNum w:abstractNumId="20" w15:restartNumberingAfterBreak="0">
     <w:nsid w:val="74314AE7"/>
     <w:multiLevelType w:val="hybridMultilevel"/>
     <w:tmpl w:val="6A7C6D3A"/>
@@ -4672,7 +4765,7 @@
       </w:rPr>
     </w:lvl>
   </w:abstractNum>
-  <w:abstractNum w:abstractNumId="21">
+  <w:abstractNum w:abstractNumId="21" w15:restartNumberingAfterBreak="0">
     <w:nsid w:val="7AFB35F8"/>
     <w:multiLevelType w:val="hybridMultilevel"/>
     <w:tmpl w:val="4B80FF78"/>
@@ -4785,7 +4878,7 @@
       </w:rPr>
     </w:lvl>
   </w:abstractNum>
-  <w:abstractNum w:abstractNumId="22">
+  <w:abstractNum w:abstractNumId="22" w15:restartNumberingAfterBreak="0">
     <w:nsid w:val="7E4D1617"/>
     <w:multiLevelType w:val="multilevel"/>
     <w:tmpl w:val="C61CA11C"/>
@@ -5897,7 +5990,7 @@
 </file>
 
 <file path=customXml/itemProps1.xml><?xml version="1.0" encoding="utf-8"?>
-<ds:datastoreItem xmlns:ds="http://schemas.openxmlformats.org/officeDocument/2006/customXml" ds:itemID="{973880A4-C651-4824-BE14-BC7F0FFCA8A1}">
+<ds:datastoreItem xmlns:ds="http://schemas.openxmlformats.org/officeDocument/2006/customXml" ds:itemID="{2FEB4F1B-1136-4C26-8AE0-DA26DA541E8C}">
   <ds:schemaRefs>
     <ds:schemaRef ds:uri="http://schemas.openxmlformats.org/officeDocument/2006/bibliography"/>
   </ds:schemaRefs>

</xml_diff>

<commit_message>
Added more to tools section
</commit_message>
<xml_diff>
--- a/Report/Dissertation.docx
+++ b/Report/Dissertation.docx
@@ -3272,59 +3272,56 @@
         <w:t>Going off the exclusion of rigid methodologies such was Waterfall, the obvious choice is something a lot more flexible. Due to the initial lack of knowledge in the chosen field, determination of detailed requirements was not feasible, as well as calculating an accurate time plan for the project.</w:t>
       </w:r>
     </w:p>
-    <w:p>
-      <w:bookmarkStart w:id="7" w:name="_GoBack"/>
+    <w:p/>
+    <w:p>
+      <w:pPr>
+        <w:pStyle w:val="Heading2"/>
+      </w:pPr>
+      <w:bookmarkStart w:id="7" w:name="_Toc479972603"/>
+      <w:r>
+        <w:t>Project Management</w:t>
+      </w:r>
       <w:bookmarkEnd w:id="7"/>
     </w:p>
     <w:p>
       <w:pPr>
-        <w:pStyle w:val="Heading2"/>
-      </w:pPr>
-      <w:bookmarkStart w:id="8" w:name="_Toc479972603"/>
-      <w:r>
-        <w:t>Project Management</w:t>
+        <w:pStyle w:val="Heading3"/>
+      </w:pPr>
+      <w:bookmarkStart w:id="8" w:name="_Toc479972604"/>
+      <w:r>
+        <w:t>Methodology</w:t>
       </w:r>
       <w:bookmarkEnd w:id="8"/>
     </w:p>
     <w:p>
+      <w:r>
+        <w:t>When deciding on a project management methodology, it is important to consider the unique characteristics about the project at hand</w:t>
+      </w:r>
+      <w:r>
+        <w:t>.</w:t>
+      </w:r>
+    </w:p>
+    <w:p/>
+    <w:p>
       <w:pPr>
         <w:pStyle w:val="Heading3"/>
       </w:pPr>
-      <w:bookmarkStart w:id="9" w:name="_Toc479972604"/>
-      <w:r>
-        <w:t>Methodology</w:t>
+      <w:bookmarkStart w:id="9" w:name="_Toc479972605"/>
+      <w:r>
+        <w:t>Time Planning</w:t>
       </w:r>
       <w:bookmarkEnd w:id="9"/>
     </w:p>
-    <w:p>
-      <w:r>
-        <w:t>When deciding on a project management methodology, it is important to consider the unique characteristics about the project at hand</w:t>
-      </w:r>
-      <w:r>
-        <w:t>.</w:t>
-      </w:r>
-    </w:p>
     <w:p/>
     <w:p>
       <w:pPr>
         <w:pStyle w:val="Heading3"/>
       </w:pPr>
-      <w:bookmarkStart w:id="10" w:name="_Toc479972605"/>
-      <w:r>
-        <w:t>Time Planning</w:t>
+      <w:bookmarkStart w:id="10" w:name="_Toc479972606"/>
+      <w:r>
+        <w:t>Risk Management</w:t>
       </w:r>
       <w:bookmarkEnd w:id="10"/>
-    </w:p>
-    <w:p/>
-    <w:p>
-      <w:pPr>
-        <w:pStyle w:val="Heading3"/>
-      </w:pPr>
-      <w:bookmarkStart w:id="11" w:name="_Toc479972606"/>
-      <w:r>
-        <w:t>Risk Management</w:t>
-      </w:r>
-      <w:bookmarkEnd w:id="11"/>
     </w:p>
     <w:p>
       <w:r>
@@ -3357,83 +3354,351 @@
       <w:pPr>
         <w:pStyle w:val="Heading3"/>
       </w:pPr>
-      <w:bookmarkStart w:id="12" w:name="_Toc479972607"/>
+      <w:bookmarkStart w:id="11" w:name="_Toc479972607"/>
       <w:r>
         <w:t>Development Tools</w:t>
       </w:r>
+      <w:bookmarkEnd w:id="11"/>
+    </w:p>
+    <w:p>
+      <w:r>
+        <w:t xml:space="preserve">This section </w:t>
+      </w:r>
+      <w:r>
+        <w:t>delves into the tools and applications that were used in the process of creating the project’s final artefact. It contains details pertaining to how and why that particular tool was chosen, comparing it to tools of a similar nature and ultimately why it was chosen.</w:t>
+      </w:r>
+    </w:p>
+    <w:p>
+      <w:pPr>
+        <w:pStyle w:val="Heading4"/>
+      </w:pPr>
+      <w:r>
+        <w:t>Programming Language</w:t>
+      </w:r>
+    </w:p>
+    <w:p>
+      <w:r>
+        <w:t>One of the most important tools utilised in a software development project is the programming language that it is created in.</w:t>
+      </w:r>
+      <w:r>
+        <w:t xml:space="preserve"> There are programming languages that are much more suited to specific tasks than others and it’s helpful to pick a suitable one so as to not make things purposely difficult or inefficient. When deciding what programming language is going to be used, it is important to classify what kind of problems</w:t>
+      </w:r>
+      <w:r>
+        <w:t xml:space="preserve"> are needing to be solved using language. A brief</w:t>
+      </w:r>
+      <w:r>
+        <w:t xml:space="preserve"> overview of the tasks in this project involve a series of data analysis and handling techniques including fairly comprehensive mathematical procedures. Finally, the creation of a graphical user interface</w:t>
+      </w:r>
+      <w:r>
+        <w:t xml:space="preserve"> (GUI)</w:t>
+      </w:r>
+      <w:r>
+        <w:t xml:space="preserve"> is also necessary, which really requires some kind of object-oriented principles.</w:t>
+      </w:r>
+    </w:p>
+    <w:p>
+      <w:r>
+        <w:t>Based on the data handling and mathematical function requirements alone, some potential candidate languages would be Python</w:t>
+      </w:r>
+      <w:r>
+        <w:t xml:space="preserve"> (Python Software Foundation, 2017) and R (R Core Team</w:t>
+      </w:r>
+      <w:r>
+        <w:t>). R</w:t>
+      </w:r>
+      <w:r>
+        <w:t xml:space="preserve"> </w:t>
+      </w:r>
+      <w:r>
+        <w:t xml:space="preserve">is one of the most popular </w:t>
+      </w:r>
+      <w:r>
+        <w:t>languages</w:t>
+      </w:r>
+      <w:r>
+        <w:t xml:space="preserve"> used in data science</w:t>
+      </w:r>
+      <w:r>
+        <w:t xml:space="preserve"> and</w:t>
+      </w:r>
+      <w:r>
+        <w:t xml:space="preserve"> provides a large majority of the ut</w:t>
+      </w:r>
+      <w:r>
+        <w:t>ilities needed for the project</w:t>
+      </w:r>
+      <w:r>
+        <w:t>. T</w:t>
+      </w:r>
+      <w:r>
+        <w:t>he R environment contains an integrated suite of facilities for data manipulation, calcu</w:t>
+      </w:r>
+      <w:r>
+        <w:t>lation and graphical display (R Core Team, 2017)</w:t>
+      </w:r>
+      <w:r>
+        <w:t>.</w:t>
+      </w:r>
+      <w:r>
+        <w:t xml:space="preserve"> However, </w:t>
+      </w:r>
+      <w:r>
+        <w:t>R</w:t>
+      </w:r>
+      <w:r>
+        <w:t xml:space="preserve"> unfortunately</w:t>
+      </w:r>
+      <w:r>
+        <w:t xml:space="preserve"> does not contain the object oriented features that would be necessary to create a GUI.</w:t>
+      </w:r>
+      <w:r>
+        <w:t xml:space="preserve"> Python</w:t>
+      </w:r>
+      <w:r>
+        <w:t xml:space="preserve"> on the other hand,</w:t>
+      </w:r>
+      <w:r>
+        <w:t xml:space="preserve"> was not initially designed as a data analysis tool. However, due to it</w:t>
+      </w:r>
+      <w:r>
+        <w:t xml:space="preserve">s general applicability, </w:t>
+      </w:r>
+      <w:r>
+        <w:t>several high quality modules have been developed to handle and manipulate data, providing similar functionality to R.</w:t>
+      </w:r>
+      <w:r>
+        <w:t xml:space="preserve"> This has made Python extremely popular in the Data Science world and</w:t>
+      </w:r>
+      <w:r>
+        <w:t xml:space="preserve"> a real competitor to R (</w:t>
+      </w:r>
+      <w:proofErr w:type="spellStart"/>
+      <w:r>
+        <w:t>Muenchen</w:t>
+      </w:r>
+      <w:proofErr w:type="spellEnd"/>
+      <w:r>
+        <w:t>, 2017).</w:t>
+      </w:r>
+      <w:r>
+        <w:t xml:space="preserve"> This makes Python th</w:t>
+      </w:r>
+      <w:r>
+        <w:t>e ideal choice for this project</w:t>
+      </w:r>
+      <w:r>
+        <w:t xml:space="preserve"> due to its versatility </w:t>
+      </w:r>
+      <w:r>
+        <w:t>as it can perform everything necessary to assure its completion.</w:t>
+      </w:r>
+      <w:r>
+        <w:t xml:space="preserve"> There are quite a few different distributions of Python, each coming with their own pre-packaged modules. Since this project is fairly heavy on mathematical and data handling processes</w:t>
+      </w:r>
+      <w:r>
+        <w:t>, Anaconda (Continuum Analytics, 2017) was the chosen distribution as it already contained a lot of the necessary Python modules with it, making it the logical choice.</w:t>
+      </w:r>
+    </w:p>
+    <w:p>
+      <w:pPr>
+        <w:keepNext/>
+        <w:jc w:val="center"/>
+      </w:pPr>
+      <w:r>
+        <w:rPr>
+          <w:noProof/>
+          <w:lang w:eastAsia="en-GB"/>
+        </w:rPr>
+        <w:lastRenderedPageBreak/>
+        <w:drawing>
+          <wp:inline distT="0" distB="0" distL="0" distR="0" wp14:anchorId="043FB76F" wp14:editId="1B6CDA3E">
+            <wp:extent cx="4667250" cy="4308390"/>
+            <wp:effectExtent l="0" t="0" r="0" b="0"/>
+            <wp:docPr id="2" name="Picture 2"/>
+            <wp:cNvGraphicFramePr>
+              <a:graphicFrameLocks xmlns:a="http://schemas.openxmlformats.org/drawingml/2006/main" noChangeAspect="1"/>
+            </wp:cNvGraphicFramePr>
+            <a:graphic xmlns:a="http://schemas.openxmlformats.org/drawingml/2006/main">
+              <a:graphicData uri="http://schemas.openxmlformats.org/drawingml/2006/picture">
+                <pic:pic xmlns:pic="http://schemas.openxmlformats.org/drawingml/2006/picture">
+                  <pic:nvPicPr>
+                    <pic:cNvPr id="2" name="Fig-1a-IndeedJobs-2017.png"/>
+                    <pic:cNvPicPr/>
+                  </pic:nvPicPr>
+                  <pic:blipFill>
+                    <a:blip r:embed="rId9">
+                      <a:extLst>
+                        <a:ext uri="{28A0092B-C50C-407E-A947-70E740481C1C}">
+                          <a14:useLocalDpi xmlns:a14="http://schemas.microsoft.com/office/drawing/2010/main" val="0"/>
+                        </a:ext>
+                      </a:extLst>
+                    </a:blip>
+                    <a:stretch>
+                      <a:fillRect/>
+                    </a:stretch>
+                  </pic:blipFill>
+                  <pic:spPr>
+                    <a:xfrm>
+                      <a:off x="0" y="0"/>
+                      <a:ext cx="4695171" cy="4334164"/>
+                    </a:xfrm>
+                    <a:prstGeom prst="rect">
+                      <a:avLst/>
+                    </a:prstGeom>
+                  </pic:spPr>
+                </pic:pic>
+              </a:graphicData>
+            </a:graphic>
+          </wp:inline>
+        </w:drawing>
+      </w:r>
+    </w:p>
+    <w:p>
+      <w:pPr>
+        <w:pStyle w:val="Caption"/>
+        <w:jc w:val="center"/>
+        <w:rPr>
+          <w:sz w:val="20"/>
+          <w:szCs w:val="20"/>
+        </w:rPr>
+      </w:pPr>
+      <w:r>
+        <w:rPr>
+          <w:sz w:val="20"/>
+          <w:szCs w:val="20"/>
+        </w:rPr>
+        <w:t xml:space="preserve">Figure </w:t>
+      </w:r>
+      <w:r>
+        <w:rPr>
+          <w:sz w:val="20"/>
+          <w:szCs w:val="20"/>
+        </w:rPr>
+        <w:fldChar w:fldCharType="begin"/>
+      </w:r>
+      <w:r>
+        <w:rPr>
+          <w:sz w:val="20"/>
+          <w:szCs w:val="20"/>
+        </w:rPr>
+        <w:instrText xml:space="preserve"> SEQ Figure \* ARABIC </w:instrText>
+      </w:r>
+      <w:r>
+        <w:rPr>
+          <w:sz w:val="20"/>
+          <w:szCs w:val="20"/>
+        </w:rPr>
+        <w:fldChar w:fldCharType="separate"/>
+      </w:r>
+      <w:r>
+        <w:rPr>
+          <w:noProof/>
+          <w:sz w:val="20"/>
+          <w:szCs w:val="20"/>
+        </w:rPr>
+        <w:t>1</w:t>
+      </w:r>
+      <w:r>
+        <w:rPr>
+          <w:sz w:val="20"/>
+          <w:szCs w:val="20"/>
+        </w:rPr>
+        <w:fldChar w:fldCharType="end"/>
+      </w:r>
+      <w:r>
+        <w:rPr>
+          <w:sz w:val="20"/>
+          <w:szCs w:val="20"/>
+        </w:rPr>
+        <w:t xml:space="preserve"> - Graph showing the popularity of language in Data Science job listings. (</w:t>
+      </w:r>
+      <w:proofErr w:type="spellStart"/>
+      <w:r>
+        <w:rPr>
+          <w:sz w:val="20"/>
+          <w:szCs w:val="20"/>
+        </w:rPr>
+        <w:t>Muenchen</w:t>
+      </w:r>
+      <w:proofErr w:type="spellEnd"/>
+      <w:r>
+        <w:rPr>
+          <w:sz w:val="20"/>
+          <w:szCs w:val="20"/>
+        </w:rPr>
+        <w:t>, 2017)</w:t>
+      </w:r>
+    </w:p>
+    <w:p>
+      <w:pPr>
+        <w:pStyle w:val="Heading4"/>
+      </w:pPr>
+      <w:r>
+        <w:t>Integrated Development Environments (IDE)</w:t>
+      </w:r>
+    </w:p>
+    <w:p>
+      <w:pPr>
+        <w:jc w:val="both"/>
+      </w:pPr>
+      <w:r>
+        <w:t>IDEs can be fairly important when it comes to developing software. They package most of the fundamental tools that a developer is going to need into a single graphical user interface. This streamlines the process of writing code as it provides many quality of life improvements that can often be overlooked in terms of importan</w:t>
+      </w:r>
+      <w:r>
+        <w:t xml:space="preserve">ce. </w:t>
+      </w:r>
+      <w:proofErr w:type="spellStart"/>
+      <w:r>
+        <w:t>Spyder</w:t>
+      </w:r>
+      <w:proofErr w:type="spellEnd"/>
+      <w:r>
+        <w:t xml:space="preserve"> (</w:t>
+      </w:r>
+      <w:proofErr w:type="spellStart"/>
+      <w:r>
+        <w:t>Spyder</w:t>
+      </w:r>
+      <w:proofErr w:type="spellEnd"/>
+      <w:r>
+        <w:t xml:space="preserve"> Developer Community, 2017) is a cross-platform IDE that is used for a lot of Python projects</w:t>
+      </w:r>
+      <w:r>
+        <w:t xml:space="preserve"> involving data processing and mathematics</w:t>
+      </w:r>
+      <w:r>
+        <w:t>. S</w:t>
+      </w:r>
+      <w:r>
+        <w:t xml:space="preserve">ome of its main features that were utilised during the development process were things such as its integrated console, providing a quick and built-in way to run the program in development, making debugging and general program execution a lot faster. It provided instant, on-screen console output pertaining to the program as well as detailing bugs were they to occur. </w:t>
+      </w:r>
+      <w:r>
+        <w:br/>
+      </w:r>
+      <w:r>
+        <w:t>A minor but important feature none the less, was the syntax highlighting.</w:t>
+      </w:r>
+      <w:r>
+        <w:t xml:space="preserve"> It can be easy for code to get difficult to read and understand when the size of the project begins to ramp up. </w:t>
+      </w:r>
+      <w:proofErr w:type="spellStart"/>
+      <w:r>
+        <w:t>Spyder</w:t>
+      </w:r>
+      <w:proofErr w:type="spellEnd"/>
+      <w:r>
+        <w:t xml:space="preserve"> contains settings that allow full customisation syntax colours making</w:t>
+      </w:r>
+      <w:bookmarkStart w:id="12" w:name="_GoBack"/>
       <w:bookmarkEnd w:id="12"/>
-    </w:p>
-    <w:p>
-      <w:r>
-        <w:t xml:space="preserve">This section </w:t>
-      </w:r>
-      <w:r>
-        <w:t>delves into the tools and applications that were used in the process of creating the project’s final artefact. It contains details pertaining to how and why that particular tool was chosen, comparing it to tools of a similar nature and ultimately why it was chosen.</w:t>
-      </w:r>
-    </w:p>
-    <w:p>
-      <w:pPr>
-        <w:pStyle w:val="Heading4"/>
-      </w:pPr>
-      <w:r>
-        <w:t>Programming Language</w:t>
-      </w:r>
-    </w:p>
-    <w:p>
-      <w:r>
-        <w:t>One of the most important tools utilised in a software development project is the programming language that it is created in.</w:t>
-      </w:r>
-      <w:r>
-        <w:t xml:space="preserve"> There are programming languages that are much more suited to specific tasks than others and it’s helpful to pick a suitable one so as to not make things purposely difficult or inefficient. When deciding what programming language is going to be used, it is important to classify what kind of problems needing to be solved by that language. To put briefly, an overview of the tasks in this project involve a series of data analysis and handling techniques including fairly comprehensive mathematical procedures. Finally, the creation of a graphical user interface</w:t>
-      </w:r>
-      <w:r>
-        <w:t xml:space="preserve"> (GUI)</w:t>
-      </w:r>
-      <w:r>
-        <w:t xml:space="preserve"> is also necessary, which really requires some kind of object-oriented principles.</w:t>
-      </w:r>
-    </w:p>
-    <w:p>
-      <w:r>
-        <w:t>Based on the data handling and mathematical function requirements alone, some potential candidate languages would be Python</w:t>
-      </w:r>
-      <w:r>
-        <w:t xml:space="preserve"> (PYTHON </w:t>
-      </w:r>
-      <w:r>
-        <w:t>REFERENCE) and R (R REFERENCE). R provides a large majority of the ut</w:t>
-      </w:r>
-      <w:r>
-        <w:t>ilities needed for the project as t</w:t>
-      </w:r>
-      <w:r>
-        <w:t xml:space="preserve">he R environment contains an integrated suite of facilities for data manipulation, calculation and graphical display (R MANUAL REFERENCE). </w:t>
-      </w:r>
-      <w:r>
-        <w:t xml:space="preserve">Unfortunately R does not contain the object oriented features that would be necessary to create a GUI. </w:t>
-      </w:r>
-      <w:r>
-        <w:t>Unlike R, Python was not initially designed as a data analysis tool. However, due to it</w:t>
-      </w:r>
-      <w:r>
-        <w:t xml:space="preserve">s general applicability, </w:t>
-      </w:r>
-      <w:r>
-        <w:t>several high quality modules have been developed to handle and manipulate data, providing similar functionality to R. This makes Python the ideal choice for this project, due to its versatility and</w:t>
-      </w:r>
-      <w:r>
-        <w:t xml:space="preserve"> ease of syntax.</w:t>
-      </w:r>
-    </w:p>
-    <w:p>
-      <w:pPr>
-        <w:pStyle w:val="Heading1"/>
-        <w:numPr>
-          <w:ilvl w:val="0"/>
-          <w:numId w:val="0"/>
-        </w:numPr>
-      </w:pPr>
-    </w:p>
+      <w:r>
+        <w:t xml:space="preserve"> Something that aids displaying code visually like syntax highlighting, makes it a lot easier to inspect the code for sources of error or areas to improve as elements within the code such as functions, classes and data types are visually differentiated.</w:t>
+      </w:r>
+      <w:r>
+        <w:br/>
+      </w:r>
+    </w:p>
+    <w:p/>
     <w:p>
       <w:pPr>
         <w:pStyle w:val="Heading2"/>
@@ -3469,7 +3734,7 @@
     </w:p>
     <w:p/>
     <w:sectPr>
-      <w:footerReference w:type="default" r:id="rId9"/>
+      <w:footerReference w:type="default" r:id="rId10"/>
       <w:pgSz w:w="11906" w:h="16838"/>
       <w:pgMar w:top="1440" w:right="1440" w:bottom="1440" w:left="1440" w:header="708" w:footer="708" w:gutter="0"/>
       <w:pgNumType w:start="0"/>
@@ -3540,7 +3805,7 @@
           <w:rPr>
             <w:noProof/>
           </w:rPr>
-          <w:t>10</w:t>
+          <w:t>11</w:t>
         </w:r>
         <w:r>
           <w:rPr>
@@ -3586,7 +3851,7 @@
 
 <file path=word/numbering.xml><?xml version="1.0" encoding="utf-8"?>
 <w:numbering xmlns:wpc="http://schemas.microsoft.com/office/word/2010/wordprocessingCanvas" xmlns:mc="http://schemas.openxmlformats.org/markup-compatibility/2006" xmlns:o="urn:schemas-microsoft-com:office:office" xmlns:r="http://schemas.openxmlformats.org/officeDocument/2006/relationships" xmlns:m="http://schemas.openxmlformats.org/officeDocument/2006/math" xmlns:v="urn:schemas-microsoft-com:vml" xmlns:wp14="http://schemas.microsoft.com/office/word/2010/wordprocessingDrawing" xmlns:wp="http://schemas.openxmlformats.org/drawingml/2006/wordprocessingDrawing" xmlns:w10="urn:schemas-microsoft-com:office:word" xmlns:w="http://schemas.openxmlformats.org/wordprocessingml/2006/main" xmlns:w14="http://schemas.microsoft.com/office/word/2010/wordml" xmlns:w15="http://schemas.microsoft.com/office/word/2012/wordml" xmlns:wpg="http://schemas.microsoft.com/office/word/2010/wordprocessingGroup" xmlns:wpi="http://schemas.microsoft.com/office/word/2010/wordprocessingInk" xmlns:wne="http://schemas.microsoft.com/office/word/2006/wordml" xmlns:wps="http://schemas.microsoft.com/office/word/2010/wordprocessingShape" mc:Ignorable="w14 w15 wp14">
-  <w:abstractNum w:abstractNumId="0" w15:restartNumberingAfterBreak="0">
+  <w:abstractNum w:abstractNumId="0">
     <w:nsid w:val="0C8D41EE"/>
     <w:multiLevelType w:val="hybridMultilevel"/>
     <w:tmpl w:val="065677A2"/>
@@ -3699,7 +3964,7 @@
       </w:rPr>
     </w:lvl>
   </w:abstractNum>
-  <w:abstractNum w:abstractNumId="1" w15:restartNumberingAfterBreak="0">
+  <w:abstractNum w:abstractNumId="1">
     <w:nsid w:val="13FA21E1"/>
     <w:multiLevelType w:val="multilevel"/>
     <w:tmpl w:val="E594FA98"/>
@@ -3813,19 +4078,19 @@
       </w:rPr>
     </w:lvl>
   </w:abstractNum>
-  <w:abstractNum w:abstractNumId="2" w15:restartNumberingAfterBreak="0">
+  <w:abstractNum w:abstractNumId="2">
     <w:nsid w:val="16F325C4"/>
     <w:multiLevelType w:val="multilevel"/>
     <w:tmpl w:val="E594FA98"/>
     <w:numStyleLink w:val="Style1"/>
   </w:abstractNum>
-  <w:abstractNum w:abstractNumId="3" w15:restartNumberingAfterBreak="0">
+  <w:abstractNum w:abstractNumId="3">
     <w:nsid w:val="17E71DA3"/>
     <w:multiLevelType w:val="multilevel"/>
     <w:tmpl w:val="C61CA11C"/>
     <w:numStyleLink w:val="DissStyle"/>
   </w:abstractNum>
-  <w:abstractNum w:abstractNumId="4" w15:restartNumberingAfterBreak="0">
+  <w:abstractNum w:abstractNumId="4">
     <w:nsid w:val="1BAC3CE0"/>
     <w:multiLevelType w:val="hybridMultilevel"/>
     <w:tmpl w:val="9DA8C80A"/>
@@ -3938,7 +4203,7 @@
       </w:rPr>
     </w:lvl>
   </w:abstractNum>
-  <w:abstractNum w:abstractNumId="5" w15:restartNumberingAfterBreak="0">
+  <w:abstractNum w:abstractNumId="5">
     <w:nsid w:val="26AB2A6F"/>
     <w:multiLevelType w:val="hybridMultilevel"/>
     <w:tmpl w:val="9336E85A"/>
@@ -4051,13 +4316,13 @@
       </w:rPr>
     </w:lvl>
   </w:abstractNum>
-  <w:abstractNum w:abstractNumId="6" w15:restartNumberingAfterBreak="0">
+  <w:abstractNum w:abstractNumId="6">
     <w:nsid w:val="31FC5331"/>
     <w:multiLevelType w:val="multilevel"/>
     <w:tmpl w:val="C61CA11C"/>
     <w:numStyleLink w:val="DissStyle"/>
   </w:abstractNum>
-  <w:abstractNum w:abstractNumId="7" w15:restartNumberingAfterBreak="0">
+  <w:abstractNum w:abstractNumId="7">
     <w:nsid w:val="3FE85E96"/>
     <w:multiLevelType w:val="hybridMultilevel"/>
     <w:tmpl w:val="C5D2899C"/>
@@ -4170,7 +4435,7 @@
       </w:rPr>
     </w:lvl>
   </w:abstractNum>
-  <w:abstractNum w:abstractNumId="8" w15:restartNumberingAfterBreak="0">
+  <w:abstractNum w:abstractNumId="8">
     <w:nsid w:val="411C1D2F"/>
     <w:multiLevelType w:val="multilevel"/>
     <w:tmpl w:val="0809001D"/>
@@ -4256,7 +4521,7 @@
       </w:pPr>
     </w:lvl>
   </w:abstractNum>
-  <w:abstractNum w:abstractNumId="9" w15:restartNumberingAfterBreak="0">
+  <w:abstractNum w:abstractNumId="9">
     <w:nsid w:val="41924070"/>
     <w:multiLevelType w:val="hybridMultilevel"/>
     <w:tmpl w:val="902C59AA"/>
@@ -4369,19 +4634,19 @@
       </w:rPr>
     </w:lvl>
   </w:abstractNum>
-  <w:abstractNum w:abstractNumId="10" w15:restartNumberingAfterBreak="0">
+  <w:abstractNum w:abstractNumId="10">
     <w:nsid w:val="43B002E1"/>
     <w:multiLevelType w:val="multilevel"/>
     <w:tmpl w:val="E594FA98"/>
     <w:numStyleLink w:val="Style1"/>
   </w:abstractNum>
-  <w:abstractNum w:abstractNumId="11" w15:restartNumberingAfterBreak="0">
+  <w:abstractNum w:abstractNumId="11">
     <w:nsid w:val="44193BA6"/>
     <w:multiLevelType w:val="multilevel"/>
     <w:tmpl w:val="E594FA98"/>
     <w:numStyleLink w:val="Style1"/>
   </w:abstractNum>
-  <w:abstractNum w:abstractNumId="12" w15:restartNumberingAfterBreak="0">
+  <w:abstractNum w:abstractNumId="12">
     <w:nsid w:val="4EC21BE9"/>
     <w:multiLevelType w:val="hybridMultilevel"/>
     <w:tmpl w:val="E57A14A0"/>
@@ -4494,13 +4759,13 @@
       </w:rPr>
     </w:lvl>
   </w:abstractNum>
-  <w:abstractNum w:abstractNumId="13" w15:restartNumberingAfterBreak="0">
+  <w:abstractNum w:abstractNumId="13">
     <w:nsid w:val="560A0F15"/>
     <w:multiLevelType w:val="multilevel"/>
     <w:tmpl w:val="C61CA11C"/>
     <w:numStyleLink w:val="DissStyle"/>
   </w:abstractNum>
-  <w:abstractNum w:abstractNumId="14" w15:restartNumberingAfterBreak="0">
+  <w:abstractNum w:abstractNumId="14">
     <w:nsid w:val="5ED6022D"/>
     <w:multiLevelType w:val="multilevel"/>
     <w:tmpl w:val="C61CA11C"/>
@@ -4622,37 +4887,37 @@
       </w:rPr>
     </w:lvl>
   </w:abstractNum>
-  <w:abstractNum w:abstractNumId="15" w15:restartNumberingAfterBreak="0">
+  <w:abstractNum w:abstractNumId="15">
     <w:nsid w:val="60F271AC"/>
     <w:multiLevelType w:val="multilevel"/>
     <w:tmpl w:val="C61CA11C"/>
     <w:numStyleLink w:val="DissStyle"/>
   </w:abstractNum>
-  <w:abstractNum w:abstractNumId="16" w15:restartNumberingAfterBreak="0">
+  <w:abstractNum w:abstractNumId="16">
     <w:nsid w:val="621F0202"/>
     <w:multiLevelType w:val="multilevel"/>
     <w:tmpl w:val="C61CA11C"/>
     <w:numStyleLink w:val="DissStyle"/>
   </w:abstractNum>
-  <w:abstractNum w:abstractNumId="17" w15:restartNumberingAfterBreak="0">
+  <w:abstractNum w:abstractNumId="17">
     <w:nsid w:val="66E65727"/>
     <w:multiLevelType w:val="multilevel"/>
     <w:tmpl w:val="C61CA11C"/>
     <w:numStyleLink w:val="DissStyle"/>
   </w:abstractNum>
-  <w:abstractNum w:abstractNumId="18" w15:restartNumberingAfterBreak="0">
+  <w:abstractNum w:abstractNumId="18">
     <w:nsid w:val="671E477A"/>
     <w:multiLevelType w:val="multilevel"/>
     <w:tmpl w:val="E594FA98"/>
     <w:numStyleLink w:val="Style1"/>
   </w:abstractNum>
-  <w:abstractNum w:abstractNumId="19" w15:restartNumberingAfterBreak="0">
+  <w:abstractNum w:abstractNumId="19">
     <w:nsid w:val="706F27F8"/>
     <w:multiLevelType w:val="multilevel"/>
     <w:tmpl w:val="C61CA11C"/>
     <w:numStyleLink w:val="DissStyle"/>
   </w:abstractNum>
-  <w:abstractNum w:abstractNumId="20" w15:restartNumberingAfterBreak="0">
+  <w:abstractNum w:abstractNumId="20">
     <w:nsid w:val="74314AE7"/>
     <w:multiLevelType w:val="hybridMultilevel"/>
     <w:tmpl w:val="6A7C6D3A"/>
@@ -4765,7 +5030,7 @@
       </w:rPr>
     </w:lvl>
   </w:abstractNum>
-  <w:abstractNum w:abstractNumId="21" w15:restartNumberingAfterBreak="0">
+  <w:abstractNum w:abstractNumId="21">
     <w:nsid w:val="7AFB35F8"/>
     <w:multiLevelType w:val="hybridMultilevel"/>
     <w:tmpl w:val="4B80FF78"/>
@@ -4878,7 +5143,7 @@
       </w:rPr>
     </w:lvl>
   </w:abstractNum>
-  <w:abstractNum w:abstractNumId="22" w15:restartNumberingAfterBreak="0">
+  <w:abstractNum w:abstractNumId="22">
     <w:nsid w:val="7E4D1617"/>
     <w:multiLevelType w:val="multilevel"/>
     <w:tmpl w:val="C61CA11C"/>
@@ -5721,6 +5986,25 @@
       <w:szCs w:val="24"/>
     </w:rPr>
   </w:style>
+  <w:style w:type="paragraph" w:styleId="Caption">
+    <w:name w:val="caption"/>
+    <w:basedOn w:val="Normal"/>
+    <w:next w:val="Normal"/>
+    <w:uiPriority w:val="35"/>
+    <w:unhideWhenUsed/>
+    <w:qFormat/>
+    <w:rsid w:val="00CE2930"/>
+    <w:pPr>
+      <w:spacing w:after="200" w:line="240" w:lineRule="auto"/>
+    </w:pPr>
+    <w:rPr>
+      <w:i/>
+      <w:iCs/>
+      <w:color w:val="44546A" w:themeColor="text2"/>
+      <w:sz w:val="18"/>
+      <w:szCs w:val="18"/>
+    </w:rPr>
+  </w:style>
 </w:styles>
 </file>
 
@@ -5990,7 +6274,7 @@
 </file>
 
 <file path=customXml/itemProps1.xml><?xml version="1.0" encoding="utf-8"?>
-<ds:datastoreItem xmlns:ds="http://schemas.openxmlformats.org/officeDocument/2006/customXml" ds:itemID="{2FEB4F1B-1136-4C26-8AE0-DA26DA541E8C}">
+<ds:datastoreItem xmlns:ds="http://schemas.openxmlformats.org/officeDocument/2006/customXml" ds:itemID="{17896D39-7A35-46FC-9D30-09BFA0D189F5}">
   <ds:schemaRefs>
     <ds:schemaRef ds:uri="http://schemas.openxmlformats.org/officeDocument/2006/bibliography"/>
   </ds:schemaRefs>

</xml_diff>

<commit_message>
Started first Iteration writeup
</commit_message>
<xml_diff>
--- a/Report/Dissertation.docx
+++ b/Report/Dissertation.docx
@@ -271,7 +271,7 @@
           <w:r>
             <w:fldChar w:fldCharType="separate"/>
           </w:r>
-          <w:hyperlink w:anchor="_Toc480156679" w:history="1">
+          <w:hyperlink w:anchor="_Toc480227361" w:history="1">
             <w:r>
               <w:rPr>
                 <w:rStyle w:val="Hyperlink"/>
@@ -298,7 +298,7 @@
                 <w:noProof/>
                 <w:webHidden/>
               </w:rPr>
-              <w:instrText xml:space="preserve"> PAGEREF _Toc480156679 \h </w:instrText>
+              <w:instrText xml:space="preserve"> PAGEREF _Toc480227361 \h </w:instrText>
             </w:r>
             <w:r>
               <w:rPr>
@@ -342,7 +342,7 @@
               <w:lang w:eastAsia="en-GB"/>
             </w:rPr>
           </w:pPr>
-          <w:hyperlink w:anchor="_Toc480156680" w:history="1">
+          <w:hyperlink w:anchor="_Toc480227362" w:history="1">
             <w:r>
               <w:rPr>
                 <w:rStyle w:val="Hyperlink"/>
@@ -369,7 +369,7 @@
                 <w:noProof/>
                 <w:webHidden/>
               </w:rPr>
-              <w:instrText xml:space="preserve"> PAGEREF _Toc480156680 \h </w:instrText>
+              <w:instrText xml:space="preserve"> PAGEREF _Toc480227362 \h </w:instrText>
             </w:r>
             <w:r>
               <w:rPr>
@@ -413,7 +413,7 @@
               <w:lang w:eastAsia="en-GB"/>
             </w:rPr>
           </w:pPr>
-          <w:hyperlink w:anchor="_Toc480156681" w:history="1">
+          <w:hyperlink w:anchor="_Toc480227363" w:history="1">
             <w:r>
               <w:rPr>
                 <w:rStyle w:val="Hyperlink"/>
@@ -440,7 +440,7 @@
                 <w:noProof/>
                 <w:webHidden/>
               </w:rPr>
-              <w:instrText xml:space="preserve"> PAGEREF _Toc480156681 \h </w:instrText>
+              <w:instrText xml:space="preserve"> PAGEREF _Toc480227363 \h </w:instrText>
             </w:r>
             <w:r>
               <w:rPr>
@@ -484,7 +484,7 @@
               <w:lang w:eastAsia="en-GB"/>
             </w:rPr>
           </w:pPr>
-          <w:hyperlink w:anchor="_Toc480156682" w:history="1">
+          <w:hyperlink w:anchor="_Toc480227364" w:history="1">
             <w:r>
               <w:rPr>
                 <w:rStyle w:val="Hyperlink"/>
@@ -511,7 +511,7 @@
                 <w:noProof/>
                 <w:webHidden/>
               </w:rPr>
-              <w:instrText xml:space="preserve"> PAGEREF _Toc480156682 \h </w:instrText>
+              <w:instrText xml:space="preserve"> PAGEREF _Toc480227364 \h </w:instrText>
             </w:r>
             <w:r>
               <w:rPr>
@@ -555,7 +555,7 @@
               <w:lang w:eastAsia="en-GB"/>
             </w:rPr>
           </w:pPr>
-          <w:hyperlink w:anchor="_Toc480156683" w:history="1">
+          <w:hyperlink w:anchor="_Toc480227365" w:history="1">
             <w:r>
               <w:rPr>
                 <w:rStyle w:val="Hyperlink"/>
@@ -582,7 +582,7 @@
                 <w:noProof/>
                 <w:webHidden/>
               </w:rPr>
-              <w:instrText xml:space="preserve"> PAGEREF _Toc480156683 \h </w:instrText>
+              <w:instrText xml:space="preserve"> PAGEREF _Toc480227365 \h </w:instrText>
             </w:r>
             <w:r>
               <w:rPr>
@@ -626,7 +626,7 @@
               <w:lang w:eastAsia="en-GB"/>
             </w:rPr>
           </w:pPr>
-          <w:hyperlink w:anchor="_Toc480156684" w:history="1">
+          <w:hyperlink w:anchor="_Toc480227366" w:history="1">
             <w:r>
               <w:rPr>
                 <w:rStyle w:val="Hyperlink"/>
@@ -653,7 +653,149 @@
                 <w:noProof/>
                 <w:webHidden/>
               </w:rPr>
-              <w:instrText xml:space="preserve"> PAGEREF _Toc480156684 \h </w:instrText>
+              <w:instrText xml:space="preserve"> PAGEREF _Toc480227366 \h </w:instrText>
+            </w:r>
+            <w:r>
+              <w:rPr>
+                <w:noProof/>
+                <w:webHidden/>
+              </w:rPr>
+            </w:r>
+            <w:r>
+              <w:rPr>
+                <w:noProof/>
+                <w:webHidden/>
+              </w:rPr>
+              <w:fldChar w:fldCharType="separate"/>
+            </w:r>
+            <w:r>
+              <w:rPr>
+                <w:noProof/>
+                <w:webHidden/>
+              </w:rPr>
+              <w:t>7</w:t>
+            </w:r>
+            <w:r>
+              <w:rPr>
+                <w:noProof/>
+                <w:webHidden/>
+              </w:rPr>
+              <w:fldChar w:fldCharType="end"/>
+            </w:r>
+          </w:hyperlink>
+        </w:p>
+        <w:p>
+          <w:pPr>
+            <w:pStyle w:val="TOC2"/>
+            <w:tabs>
+              <w:tab w:val="right" w:leader="dot" w:pos="9016"/>
+            </w:tabs>
+            <w:rPr>
+              <w:rFonts w:asciiTheme="minorHAnsi" w:eastAsiaTheme="minorEastAsia" w:hAnsiTheme="minorHAnsi"/>
+              <w:noProof/>
+              <w:sz w:val="22"/>
+              <w:lang w:eastAsia="en-GB"/>
+            </w:rPr>
+          </w:pPr>
+          <w:hyperlink w:anchor="_Toc480227367" w:history="1">
+            <w:r>
+              <w:rPr>
+                <w:rStyle w:val="Hyperlink"/>
+                <w:noProof/>
+              </w:rPr>
+              <w:t>2.1 Modern Portfolio Theory</w:t>
+            </w:r>
+            <w:r>
+              <w:rPr>
+                <w:noProof/>
+                <w:webHidden/>
+              </w:rPr>
+              <w:tab/>
+            </w:r>
+            <w:r>
+              <w:rPr>
+                <w:noProof/>
+                <w:webHidden/>
+              </w:rPr>
+              <w:fldChar w:fldCharType="begin"/>
+            </w:r>
+            <w:r>
+              <w:rPr>
+                <w:noProof/>
+                <w:webHidden/>
+              </w:rPr>
+              <w:instrText xml:space="preserve"> PAGEREF _Toc480227367 \h </w:instrText>
+            </w:r>
+            <w:r>
+              <w:rPr>
+                <w:noProof/>
+                <w:webHidden/>
+              </w:rPr>
+            </w:r>
+            <w:r>
+              <w:rPr>
+                <w:noProof/>
+                <w:webHidden/>
+              </w:rPr>
+              <w:fldChar w:fldCharType="separate"/>
+            </w:r>
+            <w:r>
+              <w:rPr>
+                <w:noProof/>
+                <w:webHidden/>
+              </w:rPr>
+              <w:t>7</w:t>
+            </w:r>
+            <w:r>
+              <w:rPr>
+                <w:noProof/>
+                <w:webHidden/>
+              </w:rPr>
+              <w:fldChar w:fldCharType="end"/>
+            </w:r>
+          </w:hyperlink>
+        </w:p>
+        <w:p>
+          <w:pPr>
+            <w:pStyle w:val="TOC3"/>
+            <w:tabs>
+              <w:tab w:val="right" w:leader="dot" w:pos="9016"/>
+            </w:tabs>
+            <w:rPr>
+              <w:rFonts w:asciiTheme="minorHAnsi" w:eastAsiaTheme="minorEastAsia" w:hAnsiTheme="minorHAnsi"/>
+              <w:noProof/>
+              <w:sz w:val="22"/>
+              <w:lang w:eastAsia="en-GB"/>
+            </w:rPr>
+          </w:pPr>
+          <w:hyperlink w:anchor="_Toc480227368" w:history="1">
+            <w:r>
+              <w:rPr>
+                <w:rStyle w:val="Hyperlink"/>
+                <w:noProof/>
+              </w:rPr>
+              <w:t>Background</w:t>
+            </w:r>
+            <w:r>
+              <w:rPr>
+                <w:noProof/>
+                <w:webHidden/>
+              </w:rPr>
+              <w:tab/>
+            </w:r>
+            <w:r>
+              <w:rPr>
+                <w:noProof/>
+                <w:webHidden/>
+              </w:rPr>
+              <w:fldChar w:fldCharType="begin"/>
+            </w:r>
+            <w:r>
+              <w:rPr>
+                <w:noProof/>
+                <w:webHidden/>
+              </w:rPr>
+              <w:instrText xml:space="preserve"> PAGEREF _Toc480227368 \h </w:instrText>
             </w:r>
             <w:r>
               <w:rPr>
@@ -697,7 +839,7 @@
               <w:lang w:eastAsia="en-GB"/>
             </w:rPr>
           </w:pPr>
-          <w:hyperlink w:anchor="_Toc480156685" w:history="1">
+          <w:hyperlink w:anchor="_Toc480227369" w:history="1">
             <w:r>
               <w:rPr>
                 <w:rStyle w:val="Hyperlink"/>
@@ -724,7 +866,7 @@
                 <w:noProof/>
                 <w:webHidden/>
               </w:rPr>
-              <w:instrText xml:space="preserve"> PAGEREF _Toc480156685 \h </w:instrText>
+              <w:instrText xml:space="preserve"> PAGEREF _Toc480227369 \h </w:instrText>
             </w:r>
             <w:r>
               <w:rPr>
@@ -768,7 +910,7 @@
               <w:lang w:eastAsia="en-GB"/>
             </w:rPr>
           </w:pPr>
-          <w:hyperlink w:anchor="_Toc480156686" w:history="1">
+          <w:hyperlink w:anchor="_Toc480227370" w:history="1">
             <w:r>
               <w:rPr>
                 <w:rStyle w:val="Hyperlink"/>
@@ -795,7 +937,7 @@
                 <w:noProof/>
                 <w:webHidden/>
               </w:rPr>
-              <w:instrText xml:space="preserve"> PAGEREF _Toc480156686 \h </w:instrText>
+              <w:instrText xml:space="preserve"> PAGEREF _Toc480227370 \h </w:instrText>
             </w:r>
             <w:r>
               <w:rPr>
@@ -839,7 +981,7 @@
               <w:lang w:eastAsia="en-GB"/>
             </w:rPr>
           </w:pPr>
-          <w:hyperlink w:anchor="_Toc480156687" w:history="1">
+          <w:hyperlink w:anchor="_Toc480227371" w:history="1">
             <w:r>
               <w:rPr>
                 <w:rStyle w:val="Hyperlink"/>
@@ -866,7 +1008,7 @@
                 <w:noProof/>
                 <w:webHidden/>
               </w:rPr>
-              <w:instrText xml:space="preserve"> PAGEREF _Toc480156687 \h </w:instrText>
+              <w:instrText xml:space="preserve"> PAGEREF _Toc480227371 \h </w:instrText>
             </w:r>
             <w:r>
               <w:rPr>
@@ -910,7 +1052,7 @@
               <w:lang w:eastAsia="en-GB"/>
             </w:rPr>
           </w:pPr>
-          <w:hyperlink w:anchor="_Toc480156688" w:history="1">
+          <w:hyperlink w:anchor="_Toc480227372" w:history="1">
             <w:r>
               <w:rPr>
                 <w:rStyle w:val="Hyperlink"/>
@@ -937,7 +1079,7 @@
                 <w:noProof/>
                 <w:webHidden/>
               </w:rPr>
-              <w:instrText xml:space="preserve"> PAGEREF _Toc480156688 \h </w:instrText>
+              <w:instrText xml:space="preserve"> PAGEREF _Toc480227372 \h </w:instrText>
             </w:r>
             <w:r>
               <w:rPr>
@@ -981,7 +1123,7 @@
               <w:lang w:eastAsia="en-GB"/>
             </w:rPr>
           </w:pPr>
-          <w:hyperlink w:anchor="_Toc480156689" w:history="1">
+          <w:hyperlink w:anchor="_Toc480227373" w:history="1">
             <w:r>
               <w:rPr>
                 <w:rStyle w:val="Hyperlink"/>
@@ -1008,7 +1150,7 @@
                 <w:noProof/>
                 <w:webHidden/>
               </w:rPr>
-              <w:instrText xml:space="preserve"> PAGEREF _Toc480156689 \h </w:instrText>
+              <w:instrText xml:space="preserve"> PAGEREF _Toc480227373 \h </w:instrText>
             </w:r>
             <w:r>
               <w:rPr>
@@ -1029,77 +1171,6 @@
                 <w:webHidden/>
               </w:rPr>
               <w:t>9</w:t>
-            </w:r>
-            <w:r>
-              <w:rPr>
-                <w:noProof/>
-                <w:webHidden/>
-              </w:rPr>
-              <w:fldChar w:fldCharType="end"/>
-            </w:r>
-          </w:hyperlink>
-        </w:p>
-        <w:p>
-          <w:pPr>
-            <w:pStyle w:val="TOC2"/>
-            <w:tabs>
-              <w:tab w:val="right" w:leader="dot" w:pos="9016"/>
-            </w:tabs>
-            <w:rPr>
-              <w:rFonts w:asciiTheme="minorHAnsi" w:eastAsiaTheme="minorEastAsia" w:hAnsiTheme="minorHAnsi"/>
-              <w:noProof/>
-              <w:sz w:val="22"/>
-              <w:lang w:eastAsia="en-GB"/>
-            </w:rPr>
-          </w:pPr>
-          <w:hyperlink w:anchor="_Toc480156690" w:history="1">
-            <w:r>
-              <w:rPr>
-                <w:rStyle w:val="Hyperlink"/>
-                <w:noProof/>
-              </w:rPr>
-              <w:t>1.1 Software Development</w:t>
-            </w:r>
-            <w:r>
-              <w:rPr>
-                <w:noProof/>
-                <w:webHidden/>
-              </w:rPr>
-              <w:tab/>
-            </w:r>
-            <w:r>
-              <w:rPr>
-                <w:noProof/>
-                <w:webHidden/>
-              </w:rPr>
-              <w:fldChar w:fldCharType="begin"/>
-            </w:r>
-            <w:r>
-              <w:rPr>
-                <w:noProof/>
-                <w:webHidden/>
-              </w:rPr>
-              <w:instrText xml:space="preserve"> PAGEREF _Toc480156690 \h </w:instrText>
-            </w:r>
-            <w:r>
-              <w:rPr>
-                <w:noProof/>
-                <w:webHidden/>
-              </w:rPr>
-            </w:r>
-            <w:r>
-              <w:rPr>
-                <w:noProof/>
-                <w:webHidden/>
-              </w:rPr>
-              <w:fldChar w:fldCharType="separate"/>
-            </w:r>
-            <w:r>
-              <w:rPr>
-                <w:noProof/>
-                <w:webHidden/>
-              </w:rPr>
-              <w:t>12</w:t>
             </w:r>
             <w:r>
               <w:rPr>
@@ -1123,13 +1194,13 @@
               <w:lang w:eastAsia="en-GB"/>
             </w:rPr>
           </w:pPr>
-          <w:hyperlink w:anchor="_Toc480156691" w:history="1">
+          <w:hyperlink w:anchor="_Toc480227374" w:history="1">
             <w:r>
               <w:rPr>
                 <w:rStyle w:val="Hyperlink"/>
                 <w:noProof/>
               </w:rPr>
-              <w:t>4. References</w:t>
+              <w:t>4. Implementation</w:t>
             </w:r>
             <w:r>
               <w:rPr>
@@ -1150,7 +1221,7 @@
                 <w:noProof/>
                 <w:webHidden/>
               </w:rPr>
-              <w:instrText xml:space="preserve"> PAGEREF _Toc480156691 \h </w:instrText>
+              <w:instrText xml:space="preserve"> PAGEREF _Toc480227374 \h </w:instrText>
             </w:r>
             <w:r>
               <w:rPr>
@@ -1170,7 +1241,78 @@
                 <w:noProof/>
                 <w:webHidden/>
               </w:rPr>
-              <w:t>13</w:t>
+              <w:t>14</w:t>
+            </w:r>
+            <w:r>
+              <w:rPr>
+                <w:noProof/>
+                <w:webHidden/>
+              </w:rPr>
+              <w:fldChar w:fldCharType="end"/>
+            </w:r>
+          </w:hyperlink>
+        </w:p>
+        <w:p>
+          <w:pPr>
+            <w:pStyle w:val="TOC1"/>
+            <w:tabs>
+              <w:tab w:val="right" w:leader="dot" w:pos="9016"/>
+            </w:tabs>
+            <w:rPr>
+              <w:rFonts w:asciiTheme="minorHAnsi" w:eastAsiaTheme="minorEastAsia" w:hAnsiTheme="minorHAnsi"/>
+              <w:noProof/>
+              <w:sz w:val="22"/>
+              <w:lang w:eastAsia="en-GB"/>
+            </w:rPr>
+          </w:pPr>
+          <w:hyperlink w:anchor="_Toc480227375" w:history="1">
+            <w:r>
+              <w:rPr>
+                <w:rStyle w:val="Hyperlink"/>
+                <w:noProof/>
+              </w:rPr>
+              <w:t>5. References</w:t>
+            </w:r>
+            <w:r>
+              <w:rPr>
+                <w:noProof/>
+                <w:webHidden/>
+              </w:rPr>
+              <w:tab/>
+            </w:r>
+            <w:r>
+              <w:rPr>
+                <w:noProof/>
+                <w:webHidden/>
+              </w:rPr>
+              <w:fldChar w:fldCharType="begin"/>
+            </w:r>
+            <w:r>
+              <w:rPr>
+                <w:noProof/>
+                <w:webHidden/>
+              </w:rPr>
+              <w:instrText xml:space="preserve"> PAGEREF _Toc480227375 \h </w:instrText>
+            </w:r>
+            <w:r>
+              <w:rPr>
+                <w:noProof/>
+                <w:webHidden/>
+              </w:rPr>
+            </w:r>
+            <w:r>
+              <w:rPr>
+                <w:noProof/>
+                <w:webHidden/>
+              </w:rPr>
+              <w:fldChar w:fldCharType="separate"/>
+            </w:r>
+            <w:r>
+              <w:rPr>
+                <w:noProof/>
+                <w:webHidden/>
+              </w:rPr>
+              <w:t>15</w:t>
             </w:r>
             <w:r>
               <w:rPr>
@@ -1262,7 +1404,7 @@
         </w:rPr>
         <w:fldChar w:fldCharType="separate"/>
       </w:r>
-      <w:hyperlink w:anchor="_Toc480152369" w:history="1">
+      <w:hyperlink w:anchor="_Toc480227405" w:history="1">
         <w:r>
           <w:rPr>
             <w:rStyle w:val="Hyperlink"/>
@@ -1289,7 +1431,7 @@
             <w:noProof/>
             <w:webHidden/>
           </w:rPr>
-          <w:instrText xml:space="preserve"> PAGEREF _Toc480152369 \h </w:instrText>
+          <w:instrText xml:space="preserve"> PAGEREF _Toc480227405 \h </w:instrText>
         </w:r>
         <w:r>
           <w:rPr>
@@ -1309,7 +1451,7 @@
             <w:noProof/>
             <w:webHidden/>
           </w:rPr>
-          <w:t>10</w:t>
+          <w:t>11</w:t>
         </w:r>
         <w:r>
           <w:rPr>
@@ -1333,7 +1475,7 @@
           <w:lang w:eastAsia="en-GB"/>
         </w:rPr>
       </w:pPr>
-      <w:hyperlink w:anchor="_Toc480152370" w:history="1">
+      <w:hyperlink w:anchor="_Toc480227406" w:history="1">
         <w:r>
           <w:rPr>
             <w:rStyle w:val="Hyperlink"/>
@@ -1360,7 +1502,7 @@
             <w:noProof/>
             <w:webHidden/>
           </w:rPr>
-          <w:instrText xml:space="preserve"> PAGEREF _Toc480152370 \h </w:instrText>
+          <w:instrText xml:space="preserve"> PAGEREF _Toc480227406 \h </w:instrText>
         </w:r>
         <w:r>
           <w:rPr>
@@ -1393,6 +1535,77 @@
     </w:p>
     <w:p>
       <w:pPr>
+        <w:pStyle w:val="TableofFigures"/>
+        <w:tabs>
+          <w:tab w:val="right" w:leader="dot" w:pos="9016"/>
+        </w:tabs>
+        <w:rPr>
+          <w:rFonts w:asciiTheme="minorHAnsi" w:eastAsiaTheme="minorEastAsia" w:hAnsiTheme="minorHAnsi"/>
+          <w:noProof/>
+          <w:sz w:val="22"/>
+          <w:lang w:eastAsia="en-GB"/>
+        </w:rPr>
+      </w:pPr>
+      <w:hyperlink w:anchor="_Toc480227407" w:history="1">
+        <w:r>
+          <w:rPr>
+            <w:rStyle w:val="Hyperlink"/>
+            <w:noProof/>
+          </w:rPr>
+          <w:t>Figure 3 - Iterative version of SDLC. (Powell-Morse, 2016)</w:t>
+        </w:r>
+        <w:r>
+          <w:rPr>
+            <w:noProof/>
+            <w:webHidden/>
+          </w:rPr>
+          <w:tab/>
+        </w:r>
+        <w:r>
+          <w:rPr>
+            <w:noProof/>
+            <w:webHidden/>
+          </w:rPr>
+          <w:fldChar w:fldCharType="begin"/>
+        </w:r>
+        <w:r>
+          <w:rPr>
+            <w:noProof/>
+            <w:webHidden/>
+          </w:rPr>
+          <w:instrText xml:space="preserve"> PAGEREF _Toc480227407 \h </w:instrText>
+        </w:r>
+        <w:r>
+          <w:rPr>
+            <w:noProof/>
+            <w:webHidden/>
+          </w:rPr>
+        </w:r>
+        <w:r>
+          <w:rPr>
+            <w:noProof/>
+            <w:webHidden/>
+          </w:rPr>
+          <w:fldChar w:fldCharType="separate"/>
+        </w:r>
+        <w:r>
+          <w:rPr>
+            <w:noProof/>
+            <w:webHidden/>
+          </w:rPr>
+          <w:t>14</w:t>
+        </w:r>
+        <w:r>
+          <w:rPr>
+            <w:noProof/>
+            <w:webHidden/>
+          </w:rPr>
+          <w:fldChar w:fldCharType="end"/>
+        </w:r>
+      </w:hyperlink>
+    </w:p>
+    <w:p>
+      <w:pPr>
         <w:rPr>
           <w:b/>
           <w:sz w:val="36"/>
@@ -1412,17 +1625,19 @@
         </w:rPr>
         <w:br w:type="page"/>
       </w:r>
+      <w:bookmarkStart w:id="0" w:name="_GoBack"/>
+      <w:bookmarkEnd w:id="0"/>
     </w:p>
     <w:p>
       <w:pPr>
         <w:pStyle w:val="Heading1"/>
       </w:pPr>
-      <w:bookmarkStart w:id="0" w:name="_Toc480156679"/>
+      <w:bookmarkStart w:id="1" w:name="_Toc480227361"/>
       <w:r>
         <w:lastRenderedPageBreak/>
         <w:t>Introduction</w:t>
       </w:r>
-      <w:bookmarkEnd w:id="0"/>
+      <w:bookmarkEnd w:id="1"/>
     </w:p>
     <w:p>
       <w:pPr>
@@ -1433,11 +1648,11 @@
       <w:pPr>
         <w:pStyle w:val="Heading2"/>
       </w:pPr>
-      <w:bookmarkStart w:id="1" w:name="_Toc480156680"/>
+      <w:bookmarkStart w:id="2" w:name="_Toc480227362"/>
       <w:r>
         <w:t>Background</w:t>
       </w:r>
-      <w:bookmarkEnd w:id="1"/>
+      <w:bookmarkEnd w:id="2"/>
     </w:p>
     <w:p>
       <w:pPr>
@@ -1759,7 +1974,25 @@
           <w:bdr w:val="none" w:sz="0" w:space="0" w:color="auto" w:frame="1"/>
           <w:shd w:val="clear" w:color="auto" w:fill="FFFFFF"/>
         </w:rPr>
-        <w:t xml:space="preserve">. </w:t>
+        <w:t>.</w:t>
+      </w:r>
+      <w:r>
+        <w:rPr>
+          <w:rFonts w:cs="Arial"/>
+          <w:szCs w:val="18"/>
+          <w:bdr w:val="none" w:sz="0" w:space="0" w:color="auto" w:frame="1"/>
+          <w:shd w:val="clear" w:color="auto" w:fill="FFFFFF"/>
+        </w:rPr>
+        <w:t xml:space="preserve"> Due to the insanely large amount of asset options that are available for investors to choose from, this introduces a small part of the problem that this project addresses. How do you decide what assets to invest in?</w:t>
+      </w:r>
+      <w:r>
+        <w:rPr>
+          <w:rFonts w:cs="Arial"/>
+          <w:szCs w:val="18"/>
+          <w:bdr w:val="none" w:sz="0" w:space="0" w:color="auto" w:frame="1"/>
+          <w:shd w:val="clear" w:color="auto" w:fill="FFFFFF"/>
+        </w:rPr>
+        <w:t xml:space="preserve"> </w:t>
       </w:r>
       <w:r>
         <w:rPr>
@@ -2197,7 +2430,52 @@
           <w:bdr w:val="none" w:sz="0" w:space="0" w:color="auto" w:frame="1"/>
           <w:shd w:val="clear" w:color="auto" w:fill="FFFFFF"/>
         </w:rPr>
-        <w:t xml:space="preserve"> He said that for every level of risk, there exists what he described as an “efficient portfolio”.</w:t>
+        <w:t xml:space="preserve"> This furthers the problem introduced earlier. After s</w:t>
+      </w:r>
+      <w:r>
+        <w:rPr>
+          <w:rFonts w:cs="Arial"/>
+          <w:szCs w:val="18"/>
+          <w:bdr w:val="none" w:sz="0" w:space="0" w:color="auto" w:frame="1"/>
+          <w:shd w:val="clear" w:color="auto" w:fill="FFFFFF"/>
+        </w:rPr>
+        <w:t>electing a series of assets, what is the best way to then</w:t>
+      </w:r>
+      <w:r>
+        <w:rPr>
+          <w:rFonts w:cs="Arial"/>
+          <w:szCs w:val="18"/>
+          <w:bdr w:val="none" w:sz="0" w:space="0" w:color="auto" w:frame="1"/>
+          <w:shd w:val="clear" w:color="auto" w:fill="FFFFFF"/>
+        </w:rPr>
+        <w:t xml:space="preserve"> distribute your investment budget between them?</w:t>
+      </w:r>
+      <w:r>
+        <w:rPr>
+          <w:rFonts w:cs="Arial"/>
+          <w:szCs w:val="18"/>
+          <w:bdr w:val="none" w:sz="0" w:space="0" w:color="auto" w:frame="1"/>
+          <w:shd w:val="clear" w:color="auto" w:fill="FFFFFF"/>
+        </w:rPr>
+        <w:t xml:space="preserve"> </w:t>
+      </w:r>
+      <w:r>
+        <w:rPr>
+          <w:rFonts w:cs="Arial"/>
+          <w:szCs w:val="18"/>
+          <w:bdr w:val="none" w:sz="0" w:space="0" w:color="auto" w:frame="1"/>
+          <w:shd w:val="clear" w:color="auto" w:fill="FFFFFF"/>
+        </w:rPr>
+        <w:t>Markowitz</w:t>
+      </w:r>
+      <w:r>
+        <w:rPr>
+          <w:rFonts w:cs="Arial"/>
+          <w:szCs w:val="18"/>
+          <w:bdr w:val="none" w:sz="0" w:space="0" w:color="auto" w:frame="1"/>
+          <w:shd w:val="clear" w:color="auto" w:fill="FFFFFF"/>
+        </w:rPr>
+        <w:t xml:space="preserve"> said that for every level of risk, there exists what he described as an “efficient portfolio”.</w:t>
       </w:r>
       <w:r>
         <w:rPr>
@@ -2233,7 +2511,17 @@
           <w:bdr w:val="none" w:sz="0" w:space="0" w:color="auto" w:frame="1"/>
           <w:shd w:val="clear" w:color="auto" w:fill="FFFFFF"/>
         </w:rPr>
-        <w:t xml:space="preserve"> (Elton et al, 1978)</w:t>
+        <w:t xml:space="preserve"> (Elton </w:t>
+      </w:r>
+      <w:r>
+        <w:rPr>
+          <w:rFonts w:cs="Arial"/>
+          <w:szCs w:val="18"/>
+          <w:bdr w:val="none" w:sz="0" w:space="0" w:color="auto" w:frame="1"/>
+          <w:shd w:val="clear" w:color="auto" w:fill="FFFFFF"/>
+        </w:rPr>
+        <w:lastRenderedPageBreak/>
+        <w:t>et al, 1978)</w:t>
       </w:r>
       <w:r>
         <w:rPr>
@@ -2323,25 +2611,34 @@
           <w:bdr w:val="none" w:sz="0" w:space="0" w:color="auto" w:frame="1"/>
           <w:shd w:val="clear" w:color="auto" w:fill="FFFFFF"/>
         </w:rPr>
-        <w:t xml:space="preserve"> ways to achieve these efficient portfolios </w:t>
-      </w:r>
-      <w:r>
-        <w:rPr>
-          <w:rFonts w:cs="Arial"/>
-          <w:szCs w:val="18"/>
-          <w:bdr w:val="none" w:sz="0" w:space="0" w:color="auto" w:frame="1"/>
-          <w:shd w:val="clear" w:color="auto" w:fill="FFFFFF"/>
-        </w:rPr>
-        <w:t>by</w:t>
-      </w:r>
-      <w:r>
-        <w:rPr>
-          <w:rFonts w:cs="Arial"/>
-          <w:szCs w:val="18"/>
-          <w:bdr w:val="none" w:sz="0" w:space="0" w:color="auto" w:frame="1"/>
-          <w:shd w:val="clear" w:color="auto" w:fill="FFFFFF"/>
-        </w:rPr>
-        <w:t xml:space="preserve"> optimising</w:t>
+        <w:t xml:space="preserve"> efficient portfolios</w:t>
+      </w:r>
+      <w:r>
+        <w:rPr>
+          <w:rFonts w:cs="Arial"/>
+          <w:szCs w:val="18"/>
+          <w:bdr w:val="none" w:sz="0" w:space="0" w:color="auto" w:frame="1"/>
+          <w:shd w:val="clear" w:color="auto" w:fill="FFFFFF"/>
+        </w:rPr>
+        <w:t xml:space="preserve"> through distribution of </w:t>
+      </w:r>
+      <w:r>
+        <w:rPr>
+          <w:rFonts w:cs="Arial"/>
+          <w:szCs w:val="18"/>
+          <w:bdr w:val="none" w:sz="0" w:space="0" w:color="auto" w:frame="1"/>
+          <w:shd w:val="clear" w:color="auto" w:fill="FFFFFF"/>
+        </w:rPr>
+        <w:t xml:space="preserve">budget, </w:t>
+      </w:r>
+      <w:r>
+        <w:rPr>
+          <w:rFonts w:cs="Arial"/>
+          <w:szCs w:val="18"/>
+          <w:bdr w:val="none" w:sz="0" w:space="0" w:color="auto" w:frame="1"/>
+          <w:shd w:val="clear" w:color="auto" w:fill="FFFFFF"/>
+        </w:rPr>
+        <w:t>optimising</w:t>
       </w:r>
       <w:r>
         <w:rPr>
@@ -2413,17 +2710,7 @@
           <w:bdr w:val="none" w:sz="0" w:space="0" w:color="auto" w:frame="1"/>
           <w:shd w:val="clear" w:color="auto" w:fill="FFFFFF"/>
         </w:rPr>
-        <w:t xml:space="preserve">some </w:t>
-      </w:r>
-      <w:r>
-        <w:rPr>
-          <w:rFonts w:cs="Arial"/>
-          <w:szCs w:val="18"/>
-          <w:bdr w:val="none" w:sz="0" w:space="0" w:color="auto" w:frame="1"/>
-          <w:shd w:val="clear" w:color="auto" w:fill="FFFFFF"/>
-        </w:rPr>
-        <w:lastRenderedPageBreak/>
-        <w:t xml:space="preserve">are a lot more comfortable making higher risk investments to get those </w:t>
+        <w:t xml:space="preserve">some are a lot more comfortable making higher risk investments to get those </w:t>
       </w:r>
       <w:r>
         <w:rPr>
@@ -2638,24 +2925,24 @@
       <w:pPr>
         <w:pStyle w:val="Heading2"/>
       </w:pPr>
-      <w:bookmarkStart w:id="2" w:name="_Toc480156681"/>
+      <w:bookmarkStart w:id="3" w:name="_Toc480227363"/>
       <w:r>
         <w:t>Aims &amp; Objectives</w:t>
       </w:r>
-      <w:bookmarkEnd w:id="2"/>
+      <w:bookmarkEnd w:id="3"/>
     </w:p>
     <w:p>
       <w:pPr>
         <w:pStyle w:val="Heading3"/>
       </w:pPr>
-      <w:bookmarkStart w:id="3" w:name="_Toc480156682"/>
+      <w:bookmarkStart w:id="4" w:name="_Toc480227364"/>
       <w:r>
         <w:t>Aim</w:t>
       </w:r>
       <w:r>
         <w:t xml:space="preserve"> &amp; Rationale</w:t>
       </w:r>
-      <w:bookmarkEnd w:id="3"/>
+      <w:bookmarkEnd w:id="4"/>
     </w:p>
     <w:p>
       <w:r>
@@ -2729,11 +3016,11 @@
       <w:pPr>
         <w:pStyle w:val="Heading3"/>
       </w:pPr>
-      <w:bookmarkStart w:id="4" w:name="_Toc480156683"/>
+      <w:bookmarkStart w:id="5" w:name="_Toc480227365"/>
       <w:r>
         <w:t>Objectives</w:t>
       </w:r>
-      <w:bookmarkEnd w:id="4"/>
+      <w:bookmarkEnd w:id="5"/>
     </w:p>
     <w:p>
       <w:pPr>
@@ -2919,12 +3206,267 @@
       <w:r>
         <w:br w:type="page"/>
       </w:r>
-      <w:bookmarkStart w:id="5" w:name="_Toc480156684"/>
+      <w:bookmarkStart w:id="6" w:name="_Toc480227366"/>
       <w:r>
         <w:lastRenderedPageBreak/>
         <w:t>Literature Review</w:t>
       </w:r>
-      <w:bookmarkEnd w:id="5"/>
+      <w:bookmarkEnd w:id="6"/>
+    </w:p>
+    <w:p>
+      <w:r>
+        <w:t>This chapter illustrates and explains some of the underlying concepts and theories that this dissertation is based on.</w:t>
+      </w:r>
+    </w:p>
+    <w:p>
+      <w:pPr>
+        <w:pStyle w:val="Heading2"/>
+      </w:pPr>
+      <w:bookmarkStart w:id="7" w:name="_Toc480227367"/>
+      <w:r>
+        <w:t>Modern Portfolio Theory</w:t>
+      </w:r>
+      <w:bookmarkEnd w:id="7"/>
+    </w:p>
+    <w:p>
+      <w:pPr>
+        <w:pStyle w:val="Heading3"/>
+      </w:pPr>
+      <w:bookmarkStart w:id="8" w:name="_Toc480227368"/>
+      <w:r>
+        <w:t>Background</w:t>
+      </w:r>
+      <w:bookmarkEnd w:id="8"/>
+    </w:p>
+    <w:p>
+      <w:pPr>
+        <w:rPr>
+          <w:rFonts w:cs="Arial"/>
+          <w:szCs w:val="18"/>
+          <w:bdr w:val="none" w:sz="0" w:space="0" w:color="auto" w:frame="1"/>
+          <w:shd w:val="clear" w:color="auto" w:fill="FFFFFF"/>
+        </w:rPr>
+      </w:pPr>
+      <w:r>
+        <w:t>The original founder of Modern Portfolio Theory</w:t>
+      </w:r>
+      <w:r>
+        <w:t xml:space="preserve"> (MPT)</w:t>
+      </w:r>
+      <w:r>
+        <w:t>: Harry Markowitz</w:t>
+      </w:r>
+      <w:r>
+        <w:t xml:space="preserve"> had his</w:t>
+      </w:r>
+      <w:r>
+        <w:t xml:space="preserve"> paper “Portfolio Selection”</w:t>
+      </w:r>
+      <w:r>
+        <w:t xml:space="preserve"> first published</w:t>
+      </w:r>
+      <w:r>
+        <w:t xml:space="preserve"> in the Journal of Finance, March 1952. His work and theories provided completely new and revolutionary insight into many areas of finance, totally changing the traditional methods of </w:t>
+      </w:r>
+      <w:r>
+        <w:t>managing investments</w:t>
+      </w:r>
+      <w:r>
+        <w:t>, awarding him a Nobel Prize in Economic Sciences in 1990.</w:t>
+      </w:r>
+      <w:r>
+        <w:t xml:space="preserve"> </w:t>
+      </w:r>
+      <w:r>
+        <w:rPr>
+          <w:rFonts w:cs="Arial"/>
+          <w:szCs w:val="18"/>
+          <w:bdr w:val="none" w:sz="0" w:space="0" w:color="auto" w:frame="1"/>
+          <w:shd w:val="clear" w:color="auto" w:fill="FFFFFF"/>
+        </w:rPr>
+        <w:t>(Elton and Gruber, 1997</w:t>
+      </w:r>
+      <w:r>
+        <w:rPr>
+          <w:rFonts w:cs="Arial"/>
+          <w:szCs w:val="18"/>
+          <w:bdr w:val="none" w:sz="0" w:space="0" w:color="auto" w:frame="1"/>
+          <w:shd w:val="clear" w:color="auto" w:fill="FFFFFF"/>
+        </w:rPr>
+        <w:t>)</w:t>
+      </w:r>
+      <w:r>
+        <w:rPr>
+          <w:rFonts w:cs="Arial"/>
+          <w:szCs w:val="18"/>
+          <w:bdr w:val="none" w:sz="0" w:space="0" w:color="auto" w:frame="1"/>
+          <w:shd w:val="clear" w:color="auto" w:fill="FFFFFF"/>
+        </w:rPr>
+        <w:t>.</w:t>
+      </w:r>
+      <w:r>
+        <w:rPr>
+          <w:rFonts w:cs="Arial"/>
+          <w:szCs w:val="18"/>
+          <w:bdr w:val="none" w:sz="0" w:space="0" w:color="auto" w:frame="1"/>
+          <w:shd w:val="clear" w:color="auto" w:fill="FFFFFF"/>
+        </w:rPr>
+        <w:t xml:space="preserve"> He characterised and formulated the problem of financial </w:t>
+      </w:r>
+      <w:r>
+        <w:rPr>
+          <w:rFonts w:cs="Arial"/>
+          <w:szCs w:val="18"/>
+          <w:bdr w:val="none" w:sz="0" w:space="0" w:color="auto" w:frame="1"/>
+          <w:shd w:val="clear" w:color="auto" w:fill="FFFFFF"/>
+        </w:rPr>
+        <w:t>portfolio</w:t>
+      </w:r>
+      <w:r>
+        <w:rPr>
+          <w:rFonts w:cs="Arial"/>
+          <w:szCs w:val="18"/>
+          <w:bdr w:val="none" w:sz="0" w:space="0" w:color="auto" w:frame="1"/>
+          <w:shd w:val="clear" w:color="auto" w:fill="FFFFFF"/>
+        </w:rPr>
+        <w:t xml:space="preserve"> selection as a more </w:t>
+      </w:r>
+      <w:r>
+        <w:rPr>
+          <w:rFonts w:cs="Arial"/>
+          <w:szCs w:val="18"/>
+          <w:bdr w:val="none" w:sz="0" w:space="0" w:color="auto" w:frame="1"/>
+          <w:shd w:val="clear" w:color="auto" w:fill="FFFFFF"/>
+        </w:rPr>
+        <w:t>than</w:t>
+      </w:r>
+      <w:r>
+        <w:rPr>
+          <w:rFonts w:cs="Arial"/>
+          <w:szCs w:val="18"/>
+          <w:bdr w:val="none" w:sz="0" w:space="0" w:color="auto" w:frame="1"/>
+          <w:shd w:val="clear" w:color="auto" w:fill="FFFFFF"/>
+        </w:rPr>
+        <w:t xml:space="preserve"> just</w:t>
+      </w:r>
+      <w:r>
+        <w:rPr>
+          <w:rFonts w:cs="Arial"/>
+          <w:szCs w:val="18"/>
+          <w:bdr w:val="none" w:sz="0" w:space="0" w:color="auto" w:frame="1"/>
+          <w:shd w:val="clear" w:color="auto" w:fill="FFFFFF"/>
+        </w:rPr>
+        <w:t xml:space="preserve"> a consideration of</w:t>
+      </w:r>
+      <w:r>
+        <w:rPr>
+          <w:rFonts w:cs="Arial"/>
+          <w:szCs w:val="18"/>
+          <w:bdr w:val="none" w:sz="0" w:space="0" w:color="auto" w:frame="1"/>
+          <w:shd w:val="clear" w:color="auto" w:fill="FFFFFF"/>
+        </w:rPr>
+        <w:t xml:space="preserve"> re</w:t>
+      </w:r>
+      <w:r>
+        <w:rPr>
+          <w:rFonts w:cs="Arial"/>
+          <w:szCs w:val="18"/>
+          <w:bdr w:val="none" w:sz="0" w:space="0" w:color="auto" w:frame="1"/>
+          <w:shd w:val="clear" w:color="auto" w:fill="FFFFFF"/>
+        </w:rPr>
+        <w:t>turn, but as a combination of both</w:t>
+      </w:r>
+      <w:r>
+        <w:rPr>
+          <w:rFonts w:cs="Arial"/>
+          <w:szCs w:val="18"/>
+          <w:bdr w:val="none" w:sz="0" w:space="0" w:color="auto" w:frame="1"/>
+          <w:shd w:val="clear" w:color="auto" w:fill="FFFFFF"/>
+        </w:rPr>
+        <w:t>; risk and return,</w:t>
+      </w:r>
+      <w:r>
+        <w:rPr>
+          <w:rFonts w:cs="Arial"/>
+          <w:szCs w:val="18"/>
+          <w:bdr w:val="none" w:sz="0" w:space="0" w:color="auto" w:frame="1"/>
+          <w:shd w:val="clear" w:color="auto" w:fill="FFFFFF"/>
+        </w:rPr>
+        <w:t xml:space="preserve"> </w:t>
+      </w:r>
+      <w:r>
+        <w:rPr>
+          <w:rFonts w:cs="Arial"/>
+          <w:szCs w:val="18"/>
+          <w:bdr w:val="none" w:sz="0" w:space="0" w:color="auto" w:frame="1"/>
+          <w:shd w:val="clear" w:color="auto" w:fill="FFFFFF"/>
+        </w:rPr>
+        <w:t>s</w:t>
+      </w:r>
+      <w:r>
+        <w:rPr>
+          <w:rFonts w:cs="Arial"/>
+          <w:szCs w:val="18"/>
+          <w:bdr w:val="none" w:sz="0" w:space="0" w:color="auto" w:frame="1"/>
+          <w:shd w:val="clear" w:color="auto" w:fill="FFFFFF"/>
+        </w:rPr>
+        <w:t>uggesting that there is an unavoidable trade-off to be made.</w:t>
+      </w:r>
+      <w:r>
+        <w:rPr>
+          <w:rFonts w:cs="Arial"/>
+          <w:szCs w:val="18"/>
+          <w:bdr w:val="none" w:sz="0" w:space="0" w:color="auto" w:frame="1"/>
+          <w:shd w:val="clear" w:color="auto" w:fill="FFFFFF"/>
+        </w:rPr>
+        <w:t xml:space="preserve"> MPT</w:t>
+      </w:r>
+      <w:r>
+        <w:rPr>
+          <w:rFonts w:cs="Arial"/>
+          <w:szCs w:val="18"/>
+          <w:bdr w:val="none" w:sz="0" w:space="0" w:color="auto" w:frame="1"/>
+          <w:shd w:val="clear" w:color="auto" w:fill="FFFFFF"/>
+        </w:rPr>
+        <w:t xml:space="preserve"> assumes there to be a positive relationship between risk and return for each investment, meaning that to obtain a higher expected return, there has to be a higher risk involved. This introduced the concept of mean-variance</w:t>
+      </w:r>
+      <w:r>
+        <w:rPr>
+          <w:rFonts w:cs="Arial"/>
+          <w:szCs w:val="18"/>
+          <w:bdr w:val="none" w:sz="0" w:space="0" w:color="auto" w:frame="1"/>
+          <w:shd w:val="clear" w:color="auto" w:fill="FFFFFF"/>
+        </w:rPr>
+        <w:t xml:space="preserve"> analysis into portfolio theory, called the Markowitz Model. </w:t>
+      </w:r>
+      <w:r>
+        <w:rPr>
+          <w:rFonts w:cs="Arial"/>
+          <w:szCs w:val="18"/>
+          <w:bdr w:val="none" w:sz="0" w:space="0" w:color="auto" w:frame="1"/>
+          <w:shd w:val="clear" w:color="auto" w:fill="FFFFFF"/>
+        </w:rPr>
+        <w:t>This laid the foundation for other theories such as the “Capital Asset Price Model” which extended the analysis of determining what assets should be included into a portfolio.</w:t>
+      </w:r>
+    </w:p>
+    <w:p>
+      <w:pPr>
+        <w:rPr>
+          <w:rFonts w:cs="Arial"/>
+          <w:szCs w:val="18"/>
+          <w:bdr w:val="none" w:sz="0" w:space="0" w:color="auto" w:frame="1"/>
+          <w:shd w:val="clear" w:color="auto" w:fill="FFFFFF"/>
+        </w:rPr>
+      </w:pPr>
+      <w:r>
+        <w:rPr>
+          <w:rFonts w:cs="Arial"/>
+          <w:szCs w:val="18"/>
+          <w:bdr w:val="none" w:sz="0" w:space="0" w:color="auto" w:frame="1"/>
+          <w:shd w:val="clear" w:color="auto" w:fill="FFFFFF"/>
+        </w:rPr>
+        <w:t>These were then expanded on when he published his own book: “Portfolio Selection: Efficient Diversification” in 1959</w:t>
+      </w:r>
     </w:p>
     <w:p>
       <w:r>
@@ -2935,12 +3477,12 @@
       <w:pPr>
         <w:pStyle w:val="Heading1"/>
       </w:pPr>
-      <w:bookmarkStart w:id="6" w:name="_Toc480156685"/>
+      <w:bookmarkStart w:id="9" w:name="_Toc480227369"/>
       <w:r>
         <w:lastRenderedPageBreak/>
         <w:t>Methodology</w:t>
       </w:r>
-      <w:bookmarkEnd w:id="6"/>
+      <w:bookmarkEnd w:id="9"/>
     </w:p>
     <w:p>
       <w:r>
@@ -2962,7 +3504,10 @@
         <w:t>. However, as the project grows in size, it becomes more and more important to be following a methodology as it can make time and cost more foreseeable, as well as boosting efficiency</w:t>
       </w:r>
       <w:r>
-        <w:t xml:space="preserve"> by sticking to a thought-out schedule.</w:t>
+        <w:t xml:space="preserve"> by sti</w:t>
+      </w:r>
+      <w:r>
+        <w:t>cking to a thought-out schedule</w:t>
       </w:r>
       <w:r>
         <w:t xml:space="preserve"> (</w:t>
@@ -3217,21 +3762,21 @@
       <w:pPr>
         <w:pStyle w:val="Heading2"/>
       </w:pPr>
-      <w:bookmarkStart w:id="7" w:name="_Toc480156686"/>
+      <w:bookmarkStart w:id="10" w:name="_Toc480227370"/>
       <w:r>
         <w:t>Project Management</w:t>
       </w:r>
-      <w:bookmarkEnd w:id="7"/>
+      <w:bookmarkEnd w:id="10"/>
     </w:p>
     <w:p>
       <w:pPr>
         <w:pStyle w:val="Heading3"/>
       </w:pPr>
-      <w:bookmarkStart w:id="8" w:name="_Toc480156687"/>
+      <w:bookmarkStart w:id="11" w:name="_Toc480227371"/>
       <w:r>
         <w:t>Time Planning</w:t>
       </w:r>
-      <w:bookmarkEnd w:id="8"/>
+      <w:bookmarkEnd w:id="11"/>
     </w:p>
     <w:p>
       <w:r>
@@ -3254,17 +3799,56 @@
       <w:r>
         <w:t>urately planning out each stage on a weekly basis a troublesome task.</w:t>
       </w:r>
+      <w:r>
+        <w:t xml:space="preserve"> A Gantt chart is a commonly used time planning tool that provides good visualisation of how time is going to be spent over the </w:t>
+      </w:r>
+      <w:r>
+        <w:t>course of the project (</w:t>
+      </w:r>
+      <w:proofErr w:type="spellStart"/>
+      <w:r>
+        <w:t>Investopedia</w:t>
+      </w:r>
+      <w:proofErr w:type="spellEnd"/>
+      <w:r>
+        <w:t>, 2017</w:t>
+      </w:r>
+      <w:r>
+        <w:t xml:space="preserve">). As the project follows an agile methodology, a hypothetical scenario of how the project is likely going to be structured has been generated. With the use of iterations, the generated Gantt chart </w:t>
+      </w:r>
+      <w:r>
+        <w:t>detail</w:t>
+      </w:r>
+      <w:r>
+        <w:t>s</w:t>
+      </w:r>
+      <w:r>
+        <w:t xml:space="preserve"> rough estimations of each iteration’s length and contents.</w:t>
+      </w:r>
+    </w:p>
+    <w:p>
+      <w:r>
+        <w:t xml:space="preserve">&lt;Gantt </w:t>
+      </w:r>
+      <w:proofErr w:type="gramStart"/>
+      <w:r>
+        <w:t>Chart</w:t>
+      </w:r>
+      <w:proofErr w:type="gramEnd"/>
+      <w:r>
+        <w:t xml:space="preserve"> Here&gt;</w:t>
+      </w:r>
     </w:p>
     <w:p/>
     <w:p>
       <w:pPr>
         <w:pStyle w:val="Heading3"/>
       </w:pPr>
-      <w:bookmarkStart w:id="9" w:name="_Toc480156688"/>
+      <w:bookmarkStart w:id="12" w:name="_Toc480227372"/>
       <w:r>
         <w:t>Risk Management</w:t>
       </w:r>
-      <w:bookmarkEnd w:id="9"/>
+      <w:bookmarkEnd w:id="12"/>
     </w:p>
     <w:p>
       <w:r>
@@ -3293,11 +3877,11 @@
       <w:pPr>
         <w:pStyle w:val="Heading3"/>
       </w:pPr>
-      <w:bookmarkStart w:id="10" w:name="_Toc480156689"/>
+      <w:bookmarkStart w:id="13" w:name="_Toc480227373"/>
       <w:r>
         <w:t>Development Tools</w:t>
       </w:r>
-      <w:bookmarkEnd w:id="10"/>
+      <w:bookmarkEnd w:id="13"/>
     </w:p>
     <w:p>
       <w:r>
@@ -3312,6 +3896,7 @@
         <w:pStyle w:val="Heading4"/>
       </w:pPr>
       <w:r>
+        <w:lastRenderedPageBreak/>
         <w:t>Programming Language</w:t>
       </w:r>
     </w:p>
@@ -3326,11 +3911,7 @@
         <w:t xml:space="preserve"> are needing to be solved using language. A brief</w:t>
       </w:r>
       <w:r>
-        <w:t xml:space="preserve"> overview of the tasks in this project involve a series of data analysis and handling </w:t>
-      </w:r>
-      <w:r>
-        <w:lastRenderedPageBreak/>
-        <w:t>techniques including fairly comprehensive mathematical procedures. Finally, the creation of a graphical user interface</w:t>
+        <w:t xml:space="preserve"> overview of the tasks in this project involve a series of data analysis and handling techniques including fairly comprehensive mathematical procedures. Finally, the creation of a graphical user interface</w:t>
       </w:r>
       <w:r>
         <w:t xml:space="preserve"> (GUI)</w:t>
@@ -3452,6 +4033,7 @@
           <w:noProof/>
           <w:lang w:eastAsia="en-GB"/>
         </w:rPr>
+        <w:lastRenderedPageBreak/>
         <w:drawing>
           <wp:inline distT="0" distB="0" distL="0" distR="0" wp14:anchorId="043FB76F" wp14:editId="1B6CDA3E">
             <wp:extent cx="4667250" cy="4308390"/>
@@ -3504,7 +4086,7 @@
           <w:szCs w:val="20"/>
         </w:rPr>
       </w:pPr>
-      <w:bookmarkStart w:id="11" w:name="_Toc480152369"/>
+      <w:bookmarkStart w:id="14" w:name="_Toc480227405"/>
       <w:r>
         <w:rPr>
           <w:sz w:val="20"/>
@@ -3585,133 +4167,133 @@
         </w:rPr>
         <w:t>, 2017)</w:t>
       </w:r>
-      <w:bookmarkEnd w:id="11"/>
+      <w:bookmarkEnd w:id="14"/>
     </w:p>
     <w:p>
       <w:pPr>
         <w:pStyle w:val="Heading4"/>
       </w:pPr>
       <w:r>
+        <w:t>Integrated Development Environments (IDE)</w:t>
+      </w:r>
+    </w:p>
+    <w:p>
+      <w:pPr>
+        <w:jc w:val="both"/>
+      </w:pPr>
+      <w:r>
+        <w:t>IDEs can be fairly important when it comes to developing software. They package most of the fundamental tools that a developer is going to need into a single graphical user interface. This streamlines the process of writing code as it provides many quality of life improvements that can often be overlooked in terms of importan</w:t>
+      </w:r>
+      <w:r>
+        <w:t xml:space="preserve">ce. </w:t>
+      </w:r>
+      <w:proofErr w:type="spellStart"/>
+      <w:r>
+        <w:t>Spyder</w:t>
+      </w:r>
+      <w:proofErr w:type="spellEnd"/>
+      <w:r>
+        <w:t xml:space="preserve"> (</w:t>
+      </w:r>
+      <w:proofErr w:type="spellStart"/>
+      <w:r>
+        <w:t>Spyder</w:t>
+      </w:r>
+      <w:proofErr w:type="spellEnd"/>
+      <w:r>
+        <w:t xml:space="preserve"> Developer Community, 2017) is a cross-platform IDE that is used for a lot of Python projects</w:t>
+      </w:r>
+      <w:r>
+        <w:t xml:space="preserve"> involving data processing and mathematics</w:t>
+      </w:r>
+      <w:r>
+        <w:t>. S</w:t>
+      </w:r>
+      <w:r>
+        <w:t>ome of its main features that were utilised during the development process were things such as its integrated console, providing a quick and built-in way to run the program in development, making debugging and general program execution a lot faster. It provided instant, on-screen console output pertaining to the program as well as detailing bugs were they to occur.</w:t>
+      </w:r>
+      <w:r>
+        <w:t xml:space="preserve"> </w:t>
+      </w:r>
+    </w:p>
+    <w:p>
+      <w:pPr>
+        <w:jc w:val="both"/>
+      </w:pPr>
+      <w:r>
+        <w:t>Code completion also provides a huge boost to productivity, especially within object oriented projects. It helps by providing suggestions of relevant attributes</w:t>
+      </w:r>
+      <w:r>
+        <w:t xml:space="preserve"> pertaining to that specific class or object, as well as displaying information about that function’s parameters. This can become extremely useful when the project contains multiple instances of a complex class by making it easier to see how that class is set up. </w:t>
+      </w:r>
+    </w:p>
+    <w:p>
+      <w:pPr>
+        <w:jc w:val="both"/>
+      </w:pPr>
+      <w:r>
+        <w:t xml:space="preserve">A minor but important feature none the less, </w:t>
+      </w:r>
+      <w:r>
+        <w:t>is</w:t>
+      </w:r>
+      <w:r>
+        <w:t xml:space="preserve"> syntax highlighting.</w:t>
+      </w:r>
+      <w:r>
+        <w:t xml:space="preserve"> </w:t>
+      </w:r>
+      <w:r>
+        <w:t>Code can</w:t>
+      </w:r>
+      <w:r>
+        <w:t xml:space="preserve"> get difficult to read and understand when the size of the project begins to ramp up. </w:t>
+      </w:r>
+      <w:proofErr w:type="spellStart"/>
+      <w:r>
+        <w:t>Spyder</w:t>
+      </w:r>
+      <w:proofErr w:type="spellEnd"/>
+      <w:r>
+        <w:t xml:space="preserve"> contains settings that allow full customisation</w:t>
+      </w:r>
+      <w:r>
+        <w:t xml:space="preserve"> of syntax colours, providing easy ways to differentiate between various elements within code, such as functions, classes and data types. This greatly increases </w:t>
+      </w:r>
+      <w:r>
+        <w:t xml:space="preserve">the overall </w:t>
+      </w:r>
+      <w:r>
+        <w:t xml:space="preserve">clarity </w:t>
+      </w:r>
+      <w:r>
+        <w:t>of</w:t>
+      </w:r>
+      <w:r>
+        <w:t xml:space="preserve"> the code</w:t>
+      </w:r>
+      <w:r>
+        <w:t xml:space="preserve"> by </w:t>
+      </w:r>
+      <w:r>
+        <w:t xml:space="preserve">making </w:t>
+      </w:r>
+      <w:r>
+        <w:t>its</w:t>
+      </w:r>
+      <w:r>
+        <w:t xml:space="preserve"> structure much more visually defined</w:t>
+      </w:r>
+      <w:r>
+        <w:t>, making it easier to find errors stemming from specific areas of the code.</w:t>
+      </w:r>
+    </w:p>
+    <w:p>
+      <w:pPr>
+        <w:pStyle w:val="Heading4"/>
+      </w:pPr>
+      <w:r>
         <w:lastRenderedPageBreak/>
-        <w:t>Integrated Development Environments (IDE)</w:t>
-      </w:r>
-    </w:p>
-    <w:p>
-      <w:pPr>
-        <w:jc w:val="both"/>
-      </w:pPr>
-      <w:r>
-        <w:t>IDEs can be fairly important when it comes to developing software. They package most of the fundamental tools that a developer is going to need into a single graphical user interface. This streamlines the process of writing code as it provides many quality of life improvements that can often be overlooked in terms of importan</w:t>
-      </w:r>
-      <w:r>
-        <w:t xml:space="preserve">ce. </w:t>
-      </w:r>
-      <w:proofErr w:type="spellStart"/>
-      <w:r>
-        <w:t>Spyder</w:t>
-      </w:r>
-      <w:proofErr w:type="spellEnd"/>
-      <w:r>
-        <w:t xml:space="preserve"> (</w:t>
-      </w:r>
-      <w:proofErr w:type="spellStart"/>
-      <w:r>
-        <w:t>Spyder</w:t>
-      </w:r>
-      <w:proofErr w:type="spellEnd"/>
-      <w:r>
-        <w:t xml:space="preserve"> Developer Community, 2017) is a cross-platform IDE that is used for a lot of Python projects</w:t>
-      </w:r>
-      <w:r>
-        <w:t xml:space="preserve"> involving data processing and mathematics</w:t>
-      </w:r>
-      <w:r>
-        <w:t>. S</w:t>
-      </w:r>
-      <w:r>
-        <w:t>ome of its main features that were utilised during the development process were things such as its integrated console, providing a quick and built-in way to run the program in development, making debugging and general program execution a lot faster. It provided instant, on-screen console output pertaining to the program as well as detailing bugs were they to occur.</w:t>
-      </w:r>
-      <w:r>
-        <w:t xml:space="preserve"> </w:t>
-      </w:r>
-    </w:p>
-    <w:p>
-      <w:pPr>
-        <w:jc w:val="both"/>
-      </w:pPr>
-      <w:r>
-        <w:t>Code completion also provides a huge boost to productivity, especially within object oriented projects. It helps by providing suggestions of relevant attributes</w:t>
-      </w:r>
-      <w:r>
-        <w:t xml:space="preserve"> pertaining to that specific class or object, as well as displaying information about that function’s parameters. This can become extremely useful when the project contains multiple instances of a complex class by making it easier to see how that class is set up. </w:t>
-      </w:r>
-    </w:p>
-    <w:p>
-      <w:pPr>
-        <w:jc w:val="both"/>
-      </w:pPr>
-      <w:r>
-        <w:t xml:space="preserve">A minor but important feature none the less, </w:t>
-      </w:r>
-      <w:r>
-        <w:t>is</w:t>
-      </w:r>
-      <w:r>
-        <w:t xml:space="preserve"> syntax highlighting.</w:t>
-      </w:r>
-      <w:r>
-        <w:t xml:space="preserve"> </w:t>
-      </w:r>
-      <w:r>
-        <w:t>Code can</w:t>
-      </w:r>
-      <w:r>
-        <w:t xml:space="preserve"> get difficult to read and understand when the size of the project begins to ramp up. </w:t>
-      </w:r>
-      <w:proofErr w:type="spellStart"/>
-      <w:r>
-        <w:t>Spyder</w:t>
-      </w:r>
-      <w:proofErr w:type="spellEnd"/>
-      <w:r>
-        <w:t xml:space="preserve"> contains settings that allow full customisation</w:t>
-      </w:r>
-      <w:r>
-        <w:t xml:space="preserve"> of syntax colours, providing easy ways to differentiate between various elements within code, such as functions, classes and data types. This greatly increases </w:t>
-      </w:r>
-      <w:r>
-        <w:t xml:space="preserve">the overall </w:t>
-      </w:r>
-      <w:r>
-        <w:t xml:space="preserve">clarity </w:t>
-      </w:r>
-      <w:r>
-        <w:t>of</w:t>
-      </w:r>
-      <w:r>
-        <w:t xml:space="preserve"> the code</w:t>
-      </w:r>
-      <w:r>
-        <w:t xml:space="preserve"> by </w:t>
-      </w:r>
-      <w:r>
-        <w:t xml:space="preserve">making </w:t>
-      </w:r>
-      <w:r>
-        <w:t>its</w:t>
-      </w:r>
-      <w:r>
-        <w:t xml:space="preserve"> structure much more visually defined</w:t>
-      </w:r>
-      <w:r>
-        <w:t>, making it easier to find errors stemming from specific areas of the code.</w:t>
-      </w:r>
-    </w:p>
-    <w:p>
-      <w:pPr>
-        <w:pStyle w:val="Heading4"/>
-      </w:pPr>
-      <w:r>
         <w:t>Version Control</w:t>
       </w:r>
     </w:p>
@@ -3759,7 +4341,6 @@
           <w:noProof/>
           <w:lang w:eastAsia="en-GB"/>
         </w:rPr>
-        <w:lastRenderedPageBreak/>
         <w:drawing>
           <wp:inline distT="0" distB="0" distL="0" distR="0" wp14:anchorId="13FFC953" wp14:editId="56DB2C13">
             <wp:extent cx="5477639" cy="4105848"/>
@@ -3812,7 +4393,7 @@
           <w:szCs w:val="20"/>
         </w:rPr>
       </w:pPr>
-      <w:bookmarkStart w:id="12" w:name="_Toc480152370"/>
+      <w:bookmarkStart w:id="15" w:name="_Toc480227406"/>
       <w:r>
         <w:rPr>
           <w:sz w:val="20"/>
@@ -3895,7 +4476,7 @@
         </w:rPr>
         <w:t>, 2015)</w:t>
       </w:r>
-      <w:bookmarkEnd w:id="12"/>
+      <w:bookmarkEnd w:id="15"/>
     </w:p>
     <w:p>
       <w:r>
@@ -3960,7 +4541,11 @@
         <w:t>GitHub provided ways to pull up-to-</w:t>
       </w:r>
       <w:r>
-        <w:t>date versions of the project to any system and then push any changes that were made during that session back to the online repository. This made working on the project very flexible as it was extremely easy to access the repository from almost any location should it have been necessary.</w:t>
+        <w:t xml:space="preserve">date </w:t>
+      </w:r>
+      <w:r>
+        <w:lastRenderedPageBreak/>
+        <w:t>versions of the project to any system and then push any changes that were made during that session back to the online repository. This made working on the project very flexible as it was extremely easy to access the repository from almost any location should it have been necessary.</w:t>
       </w:r>
       <w:r>
         <w:t xml:space="preserve"> In conjunction with the push &amp; pull system that GitHub incorporates, the amount of information that is available pertaining to</w:t>
@@ -3993,123 +4578,278 @@
         <w:t xml:space="preserve"> through pure coding practices</w:t>
       </w:r>
       <w:r>
-        <w:t xml:space="preserve"> can become an extremely time consuming process unless the exact look is solidified </w:t>
-      </w:r>
+        <w:t xml:space="preserve"> can become an extremely time consuming process unless the exact look is solidified from the outset and not many changes are made. For projects where the visuals </w:t>
+      </w:r>
+      <w:r>
+        <w:t xml:space="preserve">of </w:t>
+      </w:r>
+      <w:r>
+        <w:t>the GUI aren’t the main aspect of the development, ma</w:t>
+      </w:r>
+      <w:r>
+        <w:t>ny developers will opt to use other software</w:t>
+      </w:r>
+      <w:r>
+        <w:t xml:space="preserve"> to accelerate and streamline the creation process.</w:t>
+      </w:r>
+      <w:r>
+        <w:t xml:space="preserve"> </w:t>
+      </w:r>
+      <w:proofErr w:type="spellStart"/>
+      <w:r>
+        <w:t>Qt</w:t>
+      </w:r>
+      <w:proofErr w:type="spellEnd"/>
+      <w:r>
+        <w:t xml:space="preserve"> (The </w:t>
+      </w:r>
+      <w:proofErr w:type="spellStart"/>
+      <w:r>
+        <w:t>Qt</w:t>
+      </w:r>
+      <w:proofErr w:type="spellEnd"/>
+      <w:r>
+        <w:t xml:space="preserve"> Company, 2017) itself is an application framework that runs on several different software and hardware platforms without requiring much code adaptation. </w:t>
+      </w:r>
+      <w:proofErr w:type="spellStart"/>
+      <w:r>
+        <w:t>Qt</w:t>
+      </w:r>
+      <w:proofErr w:type="spellEnd"/>
+      <w:r>
+        <w:t xml:space="preserve"> Designer is one of those applications that use this framework. It provides a toolkit containing useful features such as prebuilt widgets and layout structures to help users facilitate their application functionality in a timely manner (</w:t>
+      </w:r>
+      <w:proofErr w:type="spellStart"/>
+      <w:r>
+        <w:t>Blanchette</w:t>
+      </w:r>
+      <w:proofErr w:type="spellEnd"/>
+      <w:r>
+        <w:t xml:space="preserve"> and Summerfield, 2006).</w:t>
+      </w:r>
+      <w:r>
+        <w:t xml:space="preserve"> When it came designing and creating the layout of the GUI for this project, </w:t>
+      </w:r>
+      <w:proofErr w:type="spellStart"/>
+      <w:r>
+        <w:t>Qt</w:t>
+      </w:r>
+      <w:proofErr w:type="spellEnd"/>
+      <w:r>
+        <w:t xml:space="preserve"> Designer</w:t>
+      </w:r>
+      <w:r>
+        <w:t xml:space="preserve"> was used to handle almost all of the design tasks.</w:t>
+      </w:r>
+      <w:r>
+        <w:t xml:space="preserve"> It was extremely useful in the creation of the GUI wrapper as it saved a lot of time by automatically generating code for the layout designed within </w:t>
+      </w:r>
+      <w:proofErr w:type="spellStart"/>
+      <w:r>
+        <w:t>Qt</w:t>
+      </w:r>
+      <w:proofErr w:type="spellEnd"/>
+      <w:r>
+        <w:t xml:space="preserve"> Designer. Meaning that all the visuals of the application were instantly setup and all that needed to be done were tasks such as connecting inputs to specific functions and handling the outputs.</w:t>
+      </w:r>
+    </w:p>
+    <w:p>
+      <w:r>
+        <w:br w:type="page"/>
+      </w:r>
+    </w:p>
+    <w:p>
+      <w:pPr>
+        <w:pStyle w:val="Heading1"/>
+      </w:pPr>
+      <w:bookmarkStart w:id="16" w:name="_Toc480227374"/>
       <w:r>
         <w:lastRenderedPageBreak/>
-        <w:t xml:space="preserve">from the outset and not many changes are made. For projects where the visuals </w:t>
-      </w:r>
-      <w:r>
-        <w:t xml:space="preserve">of </w:t>
-      </w:r>
-      <w:r>
-        <w:t>the GUI aren’t the main aspect of the development, ma</w:t>
-      </w:r>
-      <w:r>
-        <w:t>ny developers will opt to use other software</w:t>
-      </w:r>
-      <w:r>
-        <w:t xml:space="preserve"> to accelerate and streamline the creation process.</w:t>
-      </w:r>
-      <w:r>
-        <w:t xml:space="preserve"> </w:t>
-      </w:r>
-      <w:proofErr w:type="spellStart"/>
-      <w:r>
-        <w:t>Qt</w:t>
-      </w:r>
-      <w:proofErr w:type="spellEnd"/>
-      <w:r>
-        <w:t xml:space="preserve"> </w:t>
-      </w:r>
-      <w:r>
-        <w:t xml:space="preserve">(The </w:t>
-      </w:r>
-      <w:proofErr w:type="spellStart"/>
-      <w:r>
-        <w:t>Qt</w:t>
-      </w:r>
-      <w:proofErr w:type="spellEnd"/>
-      <w:r>
-        <w:t xml:space="preserve"> Company, 2017) itself is an application framework that runs on several different software and hardware platforms without</w:t>
-      </w:r>
-      <w:r>
-        <w:t xml:space="preserve"> requiring much code adaptation</w:t>
-      </w:r>
-      <w:r>
-        <w:t xml:space="preserve">. </w:t>
-      </w:r>
-      <w:proofErr w:type="spellStart"/>
-      <w:r>
-        <w:t>Qt</w:t>
-      </w:r>
-      <w:proofErr w:type="spellEnd"/>
-      <w:r>
-        <w:t xml:space="preserve"> Designer is one of those applications that use this framework. It provides a toolkit containing useful features such as prebuilt widgets and layout structures to help users facilitate their application functionality</w:t>
-      </w:r>
-      <w:r>
-        <w:t xml:space="preserve"> in a timely manner (</w:t>
-      </w:r>
-      <w:proofErr w:type="spellStart"/>
-      <w:r>
-        <w:t>Blanchette</w:t>
-      </w:r>
-      <w:proofErr w:type="spellEnd"/>
-      <w:r>
-        <w:t xml:space="preserve"> and Summerfield, 2006)</w:t>
-      </w:r>
-      <w:r>
-        <w:t>.</w:t>
-      </w:r>
-      <w:r>
-        <w:t xml:space="preserve"> When it came designing and creating the layout of the GUI for this project, </w:t>
-      </w:r>
-      <w:proofErr w:type="spellStart"/>
-      <w:r>
-        <w:t>Qt</w:t>
-      </w:r>
-      <w:proofErr w:type="spellEnd"/>
-      <w:r>
-        <w:t xml:space="preserve"> Designer</w:t>
-      </w:r>
-      <w:r>
-        <w:t xml:space="preserve"> was used to handle almost all of the design tasks.</w:t>
-      </w:r>
-      <w:r>
-        <w:t xml:space="preserve"> It was extremely useful in the creation of the GUI wrapper as it saved a lot of time by automatically generating code for the layout designed within </w:t>
-      </w:r>
-      <w:proofErr w:type="spellStart"/>
-      <w:r>
-        <w:t>Qt</w:t>
-      </w:r>
-      <w:proofErr w:type="spellEnd"/>
-      <w:r>
-        <w:t xml:space="preserve"> Designer. Meaning that all the visuals of the application were instantly setup and all that needed to be done were tasks such as connecting inputs to specific functions and handling the outputs.</w:t>
-      </w:r>
-    </w:p>
-    <w:p>
-      <w:bookmarkStart w:id="13" w:name="_GoBack"/>
-      <w:bookmarkEnd w:id="13"/>
+        <w:t>Implementation</w:t>
+      </w:r>
+      <w:bookmarkEnd w:id="16"/>
+    </w:p>
+    <w:p>
+      <w:r>
+        <w:t xml:space="preserve">This section details the full development process for the artefact created during this project. It does not follow the traditional Software Development Life Cycle (SDLC) due to the </w:t>
+      </w:r>
+      <w:proofErr w:type="gramStart"/>
+      <w:r>
+        <w:t>Agile</w:t>
+      </w:r>
+      <w:proofErr w:type="gramEnd"/>
+      <w:r>
+        <w:t xml:space="preserve"> iterative methodology that has been adapted to this project. The development in this project is done over multiple iterations that repeat the typical stages found in the SDLC.</w:t>
+      </w:r>
+      <w:r>
+        <w:t xml:space="preserve"> The figure below</w:t>
+      </w:r>
+      <w:r>
+        <w:t xml:space="preserve"> roughly</w:t>
+      </w:r>
+      <w:r>
+        <w:t xml:space="preserve"> out</w:t>
+      </w:r>
+      <w:r>
+        <w:t>lines the overall process used in the development of this artefact.</w:t>
+      </w:r>
+      <w:r>
+        <w:t xml:space="preserve"> Requirements were gathered before each iteration to figure out what was needing to be done. Suitable design was then generated based on those requirements which would </w:t>
+      </w:r>
+      <w:r>
+        <w:t>then</w:t>
+      </w:r>
+      <w:r>
+        <w:t xml:space="preserve"> be implemented. Relevant testing</w:t>
+      </w:r>
+      <w:r>
+        <w:t xml:space="preserve"> to a varying degree</w:t>
+      </w:r>
+      <w:r>
+        <w:t xml:space="preserve"> would be performed at the end of each iteration</w:t>
+      </w:r>
+      <w:r>
+        <w:t xml:space="preserve"> to ensure that the result of that iteration was working as intended before starting the next. Some of the later iterations rely on and utilise functionality produced in the earlier iterations which makes it imperative that the dependencies found within the earlier iterations are fully complete. </w:t>
+      </w:r>
+      <w:r>
+        <w:t>The project supervisor provided significant input when it came to gathering requirements and assessing the output from each iteratio</w:t>
+      </w:r>
+      <w:r>
+        <w:t>n to ensure that it was time to begin the next iteration.</w:t>
+      </w:r>
+    </w:p>
+    <w:p>
+      <w:pPr>
+        <w:keepNext/>
+        <w:jc w:val="center"/>
+      </w:pPr>
+      <w:r>
+        <w:rPr>
+          <w:noProof/>
+          <w:lang w:eastAsia="en-GB"/>
+        </w:rPr>
+        <w:drawing>
+          <wp:inline distT="0" distB="0" distL="0" distR="0" wp14:anchorId="36AD357D" wp14:editId="2DE9E011">
+            <wp:extent cx="5731510" cy="2367280"/>
+            <wp:effectExtent l="0" t="0" r="2540" b="0"/>
+            <wp:docPr id="4" name="Picture 4"/>
+            <wp:cNvGraphicFramePr>
+              <a:graphicFrameLocks xmlns:a="http://schemas.openxmlformats.org/drawingml/2006/main" noChangeAspect="1"/>
+            </wp:cNvGraphicFramePr>
+            <a:graphic xmlns:a="http://schemas.openxmlformats.org/drawingml/2006/main">
+              <a:graphicData uri="http://schemas.openxmlformats.org/drawingml/2006/picture">
+                <pic:pic xmlns:pic="http://schemas.openxmlformats.org/drawingml/2006/picture">
+                  <pic:nvPicPr>
+                    <pic:cNvPr id="4" name="iterative.png"/>
+                    <pic:cNvPicPr/>
+                  </pic:nvPicPr>
+                  <pic:blipFill>
+                    <a:blip r:embed="rId11" cstate="print">
+                      <a:extLst>
+                        <a:ext uri="{28A0092B-C50C-407E-A947-70E740481C1C}">
+                          <a14:useLocalDpi xmlns:a14="http://schemas.microsoft.com/office/drawing/2010/main" val="0"/>
+                        </a:ext>
+                      </a:extLst>
+                    </a:blip>
+                    <a:stretch>
+                      <a:fillRect/>
+                    </a:stretch>
+                  </pic:blipFill>
+                  <pic:spPr>
+                    <a:xfrm>
+                      <a:off x="0" y="0"/>
+                      <a:ext cx="5731510" cy="2367280"/>
+                    </a:xfrm>
+                    <a:prstGeom prst="rect">
+                      <a:avLst/>
+                    </a:prstGeom>
+                  </pic:spPr>
+                </pic:pic>
+              </a:graphicData>
+            </a:graphic>
+          </wp:inline>
+        </w:drawing>
+      </w:r>
+    </w:p>
+    <w:p>
+      <w:pPr>
+        <w:pStyle w:val="Caption"/>
+        <w:jc w:val="center"/>
+        <w:rPr>
+          <w:sz w:val="20"/>
+        </w:rPr>
+      </w:pPr>
+      <w:bookmarkStart w:id="17" w:name="_Toc480227407"/>
+      <w:r>
+        <w:rPr>
+          <w:sz w:val="20"/>
+        </w:rPr>
+        <w:t xml:space="preserve">Figure </w:t>
+      </w:r>
+      <w:r>
+        <w:rPr>
+          <w:sz w:val="20"/>
+        </w:rPr>
+        <w:fldChar w:fldCharType="begin"/>
+      </w:r>
+      <w:r>
+        <w:rPr>
+          <w:sz w:val="20"/>
+        </w:rPr>
+        <w:instrText xml:space="preserve"> SEQ Figure \* ARABIC </w:instrText>
+      </w:r>
+      <w:r>
+        <w:rPr>
+          <w:sz w:val="20"/>
+        </w:rPr>
+        <w:fldChar w:fldCharType="separate"/>
+      </w:r>
+      <w:r>
+        <w:rPr>
+          <w:noProof/>
+          <w:sz w:val="20"/>
+        </w:rPr>
+        <w:t>3</w:t>
+      </w:r>
+      <w:r>
+        <w:rPr>
+          <w:sz w:val="20"/>
+        </w:rPr>
+        <w:fldChar w:fldCharType="end"/>
+      </w:r>
+      <w:r>
+        <w:rPr>
+          <w:sz w:val="20"/>
+        </w:rPr>
+        <w:t xml:space="preserve"> - Iterative version of SDLC.</w:t>
+      </w:r>
+      <w:r>
+        <w:rPr>
+          <w:sz w:val="20"/>
+        </w:rPr>
+        <w:t xml:space="preserve"> (Powell-Morse, 2016)</w:t>
+      </w:r>
+      <w:bookmarkEnd w:id="17"/>
     </w:p>
     <w:p>
       <w:r>
         <w:br w:type="page"/>
       </w:r>
     </w:p>
+    <w:p/>
     <w:p>
       <w:pPr>
         <w:pStyle w:val="Heading1"/>
       </w:pPr>
-      <w:bookmarkStart w:id="14" w:name="_Toc480156691"/>
-      <w:r>
-        <w:lastRenderedPageBreak/>
+      <w:bookmarkStart w:id="18" w:name="_Toc480227375"/>
+      <w:r>
         <w:t>References</w:t>
       </w:r>
-      <w:bookmarkEnd w:id="14"/>
+      <w:bookmarkEnd w:id="18"/>
     </w:p>
     <w:p/>
     <w:sectPr>
-      <w:footerReference w:type="default" r:id="rId11"/>
+      <w:footerReference w:type="default" r:id="rId12"/>
       <w:pgSz w:w="11906" w:h="16838"/>
       <w:pgMar w:top="1440" w:right="1440" w:bottom="1440" w:left="1440" w:header="708" w:footer="708" w:gutter="0"/>
       <w:pgNumType w:start="0"/>
@@ -4180,7 +4920,7 @@
           <w:rPr>
             <w:noProof/>
           </w:rPr>
-          <w:t>13</w:t>
+          <w:t>14</w:t>
         </w:r>
         <w:r>
           <w:rPr>
@@ -4226,7 +4966,7 @@
 
 <file path=word/numbering.xml><?xml version="1.0" encoding="utf-8"?>
 <w:numbering xmlns:wpc="http://schemas.microsoft.com/office/word/2010/wordprocessingCanvas" xmlns:mc="http://schemas.openxmlformats.org/markup-compatibility/2006" xmlns:o="urn:schemas-microsoft-com:office:office" xmlns:r="http://schemas.openxmlformats.org/officeDocument/2006/relationships" xmlns:m="http://schemas.openxmlformats.org/officeDocument/2006/math" xmlns:v="urn:schemas-microsoft-com:vml" xmlns:wp14="http://schemas.microsoft.com/office/word/2010/wordprocessingDrawing" xmlns:wp="http://schemas.openxmlformats.org/drawingml/2006/wordprocessingDrawing" xmlns:w10="urn:schemas-microsoft-com:office:word" xmlns:w="http://schemas.openxmlformats.org/wordprocessingml/2006/main" xmlns:w14="http://schemas.microsoft.com/office/word/2010/wordml" xmlns:w15="http://schemas.microsoft.com/office/word/2012/wordml" xmlns:wpg="http://schemas.microsoft.com/office/word/2010/wordprocessingGroup" xmlns:wpi="http://schemas.microsoft.com/office/word/2010/wordprocessingInk" xmlns:wne="http://schemas.microsoft.com/office/word/2006/wordml" xmlns:wps="http://schemas.microsoft.com/office/word/2010/wordprocessingShape" mc:Ignorable="w14 w15 wp14">
-  <w:abstractNum w:abstractNumId="0" w15:restartNumberingAfterBreak="0">
+  <w:abstractNum w:abstractNumId="0">
     <w:nsid w:val="0C8D41EE"/>
     <w:multiLevelType w:val="hybridMultilevel"/>
     <w:tmpl w:val="065677A2"/>
@@ -4339,7 +5079,7 @@
       </w:rPr>
     </w:lvl>
   </w:abstractNum>
-  <w:abstractNum w:abstractNumId="1" w15:restartNumberingAfterBreak="0">
+  <w:abstractNum w:abstractNumId="1">
     <w:nsid w:val="13FA21E1"/>
     <w:multiLevelType w:val="multilevel"/>
     <w:tmpl w:val="E594FA98"/>
@@ -4453,19 +5193,19 @@
       </w:rPr>
     </w:lvl>
   </w:abstractNum>
-  <w:abstractNum w:abstractNumId="2" w15:restartNumberingAfterBreak="0">
+  <w:abstractNum w:abstractNumId="2">
     <w:nsid w:val="16F325C4"/>
     <w:multiLevelType w:val="multilevel"/>
     <w:tmpl w:val="E594FA98"/>
     <w:numStyleLink w:val="Style1"/>
   </w:abstractNum>
-  <w:abstractNum w:abstractNumId="3" w15:restartNumberingAfterBreak="0">
+  <w:abstractNum w:abstractNumId="3">
     <w:nsid w:val="17E71DA3"/>
     <w:multiLevelType w:val="multilevel"/>
     <w:tmpl w:val="C61CA11C"/>
     <w:numStyleLink w:val="DissStyle"/>
   </w:abstractNum>
-  <w:abstractNum w:abstractNumId="4" w15:restartNumberingAfterBreak="0">
+  <w:abstractNum w:abstractNumId="4">
     <w:nsid w:val="1BAC3CE0"/>
     <w:multiLevelType w:val="hybridMultilevel"/>
     <w:tmpl w:val="9DA8C80A"/>
@@ -4578,7 +5318,7 @@
       </w:rPr>
     </w:lvl>
   </w:abstractNum>
-  <w:abstractNum w:abstractNumId="5" w15:restartNumberingAfterBreak="0">
+  <w:abstractNum w:abstractNumId="5">
     <w:nsid w:val="26AB2A6F"/>
     <w:multiLevelType w:val="hybridMultilevel"/>
     <w:tmpl w:val="9336E85A"/>
@@ -4691,13 +5431,13 @@
       </w:rPr>
     </w:lvl>
   </w:abstractNum>
-  <w:abstractNum w:abstractNumId="6" w15:restartNumberingAfterBreak="0">
+  <w:abstractNum w:abstractNumId="6">
     <w:nsid w:val="31FC5331"/>
     <w:multiLevelType w:val="multilevel"/>
     <w:tmpl w:val="C61CA11C"/>
     <w:numStyleLink w:val="DissStyle"/>
   </w:abstractNum>
-  <w:abstractNum w:abstractNumId="7" w15:restartNumberingAfterBreak="0">
+  <w:abstractNum w:abstractNumId="7">
     <w:nsid w:val="3FE85E96"/>
     <w:multiLevelType w:val="hybridMultilevel"/>
     <w:tmpl w:val="C5D2899C"/>
@@ -4810,7 +5550,7 @@
       </w:rPr>
     </w:lvl>
   </w:abstractNum>
-  <w:abstractNum w:abstractNumId="8" w15:restartNumberingAfterBreak="0">
+  <w:abstractNum w:abstractNumId="8">
     <w:nsid w:val="411C1D2F"/>
     <w:multiLevelType w:val="multilevel"/>
     <w:tmpl w:val="0809001D"/>
@@ -4896,7 +5636,7 @@
       </w:pPr>
     </w:lvl>
   </w:abstractNum>
-  <w:abstractNum w:abstractNumId="9" w15:restartNumberingAfterBreak="0">
+  <w:abstractNum w:abstractNumId="9">
     <w:nsid w:val="41924070"/>
     <w:multiLevelType w:val="hybridMultilevel"/>
     <w:tmpl w:val="902C59AA"/>
@@ -5009,19 +5749,19 @@
       </w:rPr>
     </w:lvl>
   </w:abstractNum>
-  <w:abstractNum w:abstractNumId="10" w15:restartNumberingAfterBreak="0">
+  <w:abstractNum w:abstractNumId="10">
     <w:nsid w:val="43B002E1"/>
     <w:multiLevelType w:val="multilevel"/>
     <w:tmpl w:val="E594FA98"/>
     <w:numStyleLink w:val="Style1"/>
   </w:abstractNum>
-  <w:abstractNum w:abstractNumId="11" w15:restartNumberingAfterBreak="0">
+  <w:abstractNum w:abstractNumId="11">
     <w:nsid w:val="44193BA6"/>
     <w:multiLevelType w:val="multilevel"/>
     <w:tmpl w:val="E594FA98"/>
     <w:numStyleLink w:val="Style1"/>
   </w:abstractNum>
-  <w:abstractNum w:abstractNumId="12" w15:restartNumberingAfterBreak="0">
+  <w:abstractNum w:abstractNumId="12">
     <w:nsid w:val="4EC21BE9"/>
     <w:multiLevelType w:val="hybridMultilevel"/>
     <w:tmpl w:val="E57A14A0"/>
@@ -5134,13 +5874,13 @@
       </w:rPr>
     </w:lvl>
   </w:abstractNum>
-  <w:abstractNum w:abstractNumId="13" w15:restartNumberingAfterBreak="0">
+  <w:abstractNum w:abstractNumId="13">
     <w:nsid w:val="560A0F15"/>
     <w:multiLevelType w:val="multilevel"/>
     <w:tmpl w:val="C61CA11C"/>
     <w:numStyleLink w:val="DissStyle"/>
   </w:abstractNum>
-  <w:abstractNum w:abstractNumId="14" w15:restartNumberingAfterBreak="0">
+  <w:abstractNum w:abstractNumId="14">
     <w:nsid w:val="5ED6022D"/>
     <w:multiLevelType w:val="multilevel"/>
     <w:tmpl w:val="C61CA11C"/>
@@ -5262,37 +6002,37 @@
       </w:rPr>
     </w:lvl>
   </w:abstractNum>
-  <w:abstractNum w:abstractNumId="15" w15:restartNumberingAfterBreak="0">
+  <w:abstractNum w:abstractNumId="15">
     <w:nsid w:val="60F271AC"/>
     <w:multiLevelType w:val="multilevel"/>
     <w:tmpl w:val="C61CA11C"/>
     <w:numStyleLink w:val="DissStyle"/>
   </w:abstractNum>
-  <w:abstractNum w:abstractNumId="16" w15:restartNumberingAfterBreak="0">
+  <w:abstractNum w:abstractNumId="16">
     <w:nsid w:val="621F0202"/>
     <w:multiLevelType w:val="multilevel"/>
     <w:tmpl w:val="C61CA11C"/>
     <w:numStyleLink w:val="DissStyle"/>
   </w:abstractNum>
-  <w:abstractNum w:abstractNumId="17" w15:restartNumberingAfterBreak="0">
+  <w:abstractNum w:abstractNumId="17">
     <w:nsid w:val="66E65727"/>
     <w:multiLevelType w:val="multilevel"/>
     <w:tmpl w:val="C61CA11C"/>
     <w:numStyleLink w:val="DissStyle"/>
   </w:abstractNum>
-  <w:abstractNum w:abstractNumId="18" w15:restartNumberingAfterBreak="0">
+  <w:abstractNum w:abstractNumId="18">
     <w:nsid w:val="671E477A"/>
     <w:multiLevelType w:val="multilevel"/>
     <w:tmpl w:val="E594FA98"/>
     <w:numStyleLink w:val="Style1"/>
   </w:abstractNum>
-  <w:abstractNum w:abstractNumId="19" w15:restartNumberingAfterBreak="0">
+  <w:abstractNum w:abstractNumId="19">
     <w:nsid w:val="706F27F8"/>
     <w:multiLevelType w:val="multilevel"/>
     <w:tmpl w:val="C61CA11C"/>
     <w:numStyleLink w:val="DissStyle"/>
   </w:abstractNum>
-  <w:abstractNum w:abstractNumId="20" w15:restartNumberingAfterBreak="0">
+  <w:abstractNum w:abstractNumId="20">
     <w:nsid w:val="74314AE7"/>
     <w:multiLevelType w:val="hybridMultilevel"/>
     <w:tmpl w:val="6A7C6D3A"/>
@@ -5405,7 +6145,7 @@
       </w:rPr>
     </w:lvl>
   </w:abstractNum>
-  <w:abstractNum w:abstractNumId="21" w15:restartNumberingAfterBreak="0">
+  <w:abstractNum w:abstractNumId="21">
     <w:nsid w:val="7AFB35F8"/>
     <w:multiLevelType w:val="hybridMultilevel"/>
     <w:tmpl w:val="4B80FF78"/>
@@ -5518,7 +6258,7 @@
       </w:rPr>
     </w:lvl>
   </w:abstractNum>
-  <w:abstractNum w:abstractNumId="22" w15:restartNumberingAfterBreak="0">
+  <w:abstractNum w:abstractNumId="22">
     <w:nsid w:val="7E4D1617"/>
     <w:multiLevelType w:val="multilevel"/>
     <w:tmpl w:val="C61CA11C"/>
@@ -6660,7 +7400,7 @@
 </file>
 
 <file path=customXml/itemProps1.xml><?xml version="1.0" encoding="utf-8"?>
-<ds:datastoreItem xmlns:ds="http://schemas.openxmlformats.org/officeDocument/2006/customXml" ds:itemID="{436C22DE-D9C7-45FA-9A30-18D2CECF809F}">
+<ds:datastoreItem xmlns:ds="http://schemas.openxmlformats.org/officeDocument/2006/customXml" ds:itemID="{D102804A-B7E8-4C14-9A59-038FBAE206FA}">
   <ds:schemaRefs>
     <ds:schemaRef ds:uri="http://schemas.openxmlformats.org/officeDocument/2006/bibliography"/>
   </ds:schemaRefs>

</xml_diff>

<commit_message>
Laid out some Lit Review material
</commit_message>
<xml_diff>
--- a/Report/Dissertation.docx
+++ b/Report/Dissertation.docx
@@ -271,7 +271,7 @@
           <w:r>
             <w:fldChar w:fldCharType="separate"/>
           </w:r>
-          <w:hyperlink w:anchor="_Toc480227361" w:history="1">
+          <w:hyperlink w:anchor="_Toc480248086" w:history="1">
             <w:r>
               <w:rPr>
                 <w:rStyle w:val="Hyperlink"/>
@@ -298,7 +298,7 @@
                 <w:noProof/>
                 <w:webHidden/>
               </w:rPr>
-              <w:instrText xml:space="preserve"> PAGEREF _Toc480227361 \h </w:instrText>
+              <w:instrText xml:space="preserve"> PAGEREF _Toc480248086 \h </w:instrText>
             </w:r>
             <w:r>
               <w:rPr>
@@ -342,7 +342,7 @@
               <w:lang w:eastAsia="en-GB"/>
             </w:rPr>
           </w:pPr>
-          <w:hyperlink w:anchor="_Toc480227362" w:history="1">
+          <w:hyperlink w:anchor="_Toc480248087" w:history="1">
             <w:r>
               <w:rPr>
                 <w:rStyle w:val="Hyperlink"/>
@@ -369,7 +369,7 @@
                 <w:noProof/>
                 <w:webHidden/>
               </w:rPr>
-              <w:instrText xml:space="preserve"> PAGEREF _Toc480227362 \h </w:instrText>
+              <w:instrText xml:space="preserve"> PAGEREF _Toc480248087 \h </w:instrText>
             </w:r>
             <w:r>
               <w:rPr>
@@ -413,7 +413,7 @@
               <w:lang w:eastAsia="en-GB"/>
             </w:rPr>
           </w:pPr>
-          <w:hyperlink w:anchor="_Toc480227363" w:history="1">
+          <w:hyperlink w:anchor="_Toc480248088" w:history="1">
             <w:r>
               <w:rPr>
                 <w:rStyle w:val="Hyperlink"/>
@@ -440,7 +440,7 @@
                 <w:noProof/>
                 <w:webHidden/>
               </w:rPr>
-              <w:instrText xml:space="preserve"> PAGEREF _Toc480227363 \h </w:instrText>
+              <w:instrText xml:space="preserve"> PAGEREF _Toc480248088 \h </w:instrText>
             </w:r>
             <w:r>
               <w:rPr>
@@ -484,7 +484,7 @@
               <w:lang w:eastAsia="en-GB"/>
             </w:rPr>
           </w:pPr>
-          <w:hyperlink w:anchor="_Toc480227364" w:history="1">
+          <w:hyperlink w:anchor="_Toc480248089" w:history="1">
             <w:r>
               <w:rPr>
                 <w:rStyle w:val="Hyperlink"/>
@@ -511,7 +511,7 @@
                 <w:noProof/>
                 <w:webHidden/>
               </w:rPr>
-              <w:instrText xml:space="preserve"> PAGEREF _Toc480227364 \h </w:instrText>
+              <w:instrText xml:space="preserve"> PAGEREF _Toc480248089 \h </w:instrText>
             </w:r>
             <w:r>
               <w:rPr>
@@ -555,7 +555,7 @@
               <w:lang w:eastAsia="en-GB"/>
             </w:rPr>
           </w:pPr>
-          <w:hyperlink w:anchor="_Toc480227365" w:history="1">
+          <w:hyperlink w:anchor="_Toc480248090" w:history="1">
             <w:r>
               <w:rPr>
                 <w:rStyle w:val="Hyperlink"/>
@@ -582,7 +582,7 @@
                 <w:noProof/>
                 <w:webHidden/>
               </w:rPr>
-              <w:instrText xml:space="preserve"> PAGEREF _Toc480227365 \h </w:instrText>
+              <w:instrText xml:space="preserve"> PAGEREF _Toc480248090 \h </w:instrText>
             </w:r>
             <w:r>
               <w:rPr>
@@ -626,7 +626,7 @@
               <w:lang w:eastAsia="en-GB"/>
             </w:rPr>
           </w:pPr>
-          <w:hyperlink w:anchor="_Toc480227366" w:history="1">
+          <w:hyperlink w:anchor="_Toc480248091" w:history="1">
             <w:r>
               <w:rPr>
                 <w:rStyle w:val="Hyperlink"/>
@@ -653,7 +653,7 @@
                 <w:noProof/>
                 <w:webHidden/>
               </w:rPr>
-              <w:instrText xml:space="preserve"> PAGEREF _Toc480227366 \h </w:instrText>
+              <w:instrText xml:space="preserve"> PAGEREF _Toc480248091 \h </w:instrText>
             </w:r>
             <w:r>
               <w:rPr>
@@ -697,7 +697,7 @@
               <w:lang w:eastAsia="en-GB"/>
             </w:rPr>
           </w:pPr>
-          <w:hyperlink w:anchor="_Toc480227367" w:history="1">
+          <w:hyperlink w:anchor="_Toc480248092" w:history="1">
             <w:r>
               <w:rPr>
                 <w:rStyle w:val="Hyperlink"/>
@@ -724,7 +724,7 @@
                 <w:noProof/>
                 <w:webHidden/>
               </w:rPr>
-              <w:instrText xml:space="preserve"> PAGEREF _Toc480227367 \h </w:instrText>
+              <w:instrText xml:space="preserve"> PAGEREF _Toc480248092 \h </w:instrText>
             </w:r>
             <w:r>
               <w:rPr>
@@ -768,7 +768,7 @@
               <w:lang w:eastAsia="en-GB"/>
             </w:rPr>
           </w:pPr>
-          <w:hyperlink w:anchor="_Toc480227368" w:history="1">
+          <w:hyperlink w:anchor="_Toc480248093" w:history="1">
             <w:r>
               <w:rPr>
                 <w:rStyle w:val="Hyperlink"/>
@@ -795,7 +795,7 @@
                 <w:noProof/>
                 <w:webHidden/>
               </w:rPr>
-              <w:instrText xml:space="preserve"> PAGEREF _Toc480227368 \h </w:instrText>
+              <w:instrText xml:space="preserve"> PAGEREF _Toc480248093 \h </w:instrText>
             </w:r>
             <w:r>
               <w:rPr>
@@ -839,7 +839,7 @@
               <w:lang w:eastAsia="en-GB"/>
             </w:rPr>
           </w:pPr>
-          <w:hyperlink w:anchor="_Toc480227369" w:history="1">
+          <w:hyperlink w:anchor="_Toc480248094" w:history="1">
             <w:r>
               <w:rPr>
                 <w:rStyle w:val="Hyperlink"/>
@@ -866,7 +866,7 @@
                 <w:noProof/>
                 <w:webHidden/>
               </w:rPr>
-              <w:instrText xml:space="preserve"> PAGEREF _Toc480227369 \h </w:instrText>
+              <w:instrText xml:space="preserve"> PAGEREF _Toc480248094 \h </w:instrText>
             </w:r>
             <w:r>
               <w:rPr>
@@ -910,7 +910,7 @@
               <w:lang w:eastAsia="en-GB"/>
             </w:rPr>
           </w:pPr>
-          <w:hyperlink w:anchor="_Toc480227370" w:history="1">
+          <w:hyperlink w:anchor="_Toc480248095" w:history="1">
             <w:r>
               <w:rPr>
                 <w:rStyle w:val="Hyperlink"/>
@@ -937,7 +937,7 @@
                 <w:noProof/>
                 <w:webHidden/>
               </w:rPr>
-              <w:instrText xml:space="preserve"> PAGEREF _Toc480227370 \h </w:instrText>
+              <w:instrText xml:space="preserve"> PAGEREF _Toc480248095 \h </w:instrText>
             </w:r>
             <w:r>
               <w:rPr>
@@ -981,7 +981,7 @@
               <w:lang w:eastAsia="en-GB"/>
             </w:rPr>
           </w:pPr>
-          <w:hyperlink w:anchor="_Toc480227371" w:history="1">
+          <w:hyperlink w:anchor="_Toc480248096" w:history="1">
             <w:r>
               <w:rPr>
                 <w:rStyle w:val="Hyperlink"/>
@@ -1008,7 +1008,7 @@
                 <w:noProof/>
                 <w:webHidden/>
               </w:rPr>
-              <w:instrText xml:space="preserve"> PAGEREF _Toc480227371 \h </w:instrText>
+              <w:instrText xml:space="preserve"> PAGEREF _Toc480248096 \h </w:instrText>
             </w:r>
             <w:r>
               <w:rPr>
@@ -1052,7 +1052,7 @@
               <w:lang w:eastAsia="en-GB"/>
             </w:rPr>
           </w:pPr>
-          <w:hyperlink w:anchor="_Toc480227372" w:history="1">
+          <w:hyperlink w:anchor="_Toc480248097" w:history="1">
             <w:r>
               <w:rPr>
                 <w:rStyle w:val="Hyperlink"/>
@@ -1079,7 +1079,7 @@
                 <w:noProof/>
                 <w:webHidden/>
               </w:rPr>
-              <w:instrText xml:space="preserve"> PAGEREF _Toc480227372 \h </w:instrText>
+              <w:instrText xml:space="preserve"> PAGEREF _Toc480248097 \h </w:instrText>
             </w:r>
             <w:r>
               <w:rPr>
@@ -1123,7 +1123,7 @@
               <w:lang w:eastAsia="en-GB"/>
             </w:rPr>
           </w:pPr>
-          <w:hyperlink w:anchor="_Toc480227373" w:history="1">
+          <w:hyperlink w:anchor="_Toc480248098" w:history="1">
             <w:r>
               <w:rPr>
                 <w:rStyle w:val="Hyperlink"/>
@@ -1150,7 +1150,7 @@
                 <w:noProof/>
                 <w:webHidden/>
               </w:rPr>
-              <w:instrText xml:space="preserve"> PAGEREF _Toc480227373 \h </w:instrText>
+              <w:instrText xml:space="preserve"> PAGEREF _Toc480248098 \h </w:instrText>
             </w:r>
             <w:r>
               <w:rPr>
@@ -1194,7 +1194,7 @@
               <w:lang w:eastAsia="en-GB"/>
             </w:rPr>
           </w:pPr>
-          <w:hyperlink w:anchor="_Toc480227374" w:history="1">
+          <w:hyperlink w:anchor="_Toc480248099" w:history="1">
             <w:r>
               <w:rPr>
                 <w:rStyle w:val="Hyperlink"/>
@@ -1221,7 +1221,78 @@
                 <w:noProof/>
                 <w:webHidden/>
               </w:rPr>
-              <w:instrText xml:space="preserve"> PAGEREF _Toc480227374 \h </w:instrText>
+              <w:instrText xml:space="preserve"> PAGEREF _Toc480248099 \h </w:instrText>
+            </w:r>
+            <w:r>
+              <w:rPr>
+                <w:noProof/>
+                <w:webHidden/>
+              </w:rPr>
+            </w:r>
+            <w:r>
+              <w:rPr>
+                <w:noProof/>
+                <w:webHidden/>
+              </w:rPr>
+              <w:fldChar w:fldCharType="separate"/>
+            </w:r>
+            <w:r>
+              <w:rPr>
+                <w:noProof/>
+                <w:webHidden/>
+              </w:rPr>
+              <w:t>14</w:t>
+            </w:r>
+            <w:r>
+              <w:rPr>
+                <w:noProof/>
+                <w:webHidden/>
+              </w:rPr>
+              <w:fldChar w:fldCharType="end"/>
+            </w:r>
+          </w:hyperlink>
+        </w:p>
+        <w:p>
+          <w:pPr>
+            <w:pStyle w:val="TOC2"/>
+            <w:tabs>
+              <w:tab w:val="right" w:leader="dot" w:pos="9016"/>
+            </w:tabs>
+            <w:rPr>
+              <w:rFonts w:asciiTheme="minorHAnsi" w:eastAsiaTheme="minorEastAsia" w:hAnsiTheme="minorHAnsi"/>
+              <w:noProof/>
+              <w:sz w:val="22"/>
+              <w:lang w:eastAsia="en-GB"/>
+            </w:rPr>
+          </w:pPr>
+          <w:hyperlink w:anchor="_Toc480248100" w:history="1">
+            <w:r>
+              <w:rPr>
+                <w:rStyle w:val="Hyperlink"/>
+                <w:noProof/>
+              </w:rPr>
+              <w:t>4.1 First Iteration – Retrieving and Handling Data</w:t>
+            </w:r>
+            <w:r>
+              <w:rPr>
+                <w:noProof/>
+                <w:webHidden/>
+              </w:rPr>
+              <w:tab/>
+            </w:r>
+            <w:r>
+              <w:rPr>
+                <w:noProof/>
+                <w:webHidden/>
+              </w:rPr>
+              <w:fldChar w:fldCharType="begin"/>
+            </w:r>
+            <w:r>
+              <w:rPr>
+                <w:noProof/>
+                <w:webHidden/>
+              </w:rPr>
+              <w:instrText xml:space="preserve"> PAGEREF _Toc480248100 \h </w:instrText>
             </w:r>
             <w:r>
               <w:rPr>
@@ -1265,7 +1336,7 @@
               <w:lang w:eastAsia="en-GB"/>
             </w:rPr>
           </w:pPr>
-          <w:hyperlink w:anchor="_Toc480227375" w:history="1">
+          <w:hyperlink w:anchor="_Toc480248101" w:history="1">
             <w:r>
               <w:rPr>
                 <w:rStyle w:val="Hyperlink"/>
@@ -1292,7 +1363,7 @@
                 <w:noProof/>
                 <w:webHidden/>
               </w:rPr>
-              <w:instrText xml:space="preserve"> PAGEREF _Toc480227375 \h </w:instrText>
+              <w:instrText xml:space="preserve"> PAGEREF _Toc480248101 \h </w:instrText>
             </w:r>
             <w:r>
               <w:rPr>
@@ -1625,34 +1696,32 @@
         </w:rPr>
         <w:br w:type="page"/>
       </w:r>
-      <w:bookmarkStart w:id="0" w:name="_GoBack"/>
-      <w:bookmarkEnd w:id="0"/>
     </w:p>
     <w:p>
       <w:pPr>
         <w:pStyle w:val="Heading1"/>
       </w:pPr>
-      <w:bookmarkStart w:id="1" w:name="_Toc480227361"/>
+      <w:bookmarkStart w:id="0" w:name="_Toc480248086"/>
       <w:r>
         <w:lastRenderedPageBreak/>
         <w:t>Introduction</w:t>
       </w:r>
+      <w:bookmarkEnd w:id="0"/>
+    </w:p>
+    <w:p>
+      <w:pPr>
+        <w:jc w:val="both"/>
+      </w:pPr>
+    </w:p>
+    <w:p>
+      <w:pPr>
+        <w:pStyle w:val="Heading2"/>
+      </w:pPr>
+      <w:bookmarkStart w:id="1" w:name="_Toc480248087"/>
+      <w:r>
+        <w:t>Background</w:t>
+      </w:r>
       <w:bookmarkEnd w:id="1"/>
-    </w:p>
-    <w:p>
-      <w:pPr>
-        <w:jc w:val="both"/>
-      </w:pPr>
-    </w:p>
-    <w:p>
-      <w:pPr>
-        <w:pStyle w:val="Heading2"/>
-      </w:pPr>
-      <w:bookmarkStart w:id="2" w:name="_Toc480227362"/>
-      <w:r>
-        <w:t>Background</w:t>
-      </w:r>
-      <w:bookmarkEnd w:id="2"/>
     </w:p>
     <w:p>
       <w:pPr>
@@ -2109,7 +2178,16 @@
           <w:bdr w:val="none" w:sz="0" w:space="0" w:color="auto" w:frame="1"/>
           <w:shd w:val="clear" w:color="auto" w:fill="FFFFFF"/>
         </w:rPr>
-        <w:t xml:space="preserve"> Markowitz put forward</w:t>
+        <w:t xml:space="preserve"> </w:t>
+      </w:r>
+      <w:r>
+        <w:rPr>
+          <w:rFonts w:cs="Arial"/>
+          <w:szCs w:val="18"/>
+          <w:bdr w:val="none" w:sz="0" w:space="0" w:color="auto" w:frame="1"/>
+          <w:shd w:val="clear" w:color="auto" w:fill="FFFFFF"/>
+        </w:rPr>
+        <w:t>Markowitz put forward</w:t>
       </w:r>
       <w:r>
         <w:rPr>
@@ -2235,7 +2313,7 @@
           <w:bdr w:val="none" w:sz="0" w:space="0" w:color="auto" w:frame="1"/>
           <w:shd w:val="clear" w:color="auto" w:fill="FFFFFF"/>
         </w:rPr>
-        <w:t xml:space="preserve"> </w:t>
+        <w:t xml:space="preserve"> One of </w:t>
       </w:r>
       <w:r>
         <w:rPr>
@@ -2253,16 +2331,7 @@
           <w:bdr w:val="none" w:sz="0" w:space="0" w:color="auto" w:frame="1"/>
           <w:shd w:val="clear" w:color="auto" w:fill="FFFFFF"/>
         </w:rPr>
-        <w:t xml:space="preserve"> </w:t>
-      </w:r>
-      <w:r>
-        <w:rPr>
-          <w:rFonts w:cs="Arial"/>
-          <w:szCs w:val="18"/>
-          <w:bdr w:val="none" w:sz="0" w:space="0" w:color="auto" w:frame="1"/>
-          <w:shd w:val="clear" w:color="auto" w:fill="FFFFFF"/>
-        </w:rPr>
-        <w:t>theorised</w:t>
+        <w:t>’s biggest ideas is</w:t>
       </w:r>
       <w:r>
         <w:rPr>
@@ -2394,61 +2463,63 @@
           <w:bdr w:val="none" w:sz="0" w:space="0" w:color="auto" w:frame="1"/>
           <w:shd w:val="clear" w:color="auto" w:fill="FFFFFF"/>
         </w:rPr>
-        <w:t>The main goal of portfolio theory is to distribute your investments between each asset optimally.</w:t>
-      </w:r>
-      <w:r>
-        <w:rPr>
-          <w:rFonts w:cs="Arial"/>
-          <w:szCs w:val="18"/>
-          <w:bdr w:val="none" w:sz="0" w:space="0" w:color="auto" w:frame="1"/>
-          <w:shd w:val="clear" w:color="auto" w:fill="FFFFFF"/>
-        </w:rPr>
-        <w:t xml:space="preserve"> Markowitz assumes that all investors are risk averse when it comes to choosing portfolios, meaning that if there are two portfolios with the same return, the investor will always go for the one with less risk</w:t>
-      </w:r>
-      <w:r>
-        <w:rPr>
-          <w:rFonts w:cs="Arial"/>
-          <w:szCs w:val="18"/>
-          <w:bdr w:val="none" w:sz="0" w:space="0" w:color="auto" w:frame="1"/>
-          <w:shd w:val="clear" w:color="auto" w:fill="FFFFFF"/>
-        </w:rPr>
-        <w:t xml:space="preserve"> (Kaplan, 1998)</w:t>
-      </w:r>
-      <w:r>
-        <w:rPr>
-          <w:rFonts w:cs="Arial"/>
-          <w:szCs w:val="18"/>
-          <w:bdr w:val="none" w:sz="0" w:space="0" w:color="auto" w:frame="1"/>
-          <w:shd w:val="clear" w:color="auto" w:fill="FFFFFF"/>
-        </w:rPr>
-        <w:t>.</w:t>
-      </w:r>
-      <w:r>
-        <w:rPr>
-          <w:rFonts w:cs="Arial"/>
-          <w:szCs w:val="18"/>
-          <w:bdr w:val="none" w:sz="0" w:space="0" w:color="auto" w:frame="1"/>
-          <w:shd w:val="clear" w:color="auto" w:fill="FFFFFF"/>
-        </w:rPr>
-        <w:t xml:space="preserve"> This furthers the problem introduced earlier. After s</w:t>
-      </w:r>
-      <w:r>
-        <w:rPr>
-          <w:rFonts w:cs="Arial"/>
-          <w:szCs w:val="18"/>
-          <w:bdr w:val="none" w:sz="0" w:space="0" w:color="auto" w:frame="1"/>
-          <w:shd w:val="clear" w:color="auto" w:fill="FFFFFF"/>
-        </w:rPr>
-        <w:t>electing a series of assets, what is the best way to then</w:t>
-      </w:r>
-      <w:r>
-        <w:rPr>
-          <w:rFonts w:cs="Arial"/>
-          <w:szCs w:val="18"/>
-          <w:bdr w:val="none" w:sz="0" w:space="0" w:color="auto" w:frame="1"/>
-          <w:shd w:val="clear" w:color="auto" w:fill="FFFFFF"/>
-        </w:rPr>
-        <w:t xml:space="preserve"> distribute your investment budget between them?</w:t>
+        <w:t xml:space="preserve">The age old question of how to distribute your budget between each of your assets forms the problem that this project aims to provide a solution for. </w:t>
+      </w:r>
+      <w:r>
+        <w:rPr>
+          <w:rFonts w:cs="Arial"/>
+          <w:szCs w:val="18"/>
+          <w:bdr w:val="none" w:sz="0" w:space="0" w:color="auto" w:frame="1"/>
+          <w:shd w:val="clear" w:color="auto" w:fill="FFFFFF"/>
+        </w:rPr>
+        <w:t>Modern Portfolio Theory (MPT) is a combination of Markowitz’s “Portfolio Selection” theory and William Sharpe’s later contributions in 1964 with his Capital Asset Pricing Model (CAPM). It is an investment framework that provides guidance for the creation of portfolios based on the maximisation of expected returns for a given risk (</w:t>
+      </w:r>
+      <w:proofErr w:type="spellStart"/>
+      <w:r>
+        <w:rPr>
+          <w:rFonts w:cs="Arial"/>
+          <w:szCs w:val="18"/>
+          <w:bdr w:val="none" w:sz="0" w:space="0" w:color="auto" w:frame="1"/>
+          <w:shd w:val="clear" w:color="auto" w:fill="FFFFFF"/>
+        </w:rPr>
+        <w:t>Mangram</w:t>
+      </w:r>
+      <w:proofErr w:type="spellEnd"/>
+      <w:r>
+        <w:rPr>
+          <w:rFonts w:cs="Arial"/>
+          <w:szCs w:val="18"/>
+          <w:bdr w:val="none" w:sz="0" w:space="0" w:color="auto" w:frame="1"/>
+          <w:shd w:val="clear" w:color="auto" w:fill="FFFFFF"/>
+        </w:rPr>
+        <w:t xml:space="preserve">, 2013).  </w:t>
+      </w:r>
+      <w:r>
+        <w:rPr>
+          <w:rFonts w:cs="Arial"/>
+          <w:szCs w:val="18"/>
+          <w:bdr w:val="none" w:sz="0" w:space="0" w:color="auto" w:frame="1"/>
+          <w:shd w:val="clear" w:color="auto" w:fill="FFFFFF"/>
+        </w:rPr>
+        <w:t>Markowitz</w:t>
+      </w:r>
+      <w:r>
+        <w:rPr>
+          <w:rFonts w:cs="Arial"/>
+          <w:szCs w:val="18"/>
+          <w:bdr w:val="none" w:sz="0" w:space="0" w:color="auto" w:frame="1"/>
+          <w:shd w:val="clear" w:color="auto" w:fill="FFFFFF"/>
+        </w:rPr>
+        <w:t xml:space="preserve"> said that for every level of risk, there exists what he described as an “efficient portfolio”.</w:t>
+      </w:r>
+      <w:r>
+        <w:rPr>
+          <w:rFonts w:cs="Arial"/>
+          <w:szCs w:val="18"/>
+          <w:bdr w:val="none" w:sz="0" w:space="0" w:color="auto" w:frame="1"/>
+          <w:shd w:val="clear" w:color="auto" w:fill="FFFFFF"/>
+        </w:rPr>
+        <w:t xml:space="preserve"> This being the portfolio that provides the maximum return for that specific amount of risk.</w:t>
       </w:r>
       <w:r>
         <w:rPr>
@@ -2466,25 +2537,35 @@
           <w:bdr w:val="none" w:sz="0" w:space="0" w:color="auto" w:frame="1"/>
           <w:shd w:val="clear" w:color="auto" w:fill="FFFFFF"/>
         </w:rPr>
-        <w:t>Markowitz</w:t>
-      </w:r>
-      <w:r>
-        <w:rPr>
-          <w:rFonts w:cs="Arial"/>
-          <w:szCs w:val="18"/>
-          <w:bdr w:val="none" w:sz="0" w:space="0" w:color="auto" w:frame="1"/>
-          <w:shd w:val="clear" w:color="auto" w:fill="FFFFFF"/>
-        </w:rPr>
-        <w:t xml:space="preserve"> said that for every level of risk, there exists what he described as an “efficient portfolio”.</w:t>
-      </w:r>
-      <w:r>
-        <w:rPr>
-          <w:rFonts w:cs="Arial"/>
-          <w:szCs w:val="18"/>
-          <w:bdr w:val="none" w:sz="0" w:space="0" w:color="auto" w:frame="1"/>
-          <w:shd w:val="clear" w:color="auto" w:fill="FFFFFF"/>
-        </w:rPr>
-        <w:t xml:space="preserve"> This being the portfolio that provides the maximum return for that specific amount of risk.</w:t>
+        <w:t xml:space="preserve">The Mean-Variance analysis techniques </w:t>
+      </w:r>
+      <w:r>
+        <w:rPr>
+          <w:rFonts w:cs="Arial"/>
+          <w:szCs w:val="18"/>
+          <w:bdr w:val="none" w:sz="0" w:space="0" w:color="auto" w:frame="1"/>
+          <w:shd w:val="clear" w:color="auto" w:fill="FFFFFF"/>
+        </w:rPr>
+        <w:lastRenderedPageBreak/>
+        <w:t xml:space="preserve">featured within </w:t>
+      </w:r>
+      <w:r>
+        <w:rPr>
+          <w:rFonts w:cs="Arial"/>
+          <w:szCs w:val="18"/>
+          <w:bdr w:val="none" w:sz="0" w:space="0" w:color="auto" w:frame="1"/>
+          <w:shd w:val="clear" w:color="auto" w:fill="FFFFFF"/>
+        </w:rPr>
+        <w:t>Modern Portfolio Theory provides insight into</w:t>
+      </w:r>
+      <w:r>
+        <w:rPr>
+          <w:rFonts w:cs="Arial"/>
+          <w:szCs w:val="18"/>
+          <w:bdr w:val="none" w:sz="0" w:space="0" w:color="auto" w:frame="1"/>
+          <w:shd w:val="clear" w:color="auto" w:fill="FFFFFF"/>
+        </w:rPr>
+        <w:t xml:space="preserve"> mathematical</w:t>
       </w:r>
       <w:r>
         <w:rPr>
@@ -2502,35 +2583,61 @@
           <w:bdr w:val="none" w:sz="0" w:space="0" w:color="auto" w:frame="1"/>
           <w:shd w:val="clear" w:color="auto" w:fill="FFFFFF"/>
         </w:rPr>
-        <w:t>These “efficient portfolios” formed what Markowitz called the “Efficient Frontier”</w:t>
-      </w:r>
-      <w:r>
-        <w:rPr>
-          <w:rFonts w:cs="Arial"/>
-          <w:szCs w:val="18"/>
-          <w:bdr w:val="none" w:sz="0" w:space="0" w:color="auto" w:frame="1"/>
-          <w:shd w:val="clear" w:color="auto" w:fill="FFFFFF"/>
-        </w:rPr>
-        <w:t xml:space="preserve"> (Elton </w:t>
-      </w:r>
-      <w:r>
-        <w:rPr>
-          <w:rFonts w:cs="Arial"/>
-          <w:szCs w:val="18"/>
-          <w:bdr w:val="none" w:sz="0" w:space="0" w:color="auto" w:frame="1"/>
-          <w:shd w:val="clear" w:color="auto" w:fill="FFFFFF"/>
-        </w:rPr>
-        <w:lastRenderedPageBreak/>
-        <w:t>et al, 1978)</w:t>
-      </w:r>
-      <w:r>
-        <w:rPr>
-          <w:rFonts w:cs="Arial"/>
-          <w:szCs w:val="18"/>
-          <w:bdr w:val="none" w:sz="0" w:space="0" w:color="auto" w:frame="1"/>
-          <w:shd w:val="clear" w:color="auto" w:fill="FFFFFF"/>
-        </w:rPr>
-        <w:t>.</w:t>
+        <w:t xml:space="preserve">ways of </w:t>
+      </w:r>
+      <w:r>
+        <w:rPr>
+          <w:rFonts w:cs="Arial"/>
+          <w:szCs w:val="18"/>
+          <w:bdr w:val="none" w:sz="0" w:space="0" w:color="auto" w:frame="1"/>
+          <w:shd w:val="clear" w:color="auto" w:fill="FFFFFF"/>
+        </w:rPr>
+        <w:t>identify</w:t>
+      </w:r>
+      <w:r>
+        <w:rPr>
+          <w:rFonts w:cs="Arial"/>
+          <w:szCs w:val="18"/>
+          <w:bdr w:val="none" w:sz="0" w:space="0" w:color="auto" w:frame="1"/>
+          <w:shd w:val="clear" w:color="auto" w:fill="FFFFFF"/>
+        </w:rPr>
+        <w:t>ing and calculating</w:t>
+      </w:r>
+      <w:r>
+        <w:rPr>
+          <w:rFonts w:cs="Arial"/>
+          <w:szCs w:val="18"/>
+          <w:bdr w:val="none" w:sz="0" w:space="0" w:color="auto" w:frame="1"/>
+          <w:shd w:val="clear" w:color="auto" w:fill="FFFFFF"/>
+        </w:rPr>
+        <w:t xml:space="preserve"> efficient portfolios</w:t>
+      </w:r>
+      <w:r>
+        <w:rPr>
+          <w:rFonts w:cs="Arial"/>
+          <w:szCs w:val="18"/>
+          <w:bdr w:val="none" w:sz="0" w:space="0" w:color="auto" w:frame="1"/>
+          <w:shd w:val="clear" w:color="auto" w:fill="FFFFFF"/>
+        </w:rPr>
+        <w:t xml:space="preserve"> through distribution of </w:t>
+      </w:r>
+      <w:r>
+        <w:rPr>
+          <w:rFonts w:cs="Arial"/>
+          <w:szCs w:val="18"/>
+          <w:bdr w:val="none" w:sz="0" w:space="0" w:color="auto" w:frame="1"/>
+          <w:shd w:val="clear" w:color="auto" w:fill="FFFFFF"/>
+        </w:rPr>
+        <w:t xml:space="preserve">budget, </w:t>
+      </w:r>
+      <w:r>
+        <w:rPr>
+          <w:rFonts w:cs="Arial"/>
+          <w:szCs w:val="18"/>
+          <w:bdr w:val="none" w:sz="0" w:space="0" w:color="auto" w:frame="1"/>
+          <w:shd w:val="clear" w:color="auto" w:fill="FFFFFF"/>
+        </w:rPr>
+        <w:t>optimising</w:t>
       </w:r>
       <w:r>
         <w:rPr>
@@ -2548,25 +2655,187 @@
           <w:bdr w:val="none" w:sz="0" w:space="0" w:color="auto" w:frame="1"/>
           <w:shd w:val="clear" w:color="auto" w:fill="FFFFFF"/>
         </w:rPr>
-        <w:t xml:space="preserve">The Mean-Variance analysis techniques featured within </w:t>
-      </w:r>
-      <w:r>
-        <w:rPr>
-          <w:rFonts w:cs="Arial"/>
-          <w:szCs w:val="18"/>
-          <w:bdr w:val="none" w:sz="0" w:space="0" w:color="auto" w:frame="1"/>
-          <w:shd w:val="clear" w:color="auto" w:fill="FFFFFF"/>
-        </w:rPr>
-        <w:t>Modern Portfolio Theory provides insight into</w:t>
-      </w:r>
-      <w:r>
-        <w:rPr>
-          <w:rFonts w:cs="Arial"/>
-          <w:szCs w:val="18"/>
-          <w:bdr w:val="none" w:sz="0" w:space="0" w:color="auto" w:frame="1"/>
-          <w:shd w:val="clear" w:color="auto" w:fill="FFFFFF"/>
-        </w:rPr>
-        <w:t xml:space="preserve"> mathematical</w:t>
+        <w:t>the</w:t>
+      </w:r>
+      <w:r>
+        <w:rPr>
+          <w:rFonts w:cs="Arial"/>
+          <w:szCs w:val="18"/>
+          <w:bdr w:val="none" w:sz="0" w:space="0" w:color="auto" w:frame="1"/>
+          <w:shd w:val="clear" w:color="auto" w:fill="FFFFFF"/>
+        </w:rPr>
+        <w:t xml:space="preserve"> trade-off</w:t>
+      </w:r>
+      <w:r>
+        <w:rPr>
+          <w:rFonts w:cs="Arial"/>
+          <w:szCs w:val="18"/>
+          <w:bdr w:val="none" w:sz="0" w:space="0" w:color="auto" w:frame="1"/>
+          <w:shd w:val="clear" w:color="auto" w:fill="FFFFFF"/>
+        </w:rPr>
+        <w:t xml:space="preserve"> between risk and </w:t>
+      </w:r>
+      <w:r>
+        <w:rPr>
+          <w:rFonts w:cs="Arial"/>
+          <w:szCs w:val="18"/>
+          <w:bdr w:val="none" w:sz="0" w:space="0" w:color="auto" w:frame="1"/>
+          <w:shd w:val="clear" w:color="auto" w:fill="FFFFFF"/>
+        </w:rPr>
+        <w:t>return</w:t>
+      </w:r>
+      <w:r>
+        <w:rPr>
+          <w:rFonts w:cs="Arial"/>
+          <w:szCs w:val="18"/>
+          <w:bdr w:val="none" w:sz="0" w:space="0" w:color="auto" w:frame="1"/>
+          <w:shd w:val="clear" w:color="auto" w:fill="FFFFFF"/>
+        </w:rPr>
+        <w:t xml:space="preserve">. </w:t>
+      </w:r>
+      <w:r>
+        <w:rPr>
+          <w:rFonts w:cs="Arial"/>
+          <w:szCs w:val="18"/>
+          <w:bdr w:val="none" w:sz="0" w:space="0" w:color="auto" w:frame="1"/>
+          <w:shd w:val="clear" w:color="auto" w:fill="FFFFFF"/>
+        </w:rPr>
+        <w:t>With the introduction of mathematics</w:t>
+      </w:r>
+      <w:r>
+        <w:rPr>
+          <w:rFonts w:cs="Arial"/>
+          <w:szCs w:val="18"/>
+          <w:bdr w:val="none" w:sz="0" w:space="0" w:color="auto" w:frame="1"/>
+          <w:shd w:val="clear" w:color="auto" w:fill="FFFFFF"/>
+        </w:rPr>
+        <w:t xml:space="preserve"> and computation</w:t>
+      </w:r>
+      <w:r>
+        <w:rPr>
+          <w:rFonts w:cs="Arial"/>
+          <w:szCs w:val="18"/>
+          <w:bdr w:val="none" w:sz="0" w:space="0" w:color="auto" w:frame="1"/>
+          <w:shd w:val="clear" w:color="auto" w:fill="FFFFFF"/>
+        </w:rPr>
+        <w:t xml:space="preserve"> into finance</w:t>
+      </w:r>
+      <w:r>
+        <w:rPr>
+          <w:rFonts w:cs="Arial"/>
+          <w:szCs w:val="18"/>
+          <w:bdr w:val="none" w:sz="0" w:space="0" w:color="auto" w:frame="1"/>
+          <w:shd w:val="clear" w:color="auto" w:fill="FFFFFF"/>
+        </w:rPr>
+        <w:t xml:space="preserve"> by MPT</w:t>
+      </w:r>
+      <w:r>
+        <w:rPr>
+          <w:rFonts w:cs="Arial"/>
+          <w:szCs w:val="18"/>
+          <w:bdr w:val="none" w:sz="0" w:space="0" w:color="auto" w:frame="1"/>
+          <w:shd w:val="clear" w:color="auto" w:fill="FFFFFF"/>
+        </w:rPr>
+        <w:t xml:space="preserve">, optimisations </w:t>
+      </w:r>
+      <w:r>
+        <w:rPr>
+          <w:rFonts w:cs="Arial"/>
+          <w:szCs w:val="18"/>
+          <w:bdr w:val="none" w:sz="0" w:space="0" w:color="auto" w:frame="1"/>
+          <w:shd w:val="clear" w:color="auto" w:fill="FFFFFF"/>
+        </w:rPr>
+        <w:t>can</w:t>
+      </w:r>
+      <w:r>
+        <w:rPr>
+          <w:rFonts w:cs="Arial"/>
+          <w:szCs w:val="18"/>
+          <w:bdr w:val="none" w:sz="0" w:space="0" w:color="auto" w:frame="1"/>
+          <w:shd w:val="clear" w:color="auto" w:fill="FFFFFF"/>
+        </w:rPr>
+        <w:t xml:space="preserve"> be quickly performed to </w:t>
+      </w:r>
+      <w:r>
+        <w:rPr>
+          <w:rFonts w:cs="Arial"/>
+          <w:szCs w:val="18"/>
+          <w:bdr w:val="none" w:sz="0" w:space="0" w:color="auto" w:frame="1"/>
+          <w:shd w:val="clear" w:color="auto" w:fill="FFFFFF"/>
+        </w:rPr>
+        <w:t>achieve</w:t>
+      </w:r>
+      <w:r>
+        <w:rPr>
+          <w:rFonts w:cs="Arial"/>
+          <w:szCs w:val="18"/>
+          <w:bdr w:val="none" w:sz="0" w:space="0" w:color="auto" w:frame="1"/>
+          <w:shd w:val="clear" w:color="auto" w:fill="FFFFFF"/>
+        </w:rPr>
+        <w:t xml:space="preserve"> these efficient</w:t>
+      </w:r>
+      <w:r>
+        <w:rPr>
+          <w:rFonts w:cs="Arial"/>
+          <w:szCs w:val="18"/>
+          <w:bdr w:val="none" w:sz="0" w:space="0" w:color="auto" w:frame="1"/>
+          <w:shd w:val="clear" w:color="auto" w:fill="FFFFFF"/>
+        </w:rPr>
+        <w:t xml:space="preserve"> portfolio</w:t>
+      </w:r>
+      <w:r>
+        <w:rPr>
+          <w:rFonts w:cs="Arial"/>
+          <w:szCs w:val="18"/>
+          <w:bdr w:val="none" w:sz="0" w:space="0" w:color="auto" w:frame="1"/>
+          <w:shd w:val="clear" w:color="auto" w:fill="FFFFFF"/>
+        </w:rPr>
+        <w:t>s</w:t>
+      </w:r>
+      <w:r>
+        <w:rPr>
+          <w:rFonts w:cs="Arial"/>
+          <w:szCs w:val="18"/>
+          <w:bdr w:val="none" w:sz="0" w:space="0" w:color="auto" w:frame="1"/>
+          <w:shd w:val="clear" w:color="auto" w:fill="FFFFFF"/>
+        </w:rPr>
+        <w:t xml:space="preserve"> with</w:t>
+      </w:r>
+      <w:r>
+        <w:rPr>
+          <w:rFonts w:cs="Arial"/>
+          <w:szCs w:val="18"/>
+          <w:bdr w:val="none" w:sz="0" w:space="0" w:color="auto" w:frame="1"/>
+          <w:shd w:val="clear" w:color="auto" w:fill="FFFFFF"/>
+        </w:rPr>
+        <w:t xml:space="preserve"> minimum varianc</w:t>
+      </w:r>
+      <w:r>
+        <w:rPr>
+          <w:rFonts w:cs="Arial"/>
+          <w:szCs w:val="18"/>
+          <w:bdr w:val="none" w:sz="0" w:space="0" w:color="auto" w:frame="1"/>
+          <w:shd w:val="clear" w:color="auto" w:fill="FFFFFF"/>
+        </w:rPr>
+        <w:t>e,</w:t>
+      </w:r>
+      <w:r>
+        <w:rPr>
+          <w:rFonts w:cs="Arial"/>
+          <w:szCs w:val="18"/>
+          <w:bdr w:val="none" w:sz="0" w:space="0" w:color="auto" w:frame="1"/>
+          <w:shd w:val="clear" w:color="auto" w:fill="FFFFFF"/>
+        </w:rPr>
+        <w:t xml:space="preserve"> maximum return</w:t>
+      </w:r>
+      <w:r>
+        <w:rPr>
+          <w:rFonts w:cs="Arial"/>
+          <w:szCs w:val="18"/>
+          <w:bdr w:val="none" w:sz="0" w:space="0" w:color="auto" w:frame="1"/>
+          <w:shd w:val="clear" w:color="auto" w:fill="FFFFFF"/>
+        </w:rPr>
+        <w:t xml:space="preserve"> or somewhere in</w:t>
       </w:r>
       <w:r>
         <w:rPr>
@@ -2584,61 +2853,25 @@
           <w:bdr w:val="none" w:sz="0" w:space="0" w:color="auto" w:frame="1"/>
           <w:shd w:val="clear" w:color="auto" w:fill="FFFFFF"/>
         </w:rPr>
-        <w:t xml:space="preserve">ways of </w:t>
-      </w:r>
-      <w:r>
-        <w:rPr>
-          <w:rFonts w:cs="Arial"/>
-          <w:szCs w:val="18"/>
-          <w:bdr w:val="none" w:sz="0" w:space="0" w:color="auto" w:frame="1"/>
-          <w:shd w:val="clear" w:color="auto" w:fill="FFFFFF"/>
-        </w:rPr>
-        <w:t>identify</w:t>
-      </w:r>
-      <w:r>
-        <w:rPr>
-          <w:rFonts w:cs="Arial"/>
-          <w:szCs w:val="18"/>
-          <w:bdr w:val="none" w:sz="0" w:space="0" w:color="auto" w:frame="1"/>
-          <w:shd w:val="clear" w:color="auto" w:fill="FFFFFF"/>
-        </w:rPr>
-        <w:t>ing and calculating</w:t>
-      </w:r>
-      <w:r>
-        <w:rPr>
-          <w:rFonts w:cs="Arial"/>
-          <w:szCs w:val="18"/>
-          <w:bdr w:val="none" w:sz="0" w:space="0" w:color="auto" w:frame="1"/>
-          <w:shd w:val="clear" w:color="auto" w:fill="FFFFFF"/>
-        </w:rPr>
-        <w:t xml:space="preserve"> efficient portfolios</w:t>
-      </w:r>
-      <w:r>
-        <w:rPr>
-          <w:rFonts w:cs="Arial"/>
-          <w:szCs w:val="18"/>
-          <w:bdr w:val="none" w:sz="0" w:space="0" w:color="auto" w:frame="1"/>
-          <w:shd w:val="clear" w:color="auto" w:fill="FFFFFF"/>
-        </w:rPr>
-        <w:t xml:space="preserve"> through distribution of </w:t>
-      </w:r>
-      <w:r>
-        <w:rPr>
-          <w:rFonts w:cs="Arial"/>
-          <w:szCs w:val="18"/>
-          <w:bdr w:val="none" w:sz="0" w:space="0" w:color="auto" w:frame="1"/>
-          <w:shd w:val="clear" w:color="auto" w:fill="FFFFFF"/>
-        </w:rPr>
-        <w:t xml:space="preserve">budget, </w:t>
-      </w:r>
-      <w:r>
-        <w:rPr>
-          <w:rFonts w:cs="Arial"/>
-          <w:szCs w:val="18"/>
-          <w:bdr w:val="none" w:sz="0" w:space="0" w:color="auto" w:frame="1"/>
-          <w:shd w:val="clear" w:color="auto" w:fill="FFFFFF"/>
-        </w:rPr>
-        <w:t>optimising</w:t>
+        <w:t>between.</w:t>
+      </w:r>
+      <w:r>
+        <w:rPr>
+          <w:rFonts w:cs="Arial"/>
+          <w:szCs w:val="18"/>
+          <w:bdr w:val="none" w:sz="0" w:space="0" w:color="auto" w:frame="1"/>
+          <w:shd w:val="clear" w:color="auto" w:fill="FFFFFF"/>
+        </w:rPr>
+        <w:t xml:space="preserve"> It is this area in wh</w:t>
+      </w:r>
+      <w:r>
+        <w:rPr>
+          <w:rFonts w:cs="Arial"/>
+          <w:szCs w:val="18"/>
+          <w:bdr w:val="none" w:sz="0" w:space="0" w:color="auto" w:frame="1"/>
+          <w:shd w:val="clear" w:color="auto" w:fill="FFFFFF"/>
+        </w:rPr>
+        <w:t>ich the project will take place;</w:t>
       </w:r>
       <w:r>
         <w:rPr>
@@ -2656,258 +2889,6 @@
           <w:bdr w:val="none" w:sz="0" w:space="0" w:color="auto" w:frame="1"/>
           <w:shd w:val="clear" w:color="auto" w:fill="FFFFFF"/>
         </w:rPr>
-        <w:t>the</w:t>
-      </w:r>
-      <w:r>
-        <w:rPr>
-          <w:rFonts w:cs="Arial"/>
-          <w:szCs w:val="18"/>
-          <w:bdr w:val="none" w:sz="0" w:space="0" w:color="auto" w:frame="1"/>
-          <w:shd w:val="clear" w:color="auto" w:fill="FFFFFF"/>
-        </w:rPr>
-        <w:t xml:space="preserve"> trade-off</w:t>
-      </w:r>
-      <w:r>
-        <w:rPr>
-          <w:rFonts w:cs="Arial"/>
-          <w:szCs w:val="18"/>
-          <w:bdr w:val="none" w:sz="0" w:space="0" w:color="auto" w:frame="1"/>
-          <w:shd w:val="clear" w:color="auto" w:fill="FFFFFF"/>
-        </w:rPr>
-        <w:t xml:space="preserve"> between risk and </w:t>
-      </w:r>
-      <w:r>
-        <w:rPr>
-          <w:rFonts w:cs="Arial"/>
-          <w:szCs w:val="18"/>
-          <w:bdr w:val="none" w:sz="0" w:space="0" w:color="auto" w:frame="1"/>
-          <w:shd w:val="clear" w:color="auto" w:fill="FFFFFF"/>
-        </w:rPr>
-        <w:t>return</w:t>
-      </w:r>
-      <w:r>
-        <w:rPr>
-          <w:rFonts w:cs="Arial"/>
-          <w:szCs w:val="18"/>
-          <w:bdr w:val="none" w:sz="0" w:space="0" w:color="auto" w:frame="1"/>
-          <w:shd w:val="clear" w:color="auto" w:fill="FFFFFF"/>
-        </w:rPr>
-        <w:t>. Portfolios can be optimised to achieve lots of different aims.</w:t>
-      </w:r>
-      <w:r>
-        <w:rPr>
-          <w:rFonts w:cs="Arial"/>
-          <w:szCs w:val="18"/>
-          <w:bdr w:val="none" w:sz="0" w:space="0" w:color="auto" w:frame="1"/>
-          <w:shd w:val="clear" w:color="auto" w:fill="FFFFFF"/>
-        </w:rPr>
-        <w:t xml:space="preserve"> Not all investors are the same, </w:t>
-      </w:r>
-      <w:r>
-        <w:rPr>
-          <w:rFonts w:cs="Arial"/>
-          <w:szCs w:val="18"/>
-          <w:bdr w:val="none" w:sz="0" w:space="0" w:color="auto" w:frame="1"/>
-          <w:shd w:val="clear" w:color="auto" w:fill="FFFFFF"/>
-        </w:rPr>
-        <w:t xml:space="preserve">some are a lot more comfortable making higher risk investments to get those </w:t>
-      </w:r>
-      <w:r>
-        <w:rPr>
-          <w:rFonts w:cs="Arial"/>
-          <w:szCs w:val="18"/>
-          <w:bdr w:val="none" w:sz="0" w:space="0" w:color="auto" w:frame="1"/>
-          <w:shd w:val="clear" w:color="auto" w:fill="FFFFFF"/>
-        </w:rPr>
-        <w:t>bigger</w:t>
-      </w:r>
-      <w:r>
-        <w:rPr>
-          <w:rFonts w:cs="Arial"/>
-          <w:szCs w:val="18"/>
-          <w:bdr w:val="none" w:sz="0" w:space="0" w:color="auto" w:frame="1"/>
-          <w:shd w:val="clear" w:color="auto" w:fill="FFFFFF"/>
-        </w:rPr>
-        <w:t xml:space="preserve"> returns. </w:t>
-      </w:r>
-      <w:r>
-        <w:rPr>
-          <w:rFonts w:cs="Arial"/>
-          <w:szCs w:val="18"/>
-          <w:bdr w:val="none" w:sz="0" w:space="0" w:color="auto" w:frame="1"/>
-          <w:shd w:val="clear" w:color="auto" w:fill="FFFFFF"/>
-        </w:rPr>
-        <w:t>With the introduction of mathematics</w:t>
-      </w:r>
-      <w:r>
-        <w:rPr>
-          <w:rFonts w:cs="Arial"/>
-          <w:szCs w:val="18"/>
-          <w:bdr w:val="none" w:sz="0" w:space="0" w:color="auto" w:frame="1"/>
-          <w:shd w:val="clear" w:color="auto" w:fill="FFFFFF"/>
-        </w:rPr>
-        <w:t xml:space="preserve"> and computation</w:t>
-      </w:r>
-      <w:r>
-        <w:rPr>
-          <w:rFonts w:cs="Arial"/>
-          <w:szCs w:val="18"/>
-          <w:bdr w:val="none" w:sz="0" w:space="0" w:color="auto" w:frame="1"/>
-          <w:shd w:val="clear" w:color="auto" w:fill="FFFFFF"/>
-        </w:rPr>
-        <w:t xml:space="preserve"> into finance, optimisations </w:t>
-      </w:r>
-      <w:r>
-        <w:rPr>
-          <w:rFonts w:cs="Arial"/>
-          <w:szCs w:val="18"/>
-          <w:bdr w:val="none" w:sz="0" w:space="0" w:color="auto" w:frame="1"/>
-          <w:shd w:val="clear" w:color="auto" w:fill="FFFFFF"/>
-        </w:rPr>
-        <w:t>can</w:t>
-      </w:r>
-      <w:r>
-        <w:rPr>
-          <w:rFonts w:cs="Arial"/>
-          <w:szCs w:val="18"/>
-          <w:bdr w:val="none" w:sz="0" w:space="0" w:color="auto" w:frame="1"/>
-          <w:shd w:val="clear" w:color="auto" w:fill="FFFFFF"/>
-        </w:rPr>
-        <w:t xml:space="preserve"> be quickly performed to </w:t>
-      </w:r>
-      <w:r>
-        <w:rPr>
-          <w:rFonts w:cs="Arial"/>
-          <w:szCs w:val="18"/>
-          <w:bdr w:val="none" w:sz="0" w:space="0" w:color="auto" w:frame="1"/>
-          <w:shd w:val="clear" w:color="auto" w:fill="FFFFFF"/>
-        </w:rPr>
-        <w:t>achieve</w:t>
-      </w:r>
-      <w:r>
-        <w:rPr>
-          <w:rFonts w:cs="Arial"/>
-          <w:szCs w:val="18"/>
-          <w:bdr w:val="none" w:sz="0" w:space="0" w:color="auto" w:frame="1"/>
-          <w:shd w:val="clear" w:color="auto" w:fill="FFFFFF"/>
-        </w:rPr>
-        <w:t xml:space="preserve"> these efficient</w:t>
-      </w:r>
-      <w:r>
-        <w:rPr>
-          <w:rFonts w:cs="Arial"/>
-          <w:szCs w:val="18"/>
-          <w:bdr w:val="none" w:sz="0" w:space="0" w:color="auto" w:frame="1"/>
-          <w:shd w:val="clear" w:color="auto" w:fill="FFFFFF"/>
-        </w:rPr>
-        <w:t xml:space="preserve"> portfolio</w:t>
-      </w:r>
-      <w:r>
-        <w:rPr>
-          <w:rFonts w:cs="Arial"/>
-          <w:szCs w:val="18"/>
-          <w:bdr w:val="none" w:sz="0" w:space="0" w:color="auto" w:frame="1"/>
-          <w:shd w:val="clear" w:color="auto" w:fill="FFFFFF"/>
-        </w:rPr>
-        <w:t>s</w:t>
-      </w:r>
-      <w:r>
-        <w:rPr>
-          <w:rFonts w:cs="Arial"/>
-          <w:szCs w:val="18"/>
-          <w:bdr w:val="none" w:sz="0" w:space="0" w:color="auto" w:frame="1"/>
-          <w:shd w:val="clear" w:color="auto" w:fill="FFFFFF"/>
-        </w:rPr>
-        <w:t xml:space="preserve"> with</w:t>
-      </w:r>
-      <w:r>
-        <w:rPr>
-          <w:rFonts w:cs="Arial"/>
-          <w:szCs w:val="18"/>
-          <w:bdr w:val="none" w:sz="0" w:space="0" w:color="auto" w:frame="1"/>
-          <w:shd w:val="clear" w:color="auto" w:fill="FFFFFF"/>
-        </w:rPr>
-        <w:t xml:space="preserve"> minimum varianc</w:t>
-      </w:r>
-      <w:r>
-        <w:rPr>
-          <w:rFonts w:cs="Arial"/>
-          <w:szCs w:val="18"/>
-          <w:bdr w:val="none" w:sz="0" w:space="0" w:color="auto" w:frame="1"/>
-          <w:shd w:val="clear" w:color="auto" w:fill="FFFFFF"/>
-        </w:rPr>
-        <w:t>e,</w:t>
-      </w:r>
-      <w:r>
-        <w:rPr>
-          <w:rFonts w:cs="Arial"/>
-          <w:szCs w:val="18"/>
-          <w:bdr w:val="none" w:sz="0" w:space="0" w:color="auto" w:frame="1"/>
-          <w:shd w:val="clear" w:color="auto" w:fill="FFFFFF"/>
-        </w:rPr>
-        <w:t xml:space="preserve"> maximum return</w:t>
-      </w:r>
-      <w:r>
-        <w:rPr>
-          <w:rFonts w:cs="Arial"/>
-          <w:szCs w:val="18"/>
-          <w:bdr w:val="none" w:sz="0" w:space="0" w:color="auto" w:frame="1"/>
-          <w:shd w:val="clear" w:color="auto" w:fill="FFFFFF"/>
-        </w:rPr>
-        <w:t xml:space="preserve"> or somewhere in</w:t>
-      </w:r>
-      <w:r>
-        <w:rPr>
-          <w:rFonts w:cs="Arial"/>
-          <w:szCs w:val="18"/>
-          <w:bdr w:val="none" w:sz="0" w:space="0" w:color="auto" w:frame="1"/>
-          <w:shd w:val="clear" w:color="auto" w:fill="FFFFFF"/>
-        </w:rPr>
-        <w:t xml:space="preserve"> </w:t>
-      </w:r>
-      <w:r>
-        <w:rPr>
-          <w:rFonts w:cs="Arial"/>
-          <w:szCs w:val="18"/>
-          <w:bdr w:val="none" w:sz="0" w:space="0" w:color="auto" w:frame="1"/>
-          <w:shd w:val="clear" w:color="auto" w:fill="FFFFFF"/>
-        </w:rPr>
-        <w:t>between.</w:t>
-      </w:r>
-      <w:r>
-        <w:rPr>
-          <w:rFonts w:cs="Arial"/>
-          <w:szCs w:val="18"/>
-          <w:bdr w:val="none" w:sz="0" w:space="0" w:color="auto" w:frame="1"/>
-          <w:shd w:val="clear" w:color="auto" w:fill="FFFFFF"/>
-        </w:rPr>
-        <w:t xml:space="preserve"> It is this area in wh</w:t>
-      </w:r>
-      <w:r>
-        <w:rPr>
-          <w:rFonts w:cs="Arial"/>
-          <w:szCs w:val="18"/>
-          <w:bdr w:val="none" w:sz="0" w:space="0" w:color="auto" w:frame="1"/>
-          <w:shd w:val="clear" w:color="auto" w:fill="FFFFFF"/>
-        </w:rPr>
-        <w:t>ich the project will take place;</w:t>
-      </w:r>
-      <w:r>
-        <w:rPr>
-          <w:rFonts w:cs="Arial"/>
-          <w:szCs w:val="18"/>
-          <w:bdr w:val="none" w:sz="0" w:space="0" w:color="auto" w:frame="1"/>
-          <w:shd w:val="clear" w:color="auto" w:fill="FFFFFF"/>
-        </w:rPr>
-        <w:t xml:space="preserve"> </w:t>
-      </w:r>
-      <w:r>
-        <w:rPr>
-          <w:rFonts w:cs="Arial"/>
-          <w:szCs w:val="18"/>
-          <w:bdr w:val="none" w:sz="0" w:space="0" w:color="auto" w:frame="1"/>
-          <w:shd w:val="clear" w:color="auto" w:fill="FFFFFF"/>
-        </w:rPr>
         <w:t>u</w:t>
       </w:r>
       <w:r>
@@ -2925,102 +2906,102 @@
       <w:pPr>
         <w:pStyle w:val="Heading2"/>
       </w:pPr>
-      <w:bookmarkStart w:id="3" w:name="_Toc480227363"/>
+      <w:bookmarkStart w:id="2" w:name="_Toc480248088"/>
       <w:r>
         <w:t>Aims &amp; Objectives</w:t>
       </w:r>
+      <w:bookmarkEnd w:id="2"/>
+    </w:p>
+    <w:p>
+      <w:pPr>
+        <w:pStyle w:val="Heading3"/>
+      </w:pPr>
+      <w:bookmarkStart w:id="3" w:name="_Toc480248089"/>
+      <w:r>
+        <w:t>Aim</w:t>
+      </w:r>
+      <w:r>
+        <w:t xml:space="preserve"> &amp; Rationale</w:t>
+      </w:r>
       <w:bookmarkEnd w:id="3"/>
     </w:p>
     <w:p>
+      <w:r>
+        <w:t>The aim</w:t>
+      </w:r>
+      <w:r>
+        <w:t xml:space="preserve"> and rationale</w:t>
+      </w:r>
+      <w:r>
+        <w:t xml:space="preserve"> of this project is to create a proprietary </w:t>
+      </w:r>
+      <w:r>
+        <w:t>asset allocation</w:t>
+      </w:r>
+      <w:r>
+        <w:t xml:space="preserve"> system that demonstrates the effectiveness of Modern Portfolio Theory in creating investment strategies</w:t>
+      </w:r>
+      <w:r>
+        <w:t xml:space="preserve">. </w:t>
+      </w:r>
+      <w:r>
+        <w:t xml:space="preserve">It </w:t>
+      </w:r>
+      <w:r>
+        <w:t>should be able to retrieve relevant and up-to date stock data providing visualisation and de</w:t>
+      </w:r>
+      <w:r>
+        <w:t>scriptive analysis to the user. It will allow the user to craft a portfolio using</w:t>
+      </w:r>
+      <w:r>
+        <w:t xml:space="preserve"> their choice of</w:t>
+      </w:r>
+      <w:r>
+        <w:t xml:space="preserve"> stocks from the available selection</w:t>
+      </w:r>
+      <w:r>
+        <w:t>. Using concepts from Modern Portfolio Theory</w:t>
+      </w:r>
+      <w:r>
+        <w:t xml:space="preserve"> such as Mean-Variance analysis</w:t>
+      </w:r>
+      <w:r>
+        <w:t>, this portfolio</w:t>
+      </w:r>
+      <w:r>
+        <w:t xml:space="preserve"> can</w:t>
+      </w:r>
+      <w:r>
+        <w:t xml:space="preserve"> then be optimised</w:t>
+      </w:r>
+      <w:r>
+        <w:t xml:space="preserve"> in order to achieve</w:t>
+      </w:r>
+      <w:r>
+        <w:t xml:space="preserve"> the user’s desired</w:t>
+      </w:r>
+      <w:r>
+        <w:t xml:space="preserve"> goals. The statistics of the portfolio’s</w:t>
+      </w:r>
+      <w:r>
+        <w:t xml:space="preserve"> potential</w:t>
+      </w:r>
+      <w:r>
+        <w:t xml:space="preserve"> performance</w:t>
+      </w:r>
+      <w:r>
+        <w:t xml:space="preserve"> will be displayed by the system so the user then decide whether to proceed with that portfolio as their investment strategy.</w:t>
+      </w:r>
+    </w:p>
+    <w:p>
       <w:pPr>
         <w:pStyle w:val="Heading3"/>
       </w:pPr>
-      <w:bookmarkStart w:id="4" w:name="_Toc480227364"/>
-      <w:r>
-        <w:t>Aim</w:t>
-      </w:r>
-      <w:r>
-        <w:t xml:space="preserve"> &amp; Rationale</w:t>
+      <w:bookmarkStart w:id="4" w:name="_Toc480248090"/>
+      <w:r>
+        <w:t>Objectives</w:t>
       </w:r>
       <w:bookmarkEnd w:id="4"/>
-    </w:p>
-    <w:p>
-      <w:r>
-        <w:t>The aim</w:t>
-      </w:r>
-      <w:r>
-        <w:t xml:space="preserve"> and rationale</w:t>
-      </w:r>
-      <w:r>
-        <w:t xml:space="preserve"> of this project is to create a proprietary </w:t>
-      </w:r>
-      <w:r>
-        <w:t>asset allocation</w:t>
-      </w:r>
-      <w:r>
-        <w:t xml:space="preserve"> system that demonstrates the effectiveness of Modern Portfolio Theory in creating investment strategies</w:t>
-      </w:r>
-      <w:r>
-        <w:t xml:space="preserve">. </w:t>
-      </w:r>
-      <w:r>
-        <w:t xml:space="preserve">It </w:t>
-      </w:r>
-      <w:r>
-        <w:t>should be able to retrieve relevant and up-to date stock data providing visualisation and de</w:t>
-      </w:r>
-      <w:r>
-        <w:t>scriptive analysis to the user. It will allow the user to craft a portfolio using</w:t>
-      </w:r>
-      <w:r>
-        <w:t xml:space="preserve"> their choice of</w:t>
-      </w:r>
-      <w:r>
-        <w:t xml:space="preserve"> stocks from the available selection</w:t>
-      </w:r>
-      <w:r>
-        <w:t>. Using concepts from Modern Portfolio Theory</w:t>
-      </w:r>
-      <w:r>
-        <w:t xml:space="preserve"> such as Mean-Variance analysis</w:t>
-      </w:r>
-      <w:r>
-        <w:t>, this portfolio</w:t>
-      </w:r>
-      <w:r>
-        <w:t xml:space="preserve"> can</w:t>
-      </w:r>
-      <w:r>
-        <w:t xml:space="preserve"> then be optimised</w:t>
-      </w:r>
-      <w:r>
-        <w:t xml:space="preserve"> in order to achieve</w:t>
-      </w:r>
-      <w:r>
-        <w:t xml:space="preserve"> the user’s desired</w:t>
-      </w:r>
-      <w:r>
-        <w:t xml:space="preserve"> goals. The statistics of the portfolio’s</w:t>
-      </w:r>
-      <w:r>
-        <w:t xml:space="preserve"> potential</w:t>
-      </w:r>
-      <w:r>
-        <w:t xml:space="preserve"> performance</w:t>
-      </w:r>
-      <w:r>
-        <w:t xml:space="preserve"> will be displayed by the system so the user then decide whether to proceed with that portfolio as their investment strategy.</w:t>
-      </w:r>
-    </w:p>
-    <w:p>
-      <w:pPr>
-        <w:pStyle w:val="Heading3"/>
-      </w:pPr>
-      <w:bookmarkStart w:id="5" w:name="_Toc480227365"/>
-      <w:r>
-        <w:t>Objectives</w:t>
-      </w:r>
-      <w:bookmarkEnd w:id="5"/>
     </w:p>
     <w:p>
       <w:pPr>
@@ -3206,40 +3187,40 @@
       <w:r>
         <w:br w:type="page"/>
       </w:r>
-      <w:bookmarkStart w:id="6" w:name="_Toc480227366"/>
+      <w:bookmarkStart w:id="5" w:name="_Toc480248091"/>
       <w:r>
         <w:lastRenderedPageBreak/>
         <w:t>Literature Review</w:t>
       </w:r>
+      <w:bookmarkEnd w:id="5"/>
+    </w:p>
+    <w:p>
+      <w:r>
+        <w:t>This chapter illustrates and explains some of the underlying concepts and theories that this dissertation is based on.</w:t>
+      </w:r>
+    </w:p>
+    <w:p>
+      <w:pPr>
+        <w:pStyle w:val="Heading2"/>
+      </w:pPr>
+      <w:bookmarkStart w:id="6" w:name="_Toc480248092"/>
+      <w:r>
+        <w:t>Modern Portfolio Theory</w:t>
+      </w:r>
       <w:bookmarkEnd w:id="6"/>
     </w:p>
     <w:p>
-      <w:r>
-        <w:t>This chapter illustrates and explains some of the underlying concepts and theories that this dissertation is based on.</w:t>
-      </w:r>
-    </w:p>
-    <w:p>
-      <w:pPr>
-        <w:pStyle w:val="Heading2"/>
-      </w:pPr>
-      <w:bookmarkStart w:id="7" w:name="_Toc480227367"/>
-      <w:r>
-        <w:t>Modern Portfolio Theory</w:t>
+      <w:pPr>
+        <w:pStyle w:val="Heading3"/>
+      </w:pPr>
+      <w:bookmarkStart w:id="7" w:name="_Toc480248093"/>
+      <w:r>
+        <w:t>Background</w:t>
       </w:r>
       <w:bookmarkEnd w:id="7"/>
     </w:p>
     <w:p>
       <w:pPr>
-        <w:pStyle w:val="Heading3"/>
-      </w:pPr>
-      <w:bookmarkStart w:id="8" w:name="_Toc480227368"/>
-      <w:r>
-        <w:t>Background</w:t>
-      </w:r>
-      <w:bookmarkEnd w:id="8"/>
-    </w:p>
-    <w:p>
-      <w:pPr>
         <w:rPr>
           <w:rFonts w:cs="Arial"/>
           <w:szCs w:val="18"/>
@@ -3437,7 +3418,34 @@
           <w:bdr w:val="none" w:sz="0" w:space="0" w:color="auto" w:frame="1"/>
           <w:shd w:val="clear" w:color="auto" w:fill="FFFFFF"/>
         </w:rPr>
-        <w:t xml:space="preserve"> analysis into portfolio theory, called the Markowitz Model. </w:t>
+        <w:t xml:space="preserve"> analysis into portfolio theo</w:t>
+      </w:r>
+      <w:r>
+        <w:rPr>
+          <w:rFonts w:cs="Arial"/>
+          <w:szCs w:val="18"/>
+          <w:bdr w:val="none" w:sz="0" w:space="0" w:color="auto" w:frame="1"/>
+          <w:shd w:val="clear" w:color="auto" w:fill="FFFFFF"/>
+        </w:rPr>
+        <w:t>ry, called the Markowitz Model.</w:t>
+      </w:r>
+      <w:r>
+        <w:rPr>
+          <w:rFonts w:cs="Arial"/>
+          <w:szCs w:val="18"/>
+          <w:bdr w:val="none" w:sz="0" w:space="0" w:color="auto" w:frame="1"/>
+          <w:shd w:val="clear" w:color="auto" w:fill="FFFFFF"/>
+        </w:rPr>
+        <w:t xml:space="preserve"> </w:t>
+      </w:r>
+      <w:r>
+        <w:rPr>
+          <w:rFonts w:cs="Arial"/>
+          <w:szCs w:val="18"/>
+          <w:bdr w:val="none" w:sz="0" w:space="0" w:color="auto" w:frame="1"/>
+          <w:shd w:val="clear" w:color="auto" w:fill="FFFFFF"/>
+        </w:rPr>
+        <w:t xml:space="preserve"> </w:t>
       </w:r>
       <w:r>
         <w:rPr>
@@ -3451,24 +3459,275 @@
     </w:p>
     <w:p>
       <w:pPr>
-        <w:rPr>
-          <w:rFonts w:cs="Arial"/>
-          <w:szCs w:val="18"/>
-          <w:bdr w:val="none" w:sz="0" w:space="0" w:color="auto" w:frame="1"/>
-          <w:shd w:val="clear" w:color="auto" w:fill="FFFFFF"/>
-        </w:rPr>
-      </w:pPr>
-      <w:r>
-        <w:rPr>
-          <w:rFonts w:cs="Arial"/>
-          <w:szCs w:val="18"/>
-          <w:bdr w:val="none" w:sz="0" w:space="0" w:color="auto" w:frame="1"/>
-          <w:shd w:val="clear" w:color="auto" w:fill="FFFFFF"/>
-        </w:rPr>
-        <w:t>These were then expanded on when he published his own book: “Portfolio Selection: Efficient Diversification” in 1959</w:t>
-      </w:r>
-    </w:p>
-    <w:p>
+        <w:pStyle w:val="ListParagraph"/>
+        <w:numPr>
+          <w:ilvl w:val="0"/>
+          <w:numId w:val="27"/>
+        </w:numPr>
+        <w:rPr>
+          <w:rFonts w:cs="Arial"/>
+          <w:szCs w:val="18"/>
+          <w:bdr w:val="none" w:sz="0" w:space="0" w:color="auto" w:frame="1"/>
+          <w:shd w:val="clear" w:color="auto" w:fill="FFFFFF"/>
+        </w:rPr>
+      </w:pPr>
+      <w:r>
+        <w:rPr>
+          <w:rFonts w:cs="Arial"/>
+          <w:szCs w:val="18"/>
+          <w:bdr w:val="none" w:sz="0" w:space="0" w:color="auto" w:frame="1"/>
+          <w:shd w:val="clear" w:color="auto" w:fill="FFFFFF"/>
+        </w:rPr>
+        <w:t>Explain the Markowitz model</w:t>
+      </w:r>
+    </w:p>
+    <w:p>
+      <w:pPr>
+        <w:pStyle w:val="ListParagraph"/>
+        <w:numPr>
+          <w:ilvl w:val="1"/>
+          <w:numId w:val="27"/>
+        </w:numPr>
+        <w:rPr>
+          <w:rFonts w:cs="Arial"/>
+          <w:szCs w:val="18"/>
+          <w:bdr w:val="none" w:sz="0" w:space="0" w:color="auto" w:frame="1"/>
+          <w:shd w:val="clear" w:color="auto" w:fill="FFFFFF"/>
+        </w:rPr>
+      </w:pPr>
+      <w:r>
+        <w:rPr>
+          <w:rFonts w:cs="Arial"/>
+          <w:szCs w:val="18"/>
+          <w:bdr w:val="none" w:sz="0" w:space="0" w:color="auto" w:frame="1"/>
+          <w:shd w:val="clear" w:color="auto" w:fill="FFFFFF"/>
+        </w:rPr>
+        <w:t>How it uses expected return and risk (Variance)</w:t>
+      </w:r>
+    </w:p>
+    <w:p>
+      <w:pPr>
+        <w:pStyle w:val="ListParagraph"/>
+        <w:numPr>
+          <w:ilvl w:val="1"/>
+          <w:numId w:val="27"/>
+        </w:numPr>
+        <w:rPr>
+          <w:rFonts w:cs="Arial"/>
+          <w:szCs w:val="18"/>
+          <w:bdr w:val="none" w:sz="0" w:space="0" w:color="auto" w:frame="1"/>
+          <w:shd w:val="clear" w:color="auto" w:fill="FFFFFF"/>
+        </w:rPr>
+      </w:pPr>
+    </w:p>
+    <w:p>
+      <w:pPr>
+        <w:pStyle w:val="ListParagraph"/>
+        <w:numPr>
+          <w:ilvl w:val="0"/>
+          <w:numId w:val="27"/>
+        </w:numPr>
+        <w:rPr>
+          <w:rFonts w:cs="Arial"/>
+          <w:szCs w:val="18"/>
+          <w:bdr w:val="none" w:sz="0" w:space="0" w:color="auto" w:frame="1"/>
+          <w:shd w:val="clear" w:color="auto" w:fill="FFFFFF"/>
+        </w:rPr>
+      </w:pPr>
+      <w:r>
+        <w:rPr>
+          <w:rFonts w:cs="Arial"/>
+          <w:szCs w:val="18"/>
+          <w:bdr w:val="none" w:sz="0" w:space="0" w:color="auto" w:frame="1"/>
+          <w:shd w:val="clear" w:color="auto" w:fill="FFFFFF"/>
+        </w:rPr>
+        <w:t xml:space="preserve">Diversification </w:t>
+      </w:r>
+    </w:p>
+    <w:p>
+      <w:pPr>
+        <w:pStyle w:val="ListParagraph"/>
+        <w:numPr>
+          <w:ilvl w:val="1"/>
+          <w:numId w:val="27"/>
+        </w:numPr>
+        <w:rPr>
+          <w:rFonts w:cs="Arial"/>
+          <w:szCs w:val="18"/>
+          <w:bdr w:val="none" w:sz="0" w:space="0" w:color="auto" w:frame="1"/>
+          <w:shd w:val="clear" w:color="auto" w:fill="FFFFFF"/>
+        </w:rPr>
+      </w:pPr>
+      <w:hyperlink r:id="rId9" w:history="1">
+        <w:r>
+          <w:rPr>
+            <w:rStyle w:val="Hyperlink"/>
+            <w:rFonts w:cs="Arial"/>
+            <w:szCs w:val="18"/>
+            <w:bdr w:val="none" w:sz="0" w:space="0" w:color="auto" w:frame="1"/>
+            <w:shd w:val="clear" w:color="auto" w:fill="FFFFFF"/>
+          </w:rPr>
+          <w:t>http://www.sciencedirect.com/science/article/pii/S0378426614001757</w:t>
+        </w:r>
+      </w:hyperlink>
+    </w:p>
+    <w:p>
+      <w:pPr>
+        <w:pStyle w:val="ListParagraph"/>
+        <w:numPr>
+          <w:ilvl w:val="1"/>
+          <w:numId w:val="27"/>
+        </w:numPr>
+        <w:rPr>
+          <w:rFonts w:cs="Arial"/>
+          <w:szCs w:val="18"/>
+          <w:bdr w:val="none" w:sz="0" w:space="0" w:color="auto" w:frame="1"/>
+          <w:shd w:val="clear" w:color="auto" w:fill="FFFFFF"/>
+        </w:rPr>
+      </w:pPr>
+      <w:r>
+        <w:rPr>
+          <w:rFonts w:cs="Arial"/>
+          <w:szCs w:val="18"/>
+          <w:bdr w:val="none" w:sz="0" w:space="0" w:color="auto" w:frame="1"/>
+          <w:shd w:val="clear" w:color="auto" w:fill="FFFFFF"/>
+        </w:rPr>
+        <w:t>Covariance</w:t>
+      </w:r>
+    </w:p>
+    <w:p>
+      <w:pPr>
+        <w:pStyle w:val="ListParagraph"/>
+        <w:numPr>
+          <w:ilvl w:val="1"/>
+          <w:numId w:val="27"/>
+        </w:numPr>
+        <w:rPr>
+          <w:rFonts w:cs="Arial"/>
+          <w:szCs w:val="18"/>
+          <w:bdr w:val="none" w:sz="0" w:space="0" w:color="auto" w:frame="1"/>
+          <w:shd w:val="clear" w:color="auto" w:fill="FFFFFF"/>
+        </w:rPr>
+      </w:pPr>
+      <w:r>
+        <w:rPr>
+          <w:rFonts w:cs="Arial"/>
+          <w:szCs w:val="18"/>
+          <w:bdr w:val="none" w:sz="0" w:space="0" w:color="auto" w:frame="1"/>
+          <w:shd w:val="clear" w:color="auto" w:fill="FFFFFF"/>
+        </w:rPr>
+        <w:t>Created model to asses</w:t>
+      </w:r>
+      <w:r>
+        <w:rPr>
+          <w:rFonts w:cs="Arial"/>
+          <w:szCs w:val="18"/>
+          <w:bdr w:val="none" w:sz="0" w:space="0" w:color="auto" w:frame="1"/>
+          <w:shd w:val="clear" w:color="auto" w:fill="FFFFFF"/>
+        </w:rPr>
+        <w:t>s</w:t>
+      </w:r>
+      <w:r>
+        <w:rPr>
+          <w:rFonts w:cs="Arial"/>
+          <w:szCs w:val="18"/>
+          <w:bdr w:val="none" w:sz="0" w:space="0" w:color="auto" w:frame="1"/>
+          <w:shd w:val="clear" w:color="auto" w:fill="FFFFFF"/>
+        </w:rPr>
+        <w:t xml:space="preserve"> effectiveness of diversification by comparing multivariate distribution, concluding that risk can be diversified away and also systemic by spreading the wealth over assets further and further apart increasing systemic stability.</w:t>
+      </w:r>
+    </w:p>
+    <w:p>
+      <w:pPr>
+        <w:pStyle w:val="ListParagraph"/>
+        <w:numPr>
+          <w:ilvl w:val="0"/>
+          <w:numId w:val="27"/>
+        </w:numPr>
+        <w:rPr>
+          <w:rFonts w:cs="Arial"/>
+          <w:szCs w:val="18"/>
+          <w:bdr w:val="none" w:sz="0" w:space="0" w:color="auto" w:frame="1"/>
+          <w:shd w:val="clear" w:color="auto" w:fill="FFFFFF"/>
+        </w:rPr>
+      </w:pPr>
+      <w:r>
+        <w:rPr>
+          <w:rFonts w:cs="Arial"/>
+          <w:szCs w:val="18"/>
+          <w:bdr w:val="none" w:sz="0" w:space="0" w:color="auto" w:frame="1"/>
+          <w:shd w:val="clear" w:color="auto" w:fill="FFFFFF"/>
+        </w:rPr>
+        <w:t>Portfolio Evaluation methods</w:t>
+      </w:r>
+    </w:p>
+    <w:p>
+      <w:pPr>
+        <w:pStyle w:val="ListParagraph"/>
+        <w:numPr>
+          <w:ilvl w:val="1"/>
+          <w:numId w:val="27"/>
+        </w:numPr>
+        <w:rPr>
+          <w:rFonts w:cs="Arial"/>
+          <w:szCs w:val="18"/>
+          <w:bdr w:val="none" w:sz="0" w:space="0" w:color="auto" w:frame="1"/>
+          <w:shd w:val="clear" w:color="auto" w:fill="FFFFFF"/>
+        </w:rPr>
+      </w:pPr>
+      <w:r>
+        <w:rPr>
+          <w:rFonts w:cs="Arial"/>
+          <w:szCs w:val="18"/>
+          <w:bdr w:val="none" w:sz="0" w:space="0" w:color="auto" w:frame="1"/>
+          <w:shd w:val="clear" w:color="auto" w:fill="FFFFFF"/>
+        </w:rPr>
+        <w:t>Use of market as benchmark</w:t>
+      </w:r>
+    </w:p>
+    <w:p>
+      <w:pPr>
+        <w:pStyle w:val="ListParagraph"/>
+        <w:numPr>
+          <w:ilvl w:val="1"/>
+          <w:numId w:val="27"/>
+        </w:numPr>
+        <w:rPr>
+          <w:rFonts w:cs="Arial"/>
+          <w:szCs w:val="18"/>
+          <w:bdr w:val="none" w:sz="0" w:space="0" w:color="auto" w:frame="1"/>
+          <w:shd w:val="clear" w:color="auto" w:fill="FFFFFF"/>
+        </w:rPr>
+      </w:pPr>
+      <w:r>
+        <w:rPr>
+          <w:rFonts w:cs="Arial"/>
+          <w:szCs w:val="18"/>
+          <w:bdr w:val="none" w:sz="0" w:space="0" w:color="auto" w:frame="1"/>
+          <w:shd w:val="clear" w:color="auto" w:fill="FFFFFF"/>
+        </w:rPr>
+        <w:t>Index funds</w:t>
+      </w:r>
+    </w:p>
+    <w:p>
+      <w:pPr>
+        <w:rPr>
+          <w:rFonts w:cs="Arial"/>
+          <w:szCs w:val="18"/>
+          <w:bdr w:val="none" w:sz="0" w:space="0" w:color="auto" w:frame="1"/>
+          <w:shd w:val="clear" w:color="auto" w:fill="FFFFFF"/>
+        </w:rPr>
+      </w:pPr>
+    </w:p>
+    <w:p>
+      <w:pPr>
+        <w:pStyle w:val="ListParagraph"/>
+        <w:numPr>
+          <w:ilvl w:val="0"/>
+          <w:numId w:val="26"/>
+        </w:numPr>
+        <w:jc w:val="both"/>
+      </w:pPr>
       <w:r>
         <w:br w:type="page"/>
       </w:r>
@@ -3477,12 +3736,12 @@
       <w:pPr>
         <w:pStyle w:val="Heading1"/>
       </w:pPr>
-      <w:bookmarkStart w:id="9" w:name="_Toc480227369"/>
+      <w:bookmarkStart w:id="8" w:name="_Toc480248094"/>
       <w:r>
         <w:lastRenderedPageBreak/>
         <w:t>Methodology</w:t>
       </w:r>
-      <w:bookmarkEnd w:id="9"/>
+      <w:bookmarkEnd w:id="8"/>
     </w:p>
     <w:p>
       <w:r>
@@ -3762,133 +4021,134 @@
       <w:pPr>
         <w:pStyle w:val="Heading2"/>
       </w:pPr>
-      <w:bookmarkStart w:id="10" w:name="_Toc480227370"/>
+      <w:bookmarkStart w:id="9" w:name="_Toc480248095"/>
       <w:r>
         <w:t>Project Management</w:t>
       </w:r>
+      <w:bookmarkEnd w:id="9"/>
+    </w:p>
+    <w:p>
+      <w:pPr>
+        <w:pStyle w:val="Heading3"/>
+      </w:pPr>
+      <w:bookmarkStart w:id="10" w:name="_Toc480248096"/>
+      <w:r>
+        <w:t>Time Planning</w:t>
+      </w:r>
       <w:bookmarkEnd w:id="10"/>
     </w:p>
     <w:p>
+      <w:r>
+        <w:t xml:space="preserve">Time planning is something that is essential to any project’s success. However, since the project follows an </w:t>
+      </w:r>
+      <w:proofErr w:type="gramStart"/>
+      <w:r>
+        <w:t>Agile</w:t>
+      </w:r>
+      <w:proofErr w:type="gramEnd"/>
+      <w:r>
+        <w:t xml:space="preserve"> methodology it is difficult and often useless to try and plan every part of the project accordingly. The project is prone to changing requirements and deadlines </w:t>
+      </w:r>
+      <w:r>
+        <w:t>throughout</w:t>
+      </w:r>
+      <w:r>
+        <w:t>, making the process of acc</w:t>
+      </w:r>
+      <w:r>
+        <w:t>urately planning out each stage on a weekly basis a troublesome task.</w:t>
+      </w:r>
+      <w:r>
+        <w:t xml:space="preserve"> A Gantt chart is a commonly used time planning tool that provides good visualisation of how time is going to be spent over the </w:t>
+      </w:r>
+      <w:r>
+        <w:t>course of the project (Investopedia, 2017</w:t>
+      </w:r>
+      <w:r>
+        <w:t xml:space="preserve">). As the project follows an agile methodology, a hypothetical scenario of how the project is likely going to be structured has been generated. With the use of iterations, the generated Gantt chart </w:t>
+      </w:r>
+      <w:r>
+        <w:t>detail</w:t>
+      </w:r>
+      <w:r>
+        <w:t>s</w:t>
+      </w:r>
+      <w:r>
+        <w:t xml:space="preserve"> rough estimations of each iteration’s length and contents.</w:t>
+      </w:r>
+    </w:p>
+    <w:p>
+      <w:r>
+        <w:t xml:space="preserve">&lt;Gantt </w:t>
+      </w:r>
+      <w:proofErr w:type="gramStart"/>
+      <w:r>
+        <w:t>Chart</w:t>
+      </w:r>
+      <w:proofErr w:type="gramEnd"/>
+      <w:r>
+        <w:t xml:space="preserve"> Here&gt;</w:t>
+      </w:r>
+    </w:p>
+    <w:p/>
+    <w:p>
       <w:pPr>
         <w:pStyle w:val="Heading3"/>
       </w:pPr>
-      <w:bookmarkStart w:id="11" w:name="_Toc480227371"/>
-      <w:r>
-        <w:t>Time Planning</w:t>
+      <w:bookmarkStart w:id="11" w:name="_Toc480248097"/>
+      <w:r>
+        <w:t>Risk Management</w:t>
       </w:r>
       <w:bookmarkEnd w:id="11"/>
     </w:p>
     <w:p>
       <w:r>
-        <w:t xml:space="preserve">Time planning is something that is essential to any project’s success. However, since the project follows an </w:t>
-      </w:r>
-      <w:proofErr w:type="gramStart"/>
-      <w:r>
-        <w:t>Agile</w:t>
-      </w:r>
-      <w:proofErr w:type="gramEnd"/>
-      <w:r>
-        <w:t xml:space="preserve"> methodology it is difficult and often useless to try and plan every part of the project accordingly. The project is prone to changing requirements and deadlines </w:t>
-      </w:r>
-      <w:r>
-        <w:t>throughout</w:t>
-      </w:r>
-      <w:r>
-        <w:t>, making the process of acc</w:t>
-      </w:r>
-      <w:r>
-        <w:t>urately planning out each stage on a weekly basis a troublesome task.</w:t>
-      </w:r>
-      <w:r>
-        <w:t xml:space="preserve"> A Gantt chart is a commonly used time planning tool that provides good visualisation of how time is going to be spent over the </w:t>
-      </w:r>
-      <w:r>
-        <w:t>course of the project (</w:t>
-      </w:r>
-      <w:proofErr w:type="spellStart"/>
-      <w:r>
-        <w:t>Investopedia</w:t>
-      </w:r>
-      <w:proofErr w:type="spellEnd"/>
-      <w:r>
-        <w:t>, 2017</w:t>
-      </w:r>
-      <w:r>
-        <w:t xml:space="preserve">). As the project follows an agile methodology, a hypothetical scenario of how the project is likely going to be structured has been generated. With the use of iterations, the generated Gantt chart </w:t>
-      </w:r>
-      <w:r>
-        <w:t>detail</w:t>
-      </w:r>
-      <w:r>
-        <w:t>s</w:t>
-      </w:r>
-      <w:r>
-        <w:t xml:space="preserve"> rough estimations of each iteration’s length and contents.</w:t>
-      </w:r>
-    </w:p>
-    <w:p>
-      <w:r>
-        <w:t xml:space="preserve">&lt;Gantt </w:t>
-      </w:r>
-      <w:proofErr w:type="gramStart"/>
-      <w:r>
-        <w:t>Chart</w:t>
-      </w:r>
-      <w:proofErr w:type="gramEnd"/>
-      <w:r>
-        <w:t xml:space="preserve"> Here&gt;</w:t>
+        <w:t>As the project contained multiple software based components, it was important to consider some of the different risks that were involved. An essence of project management that could be utilised to summarise and handle this risk is what is called a Risk Matrix.</w:t>
+      </w:r>
+      <w:r>
+        <w:t xml:space="preserve"> A Risk Matrix can be defined as a structured approach to identifying risk, defining which risks are most dangerous to the project, what impact they might have, and how they can be dealt with (Garvey and Lansdowne, 1998). </w:t>
+      </w:r>
+    </w:p>
+    <w:p>
+      <w:r>
+        <w:t>A Risk Matrix has been fo</w:t>
+      </w:r>
+      <w:r>
+        <w:t>rmulated to provide evaluation and insight into potential risks that may be present within the project. &lt;Talk about what is included in Risk Matrix&gt;</w:t>
       </w:r>
     </w:p>
     <w:p/>
     <w:p>
+      <w:r>
+        <w:t>&lt;Risk Matrix Here&gt;</w:t>
+      </w:r>
+    </w:p>
+    <w:p/>
+    <w:p>
       <w:pPr>
         <w:pStyle w:val="Heading3"/>
       </w:pPr>
-      <w:bookmarkStart w:id="12" w:name="_Toc480227372"/>
-      <w:r>
-        <w:t>Risk Management</w:t>
+      <w:bookmarkStart w:id="12" w:name="_Toc480248098"/>
+      <w:r>
+        <w:t>Development Tools</w:t>
       </w:r>
       <w:bookmarkEnd w:id="12"/>
     </w:p>
     <w:p>
       <w:r>
-        <w:t>As the project contained multiple software based components, it was important to consider some of the different risks that were involved. An essence of project management that could be utilised to summarise and handle this risk is what is called a Risk Matrix.</w:t>
-      </w:r>
-      <w:r>
-        <w:t xml:space="preserve"> A Risk Matrix can be defined as a structured approach to identifying risk, defining which risks are most dangerous to the project, what impact they might have, and how they can be dealt with (Garvey and Lansdowne, 1998). </w:t>
-      </w:r>
-    </w:p>
-    <w:p>
-      <w:r>
-        <w:t>A Risk Matrix has been fo</w:t>
-      </w:r>
-      <w:r>
-        <w:t>rmulated to provide evaluation and insight into potential risks that may be present within the project. &lt;Talk about what is included in Risk Matrix&gt;</w:t>
-      </w:r>
-    </w:p>
-    <w:p/>
-    <w:p>
-      <w:r>
-        <w:t>&lt;Risk Matrix Here&gt;</w:t>
-      </w:r>
-    </w:p>
-    <w:p/>
-    <w:p>
-      <w:pPr>
-        <w:pStyle w:val="Heading3"/>
-      </w:pPr>
-      <w:bookmarkStart w:id="13" w:name="_Toc480227373"/>
-      <w:r>
-        <w:t>Development Tools</w:t>
-      </w:r>
-      <w:bookmarkEnd w:id="13"/>
-    </w:p>
-    <w:p>
-      <w:r>
         <w:t xml:space="preserve">This section </w:t>
       </w:r>
       <w:r>
-        <w:t>delves into the tools and applications that were used in the process of creating the project’s final artefact. It contains details pertaining to how and why that particular tool was chosen, comparing it to tools of a similar nature and ultimately why it was chosen.</w:t>
+        <w:t>delves into the</w:t>
+      </w:r>
+      <w:r>
+        <w:t xml:space="preserve"> main</w:t>
+      </w:r>
+      <w:r>
+        <w:t xml:space="preserve"> tools and applications that were used in the process of creatin</w:t>
+      </w:r>
+      <w:r>
+        <w:t>g the project’s final artefact. It explains what specific tools were used for, how they were chosen and if applicable, what were some possible alternatives.</w:t>
       </w:r>
     </w:p>
     <w:p>
@@ -4050,7 +4310,7 @@
                     <pic:cNvPicPr/>
                   </pic:nvPicPr>
                   <pic:blipFill>
-                    <a:blip r:embed="rId9">
+                    <a:blip r:embed="rId10">
                       <a:extLst>
                         <a:ext uri="{28A0092B-C50C-407E-A947-70E740481C1C}">
                           <a14:useLocalDpi xmlns:a14="http://schemas.microsoft.com/office/drawing/2010/main" val="0"/>
@@ -4086,7 +4346,7 @@
           <w:szCs w:val="20"/>
         </w:rPr>
       </w:pPr>
-      <w:bookmarkStart w:id="14" w:name="_Toc480227405"/>
+      <w:bookmarkStart w:id="13" w:name="_Toc480227405"/>
       <w:r>
         <w:rPr>
           <w:sz w:val="20"/>
@@ -4167,7 +4427,7 @@
         </w:rPr>
         <w:t>, 2017)</w:t>
       </w:r>
-      <w:bookmarkEnd w:id="14"/>
+      <w:bookmarkEnd w:id="13"/>
     </w:p>
     <w:p>
       <w:pPr>
@@ -4210,7 +4470,21 @@
         <w:t>. S</w:t>
       </w:r>
       <w:r>
-        <w:t>ome of its main features that were utilised during the development process were things such as its integrated console, providing a quick and built-in way to run the program in development, making debugging and general program execution a lot faster. It provided instant, on-screen console output pertaining to the program as well as detailing bugs were they to occur.</w:t>
+        <w:t>ome of its main features that were utilised during the development process were things such as its integrated console</w:t>
+      </w:r>
+      <w:r>
+        <w:t xml:space="preserve">. It has an interactive shell called </w:t>
+      </w:r>
+      <w:proofErr w:type="spellStart"/>
+      <w:r>
+        <w:t>IPython</w:t>
+      </w:r>
+      <w:proofErr w:type="spellEnd"/>
+      <w:r>
+        <w:t xml:space="preserve"> that provides support for data visualisation and also contains a flexible interpreter </w:t>
+      </w:r>
+      <w:r>
+        <w:t>providing a quick and built-in way to run the program in development, making debugging and general program execution a lot faster. It provided instant, on-screen console output pertaining to the program as well as detailing bugs were they to occur.</w:t>
       </w:r>
       <w:r>
         <w:t xml:space="preserve"> </w:t>
@@ -4264,6 +4538,7 @@
         <w:t xml:space="preserve">the overall </w:t>
       </w:r>
       <w:r>
+        <w:lastRenderedPageBreak/>
         <w:t xml:space="preserve">clarity </w:t>
       </w:r>
       <w:r>
@@ -4293,7 +4568,6 @@
         <w:pStyle w:val="Heading4"/>
       </w:pPr>
       <w:r>
-        <w:lastRenderedPageBreak/>
         <w:t>Version Control</w:t>
       </w:r>
     </w:p>
@@ -4357,7 +4631,7 @@
                     <pic:cNvPicPr/>
                   </pic:nvPicPr>
                   <pic:blipFill>
-                    <a:blip r:embed="rId10">
+                    <a:blip r:embed="rId11">
                       <a:extLst>
                         <a:ext uri="{28A0092B-C50C-407E-A947-70E740481C1C}">
                           <a14:useLocalDpi xmlns:a14="http://schemas.microsoft.com/office/drawing/2010/main" val="0"/>
@@ -4393,7 +4667,7 @@
           <w:szCs w:val="20"/>
         </w:rPr>
       </w:pPr>
-      <w:bookmarkStart w:id="15" w:name="_Toc480227406"/>
+      <w:bookmarkStart w:id="14" w:name="_Toc480227406"/>
       <w:r>
         <w:rPr>
           <w:sz w:val="20"/>
@@ -4476,7 +4750,7 @@
         </w:rPr>
         <w:t>, 2015)</w:t>
       </w:r>
-      <w:bookmarkEnd w:id="15"/>
+      <w:bookmarkEnd w:id="14"/>
     </w:p>
     <w:p>
       <w:r>
@@ -4529,7 +4803,11 @@
         <w:t xml:space="preserve"> repositories</w:t>
       </w:r>
       <w:r>
-        <w:t xml:space="preserve"> that are ideal for a project like this as they have practically unlimited storage space. GitHub was used extensively throughout the project from the very beginning. Project work was often not done in the same place and usually on different systems.</w:t>
+        <w:t xml:space="preserve"> that are ideal for a project like this as they have practically unlimited storage space. GitHub was used extensively throughout the project from the very beginning. Project work was often not done in </w:t>
+      </w:r>
+      <w:r>
+        <w:lastRenderedPageBreak/>
+        <w:t>the same place and usually on different systems.</w:t>
       </w:r>
       <w:r>
         <w:t xml:space="preserve"> The work stored in the repository ranged from code used in development to diagrams and word documents as it was logical to keep everything in one place.</w:t>
@@ -4541,11 +4819,7 @@
         <w:t>GitHub provided ways to pull up-to-</w:t>
       </w:r>
       <w:r>
-        <w:t xml:space="preserve">date </w:t>
-      </w:r>
-      <w:r>
-        <w:lastRenderedPageBreak/>
-        <w:t>versions of the project to any system and then push any changes that were made during that session back to the online repository. This made working on the project very flexible as it was extremely easy to access the repository from almost any location should it have been necessary.</w:t>
+        <w:t>date versions of the project to any system and then push any changes that were made during that session back to the online repository. This made working on the project very flexible as it was extremely easy to access the repository from almost any location should it have been necessary.</w:t>
       </w:r>
       <w:r>
         <w:t xml:space="preserve"> In conjunction with the push &amp; pull system that GitHub incorporates, the amount of information that is available pertaining to</w:t>
@@ -4662,12 +4936,12 @@
       <w:pPr>
         <w:pStyle w:val="Heading1"/>
       </w:pPr>
-      <w:bookmarkStart w:id="16" w:name="_Toc480227374"/>
+      <w:bookmarkStart w:id="15" w:name="_Toc480248099"/>
       <w:r>
         <w:lastRenderedPageBreak/>
         <w:t>Implementation</w:t>
       </w:r>
-      <w:bookmarkEnd w:id="16"/>
+      <w:bookmarkEnd w:id="15"/>
     </w:p>
     <w:p>
       <w:r>
@@ -4744,7 +5018,7 @@
                     <pic:cNvPicPr/>
                   </pic:nvPicPr>
                   <pic:blipFill>
-                    <a:blip r:embed="rId11" cstate="print">
+                    <a:blip r:embed="rId12" cstate="print">
                       <a:extLst>
                         <a:ext uri="{28A0092B-C50C-407E-A947-70E740481C1C}">
                           <a14:useLocalDpi xmlns:a14="http://schemas.microsoft.com/office/drawing/2010/main" val="0"/>
@@ -4779,7 +5053,7 @@
           <w:sz w:val="20"/>
         </w:rPr>
       </w:pPr>
-      <w:bookmarkStart w:id="17" w:name="_Toc480227407"/>
+      <w:bookmarkStart w:id="16" w:name="_Toc480227407"/>
       <w:r>
         <w:rPr>
           <w:sz w:val="20"/>
@@ -4829,9 +5103,61 @@
         </w:rPr>
         <w:t xml:space="preserve"> (Powell-Morse, 2016)</w:t>
       </w:r>
+      <w:bookmarkEnd w:id="16"/>
+    </w:p>
+    <w:p/>
+    <w:p>
+      <w:pPr>
+        <w:pStyle w:val="Heading2"/>
+      </w:pPr>
+      <w:bookmarkStart w:id="17" w:name="_Toc480248100"/>
+      <w:r>
+        <w:t>First Iteration</w:t>
+      </w:r>
+      <w:r>
+        <w:t xml:space="preserve"> – Retrieving and Handling Data</w:t>
+      </w:r>
       <w:bookmarkEnd w:id="17"/>
     </w:p>
     <w:p>
+      <w:pPr>
+        <w:pStyle w:val="Heading3"/>
+      </w:pPr>
+      <w:r>
+        <w:t>Stock Pricing Data</w:t>
+      </w:r>
+    </w:p>
+    <w:p>
+      <w:r>
+        <w:t>Modern Portfolio Theory and more specifically</w:t>
+      </w:r>
+      <w:bookmarkStart w:id="18" w:name="_GoBack"/>
+      <w:bookmarkEnd w:id="18"/>
+      <w:r>
+        <w:t xml:space="preserve"> </w:t>
+      </w:r>
+      <w:proofErr w:type="gramStart"/>
+      <w:r>
+        <w:t>There</w:t>
+      </w:r>
+      <w:proofErr w:type="gramEnd"/>
+      <w:r>
+        <w:t xml:space="preserve"> are different metrics that can be used to calculate the expected return and risk of an asset. </w:t>
+      </w:r>
+      <w:r>
+        <w:t>In this specific solution, the expected return and risk of an asset are going to be determined using statistical calculations on historical stock pricing data.</w:t>
+      </w:r>
+    </w:p>
+    <w:p/>
+    <w:p>
+      <w:pPr>
+        <w:pStyle w:val="Heading2"/>
+      </w:pPr>
+      <w:r>
+        <w:t xml:space="preserve">Second Iteration - </w:t>
+      </w:r>
+    </w:p>
+    <w:p>
       <w:r>
         <w:br w:type="page"/>
       </w:r>
@@ -4841,15 +5167,15 @@
       <w:pPr>
         <w:pStyle w:val="Heading1"/>
       </w:pPr>
-      <w:bookmarkStart w:id="18" w:name="_Toc480227375"/>
+      <w:bookmarkStart w:id="19" w:name="_Toc480248101"/>
       <w:r>
         <w:t>References</w:t>
       </w:r>
-      <w:bookmarkEnd w:id="18"/>
+      <w:bookmarkEnd w:id="19"/>
     </w:p>
     <w:p/>
     <w:sectPr>
-      <w:footerReference w:type="default" r:id="rId12"/>
+      <w:footerReference w:type="default" r:id="rId13"/>
       <w:pgSz w:w="11906" w:h="16838"/>
       <w:pgMar w:top="1440" w:right="1440" w:bottom="1440" w:left="1440" w:header="708" w:footer="708" w:gutter="0"/>
       <w:pgNumType w:start="0"/>
@@ -4920,7 +5246,7 @@
           <w:rPr>
             <w:noProof/>
           </w:rPr>
-          <w:t>14</w:t>
+          <w:t>15</w:t>
         </w:r>
         <w:r>
           <w:rPr>
@@ -4966,7 +5292,7 @@
 
 <file path=word/numbering.xml><?xml version="1.0" encoding="utf-8"?>
 <w:numbering xmlns:wpc="http://schemas.microsoft.com/office/word/2010/wordprocessingCanvas" xmlns:mc="http://schemas.openxmlformats.org/markup-compatibility/2006" xmlns:o="urn:schemas-microsoft-com:office:office" xmlns:r="http://schemas.openxmlformats.org/officeDocument/2006/relationships" xmlns:m="http://schemas.openxmlformats.org/officeDocument/2006/math" xmlns:v="urn:schemas-microsoft-com:vml" xmlns:wp14="http://schemas.microsoft.com/office/word/2010/wordprocessingDrawing" xmlns:wp="http://schemas.openxmlformats.org/drawingml/2006/wordprocessingDrawing" xmlns:w10="urn:schemas-microsoft-com:office:word" xmlns:w="http://schemas.openxmlformats.org/wordprocessingml/2006/main" xmlns:w14="http://schemas.microsoft.com/office/word/2010/wordml" xmlns:w15="http://schemas.microsoft.com/office/word/2012/wordml" xmlns:wpg="http://schemas.microsoft.com/office/word/2010/wordprocessingGroup" xmlns:wpi="http://schemas.microsoft.com/office/word/2010/wordprocessingInk" xmlns:wne="http://schemas.microsoft.com/office/word/2006/wordml" xmlns:wps="http://schemas.microsoft.com/office/word/2010/wordprocessingShape" mc:Ignorable="w14 w15 wp14">
-  <w:abstractNum w:abstractNumId="0">
+  <w:abstractNum w:abstractNumId="0" w15:restartNumberingAfterBreak="0">
     <w:nsid w:val="0C8D41EE"/>
     <w:multiLevelType w:val="hybridMultilevel"/>
     <w:tmpl w:val="065677A2"/>
@@ -5079,7 +5405,7 @@
       </w:rPr>
     </w:lvl>
   </w:abstractNum>
-  <w:abstractNum w:abstractNumId="1">
+  <w:abstractNum w:abstractNumId="1" w15:restartNumberingAfterBreak="0">
     <w:nsid w:val="13FA21E1"/>
     <w:multiLevelType w:val="multilevel"/>
     <w:tmpl w:val="E594FA98"/>
@@ -5193,19 +5519,132 @@
       </w:rPr>
     </w:lvl>
   </w:abstractNum>
-  <w:abstractNum w:abstractNumId="2">
+  <w:abstractNum w:abstractNumId="2" w15:restartNumberingAfterBreak="0">
     <w:nsid w:val="16F325C4"/>
     <w:multiLevelType w:val="multilevel"/>
     <w:tmpl w:val="E594FA98"/>
     <w:numStyleLink w:val="Style1"/>
   </w:abstractNum>
-  <w:abstractNum w:abstractNumId="3">
+  <w:abstractNum w:abstractNumId="3" w15:restartNumberingAfterBreak="0">
+    <w:nsid w:val="17484755"/>
+    <w:multiLevelType w:val="hybridMultilevel"/>
+    <w:tmpl w:val="9ADEA524"/>
+    <w:lvl w:ilvl="0" w:tplc="08090001">
+      <w:start w:val="1"/>
+      <w:numFmt w:val="bullet"/>
+      <w:lvlText w:val=""/>
+      <w:lvlJc w:val="left"/>
+      <w:pPr>
+        <w:ind w:left="360" w:hanging="360"/>
+      </w:pPr>
+      <w:rPr>
+        <w:rFonts w:ascii="Symbol" w:hAnsi="Symbol" w:hint="default"/>
+      </w:rPr>
+    </w:lvl>
+    <w:lvl w:ilvl="1" w:tplc="08090003" w:tentative="1">
+      <w:start w:val="1"/>
+      <w:numFmt w:val="bullet"/>
+      <w:lvlText w:val="o"/>
+      <w:lvlJc w:val="left"/>
+      <w:pPr>
+        <w:ind w:left="1080" w:hanging="360"/>
+      </w:pPr>
+      <w:rPr>
+        <w:rFonts w:ascii="Courier New" w:hAnsi="Courier New" w:cs="Courier New" w:hint="default"/>
+      </w:rPr>
+    </w:lvl>
+    <w:lvl w:ilvl="2" w:tplc="08090005" w:tentative="1">
+      <w:start w:val="1"/>
+      <w:numFmt w:val="bullet"/>
+      <w:lvlText w:val=""/>
+      <w:lvlJc w:val="left"/>
+      <w:pPr>
+        <w:ind w:left="1800" w:hanging="360"/>
+      </w:pPr>
+      <w:rPr>
+        <w:rFonts w:ascii="Wingdings" w:hAnsi="Wingdings" w:hint="default"/>
+      </w:rPr>
+    </w:lvl>
+    <w:lvl w:ilvl="3" w:tplc="08090001" w:tentative="1">
+      <w:start w:val="1"/>
+      <w:numFmt w:val="bullet"/>
+      <w:lvlText w:val=""/>
+      <w:lvlJc w:val="left"/>
+      <w:pPr>
+        <w:ind w:left="2520" w:hanging="360"/>
+      </w:pPr>
+      <w:rPr>
+        <w:rFonts w:ascii="Symbol" w:hAnsi="Symbol" w:hint="default"/>
+      </w:rPr>
+    </w:lvl>
+    <w:lvl w:ilvl="4" w:tplc="08090003" w:tentative="1">
+      <w:start w:val="1"/>
+      <w:numFmt w:val="bullet"/>
+      <w:lvlText w:val="o"/>
+      <w:lvlJc w:val="left"/>
+      <w:pPr>
+        <w:ind w:left="3240" w:hanging="360"/>
+      </w:pPr>
+      <w:rPr>
+        <w:rFonts w:ascii="Courier New" w:hAnsi="Courier New" w:cs="Courier New" w:hint="default"/>
+      </w:rPr>
+    </w:lvl>
+    <w:lvl w:ilvl="5" w:tplc="08090005" w:tentative="1">
+      <w:start w:val="1"/>
+      <w:numFmt w:val="bullet"/>
+      <w:lvlText w:val=""/>
+      <w:lvlJc w:val="left"/>
+      <w:pPr>
+        <w:ind w:left="3960" w:hanging="360"/>
+      </w:pPr>
+      <w:rPr>
+        <w:rFonts w:ascii="Wingdings" w:hAnsi="Wingdings" w:hint="default"/>
+      </w:rPr>
+    </w:lvl>
+    <w:lvl w:ilvl="6" w:tplc="08090001" w:tentative="1">
+      <w:start w:val="1"/>
+      <w:numFmt w:val="bullet"/>
+      <w:lvlText w:val=""/>
+      <w:lvlJc w:val="left"/>
+      <w:pPr>
+        <w:ind w:left="4680" w:hanging="360"/>
+      </w:pPr>
+      <w:rPr>
+        <w:rFonts w:ascii="Symbol" w:hAnsi="Symbol" w:hint="default"/>
+      </w:rPr>
+    </w:lvl>
+    <w:lvl w:ilvl="7" w:tplc="08090003" w:tentative="1">
+      <w:start w:val="1"/>
+      <w:numFmt w:val="bullet"/>
+      <w:lvlText w:val="o"/>
+      <w:lvlJc w:val="left"/>
+      <w:pPr>
+        <w:ind w:left="5400" w:hanging="360"/>
+      </w:pPr>
+      <w:rPr>
+        <w:rFonts w:ascii="Courier New" w:hAnsi="Courier New" w:cs="Courier New" w:hint="default"/>
+      </w:rPr>
+    </w:lvl>
+    <w:lvl w:ilvl="8" w:tplc="08090005" w:tentative="1">
+      <w:start w:val="1"/>
+      <w:numFmt w:val="bullet"/>
+      <w:lvlText w:val=""/>
+      <w:lvlJc w:val="left"/>
+      <w:pPr>
+        <w:ind w:left="6120" w:hanging="360"/>
+      </w:pPr>
+      <w:rPr>
+        <w:rFonts w:ascii="Wingdings" w:hAnsi="Wingdings" w:hint="default"/>
+      </w:rPr>
+    </w:lvl>
+  </w:abstractNum>
+  <w:abstractNum w:abstractNumId="4" w15:restartNumberingAfterBreak="0">
     <w:nsid w:val="17E71DA3"/>
     <w:multiLevelType w:val="multilevel"/>
     <w:tmpl w:val="C61CA11C"/>
     <w:numStyleLink w:val="DissStyle"/>
   </w:abstractNum>
-  <w:abstractNum w:abstractNumId="4">
+  <w:abstractNum w:abstractNumId="5" w15:restartNumberingAfterBreak="0">
     <w:nsid w:val="1BAC3CE0"/>
     <w:multiLevelType w:val="hybridMultilevel"/>
     <w:tmpl w:val="9DA8C80A"/>
@@ -5318,7 +5757,7 @@
       </w:rPr>
     </w:lvl>
   </w:abstractNum>
-  <w:abstractNum w:abstractNumId="5">
+  <w:abstractNum w:abstractNumId="6" w15:restartNumberingAfterBreak="0">
     <w:nsid w:val="26AB2A6F"/>
     <w:multiLevelType w:val="hybridMultilevel"/>
     <w:tmpl w:val="9336E85A"/>
@@ -5431,13 +5870,126 @@
       </w:rPr>
     </w:lvl>
   </w:abstractNum>
-  <w:abstractNum w:abstractNumId="6">
+  <w:abstractNum w:abstractNumId="7" w15:restartNumberingAfterBreak="0">
     <w:nsid w:val="31FC5331"/>
     <w:multiLevelType w:val="multilevel"/>
     <w:tmpl w:val="C61CA11C"/>
     <w:numStyleLink w:val="DissStyle"/>
   </w:abstractNum>
-  <w:abstractNum w:abstractNumId="7">
+  <w:abstractNum w:abstractNumId="8" w15:restartNumberingAfterBreak="0">
+    <w:nsid w:val="3CD1524B"/>
+    <w:multiLevelType w:val="hybridMultilevel"/>
+    <w:tmpl w:val="48D0C4BC"/>
+    <w:lvl w:ilvl="0" w:tplc="08090001">
+      <w:start w:val="1"/>
+      <w:numFmt w:val="bullet"/>
+      <w:lvlText w:val=""/>
+      <w:lvlJc w:val="left"/>
+      <w:pPr>
+        <w:ind w:left="720" w:hanging="360"/>
+      </w:pPr>
+      <w:rPr>
+        <w:rFonts w:ascii="Symbol" w:hAnsi="Symbol" w:hint="default"/>
+      </w:rPr>
+    </w:lvl>
+    <w:lvl w:ilvl="1" w:tplc="08090003">
+      <w:start w:val="1"/>
+      <w:numFmt w:val="bullet"/>
+      <w:lvlText w:val="o"/>
+      <w:lvlJc w:val="left"/>
+      <w:pPr>
+        <w:ind w:left="1440" w:hanging="360"/>
+      </w:pPr>
+      <w:rPr>
+        <w:rFonts w:ascii="Courier New" w:hAnsi="Courier New" w:cs="Courier New" w:hint="default"/>
+      </w:rPr>
+    </w:lvl>
+    <w:lvl w:ilvl="2" w:tplc="08090005" w:tentative="1">
+      <w:start w:val="1"/>
+      <w:numFmt w:val="bullet"/>
+      <w:lvlText w:val=""/>
+      <w:lvlJc w:val="left"/>
+      <w:pPr>
+        <w:ind w:left="2160" w:hanging="360"/>
+      </w:pPr>
+      <w:rPr>
+        <w:rFonts w:ascii="Wingdings" w:hAnsi="Wingdings" w:hint="default"/>
+      </w:rPr>
+    </w:lvl>
+    <w:lvl w:ilvl="3" w:tplc="08090001" w:tentative="1">
+      <w:start w:val="1"/>
+      <w:numFmt w:val="bullet"/>
+      <w:lvlText w:val=""/>
+      <w:lvlJc w:val="left"/>
+      <w:pPr>
+        <w:ind w:left="2880" w:hanging="360"/>
+      </w:pPr>
+      <w:rPr>
+        <w:rFonts w:ascii="Symbol" w:hAnsi="Symbol" w:hint="default"/>
+      </w:rPr>
+    </w:lvl>
+    <w:lvl w:ilvl="4" w:tplc="08090003" w:tentative="1">
+      <w:start w:val="1"/>
+      <w:numFmt w:val="bullet"/>
+      <w:lvlText w:val="o"/>
+      <w:lvlJc w:val="left"/>
+      <w:pPr>
+        <w:ind w:left="3600" w:hanging="360"/>
+      </w:pPr>
+      <w:rPr>
+        <w:rFonts w:ascii="Courier New" w:hAnsi="Courier New" w:cs="Courier New" w:hint="default"/>
+      </w:rPr>
+    </w:lvl>
+    <w:lvl w:ilvl="5" w:tplc="08090005" w:tentative="1">
+      <w:start w:val="1"/>
+      <w:numFmt w:val="bullet"/>
+      <w:lvlText w:val=""/>
+      <w:lvlJc w:val="left"/>
+      <w:pPr>
+        <w:ind w:left="4320" w:hanging="360"/>
+      </w:pPr>
+      <w:rPr>
+        <w:rFonts w:ascii="Wingdings" w:hAnsi="Wingdings" w:hint="default"/>
+      </w:rPr>
+    </w:lvl>
+    <w:lvl w:ilvl="6" w:tplc="08090001" w:tentative="1">
+      <w:start w:val="1"/>
+      <w:numFmt w:val="bullet"/>
+      <w:lvlText w:val=""/>
+      <w:lvlJc w:val="left"/>
+      <w:pPr>
+        <w:ind w:left="5040" w:hanging="360"/>
+      </w:pPr>
+      <w:rPr>
+        <w:rFonts w:ascii="Symbol" w:hAnsi="Symbol" w:hint="default"/>
+      </w:rPr>
+    </w:lvl>
+    <w:lvl w:ilvl="7" w:tplc="08090003" w:tentative="1">
+      <w:start w:val="1"/>
+      <w:numFmt w:val="bullet"/>
+      <w:lvlText w:val="o"/>
+      <w:lvlJc w:val="left"/>
+      <w:pPr>
+        <w:ind w:left="5760" w:hanging="360"/>
+      </w:pPr>
+      <w:rPr>
+        <w:rFonts w:ascii="Courier New" w:hAnsi="Courier New" w:cs="Courier New" w:hint="default"/>
+      </w:rPr>
+    </w:lvl>
+    <w:lvl w:ilvl="8" w:tplc="08090005" w:tentative="1">
+      <w:start w:val="1"/>
+      <w:numFmt w:val="bullet"/>
+      <w:lvlText w:val=""/>
+      <w:lvlJc w:val="left"/>
+      <w:pPr>
+        <w:ind w:left="6480" w:hanging="360"/>
+      </w:pPr>
+      <w:rPr>
+        <w:rFonts w:ascii="Wingdings" w:hAnsi="Wingdings" w:hint="default"/>
+      </w:rPr>
+    </w:lvl>
+  </w:abstractNum>
+  <w:abstractNum w:abstractNumId="9" w15:restartNumberingAfterBreak="0">
     <w:nsid w:val="3FE85E96"/>
     <w:multiLevelType w:val="hybridMultilevel"/>
     <w:tmpl w:val="C5D2899C"/>
@@ -5550,7 +6102,7 @@
       </w:rPr>
     </w:lvl>
   </w:abstractNum>
-  <w:abstractNum w:abstractNumId="8">
+  <w:abstractNum w:abstractNumId="10" w15:restartNumberingAfterBreak="0">
     <w:nsid w:val="411C1D2F"/>
     <w:multiLevelType w:val="multilevel"/>
     <w:tmpl w:val="0809001D"/>
@@ -5636,7 +6188,7 @@
       </w:pPr>
     </w:lvl>
   </w:abstractNum>
-  <w:abstractNum w:abstractNumId="9">
+  <w:abstractNum w:abstractNumId="11" w15:restartNumberingAfterBreak="0">
     <w:nsid w:val="41924070"/>
     <w:multiLevelType w:val="hybridMultilevel"/>
     <w:tmpl w:val="902C59AA"/>
@@ -5749,19 +6301,19 @@
       </w:rPr>
     </w:lvl>
   </w:abstractNum>
-  <w:abstractNum w:abstractNumId="10">
+  <w:abstractNum w:abstractNumId="12" w15:restartNumberingAfterBreak="0">
     <w:nsid w:val="43B002E1"/>
     <w:multiLevelType w:val="multilevel"/>
     <w:tmpl w:val="E594FA98"/>
     <w:numStyleLink w:val="Style1"/>
   </w:abstractNum>
-  <w:abstractNum w:abstractNumId="11">
+  <w:abstractNum w:abstractNumId="13" w15:restartNumberingAfterBreak="0">
     <w:nsid w:val="44193BA6"/>
     <w:multiLevelType w:val="multilevel"/>
     <w:tmpl w:val="E594FA98"/>
     <w:numStyleLink w:val="Style1"/>
   </w:abstractNum>
-  <w:abstractNum w:abstractNumId="12">
+  <w:abstractNum w:abstractNumId="14" w15:restartNumberingAfterBreak="0">
     <w:nsid w:val="4EC21BE9"/>
     <w:multiLevelType w:val="hybridMultilevel"/>
     <w:tmpl w:val="E57A14A0"/>
@@ -5874,13 +6426,126 @@
       </w:rPr>
     </w:lvl>
   </w:abstractNum>
-  <w:abstractNum w:abstractNumId="13">
+  <w:abstractNum w:abstractNumId="15" w15:restartNumberingAfterBreak="0">
+    <w:nsid w:val="553B03BD"/>
+    <w:multiLevelType w:val="hybridMultilevel"/>
+    <w:tmpl w:val="47E8EABE"/>
+    <w:lvl w:ilvl="0" w:tplc="08090001">
+      <w:start w:val="1"/>
+      <w:numFmt w:val="bullet"/>
+      <w:lvlText w:val=""/>
+      <w:lvlJc w:val="left"/>
+      <w:pPr>
+        <w:ind w:left="3600" w:hanging="360"/>
+      </w:pPr>
+      <w:rPr>
+        <w:rFonts w:ascii="Symbol" w:hAnsi="Symbol" w:hint="default"/>
+      </w:rPr>
+    </w:lvl>
+    <w:lvl w:ilvl="1" w:tplc="08090003" w:tentative="1">
+      <w:start w:val="1"/>
+      <w:numFmt w:val="bullet"/>
+      <w:lvlText w:val="o"/>
+      <w:lvlJc w:val="left"/>
+      <w:pPr>
+        <w:ind w:left="4320" w:hanging="360"/>
+      </w:pPr>
+      <w:rPr>
+        <w:rFonts w:ascii="Courier New" w:hAnsi="Courier New" w:cs="Courier New" w:hint="default"/>
+      </w:rPr>
+    </w:lvl>
+    <w:lvl w:ilvl="2" w:tplc="08090005" w:tentative="1">
+      <w:start w:val="1"/>
+      <w:numFmt w:val="bullet"/>
+      <w:lvlText w:val=""/>
+      <w:lvlJc w:val="left"/>
+      <w:pPr>
+        <w:ind w:left="5040" w:hanging="360"/>
+      </w:pPr>
+      <w:rPr>
+        <w:rFonts w:ascii="Wingdings" w:hAnsi="Wingdings" w:hint="default"/>
+      </w:rPr>
+    </w:lvl>
+    <w:lvl w:ilvl="3" w:tplc="08090001" w:tentative="1">
+      <w:start w:val="1"/>
+      <w:numFmt w:val="bullet"/>
+      <w:lvlText w:val=""/>
+      <w:lvlJc w:val="left"/>
+      <w:pPr>
+        <w:ind w:left="5760" w:hanging="360"/>
+      </w:pPr>
+      <w:rPr>
+        <w:rFonts w:ascii="Symbol" w:hAnsi="Symbol" w:hint="default"/>
+      </w:rPr>
+    </w:lvl>
+    <w:lvl w:ilvl="4" w:tplc="08090003" w:tentative="1">
+      <w:start w:val="1"/>
+      <w:numFmt w:val="bullet"/>
+      <w:lvlText w:val="o"/>
+      <w:lvlJc w:val="left"/>
+      <w:pPr>
+        <w:ind w:left="6480" w:hanging="360"/>
+      </w:pPr>
+      <w:rPr>
+        <w:rFonts w:ascii="Courier New" w:hAnsi="Courier New" w:cs="Courier New" w:hint="default"/>
+      </w:rPr>
+    </w:lvl>
+    <w:lvl w:ilvl="5" w:tplc="08090005" w:tentative="1">
+      <w:start w:val="1"/>
+      <w:numFmt w:val="bullet"/>
+      <w:lvlText w:val=""/>
+      <w:lvlJc w:val="left"/>
+      <w:pPr>
+        <w:ind w:left="7200" w:hanging="360"/>
+      </w:pPr>
+      <w:rPr>
+        <w:rFonts w:ascii="Wingdings" w:hAnsi="Wingdings" w:hint="default"/>
+      </w:rPr>
+    </w:lvl>
+    <w:lvl w:ilvl="6" w:tplc="08090001" w:tentative="1">
+      <w:start w:val="1"/>
+      <w:numFmt w:val="bullet"/>
+      <w:lvlText w:val=""/>
+      <w:lvlJc w:val="left"/>
+      <w:pPr>
+        <w:ind w:left="7920" w:hanging="360"/>
+      </w:pPr>
+      <w:rPr>
+        <w:rFonts w:ascii="Symbol" w:hAnsi="Symbol" w:hint="default"/>
+      </w:rPr>
+    </w:lvl>
+    <w:lvl w:ilvl="7" w:tplc="08090003" w:tentative="1">
+      <w:start w:val="1"/>
+      <w:numFmt w:val="bullet"/>
+      <w:lvlText w:val="o"/>
+      <w:lvlJc w:val="left"/>
+      <w:pPr>
+        <w:ind w:left="8640" w:hanging="360"/>
+      </w:pPr>
+      <w:rPr>
+        <w:rFonts w:ascii="Courier New" w:hAnsi="Courier New" w:cs="Courier New" w:hint="default"/>
+      </w:rPr>
+    </w:lvl>
+    <w:lvl w:ilvl="8" w:tplc="08090005" w:tentative="1">
+      <w:start w:val="1"/>
+      <w:numFmt w:val="bullet"/>
+      <w:lvlText w:val=""/>
+      <w:lvlJc w:val="left"/>
+      <w:pPr>
+        <w:ind w:left="9360" w:hanging="360"/>
+      </w:pPr>
+      <w:rPr>
+        <w:rFonts w:ascii="Wingdings" w:hAnsi="Wingdings" w:hint="default"/>
+      </w:rPr>
+    </w:lvl>
+  </w:abstractNum>
+  <w:abstractNum w:abstractNumId="16" w15:restartNumberingAfterBreak="0">
     <w:nsid w:val="560A0F15"/>
     <w:multiLevelType w:val="multilevel"/>
     <w:tmpl w:val="C61CA11C"/>
     <w:numStyleLink w:val="DissStyle"/>
   </w:abstractNum>
-  <w:abstractNum w:abstractNumId="14">
+  <w:abstractNum w:abstractNumId="17" w15:restartNumberingAfterBreak="0">
     <w:nsid w:val="5ED6022D"/>
     <w:multiLevelType w:val="multilevel"/>
     <w:tmpl w:val="C61CA11C"/>
@@ -6002,37 +6667,150 @@
       </w:rPr>
     </w:lvl>
   </w:abstractNum>
-  <w:abstractNum w:abstractNumId="15">
+  <w:abstractNum w:abstractNumId="18" w15:restartNumberingAfterBreak="0">
     <w:nsid w:val="60F271AC"/>
     <w:multiLevelType w:val="multilevel"/>
     <w:tmpl w:val="C61CA11C"/>
     <w:numStyleLink w:val="DissStyle"/>
   </w:abstractNum>
-  <w:abstractNum w:abstractNumId="16">
+  <w:abstractNum w:abstractNumId="19" w15:restartNumberingAfterBreak="0">
     <w:nsid w:val="621F0202"/>
     <w:multiLevelType w:val="multilevel"/>
     <w:tmpl w:val="C61CA11C"/>
     <w:numStyleLink w:val="DissStyle"/>
   </w:abstractNum>
-  <w:abstractNum w:abstractNumId="17">
+  <w:abstractNum w:abstractNumId="20" w15:restartNumberingAfterBreak="0">
+    <w:nsid w:val="65C211F0"/>
+    <w:multiLevelType w:val="hybridMultilevel"/>
+    <w:tmpl w:val="BA98FD7C"/>
+    <w:lvl w:ilvl="0" w:tplc="08090001">
+      <w:start w:val="1"/>
+      <w:numFmt w:val="bullet"/>
+      <w:lvlText w:val=""/>
+      <w:lvlJc w:val="left"/>
+      <w:pPr>
+        <w:ind w:left="3600" w:hanging="360"/>
+      </w:pPr>
+      <w:rPr>
+        <w:rFonts w:ascii="Symbol" w:hAnsi="Symbol" w:hint="default"/>
+      </w:rPr>
+    </w:lvl>
+    <w:lvl w:ilvl="1" w:tplc="08090003" w:tentative="1">
+      <w:start w:val="1"/>
+      <w:numFmt w:val="bullet"/>
+      <w:lvlText w:val="o"/>
+      <w:lvlJc w:val="left"/>
+      <w:pPr>
+        <w:ind w:left="4320" w:hanging="360"/>
+      </w:pPr>
+      <w:rPr>
+        <w:rFonts w:ascii="Courier New" w:hAnsi="Courier New" w:cs="Courier New" w:hint="default"/>
+      </w:rPr>
+    </w:lvl>
+    <w:lvl w:ilvl="2" w:tplc="08090005" w:tentative="1">
+      <w:start w:val="1"/>
+      <w:numFmt w:val="bullet"/>
+      <w:lvlText w:val=""/>
+      <w:lvlJc w:val="left"/>
+      <w:pPr>
+        <w:ind w:left="5040" w:hanging="360"/>
+      </w:pPr>
+      <w:rPr>
+        <w:rFonts w:ascii="Wingdings" w:hAnsi="Wingdings" w:hint="default"/>
+      </w:rPr>
+    </w:lvl>
+    <w:lvl w:ilvl="3" w:tplc="08090001" w:tentative="1">
+      <w:start w:val="1"/>
+      <w:numFmt w:val="bullet"/>
+      <w:lvlText w:val=""/>
+      <w:lvlJc w:val="left"/>
+      <w:pPr>
+        <w:ind w:left="5760" w:hanging="360"/>
+      </w:pPr>
+      <w:rPr>
+        <w:rFonts w:ascii="Symbol" w:hAnsi="Symbol" w:hint="default"/>
+      </w:rPr>
+    </w:lvl>
+    <w:lvl w:ilvl="4" w:tplc="08090003" w:tentative="1">
+      <w:start w:val="1"/>
+      <w:numFmt w:val="bullet"/>
+      <w:lvlText w:val="o"/>
+      <w:lvlJc w:val="left"/>
+      <w:pPr>
+        <w:ind w:left="6480" w:hanging="360"/>
+      </w:pPr>
+      <w:rPr>
+        <w:rFonts w:ascii="Courier New" w:hAnsi="Courier New" w:cs="Courier New" w:hint="default"/>
+      </w:rPr>
+    </w:lvl>
+    <w:lvl w:ilvl="5" w:tplc="08090005" w:tentative="1">
+      <w:start w:val="1"/>
+      <w:numFmt w:val="bullet"/>
+      <w:lvlText w:val=""/>
+      <w:lvlJc w:val="left"/>
+      <w:pPr>
+        <w:ind w:left="7200" w:hanging="360"/>
+      </w:pPr>
+      <w:rPr>
+        <w:rFonts w:ascii="Wingdings" w:hAnsi="Wingdings" w:hint="default"/>
+      </w:rPr>
+    </w:lvl>
+    <w:lvl w:ilvl="6" w:tplc="08090001" w:tentative="1">
+      <w:start w:val="1"/>
+      <w:numFmt w:val="bullet"/>
+      <w:lvlText w:val=""/>
+      <w:lvlJc w:val="left"/>
+      <w:pPr>
+        <w:ind w:left="7920" w:hanging="360"/>
+      </w:pPr>
+      <w:rPr>
+        <w:rFonts w:ascii="Symbol" w:hAnsi="Symbol" w:hint="default"/>
+      </w:rPr>
+    </w:lvl>
+    <w:lvl w:ilvl="7" w:tplc="08090003" w:tentative="1">
+      <w:start w:val="1"/>
+      <w:numFmt w:val="bullet"/>
+      <w:lvlText w:val="o"/>
+      <w:lvlJc w:val="left"/>
+      <w:pPr>
+        <w:ind w:left="8640" w:hanging="360"/>
+      </w:pPr>
+      <w:rPr>
+        <w:rFonts w:ascii="Courier New" w:hAnsi="Courier New" w:cs="Courier New" w:hint="default"/>
+      </w:rPr>
+    </w:lvl>
+    <w:lvl w:ilvl="8" w:tplc="08090005" w:tentative="1">
+      <w:start w:val="1"/>
+      <w:numFmt w:val="bullet"/>
+      <w:lvlText w:val=""/>
+      <w:lvlJc w:val="left"/>
+      <w:pPr>
+        <w:ind w:left="9360" w:hanging="360"/>
+      </w:pPr>
+      <w:rPr>
+        <w:rFonts w:ascii="Wingdings" w:hAnsi="Wingdings" w:hint="default"/>
+      </w:rPr>
+    </w:lvl>
+  </w:abstractNum>
+  <w:abstractNum w:abstractNumId="21" w15:restartNumberingAfterBreak="0">
     <w:nsid w:val="66E65727"/>
     <w:multiLevelType w:val="multilevel"/>
     <w:tmpl w:val="C61CA11C"/>
     <w:numStyleLink w:val="DissStyle"/>
   </w:abstractNum>
-  <w:abstractNum w:abstractNumId="18">
+  <w:abstractNum w:abstractNumId="22" w15:restartNumberingAfterBreak="0">
     <w:nsid w:val="671E477A"/>
     <w:multiLevelType w:val="multilevel"/>
     <w:tmpl w:val="E594FA98"/>
     <w:numStyleLink w:val="Style1"/>
   </w:abstractNum>
-  <w:abstractNum w:abstractNumId="19">
+  <w:abstractNum w:abstractNumId="23" w15:restartNumberingAfterBreak="0">
     <w:nsid w:val="706F27F8"/>
     <w:multiLevelType w:val="multilevel"/>
     <w:tmpl w:val="C61CA11C"/>
     <w:numStyleLink w:val="DissStyle"/>
   </w:abstractNum>
-  <w:abstractNum w:abstractNumId="20">
+  <w:abstractNum w:abstractNumId="24" w15:restartNumberingAfterBreak="0">
     <w:nsid w:val="74314AE7"/>
     <w:multiLevelType w:val="hybridMultilevel"/>
     <w:tmpl w:val="6A7C6D3A"/>
@@ -6145,7 +6923,7 @@
       </w:rPr>
     </w:lvl>
   </w:abstractNum>
-  <w:abstractNum w:abstractNumId="21">
+  <w:abstractNum w:abstractNumId="25" w15:restartNumberingAfterBreak="0">
     <w:nsid w:val="7AFB35F8"/>
     <w:multiLevelType w:val="hybridMultilevel"/>
     <w:tmpl w:val="4B80FF78"/>
@@ -6258,7 +7036,7 @@
       </w:rPr>
     </w:lvl>
   </w:abstractNum>
-  <w:abstractNum w:abstractNumId="22">
+  <w:abstractNum w:abstractNumId="26" w15:restartNumberingAfterBreak="0">
     <w:nsid w:val="7E4D1617"/>
     <w:multiLevelType w:val="multilevel"/>
     <w:tmpl w:val="C61CA11C"/>
@@ -6268,70 +7046,82 @@
     <w:abstractNumId w:val="1"/>
   </w:num>
   <w:num w:numId="2">
-    <w:abstractNumId w:val="11"/>
+    <w:abstractNumId w:val="13"/>
   </w:num>
   <w:num w:numId="3">
-    <w:abstractNumId w:val="18"/>
+    <w:abstractNumId w:val="22"/>
   </w:num>
   <w:num w:numId="4">
     <w:abstractNumId w:val="2"/>
   </w:num>
   <w:num w:numId="5">
-    <w:abstractNumId w:val="8"/>
+    <w:abstractNumId w:val="10"/>
   </w:num>
   <w:num w:numId="6">
-    <w:abstractNumId w:val="10"/>
+    <w:abstractNumId w:val="12"/>
   </w:num>
   <w:num w:numId="7">
+    <w:abstractNumId w:val="17"/>
+  </w:num>
+  <w:num w:numId="8">
+    <w:abstractNumId w:val="23"/>
+  </w:num>
+  <w:num w:numId="9">
     <w:abstractNumId w:val="14"/>
   </w:num>
-  <w:num w:numId="8">
-    <w:abstractNumId w:val="19"/>
-  </w:num>
-  <w:num w:numId="9">
-    <w:abstractNumId w:val="12"/>
-  </w:num>
   <w:num w:numId="10">
-    <w:abstractNumId w:val="7"/>
+    <w:abstractNumId w:val="9"/>
   </w:num>
   <w:num w:numId="11">
-    <w:abstractNumId w:val="5"/>
+    <w:abstractNumId w:val="6"/>
   </w:num>
   <w:num w:numId="12">
-    <w:abstractNumId w:val="21"/>
+    <w:abstractNumId w:val="25"/>
   </w:num>
   <w:num w:numId="13">
-    <w:abstractNumId w:val="20"/>
+    <w:abstractNumId w:val="24"/>
   </w:num>
   <w:num w:numId="14">
     <w:abstractNumId w:val="0"/>
   </w:num>
   <w:num w:numId="15">
+    <w:abstractNumId w:val="5"/>
+  </w:num>
+  <w:num w:numId="16">
+    <w:abstractNumId w:val="11"/>
+  </w:num>
+  <w:num w:numId="17">
+    <w:abstractNumId w:val="18"/>
+  </w:num>
+  <w:num w:numId="18">
+    <w:abstractNumId w:val="26"/>
+  </w:num>
+  <w:num w:numId="19">
+    <w:abstractNumId w:val="7"/>
+  </w:num>
+  <w:num w:numId="20">
+    <w:abstractNumId w:val="21"/>
+  </w:num>
+  <w:num w:numId="21">
+    <w:abstractNumId w:val="16"/>
+  </w:num>
+  <w:num w:numId="22">
+    <w:abstractNumId w:val="19"/>
+  </w:num>
+  <w:num w:numId="23">
     <w:abstractNumId w:val="4"/>
   </w:num>
-  <w:num w:numId="16">
-    <w:abstractNumId w:val="9"/>
-  </w:num>
-  <w:num w:numId="17">
+  <w:num w:numId="24">
     <w:abstractNumId w:val="15"/>
   </w:num>
-  <w:num w:numId="18">
-    <w:abstractNumId w:val="22"/>
+  <w:num w:numId="25">
+    <w:abstractNumId w:val="20"/>
   </w:num>
-  <w:num w:numId="19">
-    <w:abstractNumId w:val="6"/>
+  <w:num w:numId="26">
+    <w:abstractNumId w:val="3"/>
   </w:num>
-  <w:num w:numId="20">
-    <w:abstractNumId w:val="17"/>
-  </w:num>
-  <w:num w:numId="21">
-    <w:abstractNumId w:val="13"/>
-  </w:num>
-  <w:num w:numId="22">
-    <w:abstractNumId w:val="16"/>
-  </w:num>
-  <w:num w:numId="23">
-    <w:abstractNumId w:val="3"/>
+  <w:num w:numId="27">
+    <w:abstractNumId w:val="8"/>
   </w:num>
 </w:numbering>
 </file>
@@ -7400,7 +8190,7 @@
 </file>
 
 <file path=customXml/itemProps1.xml><?xml version="1.0" encoding="utf-8"?>
-<ds:datastoreItem xmlns:ds="http://schemas.openxmlformats.org/officeDocument/2006/customXml" ds:itemID="{D102804A-B7E8-4C14-9A59-038FBAE206FA}">
+<ds:datastoreItem xmlns:ds="http://schemas.openxmlformats.org/officeDocument/2006/customXml" ds:itemID="{C8A19529-BBBB-4210-B222-A56958898B2F}">
   <ds:schemaRefs>
     <ds:schemaRef ds:uri="http://schemas.openxmlformats.org/officeDocument/2006/bibliography"/>
   </ds:schemaRefs>

</xml_diff>

<commit_message>
Half way finished lit review
</commit_message>
<xml_diff>
--- a/Report/Dissertation.docx
+++ b/Report/Dissertation.docx
@@ -212,9 +212,6 @@
       </w:r>
     </w:p>
     <w:p>
-      <w:pPr>
-        <w:jc w:val="both"/>
-      </w:pPr>
       <w:r>
         <w:br w:type="page"/>
       </w:r>
@@ -248,6 +245,8 @@
           <w:r>
             <w:t>Contents</w:t>
           </w:r>
+          <w:bookmarkStart w:id="0" w:name="_GoBack"/>
+          <w:bookmarkEnd w:id="0"/>
         </w:p>
         <w:p>
           <w:pPr>
@@ -271,7 +270,7 @@
           <w:r>
             <w:fldChar w:fldCharType="separate"/>
           </w:r>
-          <w:hyperlink w:anchor="_Toc480248086" w:history="1">
+          <w:hyperlink w:anchor="_Toc480323710" w:history="1">
             <w:r>
               <w:rPr>
                 <w:rStyle w:val="Hyperlink"/>
@@ -298,7 +297,7 @@
                 <w:noProof/>
                 <w:webHidden/>
               </w:rPr>
-              <w:instrText xml:space="preserve"> PAGEREF _Toc480248086 \h </w:instrText>
+              <w:instrText xml:space="preserve"> PAGEREF _Toc480323710 \h </w:instrText>
             </w:r>
             <w:r>
               <w:rPr>
@@ -342,7 +341,7 @@
               <w:lang w:eastAsia="en-GB"/>
             </w:rPr>
           </w:pPr>
-          <w:hyperlink w:anchor="_Toc480248087" w:history="1">
+          <w:hyperlink w:anchor="_Toc480323711" w:history="1">
             <w:r>
               <w:rPr>
                 <w:rStyle w:val="Hyperlink"/>
@@ -369,7 +368,7 @@
                 <w:noProof/>
                 <w:webHidden/>
               </w:rPr>
-              <w:instrText xml:space="preserve"> PAGEREF _Toc480248087 \h </w:instrText>
+              <w:instrText xml:space="preserve"> PAGEREF _Toc480323711 \h </w:instrText>
             </w:r>
             <w:r>
               <w:rPr>
@@ -413,7 +412,7 @@
               <w:lang w:eastAsia="en-GB"/>
             </w:rPr>
           </w:pPr>
-          <w:hyperlink w:anchor="_Toc480248088" w:history="1">
+          <w:hyperlink w:anchor="_Toc480323712" w:history="1">
             <w:r>
               <w:rPr>
                 <w:rStyle w:val="Hyperlink"/>
@@ -440,7 +439,7 @@
                 <w:noProof/>
                 <w:webHidden/>
               </w:rPr>
-              <w:instrText xml:space="preserve"> PAGEREF _Toc480248088 \h </w:instrText>
+              <w:instrText xml:space="preserve"> PAGEREF _Toc480323712 \h </w:instrText>
             </w:r>
             <w:r>
               <w:rPr>
@@ -484,7 +483,7 @@
               <w:lang w:eastAsia="en-GB"/>
             </w:rPr>
           </w:pPr>
-          <w:hyperlink w:anchor="_Toc480248089" w:history="1">
+          <w:hyperlink w:anchor="_Toc480323713" w:history="1">
             <w:r>
               <w:rPr>
                 <w:rStyle w:val="Hyperlink"/>
@@ -511,7 +510,7 @@
                 <w:noProof/>
                 <w:webHidden/>
               </w:rPr>
-              <w:instrText xml:space="preserve"> PAGEREF _Toc480248089 \h </w:instrText>
+              <w:instrText xml:space="preserve"> PAGEREF _Toc480323713 \h </w:instrText>
             </w:r>
             <w:r>
               <w:rPr>
@@ -555,7 +554,7 @@
               <w:lang w:eastAsia="en-GB"/>
             </w:rPr>
           </w:pPr>
-          <w:hyperlink w:anchor="_Toc480248090" w:history="1">
+          <w:hyperlink w:anchor="_Toc480323714" w:history="1">
             <w:r>
               <w:rPr>
                 <w:rStyle w:val="Hyperlink"/>
@@ -582,7 +581,7 @@
                 <w:noProof/>
                 <w:webHidden/>
               </w:rPr>
-              <w:instrText xml:space="preserve"> PAGEREF _Toc480248090 \h </w:instrText>
+              <w:instrText xml:space="preserve"> PAGEREF _Toc480323714 \h </w:instrText>
             </w:r>
             <w:r>
               <w:rPr>
@@ -626,7 +625,7 @@
               <w:lang w:eastAsia="en-GB"/>
             </w:rPr>
           </w:pPr>
-          <w:hyperlink w:anchor="_Toc480248091" w:history="1">
+          <w:hyperlink w:anchor="_Toc480323715" w:history="1">
             <w:r>
               <w:rPr>
                 <w:rStyle w:val="Hyperlink"/>
@@ -653,7 +652,7 @@
                 <w:noProof/>
                 <w:webHidden/>
               </w:rPr>
-              <w:instrText xml:space="preserve"> PAGEREF _Toc480248091 \h </w:instrText>
+              <w:instrText xml:space="preserve"> PAGEREF _Toc480323715 \h </w:instrText>
             </w:r>
             <w:r>
               <w:rPr>
@@ -697,7 +696,7 @@
               <w:lang w:eastAsia="en-GB"/>
             </w:rPr>
           </w:pPr>
-          <w:hyperlink w:anchor="_Toc480248092" w:history="1">
+          <w:hyperlink w:anchor="_Toc480323716" w:history="1">
             <w:r>
               <w:rPr>
                 <w:rStyle w:val="Hyperlink"/>
@@ -724,7 +723,7 @@
                 <w:noProof/>
                 <w:webHidden/>
               </w:rPr>
-              <w:instrText xml:space="preserve"> PAGEREF _Toc480248092 \h </w:instrText>
+              <w:instrText xml:space="preserve"> PAGEREF _Toc480323716 \h </w:instrText>
             </w:r>
             <w:r>
               <w:rPr>
@@ -768,7 +767,7 @@
               <w:lang w:eastAsia="en-GB"/>
             </w:rPr>
           </w:pPr>
-          <w:hyperlink w:anchor="_Toc480248093" w:history="1">
+          <w:hyperlink w:anchor="_Toc480323717" w:history="1">
             <w:r>
               <w:rPr>
                 <w:rStyle w:val="Hyperlink"/>
@@ -795,7 +794,7 @@
                 <w:noProof/>
                 <w:webHidden/>
               </w:rPr>
-              <w:instrText xml:space="preserve"> PAGEREF _Toc480248093 \h </w:instrText>
+              <w:instrText xml:space="preserve"> PAGEREF _Toc480323717 \h </w:instrText>
             </w:r>
             <w:r>
               <w:rPr>
@@ -816,6 +815,223 @@
                 <w:webHidden/>
               </w:rPr>
               <w:t>7</w:t>
+            </w:r>
+            <w:r>
+              <w:rPr>
+                <w:noProof/>
+                <w:webHidden/>
+              </w:rPr>
+              <w:fldChar w:fldCharType="end"/>
+            </w:r>
+          </w:hyperlink>
+        </w:p>
+        <w:p>
+          <w:pPr>
+            <w:pStyle w:val="TOC3"/>
+            <w:tabs>
+              <w:tab w:val="right" w:leader="dot" w:pos="9016"/>
+            </w:tabs>
+            <w:rPr>
+              <w:rFonts w:asciiTheme="minorHAnsi" w:eastAsiaTheme="minorEastAsia" w:hAnsiTheme="minorHAnsi"/>
+              <w:noProof/>
+              <w:sz w:val="22"/>
+              <w:lang w:eastAsia="en-GB"/>
+            </w:rPr>
+          </w:pPr>
+          <w:hyperlink w:anchor="_Toc480323718" w:history="1">
+            <w:r>
+              <w:rPr>
+                <w:rStyle w:val="Hyperlink"/>
+                <w:noProof/>
+                <w:bdr w:val="none" w:sz="0" w:space="0" w:color="auto" w:frame="1"/>
+                <w:shd w:val="clear" w:color="auto" w:fill="FFFFFF"/>
+              </w:rPr>
+              <w:t>Model Inputs</w:t>
+            </w:r>
+            <w:r>
+              <w:rPr>
+                <w:noProof/>
+                <w:webHidden/>
+              </w:rPr>
+              <w:tab/>
+            </w:r>
+            <w:r>
+              <w:rPr>
+                <w:noProof/>
+                <w:webHidden/>
+              </w:rPr>
+              <w:fldChar w:fldCharType="begin"/>
+            </w:r>
+            <w:r>
+              <w:rPr>
+                <w:noProof/>
+                <w:webHidden/>
+              </w:rPr>
+              <w:instrText xml:space="preserve"> PAGEREF _Toc480323718 \h </w:instrText>
+            </w:r>
+            <w:r>
+              <w:rPr>
+                <w:noProof/>
+                <w:webHidden/>
+              </w:rPr>
+            </w:r>
+            <w:r>
+              <w:rPr>
+                <w:noProof/>
+                <w:webHidden/>
+              </w:rPr>
+              <w:fldChar w:fldCharType="separate"/>
+            </w:r>
+            <w:r>
+              <w:rPr>
+                <w:noProof/>
+                <w:webHidden/>
+              </w:rPr>
+              <w:t>7</w:t>
+            </w:r>
+            <w:r>
+              <w:rPr>
+                <w:noProof/>
+                <w:webHidden/>
+              </w:rPr>
+              <w:fldChar w:fldCharType="end"/>
+            </w:r>
+          </w:hyperlink>
+        </w:p>
+        <w:p>
+          <w:pPr>
+            <w:pStyle w:val="TOC3"/>
+            <w:tabs>
+              <w:tab w:val="right" w:leader="dot" w:pos="9016"/>
+            </w:tabs>
+            <w:rPr>
+              <w:rFonts w:asciiTheme="minorHAnsi" w:eastAsiaTheme="minorEastAsia" w:hAnsiTheme="minorHAnsi"/>
+              <w:noProof/>
+              <w:sz w:val="22"/>
+              <w:lang w:eastAsia="en-GB"/>
+            </w:rPr>
+          </w:pPr>
+          <w:hyperlink w:anchor="_Toc480323719" w:history="1">
+            <w:r>
+              <w:rPr>
+                <w:rStyle w:val="Hyperlink"/>
+                <w:noProof/>
+                <w:bdr w:val="none" w:sz="0" w:space="0" w:color="auto" w:frame="1"/>
+                <w:shd w:val="clear" w:color="auto" w:fill="FFFFFF"/>
+              </w:rPr>
+              <w:t>Diversification</w:t>
+            </w:r>
+            <w:r>
+              <w:rPr>
+                <w:noProof/>
+                <w:webHidden/>
+              </w:rPr>
+              <w:tab/>
+            </w:r>
+            <w:r>
+              <w:rPr>
+                <w:noProof/>
+                <w:webHidden/>
+              </w:rPr>
+              <w:fldChar w:fldCharType="begin"/>
+            </w:r>
+            <w:r>
+              <w:rPr>
+                <w:noProof/>
+                <w:webHidden/>
+              </w:rPr>
+              <w:instrText xml:space="preserve"> PAGEREF _Toc480323719 \h </w:instrText>
+            </w:r>
+            <w:r>
+              <w:rPr>
+                <w:noProof/>
+                <w:webHidden/>
+              </w:rPr>
+            </w:r>
+            <w:r>
+              <w:rPr>
+                <w:noProof/>
+                <w:webHidden/>
+              </w:rPr>
+              <w:fldChar w:fldCharType="separate"/>
+            </w:r>
+            <w:r>
+              <w:rPr>
+                <w:noProof/>
+                <w:webHidden/>
+              </w:rPr>
+              <w:t>7</w:t>
+            </w:r>
+            <w:r>
+              <w:rPr>
+                <w:noProof/>
+                <w:webHidden/>
+              </w:rPr>
+              <w:fldChar w:fldCharType="end"/>
+            </w:r>
+          </w:hyperlink>
+        </w:p>
+        <w:p>
+          <w:pPr>
+            <w:pStyle w:val="TOC3"/>
+            <w:tabs>
+              <w:tab w:val="right" w:leader="dot" w:pos="9016"/>
+            </w:tabs>
+            <w:rPr>
+              <w:rFonts w:asciiTheme="minorHAnsi" w:eastAsiaTheme="minorEastAsia" w:hAnsiTheme="minorHAnsi"/>
+              <w:noProof/>
+              <w:sz w:val="22"/>
+              <w:lang w:eastAsia="en-GB"/>
+            </w:rPr>
+          </w:pPr>
+          <w:hyperlink w:anchor="_Toc480323720" w:history="1">
+            <w:r>
+              <w:rPr>
+                <w:rStyle w:val="Hyperlink"/>
+                <w:noProof/>
+              </w:rPr>
+              <w:t>Portfolio Performance Evaluation</w:t>
+            </w:r>
+            <w:r>
+              <w:rPr>
+                <w:noProof/>
+                <w:webHidden/>
+              </w:rPr>
+              <w:tab/>
+            </w:r>
+            <w:r>
+              <w:rPr>
+                <w:noProof/>
+                <w:webHidden/>
+              </w:rPr>
+              <w:fldChar w:fldCharType="begin"/>
+            </w:r>
+            <w:r>
+              <w:rPr>
+                <w:noProof/>
+                <w:webHidden/>
+              </w:rPr>
+              <w:instrText xml:space="preserve"> PAGEREF _Toc480323720 \h </w:instrText>
+            </w:r>
+            <w:r>
+              <w:rPr>
+                <w:noProof/>
+                <w:webHidden/>
+              </w:rPr>
+            </w:r>
+            <w:r>
+              <w:rPr>
+                <w:noProof/>
+                <w:webHidden/>
+              </w:rPr>
+              <w:fldChar w:fldCharType="separate"/>
+            </w:r>
+            <w:r>
+              <w:rPr>
+                <w:noProof/>
+                <w:webHidden/>
+              </w:rPr>
+              <w:t>8</w:t>
             </w:r>
             <w:r>
               <w:rPr>
@@ -839,7 +1055,7 @@
               <w:lang w:eastAsia="en-GB"/>
             </w:rPr>
           </w:pPr>
-          <w:hyperlink w:anchor="_Toc480248094" w:history="1">
+          <w:hyperlink w:anchor="_Toc480323721" w:history="1">
             <w:r>
               <w:rPr>
                 <w:rStyle w:val="Hyperlink"/>
@@ -866,7 +1082,7 @@
                 <w:noProof/>
                 <w:webHidden/>
               </w:rPr>
-              <w:instrText xml:space="preserve"> PAGEREF _Toc480248094 \h </w:instrText>
+              <w:instrText xml:space="preserve"> PAGEREF _Toc480323721 \h </w:instrText>
             </w:r>
             <w:r>
               <w:rPr>
@@ -886,7 +1102,7 @@
                 <w:noProof/>
                 <w:webHidden/>
               </w:rPr>
-              <w:t>8</w:t>
+              <w:t>10</w:t>
             </w:r>
             <w:r>
               <w:rPr>
@@ -910,7 +1126,7 @@
               <w:lang w:eastAsia="en-GB"/>
             </w:rPr>
           </w:pPr>
-          <w:hyperlink w:anchor="_Toc480248095" w:history="1">
+          <w:hyperlink w:anchor="_Toc480323722" w:history="1">
             <w:r>
               <w:rPr>
                 <w:rStyle w:val="Hyperlink"/>
@@ -937,7 +1153,7 @@
                 <w:noProof/>
                 <w:webHidden/>
               </w:rPr>
-              <w:instrText xml:space="preserve"> PAGEREF _Toc480248095 \h </w:instrText>
+              <w:instrText xml:space="preserve"> PAGEREF _Toc480323722 \h </w:instrText>
             </w:r>
             <w:r>
               <w:rPr>
@@ -957,7 +1173,7 @@
                 <w:noProof/>
                 <w:webHidden/>
               </w:rPr>
-              <w:t>9</w:t>
+              <w:t>11</w:t>
             </w:r>
             <w:r>
               <w:rPr>
@@ -981,7 +1197,7 @@
               <w:lang w:eastAsia="en-GB"/>
             </w:rPr>
           </w:pPr>
-          <w:hyperlink w:anchor="_Toc480248096" w:history="1">
+          <w:hyperlink w:anchor="_Toc480323723" w:history="1">
             <w:r>
               <w:rPr>
                 <w:rStyle w:val="Hyperlink"/>
@@ -1008,7 +1224,7 @@
                 <w:noProof/>
                 <w:webHidden/>
               </w:rPr>
-              <w:instrText xml:space="preserve"> PAGEREF _Toc480248096 \h </w:instrText>
+              <w:instrText xml:space="preserve"> PAGEREF _Toc480323723 \h </w:instrText>
             </w:r>
             <w:r>
               <w:rPr>
@@ -1028,7 +1244,7 @@
                 <w:noProof/>
                 <w:webHidden/>
               </w:rPr>
-              <w:t>9</w:t>
+              <w:t>11</w:t>
             </w:r>
             <w:r>
               <w:rPr>
@@ -1052,7 +1268,7 @@
               <w:lang w:eastAsia="en-GB"/>
             </w:rPr>
           </w:pPr>
-          <w:hyperlink w:anchor="_Toc480248097" w:history="1">
+          <w:hyperlink w:anchor="_Toc480323724" w:history="1">
             <w:r>
               <w:rPr>
                 <w:rStyle w:val="Hyperlink"/>
@@ -1079,7 +1295,7 @@
                 <w:noProof/>
                 <w:webHidden/>
               </w:rPr>
-              <w:instrText xml:space="preserve"> PAGEREF _Toc480248097 \h </w:instrText>
+              <w:instrText xml:space="preserve"> PAGEREF _Toc480323724 \h </w:instrText>
             </w:r>
             <w:r>
               <w:rPr>
@@ -1099,7 +1315,7 @@
                 <w:noProof/>
                 <w:webHidden/>
               </w:rPr>
-              <w:t>9</w:t>
+              <w:t>11</w:t>
             </w:r>
             <w:r>
               <w:rPr>
@@ -1123,7 +1339,7 @@
               <w:lang w:eastAsia="en-GB"/>
             </w:rPr>
           </w:pPr>
-          <w:hyperlink w:anchor="_Toc480248098" w:history="1">
+          <w:hyperlink w:anchor="_Toc480323725" w:history="1">
             <w:r>
               <w:rPr>
                 <w:rStyle w:val="Hyperlink"/>
@@ -1150,7 +1366,7 @@
                 <w:noProof/>
                 <w:webHidden/>
               </w:rPr>
-              <w:instrText xml:space="preserve"> PAGEREF _Toc480248098 \h </w:instrText>
+              <w:instrText xml:space="preserve"> PAGEREF _Toc480323725 \h </w:instrText>
             </w:r>
             <w:r>
               <w:rPr>
@@ -1170,7 +1386,7 @@
                 <w:noProof/>
                 <w:webHidden/>
               </w:rPr>
-              <w:t>9</w:t>
+              <w:t>11</w:t>
             </w:r>
             <w:r>
               <w:rPr>
@@ -1194,7 +1410,7 @@
               <w:lang w:eastAsia="en-GB"/>
             </w:rPr>
           </w:pPr>
-          <w:hyperlink w:anchor="_Toc480248099" w:history="1">
+          <w:hyperlink w:anchor="_Toc480323726" w:history="1">
             <w:r>
               <w:rPr>
                 <w:rStyle w:val="Hyperlink"/>
@@ -1221,7 +1437,7 @@
                 <w:noProof/>
                 <w:webHidden/>
               </w:rPr>
-              <w:instrText xml:space="preserve"> PAGEREF _Toc480248099 \h </w:instrText>
+              <w:instrText xml:space="preserve"> PAGEREF _Toc480323726 \h </w:instrText>
             </w:r>
             <w:r>
               <w:rPr>
@@ -1241,7 +1457,7 @@
                 <w:noProof/>
                 <w:webHidden/>
               </w:rPr>
-              <w:t>14</w:t>
+              <w:t>16</w:t>
             </w:r>
             <w:r>
               <w:rPr>
@@ -1265,7 +1481,7 @@
               <w:lang w:eastAsia="en-GB"/>
             </w:rPr>
           </w:pPr>
-          <w:hyperlink w:anchor="_Toc480248100" w:history="1">
+          <w:hyperlink w:anchor="_Toc480323727" w:history="1">
             <w:r>
               <w:rPr>
                 <w:rStyle w:val="Hyperlink"/>
@@ -1292,7 +1508,7 @@
                 <w:noProof/>
                 <w:webHidden/>
               </w:rPr>
-              <w:instrText xml:space="preserve"> PAGEREF _Toc480248100 \h </w:instrText>
+              <w:instrText xml:space="preserve"> PAGEREF _Toc480323727 \h </w:instrText>
             </w:r>
             <w:r>
               <w:rPr>
@@ -1312,7 +1528,149 @@
                 <w:noProof/>
                 <w:webHidden/>
               </w:rPr>
-              <w:t>14</w:t>
+              <w:t>16</w:t>
+            </w:r>
+            <w:r>
+              <w:rPr>
+                <w:noProof/>
+                <w:webHidden/>
+              </w:rPr>
+              <w:fldChar w:fldCharType="end"/>
+            </w:r>
+          </w:hyperlink>
+        </w:p>
+        <w:p>
+          <w:pPr>
+            <w:pStyle w:val="TOC3"/>
+            <w:tabs>
+              <w:tab w:val="right" w:leader="dot" w:pos="9016"/>
+            </w:tabs>
+            <w:rPr>
+              <w:rFonts w:asciiTheme="minorHAnsi" w:eastAsiaTheme="minorEastAsia" w:hAnsiTheme="minorHAnsi"/>
+              <w:noProof/>
+              <w:sz w:val="22"/>
+              <w:lang w:eastAsia="en-GB"/>
+            </w:rPr>
+          </w:pPr>
+          <w:hyperlink w:anchor="_Toc480323728" w:history="1">
+            <w:r>
+              <w:rPr>
+                <w:rStyle w:val="Hyperlink"/>
+                <w:noProof/>
+              </w:rPr>
+              <w:t>Stock Pricing Data</w:t>
+            </w:r>
+            <w:r>
+              <w:rPr>
+                <w:noProof/>
+                <w:webHidden/>
+              </w:rPr>
+              <w:tab/>
+            </w:r>
+            <w:r>
+              <w:rPr>
+                <w:noProof/>
+                <w:webHidden/>
+              </w:rPr>
+              <w:fldChar w:fldCharType="begin"/>
+            </w:r>
+            <w:r>
+              <w:rPr>
+                <w:noProof/>
+                <w:webHidden/>
+              </w:rPr>
+              <w:instrText xml:space="preserve"> PAGEREF _Toc480323728 \h </w:instrText>
+            </w:r>
+            <w:r>
+              <w:rPr>
+                <w:noProof/>
+                <w:webHidden/>
+              </w:rPr>
+            </w:r>
+            <w:r>
+              <w:rPr>
+                <w:noProof/>
+                <w:webHidden/>
+              </w:rPr>
+              <w:fldChar w:fldCharType="separate"/>
+            </w:r>
+            <w:r>
+              <w:rPr>
+                <w:noProof/>
+                <w:webHidden/>
+              </w:rPr>
+              <w:t>16</w:t>
+            </w:r>
+            <w:r>
+              <w:rPr>
+                <w:noProof/>
+                <w:webHidden/>
+              </w:rPr>
+              <w:fldChar w:fldCharType="end"/>
+            </w:r>
+          </w:hyperlink>
+        </w:p>
+        <w:p>
+          <w:pPr>
+            <w:pStyle w:val="TOC2"/>
+            <w:tabs>
+              <w:tab w:val="right" w:leader="dot" w:pos="9016"/>
+            </w:tabs>
+            <w:rPr>
+              <w:rFonts w:asciiTheme="minorHAnsi" w:eastAsiaTheme="minorEastAsia" w:hAnsiTheme="minorHAnsi"/>
+              <w:noProof/>
+              <w:sz w:val="22"/>
+              <w:lang w:eastAsia="en-GB"/>
+            </w:rPr>
+          </w:pPr>
+          <w:hyperlink w:anchor="_Toc480323729" w:history="1">
+            <w:r>
+              <w:rPr>
+                <w:rStyle w:val="Hyperlink"/>
+                <w:noProof/>
+              </w:rPr>
+              <w:t>4.2 Second Iteration -</w:t>
+            </w:r>
+            <w:r>
+              <w:rPr>
+                <w:noProof/>
+                <w:webHidden/>
+              </w:rPr>
+              <w:tab/>
+            </w:r>
+            <w:r>
+              <w:rPr>
+                <w:noProof/>
+                <w:webHidden/>
+              </w:rPr>
+              <w:fldChar w:fldCharType="begin"/>
+            </w:r>
+            <w:r>
+              <w:rPr>
+                <w:noProof/>
+                <w:webHidden/>
+              </w:rPr>
+              <w:instrText xml:space="preserve"> PAGEREF _Toc480323729 \h </w:instrText>
+            </w:r>
+            <w:r>
+              <w:rPr>
+                <w:noProof/>
+                <w:webHidden/>
+              </w:rPr>
+            </w:r>
+            <w:r>
+              <w:rPr>
+                <w:noProof/>
+                <w:webHidden/>
+              </w:rPr>
+              <w:fldChar w:fldCharType="separate"/>
+            </w:r>
+            <w:r>
+              <w:rPr>
+                <w:noProof/>
+                <w:webHidden/>
+              </w:rPr>
+              <w:t>16</w:t>
             </w:r>
             <w:r>
               <w:rPr>
@@ -1336,7 +1694,7 @@
               <w:lang w:eastAsia="en-GB"/>
             </w:rPr>
           </w:pPr>
-          <w:hyperlink w:anchor="_Toc480248101" w:history="1">
+          <w:hyperlink w:anchor="_Toc480323730" w:history="1">
             <w:r>
               <w:rPr>
                 <w:rStyle w:val="Hyperlink"/>
@@ -1363,7 +1721,7 @@
                 <w:noProof/>
                 <w:webHidden/>
               </w:rPr>
-              <w:instrText xml:space="preserve"> PAGEREF _Toc480248101 \h </w:instrText>
+              <w:instrText xml:space="preserve"> PAGEREF _Toc480323730 \h </w:instrText>
             </w:r>
             <w:r>
               <w:rPr>
@@ -1383,7 +1741,7 @@
                 <w:noProof/>
                 <w:webHidden/>
               </w:rPr>
-              <w:t>15</w:t>
+              <w:t>17</w:t>
             </w:r>
             <w:r>
               <w:rPr>
@@ -1701,32 +2059,27 @@
       <w:pPr>
         <w:pStyle w:val="Heading1"/>
       </w:pPr>
-      <w:bookmarkStart w:id="0" w:name="_Toc480248086"/>
+      <w:bookmarkStart w:id="1" w:name="_Toc480323710"/>
       <w:r>
         <w:lastRenderedPageBreak/>
         <w:t>Introduction</w:t>
       </w:r>
-      <w:bookmarkEnd w:id="0"/>
-    </w:p>
-    <w:p>
-      <w:pPr>
-        <w:jc w:val="both"/>
-      </w:pPr>
-    </w:p>
+      <w:bookmarkEnd w:id="1"/>
+    </w:p>
+    <w:p/>
     <w:p>
       <w:pPr>
         <w:pStyle w:val="Heading2"/>
       </w:pPr>
-      <w:bookmarkStart w:id="1" w:name="_Toc480248087"/>
+      <w:bookmarkStart w:id="2" w:name="_Toc480323711"/>
       <w:r>
         <w:t>Background</w:t>
       </w:r>
-      <w:bookmarkEnd w:id="1"/>
+      <w:bookmarkEnd w:id="2"/>
     </w:p>
     <w:p>
       <w:pPr>
         <w:spacing w:after="0" w:line="240" w:lineRule="auto"/>
-        <w:jc w:val="both"/>
         <w:rPr>
           <w:rFonts w:cs="Arial"/>
           <w:szCs w:val="18"/>
@@ -1950,7 +2303,6 @@
     <w:p>
       <w:pPr>
         <w:spacing w:after="0" w:line="240" w:lineRule="auto"/>
-        <w:jc w:val="both"/>
         <w:rPr>
           <w:rFonts w:cs="Arial"/>
           <w:szCs w:val="18"/>
@@ -1962,7 +2314,6 @@
     <w:p>
       <w:pPr>
         <w:spacing w:after="0" w:line="240" w:lineRule="auto"/>
-        <w:jc w:val="both"/>
         <w:rPr>
           <w:rFonts w:cs="Arial"/>
           <w:szCs w:val="18"/>
@@ -2436,7 +2787,6 @@
     <w:p>
       <w:pPr>
         <w:spacing w:after="0" w:line="240" w:lineRule="auto"/>
-        <w:jc w:val="both"/>
         <w:rPr>
           <w:rFonts w:cs="Arial"/>
           <w:szCs w:val="18"/>
@@ -2448,7 +2798,6 @@
     <w:p>
       <w:pPr>
         <w:spacing w:after="0" w:line="240" w:lineRule="auto"/>
-        <w:jc w:val="both"/>
         <w:rPr>
           <w:rFonts w:cs="Arial"/>
           <w:szCs w:val="18"/>
@@ -2906,24 +3255,24 @@
       <w:pPr>
         <w:pStyle w:val="Heading2"/>
       </w:pPr>
-      <w:bookmarkStart w:id="2" w:name="_Toc480248088"/>
+      <w:bookmarkStart w:id="3" w:name="_Toc480323712"/>
       <w:r>
         <w:t>Aims &amp; Objectives</w:t>
       </w:r>
-      <w:bookmarkEnd w:id="2"/>
+      <w:bookmarkEnd w:id="3"/>
     </w:p>
     <w:p>
       <w:pPr>
         <w:pStyle w:val="Heading3"/>
       </w:pPr>
-      <w:bookmarkStart w:id="3" w:name="_Toc480248089"/>
+      <w:bookmarkStart w:id="4" w:name="_Toc480323713"/>
       <w:r>
         <w:t>Aim</w:t>
       </w:r>
       <w:r>
         <w:t xml:space="preserve"> &amp; Rationale</w:t>
       </w:r>
-      <w:bookmarkEnd w:id="3"/>
+      <w:bookmarkEnd w:id="4"/>
     </w:p>
     <w:p>
       <w:r>
@@ -2997,16 +3346,13 @@
       <w:pPr>
         <w:pStyle w:val="Heading3"/>
       </w:pPr>
-      <w:bookmarkStart w:id="4" w:name="_Toc480248090"/>
+      <w:bookmarkStart w:id="5" w:name="_Toc480323714"/>
       <w:r>
         <w:t>Objectives</w:t>
       </w:r>
-      <w:bookmarkEnd w:id="4"/>
-    </w:p>
-    <w:p>
-      <w:pPr>
-        <w:jc w:val="both"/>
-      </w:pPr>
+      <w:bookmarkEnd w:id="5"/>
+    </w:p>
+    <w:p>
       <w:r>
         <w:t xml:space="preserve">The </w:t>
       </w:r>
@@ -3021,7 +3367,6 @@
           <w:ilvl w:val="0"/>
           <w:numId w:val="15"/>
         </w:numPr>
-        <w:jc w:val="both"/>
       </w:pPr>
       <w:r>
         <w:t xml:space="preserve">Research </w:t>
@@ -3187,37 +3532,40 @@
       <w:r>
         <w:br w:type="page"/>
       </w:r>
-      <w:bookmarkStart w:id="5" w:name="_Toc480248091"/>
+      <w:bookmarkStart w:id="6" w:name="_Toc480323715"/>
       <w:r>
         <w:lastRenderedPageBreak/>
         <w:t>Literature Review</w:t>
       </w:r>
-      <w:bookmarkEnd w:id="5"/>
-    </w:p>
-    <w:p>
-      <w:r>
-        <w:t>This chapter illustrates and explains some of the underlying concepts and theories that this dissertation is based on.</w:t>
+      <w:bookmarkEnd w:id="6"/>
+    </w:p>
+    <w:p>
+      <w:r>
+        <w:t>This chapter illustrates and explains some of the unde</w:t>
+      </w:r>
+      <w:r>
+        <w:t>rlying concepts of this project through the review of relevant academic work. Description and analysis of their work is performed, furthered by presenting a comparison of their findings with work of a similar nature.</w:t>
       </w:r>
     </w:p>
     <w:p>
       <w:pPr>
         <w:pStyle w:val="Heading2"/>
       </w:pPr>
-      <w:bookmarkStart w:id="6" w:name="_Toc480248092"/>
+      <w:bookmarkStart w:id="7" w:name="_Toc480323716"/>
       <w:r>
         <w:t>Modern Portfolio Theory</w:t>
       </w:r>
-      <w:bookmarkEnd w:id="6"/>
+      <w:bookmarkEnd w:id="7"/>
     </w:p>
     <w:p>
       <w:pPr>
         <w:pStyle w:val="Heading3"/>
       </w:pPr>
-      <w:bookmarkStart w:id="7" w:name="_Toc480248093"/>
+      <w:bookmarkStart w:id="8" w:name="_Toc480323717"/>
       <w:r>
         <w:t>Background</w:t>
       </w:r>
-      <w:bookmarkEnd w:id="7"/>
+      <w:bookmarkEnd w:id="8"/>
     </w:p>
     <w:p>
       <w:pPr>
@@ -3445,17 +3793,408 @@
           <w:bdr w:val="none" w:sz="0" w:space="0" w:color="auto" w:frame="1"/>
           <w:shd w:val="clear" w:color="auto" w:fill="FFFFFF"/>
         </w:rPr>
+        <w:t>The Markowitz model can also be called the mean-v</w:t>
+      </w:r>
+      <w:r>
+        <w:rPr>
+          <w:rFonts w:cs="Arial"/>
+          <w:szCs w:val="18"/>
+          <w:bdr w:val="none" w:sz="0" w:space="0" w:color="auto" w:frame="1"/>
+          <w:shd w:val="clear" w:color="auto" w:fill="FFFFFF"/>
+        </w:rPr>
+        <w:t>ariance model because it takes the expected return as a mean and uses variance of standard deviation as a measure of risk.</w:t>
+      </w:r>
+      <w:r>
+        <w:rPr>
+          <w:rFonts w:cs="Arial"/>
+          <w:szCs w:val="18"/>
+          <w:bdr w:val="none" w:sz="0" w:space="0" w:color="auto" w:frame="1"/>
+          <w:shd w:val="clear" w:color="auto" w:fill="FFFFFF"/>
+        </w:rPr>
+        <w:t xml:space="preserve"> It explains</w:t>
+      </w:r>
+      <w:r>
+        <w:rPr>
+          <w:rFonts w:cs="Arial"/>
+          <w:szCs w:val="18"/>
+          <w:bdr w:val="none" w:sz="0" w:space="0" w:color="auto" w:frame="1"/>
+          <w:shd w:val="clear" w:color="auto" w:fill="FFFFFF"/>
+        </w:rPr>
+        <w:t xml:space="preserve"> that for every level of given risk in a portfolio, there is what </w:t>
+      </w:r>
+      <w:r>
+        <w:rPr>
+          <w:rFonts w:cs="Arial"/>
+          <w:szCs w:val="18"/>
+          <w:bdr w:val="none" w:sz="0" w:space="0" w:color="auto" w:frame="1"/>
+          <w:shd w:val="clear" w:color="auto" w:fill="FFFFFF"/>
+        </w:rPr>
+        <w:t xml:space="preserve">Markowitz describes as an </w:t>
+      </w:r>
+      <w:r>
+        <w:rPr>
+          <w:rFonts w:cs="Arial"/>
+          <w:szCs w:val="18"/>
+          <w:bdr w:val="none" w:sz="0" w:space="0" w:color="auto" w:frame="1"/>
+          <w:shd w:val="clear" w:color="auto" w:fill="FFFFFF"/>
+        </w:rPr>
+        <w:t>“efficient portfolio”, aka one</w:t>
+      </w:r>
+      <w:r>
+        <w:rPr>
+          <w:rFonts w:cs="Arial"/>
+          <w:szCs w:val="18"/>
+          <w:bdr w:val="none" w:sz="0" w:space="0" w:color="auto" w:frame="1"/>
+          <w:shd w:val="clear" w:color="auto" w:fill="FFFFFF"/>
+        </w:rPr>
+        <w:t xml:space="preserve"> portfolio that provides the greatest return for that level of risk. </w:t>
+      </w:r>
+      <w:r>
+        <w:rPr>
+          <w:rFonts w:cs="Arial"/>
+          <w:szCs w:val="18"/>
+          <w:bdr w:val="none" w:sz="0" w:space="0" w:color="auto" w:frame="1"/>
+          <w:shd w:val="clear" w:color="auto" w:fill="FFFFFF"/>
+        </w:rPr>
+        <w:t xml:space="preserve">This laid the foundation for other theories such as the “Capital Asset Price Model” which extended the analysis of determining what assets should be included into a </w:t>
+      </w:r>
+      <w:r>
+        <w:rPr>
+          <w:rFonts w:cs="Arial"/>
+          <w:szCs w:val="18"/>
+          <w:bdr w:val="none" w:sz="0" w:space="0" w:color="auto" w:frame="1"/>
+          <w:shd w:val="clear" w:color="auto" w:fill="FFFFFF"/>
+        </w:rPr>
+        <w:t>portfolio (Elton and Gruber, 1997).</w:t>
+      </w:r>
+    </w:p>
+    <w:p>
+      <w:pPr>
+        <w:pStyle w:val="Heading3"/>
+        <w:rPr>
+          <w:bdr w:val="none" w:sz="0" w:space="0" w:color="auto" w:frame="1"/>
+          <w:shd w:val="clear" w:color="auto" w:fill="FFFFFF"/>
+        </w:rPr>
+      </w:pPr>
+      <w:bookmarkStart w:id="9" w:name="_Toc480323718"/>
+      <w:r>
+        <w:rPr>
+          <w:bdr w:val="none" w:sz="0" w:space="0" w:color="auto" w:frame="1"/>
+          <w:shd w:val="clear" w:color="auto" w:fill="FFFFFF"/>
+        </w:rPr>
+        <w:t>Model Inputs</w:t>
+      </w:r>
+      <w:bookmarkEnd w:id="9"/>
+    </w:p>
+    <w:p>
+      <w:r>
+        <w:t>A common way to calculate inputs for the Markowitz model is to look at historical data as a means to estimate values for</w:t>
+      </w:r>
+      <w:r>
+        <w:t xml:space="preserve"> sample mean for</w:t>
+      </w:r>
+      <w:r>
+        <w:t xml:space="preserve"> expected return and</w:t>
+      </w:r>
+      <w:r>
+        <w:t xml:space="preserve"> variance for</w:t>
+      </w:r>
+      <w:r>
+        <w:t xml:space="preserve"> risk.</w:t>
+      </w:r>
+      <w:r>
+        <w:t xml:space="preserve"> There is contention about the accuracy and effectiveness of using historical </w:t>
+      </w:r>
+      <w:r>
+        <w:t>data as inputs for the mean-variance optimisation model.</w:t>
+      </w:r>
+      <w:r>
         <w:t xml:space="preserve"> </w:t>
       </w:r>
-      <w:r>
-        <w:rPr>
-          <w:rFonts w:cs="Arial"/>
-          <w:szCs w:val="18"/>
-          <w:bdr w:val="none" w:sz="0" w:space="0" w:color="auto" w:frame="1"/>
-          <w:shd w:val="clear" w:color="auto" w:fill="FFFFFF"/>
-        </w:rPr>
-        <w:t>This laid the foundation for other theories such as the “Capital Asset Price Model” which extended the analysis of determining what assets should be included into a portfolio.</w:t>
-      </w:r>
+      <w:proofErr w:type="spellStart"/>
+      <w:r>
+        <w:t>Fabozzi</w:t>
+      </w:r>
+      <w:proofErr w:type="spellEnd"/>
+      <w:r>
+        <w:t xml:space="preserve"> et al (2002) discuss the effectiveness of using historical data as an input, stressing that there is a strong level of importance in assessing the situational conditions when using that period to estimate return and variance.</w:t>
+      </w:r>
+      <w:r>
+        <w:t xml:space="preserve"> They state that there are potentially objective reasons for the use of historical data</w:t>
+      </w:r>
+      <w:r>
+        <w:t xml:space="preserve">, </w:t>
+      </w:r>
+      <w:r>
+        <w:t>including</w:t>
+      </w:r>
+      <w:r>
+        <w:t xml:space="preserve"> argu</w:t>
+      </w:r>
+      <w:r>
+        <w:t xml:space="preserve">ments about the length of the </w:t>
+      </w:r>
+      <w:r>
+        <w:t>histories</w:t>
+      </w:r>
+      <w:r>
+        <w:t>, as well as the political and financial state of that market playing a major role in assessing the viability of the historical data. They argue that only after an economy has a long record of good performance and stability before should they be considered for use as an estimation.</w:t>
+      </w:r>
+      <w:r>
+        <w:t xml:space="preserve"> To contrast this point, Michaud (1989) created a similar implementation of a mean-variance optimiser using historical data. He theorised that the poor performance of the model was due to the use of historical data, suggesting that a trait of the optimiser was causing it so maximise the error contained within the data because the estimations made ignored what he described as the “inherent multivariate nature” of the problem.</w:t>
+      </w:r>
+    </w:p>
+    <w:p/>
+    <w:p>
+      <w:pPr>
+        <w:pStyle w:val="Heading3"/>
+        <w:rPr>
+          <w:bdr w:val="none" w:sz="0" w:space="0" w:color="auto" w:frame="1"/>
+          <w:shd w:val="clear" w:color="auto" w:fill="FFFFFF"/>
+        </w:rPr>
+      </w:pPr>
+      <w:bookmarkStart w:id="10" w:name="_Toc480323719"/>
+      <w:r>
+        <w:rPr>
+          <w:bdr w:val="none" w:sz="0" w:space="0" w:color="auto" w:frame="1"/>
+          <w:shd w:val="clear" w:color="auto" w:fill="FFFFFF"/>
+        </w:rPr>
+        <w:t>Diversification</w:t>
+      </w:r>
+      <w:bookmarkEnd w:id="10"/>
+    </w:p>
+    <w:p>
+      <w:pPr>
+        <w:keepNext/>
+      </w:pPr>
+      <w:r>
+        <w:t>The concept of diversification is one of the most important parts of Markowitz’s work. Even today, the concept of diversification is commonly used in portfolio management</w:t>
+      </w:r>
+      <w:r>
+        <w:t>, as it such an intuitive appeal as well as</w:t>
+      </w:r>
+      <w:r>
+        <w:t xml:space="preserve"> an empirical backing</w:t>
+      </w:r>
+      <w:r>
+        <w:t xml:space="preserve">. Diversification is the process of spreading </w:t>
+      </w:r>
+      <w:r>
+        <w:lastRenderedPageBreak/>
+        <w:t>investments over a wide range of investment types and areas in an attempt to reduce unsystematic risk (Markowitz, 1952). There are two types of risk that the financial world. There is systematic and unsystematic risk, both of which are a component of the overall risk that is present within assets and portfolios. Systematic risk can be defined as the risk that is inherent to an entire market, meaning that it is something that all assets that are traded within that market are subject to. An example of Systematic Risk would be the effects applied on the whole market by events such as The Great Recession, not the event itself. Events that have these affects are what is known as Systemic Risks (</w:t>
+      </w:r>
+      <w:proofErr w:type="spellStart"/>
+      <w:r>
+        <w:t>Investopedia</w:t>
+      </w:r>
+      <w:proofErr w:type="spellEnd"/>
+      <w:r>
+        <w:t>, 2017). Unsystematic Risk is the part of an investment’s risk that is specific to that investment, influenced by events attributable to the investment itself or the sub-group it is in. Not the entire market system like Systematic Risk (</w:t>
+      </w:r>
+      <w:proofErr w:type="spellStart"/>
+      <w:r>
+        <w:t>Investopedia</w:t>
+      </w:r>
+      <w:proofErr w:type="spellEnd"/>
+      <w:r>
+        <w:t>, 2017).</w:t>
+      </w:r>
+    </w:p>
+    <w:p>
+      <w:pPr>
+        <w:keepNext/>
+      </w:pPr>
+      <w:r>
+        <w:t xml:space="preserve">The effectiveness of Diversification at reducing unsystematic risk is generally undisputed. </w:t>
+      </w:r>
+      <w:proofErr w:type="spellStart"/>
+      <w:r>
+        <w:t>Solnik</w:t>
+      </w:r>
+      <w:proofErr w:type="spellEnd"/>
+      <w:r>
+        <w:t xml:space="preserve"> (1995) analysed the effects of diversification on markets outside of the US finding that it was almost just as effective in European markets. However, he noted that the proportionality of the number of assets compared to the amount risk reduced was not consistent and it was impossible to completely eliminate risk after a certain point because of what can be attributed to the assets moving together. He suggested that it is possible to reduce risk past this certain point through further diversification extending the holding of assets across multiple markets rather than just one. </w:t>
+      </w:r>
+      <w:r>
+        <w:rPr>
+          <w:noProof/>
+          <w:lang w:eastAsia="en-GB"/>
+        </w:rPr>
+        <w:drawing>
+          <wp:inline distT="0" distB="0" distL="0" distR="0" wp14:anchorId="18B0B3D8" wp14:editId="4DF01A98">
+            <wp:extent cx="5731510" cy="2474595"/>
+            <wp:effectExtent l="0" t="0" r="2540" b="1905"/>
+            <wp:docPr id="5" name="Picture 5"/>
+            <wp:cNvGraphicFramePr>
+              <a:graphicFrameLocks xmlns:a="http://schemas.openxmlformats.org/drawingml/2006/main" noChangeAspect="1"/>
+            </wp:cNvGraphicFramePr>
+            <a:graphic xmlns:a="http://schemas.openxmlformats.org/drawingml/2006/main">
+              <a:graphicData uri="http://schemas.openxmlformats.org/drawingml/2006/picture">
+                <pic:pic xmlns:pic="http://schemas.openxmlformats.org/drawingml/2006/picture">
+                  <pic:nvPicPr>
+                    <pic:cNvPr id="5" name="diversification.PNG"/>
+                    <pic:cNvPicPr/>
+                  </pic:nvPicPr>
+                  <pic:blipFill>
+                    <a:blip r:embed="rId9">
+                      <a:extLst>
+                        <a:ext uri="{28A0092B-C50C-407E-A947-70E740481C1C}">
+                          <a14:useLocalDpi xmlns:a14="http://schemas.microsoft.com/office/drawing/2010/main" val="0"/>
+                        </a:ext>
+                      </a:extLst>
+                    </a:blip>
+                    <a:stretch>
+                      <a:fillRect/>
+                    </a:stretch>
+                  </pic:blipFill>
+                  <pic:spPr>
+                    <a:xfrm>
+                      <a:off x="0" y="0"/>
+                      <a:ext cx="5731510" cy="2474595"/>
+                    </a:xfrm>
+                    <a:prstGeom prst="rect">
+                      <a:avLst/>
+                    </a:prstGeom>
+                  </pic:spPr>
+                </pic:pic>
+              </a:graphicData>
+            </a:graphic>
+          </wp:inline>
+        </w:drawing>
+      </w:r>
+    </w:p>
+    <w:p>
+      <w:pPr>
+        <w:pStyle w:val="Caption"/>
+        <w:tabs>
+          <w:tab w:val="center" w:pos="4513"/>
+          <w:tab w:val="left" w:pos="7740"/>
+        </w:tabs>
+        <w:jc w:val="left"/>
+        <w:rPr>
+          <w:sz w:val="20"/>
+        </w:rPr>
+      </w:pPr>
+      <w:r>
+        <w:rPr>
+          <w:sz w:val="20"/>
+        </w:rPr>
+        <w:tab/>
+      </w:r>
+      <w:r>
+        <w:rPr>
+          <w:sz w:val="20"/>
+        </w:rPr>
+        <w:t xml:space="preserve">Figure </w:t>
+      </w:r>
+      <w:r>
+        <w:rPr>
+          <w:sz w:val="20"/>
+        </w:rPr>
+        <w:fldChar w:fldCharType="begin"/>
+      </w:r>
+      <w:r>
+        <w:rPr>
+          <w:sz w:val="20"/>
+        </w:rPr>
+        <w:instrText xml:space="preserve"> SEQ Figure \* ARABIC </w:instrText>
+      </w:r>
+      <w:r>
+        <w:rPr>
+          <w:sz w:val="20"/>
+        </w:rPr>
+        <w:fldChar w:fldCharType="separate"/>
+      </w:r>
+      <w:r>
+        <w:rPr>
+          <w:noProof/>
+          <w:sz w:val="20"/>
+        </w:rPr>
+        <w:t>1</w:t>
+      </w:r>
+      <w:r>
+        <w:rPr>
+          <w:sz w:val="20"/>
+        </w:rPr>
+        <w:fldChar w:fldCharType="end"/>
+      </w:r>
+      <w:r>
+        <w:rPr>
+          <w:sz w:val="20"/>
+        </w:rPr>
+        <w:t xml:space="preserve"> - The effects of Diversification in different markets</w:t>
+      </w:r>
+      <w:r>
+        <w:rPr>
+          <w:sz w:val="20"/>
+        </w:rPr>
+        <w:t xml:space="preserve"> (</w:t>
+      </w:r>
+      <w:proofErr w:type="spellStart"/>
+      <w:r>
+        <w:rPr>
+          <w:sz w:val="20"/>
+        </w:rPr>
+        <w:t>Solnik</w:t>
+      </w:r>
+      <w:proofErr w:type="spellEnd"/>
+      <w:r>
+        <w:rPr>
+          <w:sz w:val="20"/>
+        </w:rPr>
+        <w:t>, 1995)</w:t>
+      </w:r>
+    </w:p>
+    <w:p>
+      <w:proofErr w:type="spellStart"/>
+      <w:r>
+        <w:t>Raffestin</w:t>
+      </w:r>
+      <w:proofErr w:type="spellEnd"/>
+      <w:r>
+        <w:t xml:space="preserve"> (2014) builds on the summary provided by </w:t>
+      </w:r>
+      <w:proofErr w:type="spellStart"/>
+      <w:r>
+        <w:t>Solnik</w:t>
+      </w:r>
+      <w:proofErr w:type="spellEnd"/>
+      <w:r>
+        <w:t xml:space="preserve"> (1995), investigating the effectiveness of Diversification at reducing the impact caused by systemic risks, theorising that Diversification can make investors safer individually but can actually increase the effects caused by a systemic risk due to common asset holdings between each investor. He described the connections made by these common asset holdings as “endogenous covariance” that can actually propagate the effects of systemic risk through the system. He found again, that investors can minimise their risk by spreading wealth across not only a greater amount of assets, but more distant assets, potentially increases the overall</w:t>
+      </w:r>
+      <w:r>
+        <w:t xml:space="preserve"> stability of a market. This further reinforces the importance of strong Diversification in a portfolio.</w:t>
+      </w:r>
+    </w:p>
+    <w:p>
+      <w:pPr>
+        <w:pStyle w:val="Heading3"/>
+      </w:pPr>
+      <w:bookmarkStart w:id="11" w:name="_Toc480323720"/>
+      <w:r>
+        <w:t>Portfolio Performance Evaluation</w:t>
+      </w:r>
+      <w:bookmarkEnd w:id="11"/>
+    </w:p>
+    <w:p>
+      <w:r>
+        <w:t>There are a number of different metrics to measure the overall performance of a portfolio.</w:t>
+      </w:r>
+    </w:p>
+    <w:p>
+      <w:r>
+        <w:lastRenderedPageBreak/>
+        <w:br/>
+      </w:r>
+    </w:p>
+    <w:p>
+      <w:pPr>
+        <w:pStyle w:val="Heading3"/>
+        <w:rPr>
+          <w:bdr w:val="none" w:sz="0" w:space="0" w:color="auto" w:frame="1"/>
+          <w:shd w:val="clear" w:color="auto" w:fill="FFFFFF"/>
+        </w:rPr>
+      </w:pPr>
     </w:p>
     <w:p>
       <w:pPr>
@@ -3478,7 +4217,7 @@
           <w:bdr w:val="none" w:sz="0" w:space="0" w:color="auto" w:frame="1"/>
           <w:shd w:val="clear" w:color="auto" w:fill="FFFFFF"/>
         </w:rPr>
-        <w:t>Explain the Markowitz model</w:t>
+        <w:t>Portfolio Evaluation methods</w:t>
       </w:r>
     </w:p>
     <w:p>
@@ -3502,7 +4241,7 @@
           <w:bdr w:val="none" w:sz="0" w:space="0" w:color="auto" w:frame="1"/>
           <w:shd w:val="clear" w:color="auto" w:fill="FFFFFF"/>
         </w:rPr>
-        <w:t>How it uses expected return and risk (Variance)</w:t>
+        <w:t>Use of market as benchmark</w:t>
       </w:r>
     </w:p>
     <w:p>
@@ -3519,186 +4258,6 @@
           <w:shd w:val="clear" w:color="auto" w:fill="FFFFFF"/>
         </w:rPr>
       </w:pPr>
-    </w:p>
-    <w:p>
-      <w:pPr>
-        <w:pStyle w:val="ListParagraph"/>
-        <w:numPr>
-          <w:ilvl w:val="0"/>
-          <w:numId w:val="27"/>
-        </w:numPr>
-        <w:rPr>
-          <w:rFonts w:cs="Arial"/>
-          <w:szCs w:val="18"/>
-          <w:bdr w:val="none" w:sz="0" w:space="0" w:color="auto" w:frame="1"/>
-          <w:shd w:val="clear" w:color="auto" w:fill="FFFFFF"/>
-        </w:rPr>
-      </w:pPr>
-      <w:r>
-        <w:rPr>
-          <w:rFonts w:cs="Arial"/>
-          <w:szCs w:val="18"/>
-          <w:bdr w:val="none" w:sz="0" w:space="0" w:color="auto" w:frame="1"/>
-          <w:shd w:val="clear" w:color="auto" w:fill="FFFFFF"/>
-        </w:rPr>
-        <w:t xml:space="preserve">Diversification </w:t>
-      </w:r>
-    </w:p>
-    <w:p>
-      <w:pPr>
-        <w:pStyle w:val="ListParagraph"/>
-        <w:numPr>
-          <w:ilvl w:val="1"/>
-          <w:numId w:val="27"/>
-        </w:numPr>
-        <w:rPr>
-          <w:rFonts w:cs="Arial"/>
-          <w:szCs w:val="18"/>
-          <w:bdr w:val="none" w:sz="0" w:space="0" w:color="auto" w:frame="1"/>
-          <w:shd w:val="clear" w:color="auto" w:fill="FFFFFF"/>
-        </w:rPr>
-      </w:pPr>
-      <w:hyperlink r:id="rId9" w:history="1">
-        <w:r>
-          <w:rPr>
-            <w:rStyle w:val="Hyperlink"/>
-            <w:rFonts w:cs="Arial"/>
-            <w:szCs w:val="18"/>
-            <w:bdr w:val="none" w:sz="0" w:space="0" w:color="auto" w:frame="1"/>
-            <w:shd w:val="clear" w:color="auto" w:fill="FFFFFF"/>
-          </w:rPr>
-          <w:t>http://www.sciencedirect.com/science/article/pii/S0378426614001757</w:t>
-        </w:r>
-      </w:hyperlink>
-    </w:p>
-    <w:p>
-      <w:pPr>
-        <w:pStyle w:val="ListParagraph"/>
-        <w:numPr>
-          <w:ilvl w:val="1"/>
-          <w:numId w:val="27"/>
-        </w:numPr>
-        <w:rPr>
-          <w:rFonts w:cs="Arial"/>
-          <w:szCs w:val="18"/>
-          <w:bdr w:val="none" w:sz="0" w:space="0" w:color="auto" w:frame="1"/>
-          <w:shd w:val="clear" w:color="auto" w:fill="FFFFFF"/>
-        </w:rPr>
-      </w:pPr>
-      <w:r>
-        <w:rPr>
-          <w:rFonts w:cs="Arial"/>
-          <w:szCs w:val="18"/>
-          <w:bdr w:val="none" w:sz="0" w:space="0" w:color="auto" w:frame="1"/>
-          <w:shd w:val="clear" w:color="auto" w:fill="FFFFFF"/>
-        </w:rPr>
-        <w:t>Covariance</w:t>
-      </w:r>
-    </w:p>
-    <w:p>
-      <w:pPr>
-        <w:pStyle w:val="ListParagraph"/>
-        <w:numPr>
-          <w:ilvl w:val="1"/>
-          <w:numId w:val="27"/>
-        </w:numPr>
-        <w:rPr>
-          <w:rFonts w:cs="Arial"/>
-          <w:szCs w:val="18"/>
-          <w:bdr w:val="none" w:sz="0" w:space="0" w:color="auto" w:frame="1"/>
-          <w:shd w:val="clear" w:color="auto" w:fill="FFFFFF"/>
-        </w:rPr>
-      </w:pPr>
-      <w:r>
-        <w:rPr>
-          <w:rFonts w:cs="Arial"/>
-          <w:szCs w:val="18"/>
-          <w:bdr w:val="none" w:sz="0" w:space="0" w:color="auto" w:frame="1"/>
-          <w:shd w:val="clear" w:color="auto" w:fill="FFFFFF"/>
-        </w:rPr>
-        <w:t>Created model to asses</w:t>
-      </w:r>
-      <w:r>
-        <w:rPr>
-          <w:rFonts w:cs="Arial"/>
-          <w:szCs w:val="18"/>
-          <w:bdr w:val="none" w:sz="0" w:space="0" w:color="auto" w:frame="1"/>
-          <w:shd w:val="clear" w:color="auto" w:fill="FFFFFF"/>
-        </w:rPr>
-        <w:t>s</w:t>
-      </w:r>
-      <w:r>
-        <w:rPr>
-          <w:rFonts w:cs="Arial"/>
-          <w:szCs w:val="18"/>
-          <w:bdr w:val="none" w:sz="0" w:space="0" w:color="auto" w:frame="1"/>
-          <w:shd w:val="clear" w:color="auto" w:fill="FFFFFF"/>
-        </w:rPr>
-        <w:t xml:space="preserve"> effectiveness of diversification by comparing multivariate distribution, concluding that risk can be diversified away and also systemic by spreading the wealth over assets further and further apart increasing systemic stability.</w:t>
-      </w:r>
-    </w:p>
-    <w:p>
-      <w:pPr>
-        <w:pStyle w:val="ListParagraph"/>
-        <w:numPr>
-          <w:ilvl w:val="0"/>
-          <w:numId w:val="27"/>
-        </w:numPr>
-        <w:rPr>
-          <w:rFonts w:cs="Arial"/>
-          <w:szCs w:val="18"/>
-          <w:bdr w:val="none" w:sz="0" w:space="0" w:color="auto" w:frame="1"/>
-          <w:shd w:val="clear" w:color="auto" w:fill="FFFFFF"/>
-        </w:rPr>
-      </w:pPr>
-      <w:r>
-        <w:rPr>
-          <w:rFonts w:cs="Arial"/>
-          <w:szCs w:val="18"/>
-          <w:bdr w:val="none" w:sz="0" w:space="0" w:color="auto" w:frame="1"/>
-          <w:shd w:val="clear" w:color="auto" w:fill="FFFFFF"/>
-        </w:rPr>
-        <w:t>Portfolio Evaluation methods</w:t>
-      </w:r>
-    </w:p>
-    <w:p>
-      <w:pPr>
-        <w:pStyle w:val="ListParagraph"/>
-        <w:numPr>
-          <w:ilvl w:val="1"/>
-          <w:numId w:val="27"/>
-        </w:numPr>
-        <w:rPr>
-          <w:rFonts w:cs="Arial"/>
-          <w:szCs w:val="18"/>
-          <w:bdr w:val="none" w:sz="0" w:space="0" w:color="auto" w:frame="1"/>
-          <w:shd w:val="clear" w:color="auto" w:fill="FFFFFF"/>
-        </w:rPr>
-      </w:pPr>
-      <w:r>
-        <w:rPr>
-          <w:rFonts w:cs="Arial"/>
-          <w:szCs w:val="18"/>
-          <w:bdr w:val="none" w:sz="0" w:space="0" w:color="auto" w:frame="1"/>
-          <w:shd w:val="clear" w:color="auto" w:fill="FFFFFF"/>
-        </w:rPr>
-        <w:t>Use of market as benchmark</w:t>
-      </w:r>
-    </w:p>
-    <w:p>
-      <w:pPr>
-        <w:pStyle w:val="ListParagraph"/>
-        <w:numPr>
-          <w:ilvl w:val="1"/>
-          <w:numId w:val="27"/>
-        </w:numPr>
-        <w:rPr>
-          <w:rFonts w:cs="Arial"/>
-          <w:szCs w:val="18"/>
-          <w:bdr w:val="none" w:sz="0" w:space="0" w:color="auto" w:frame="1"/>
-          <w:shd w:val="clear" w:color="auto" w:fill="FFFFFF"/>
-        </w:rPr>
-      </w:pPr>
       <w:r>
         <w:rPr>
           <w:rFonts w:cs="Arial"/>
@@ -3726,7 +4285,6 @@
           <w:ilvl w:val="0"/>
           <w:numId w:val="26"/>
         </w:numPr>
-        <w:jc w:val="both"/>
       </w:pPr>
       <w:r>
         <w:br w:type="page"/>
@@ -3736,12 +4294,12 @@
       <w:pPr>
         <w:pStyle w:val="Heading1"/>
       </w:pPr>
-      <w:bookmarkStart w:id="8" w:name="_Toc480248094"/>
+      <w:bookmarkStart w:id="12" w:name="_Toc480323721"/>
       <w:r>
         <w:lastRenderedPageBreak/>
         <w:t>Methodology</w:t>
       </w:r>
-      <w:bookmarkEnd w:id="8"/>
+      <w:bookmarkEnd w:id="12"/>
     </w:p>
     <w:p>
       <w:r>
@@ -3980,11 +4538,11 @@
         <w:t>.</w:t>
       </w:r>
       <w:r>
-        <w:t xml:space="preserve"> The iterative and incremental nature of Agile makes it extremely appealing as there are regular intervals in which new requirements </w:t>
+        <w:t xml:space="preserve"> The iterative and incremental nature of Agile makes it extremely appealing as there are regular intervals in which new requirements can be gathered and work done previously can be built on and improved (Agile Methodology, </w:t>
       </w:r>
       <w:r>
         <w:lastRenderedPageBreak/>
-        <w:t>can be gathered and work done previously can be built on and improved (Agile Methodology, 2008). While Agile itself is not a methodology,</w:t>
+        <w:t>2008). While Agile itself is not a methodology,</w:t>
       </w:r>
       <w:r>
         <w:t xml:space="preserve"> there are methodologies that use </w:t>
@@ -4021,21 +4579,21 @@
       <w:pPr>
         <w:pStyle w:val="Heading2"/>
       </w:pPr>
-      <w:bookmarkStart w:id="9" w:name="_Toc480248095"/>
+      <w:bookmarkStart w:id="13" w:name="_Toc480323722"/>
       <w:r>
         <w:t>Project Management</w:t>
       </w:r>
-      <w:bookmarkEnd w:id="9"/>
+      <w:bookmarkEnd w:id="13"/>
     </w:p>
     <w:p>
       <w:pPr>
         <w:pStyle w:val="Heading3"/>
       </w:pPr>
-      <w:bookmarkStart w:id="10" w:name="_Toc480248096"/>
+      <w:bookmarkStart w:id="14" w:name="_Toc480323723"/>
       <w:r>
         <w:t>Time Planning</w:t>
       </w:r>
-      <w:bookmarkEnd w:id="10"/>
+      <w:bookmarkEnd w:id="14"/>
     </w:p>
     <w:p>
       <w:r>
@@ -4095,11 +4653,11 @@
       <w:pPr>
         <w:pStyle w:val="Heading3"/>
       </w:pPr>
-      <w:bookmarkStart w:id="11" w:name="_Toc480248097"/>
+      <w:bookmarkStart w:id="15" w:name="_Toc480323724"/>
       <w:r>
         <w:t>Risk Management</w:t>
       </w:r>
-      <w:bookmarkEnd w:id="11"/>
+      <w:bookmarkEnd w:id="15"/>
     </w:p>
     <w:p>
       <w:r>
@@ -4128,11 +4686,11 @@
       <w:pPr>
         <w:pStyle w:val="Heading3"/>
       </w:pPr>
-      <w:bookmarkStart w:id="12" w:name="_Toc480248098"/>
+      <w:bookmarkStart w:id="16" w:name="_Toc480323725"/>
       <w:r>
         <w:t>Development Tools</w:t>
       </w:r>
-      <w:bookmarkEnd w:id="12"/>
+      <w:bookmarkEnd w:id="16"/>
     </w:p>
     <w:p>
       <w:r>
@@ -4295,7 +4853,7 @@
         </w:rPr>
         <w:lastRenderedPageBreak/>
         <w:drawing>
-          <wp:inline distT="0" distB="0" distL="0" distR="0" wp14:anchorId="043FB76F" wp14:editId="1B6CDA3E">
+          <wp:inline distT="0" distB="0" distL="0" distR="0" wp14:anchorId="42A94253" wp14:editId="726239CC">
             <wp:extent cx="4667250" cy="4308390"/>
             <wp:effectExtent l="0" t="0" r="0" b="0"/>
             <wp:docPr id="2" name="Picture 2"/>
@@ -4346,7 +4904,7 @@
           <w:szCs w:val="20"/>
         </w:rPr>
       </w:pPr>
-      <w:bookmarkStart w:id="13" w:name="_Toc480227405"/>
+      <w:bookmarkStart w:id="17" w:name="_Toc480227405"/>
       <w:r>
         <w:rPr>
           <w:sz w:val="20"/>
@@ -4381,7 +4939,7 @@
           <w:sz w:val="20"/>
           <w:szCs w:val="20"/>
         </w:rPr>
-        <w:t>1</w:t>
+        <w:t>2</w:t>
       </w:r>
       <w:r>
         <w:rPr>
@@ -4427,7 +4985,7 @@
         </w:rPr>
         <w:t>, 2017)</w:t>
       </w:r>
-      <w:bookmarkEnd w:id="13"/>
+      <w:bookmarkEnd w:id="17"/>
     </w:p>
     <w:p>
       <w:pPr>
@@ -4438,9 +4996,6 @@
       </w:r>
     </w:p>
     <w:p>
-      <w:pPr>
-        <w:jc w:val="both"/>
-      </w:pPr>
       <w:r>
         <w:t>IDEs can be fairly important when it comes to developing software. They package most of the fundamental tools that a developer is going to need into a single graphical user interface. This streamlines the process of writing code as it provides many quality of life improvements that can often be overlooked in terms of importan</w:t>
       </w:r>
@@ -4491,9 +5046,6 @@
       </w:r>
     </w:p>
     <w:p>
-      <w:pPr>
-        <w:jc w:val="both"/>
-      </w:pPr>
       <w:r>
         <w:t>Code completion also provides a huge boost to productivity, especially within object oriented projects. It helps by providing suggestions of relevant attributes</w:t>
       </w:r>
@@ -4502,9 +5054,6 @@
       </w:r>
     </w:p>
     <w:p>
-      <w:pPr>
-        <w:jc w:val="both"/>
-      </w:pPr>
       <w:r>
         <w:t xml:space="preserve">A minor but important feature none the less, </w:t>
       </w:r>
@@ -4616,7 +5165,7 @@
           <w:lang w:eastAsia="en-GB"/>
         </w:rPr>
         <w:drawing>
-          <wp:inline distT="0" distB="0" distL="0" distR="0" wp14:anchorId="13FFC953" wp14:editId="56DB2C13">
+          <wp:inline distT="0" distB="0" distL="0" distR="0" wp14:anchorId="3D504A89" wp14:editId="4C483453">
             <wp:extent cx="5477639" cy="4105848"/>
             <wp:effectExtent l="0" t="0" r="8890" b="9525"/>
             <wp:docPr id="3" name="Picture 3"/>
@@ -4667,7 +5216,7 @@
           <w:szCs w:val="20"/>
         </w:rPr>
       </w:pPr>
-      <w:bookmarkStart w:id="14" w:name="_Toc480227406"/>
+      <w:bookmarkStart w:id="18" w:name="_Toc480227406"/>
       <w:r>
         <w:rPr>
           <w:sz w:val="20"/>
@@ -4702,7 +5251,7 @@
           <w:sz w:val="20"/>
           <w:szCs w:val="20"/>
         </w:rPr>
-        <w:t>2</w:t>
+        <w:t>3</w:t>
       </w:r>
       <w:r>
         <w:rPr>
@@ -4750,7 +5299,7 @@
         </w:rPr>
         <w:t>, 2015)</w:t>
       </w:r>
-      <w:bookmarkEnd w:id="14"/>
+      <w:bookmarkEnd w:id="18"/>
     </w:p>
     <w:p>
       <w:r>
@@ -4803,11 +5352,11 @@
         <w:t xml:space="preserve"> repositories</w:t>
       </w:r>
       <w:r>
-        <w:t xml:space="preserve"> that are ideal for a project like this as they have practically unlimited storage space. GitHub was used extensively throughout the project from the very beginning. Project work was often not done in </w:t>
+        <w:t xml:space="preserve"> that are ideal for a project like this as they have practically unlimited storage space. GitHub was used extensively throughout the project from the very beginning. Project work was often not done in the same </w:t>
       </w:r>
       <w:r>
         <w:lastRenderedPageBreak/>
-        <w:t>the same place and usually on different systems.</w:t>
+        <w:t>place and usually on different systems.</w:t>
       </w:r>
       <w:r>
         <w:t xml:space="preserve"> The work stored in the repository ranged from code used in development to diagrams and word documents as it was logical to keep everything in one place.</w:t>
@@ -4936,12 +5485,12 @@
       <w:pPr>
         <w:pStyle w:val="Heading1"/>
       </w:pPr>
-      <w:bookmarkStart w:id="15" w:name="_Toc480248099"/>
+      <w:bookmarkStart w:id="19" w:name="_Toc480323726"/>
       <w:r>
         <w:lastRenderedPageBreak/>
         <w:t>Implementation</w:t>
       </w:r>
-      <w:bookmarkEnd w:id="15"/>
+      <w:bookmarkEnd w:id="19"/>
     </w:p>
     <w:p>
       <w:r>
@@ -5003,7 +5552,7 @@
           <w:lang w:eastAsia="en-GB"/>
         </w:rPr>
         <w:drawing>
-          <wp:inline distT="0" distB="0" distL="0" distR="0" wp14:anchorId="36AD357D" wp14:editId="2DE9E011">
+          <wp:inline distT="0" distB="0" distL="0" distR="0" wp14:anchorId="090C23BB" wp14:editId="31C36CAA">
             <wp:extent cx="5731510" cy="2367280"/>
             <wp:effectExtent l="0" t="0" r="2540" b="0"/>
             <wp:docPr id="4" name="Picture 4"/>
@@ -5053,7 +5602,7 @@
           <w:sz w:val="20"/>
         </w:rPr>
       </w:pPr>
-      <w:bookmarkStart w:id="16" w:name="_Toc480227407"/>
+      <w:bookmarkStart w:id="20" w:name="_Toc480227407"/>
       <w:r>
         <w:rPr>
           <w:sz w:val="20"/>
@@ -5083,7 +5632,7 @@
           <w:noProof/>
           <w:sz w:val="20"/>
         </w:rPr>
-        <w:t>3</w:t>
+        <w:t>4</w:t>
       </w:r>
       <w:r>
         <w:rPr>
@@ -5103,75 +5652,77 @@
         </w:rPr>
         <w:t xml:space="preserve"> (Powell-Morse, 2016)</w:t>
       </w:r>
-      <w:bookmarkEnd w:id="16"/>
+      <w:bookmarkEnd w:id="20"/>
     </w:p>
     <w:p/>
     <w:p>
       <w:pPr>
         <w:pStyle w:val="Heading2"/>
       </w:pPr>
-      <w:bookmarkStart w:id="17" w:name="_Toc480248100"/>
+      <w:bookmarkStart w:id="21" w:name="_Toc480323727"/>
       <w:r>
         <w:t>First Iteration</w:t>
       </w:r>
       <w:r>
         <w:t xml:space="preserve"> – Retrieving and Handling Data</w:t>
       </w:r>
-      <w:bookmarkEnd w:id="17"/>
+      <w:bookmarkEnd w:id="21"/>
     </w:p>
     <w:p>
       <w:pPr>
         <w:pStyle w:val="Heading3"/>
       </w:pPr>
+      <w:bookmarkStart w:id="22" w:name="_Toc480323728"/>
       <w:r>
         <w:t>Stock Pricing Data</w:t>
       </w:r>
-    </w:p>
-    <w:p>
-      <w:r>
-        <w:t>Modern Portfolio Theory and more specifically</w:t>
-      </w:r>
-      <w:bookmarkStart w:id="18" w:name="_GoBack"/>
-      <w:bookmarkEnd w:id="18"/>
+      <w:bookmarkEnd w:id="22"/>
+    </w:p>
+    <w:p>
+      <w:r>
+        <w:t xml:space="preserve">Modern Portfolio Theory and more specifically </w:t>
+      </w:r>
+      <w:proofErr w:type="gramStart"/>
+      <w:r>
+        <w:t>There</w:t>
+      </w:r>
+      <w:proofErr w:type="gramEnd"/>
+      <w:r>
+        <w:t xml:space="preserve"> are different metrics that can be used to calculate the expected return and risk of an asset. </w:t>
+      </w:r>
+      <w:r>
+        <w:t>In this specific solution, the expected return and risk of an asset are going to be determined using statistical calculations on historical stock pricing data.</w:t>
+      </w:r>
+    </w:p>
+    <w:p/>
+    <w:p>
+      <w:pPr>
+        <w:pStyle w:val="Heading2"/>
+      </w:pPr>
+      <w:bookmarkStart w:id="23" w:name="_Toc480323729"/>
+      <w:r>
+        <w:t>Second Iteration -</w:t>
+      </w:r>
+      <w:bookmarkEnd w:id="23"/>
       <w:r>
         <w:t xml:space="preserve"> </w:t>
       </w:r>
-      <w:proofErr w:type="gramStart"/>
-      <w:r>
-        <w:t>There</w:t>
-      </w:r>
-      <w:proofErr w:type="gramEnd"/>
-      <w:r>
-        <w:t xml:space="preserve"> are different metrics that can be used to calculate the expected return and risk of an asset. </w:t>
-      </w:r>
-      <w:r>
-        <w:t>In this specific solution, the expected return and risk of an asset are going to be determined using statistical calculations on historical stock pricing data.</w:t>
+    </w:p>
+    <w:p>
+      <w:r>
+        <w:br w:type="page"/>
       </w:r>
     </w:p>
     <w:p/>
     <w:p>
       <w:pPr>
-        <w:pStyle w:val="Heading2"/>
-      </w:pPr>
-      <w:r>
-        <w:t xml:space="preserve">Second Iteration - </w:t>
-      </w:r>
-    </w:p>
-    <w:p>
-      <w:r>
-        <w:br w:type="page"/>
-      </w:r>
-    </w:p>
-    <w:p/>
-    <w:p>
-      <w:pPr>
         <w:pStyle w:val="Heading1"/>
       </w:pPr>
-      <w:bookmarkStart w:id="19" w:name="_Toc480248101"/>
+      <w:bookmarkStart w:id="24" w:name="_Toc480323730"/>
       <w:r>
         <w:t>References</w:t>
       </w:r>
-      <w:bookmarkEnd w:id="19"/>
+      <w:bookmarkEnd w:id="24"/>
     </w:p>
     <w:p/>
     <w:sectPr>
@@ -5246,7 +5797,7 @@
           <w:rPr>
             <w:noProof/>
           </w:rPr>
-          <w:t>15</w:t>
+          <w:t>7</w:t>
         </w:r>
         <w:r>
           <w:rPr>
@@ -5292,7 +5843,7 @@
 
 <file path=word/numbering.xml><?xml version="1.0" encoding="utf-8"?>
 <w:numbering xmlns:wpc="http://schemas.microsoft.com/office/word/2010/wordprocessingCanvas" xmlns:mc="http://schemas.openxmlformats.org/markup-compatibility/2006" xmlns:o="urn:schemas-microsoft-com:office:office" xmlns:r="http://schemas.openxmlformats.org/officeDocument/2006/relationships" xmlns:m="http://schemas.openxmlformats.org/officeDocument/2006/math" xmlns:v="urn:schemas-microsoft-com:vml" xmlns:wp14="http://schemas.microsoft.com/office/word/2010/wordprocessingDrawing" xmlns:wp="http://schemas.openxmlformats.org/drawingml/2006/wordprocessingDrawing" xmlns:w10="urn:schemas-microsoft-com:office:word" xmlns:w="http://schemas.openxmlformats.org/wordprocessingml/2006/main" xmlns:w14="http://schemas.microsoft.com/office/word/2010/wordml" xmlns:w15="http://schemas.microsoft.com/office/word/2012/wordml" xmlns:wpg="http://schemas.microsoft.com/office/word/2010/wordprocessingGroup" xmlns:wpi="http://schemas.microsoft.com/office/word/2010/wordprocessingInk" xmlns:wne="http://schemas.microsoft.com/office/word/2006/wordml" xmlns:wps="http://schemas.microsoft.com/office/word/2010/wordprocessingShape" mc:Ignorable="w14 w15 wp14">
-  <w:abstractNum w:abstractNumId="0" w15:restartNumberingAfterBreak="0">
+  <w:abstractNum w:abstractNumId="0">
     <w:nsid w:val="0C8D41EE"/>
     <w:multiLevelType w:val="hybridMultilevel"/>
     <w:tmpl w:val="065677A2"/>
@@ -5405,7 +5956,7 @@
       </w:rPr>
     </w:lvl>
   </w:abstractNum>
-  <w:abstractNum w:abstractNumId="1" w15:restartNumberingAfterBreak="0">
+  <w:abstractNum w:abstractNumId="1">
     <w:nsid w:val="13FA21E1"/>
     <w:multiLevelType w:val="multilevel"/>
     <w:tmpl w:val="E594FA98"/>
@@ -5519,13 +6070,13 @@
       </w:rPr>
     </w:lvl>
   </w:abstractNum>
-  <w:abstractNum w:abstractNumId="2" w15:restartNumberingAfterBreak="0">
+  <w:abstractNum w:abstractNumId="2">
     <w:nsid w:val="16F325C4"/>
     <w:multiLevelType w:val="multilevel"/>
     <w:tmpl w:val="E594FA98"/>
     <w:numStyleLink w:val="Style1"/>
   </w:abstractNum>
-  <w:abstractNum w:abstractNumId="3" w15:restartNumberingAfterBreak="0">
+  <w:abstractNum w:abstractNumId="3">
     <w:nsid w:val="17484755"/>
     <w:multiLevelType w:val="hybridMultilevel"/>
     <w:tmpl w:val="9ADEA524"/>
@@ -5638,13 +6189,13 @@
       </w:rPr>
     </w:lvl>
   </w:abstractNum>
-  <w:abstractNum w:abstractNumId="4" w15:restartNumberingAfterBreak="0">
+  <w:abstractNum w:abstractNumId="4">
     <w:nsid w:val="17E71DA3"/>
     <w:multiLevelType w:val="multilevel"/>
     <w:tmpl w:val="C61CA11C"/>
     <w:numStyleLink w:val="DissStyle"/>
   </w:abstractNum>
-  <w:abstractNum w:abstractNumId="5" w15:restartNumberingAfterBreak="0">
+  <w:abstractNum w:abstractNumId="5">
     <w:nsid w:val="1BAC3CE0"/>
     <w:multiLevelType w:val="hybridMultilevel"/>
     <w:tmpl w:val="9DA8C80A"/>
@@ -5757,7 +6308,7 @@
       </w:rPr>
     </w:lvl>
   </w:abstractNum>
-  <w:abstractNum w:abstractNumId="6" w15:restartNumberingAfterBreak="0">
+  <w:abstractNum w:abstractNumId="6">
     <w:nsid w:val="26AB2A6F"/>
     <w:multiLevelType w:val="hybridMultilevel"/>
     <w:tmpl w:val="9336E85A"/>
@@ -5870,13 +6421,13 @@
       </w:rPr>
     </w:lvl>
   </w:abstractNum>
-  <w:abstractNum w:abstractNumId="7" w15:restartNumberingAfterBreak="0">
+  <w:abstractNum w:abstractNumId="7">
     <w:nsid w:val="31FC5331"/>
     <w:multiLevelType w:val="multilevel"/>
     <w:tmpl w:val="C61CA11C"/>
     <w:numStyleLink w:val="DissStyle"/>
   </w:abstractNum>
-  <w:abstractNum w:abstractNumId="8" w15:restartNumberingAfterBreak="0">
+  <w:abstractNum w:abstractNumId="8">
     <w:nsid w:val="3CD1524B"/>
     <w:multiLevelType w:val="hybridMultilevel"/>
     <w:tmpl w:val="48D0C4BC"/>
@@ -5989,7 +6540,7 @@
       </w:rPr>
     </w:lvl>
   </w:abstractNum>
-  <w:abstractNum w:abstractNumId="9" w15:restartNumberingAfterBreak="0">
+  <w:abstractNum w:abstractNumId="9">
     <w:nsid w:val="3FE85E96"/>
     <w:multiLevelType w:val="hybridMultilevel"/>
     <w:tmpl w:val="C5D2899C"/>
@@ -6102,7 +6653,7 @@
       </w:rPr>
     </w:lvl>
   </w:abstractNum>
-  <w:abstractNum w:abstractNumId="10" w15:restartNumberingAfterBreak="0">
+  <w:abstractNum w:abstractNumId="10">
     <w:nsid w:val="411C1D2F"/>
     <w:multiLevelType w:val="multilevel"/>
     <w:tmpl w:val="0809001D"/>
@@ -6188,7 +6739,7 @@
       </w:pPr>
     </w:lvl>
   </w:abstractNum>
-  <w:abstractNum w:abstractNumId="11" w15:restartNumberingAfterBreak="0">
+  <w:abstractNum w:abstractNumId="11">
     <w:nsid w:val="41924070"/>
     <w:multiLevelType w:val="hybridMultilevel"/>
     <w:tmpl w:val="902C59AA"/>
@@ -6301,19 +6852,19 @@
       </w:rPr>
     </w:lvl>
   </w:abstractNum>
-  <w:abstractNum w:abstractNumId="12" w15:restartNumberingAfterBreak="0">
+  <w:abstractNum w:abstractNumId="12">
     <w:nsid w:val="43B002E1"/>
     <w:multiLevelType w:val="multilevel"/>
     <w:tmpl w:val="E594FA98"/>
     <w:numStyleLink w:val="Style1"/>
   </w:abstractNum>
-  <w:abstractNum w:abstractNumId="13" w15:restartNumberingAfterBreak="0">
+  <w:abstractNum w:abstractNumId="13">
     <w:nsid w:val="44193BA6"/>
     <w:multiLevelType w:val="multilevel"/>
     <w:tmpl w:val="E594FA98"/>
     <w:numStyleLink w:val="Style1"/>
   </w:abstractNum>
-  <w:abstractNum w:abstractNumId="14" w15:restartNumberingAfterBreak="0">
+  <w:abstractNum w:abstractNumId="14">
     <w:nsid w:val="4EC21BE9"/>
     <w:multiLevelType w:val="hybridMultilevel"/>
     <w:tmpl w:val="E57A14A0"/>
@@ -6426,7 +6977,7 @@
       </w:rPr>
     </w:lvl>
   </w:abstractNum>
-  <w:abstractNum w:abstractNumId="15" w15:restartNumberingAfterBreak="0">
+  <w:abstractNum w:abstractNumId="15">
     <w:nsid w:val="553B03BD"/>
     <w:multiLevelType w:val="hybridMultilevel"/>
     <w:tmpl w:val="47E8EABE"/>
@@ -6539,13 +7090,13 @@
       </w:rPr>
     </w:lvl>
   </w:abstractNum>
-  <w:abstractNum w:abstractNumId="16" w15:restartNumberingAfterBreak="0">
+  <w:abstractNum w:abstractNumId="16">
     <w:nsid w:val="560A0F15"/>
     <w:multiLevelType w:val="multilevel"/>
     <w:tmpl w:val="C61CA11C"/>
     <w:numStyleLink w:val="DissStyle"/>
   </w:abstractNum>
-  <w:abstractNum w:abstractNumId="17" w15:restartNumberingAfterBreak="0">
+  <w:abstractNum w:abstractNumId="17">
     <w:nsid w:val="5ED6022D"/>
     <w:multiLevelType w:val="multilevel"/>
     <w:tmpl w:val="C61CA11C"/>
@@ -6667,19 +7218,19 @@
       </w:rPr>
     </w:lvl>
   </w:abstractNum>
-  <w:abstractNum w:abstractNumId="18" w15:restartNumberingAfterBreak="0">
+  <w:abstractNum w:abstractNumId="18">
     <w:nsid w:val="60F271AC"/>
     <w:multiLevelType w:val="multilevel"/>
     <w:tmpl w:val="C61CA11C"/>
     <w:numStyleLink w:val="DissStyle"/>
   </w:abstractNum>
-  <w:abstractNum w:abstractNumId="19" w15:restartNumberingAfterBreak="0">
+  <w:abstractNum w:abstractNumId="19">
     <w:nsid w:val="621F0202"/>
     <w:multiLevelType w:val="multilevel"/>
     <w:tmpl w:val="C61CA11C"/>
     <w:numStyleLink w:val="DissStyle"/>
   </w:abstractNum>
-  <w:abstractNum w:abstractNumId="20" w15:restartNumberingAfterBreak="0">
+  <w:abstractNum w:abstractNumId="20">
     <w:nsid w:val="65C211F0"/>
     <w:multiLevelType w:val="hybridMultilevel"/>
     <w:tmpl w:val="BA98FD7C"/>
@@ -6792,25 +7343,25 @@
       </w:rPr>
     </w:lvl>
   </w:abstractNum>
-  <w:abstractNum w:abstractNumId="21" w15:restartNumberingAfterBreak="0">
+  <w:abstractNum w:abstractNumId="21">
     <w:nsid w:val="66E65727"/>
     <w:multiLevelType w:val="multilevel"/>
     <w:tmpl w:val="C61CA11C"/>
     <w:numStyleLink w:val="DissStyle"/>
   </w:abstractNum>
-  <w:abstractNum w:abstractNumId="22" w15:restartNumberingAfterBreak="0">
+  <w:abstractNum w:abstractNumId="22">
     <w:nsid w:val="671E477A"/>
     <w:multiLevelType w:val="multilevel"/>
     <w:tmpl w:val="E594FA98"/>
     <w:numStyleLink w:val="Style1"/>
   </w:abstractNum>
-  <w:abstractNum w:abstractNumId="23" w15:restartNumberingAfterBreak="0">
+  <w:abstractNum w:abstractNumId="23">
     <w:nsid w:val="706F27F8"/>
     <w:multiLevelType w:val="multilevel"/>
     <w:tmpl w:val="C61CA11C"/>
     <w:numStyleLink w:val="DissStyle"/>
   </w:abstractNum>
-  <w:abstractNum w:abstractNumId="24" w15:restartNumberingAfterBreak="0">
+  <w:abstractNum w:abstractNumId="24">
     <w:nsid w:val="74314AE7"/>
     <w:multiLevelType w:val="hybridMultilevel"/>
     <w:tmpl w:val="6A7C6D3A"/>
@@ -6923,7 +7474,7 @@
       </w:rPr>
     </w:lvl>
   </w:abstractNum>
-  <w:abstractNum w:abstractNumId="25" w15:restartNumberingAfterBreak="0">
+  <w:abstractNum w:abstractNumId="25">
     <w:nsid w:val="7AFB35F8"/>
     <w:multiLevelType w:val="hybridMultilevel"/>
     <w:tmpl w:val="4B80FF78"/>
@@ -7036,7 +7587,7 @@
       </w:rPr>
     </w:lvl>
   </w:abstractNum>
-  <w:abstractNum w:abstractNumId="26" w15:restartNumberingAfterBreak="0">
+  <w:abstractNum w:abstractNumId="26">
     <w:nsid w:val="7E4D1617"/>
     <w:multiLevelType w:val="multilevel"/>
     <w:tmpl w:val="C61CA11C"/>
@@ -7519,7 +8070,10 @@
   <w:style w:type="paragraph" w:default="1" w:styleId="Normal">
     <w:name w:val="Normal"/>
     <w:qFormat/>
-    <w:rsid w:val="002079A4"/>
+    <w:rsid w:val="0062460C"/>
+    <w:pPr>
+      <w:jc w:val="both"/>
+    </w:pPr>
     <w:rPr>
       <w:rFonts w:ascii="Baskerville Old Face" w:hAnsi="Baskerville Old Face"/>
       <w:sz w:val="24"/>
@@ -7921,6 +8475,18 @@
       <w:spacing w:after="0"/>
     </w:pPr>
   </w:style>
+  <w:style w:type="character" w:styleId="FollowedHyperlink">
+    <w:name w:val="FollowedHyperlink"/>
+    <w:basedOn w:val="DefaultParagraphFont"/>
+    <w:uiPriority w:val="99"/>
+    <w:semiHidden/>
+    <w:unhideWhenUsed/>
+    <w:rsid w:val="009B1AE0"/>
+    <w:rPr>
+      <w:color w:val="954F72" w:themeColor="followedHyperlink"/>
+      <w:u w:val="single"/>
+    </w:rPr>
+  </w:style>
 </w:styles>
 </file>
 
@@ -8190,7 +8756,7 @@
 </file>
 
 <file path=customXml/itemProps1.xml><?xml version="1.0" encoding="utf-8"?>
-<ds:datastoreItem xmlns:ds="http://schemas.openxmlformats.org/officeDocument/2006/customXml" ds:itemID="{C8A19529-BBBB-4210-B222-A56958898B2F}">
+<ds:datastoreItem xmlns:ds="http://schemas.openxmlformats.org/officeDocument/2006/customXml" ds:itemID="{CEF6F0A8-3F1B-4668-8038-91998CE433BA}">
   <ds:schemaRefs>
     <ds:schemaRef ds:uri="http://schemas.openxmlformats.org/officeDocument/2006/bibliography"/>
   </ds:schemaRefs>

</xml_diff>

<commit_message>
Trying to fix commit problem
</commit_message>
<xml_diff>
--- a/Report/Dissertation.docx
+++ b/Report/Dissertation.docx
@@ -245,8 +245,6 @@
           <w:r>
             <w:t>Contents</w:t>
           </w:r>
-          <w:bookmarkStart w:id="0" w:name="_GoBack"/>
-          <w:bookmarkEnd w:id="0"/>
         </w:p>
         <w:p>
           <w:pPr>
@@ -270,7 +268,7 @@
           <w:r>
             <w:fldChar w:fldCharType="separate"/>
           </w:r>
-          <w:hyperlink w:anchor="_Toc480323710" w:history="1">
+          <w:hyperlink w:anchor="_Toc480394731" w:history="1">
             <w:r>
               <w:rPr>
                 <w:rStyle w:val="Hyperlink"/>
@@ -297,7 +295,7 @@
                 <w:noProof/>
                 <w:webHidden/>
               </w:rPr>
-              <w:instrText xml:space="preserve"> PAGEREF _Toc480323710 \h </w:instrText>
+              <w:instrText xml:space="preserve"> PAGEREF _Toc480394731 \h </w:instrText>
             </w:r>
             <w:r>
               <w:rPr>
@@ -341,7 +339,7 @@
               <w:lang w:eastAsia="en-GB"/>
             </w:rPr>
           </w:pPr>
-          <w:hyperlink w:anchor="_Toc480323711" w:history="1">
+          <w:hyperlink w:anchor="_Toc480394732" w:history="1">
             <w:r>
               <w:rPr>
                 <w:rStyle w:val="Hyperlink"/>
@@ -368,7 +366,7 @@
                 <w:noProof/>
                 <w:webHidden/>
               </w:rPr>
-              <w:instrText xml:space="preserve"> PAGEREF _Toc480323711 \h </w:instrText>
+              <w:instrText xml:space="preserve"> PAGEREF _Toc480394732 \h </w:instrText>
             </w:r>
             <w:r>
               <w:rPr>
@@ -412,7 +410,7 @@
               <w:lang w:eastAsia="en-GB"/>
             </w:rPr>
           </w:pPr>
-          <w:hyperlink w:anchor="_Toc480323712" w:history="1">
+          <w:hyperlink w:anchor="_Toc480394733" w:history="1">
             <w:r>
               <w:rPr>
                 <w:rStyle w:val="Hyperlink"/>
@@ -439,7 +437,7 @@
                 <w:noProof/>
                 <w:webHidden/>
               </w:rPr>
-              <w:instrText xml:space="preserve"> PAGEREF _Toc480323712 \h </w:instrText>
+              <w:instrText xml:space="preserve"> PAGEREF _Toc480394733 \h </w:instrText>
             </w:r>
             <w:r>
               <w:rPr>
@@ -483,7 +481,7 @@
               <w:lang w:eastAsia="en-GB"/>
             </w:rPr>
           </w:pPr>
-          <w:hyperlink w:anchor="_Toc480323713" w:history="1">
+          <w:hyperlink w:anchor="_Toc480394734" w:history="1">
             <w:r>
               <w:rPr>
                 <w:rStyle w:val="Hyperlink"/>
@@ -510,7 +508,7 @@
                 <w:noProof/>
                 <w:webHidden/>
               </w:rPr>
-              <w:instrText xml:space="preserve"> PAGEREF _Toc480323713 \h </w:instrText>
+              <w:instrText xml:space="preserve"> PAGEREF _Toc480394734 \h </w:instrText>
             </w:r>
             <w:r>
               <w:rPr>
@@ -554,7 +552,7 @@
               <w:lang w:eastAsia="en-GB"/>
             </w:rPr>
           </w:pPr>
-          <w:hyperlink w:anchor="_Toc480323714" w:history="1">
+          <w:hyperlink w:anchor="_Toc480394735" w:history="1">
             <w:r>
               <w:rPr>
                 <w:rStyle w:val="Hyperlink"/>
@@ -581,7 +579,7 @@
                 <w:noProof/>
                 <w:webHidden/>
               </w:rPr>
-              <w:instrText xml:space="preserve"> PAGEREF _Toc480323714 \h </w:instrText>
+              <w:instrText xml:space="preserve"> PAGEREF _Toc480394735 \h </w:instrText>
             </w:r>
             <w:r>
               <w:rPr>
@@ -625,7 +623,7 @@
               <w:lang w:eastAsia="en-GB"/>
             </w:rPr>
           </w:pPr>
-          <w:hyperlink w:anchor="_Toc480323715" w:history="1">
+          <w:hyperlink w:anchor="_Toc480394736" w:history="1">
             <w:r>
               <w:rPr>
                 <w:rStyle w:val="Hyperlink"/>
@@ -652,7 +650,7 @@
                 <w:noProof/>
                 <w:webHidden/>
               </w:rPr>
-              <w:instrText xml:space="preserve"> PAGEREF _Toc480323715 \h </w:instrText>
+              <w:instrText xml:space="preserve"> PAGEREF _Toc480394736 \h </w:instrText>
             </w:r>
             <w:r>
               <w:rPr>
@@ -696,7 +694,7 @@
               <w:lang w:eastAsia="en-GB"/>
             </w:rPr>
           </w:pPr>
-          <w:hyperlink w:anchor="_Toc480323716" w:history="1">
+          <w:hyperlink w:anchor="_Toc480394737" w:history="1">
             <w:r>
               <w:rPr>
                 <w:rStyle w:val="Hyperlink"/>
@@ -723,7 +721,7 @@
                 <w:noProof/>
                 <w:webHidden/>
               </w:rPr>
-              <w:instrText xml:space="preserve"> PAGEREF _Toc480323716 \h </w:instrText>
+              <w:instrText xml:space="preserve"> PAGEREF _Toc480394737 \h </w:instrText>
             </w:r>
             <w:r>
               <w:rPr>
@@ -767,7 +765,7 @@
               <w:lang w:eastAsia="en-GB"/>
             </w:rPr>
           </w:pPr>
-          <w:hyperlink w:anchor="_Toc480323717" w:history="1">
+          <w:hyperlink w:anchor="_Toc480394738" w:history="1">
             <w:r>
               <w:rPr>
                 <w:rStyle w:val="Hyperlink"/>
@@ -794,7 +792,7 @@
                 <w:noProof/>
                 <w:webHidden/>
               </w:rPr>
-              <w:instrText xml:space="preserve"> PAGEREF _Toc480323717 \h </w:instrText>
+              <w:instrText xml:space="preserve"> PAGEREF _Toc480394738 \h </w:instrText>
             </w:r>
             <w:r>
               <w:rPr>
@@ -838,7 +836,7 @@
               <w:lang w:eastAsia="en-GB"/>
             </w:rPr>
           </w:pPr>
-          <w:hyperlink w:anchor="_Toc480323718" w:history="1">
+          <w:hyperlink w:anchor="_Toc480394739" w:history="1">
             <w:r>
               <w:rPr>
                 <w:rStyle w:val="Hyperlink"/>
@@ -867,7 +865,7 @@
                 <w:noProof/>
                 <w:webHidden/>
               </w:rPr>
-              <w:instrText xml:space="preserve"> PAGEREF _Toc480323718 \h </w:instrText>
+              <w:instrText xml:space="preserve"> PAGEREF _Toc480394739 \h </w:instrText>
             </w:r>
             <w:r>
               <w:rPr>
@@ -911,7 +909,7 @@
               <w:lang w:eastAsia="en-GB"/>
             </w:rPr>
           </w:pPr>
-          <w:hyperlink w:anchor="_Toc480323719" w:history="1">
+          <w:hyperlink w:anchor="_Toc480394740" w:history="1">
             <w:r>
               <w:rPr>
                 <w:rStyle w:val="Hyperlink"/>
@@ -940,7 +938,7 @@
                 <w:noProof/>
                 <w:webHidden/>
               </w:rPr>
-              <w:instrText xml:space="preserve"> PAGEREF _Toc480323719 \h </w:instrText>
+              <w:instrText xml:space="preserve"> PAGEREF _Toc480394740 \h </w:instrText>
             </w:r>
             <w:r>
               <w:rPr>
@@ -960,7 +958,7 @@
                 <w:noProof/>
                 <w:webHidden/>
               </w:rPr>
-              <w:t>7</w:t>
+              <w:t>8</w:t>
             </w:r>
             <w:r>
               <w:rPr>
@@ -984,7 +982,7 @@
               <w:lang w:eastAsia="en-GB"/>
             </w:rPr>
           </w:pPr>
-          <w:hyperlink w:anchor="_Toc480323720" w:history="1">
+          <w:hyperlink w:anchor="_Toc480394741" w:history="1">
             <w:r>
               <w:rPr>
                 <w:rStyle w:val="Hyperlink"/>
@@ -1011,7 +1009,7 @@
                 <w:noProof/>
                 <w:webHidden/>
               </w:rPr>
-              <w:instrText xml:space="preserve"> PAGEREF _Toc480323720 \h </w:instrText>
+              <w:instrText xml:space="preserve"> PAGEREF _Toc480394741 \h </w:instrText>
             </w:r>
             <w:r>
               <w:rPr>
@@ -1031,7 +1029,7 @@
                 <w:noProof/>
                 <w:webHidden/>
               </w:rPr>
-              <w:t>8</w:t>
+              <w:t>9</w:t>
             </w:r>
             <w:r>
               <w:rPr>
@@ -1055,7 +1053,7 @@
               <w:lang w:eastAsia="en-GB"/>
             </w:rPr>
           </w:pPr>
-          <w:hyperlink w:anchor="_Toc480323721" w:history="1">
+          <w:hyperlink w:anchor="_Toc480394742" w:history="1">
             <w:r>
               <w:rPr>
                 <w:rStyle w:val="Hyperlink"/>
@@ -1082,7 +1080,7 @@
                 <w:noProof/>
                 <w:webHidden/>
               </w:rPr>
-              <w:instrText xml:space="preserve"> PAGEREF _Toc480323721 \h </w:instrText>
+              <w:instrText xml:space="preserve"> PAGEREF _Toc480394742 \h </w:instrText>
             </w:r>
             <w:r>
               <w:rPr>
@@ -1126,7 +1124,7 @@
               <w:lang w:eastAsia="en-GB"/>
             </w:rPr>
           </w:pPr>
-          <w:hyperlink w:anchor="_Toc480323722" w:history="1">
+          <w:hyperlink w:anchor="_Toc480394743" w:history="1">
             <w:r>
               <w:rPr>
                 <w:rStyle w:val="Hyperlink"/>
@@ -1153,7 +1151,7 @@
                 <w:noProof/>
                 <w:webHidden/>
               </w:rPr>
-              <w:instrText xml:space="preserve"> PAGEREF _Toc480323722 \h </w:instrText>
+              <w:instrText xml:space="preserve"> PAGEREF _Toc480394743 \h </w:instrText>
             </w:r>
             <w:r>
               <w:rPr>
@@ -1197,7 +1195,7 @@
               <w:lang w:eastAsia="en-GB"/>
             </w:rPr>
           </w:pPr>
-          <w:hyperlink w:anchor="_Toc480323723" w:history="1">
+          <w:hyperlink w:anchor="_Toc480394744" w:history="1">
             <w:r>
               <w:rPr>
                 <w:rStyle w:val="Hyperlink"/>
@@ -1224,7 +1222,7 @@
                 <w:noProof/>
                 <w:webHidden/>
               </w:rPr>
-              <w:instrText xml:space="preserve"> PAGEREF _Toc480323723 \h </w:instrText>
+              <w:instrText xml:space="preserve"> PAGEREF _Toc480394744 \h </w:instrText>
             </w:r>
             <w:r>
               <w:rPr>
@@ -1268,7 +1266,7 @@
               <w:lang w:eastAsia="en-GB"/>
             </w:rPr>
           </w:pPr>
-          <w:hyperlink w:anchor="_Toc480323724" w:history="1">
+          <w:hyperlink w:anchor="_Toc480394745" w:history="1">
             <w:r>
               <w:rPr>
                 <w:rStyle w:val="Hyperlink"/>
@@ -1295,7 +1293,7 @@
                 <w:noProof/>
                 <w:webHidden/>
               </w:rPr>
-              <w:instrText xml:space="preserve"> PAGEREF _Toc480323724 \h </w:instrText>
+              <w:instrText xml:space="preserve"> PAGEREF _Toc480394745 \h </w:instrText>
             </w:r>
             <w:r>
               <w:rPr>
@@ -1339,7 +1337,7 @@
               <w:lang w:eastAsia="en-GB"/>
             </w:rPr>
           </w:pPr>
-          <w:hyperlink w:anchor="_Toc480323725" w:history="1">
+          <w:hyperlink w:anchor="_Toc480394746" w:history="1">
             <w:r>
               <w:rPr>
                 <w:rStyle w:val="Hyperlink"/>
@@ -1366,7 +1364,7 @@
                 <w:noProof/>
                 <w:webHidden/>
               </w:rPr>
-              <w:instrText xml:space="preserve"> PAGEREF _Toc480323725 \h </w:instrText>
+              <w:instrText xml:space="preserve"> PAGEREF _Toc480394746 \h </w:instrText>
             </w:r>
             <w:r>
               <w:rPr>
@@ -1410,7 +1408,7 @@
               <w:lang w:eastAsia="en-GB"/>
             </w:rPr>
           </w:pPr>
-          <w:hyperlink w:anchor="_Toc480323726" w:history="1">
+          <w:hyperlink w:anchor="_Toc480394747" w:history="1">
             <w:r>
               <w:rPr>
                 <w:rStyle w:val="Hyperlink"/>
@@ -1437,7 +1435,7 @@
                 <w:noProof/>
                 <w:webHidden/>
               </w:rPr>
-              <w:instrText xml:space="preserve"> PAGEREF _Toc480323726 \h </w:instrText>
+              <w:instrText xml:space="preserve"> PAGEREF _Toc480394747 \h </w:instrText>
             </w:r>
             <w:r>
               <w:rPr>
@@ -1481,7 +1479,7 @@
               <w:lang w:eastAsia="en-GB"/>
             </w:rPr>
           </w:pPr>
-          <w:hyperlink w:anchor="_Toc480323727" w:history="1">
+          <w:hyperlink w:anchor="_Toc480394748" w:history="1">
             <w:r>
               <w:rPr>
                 <w:rStyle w:val="Hyperlink"/>
@@ -1508,7 +1506,7 @@
                 <w:noProof/>
                 <w:webHidden/>
               </w:rPr>
-              <w:instrText xml:space="preserve"> PAGEREF _Toc480323727 \h </w:instrText>
+              <w:instrText xml:space="preserve"> PAGEREF _Toc480394748 \h </w:instrText>
             </w:r>
             <w:r>
               <w:rPr>
@@ -1552,7 +1550,7 @@
               <w:lang w:eastAsia="en-GB"/>
             </w:rPr>
           </w:pPr>
-          <w:hyperlink w:anchor="_Toc480323728" w:history="1">
+          <w:hyperlink w:anchor="_Toc480394749" w:history="1">
             <w:r>
               <w:rPr>
                 <w:rStyle w:val="Hyperlink"/>
@@ -1579,7 +1577,7 @@
                 <w:noProof/>
                 <w:webHidden/>
               </w:rPr>
-              <w:instrText xml:space="preserve"> PAGEREF _Toc480323728 \h </w:instrText>
+              <w:instrText xml:space="preserve"> PAGEREF _Toc480394749 \h </w:instrText>
             </w:r>
             <w:r>
               <w:rPr>
@@ -1623,7 +1621,7 @@
               <w:lang w:eastAsia="en-GB"/>
             </w:rPr>
           </w:pPr>
-          <w:hyperlink w:anchor="_Toc480323729" w:history="1">
+          <w:hyperlink w:anchor="_Toc480394750" w:history="1">
             <w:r>
               <w:rPr>
                 <w:rStyle w:val="Hyperlink"/>
@@ -1650,7 +1648,7 @@
                 <w:noProof/>
                 <w:webHidden/>
               </w:rPr>
-              <w:instrText xml:space="preserve"> PAGEREF _Toc480323729 \h </w:instrText>
+              <w:instrText xml:space="preserve"> PAGEREF _Toc480394750 \h </w:instrText>
             </w:r>
             <w:r>
               <w:rPr>
@@ -1694,7 +1692,7 @@
               <w:lang w:eastAsia="en-GB"/>
             </w:rPr>
           </w:pPr>
-          <w:hyperlink w:anchor="_Toc480323730" w:history="1">
+          <w:hyperlink w:anchor="_Toc480394751" w:history="1">
             <w:r>
               <w:rPr>
                 <w:rStyle w:val="Hyperlink"/>
@@ -1721,7 +1719,7 @@
                 <w:noProof/>
                 <w:webHidden/>
               </w:rPr>
-              <w:instrText xml:space="preserve"> PAGEREF _Toc480323730 \h </w:instrText>
+              <w:instrText xml:space="preserve"> PAGEREF _Toc480394751 \h </w:instrText>
             </w:r>
             <w:r>
               <w:rPr>
@@ -1833,13 +1831,13 @@
         </w:rPr>
         <w:fldChar w:fldCharType="separate"/>
       </w:r>
-      <w:hyperlink w:anchor="_Toc480227405" w:history="1">
+      <w:hyperlink w:anchor="_Toc480394717" w:history="1">
         <w:r>
           <w:rPr>
             <w:rStyle w:val="Hyperlink"/>
             <w:noProof/>
           </w:rPr>
-          <w:t>Figure 1 - Graph showing the popularity of languages found in Data Science job listings. (Muenchen, 2017)</w:t>
+          <w:t>Figure 1 - The effects of Diversification in different markets (Solnik, 1995)</w:t>
         </w:r>
         <w:r>
           <w:rPr>
@@ -1860,7 +1858,7 @@
             <w:noProof/>
             <w:webHidden/>
           </w:rPr>
-          <w:instrText xml:space="preserve"> PAGEREF _Toc480227405 \h </w:instrText>
+          <w:instrText xml:space="preserve"> PAGEREF _Toc480394717 \h </w:instrText>
         </w:r>
         <w:r>
           <w:rPr>
@@ -1880,7 +1878,7 @@
             <w:noProof/>
             <w:webHidden/>
           </w:rPr>
-          <w:t>11</w:t>
+          <w:t>8</w:t>
         </w:r>
         <w:r>
           <w:rPr>
@@ -1904,13 +1902,13 @@
           <w:lang w:eastAsia="en-GB"/>
         </w:rPr>
       </w:pPr>
-      <w:hyperlink w:anchor="_Toc480227406" w:history="1">
+      <w:hyperlink w:anchor="_Toc480394718" w:history="1">
         <w:r>
           <w:rPr>
             <w:rStyle w:val="Hyperlink"/>
             <w:noProof/>
           </w:rPr>
-          <w:t>Figure 2 - Stackoverflow's developer survey - Most popular Version Control (Stackoverflow, 2015)</w:t>
+          <w:t>Figure 2 - Graph showing the popularity of languages found in Data Science job listings. (Muenchen, 2017)</w:t>
         </w:r>
         <w:r>
           <w:rPr>
@@ -1931,7 +1929,7 @@
             <w:noProof/>
             <w:webHidden/>
           </w:rPr>
-          <w:instrText xml:space="preserve"> PAGEREF _Toc480227406 \h </w:instrText>
+          <w:instrText xml:space="preserve"> PAGEREF _Toc480394718 \h </w:instrText>
         </w:r>
         <w:r>
           <w:rPr>
@@ -1951,7 +1949,7 @@
             <w:noProof/>
             <w:webHidden/>
           </w:rPr>
-          <w:t>12</w:t>
+          <w:t>13</w:t>
         </w:r>
         <w:r>
           <w:rPr>
@@ -1975,13 +1973,13 @@
           <w:lang w:eastAsia="en-GB"/>
         </w:rPr>
       </w:pPr>
-      <w:hyperlink w:anchor="_Toc480227407" w:history="1">
+      <w:hyperlink w:anchor="_Toc480394719" w:history="1">
         <w:r>
           <w:rPr>
             <w:rStyle w:val="Hyperlink"/>
             <w:noProof/>
           </w:rPr>
-          <w:t>Figure 3 - Iterative version of SDLC. (Powell-Morse, 2016)</w:t>
+          <w:t>Figure 3 - Stackoverflow's developer survey - Most popular Version Control (Stackoverflow, 2015)</w:t>
         </w:r>
         <w:r>
           <w:rPr>
@@ -2002,7 +2000,7 @@
             <w:noProof/>
             <w:webHidden/>
           </w:rPr>
-          <w:instrText xml:space="preserve"> PAGEREF _Toc480227407 \h </w:instrText>
+          <w:instrText xml:space="preserve"> PAGEREF _Toc480394719 \h </w:instrText>
         </w:r>
         <w:r>
           <w:rPr>
@@ -2035,6 +2033,77 @@
     </w:p>
     <w:p>
       <w:pPr>
+        <w:pStyle w:val="TableofFigures"/>
+        <w:tabs>
+          <w:tab w:val="right" w:leader="dot" w:pos="9016"/>
+        </w:tabs>
+        <w:rPr>
+          <w:rFonts w:asciiTheme="minorHAnsi" w:eastAsiaTheme="minorEastAsia" w:hAnsiTheme="minorHAnsi"/>
+          <w:noProof/>
+          <w:sz w:val="22"/>
+          <w:lang w:eastAsia="en-GB"/>
+        </w:rPr>
+      </w:pPr>
+      <w:hyperlink w:anchor="_Toc480394720" w:history="1">
+        <w:r>
+          <w:rPr>
+            <w:rStyle w:val="Hyperlink"/>
+            <w:noProof/>
+          </w:rPr>
+          <w:t>Figure 4 - Iterative version of SDLC. (Powell-Morse, 2016)</w:t>
+        </w:r>
+        <w:r>
+          <w:rPr>
+            <w:noProof/>
+            <w:webHidden/>
+          </w:rPr>
+          <w:tab/>
+        </w:r>
+        <w:r>
+          <w:rPr>
+            <w:noProof/>
+            <w:webHidden/>
+          </w:rPr>
+          <w:fldChar w:fldCharType="begin"/>
+        </w:r>
+        <w:r>
+          <w:rPr>
+            <w:noProof/>
+            <w:webHidden/>
+          </w:rPr>
+          <w:instrText xml:space="preserve"> PAGEREF _Toc480394720 \h </w:instrText>
+        </w:r>
+        <w:r>
+          <w:rPr>
+            <w:noProof/>
+            <w:webHidden/>
+          </w:rPr>
+        </w:r>
+        <w:r>
+          <w:rPr>
+            <w:noProof/>
+            <w:webHidden/>
+          </w:rPr>
+          <w:fldChar w:fldCharType="separate"/>
+        </w:r>
+        <w:r>
+          <w:rPr>
+            <w:noProof/>
+            <w:webHidden/>
+          </w:rPr>
+          <w:t>16</w:t>
+        </w:r>
+        <w:r>
+          <w:rPr>
+            <w:noProof/>
+            <w:webHidden/>
+          </w:rPr>
+          <w:fldChar w:fldCharType="end"/>
+        </w:r>
+      </w:hyperlink>
+    </w:p>
+    <w:p>
+      <w:pPr>
         <w:rPr>
           <w:b/>
           <w:sz w:val="36"/>
@@ -2059,23 +2128,23 @@
       <w:pPr>
         <w:pStyle w:val="Heading1"/>
       </w:pPr>
-      <w:bookmarkStart w:id="1" w:name="_Toc480323710"/>
+      <w:bookmarkStart w:id="0" w:name="_Toc480394731"/>
       <w:r>
         <w:lastRenderedPageBreak/>
         <w:t>Introduction</w:t>
       </w:r>
+      <w:bookmarkEnd w:id="0"/>
+    </w:p>
+    <w:p/>
+    <w:p>
+      <w:pPr>
+        <w:pStyle w:val="Heading2"/>
+      </w:pPr>
+      <w:bookmarkStart w:id="1" w:name="_Toc480394732"/>
+      <w:r>
+        <w:t>Background</w:t>
+      </w:r>
       <w:bookmarkEnd w:id="1"/>
-    </w:p>
-    <w:p/>
-    <w:p>
-      <w:pPr>
-        <w:pStyle w:val="Heading2"/>
-      </w:pPr>
-      <w:bookmarkStart w:id="2" w:name="_Toc480323711"/>
-      <w:r>
-        <w:t>Background</w:t>
-      </w:r>
-      <w:bookmarkEnd w:id="2"/>
     </w:p>
     <w:p>
       <w:pPr>
@@ -3040,317 +3109,209 @@
           <w:bdr w:val="none" w:sz="0" w:space="0" w:color="auto" w:frame="1"/>
           <w:shd w:val="clear" w:color="auto" w:fill="FFFFFF"/>
         </w:rPr>
+        <w:t>.</w:t>
+      </w:r>
+      <w:r>
+        <w:rPr>
+          <w:rFonts w:cs="Arial"/>
+          <w:szCs w:val="18"/>
+          <w:bdr w:val="none" w:sz="0" w:space="0" w:color="auto" w:frame="1"/>
+          <w:shd w:val="clear" w:color="auto" w:fill="FFFFFF"/>
+        </w:rPr>
+        <w:t xml:space="preserve"> Despite its reputation, original forms of Markowitz’s optimisation model aren’t extensively used for larger portfolios due to the computational complexity involved in optimising them (</w:t>
+      </w:r>
+      <w:r>
+        <w:rPr>
+          <w:rFonts w:cs="Arial"/>
+          <w:szCs w:val="18"/>
+          <w:bdr w:val="none" w:sz="0" w:space="0" w:color="auto" w:frame="1"/>
+          <w:shd w:val="clear" w:color="auto" w:fill="FFFFFF"/>
+        </w:rPr>
+        <w:t>Konno and Yamazaki, 1991)</w:t>
+      </w:r>
+      <w:r>
+        <w:rPr>
+          <w:rFonts w:cs="Arial"/>
+          <w:szCs w:val="18"/>
+          <w:bdr w:val="none" w:sz="0" w:space="0" w:color="auto" w:frame="1"/>
+          <w:shd w:val="clear" w:color="auto" w:fill="FFFFFF"/>
+        </w:rPr>
+        <w:t>.</w:t>
+      </w:r>
+      <w:r>
+        <w:rPr>
+          <w:rFonts w:cs="Arial"/>
+          <w:szCs w:val="18"/>
+          <w:bdr w:val="none" w:sz="0" w:space="0" w:color="auto" w:frame="1"/>
+          <w:shd w:val="clear" w:color="auto" w:fill="FFFFFF"/>
+        </w:rPr>
+        <w:t xml:space="preserve"> Along w</w:t>
+      </w:r>
+      <w:r>
+        <w:rPr>
+          <w:rFonts w:cs="Arial"/>
+          <w:szCs w:val="18"/>
+          <w:bdr w:val="none" w:sz="0" w:space="0" w:color="auto" w:frame="1"/>
+          <w:shd w:val="clear" w:color="auto" w:fill="FFFFFF"/>
+        </w:rPr>
+        <w:t>ith the</w:t>
+      </w:r>
+      <w:r>
+        <w:rPr>
+          <w:rFonts w:cs="Arial"/>
+          <w:szCs w:val="18"/>
+          <w:bdr w:val="none" w:sz="0" w:space="0" w:color="auto" w:frame="1"/>
+          <w:shd w:val="clear" w:color="auto" w:fill="FFFFFF"/>
+        </w:rPr>
+        <w:t xml:space="preserve"> larger</w:t>
+      </w:r>
+      <w:r>
+        <w:rPr>
+          <w:rFonts w:cs="Arial"/>
+          <w:szCs w:val="18"/>
+          <w:bdr w:val="none" w:sz="0" w:space="0" w:color="auto" w:frame="1"/>
+          <w:shd w:val="clear" w:color="auto" w:fill="FFFFFF"/>
+        </w:rPr>
+        <w:t xml:space="preserve"> advancements of computing into the financial world</w:t>
+      </w:r>
+      <w:r>
+        <w:rPr>
+          <w:rFonts w:cs="Arial"/>
+          <w:szCs w:val="18"/>
+          <w:bdr w:val="none" w:sz="0" w:space="0" w:color="auto" w:frame="1"/>
+          <w:shd w:val="clear" w:color="auto" w:fill="FFFFFF"/>
+        </w:rPr>
+        <w:t>, optimisations</w:t>
+      </w:r>
+      <w:r>
+        <w:rPr>
+          <w:rFonts w:cs="Arial"/>
+          <w:szCs w:val="18"/>
+          <w:bdr w:val="none" w:sz="0" w:space="0" w:color="auto" w:frame="1"/>
+          <w:shd w:val="clear" w:color="auto" w:fill="FFFFFF"/>
+        </w:rPr>
+        <w:t xml:space="preserve"> like these are becoming easier to do, due to strides in both software and hardware. </w:t>
+      </w:r>
+      <w:r>
+        <w:rPr>
+          <w:rFonts w:cs="Arial"/>
+          <w:szCs w:val="18"/>
+          <w:bdr w:val="none" w:sz="0" w:space="0" w:color="auto" w:frame="1"/>
+          <w:shd w:val="clear" w:color="auto" w:fill="FFFFFF"/>
+        </w:rPr>
+        <w:t xml:space="preserve">It is this area in which the project will take place; using mean-variance analysis to craft </w:t>
+      </w:r>
+      <w:r>
+        <w:rPr>
+          <w:rFonts w:cs="Arial"/>
+          <w:szCs w:val="18"/>
+          <w:bdr w:val="none" w:sz="0" w:space="0" w:color="auto" w:frame="1"/>
+          <w:shd w:val="clear" w:color="auto" w:fill="FFFFFF"/>
+        </w:rPr>
+        <w:t>and optimise select portfolios to achieve the desired goals be it; minimum variance, maximum return or somewhere in between.</w:t>
+      </w:r>
+    </w:p>
+    <w:p/>
+    <w:p>
+      <w:pPr>
+        <w:pStyle w:val="Heading2"/>
+      </w:pPr>
+      <w:bookmarkStart w:id="2" w:name="_Toc480394733"/>
+      <w:r>
+        <w:t>Aims &amp; Objectives</w:t>
+      </w:r>
+      <w:bookmarkEnd w:id="2"/>
+    </w:p>
+    <w:p>
+      <w:pPr>
+        <w:pStyle w:val="Heading3"/>
+      </w:pPr>
+      <w:bookmarkStart w:id="3" w:name="_Toc480394734"/>
+      <w:r>
+        <w:t>Aim</w:t>
+      </w:r>
+      <w:r>
+        <w:t xml:space="preserve"> &amp; Rationale</w:t>
+      </w:r>
+      <w:bookmarkEnd w:id="3"/>
+    </w:p>
+    <w:p>
+      <w:r>
+        <w:t>The aim</w:t>
+      </w:r>
+      <w:r>
+        <w:t xml:space="preserve"> and rationale</w:t>
+      </w:r>
+      <w:r>
+        <w:t xml:space="preserve"> of this project is to create a proprietary </w:t>
+      </w:r>
+      <w:r>
+        <w:t>asset allocation</w:t>
+      </w:r>
+      <w:r>
+        <w:t xml:space="preserve"> system that demonstrates the effectiveness of Modern Portfolio Theory in creating investment strategies</w:t>
+      </w:r>
+      <w:r>
         <w:t xml:space="preserve">. </w:t>
       </w:r>
       <w:r>
-        <w:rPr>
-          <w:rFonts w:cs="Arial"/>
-          <w:szCs w:val="18"/>
-          <w:bdr w:val="none" w:sz="0" w:space="0" w:color="auto" w:frame="1"/>
-          <w:shd w:val="clear" w:color="auto" w:fill="FFFFFF"/>
-        </w:rPr>
-        <w:t>With the introduction of mathematics</w:t>
-      </w:r>
-      <w:r>
-        <w:rPr>
-          <w:rFonts w:cs="Arial"/>
-          <w:szCs w:val="18"/>
-          <w:bdr w:val="none" w:sz="0" w:space="0" w:color="auto" w:frame="1"/>
-          <w:shd w:val="clear" w:color="auto" w:fill="FFFFFF"/>
-        </w:rPr>
-        <w:t xml:space="preserve"> and computation</w:t>
-      </w:r>
-      <w:r>
-        <w:rPr>
-          <w:rFonts w:cs="Arial"/>
-          <w:szCs w:val="18"/>
-          <w:bdr w:val="none" w:sz="0" w:space="0" w:color="auto" w:frame="1"/>
-          <w:shd w:val="clear" w:color="auto" w:fill="FFFFFF"/>
-        </w:rPr>
-        <w:t xml:space="preserve"> into finance</w:t>
-      </w:r>
-      <w:r>
-        <w:rPr>
-          <w:rFonts w:cs="Arial"/>
-          <w:szCs w:val="18"/>
-          <w:bdr w:val="none" w:sz="0" w:space="0" w:color="auto" w:frame="1"/>
-          <w:shd w:val="clear" w:color="auto" w:fill="FFFFFF"/>
-        </w:rPr>
-        <w:t xml:space="preserve"> by MPT</w:t>
-      </w:r>
-      <w:r>
-        <w:rPr>
-          <w:rFonts w:cs="Arial"/>
-          <w:szCs w:val="18"/>
-          <w:bdr w:val="none" w:sz="0" w:space="0" w:color="auto" w:frame="1"/>
-          <w:shd w:val="clear" w:color="auto" w:fill="FFFFFF"/>
-        </w:rPr>
-        <w:t xml:space="preserve">, optimisations </w:t>
-      </w:r>
-      <w:r>
-        <w:rPr>
-          <w:rFonts w:cs="Arial"/>
-          <w:szCs w:val="18"/>
-          <w:bdr w:val="none" w:sz="0" w:space="0" w:color="auto" w:frame="1"/>
-          <w:shd w:val="clear" w:color="auto" w:fill="FFFFFF"/>
-        </w:rPr>
-        <w:t>can</w:t>
-      </w:r>
-      <w:r>
-        <w:rPr>
-          <w:rFonts w:cs="Arial"/>
-          <w:szCs w:val="18"/>
-          <w:bdr w:val="none" w:sz="0" w:space="0" w:color="auto" w:frame="1"/>
-          <w:shd w:val="clear" w:color="auto" w:fill="FFFFFF"/>
-        </w:rPr>
-        <w:t xml:space="preserve"> be quickly performed to </w:t>
-      </w:r>
-      <w:r>
-        <w:rPr>
-          <w:rFonts w:cs="Arial"/>
-          <w:szCs w:val="18"/>
-          <w:bdr w:val="none" w:sz="0" w:space="0" w:color="auto" w:frame="1"/>
-          <w:shd w:val="clear" w:color="auto" w:fill="FFFFFF"/>
-        </w:rPr>
-        <w:t>achieve</w:t>
-      </w:r>
-      <w:r>
-        <w:rPr>
-          <w:rFonts w:cs="Arial"/>
-          <w:szCs w:val="18"/>
-          <w:bdr w:val="none" w:sz="0" w:space="0" w:color="auto" w:frame="1"/>
-          <w:shd w:val="clear" w:color="auto" w:fill="FFFFFF"/>
-        </w:rPr>
-        <w:t xml:space="preserve"> these efficient</w:t>
-      </w:r>
-      <w:r>
-        <w:rPr>
-          <w:rFonts w:cs="Arial"/>
-          <w:szCs w:val="18"/>
-          <w:bdr w:val="none" w:sz="0" w:space="0" w:color="auto" w:frame="1"/>
-          <w:shd w:val="clear" w:color="auto" w:fill="FFFFFF"/>
-        </w:rPr>
-        <w:t xml:space="preserve"> portfolio</w:t>
-      </w:r>
-      <w:r>
-        <w:rPr>
-          <w:rFonts w:cs="Arial"/>
-          <w:szCs w:val="18"/>
-          <w:bdr w:val="none" w:sz="0" w:space="0" w:color="auto" w:frame="1"/>
-          <w:shd w:val="clear" w:color="auto" w:fill="FFFFFF"/>
-        </w:rPr>
-        <w:t>s</w:t>
-      </w:r>
-      <w:r>
-        <w:rPr>
-          <w:rFonts w:cs="Arial"/>
-          <w:szCs w:val="18"/>
-          <w:bdr w:val="none" w:sz="0" w:space="0" w:color="auto" w:frame="1"/>
-          <w:shd w:val="clear" w:color="auto" w:fill="FFFFFF"/>
-        </w:rPr>
-        <w:t xml:space="preserve"> with</w:t>
-      </w:r>
-      <w:r>
-        <w:rPr>
-          <w:rFonts w:cs="Arial"/>
-          <w:szCs w:val="18"/>
-          <w:bdr w:val="none" w:sz="0" w:space="0" w:color="auto" w:frame="1"/>
-          <w:shd w:val="clear" w:color="auto" w:fill="FFFFFF"/>
-        </w:rPr>
-        <w:t xml:space="preserve"> minimum varianc</w:t>
-      </w:r>
-      <w:r>
-        <w:rPr>
-          <w:rFonts w:cs="Arial"/>
-          <w:szCs w:val="18"/>
-          <w:bdr w:val="none" w:sz="0" w:space="0" w:color="auto" w:frame="1"/>
-          <w:shd w:val="clear" w:color="auto" w:fill="FFFFFF"/>
-        </w:rPr>
-        <w:t>e,</w:t>
-      </w:r>
-      <w:r>
-        <w:rPr>
-          <w:rFonts w:cs="Arial"/>
-          <w:szCs w:val="18"/>
-          <w:bdr w:val="none" w:sz="0" w:space="0" w:color="auto" w:frame="1"/>
-          <w:shd w:val="clear" w:color="auto" w:fill="FFFFFF"/>
-        </w:rPr>
-        <w:t xml:space="preserve"> maximum return</w:t>
-      </w:r>
-      <w:r>
-        <w:rPr>
-          <w:rFonts w:cs="Arial"/>
-          <w:szCs w:val="18"/>
-          <w:bdr w:val="none" w:sz="0" w:space="0" w:color="auto" w:frame="1"/>
-          <w:shd w:val="clear" w:color="auto" w:fill="FFFFFF"/>
-        </w:rPr>
-        <w:t xml:space="preserve"> or somewhere in</w:t>
-      </w:r>
-      <w:r>
-        <w:rPr>
-          <w:rFonts w:cs="Arial"/>
-          <w:szCs w:val="18"/>
-          <w:bdr w:val="none" w:sz="0" w:space="0" w:color="auto" w:frame="1"/>
-          <w:shd w:val="clear" w:color="auto" w:fill="FFFFFF"/>
-        </w:rPr>
-        <w:t xml:space="preserve"> </w:t>
-      </w:r>
-      <w:r>
-        <w:rPr>
-          <w:rFonts w:cs="Arial"/>
-          <w:szCs w:val="18"/>
-          <w:bdr w:val="none" w:sz="0" w:space="0" w:color="auto" w:frame="1"/>
-          <w:shd w:val="clear" w:color="auto" w:fill="FFFFFF"/>
-        </w:rPr>
-        <w:t>between.</w:t>
-      </w:r>
-      <w:r>
-        <w:rPr>
-          <w:rFonts w:cs="Arial"/>
-          <w:szCs w:val="18"/>
-          <w:bdr w:val="none" w:sz="0" w:space="0" w:color="auto" w:frame="1"/>
-          <w:shd w:val="clear" w:color="auto" w:fill="FFFFFF"/>
-        </w:rPr>
-        <w:t xml:space="preserve"> It is this area in wh</w:t>
-      </w:r>
-      <w:r>
-        <w:rPr>
-          <w:rFonts w:cs="Arial"/>
-          <w:szCs w:val="18"/>
-          <w:bdr w:val="none" w:sz="0" w:space="0" w:color="auto" w:frame="1"/>
-          <w:shd w:val="clear" w:color="auto" w:fill="FFFFFF"/>
-        </w:rPr>
-        <w:t>ich the project will take place;</w:t>
-      </w:r>
-      <w:r>
-        <w:rPr>
-          <w:rFonts w:cs="Arial"/>
-          <w:szCs w:val="18"/>
-          <w:bdr w:val="none" w:sz="0" w:space="0" w:color="auto" w:frame="1"/>
-          <w:shd w:val="clear" w:color="auto" w:fill="FFFFFF"/>
-        </w:rPr>
-        <w:t xml:space="preserve"> </w:t>
-      </w:r>
-      <w:r>
-        <w:rPr>
-          <w:rFonts w:cs="Arial"/>
-          <w:szCs w:val="18"/>
-          <w:bdr w:val="none" w:sz="0" w:space="0" w:color="auto" w:frame="1"/>
-          <w:shd w:val="clear" w:color="auto" w:fill="FFFFFF"/>
-        </w:rPr>
-        <w:t>u</w:t>
-      </w:r>
-      <w:r>
-        <w:rPr>
-          <w:rFonts w:cs="Arial"/>
-          <w:szCs w:val="18"/>
-          <w:bdr w:val="none" w:sz="0" w:space="0" w:color="auto" w:frame="1"/>
-          <w:shd w:val="clear" w:color="auto" w:fill="FFFFFF"/>
-        </w:rPr>
-        <w:t>sing mean-variance analysis to craft and optimise select portfolios.</w:t>
-      </w:r>
-    </w:p>
-    <w:p/>
-    <w:p>
-      <w:pPr>
-        <w:pStyle w:val="Heading2"/>
-      </w:pPr>
-      <w:bookmarkStart w:id="3" w:name="_Toc480323712"/>
-      <w:r>
-        <w:t>Aims &amp; Objectives</w:t>
-      </w:r>
-      <w:bookmarkEnd w:id="3"/>
+        <w:t xml:space="preserve">It </w:t>
+      </w:r>
+      <w:r>
+        <w:t>should be able to retrieve relevant and up-to date stock data providing visualisation and de</w:t>
+      </w:r>
+      <w:r>
+        <w:t>scriptive analysis to the user. It will allow the user to craft a portfolio using</w:t>
+      </w:r>
+      <w:r>
+        <w:t xml:space="preserve"> their choice of</w:t>
+      </w:r>
+      <w:r>
+        <w:t xml:space="preserve"> stocks from the available selection</w:t>
+      </w:r>
+      <w:r>
+        <w:t>. Using concepts from Modern Portfolio Theory</w:t>
+      </w:r>
+      <w:r>
+        <w:t xml:space="preserve"> such as Mean-Variance analysis</w:t>
+      </w:r>
+      <w:r>
+        <w:t>, this portfolio</w:t>
+      </w:r>
+      <w:r>
+        <w:t xml:space="preserve"> can</w:t>
+      </w:r>
+      <w:r>
+        <w:t xml:space="preserve"> then be optimised</w:t>
+      </w:r>
+      <w:r>
+        <w:t xml:space="preserve"> in order to achieve</w:t>
+      </w:r>
+      <w:r>
+        <w:t xml:space="preserve"> the user’s desired</w:t>
+      </w:r>
+      <w:r>
+        <w:t xml:space="preserve"> goals. The statistics of the portfolio’s</w:t>
+      </w:r>
+      <w:r>
+        <w:t xml:space="preserve"> potential</w:t>
+      </w:r>
+      <w:r>
+        <w:t xml:space="preserve"> performance</w:t>
+      </w:r>
+      <w:r>
+        <w:t xml:space="preserve"> will be displayed by the system so the user then decide whether to proceed with that portfolio as their investment strategy.</w:t>
+      </w:r>
     </w:p>
     <w:p>
       <w:pPr>
         <w:pStyle w:val="Heading3"/>
       </w:pPr>
-      <w:bookmarkStart w:id="4" w:name="_Toc480323713"/>
-      <w:r>
-        <w:t>Aim</w:t>
-      </w:r>
-      <w:r>
-        <w:t xml:space="preserve"> &amp; Rationale</w:t>
+      <w:bookmarkStart w:id="4" w:name="_Toc480394735"/>
+      <w:r>
+        <w:t>Objectives</w:t>
       </w:r>
       <w:bookmarkEnd w:id="4"/>
-    </w:p>
-    <w:p>
-      <w:r>
-        <w:t>The aim</w:t>
-      </w:r>
-      <w:r>
-        <w:t xml:space="preserve"> and rationale</w:t>
-      </w:r>
-      <w:r>
-        <w:t xml:space="preserve"> of this project is to create a proprietary </w:t>
-      </w:r>
-      <w:r>
-        <w:t>asset allocation</w:t>
-      </w:r>
-      <w:r>
-        <w:t xml:space="preserve"> system that demonstrates the effectiveness of Modern Portfolio Theory in creating investment strategies</w:t>
-      </w:r>
-      <w:r>
-        <w:t xml:space="preserve">. </w:t>
-      </w:r>
-      <w:r>
-        <w:t xml:space="preserve">It </w:t>
-      </w:r>
-      <w:r>
-        <w:t>should be able to retrieve relevant and up-to date stock data providing visualisation and de</w:t>
-      </w:r>
-      <w:r>
-        <w:t>scriptive analysis to the user. It will allow the user to craft a portfolio using</w:t>
-      </w:r>
-      <w:r>
-        <w:t xml:space="preserve"> their choice of</w:t>
-      </w:r>
-      <w:r>
-        <w:t xml:space="preserve"> stocks from the available selection</w:t>
-      </w:r>
-      <w:r>
-        <w:t>. Using concepts from Modern Portfolio Theory</w:t>
-      </w:r>
-      <w:r>
-        <w:t xml:space="preserve"> such as Mean-Variance analysis</w:t>
-      </w:r>
-      <w:r>
-        <w:t>, this portfolio</w:t>
-      </w:r>
-      <w:r>
-        <w:t xml:space="preserve"> can</w:t>
-      </w:r>
-      <w:r>
-        <w:t xml:space="preserve"> then be optimised</w:t>
-      </w:r>
-      <w:r>
-        <w:t xml:space="preserve"> in order to achieve</w:t>
-      </w:r>
-      <w:r>
-        <w:t xml:space="preserve"> the user’s desired</w:t>
-      </w:r>
-      <w:r>
-        <w:t xml:space="preserve"> goals. The statistics of the portfolio’s</w:t>
-      </w:r>
-      <w:r>
-        <w:t xml:space="preserve"> potential</w:t>
-      </w:r>
-      <w:r>
-        <w:t xml:space="preserve"> performance</w:t>
-      </w:r>
-      <w:r>
-        <w:t xml:space="preserve"> will be displayed by the system so the user then decide whether to proceed with that portfolio as their investment strategy.</w:t>
-      </w:r>
-    </w:p>
-    <w:p>
-      <w:pPr>
-        <w:pStyle w:val="Heading3"/>
-      </w:pPr>
-      <w:bookmarkStart w:id="5" w:name="_Toc480323714"/>
-      <w:r>
-        <w:t>Objectives</w:t>
-      </w:r>
-      <w:bookmarkEnd w:id="5"/>
     </w:p>
     <w:p>
       <w:r>
@@ -3532,340 +3493,507 @@
       <w:r>
         <w:br w:type="page"/>
       </w:r>
-      <w:bookmarkStart w:id="6" w:name="_Toc480323715"/>
+      <w:bookmarkStart w:id="5" w:name="_Toc480394736"/>
       <w:r>
         <w:lastRenderedPageBreak/>
         <w:t>Literature Review</w:t>
       </w:r>
+      <w:bookmarkEnd w:id="5"/>
+    </w:p>
+    <w:p>
+      <w:r>
+        <w:t>This chapter illustrates and explains some of the unde</w:t>
+      </w:r>
+      <w:r>
+        <w:t>rlying concepts of this project through the review of relevant academic work. Description and analysis of their work is performed, furthered by presenting a comparison of their findings with work of a similar nature.</w:t>
+      </w:r>
+    </w:p>
+    <w:p>
+      <w:pPr>
+        <w:pStyle w:val="Heading2"/>
+      </w:pPr>
+      <w:bookmarkStart w:id="6" w:name="_Toc480394737"/>
+      <w:r>
+        <w:t>Modern Portfolio Theory</w:t>
+      </w:r>
       <w:bookmarkEnd w:id="6"/>
     </w:p>
     <w:p>
-      <w:r>
-        <w:t>This chapter illustrates and explains some of the unde</w:t>
-      </w:r>
-      <w:r>
-        <w:t>rlying concepts of this project through the review of relevant academic work. Description and analysis of their work is performed, furthered by presenting a comparison of their findings with work of a similar nature.</w:t>
-      </w:r>
-    </w:p>
-    <w:p>
-      <w:pPr>
-        <w:pStyle w:val="Heading2"/>
-      </w:pPr>
-      <w:bookmarkStart w:id="7" w:name="_Toc480323716"/>
-      <w:r>
-        <w:t>Modern Portfolio Theory</w:t>
+      <w:pPr>
+        <w:pStyle w:val="Heading3"/>
+      </w:pPr>
+      <w:bookmarkStart w:id="7" w:name="_Toc480394738"/>
+      <w:r>
+        <w:t>Background</w:t>
       </w:r>
       <w:bookmarkEnd w:id="7"/>
     </w:p>
     <w:p>
       <w:pPr>
+        <w:rPr>
+          <w:rFonts w:cs="Arial"/>
+          <w:szCs w:val="18"/>
+          <w:bdr w:val="none" w:sz="0" w:space="0" w:color="auto" w:frame="1"/>
+          <w:shd w:val="clear" w:color="auto" w:fill="FFFFFF"/>
+        </w:rPr>
+      </w:pPr>
+      <w:r>
+        <w:t>The original founder of Modern Portfolio Theory</w:t>
+      </w:r>
+      <w:r>
+        <w:t xml:space="preserve"> (MPT)</w:t>
+      </w:r>
+      <w:r>
+        <w:t>: Harry Markowitz</w:t>
+      </w:r>
+      <w:r>
+        <w:t xml:space="preserve"> had his</w:t>
+      </w:r>
+      <w:r>
+        <w:t xml:space="preserve"> paper “Portfolio Selection”</w:t>
+      </w:r>
+      <w:r>
+        <w:t xml:space="preserve"> first published</w:t>
+      </w:r>
+      <w:r>
+        <w:t xml:space="preserve"> in the Journal of Finance, March 1952. His work and theories provided completely new and revolutionary insight into many areas of finance, totally changing the traditional methods of </w:t>
+      </w:r>
+      <w:r>
+        <w:t>managing investments</w:t>
+      </w:r>
+      <w:r>
+        <w:t>, awarding him a Nobel Prize in Economic Sciences in 1990.</w:t>
+      </w:r>
+      <w:r>
+        <w:t xml:space="preserve"> </w:t>
+      </w:r>
+      <w:r>
+        <w:rPr>
+          <w:rFonts w:cs="Arial"/>
+          <w:szCs w:val="18"/>
+          <w:bdr w:val="none" w:sz="0" w:space="0" w:color="auto" w:frame="1"/>
+          <w:shd w:val="clear" w:color="auto" w:fill="FFFFFF"/>
+        </w:rPr>
+        <w:t>(Elton and Gruber, 1997</w:t>
+      </w:r>
+      <w:r>
+        <w:rPr>
+          <w:rFonts w:cs="Arial"/>
+          <w:szCs w:val="18"/>
+          <w:bdr w:val="none" w:sz="0" w:space="0" w:color="auto" w:frame="1"/>
+          <w:shd w:val="clear" w:color="auto" w:fill="FFFFFF"/>
+        </w:rPr>
+        <w:t>)</w:t>
+      </w:r>
+      <w:r>
+        <w:rPr>
+          <w:rFonts w:cs="Arial"/>
+          <w:szCs w:val="18"/>
+          <w:bdr w:val="none" w:sz="0" w:space="0" w:color="auto" w:frame="1"/>
+          <w:shd w:val="clear" w:color="auto" w:fill="FFFFFF"/>
+        </w:rPr>
+        <w:t>.</w:t>
+      </w:r>
+      <w:r>
+        <w:rPr>
+          <w:rFonts w:cs="Arial"/>
+          <w:szCs w:val="18"/>
+          <w:bdr w:val="none" w:sz="0" w:space="0" w:color="auto" w:frame="1"/>
+          <w:shd w:val="clear" w:color="auto" w:fill="FFFFFF"/>
+        </w:rPr>
+        <w:t xml:space="preserve"> He characterised and formulated the problem of financial </w:t>
+      </w:r>
+      <w:r>
+        <w:rPr>
+          <w:rFonts w:cs="Arial"/>
+          <w:szCs w:val="18"/>
+          <w:bdr w:val="none" w:sz="0" w:space="0" w:color="auto" w:frame="1"/>
+          <w:shd w:val="clear" w:color="auto" w:fill="FFFFFF"/>
+        </w:rPr>
+        <w:t>portfolio</w:t>
+      </w:r>
+      <w:r>
+        <w:rPr>
+          <w:rFonts w:cs="Arial"/>
+          <w:szCs w:val="18"/>
+          <w:bdr w:val="none" w:sz="0" w:space="0" w:color="auto" w:frame="1"/>
+          <w:shd w:val="clear" w:color="auto" w:fill="FFFFFF"/>
+        </w:rPr>
+        <w:t xml:space="preserve"> selection as a more </w:t>
+      </w:r>
+      <w:r>
+        <w:rPr>
+          <w:rFonts w:cs="Arial"/>
+          <w:szCs w:val="18"/>
+          <w:bdr w:val="none" w:sz="0" w:space="0" w:color="auto" w:frame="1"/>
+          <w:shd w:val="clear" w:color="auto" w:fill="FFFFFF"/>
+        </w:rPr>
+        <w:t>than</w:t>
+      </w:r>
+      <w:r>
+        <w:rPr>
+          <w:rFonts w:cs="Arial"/>
+          <w:szCs w:val="18"/>
+          <w:bdr w:val="none" w:sz="0" w:space="0" w:color="auto" w:frame="1"/>
+          <w:shd w:val="clear" w:color="auto" w:fill="FFFFFF"/>
+        </w:rPr>
+        <w:t xml:space="preserve"> just</w:t>
+      </w:r>
+      <w:r>
+        <w:rPr>
+          <w:rFonts w:cs="Arial"/>
+          <w:szCs w:val="18"/>
+          <w:bdr w:val="none" w:sz="0" w:space="0" w:color="auto" w:frame="1"/>
+          <w:shd w:val="clear" w:color="auto" w:fill="FFFFFF"/>
+        </w:rPr>
+        <w:t xml:space="preserve"> a consideration of</w:t>
+      </w:r>
+      <w:r>
+        <w:rPr>
+          <w:rFonts w:cs="Arial"/>
+          <w:szCs w:val="18"/>
+          <w:bdr w:val="none" w:sz="0" w:space="0" w:color="auto" w:frame="1"/>
+          <w:shd w:val="clear" w:color="auto" w:fill="FFFFFF"/>
+        </w:rPr>
+        <w:t xml:space="preserve"> re</w:t>
+      </w:r>
+      <w:r>
+        <w:rPr>
+          <w:rFonts w:cs="Arial"/>
+          <w:szCs w:val="18"/>
+          <w:bdr w:val="none" w:sz="0" w:space="0" w:color="auto" w:frame="1"/>
+          <w:shd w:val="clear" w:color="auto" w:fill="FFFFFF"/>
+        </w:rPr>
+        <w:t>turn, but as a combination of both</w:t>
+      </w:r>
+      <w:r>
+        <w:rPr>
+          <w:rFonts w:cs="Arial"/>
+          <w:szCs w:val="18"/>
+          <w:bdr w:val="none" w:sz="0" w:space="0" w:color="auto" w:frame="1"/>
+          <w:shd w:val="clear" w:color="auto" w:fill="FFFFFF"/>
+        </w:rPr>
+        <w:t>; risk and return,</w:t>
+      </w:r>
+      <w:r>
+        <w:rPr>
+          <w:rFonts w:cs="Arial"/>
+          <w:szCs w:val="18"/>
+          <w:bdr w:val="none" w:sz="0" w:space="0" w:color="auto" w:frame="1"/>
+          <w:shd w:val="clear" w:color="auto" w:fill="FFFFFF"/>
+        </w:rPr>
+        <w:t xml:space="preserve"> </w:t>
+      </w:r>
+      <w:r>
+        <w:rPr>
+          <w:rFonts w:cs="Arial"/>
+          <w:szCs w:val="18"/>
+          <w:bdr w:val="none" w:sz="0" w:space="0" w:color="auto" w:frame="1"/>
+          <w:shd w:val="clear" w:color="auto" w:fill="FFFFFF"/>
+        </w:rPr>
+        <w:t>s</w:t>
+      </w:r>
+      <w:r>
+        <w:rPr>
+          <w:rFonts w:cs="Arial"/>
+          <w:szCs w:val="18"/>
+          <w:bdr w:val="none" w:sz="0" w:space="0" w:color="auto" w:frame="1"/>
+          <w:shd w:val="clear" w:color="auto" w:fill="FFFFFF"/>
+        </w:rPr>
+        <w:t>uggesting that there is an unavoidable trade-off to be made.</w:t>
+      </w:r>
+      <w:r>
+        <w:rPr>
+          <w:rFonts w:cs="Arial"/>
+          <w:szCs w:val="18"/>
+          <w:bdr w:val="none" w:sz="0" w:space="0" w:color="auto" w:frame="1"/>
+          <w:shd w:val="clear" w:color="auto" w:fill="FFFFFF"/>
+        </w:rPr>
+        <w:t xml:space="preserve"> MPT</w:t>
+      </w:r>
+      <w:r>
+        <w:rPr>
+          <w:rFonts w:cs="Arial"/>
+          <w:szCs w:val="18"/>
+          <w:bdr w:val="none" w:sz="0" w:space="0" w:color="auto" w:frame="1"/>
+          <w:shd w:val="clear" w:color="auto" w:fill="FFFFFF"/>
+        </w:rPr>
+        <w:t xml:space="preserve"> assumes there to be a positive relationship between risk and return for each investment, meaning that to obtain a higher expected return, there has to be a higher risk involved. This introduced the concept of mean-variance</w:t>
+      </w:r>
+      <w:r>
+        <w:rPr>
+          <w:rFonts w:cs="Arial"/>
+          <w:szCs w:val="18"/>
+          <w:bdr w:val="none" w:sz="0" w:space="0" w:color="auto" w:frame="1"/>
+          <w:shd w:val="clear" w:color="auto" w:fill="FFFFFF"/>
+        </w:rPr>
+        <w:t xml:space="preserve"> analysis into portfolio theo</w:t>
+      </w:r>
+      <w:r>
+        <w:rPr>
+          <w:rFonts w:cs="Arial"/>
+          <w:szCs w:val="18"/>
+          <w:bdr w:val="none" w:sz="0" w:space="0" w:color="auto" w:frame="1"/>
+          <w:shd w:val="clear" w:color="auto" w:fill="FFFFFF"/>
+        </w:rPr>
+        <w:t>ry, called the Markowitz Model.</w:t>
+      </w:r>
+      <w:r>
+        <w:rPr>
+          <w:rFonts w:cs="Arial"/>
+          <w:szCs w:val="18"/>
+          <w:bdr w:val="none" w:sz="0" w:space="0" w:color="auto" w:frame="1"/>
+          <w:shd w:val="clear" w:color="auto" w:fill="FFFFFF"/>
+        </w:rPr>
+        <w:t xml:space="preserve"> </w:t>
+      </w:r>
+      <w:r>
+        <w:rPr>
+          <w:rFonts w:cs="Arial"/>
+          <w:szCs w:val="18"/>
+          <w:bdr w:val="none" w:sz="0" w:space="0" w:color="auto" w:frame="1"/>
+          <w:shd w:val="clear" w:color="auto" w:fill="FFFFFF"/>
+        </w:rPr>
+        <w:t>The Markowitz model can also be called the mean-v</w:t>
+      </w:r>
+      <w:r>
+        <w:rPr>
+          <w:rFonts w:cs="Arial"/>
+          <w:szCs w:val="18"/>
+          <w:bdr w:val="none" w:sz="0" w:space="0" w:color="auto" w:frame="1"/>
+          <w:shd w:val="clear" w:color="auto" w:fill="FFFFFF"/>
+        </w:rPr>
+        <w:t>ariance model because it takes the expected return as a mean and uses variance of standard deviation as a measure of risk.</w:t>
+      </w:r>
+      <w:r>
+        <w:rPr>
+          <w:rFonts w:cs="Arial"/>
+          <w:szCs w:val="18"/>
+          <w:bdr w:val="none" w:sz="0" w:space="0" w:color="auto" w:frame="1"/>
+          <w:shd w:val="clear" w:color="auto" w:fill="FFFFFF"/>
+        </w:rPr>
+        <w:t xml:space="preserve"> It explains</w:t>
+      </w:r>
+      <w:r>
+        <w:rPr>
+          <w:rFonts w:cs="Arial"/>
+          <w:szCs w:val="18"/>
+          <w:bdr w:val="none" w:sz="0" w:space="0" w:color="auto" w:frame="1"/>
+          <w:shd w:val="clear" w:color="auto" w:fill="FFFFFF"/>
+        </w:rPr>
+        <w:t xml:space="preserve"> that for every level of given risk in a portfolio, there is what </w:t>
+      </w:r>
+      <w:r>
+        <w:rPr>
+          <w:rFonts w:cs="Arial"/>
+          <w:szCs w:val="18"/>
+          <w:bdr w:val="none" w:sz="0" w:space="0" w:color="auto" w:frame="1"/>
+          <w:shd w:val="clear" w:color="auto" w:fill="FFFFFF"/>
+        </w:rPr>
+        <w:t xml:space="preserve">Markowitz describes as an </w:t>
+      </w:r>
+      <w:r>
+        <w:rPr>
+          <w:rFonts w:cs="Arial"/>
+          <w:szCs w:val="18"/>
+          <w:bdr w:val="none" w:sz="0" w:space="0" w:color="auto" w:frame="1"/>
+          <w:shd w:val="clear" w:color="auto" w:fill="FFFFFF"/>
+        </w:rPr>
+        <w:t>“efficient portfolio”, aka one</w:t>
+      </w:r>
+      <w:r>
+        <w:rPr>
+          <w:rFonts w:cs="Arial"/>
+          <w:szCs w:val="18"/>
+          <w:bdr w:val="none" w:sz="0" w:space="0" w:color="auto" w:frame="1"/>
+          <w:shd w:val="clear" w:color="auto" w:fill="FFFFFF"/>
+        </w:rPr>
+        <w:t xml:space="preserve"> portfolio that provides the greatest return for that level of risk. </w:t>
+      </w:r>
+      <w:r>
+        <w:rPr>
+          <w:rFonts w:cs="Arial"/>
+          <w:szCs w:val="18"/>
+          <w:bdr w:val="none" w:sz="0" w:space="0" w:color="auto" w:frame="1"/>
+          <w:shd w:val="clear" w:color="auto" w:fill="FFFFFF"/>
+        </w:rPr>
+        <w:t xml:space="preserve">This laid the foundation for other theories such as the “Capital Asset Price Model” which extended the analysis of determining what assets should be included into a </w:t>
+      </w:r>
+      <w:r>
+        <w:rPr>
+          <w:rFonts w:cs="Arial"/>
+          <w:szCs w:val="18"/>
+          <w:bdr w:val="none" w:sz="0" w:space="0" w:color="auto" w:frame="1"/>
+          <w:shd w:val="clear" w:color="auto" w:fill="FFFFFF"/>
+        </w:rPr>
+        <w:t>portfolio (Elton and Gruber, 1997).</w:t>
+      </w:r>
+    </w:p>
+    <w:p>
+      <w:pPr>
         <w:pStyle w:val="Heading3"/>
-      </w:pPr>
-      <w:bookmarkStart w:id="8" w:name="_Toc480323717"/>
-      <w:r>
-        <w:t>Background</w:t>
+        <w:rPr>
+          <w:bdr w:val="none" w:sz="0" w:space="0" w:color="auto" w:frame="1"/>
+          <w:shd w:val="clear" w:color="auto" w:fill="FFFFFF"/>
+        </w:rPr>
+      </w:pPr>
+      <w:bookmarkStart w:id="8" w:name="_Toc480394739"/>
+      <w:r>
+        <w:rPr>
+          <w:bdr w:val="none" w:sz="0" w:space="0" w:color="auto" w:frame="1"/>
+          <w:shd w:val="clear" w:color="auto" w:fill="FFFFFF"/>
+        </w:rPr>
+        <w:t>Model Inputs</w:t>
       </w:r>
       <w:bookmarkEnd w:id="8"/>
     </w:p>
     <w:p>
-      <w:pPr>
-        <w:rPr>
-          <w:rFonts w:cs="Arial"/>
-          <w:szCs w:val="18"/>
-          <w:bdr w:val="none" w:sz="0" w:space="0" w:color="auto" w:frame="1"/>
-          <w:shd w:val="clear" w:color="auto" w:fill="FFFFFF"/>
-        </w:rPr>
-      </w:pPr>
-      <w:r>
-        <w:t>The original founder of Modern Portfolio Theory</w:t>
-      </w:r>
-      <w:r>
-        <w:t xml:space="preserve"> (MPT)</w:t>
-      </w:r>
-      <w:r>
-        <w:t>: Harry Markowitz</w:t>
-      </w:r>
-      <w:r>
-        <w:t xml:space="preserve"> had his</w:t>
-      </w:r>
-      <w:r>
-        <w:t xml:space="preserve"> paper “Portfolio Selection”</w:t>
-      </w:r>
-      <w:r>
-        <w:t xml:space="preserve"> first published</w:t>
-      </w:r>
-      <w:r>
-        <w:t xml:space="preserve"> in the Journal of Finance, March 1952. His work and theories provided completely new and revolutionary insight into many areas of finance, totally changing the traditional methods of </w:t>
-      </w:r>
-      <w:r>
-        <w:t>managing investments</w:t>
-      </w:r>
-      <w:r>
-        <w:t>, awarding him a Nobel Prize in Economic Sciences in 1990.</w:t>
+      <w:r>
+        <w:t>A common way to calculate inputs for the Markowitz model is to look at historical data as a means to estimate values for</w:t>
+      </w:r>
+      <w:r>
+        <w:t xml:space="preserve"> sample mean for</w:t>
+      </w:r>
+      <w:r>
+        <w:t xml:space="preserve"> expected return and</w:t>
+      </w:r>
+      <w:r>
+        <w:t xml:space="preserve"> variance for</w:t>
+      </w:r>
+      <w:r>
+        <w:t xml:space="preserve"> risk.</w:t>
+      </w:r>
+      <w:r>
+        <w:t xml:space="preserve"> There is contention about the accuracy and effectiveness of using historical </w:t>
+      </w:r>
+      <w:r>
+        <w:t>data as inputs for the mean-variance optimisation model.</w:t>
       </w:r>
       <w:r>
         <w:t xml:space="preserve"> </w:t>
       </w:r>
-      <w:r>
-        <w:rPr>
-          <w:rFonts w:cs="Arial"/>
-          <w:szCs w:val="18"/>
-          <w:bdr w:val="none" w:sz="0" w:space="0" w:color="auto" w:frame="1"/>
-          <w:shd w:val="clear" w:color="auto" w:fill="FFFFFF"/>
-        </w:rPr>
-        <w:t>(Elton and Gruber, 1997</w:t>
-      </w:r>
-      <w:r>
-        <w:rPr>
-          <w:rFonts w:cs="Arial"/>
-          <w:szCs w:val="18"/>
-          <w:bdr w:val="none" w:sz="0" w:space="0" w:color="auto" w:frame="1"/>
-          <w:shd w:val="clear" w:color="auto" w:fill="FFFFFF"/>
-        </w:rPr>
-        <w:t>)</w:t>
-      </w:r>
-      <w:r>
-        <w:rPr>
-          <w:rFonts w:cs="Arial"/>
-          <w:szCs w:val="18"/>
-          <w:bdr w:val="none" w:sz="0" w:space="0" w:color="auto" w:frame="1"/>
-          <w:shd w:val="clear" w:color="auto" w:fill="FFFFFF"/>
-        </w:rPr>
-        <w:t>.</w:t>
-      </w:r>
-      <w:r>
-        <w:rPr>
-          <w:rFonts w:cs="Arial"/>
-          <w:szCs w:val="18"/>
-          <w:bdr w:val="none" w:sz="0" w:space="0" w:color="auto" w:frame="1"/>
-          <w:shd w:val="clear" w:color="auto" w:fill="FFFFFF"/>
-        </w:rPr>
-        <w:t xml:space="preserve"> He characterised and formulated the problem of financial </w:t>
-      </w:r>
-      <w:r>
-        <w:rPr>
-          <w:rFonts w:cs="Arial"/>
-          <w:szCs w:val="18"/>
-          <w:bdr w:val="none" w:sz="0" w:space="0" w:color="auto" w:frame="1"/>
-          <w:shd w:val="clear" w:color="auto" w:fill="FFFFFF"/>
-        </w:rPr>
-        <w:t>portfolio</w:t>
-      </w:r>
-      <w:r>
-        <w:rPr>
-          <w:rFonts w:cs="Arial"/>
-          <w:szCs w:val="18"/>
-          <w:bdr w:val="none" w:sz="0" w:space="0" w:color="auto" w:frame="1"/>
-          <w:shd w:val="clear" w:color="auto" w:fill="FFFFFF"/>
-        </w:rPr>
-        <w:t xml:space="preserve"> selection as a more </w:t>
-      </w:r>
-      <w:r>
-        <w:rPr>
-          <w:rFonts w:cs="Arial"/>
-          <w:szCs w:val="18"/>
-          <w:bdr w:val="none" w:sz="0" w:space="0" w:color="auto" w:frame="1"/>
-          <w:shd w:val="clear" w:color="auto" w:fill="FFFFFF"/>
-        </w:rPr>
-        <w:t>than</w:t>
-      </w:r>
-      <w:r>
-        <w:rPr>
-          <w:rFonts w:cs="Arial"/>
-          <w:szCs w:val="18"/>
-          <w:bdr w:val="none" w:sz="0" w:space="0" w:color="auto" w:frame="1"/>
-          <w:shd w:val="clear" w:color="auto" w:fill="FFFFFF"/>
-        </w:rPr>
-        <w:t xml:space="preserve"> just</w:t>
-      </w:r>
-      <w:r>
-        <w:rPr>
-          <w:rFonts w:cs="Arial"/>
-          <w:szCs w:val="18"/>
-          <w:bdr w:val="none" w:sz="0" w:space="0" w:color="auto" w:frame="1"/>
-          <w:shd w:val="clear" w:color="auto" w:fill="FFFFFF"/>
-        </w:rPr>
-        <w:t xml:space="preserve"> a consideration of</w:t>
-      </w:r>
-      <w:r>
-        <w:rPr>
-          <w:rFonts w:cs="Arial"/>
-          <w:szCs w:val="18"/>
-          <w:bdr w:val="none" w:sz="0" w:space="0" w:color="auto" w:frame="1"/>
-          <w:shd w:val="clear" w:color="auto" w:fill="FFFFFF"/>
-        </w:rPr>
-        <w:t xml:space="preserve"> re</w:t>
-      </w:r>
-      <w:r>
-        <w:rPr>
-          <w:rFonts w:cs="Arial"/>
-          <w:szCs w:val="18"/>
-          <w:bdr w:val="none" w:sz="0" w:space="0" w:color="auto" w:frame="1"/>
-          <w:shd w:val="clear" w:color="auto" w:fill="FFFFFF"/>
-        </w:rPr>
-        <w:t>turn, but as a combination of both</w:t>
-      </w:r>
-      <w:r>
-        <w:rPr>
-          <w:rFonts w:cs="Arial"/>
-          <w:szCs w:val="18"/>
-          <w:bdr w:val="none" w:sz="0" w:space="0" w:color="auto" w:frame="1"/>
-          <w:shd w:val="clear" w:color="auto" w:fill="FFFFFF"/>
-        </w:rPr>
-        <w:t>; risk and return,</w:t>
-      </w:r>
-      <w:r>
-        <w:rPr>
-          <w:rFonts w:cs="Arial"/>
-          <w:szCs w:val="18"/>
-          <w:bdr w:val="none" w:sz="0" w:space="0" w:color="auto" w:frame="1"/>
-          <w:shd w:val="clear" w:color="auto" w:fill="FFFFFF"/>
-        </w:rPr>
+      <w:proofErr w:type="spellStart"/>
+      <w:r>
+        <w:t>Fabozzi</w:t>
+      </w:r>
+      <w:proofErr w:type="spellEnd"/>
+      <w:r>
+        <w:t xml:space="preserve"> et al (2002) discuss the effectiveness of using historical data as an input, stressing that there is a strong level of importance in assessing the </w:t>
+      </w:r>
+      <w:r>
+        <w:t>economic</w:t>
+      </w:r>
+      <w:r>
+        <w:t xml:space="preserve"> conditions when using that period to estimate return and variance.</w:t>
+      </w:r>
+      <w:r>
         <w:t xml:space="preserve"> </w:t>
       </w:r>
       <w:r>
-        <w:rPr>
-          <w:rFonts w:cs="Arial"/>
-          <w:szCs w:val="18"/>
-          <w:bdr w:val="none" w:sz="0" w:space="0" w:color="auto" w:frame="1"/>
-          <w:shd w:val="clear" w:color="auto" w:fill="FFFFFF"/>
-        </w:rPr>
-        <w:t>s</w:t>
-      </w:r>
-      <w:r>
-        <w:rPr>
-          <w:rFonts w:cs="Arial"/>
-          <w:szCs w:val="18"/>
-          <w:bdr w:val="none" w:sz="0" w:space="0" w:color="auto" w:frame="1"/>
-          <w:shd w:val="clear" w:color="auto" w:fill="FFFFFF"/>
-        </w:rPr>
-        <w:t>uggesting that there is an unavoidable trade-off to be made.</w:t>
-      </w:r>
-      <w:r>
-        <w:rPr>
-          <w:rFonts w:cs="Arial"/>
-          <w:szCs w:val="18"/>
-          <w:bdr w:val="none" w:sz="0" w:space="0" w:color="auto" w:frame="1"/>
-          <w:shd w:val="clear" w:color="auto" w:fill="FFFFFF"/>
-        </w:rPr>
-        <w:t xml:space="preserve"> MPT</w:t>
-      </w:r>
-      <w:r>
-        <w:rPr>
-          <w:rFonts w:cs="Arial"/>
-          <w:szCs w:val="18"/>
-          <w:bdr w:val="none" w:sz="0" w:space="0" w:color="auto" w:frame="1"/>
-          <w:shd w:val="clear" w:color="auto" w:fill="FFFFFF"/>
-        </w:rPr>
-        <w:t xml:space="preserve"> assumes there to be a positive relationship between risk and return for each investment, meaning that to obtain a higher expected return, there has to be a higher risk involved. This introduced the concept of mean-variance</w:t>
-      </w:r>
-      <w:r>
-        <w:rPr>
-          <w:rFonts w:cs="Arial"/>
-          <w:szCs w:val="18"/>
-          <w:bdr w:val="none" w:sz="0" w:space="0" w:color="auto" w:frame="1"/>
-          <w:shd w:val="clear" w:color="auto" w:fill="FFFFFF"/>
-        </w:rPr>
-        <w:t xml:space="preserve"> analysis into portfolio theo</w:t>
-      </w:r>
-      <w:r>
-        <w:rPr>
-          <w:rFonts w:cs="Arial"/>
-          <w:szCs w:val="18"/>
-          <w:bdr w:val="none" w:sz="0" w:space="0" w:color="auto" w:frame="1"/>
-          <w:shd w:val="clear" w:color="auto" w:fill="FFFFFF"/>
-        </w:rPr>
-        <w:t>ry, called the Markowitz Model.</w:t>
-      </w:r>
-      <w:r>
-        <w:rPr>
-          <w:rFonts w:cs="Arial"/>
-          <w:szCs w:val="18"/>
-          <w:bdr w:val="none" w:sz="0" w:space="0" w:color="auto" w:frame="1"/>
-          <w:shd w:val="clear" w:color="auto" w:fill="FFFFFF"/>
-        </w:rPr>
+        <w:t>It goes on to suggest</w:t>
+      </w:r>
+      <w:r>
+        <w:t xml:space="preserve"> that there are reasons for the use of historical data</w:t>
+      </w:r>
+      <w:r>
+        <w:t xml:space="preserve">, </w:t>
+      </w:r>
+      <w:r>
+        <w:t>including</w:t>
+      </w:r>
+      <w:r>
+        <w:t xml:space="preserve"> argu</w:t>
+      </w:r>
+      <w:r>
+        <w:t xml:space="preserve">ments about the length of the </w:t>
+      </w:r>
+      <w:r>
+        <w:t>histories</w:t>
+      </w:r>
+      <w:r>
+        <w:t>, as well as the political and financial state of that market playing a major role in assessing the viability of the historical data. They argue that only after an economy has a long record of good performance and stability before should they be considered for use as an estimation.</w:t>
+      </w:r>
+      <w:r>
+        <w:t xml:space="preserve"> To contrast this point, Michaud (1989) created a similar implementation of a mean-variance optimiser using historical data. He theorised that the poor performance of the model was du</w:t>
+      </w:r>
+      <w:r>
+        <w:t>e to the use of historical data. Going on to suggest</w:t>
+      </w:r>
+      <w:r>
+        <w:t xml:space="preserve"> that a trait of the optimiser was causing it </w:t>
+      </w:r>
+      <w:r>
+        <w:t>to</w:t>
+      </w:r>
+      <w:r>
+        <w:t xml:space="preserve"> maximise the error contained within the data</w:t>
+      </w:r>
+      <w:r>
+        <w:t xml:space="preserve"> due to what he believed was</w:t>
+      </w:r>
+      <w:r>
+        <w:t xml:space="preserve"> because the estimations made ignored what he described as the “inherent multivariate nature” of the problem.</w:t>
+      </w:r>
+    </w:p>
+    <w:p>
+      <w:r>
+        <w:t xml:space="preserve">Furthering the discussion of effective inputs for the Markowitz model, Konno and Yamazaki (1991) question the use of standard deviation of historical returns as a measure of risk. They note that an investor’s perception of risk is not symmetrical around the mean of the returns. </w:t>
+      </w:r>
+      <w:r>
+        <w:t>Arguing that investors aren’t as concerned when there is large positive deviation from the mean compar</w:t>
+      </w:r>
+      <w:r>
+        <w:t>ed to small negative deviations and going further to say that market returns are generally not distributed symmetrically.</w:t>
+      </w:r>
+      <w:r>
         <w:t xml:space="preserve"> </w:t>
       </w:r>
-      <w:r>
-        <w:rPr>
-          <w:rFonts w:cs="Arial"/>
-          <w:szCs w:val="18"/>
-          <w:bdr w:val="none" w:sz="0" w:space="0" w:color="auto" w:frame="1"/>
-          <w:shd w:val="clear" w:color="auto" w:fill="FFFFFF"/>
-        </w:rPr>
-        <w:t>The Markowitz model can also be called the mean-v</w:t>
-      </w:r>
-      <w:r>
-        <w:rPr>
-          <w:rFonts w:cs="Arial"/>
-          <w:szCs w:val="18"/>
-          <w:bdr w:val="none" w:sz="0" w:space="0" w:color="auto" w:frame="1"/>
-          <w:shd w:val="clear" w:color="auto" w:fill="FFFFFF"/>
-        </w:rPr>
-        <w:t>ariance model because it takes the expected return as a mean and uses variance of standard deviation as a measure of risk.</w:t>
-      </w:r>
-      <w:r>
-        <w:rPr>
-          <w:rFonts w:cs="Arial"/>
-          <w:szCs w:val="18"/>
-          <w:bdr w:val="none" w:sz="0" w:space="0" w:color="auto" w:frame="1"/>
-          <w:shd w:val="clear" w:color="auto" w:fill="FFFFFF"/>
-        </w:rPr>
-        <w:t xml:space="preserve"> It explains</w:t>
-      </w:r>
-      <w:r>
-        <w:rPr>
-          <w:rFonts w:cs="Arial"/>
-          <w:szCs w:val="18"/>
-          <w:bdr w:val="none" w:sz="0" w:space="0" w:color="auto" w:frame="1"/>
-          <w:shd w:val="clear" w:color="auto" w:fill="FFFFFF"/>
-        </w:rPr>
-        <w:t xml:space="preserve"> that for every level of given risk in a portfolio, there is what </w:t>
-      </w:r>
-      <w:r>
-        <w:rPr>
-          <w:rFonts w:cs="Arial"/>
-          <w:szCs w:val="18"/>
-          <w:bdr w:val="none" w:sz="0" w:space="0" w:color="auto" w:frame="1"/>
-          <w:shd w:val="clear" w:color="auto" w:fill="FFFFFF"/>
-        </w:rPr>
-        <w:t xml:space="preserve">Markowitz describes as an </w:t>
-      </w:r>
-      <w:r>
-        <w:rPr>
-          <w:rFonts w:cs="Arial"/>
-          <w:szCs w:val="18"/>
-          <w:bdr w:val="none" w:sz="0" w:space="0" w:color="auto" w:frame="1"/>
-          <w:shd w:val="clear" w:color="auto" w:fill="FFFFFF"/>
-        </w:rPr>
-        <w:t>“efficient portfolio”, aka one</w:t>
-      </w:r>
-      <w:r>
-        <w:rPr>
-          <w:rFonts w:cs="Arial"/>
-          <w:szCs w:val="18"/>
-          <w:bdr w:val="none" w:sz="0" w:space="0" w:color="auto" w:frame="1"/>
-          <w:shd w:val="clear" w:color="auto" w:fill="FFFFFF"/>
-        </w:rPr>
-        <w:t xml:space="preserve"> portfolio that provides the greatest return for that level of risk. </w:t>
-      </w:r>
-      <w:r>
-        <w:rPr>
-          <w:rFonts w:cs="Arial"/>
-          <w:szCs w:val="18"/>
-          <w:bdr w:val="none" w:sz="0" w:space="0" w:color="auto" w:frame="1"/>
-          <w:shd w:val="clear" w:color="auto" w:fill="FFFFFF"/>
-        </w:rPr>
-        <w:t xml:space="preserve">This laid the foundation for other theories such as the “Capital Asset Price Model” which extended the analysis of determining what assets should be included into a </w:t>
-      </w:r>
-      <w:r>
-        <w:rPr>
-          <w:rFonts w:cs="Arial"/>
-          <w:szCs w:val="18"/>
-          <w:bdr w:val="none" w:sz="0" w:space="0" w:color="auto" w:frame="1"/>
-          <w:shd w:val="clear" w:color="auto" w:fill="FFFFFF"/>
-        </w:rPr>
-        <w:t>portfolio (Elton and Gruber, 1997).</w:t>
+      <w:proofErr w:type="spellStart"/>
+      <w:r>
+        <w:t>Rockafellar</w:t>
+      </w:r>
+      <w:proofErr w:type="spellEnd"/>
+      <w:r>
+        <w:t xml:space="preserve"> and </w:t>
+      </w:r>
+      <w:proofErr w:type="spellStart"/>
+      <w:r>
+        <w:t>Uryasev</w:t>
+      </w:r>
+      <w:proofErr w:type="spellEnd"/>
+      <w:r>
+        <w:t xml:space="preserve"> (2000) assess the use of alternatives to </w:t>
+      </w:r>
+      <w:r>
+        <w:lastRenderedPageBreak/>
+        <w:t>standard deviation in optimisation practices, recommending the use of more intricate methods to characterise risk, such as Value-at-Risk (</w:t>
+      </w:r>
+      <w:proofErr w:type="spellStart"/>
+      <w:r>
+        <w:t>VaR</w:t>
+      </w:r>
+      <w:proofErr w:type="spellEnd"/>
+      <w:r>
+        <w:t>), or even Conditional Value-at-Risk (</w:t>
+      </w:r>
+      <w:proofErr w:type="spellStart"/>
+      <w:r>
+        <w:t>CVaR</w:t>
+      </w:r>
+      <w:proofErr w:type="spellEnd"/>
+      <w:r>
+        <w:t xml:space="preserve">). Both of which are based on the use of standard deviation of normal distributions and contain undesirable attributes described as a “lack of </w:t>
+      </w:r>
+      <w:proofErr w:type="spellStart"/>
+      <w:r>
+        <w:t>subadditivity</w:t>
+      </w:r>
+      <w:proofErr w:type="spellEnd"/>
+      <w:r>
+        <w:t xml:space="preserve"> and convexity” maki</w:t>
+      </w:r>
+      <w:r>
+        <w:t>ng optimisations more computationally difficult as well as an increase in implementation technicality.</w:t>
       </w:r>
     </w:p>
     <w:p>
@@ -3876,94 +4004,17 @@
           <w:shd w:val="clear" w:color="auto" w:fill="FFFFFF"/>
         </w:rPr>
       </w:pPr>
-      <w:bookmarkStart w:id="9" w:name="_Toc480323718"/>
-      <w:r>
-        <w:rPr>
-          <w:bdr w:val="none" w:sz="0" w:space="0" w:color="auto" w:frame="1"/>
-          <w:shd w:val="clear" w:color="auto" w:fill="FFFFFF"/>
-        </w:rPr>
-        <w:t>Model Inputs</w:t>
+      <w:bookmarkStart w:id="9" w:name="_Toc480394740"/>
+      <w:r>
+        <w:rPr>
+          <w:bdr w:val="none" w:sz="0" w:space="0" w:color="auto" w:frame="1"/>
+          <w:shd w:val="clear" w:color="auto" w:fill="FFFFFF"/>
+        </w:rPr>
+        <w:t>Diversification</w:t>
       </w:r>
       <w:bookmarkEnd w:id="9"/>
     </w:p>
     <w:p>
-      <w:r>
-        <w:t>A common way to calculate inputs for the Markowitz model is to look at historical data as a means to estimate values for</w:t>
-      </w:r>
-      <w:r>
-        <w:t xml:space="preserve"> sample mean for</w:t>
-      </w:r>
-      <w:r>
-        <w:t xml:space="preserve"> expected return and</w:t>
-      </w:r>
-      <w:r>
-        <w:t xml:space="preserve"> variance for</w:t>
-      </w:r>
-      <w:r>
-        <w:t xml:space="preserve"> risk.</w:t>
-      </w:r>
-      <w:r>
-        <w:t xml:space="preserve"> There is contention about the accuracy and effectiveness of using historical </w:t>
-      </w:r>
-      <w:r>
-        <w:t>data as inputs for the mean-variance optimisation model.</w:t>
-      </w:r>
-      <w:r>
-        <w:t xml:space="preserve"> </w:t>
-      </w:r>
-      <w:proofErr w:type="spellStart"/>
-      <w:r>
-        <w:t>Fabozzi</w:t>
-      </w:r>
-      <w:proofErr w:type="spellEnd"/>
-      <w:r>
-        <w:t xml:space="preserve"> et al (2002) discuss the effectiveness of using historical data as an input, stressing that there is a strong level of importance in assessing the situational conditions when using that period to estimate return and variance.</w:t>
-      </w:r>
-      <w:r>
-        <w:t xml:space="preserve"> They state that there are potentially objective reasons for the use of historical data</w:t>
-      </w:r>
-      <w:r>
-        <w:t xml:space="preserve">, </w:t>
-      </w:r>
-      <w:r>
-        <w:t>including</w:t>
-      </w:r>
-      <w:r>
-        <w:t xml:space="preserve"> argu</w:t>
-      </w:r>
-      <w:r>
-        <w:t xml:space="preserve">ments about the length of the </w:t>
-      </w:r>
-      <w:r>
-        <w:t>histories</w:t>
-      </w:r>
-      <w:r>
-        <w:t>, as well as the political and financial state of that market playing a major role in assessing the viability of the historical data. They argue that only after an economy has a long record of good performance and stability before should they be considered for use as an estimation.</w:t>
-      </w:r>
-      <w:r>
-        <w:t xml:space="preserve"> To contrast this point, Michaud (1989) created a similar implementation of a mean-variance optimiser using historical data. He theorised that the poor performance of the model was due to the use of historical data, suggesting that a trait of the optimiser was causing it so maximise the error contained within the data because the estimations made ignored what he described as the “inherent multivariate nature” of the problem.</w:t>
-      </w:r>
-    </w:p>
-    <w:p/>
-    <w:p>
-      <w:pPr>
-        <w:pStyle w:val="Heading3"/>
-        <w:rPr>
-          <w:bdr w:val="none" w:sz="0" w:space="0" w:color="auto" w:frame="1"/>
-          <w:shd w:val="clear" w:color="auto" w:fill="FFFFFF"/>
-        </w:rPr>
-      </w:pPr>
-      <w:bookmarkStart w:id="10" w:name="_Toc480323719"/>
-      <w:r>
-        <w:rPr>
-          <w:bdr w:val="none" w:sz="0" w:space="0" w:color="auto" w:frame="1"/>
-          <w:shd w:val="clear" w:color="auto" w:fill="FFFFFF"/>
-        </w:rPr>
-        <w:t>Diversification</w:t>
-      </w:r>
-      <w:bookmarkEnd w:id="10"/>
-    </w:p>
-    <w:p>
       <w:pPr>
         <w:keepNext/>
       </w:pPr>
@@ -3977,11 +4028,7 @@
         <w:t xml:space="preserve"> an empirical backing</w:t>
       </w:r>
       <w:r>
-        <w:t xml:space="preserve">. Diversification is the process of spreading </w:t>
-      </w:r>
-      <w:r>
-        <w:lastRenderedPageBreak/>
-        <w:t>investments over a wide range of investment types and areas in an attempt to reduce unsystematic risk (Markowitz, 1952). There are two types of risk that the financial world. There is systematic and unsystematic risk, both of which are a component of the overall risk that is present within assets and portfolios. Systematic risk can be defined as the risk that is inherent to an entire market, meaning that it is something that all assets that are traded within that market are subject to. An example of Systematic Risk would be the effects applied on the whole market by events such as The Great Recession, not the event itself. Events that have these affects are what is known as Systemic Risks (</w:t>
+        <w:t>. Diversification is the process of spreading investments over a wide range of investment types and areas in an attempt to reduce unsystematic risk (Markowitz, 1952). There are two types of risk that the financial world. There is systematic and unsystematic risk, both of which are a component of the overall risk that is present within assets and portfolios. Systematic risk can be defined as the risk that is inherent to an entire market, meaning that it is something that all assets that are traded within that market are subject to. An example of Systematic Risk would be the effects applied on the whole market by events such as The Great Recession, not the event itself. Events that have these affects are what is known as Systemic Risks (</w:t>
       </w:r>
       <w:proofErr w:type="spellStart"/>
       <w:r>
@@ -4081,6 +4128,7 @@
         </w:rPr>
         <w:tab/>
       </w:r>
+      <w:bookmarkStart w:id="10" w:name="_Toc480394717"/>
       <w:r>
         <w:rPr>
           <w:sz w:val="20"/>
@@ -4144,6 +4192,7 @@
         </w:rPr>
         <w:t>, 1995)</w:t>
       </w:r>
+      <w:bookmarkEnd w:id="10"/>
     </w:p>
     <w:p>
       <w:proofErr w:type="spellStart"/>
@@ -4160,7 +4209,11 @@
       </w:r>
       <w:proofErr w:type="spellEnd"/>
       <w:r>
-        <w:t xml:space="preserve"> (1995), investigating the effectiveness of Diversification at reducing the impact caused by systemic risks, theorising that Diversification can make investors safer individually but can actually increase the effects caused by a systemic risk due to common asset holdings between each investor. He described the connections made by these common asset holdings as “endogenous covariance” that can actually propagate the effects of systemic risk through the system. He found again, that investors can minimise their risk by spreading wealth across not only a greater amount of assets, but more distant assets, potentially increases the overall</w:t>
+        <w:t xml:space="preserve"> (1995), investigating the effectiveness of Diversification at reducing the impact caused by systemic risks, theorising that Diversification can make investors safer individually but can actually increase the effects caused by a systemic </w:t>
+      </w:r>
+      <w:r>
+        <w:lastRenderedPageBreak/>
+        <w:t>risk due to common asset holdings between each investor. He described the connections made by these common asset holdings as “endogenous covariance” that can actually propagate the effects of systemic risk through the system. He found again, that investors can minimise their risk by spreading wealth across not only a greater amount of assets, but more distant assets, potentially increases the overall</w:t>
       </w:r>
       <w:r>
         <w:t xml:space="preserve"> stability of a market. This further reinforces the importance of strong Diversification in a portfolio.</w:t>
@@ -4170,7 +4223,7 @@
       <w:pPr>
         <w:pStyle w:val="Heading3"/>
       </w:pPr>
-      <w:bookmarkStart w:id="11" w:name="_Toc480323720"/>
+      <w:bookmarkStart w:id="11" w:name="_Toc480394741"/>
       <w:r>
         <w:t>Portfolio Performance Evaluation</w:t>
       </w:r>
@@ -4180,10 +4233,14 @@
       <w:r>
         <w:t>There are a number of different metrics to measure the overall performance of a portfolio.</w:t>
       </w:r>
-    </w:p>
-    <w:p>
-      <w:r>
-        <w:lastRenderedPageBreak/>
+      <w:r>
+        <w:t xml:space="preserve"> </w:t>
+      </w:r>
+      <w:bookmarkStart w:id="12" w:name="_GoBack"/>
+      <w:bookmarkEnd w:id="12"/>
+    </w:p>
+    <w:p>
+      <w:r>
         <w:br/>
       </w:r>
     </w:p>
@@ -4294,12 +4351,12 @@
       <w:pPr>
         <w:pStyle w:val="Heading1"/>
       </w:pPr>
-      <w:bookmarkStart w:id="12" w:name="_Toc480323721"/>
+      <w:bookmarkStart w:id="13" w:name="_Toc480394742"/>
       <w:r>
         <w:lastRenderedPageBreak/>
         <w:t>Methodology</w:t>
       </w:r>
-      <w:bookmarkEnd w:id="12"/>
+      <w:bookmarkEnd w:id="13"/>
     </w:p>
     <w:p>
       <w:r>
@@ -4579,21 +4636,21 @@
       <w:pPr>
         <w:pStyle w:val="Heading2"/>
       </w:pPr>
-      <w:bookmarkStart w:id="13" w:name="_Toc480323722"/>
+      <w:bookmarkStart w:id="14" w:name="_Toc480394743"/>
       <w:r>
         <w:t>Project Management</w:t>
       </w:r>
-      <w:bookmarkEnd w:id="13"/>
+      <w:bookmarkEnd w:id="14"/>
     </w:p>
     <w:p>
       <w:pPr>
         <w:pStyle w:val="Heading3"/>
       </w:pPr>
-      <w:bookmarkStart w:id="14" w:name="_Toc480323723"/>
+      <w:bookmarkStart w:id="15" w:name="_Toc480394744"/>
       <w:r>
         <w:t>Time Planning</w:t>
       </w:r>
-      <w:bookmarkEnd w:id="14"/>
+      <w:bookmarkEnd w:id="15"/>
     </w:p>
     <w:p>
       <w:r>
@@ -4653,11 +4710,11 @@
       <w:pPr>
         <w:pStyle w:val="Heading3"/>
       </w:pPr>
-      <w:bookmarkStart w:id="15" w:name="_Toc480323724"/>
+      <w:bookmarkStart w:id="16" w:name="_Toc480394745"/>
       <w:r>
         <w:t>Risk Management</w:t>
       </w:r>
-      <w:bookmarkEnd w:id="15"/>
+      <w:bookmarkEnd w:id="16"/>
     </w:p>
     <w:p>
       <w:r>
@@ -4686,11 +4743,11 @@
       <w:pPr>
         <w:pStyle w:val="Heading3"/>
       </w:pPr>
-      <w:bookmarkStart w:id="16" w:name="_Toc480323725"/>
+      <w:bookmarkStart w:id="17" w:name="_Toc480394746"/>
       <w:r>
         <w:t>Development Tools</w:t>
       </w:r>
-      <w:bookmarkEnd w:id="16"/>
+      <w:bookmarkEnd w:id="17"/>
     </w:p>
     <w:p>
       <w:r>
@@ -4904,7 +4961,7 @@
           <w:szCs w:val="20"/>
         </w:rPr>
       </w:pPr>
-      <w:bookmarkStart w:id="17" w:name="_Toc480227405"/>
+      <w:bookmarkStart w:id="18" w:name="_Toc480394718"/>
       <w:r>
         <w:rPr>
           <w:sz w:val="20"/>
@@ -4985,7 +5042,7 @@
         </w:rPr>
         <w:t>, 2017)</w:t>
       </w:r>
-      <w:bookmarkEnd w:id="17"/>
+      <w:bookmarkEnd w:id="18"/>
     </w:p>
     <w:p>
       <w:pPr>
@@ -5216,7 +5273,7 @@
           <w:szCs w:val="20"/>
         </w:rPr>
       </w:pPr>
-      <w:bookmarkStart w:id="18" w:name="_Toc480227406"/>
+      <w:bookmarkStart w:id="19" w:name="_Toc480394719"/>
       <w:r>
         <w:rPr>
           <w:sz w:val="20"/>
@@ -5299,7 +5356,7 @@
         </w:rPr>
         <w:t>, 2015)</w:t>
       </w:r>
-      <w:bookmarkEnd w:id="18"/>
+      <w:bookmarkEnd w:id="19"/>
     </w:p>
     <w:p>
       <w:r>
@@ -5485,12 +5542,12 @@
       <w:pPr>
         <w:pStyle w:val="Heading1"/>
       </w:pPr>
-      <w:bookmarkStart w:id="19" w:name="_Toc480323726"/>
+      <w:bookmarkStart w:id="20" w:name="_Toc480394747"/>
       <w:r>
         <w:lastRenderedPageBreak/>
         <w:t>Implementation</w:t>
       </w:r>
-      <w:bookmarkEnd w:id="19"/>
+      <w:bookmarkEnd w:id="20"/>
     </w:p>
     <w:p>
       <w:r>
@@ -5602,7 +5659,7 @@
           <w:sz w:val="20"/>
         </w:rPr>
       </w:pPr>
-      <w:bookmarkStart w:id="20" w:name="_Toc480227407"/>
+      <w:bookmarkStart w:id="21" w:name="_Toc480394720"/>
       <w:r>
         <w:rPr>
           <w:sz w:val="20"/>
@@ -5652,31 +5709,31 @@
         </w:rPr>
         <w:t xml:space="preserve"> (Powell-Morse, 2016)</w:t>
       </w:r>
-      <w:bookmarkEnd w:id="20"/>
+      <w:bookmarkEnd w:id="21"/>
     </w:p>
     <w:p/>
     <w:p>
       <w:pPr>
         <w:pStyle w:val="Heading2"/>
       </w:pPr>
-      <w:bookmarkStart w:id="21" w:name="_Toc480323727"/>
+      <w:bookmarkStart w:id="22" w:name="_Toc480394748"/>
       <w:r>
         <w:t>First Iteration</w:t>
       </w:r>
       <w:r>
         <w:t xml:space="preserve"> – Retrieving and Handling Data</w:t>
       </w:r>
-      <w:bookmarkEnd w:id="21"/>
+      <w:bookmarkEnd w:id="22"/>
     </w:p>
     <w:p>
       <w:pPr>
         <w:pStyle w:val="Heading3"/>
       </w:pPr>
-      <w:bookmarkStart w:id="22" w:name="_Toc480323728"/>
+      <w:bookmarkStart w:id="23" w:name="_Toc480394749"/>
       <w:r>
         <w:t>Stock Pricing Data</w:t>
       </w:r>
-      <w:bookmarkEnd w:id="22"/>
+      <w:bookmarkEnd w:id="23"/>
     </w:p>
     <w:p>
       <w:r>
@@ -5699,11 +5756,11 @@
       <w:pPr>
         <w:pStyle w:val="Heading2"/>
       </w:pPr>
-      <w:bookmarkStart w:id="23" w:name="_Toc480323729"/>
+      <w:bookmarkStart w:id="24" w:name="_Toc480394750"/>
       <w:r>
         <w:t>Second Iteration -</w:t>
       </w:r>
-      <w:bookmarkEnd w:id="23"/>
+      <w:bookmarkEnd w:id="24"/>
       <w:r>
         <w:t xml:space="preserve"> </w:t>
       </w:r>
@@ -5718,11 +5775,11 @@
       <w:pPr>
         <w:pStyle w:val="Heading1"/>
       </w:pPr>
-      <w:bookmarkStart w:id="24" w:name="_Toc480323730"/>
+      <w:bookmarkStart w:id="25" w:name="_Toc480394751"/>
       <w:r>
         <w:t>References</w:t>
       </w:r>
-      <w:bookmarkEnd w:id="24"/>
+      <w:bookmarkEnd w:id="25"/>
     </w:p>
     <w:p/>
     <w:sectPr>
@@ -5797,7 +5854,7 @@
           <w:rPr>
             <w:noProof/>
           </w:rPr>
-          <w:t>7</w:t>
+          <w:t>9</w:t>
         </w:r>
         <w:r>
           <w:rPr>
@@ -8756,7 +8813,7 @@
 </file>
 
 <file path=customXml/itemProps1.xml><?xml version="1.0" encoding="utf-8"?>
-<ds:datastoreItem xmlns:ds="http://schemas.openxmlformats.org/officeDocument/2006/customXml" ds:itemID="{CEF6F0A8-3F1B-4668-8038-91998CE433BA}">
+<ds:datastoreItem xmlns:ds="http://schemas.openxmlformats.org/officeDocument/2006/customXml" ds:itemID="{94CF98AD-ED21-482F-854B-C0EB420DEBA2}">
   <ds:schemaRefs>
     <ds:schemaRef ds:uri="http://schemas.openxmlformats.org/officeDocument/2006/bibliography"/>
   </ds:schemaRefs>

</xml_diff>

<commit_message>
Maybe finished lit review
</commit_message>
<xml_diff>
--- a/Report/Dissertation.docx
+++ b/Report/Dissertation.docx
@@ -3190,25 +3190,7 @@
           <w:bdr w:val="none" w:sz="0" w:space="0" w:color="auto" w:frame="1"/>
           <w:shd w:val="clear" w:color="auto" w:fill="FFFFFF"/>
         </w:rPr>
-        <w:t xml:space="preserve"> like these are becoming easier to do, due to strides in both software and hardware. </w:t>
-      </w:r>
-      <w:r>
-        <w:rPr>
-          <w:rFonts w:cs="Arial"/>
-          <w:szCs w:val="18"/>
-          <w:bdr w:val="none" w:sz="0" w:space="0" w:color="auto" w:frame="1"/>
-          <w:shd w:val="clear" w:color="auto" w:fill="FFFFFF"/>
-        </w:rPr>
-        <w:t xml:space="preserve">It is this area in which the project will take place; using mean-variance analysis to craft </w:t>
-      </w:r>
-      <w:r>
-        <w:rPr>
-          <w:rFonts w:cs="Arial"/>
-          <w:szCs w:val="18"/>
-          <w:bdr w:val="none" w:sz="0" w:space="0" w:color="auto" w:frame="1"/>
-          <w:shd w:val="clear" w:color="auto" w:fill="FFFFFF"/>
-        </w:rPr>
-        <w:t>and optimise select portfolios to achieve the desired goals be it; minimum variance, maximum return or somewhere in between.</w:t>
+        <w:t xml:space="preserve"> like these are becoming easier to do, due to strides in both software and hardware. It is this area in which the project will take place; using mean-variance analysis to craft and optimise select portfolios to achieve the desired goals be it; minimum variance, maximum return or somewhere in between.</w:t>
       </w:r>
     </w:p>
     <w:p/>
@@ -3763,7 +3745,25 @@
           <w:bdr w:val="none" w:sz="0" w:space="0" w:color="auto" w:frame="1"/>
           <w:shd w:val="clear" w:color="auto" w:fill="FFFFFF"/>
         </w:rPr>
-        <w:t>ariance model because it takes the expected return as a mean and uses variance of standard deviation as a measure of risk.</w:t>
+        <w:t>ariance model because it takes the expected retur</w:t>
+      </w:r>
+      <w:r>
+        <w:rPr>
+          <w:rFonts w:cs="Arial"/>
+          <w:szCs w:val="18"/>
+          <w:bdr w:val="none" w:sz="0" w:space="0" w:color="auto" w:frame="1"/>
+          <w:shd w:val="clear" w:color="auto" w:fill="FFFFFF"/>
+        </w:rPr>
+        <w:t>n as a mean and uses variance or</w:t>
+      </w:r>
+      <w:r>
+        <w:rPr>
+          <w:rFonts w:cs="Arial"/>
+          <w:szCs w:val="18"/>
+          <w:bdr w:val="none" w:sz="0" w:space="0" w:color="auto" w:frame="1"/>
+          <w:shd w:val="clear" w:color="auto" w:fill="FFFFFF"/>
+        </w:rPr>
+        <w:t xml:space="preserve"> standard deviation as a measure of risk.</w:t>
       </w:r>
       <w:r>
         <w:rPr>
@@ -3837,7 +3837,30 @@
           <w:shd w:val="clear" w:color="auto" w:fill="FFFFFF"/>
         </w:rPr>
       </w:pPr>
-      <w:bookmarkStart w:id="8" w:name="_Toc480394739"/>
+      <w:r>
+        <w:rPr>
+          <w:bdr w:val="none" w:sz="0" w:space="0" w:color="auto" w:frame="1"/>
+          <w:shd w:val="clear" w:color="auto" w:fill="FFFFFF"/>
+        </w:rPr>
+        <w:t>The Markowitz Model</w:t>
+      </w:r>
+    </w:p>
+    <w:p>
+      <w:r>
+        <w:t>The Markowitz</w:t>
+      </w:r>
+      <w:bookmarkStart w:id="8" w:name="_GoBack"/>
+      <w:bookmarkEnd w:id="8"/>
+    </w:p>
+    <w:p>
+      <w:pPr>
+        <w:pStyle w:val="Heading3"/>
+        <w:rPr>
+          <w:bdr w:val="none" w:sz="0" w:space="0" w:color="auto" w:frame="1"/>
+          <w:shd w:val="clear" w:color="auto" w:fill="FFFFFF"/>
+        </w:rPr>
+      </w:pPr>
+      <w:bookmarkStart w:id="9" w:name="_Toc480394739"/>
       <w:r>
         <w:rPr>
           <w:bdr w:val="none" w:sz="0" w:space="0" w:color="auto" w:frame="1"/>
@@ -3845,7 +3868,7 @@
         </w:rPr>
         <w:t>Model Inputs</w:t>
       </w:r>
-      <w:bookmarkEnd w:id="8"/>
+      <w:bookmarkEnd w:id="9"/>
     </w:p>
     <w:p>
       <w:r>
@@ -3934,9 +3957,13 @@
       <w:r>
         <w:t xml:space="preserve"> because the estimations made ignored what he described as the “inherent multivariate nature” of the problem.</w:t>
       </w:r>
-    </w:p>
-    <w:p>
-      <w:r>
+      <w:r>
+        <w:t xml:space="preserve"> Sharpe (1999) argues that a lot of performance measures are justified in their use of historic data in some applications due to the likelihood of predicted relationships that can be extrapolated in theory but not always in practice.</w:t>
+      </w:r>
+    </w:p>
+    <w:p>
+      <w:r>
+        <w:lastRenderedPageBreak/>
         <w:t xml:space="preserve">Furthering the discussion of effective inputs for the Markowitz model, Konno and Yamazaki (1991) question the use of standard deviation of historical returns as a measure of risk. They note that an investor’s perception of risk is not symmetrical around the mean of the returns. </w:t>
       </w:r>
       <w:r>
@@ -3946,6 +3973,17 @@
         <w:t>ed to small negative deviations and going further to say that market returns are generally not distributed symmetrically.</w:t>
       </w:r>
       <w:r>
+        <w:t xml:space="preserve"> Ways to classify these return fluctuations have been devised through the use of a newer estimator called “Downside Risk”, which is the estimation of an asset’s potential to decline in value (</w:t>
+      </w:r>
+      <w:proofErr w:type="spellStart"/>
+      <w:r>
+        <w:t>Investopedia</w:t>
+      </w:r>
+      <w:proofErr w:type="spellEnd"/>
+      <w:r>
+        <w:t>, 2017).</w:t>
+      </w:r>
+      <w:r>
         <w:t xml:space="preserve"> </w:t>
       </w:r>
       <w:proofErr w:type="spellStart"/>
@@ -3962,105 +4000,105 @@
       </w:r>
       <w:proofErr w:type="spellEnd"/>
       <w:r>
-        <w:t xml:space="preserve"> (2000) assess the use of alternatives to </w:t>
+        <w:t xml:space="preserve"> (2000) assess the use of alternatives to standard deviation in optimisation practices, recommending the use of more intricate methods to characterise risk, such as Value-at-Risk (</w:t>
+      </w:r>
+      <w:proofErr w:type="spellStart"/>
+      <w:r>
+        <w:t>VaR</w:t>
+      </w:r>
+      <w:proofErr w:type="spellEnd"/>
+      <w:r>
+        <w:t>), or even Conditional Value-at-Risk (</w:t>
+      </w:r>
+      <w:proofErr w:type="spellStart"/>
+      <w:r>
+        <w:t>CVaR</w:t>
+      </w:r>
+      <w:proofErr w:type="spellEnd"/>
+      <w:r>
+        <w:t xml:space="preserve">). Both of which are based on the use of standard deviation of normal distributions and contain undesirable attributes described as a “lack of </w:t>
+      </w:r>
+      <w:proofErr w:type="spellStart"/>
+      <w:r>
+        <w:t>subadditivity</w:t>
+      </w:r>
+      <w:proofErr w:type="spellEnd"/>
+      <w:r>
+        <w:t xml:space="preserve"> and convexity” maki</w:t>
+      </w:r>
+      <w:r>
+        <w:t>ng optimisations more computationally difficult as well as an increase in implementation technicality.</w:t>
+      </w:r>
+    </w:p>
+    <w:p>
+      <w:pPr>
+        <w:pStyle w:val="Heading3"/>
+        <w:rPr>
+          <w:bdr w:val="none" w:sz="0" w:space="0" w:color="auto" w:frame="1"/>
+          <w:shd w:val="clear" w:color="auto" w:fill="FFFFFF"/>
+        </w:rPr>
+      </w:pPr>
+      <w:bookmarkStart w:id="10" w:name="_Toc480394740"/>
+      <w:r>
+        <w:rPr>
+          <w:bdr w:val="none" w:sz="0" w:space="0" w:color="auto" w:frame="1"/>
+          <w:shd w:val="clear" w:color="auto" w:fill="FFFFFF"/>
+        </w:rPr>
+        <w:t>Diversification</w:t>
+      </w:r>
+      <w:bookmarkEnd w:id="10"/>
+    </w:p>
+    <w:p>
+      <w:pPr>
+        <w:keepNext/>
+      </w:pPr>
+      <w:r>
+        <w:t>The concept of diversification is one of the most important parts of Markowitz’s work. Even today, the concept of diversification is commonly used in portfolio management</w:t>
+      </w:r>
+      <w:r>
+        <w:t>, as it such an intuitive appeal as well as</w:t>
+      </w:r>
+      <w:r>
+        <w:t xml:space="preserve"> an empirical backing</w:t>
+      </w:r>
+      <w:r>
+        <w:t>. Diversification is the process of spreading investments over a wide range of investment types and areas in an attempt to reduce unsystematic risk (Markowitz, 1952). There are two types of risk that the financial world. There is systematic and unsystematic risk, both of which are a component of the overall risk that is present within assets and portfolios. Systematic risk can be defined as the risk that is inherent to an entire market, meaning that it is something that all assets that are traded within that market are subject to. An example of Systematic Risk would be the effects applied on the whole market by events such as The Great Recession, not the event itself. Events that have these affects are what is known as Systemic Risks (</w:t>
+      </w:r>
+      <w:proofErr w:type="spellStart"/>
+      <w:r>
+        <w:t>Investopedia</w:t>
+      </w:r>
+      <w:proofErr w:type="spellEnd"/>
+      <w:r>
+        <w:t>, 2017). Unsystematic Risk is the part of an investment’s risk that is specific to that investment, influenced by events attributable to the investment itself or the sub-group it is in. Not the entire market system like Systematic Risk (</w:t>
+      </w:r>
+      <w:proofErr w:type="spellStart"/>
+      <w:r>
+        <w:t>Investopedia</w:t>
+      </w:r>
+      <w:proofErr w:type="spellEnd"/>
+      <w:r>
+        <w:t>, 2017).</w:t>
+      </w:r>
+    </w:p>
+    <w:p>
+      <w:pPr>
+        <w:keepNext/>
+      </w:pPr>
+      <w:r>
+        <w:t xml:space="preserve">The effectiveness of Diversification at reducing unsystematic risk is generally undisputed. </w:t>
+      </w:r>
+      <w:proofErr w:type="spellStart"/>
+      <w:r>
+        <w:t>Solnik</w:t>
+      </w:r>
+      <w:proofErr w:type="spellEnd"/>
+      <w:r>
+        <w:t xml:space="preserve"> (1995) analysed the effects of diversification on markets outside of the US finding that it was almost just as effective in European markets. However, he noted that the proportionality of the number of assets compared to the amount risk reduced was not consistent and it was impossible to completely eliminate risk after a certain point because of what can be attributed to the assets moving together. He suggested that it is possible to reduce risk past this certain point through further diversification extending the holding of assets across multiple markets rather than just </w:t>
       </w:r>
       <w:r>
         <w:lastRenderedPageBreak/>
-        <w:t>standard deviation in optimisation practices, recommending the use of more intricate methods to characterise risk, such as Value-at-Risk (</w:t>
-      </w:r>
-      <w:proofErr w:type="spellStart"/>
-      <w:r>
-        <w:t>VaR</w:t>
-      </w:r>
-      <w:proofErr w:type="spellEnd"/>
-      <w:r>
-        <w:t>), or even Conditional Value-at-Risk (</w:t>
-      </w:r>
-      <w:proofErr w:type="spellStart"/>
-      <w:r>
-        <w:t>CVaR</w:t>
-      </w:r>
-      <w:proofErr w:type="spellEnd"/>
-      <w:r>
-        <w:t xml:space="preserve">). Both of which are based on the use of standard deviation of normal distributions and contain undesirable attributes described as a “lack of </w:t>
-      </w:r>
-      <w:proofErr w:type="spellStart"/>
-      <w:r>
-        <w:t>subadditivity</w:t>
-      </w:r>
-      <w:proofErr w:type="spellEnd"/>
-      <w:r>
-        <w:t xml:space="preserve"> and convexity” maki</w:t>
-      </w:r>
-      <w:r>
-        <w:t>ng optimisations more computationally difficult as well as an increase in implementation technicality.</w:t>
-      </w:r>
-    </w:p>
-    <w:p>
-      <w:pPr>
-        <w:pStyle w:val="Heading3"/>
-        <w:rPr>
-          <w:bdr w:val="none" w:sz="0" w:space="0" w:color="auto" w:frame="1"/>
-          <w:shd w:val="clear" w:color="auto" w:fill="FFFFFF"/>
-        </w:rPr>
-      </w:pPr>
-      <w:bookmarkStart w:id="9" w:name="_Toc480394740"/>
-      <w:r>
-        <w:rPr>
-          <w:bdr w:val="none" w:sz="0" w:space="0" w:color="auto" w:frame="1"/>
-          <w:shd w:val="clear" w:color="auto" w:fill="FFFFFF"/>
-        </w:rPr>
-        <w:t>Diversification</w:t>
-      </w:r>
-      <w:bookmarkEnd w:id="9"/>
-    </w:p>
-    <w:p>
-      <w:pPr>
-        <w:keepNext/>
-      </w:pPr>
-      <w:r>
-        <w:t>The concept of diversification is one of the most important parts of Markowitz’s work. Even today, the concept of diversification is commonly used in portfolio management</w:t>
-      </w:r>
-      <w:r>
-        <w:t>, as it such an intuitive appeal as well as</w:t>
-      </w:r>
-      <w:r>
-        <w:t xml:space="preserve"> an empirical backing</w:t>
-      </w:r>
-      <w:r>
-        <w:t>. Diversification is the process of spreading investments over a wide range of investment types and areas in an attempt to reduce unsystematic risk (Markowitz, 1952). There are two types of risk that the financial world. There is systematic and unsystematic risk, both of which are a component of the overall risk that is present within assets and portfolios. Systematic risk can be defined as the risk that is inherent to an entire market, meaning that it is something that all assets that are traded within that market are subject to. An example of Systematic Risk would be the effects applied on the whole market by events such as The Great Recession, not the event itself. Events that have these affects are what is known as Systemic Risks (</w:t>
-      </w:r>
-      <w:proofErr w:type="spellStart"/>
-      <w:r>
-        <w:t>Investopedia</w:t>
-      </w:r>
-      <w:proofErr w:type="spellEnd"/>
-      <w:r>
-        <w:t>, 2017). Unsystematic Risk is the part of an investment’s risk that is specific to that investment, influenced by events attributable to the investment itself or the sub-group it is in. Not the entire market system like Systematic Risk (</w:t>
-      </w:r>
-      <w:proofErr w:type="spellStart"/>
-      <w:r>
-        <w:t>Investopedia</w:t>
-      </w:r>
-      <w:proofErr w:type="spellEnd"/>
-      <w:r>
-        <w:t>, 2017).</w:t>
-      </w:r>
-    </w:p>
-    <w:p>
-      <w:pPr>
-        <w:keepNext/>
-      </w:pPr>
-      <w:r>
-        <w:t xml:space="preserve">The effectiveness of Diversification at reducing unsystematic risk is generally undisputed. </w:t>
-      </w:r>
-      <w:proofErr w:type="spellStart"/>
-      <w:r>
-        <w:t>Solnik</w:t>
-      </w:r>
-      <w:proofErr w:type="spellEnd"/>
-      <w:r>
-        <w:t xml:space="preserve"> (1995) analysed the effects of diversification on markets outside of the US finding that it was almost just as effective in European markets. However, he noted that the proportionality of the number of assets compared to the amount risk reduced was not consistent and it was impossible to completely eliminate risk after a certain point because of what can be attributed to the assets moving together. He suggested that it is possible to reduce risk past this certain point through further diversification extending the holding of assets across multiple markets rather than just one. </w:t>
+        <w:t xml:space="preserve">one. </w:t>
       </w:r>
       <w:r>
         <w:rPr>
@@ -4128,7 +4166,7 @@
         </w:rPr>
         <w:tab/>
       </w:r>
-      <w:bookmarkStart w:id="10" w:name="_Toc480394717"/>
+      <w:bookmarkStart w:id="11" w:name="_Toc480394717"/>
       <w:r>
         <w:rPr>
           <w:sz w:val="20"/>
@@ -4192,7 +4230,7 @@
         </w:rPr>
         <w:t>, 1995)</w:t>
       </w:r>
-      <w:bookmarkEnd w:id="10"/>
+      <w:bookmarkEnd w:id="11"/>
     </w:p>
     <w:p>
       <w:proofErr w:type="spellStart"/>
@@ -4209,11 +4247,7 @@
       </w:r>
       <w:proofErr w:type="spellEnd"/>
       <w:r>
-        <w:t xml:space="preserve"> (1995), investigating the effectiveness of Diversification at reducing the impact caused by systemic risks, theorising that Diversification can make investors safer individually but can actually increase the effects caused by a systemic </w:t>
-      </w:r>
-      <w:r>
-        <w:lastRenderedPageBreak/>
-        <w:t>risk due to common asset holdings between each investor. He described the connections made by these common asset holdings as “endogenous covariance” that can actually propagate the effects of systemic risk through the system. He found again, that investors can minimise their risk by spreading wealth across not only a greater amount of assets, but more distant assets, potentially increases the overall</w:t>
+        <w:t xml:space="preserve"> (1995), investigating the effectiveness of Diversification at reducing the impact caused by systemic risks, theorising that Diversification can make investors safer individually but can actually increase the effects caused by a systemic risk due to common asset holdings between each investor. He described the connections made by these common asset holdings as “endogenous covariance” that can actually propagate the effects of systemic risk through the system. He found again, that investors can minimise their risk by spreading wealth across not only a greater amount of assets, but more distant assets, potentially increases the overall</w:t>
       </w:r>
       <w:r>
         <w:t xml:space="preserve"> stability of a market. This further reinforces the importance of strong Diversification in a portfolio.</w:t>
@@ -4223,21 +4257,64 @@
       <w:pPr>
         <w:pStyle w:val="Heading3"/>
       </w:pPr>
-      <w:bookmarkStart w:id="11" w:name="_Toc480394741"/>
+      <w:bookmarkStart w:id="12" w:name="_Toc480394741"/>
       <w:r>
         <w:t>Portfolio Performance Evaluation</w:t>
       </w:r>
-      <w:bookmarkEnd w:id="11"/>
+      <w:bookmarkEnd w:id="12"/>
     </w:p>
     <w:p>
       <w:r>
         <w:t>There are a number of different metrics to measure the overall performance of a portfolio.</w:t>
       </w:r>
       <w:r>
-        <w:t xml:space="preserve"> </w:t>
-      </w:r>
-      <w:bookmarkStart w:id="12" w:name="_GoBack"/>
-      <w:bookmarkEnd w:id="12"/>
+        <w:t xml:space="preserve"> One of the oldest and most influential performance metrics is the Sharpe Ratio developed by William Sharpe</w:t>
+      </w:r>
+      <w:r>
+        <w:t xml:space="preserve"> in 1966 (Sharpe, 1994). It calculates the overall reward to risk ratio</w:t>
+      </w:r>
+      <w:r>
+        <w:t xml:space="preserve"> of an asset or portfolio</w:t>
+      </w:r>
+      <w:r>
+        <w:t xml:space="preserve"> through the use of a benchmark, typically described as a “risk-free asset”.</w:t>
+      </w:r>
+      <w:r>
+        <w:t xml:space="preserve"> The choice of risk-free asset weighs in heavily to the effectiveness of the Sharpe Ratio</w:t>
+      </w:r>
+      <w:r>
+        <w:t>. It’s debated in practice whether there are assets that are totally risk free. However, in theory index funds and other assets such as government bonds are typical candidates when it comes to selecting a risk free asset.</w:t>
+      </w:r>
+    </w:p>
+    <w:p>
+      <w:proofErr w:type="spellStart"/>
+      <w:r>
+        <w:t>Lediot</w:t>
+      </w:r>
+      <w:proofErr w:type="spellEnd"/>
+      <w:r>
+        <w:t xml:space="preserve"> and Wolf (2008) test the overall performance and robustness of the Sharpe Ratio as a performance metric, finding that the use of it in fairly stable conditions can actually be quite effective. However, they state that as the Sharpe Ratio generally requires the use of historical data as an input, it can produce misleading conclusions. Primarily occurring when there are tails heavier than the normal distribution of the data, noting that it shouldn’t really be used because</w:t>
+      </w:r>
+      <w:r>
+        <w:t xml:space="preserve"> these tails are common within financial returns. </w:t>
+      </w:r>
+      <w:r>
+        <w:t>Christie</w:t>
+      </w:r>
+      <w:r>
+        <w:t xml:space="preserve"> (2005) largely tends to agree with </w:t>
+      </w:r>
+      <w:proofErr w:type="spellStart"/>
+      <w:r>
+        <w:t>Lediot</w:t>
+      </w:r>
+      <w:proofErr w:type="spellEnd"/>
+      <w:r>
+        <w:t xml:space="preserve"> and Wolf’s (2008) conclusion suggesting that the biggest limitation of the Sharpe Ratio is</w:t>
+      </w:r>
+      <w:r>
+        <w:t xml:space="preserve"> that its inputs; expected return and risk are measured with error, leading the Sharpe Ratio itself to contain error.</w:t>
+      </w:r>
     </w:p>
     <w:p>
       <w:r>
@@ -5854,7 +5931,7 @@
           <w:rPr>
             <w:noProof/>
           </w:rPr>
-          <w:t>9</w:t>
+          <w:t>7</w:t>
         </w:r>
         <w:r>
           <w:rPr>
@@ -8813,7 +8890,7 @@
 </file>
 
 <file path=customXml/itemProps1.xml><?xml version="1.0" encoding="utf-8"?>
-<ds:datastoreItem xmlns:ds="http://schemas.openxmlformats.org/officeDocument/2006/customXml" ds:itemID="{94CF98AD-ED21-482F-854B-C0EB420DEBA2}">
+<ds:datastoreItem xmlns:ds="http://schemas.openxmlformats.org/officeDocument/2006/customXml" ds:itemID="{DFE8780C-6D90-4E44-88A5-997C1C75DD26}">
   <ds:schemaRefs>
     <ds:schemaRef ds:uri="http://schemas.openxmlformats.org/officeDocument/2006/bibliography"/>
   </ds:schemaRefs>

</xml_diff>

<commit_message>
Need to finish first dev section
</commit_message>
<xml_diff>
--- a/Report/Dissertation.docx
+++ b/Report/Dissertation.docx
@@ -3312,7 +3312,16 @@
         </w:numPr>
       </w:pPr>
       <w:r>
-        <w:t xml:space="preserve">Research </w:t>
+        <w:t>Use r</w:t>
+      </w:r>
+      <w:r>
+        <w:t>esearch</w:t>
+      </w:r>
+      <w:r>
+        <w:t xml:space="preserve"> to acquire</w:t>
+      </w:r>
+      <w:r>
+        <w:t xml:space="preserve"> </w:t>
       </w:r>
       <w:r>
         <w:t>and develop a greater understanding of Modern Portfolio Theory to help pinpoint requirements and guide implementation.</w:t>
@@ -3339,7 +3348,10 @@
         <w:t>for a</w:t>
       </w:r>
       <w:r>
-        <w:t xml:space="preserve"> reliable online source of relevant financial data.</w:t>
+        <w:t xml:space="preserve"> reliable online so</w:t>
+      </w:r>
+      <w:r>
+        <w:t>urce of relevant financial data.</w:t>
       </w:r>
     </w:p>
     <w:p>
@@ -3849,26 +3861,24 @@
       <w:r>
         <w:t>The Markowitz</w:t>
       </w:r>
-      <w:bookmarkStart w:id="8" w:name="_GoBack"/>
+    </w:p>
+    <w:p>
+      <w:pPr>
+        <w:pStyle w:val="Heading3"/>
+        <w:rPr>
+          <w:bdr w:val="none" w:sz="0" w:space="0" w:color="auto" w:frame="1"/>
+          <w:shd w:val="clear" w:color="auto" w:fill="FFFFFF"/>
+        </w:rPr>
+      </w:pPr>
+      <w:bookmarkStart w:id="8" w:name="_Toc480394739"/>
+      <w:r>
+        <w:rPr>
+          <w:bdr w:val="none" w:sz="0" w:space="0" w:color="auto" w:frame="1"/>
+          <w:shd w:val="clear" w:color="auto" w:fill="FFFFFF"/>
+        </w:rPr>
+        <w:t>Model Inputs</w:t>
+      </w:r>
       <w:bookmarkEnd w:id="8"/>
-    </w:p>
-    <w:p>
-      <w:pPr>
-        <w:pStyle w:val="Heading3"/>
-        <w:rPr>
-          <w:bdr w:val="none" w:sz="0" w:space="0" w:color="auto" w:frame="1"/>
-          <w:shd w:val="clear" w:color="auto" w:fill="FFFFFF"/>
-        </w:rPr>
-      </w:pPr>
-      <w:bookmarkStart w:id="9" w:name="_Toc480394739"/>
-      <w:r>
-        <w:rPr>
-          <w:bdr w:val="none" w:sz="0" w:space="0" w:color="auto" w:frame="1"/>
-          <w:shd w:val="clear" w:color="auto" w:fill="FFFFFF"/>
-        </w:rPr>
-        <w:t>Model Inputs</w:t>
-      </w:r>
-      <w:bookmarkEnd w:id="9"/>
     </w:p>
     <w:p>
       <w:r>
@@ -4038,7 +4048,7 @@
           <w:shd w:val="clear" w:color="auto" w:fill="FFFFFF"/>
         </w:rPr>
       </w:pPr>
-      <w:bookmarkStart w:id="10" w:name="_Toc480394740"/>
+      <w:bookmarkStart w:id="9" w:name="_Toc480394740"/>
       <w:r>
         <w:rPr>
           <w:bdr w:val="none" w:sz="0" w:space="0" w:color="auto" w:frame="1"/>
@@ -4046,7 +4056,7 @@
         </w:rPr>
         <w:t>Diversification</w:t>
       </w:r>
-      <w:bookmarkEnd w:id="10"/>
+      <w:bookmarkEnd w:id="9"/>
     </w:p>
     <w:p>
       <w:pPr>
@@ -4166,7 +4176,7 @@
         </w:rPr>
         <w:tab/>
       </w:r>
-      <w:bookmarkStart w:id="11" w:name="_Toc480394717"/>
+      <w:bookmarkStart w:id="10" w:name="_Toc480394717"/>
       <w:r>
         <w:rPr>
           <w:sz w:val="20"/>
@@ -4230,188 +4240,93 @@
         </w:rPr>
         <w:t>, 1995)</w:t>
       </w:r>
+      <w:bookmarkEnd w:id="10"/>
+    </w:p>
+    <w:p>
+      <w:proofErr w:type="spellStart"/>
+      <w:r>
+        <w:t>Raffestin</w:t>
+      </w:r>
+      <w:proofErr w:type="spellEnd"/>
+      <w:r>
+        <w:t xml:space="preserve"> (2014) builds on the summary provided by </w:t>
+      </w:r>
+      <w:proofErr w:type="spellStart"/>
+      <w:r>
+        <w:t>Solnik</w:t>
+      </w:r>
+      <w:proofErr w:type="spellEnd"/>
+      <w:r>
+        <w:t xml:space="preserve"> (1995), investigating the effectiveness of Diversification at reducing the impact caused by systemic risks, theorising that Diversification can make investors safer individually but can actually increase the effects caused by a systemic risk due to common asset holdings between each investor. He described the connections made by these common asset holdings as “endogenous covariance” that can actually propagate the effects of systemic risk through the system. He found again, that investors can minimise their risk by spreading wealth across not only a greater amount of assets, but more distant assets, potentially increases the overall</w:t>
+      </w:r>
+      <w:r>
+        <w:t xml:space="preserve"> stability of a market. This further reinforces the importance of strong Diversification in a portfolio.</w:t>
+      </w:r>
+    </w:p>
+    <w:p>
+      <w:pPr>
+        <w:pStyle w:val="Heading3"/>
+      </w:pPr>
+      <w:bookmarkStart w:id="11" w:name="_Toc480394741"/>
+      <w:r>
+        <w:t>Portfolio Performance Evaluation</w:t>
+      </w:r>
       <w:bookmarkEnd w:id="11"/>
     </w:p>
     <w:p>
+      <w:r>
+        <w:t>There are a number of different metrics to measure the overall performance of a portfolio.</w:t>
+      </w:r>
+      <w:r>
+        <w:t xml:space="preserve"> One of the oldest and most influential performance metrics is the Sharpe Ratio developed by William Sharpe</w:t>
+      </w:r>
+      <w:r>
+        <w:t xml:space="preserve"> in 1966 (Sharpe, 1994). It calculates the overall reward to risk ratio</w:t>
+      </w:r>
+      <w:r>
+        <w:t xml:space="preserve"> of an asset or portfolio</w:t>
+      </w:r>
+      <w:r>
+        <w:t xml:space="preserve"> through the use of a benchmark, typically described as a “risk-free asset”.</w:t>
+      </w:r>
+      <w:r>
+        <w:t xml:space="preserve"> The choice of risk-free asset weighs in heavily to the effectiveness of the Sharpe Ratio</w:t>
+      </w:r>
+      <w:r>
+        <w:t>. It’s debated in practice whether there are assets that are totally risk free. However, in theory index funds and other assets such as government bonds are typical candidates when it comes to selecting a risk free asset.</w:t>
+      </w:r>
+    </w:p>
+    <w:p>
       <w:proofErr w:type="spellStart"/>
       <w:r>
-        <w:t>Raffestin</w:t>
+        <w:t>Lediot</w:t>
       </w:r>
       <w:proofErr w:type="spellEnd"/>
       <w:r>
-        <w:t xml:space="preserve"> (2014) builds on the summary provided by </w:t>
+        <w:t xml:space="preserve"> and Wolf (2008) test the overall performance and robustness of the Sharpe Ratio as a performance metric, finding that the use of it in fairly stable conditions can actually be quite effective. However, they state that as the Sharpe Ratio generally requires the use of historical data as an input, it can produce misleading conclusions. Primarily occurring when there are tails heavier than the normal distribution of the data, noting that it shouldn’t really be used because</w:t>
+      </w:r>
+      <w:r>
+        <w:t xml:space="preserve"> these tails are common within financial returns. </w:t>
+      </w:r>
+      <w:r>
+        <w:t>Christie</w:t>
+      </w:r>
+      <w:r>
+        <w:t xml:space="preserve"> (2005) largely tends to agree with </w:t>
       </w:r>
       <w:proofErr w:type="spellStart"/>
       <w:r>
-        <w:t>Solnik</w:t>
+        <w:t>Lediot</w:t>
       </w:r>
       <w:proofErr w:type="spellEnd"/>
       <w:r>
-        <w:t xml:space="preserve"> (1995), investigating the effectiveness of Diversification at reducing the impact caused by systemic risks, theorising that Diversification can make investors safer individually but can actually increase the effects caused by a systemic risk due to common asset holdings between each investor. He described the connections made by these common asset holdings as “endogenous covariance” that can actually propagate the effects of systemic risk through the system. He found again, that investors can minimise their risk by spreading wealth across not only a greater amount of assets, but more distant assets, potentially increases the overall</w:t>
-      </w:r>
-      <w:r>
-        <w:t xml:space="preserve"> stability of a market. This further reinforces the importance of strong Diversification in a portfolio.</w:t>
-      </w:r>
-    </w:p>
-    <w:p>
-      <w:pPr>
-        <w:pStyle w:val="Heading3"/>
-      </w:pPr>
-      <w:bookmarkStart w:id="12" w:name="_Toc480394741"/>
-      <w:r>
-        <w:t>Portfolio Performance Evaluation</w:t>
-      </w:r>
-      <w:bookmarkEnd w:id="12"/>
-    </w:p>
-    <w:p>
-      <w:r>
-        <w:t>There are a number of different metrics to measure the overall performance of a portfolio.</w:t>
-      </w:r>
-      <w:r>
-        <w:t xml:space="preserve"> One of the oldest and most influential performance metrics is the Sharpe Ratio developed by William Sharpe</w:t>
-      </w:r>
-      <w:r>
-        <w:t xml:space="preserve"> in 1966 (Sharpe, 1994). It calculates the overall reward to risk ratio</w:t>
-      </w:r>
-      <w:r>
-        <w:t xml:space="preserve"> of an asset or portfolio</w:t>
-      </w:r>
-      <w:r>
-        <w:t xml:space="preserve"> through the use of a benchmark, typically described as a “risk-free asset”.</w:t>
-      </w:r>
-      <w:r>
-        <w:t xml:space="preserve"> The choice of risk-free asset weighs in heavily to the effectiveness of the Sharpe Ratio</w:t>
-      </w:r>
-      <w:r>
-        <w:t>. It’s debated in practice whether there are assets that are totally risk free. However, in theory index funds and other assets such as government bonds are typical candidates when it comes to selecting a risk free asset.</w:t>
-      </w:r>
-    </w:p>
-    <w:p>
-      <w:proofErr w:type="spellStart"/>
-      <w:r>
-        <w:t>Lediot</w:t>
-      </w:r>
-      <w:proofErr w:type="spellEnd"/>
-      <w:r>
-        <w:t xml:space="preserve"> and Wolf (2008) test the overall performance and robustness of the Sharpe Ratio as a performance metric, finding that the use of it in fairly stable conditions can actually be quite effective. However, they state that as the Sharpe Ratio generally requires the use of historical data as an input, it can produce misleading conclusions. Primarily occurring when there are tails heavier than the normal distribution of the data, noting that it shouldn’t really be used because</w:t>
-      </w:r>
-      <w:r>
-        <w:t xml:space="preserve"> these tails are common within financial returns. </w:t>
-      </w:r>
-      <w:r>
-        <w:t>Christie</w:t>
-      </w:r>
-      <w:r>
-        <w:t xml:space="preserve"> (2005) largely tends to agree with </w:t>
-      </w:r>
-      <w:proofErr w:type="spellStart"/>
-      <w:r>
-        <w:t>Lediot</w:t>
-      </w:r>
-      <w:proofErr w:type="spellEnd"/>
-      <w:r>
         <w:t xml:space="preserve"> and Wolf’s (2008) conclusion suggesting that the biggest limitation of the Sharpe Ratio is</w:t>
       </w:r>
       <w:r>
         <w:t xml:space="preserve"> that its inputs; expected return and risk are measured with error, leading the Sharpe Ratio itself to contain error.</w:t>
       </w:r>
     </w:p>
-    <w:p>
-      <w:r>
-        <w:br/>
-      </w:r>
-    </w:p>
-    <w:p>
-      <w:pPr>
-        <w:pStyle w:val="Heading3"/>
-        <w:rPr>
-          <w:bdr w:val="none" w:sz="0" w:space="0" w:color="auto" w:frame="1"/>
-          <w:shd w:val="clear" w:color="auto" w:fill="FFFFFF"/>
-        </w:rPr>
-      </w:pPr>
-    </w:p>
-    <w:p>
-      <w:pPr>
-        <w:pStyle w:val="ListParagraph"/>
-        <w:numPr>
-          <w:ilvl w:val="0"/>
-          <w:numId w:val="27"/>
-        </w:numPr>
-        <w:rPr>
-          <w:rFonts w:cs="Arial"/>
-          <w:szCs w:val="18"/>
-          <w:bdr w:val="none" w:sz="0" w:space="0" w:color="auto" w:frame="1"/>
-          <w:shd w:val="clear" w:color="auto" w:fill="FFFFFF"/>
-        </w:rPr>
-      </w:pPr>
-      <w:r>
-        <w:rPr>
-          <w:rFonts w:cs="Arial"/>
-          <w:szCs w:val="18"/>
-          <w:bdr w:val="none" w:sz="0" w:space="0" w:color="auto" w:frame="1"/>
-          <w:shd w:val="clear" w:color="auto" w:fill="FFFFFF"/>
-        </w:rPr>
-        <w:t>Portfolio Evaluation methods</w:t>
-      </w:r>
-    </w:p>
-    <w:p>
-      <w:pPr>
-        <w:pStyle w:val="ListParagraph"/>
-        <w:numPr>
-          <w:ilvl w:val="1"/>
-          <w:numId w:val="27"/>
-        </w:numPr>
-        <w:rPr>
-          <w:rFonts w:cs="Arial"/>
-          <w:szCs w:val="18"/>
-          <w:bdr w:val="none" w:sz="0" w:space="0" w:color="auto" w:frame="1"/>
-          <w:shd w:val="clear" w:color="auto" w:fill="FFFFFF"/>
-        </w:rPr>
-      </w:pPr>
-      <w:r>
-        <w:rPr>
-          <w:rFonts w:cs="Arial"/>
-          <w:szCs w:val="18"/>
-          <w:bdr w:val="none" w:sz="0" w:space="0" w:color="auto" w:frame="1"/>
-          <w:shd w:val="clear" w:color="auto" w:fill="FFFFFF"/>
-        </w:rPr>
-        <w:t>Use of market as benchmark</w:t>
-      </w:r>
-    </w:p>
-    <w:p>
-      <w:pPr>
-        <w:pStyle w:val="ListParagraph"/>
-        <w:numPr>
-          <w:ilvl w:val="1"/>
-          <w:numId w:val="27"/>
-        </w:numPr>
-        <w:rPr>
-          <w:rFonts w:cs="Arial"/>
-          <w:szCs w:val="18"/>
-          <w:bdr w:val="none" w:sz="0" w:space="0" w:color="auto" w:frame="1"/>
-          <w:shd w:val="clear" w:color="auto" w:fill="FFFFFF"/>
-        </w:rPr>
-      </w:pPr>
-      <w:r>
-        <w:rPr>
-          <w:rFonts w:cs="Arial"/>
-          <w:szCs w:val="18"/>
-          <w:bdr w:val="none" w:sz="0" w:space="0" w:color="auto" w:frame="1"/>
-          <w:shd w:val="clear" w:color="auto" w:fill="FFFFFF"/>
-        </w:rPr>
-        <w:t>Index funds</w:t>
-      </w:r>
-    </w:p>
-    <w:p>
-      <w:pPr>
-        <w:rPr>
-          <w:rFonts w:cs="Arial"/>
-          <w:szCs w:val="18"/>
-          <w:bdr w:val="none" w:sz="0" w:space="0" w:color="auto" w:frame="1"/>
-          <w:shd w:val="clear" w:color="auto" w:fill="FFFFFF"/>
-        </w:rPr>
-      </w:pPr>
-    </w:p>
+    <w:p/>
     <w:p>
       <w:pPr>
         <w:pStyle w:val="ListParagraph"/>
@@ -4428,12 +4343,12 @@
       <w:pPr>
         <w:pStyle w:val="Heading1"/>
       </w:pPr>
-      <w:bookmarkStart w:id="13" w:name="_Toc480394742"/>
+      <w:bookmarkStart w:id="12" w:name="_Toc480394742"/>
       <w:r>
         <w:lastRenderedPageBreak/>
         <w:t>Methodology</w:t>
       </w:r>
-      <w:bookmarkEnd w:id="13"/>
+      <w:bookmarkEnd w:id="12"/>
     </w:p>
     <w:p>
       <w:r>
@@ -4713,121 +4628,121 @@
       <w:pPr>
         <w:pStyle w:val="Heading2"/>
       </w:pPr>
-      <w:bookmarkStart w:id="14" w:name="_Toc480394743"/>
+      <w:bookmarkStart w:id="13" w:name="_Toc480394743"/>
       <w:r>
         <w:t>Project Management</w:t>
       </w:r>
+      <w:bookmarkEnd w:id="13"/>
+    </w:p>
+    <w:p>
+      <w:pPr>
+        <w:pStyle w:val="Heading3"/>
+      </w:pPr>
+      <w:bookmarkStart w:id="14" w:name="_Toc480394744"/>
+      <w:r>
+        <w:t>Time Planning</w:t>
+      </w:r>
       <w:bookmarkEnd w:id="14"/>
     </w:p>
     <w:p>
+      <w:r>
+        <w:t xml:space="preserve">Time planning is something that is essential to any project’s success. However, since the project follows an </w:t>
+      </w:r>
+      <w:proofErr w:type="gramStart"/>
+      <w:r>
+        <w:t>Agile</w:t>
+      </w:r>
+      <w:proofErr w:type="gramEnd"/>
+      <w:r>
+        <w:t xml:space="preserve"> methodology it is difficult and often useless to try and plan every part of the project accordingly. The project is prone to changing requirements and deadlines </w:t>
+      </w:r>
+      <w:r>
+        <w:t>throughout</w:t>
+      </w:r>
+      <w:r>
+        <w:t>, making the process of acc</w:t>
+      </w:r>
+      <w:r>
+        <w:t>urately planning out each stage on a weekly basis a troublesome task.</w:t>
+      </w:r>
+      <w:r>
+        <w:t xml:space="preserve"> A Gantt chart is a commonly used time planning tool that provides good visualisation of how time is going to be spent over the </w:t>
+      </w:r>
+      <w:r>
+        <w:t>course of the project (Investopedia, 2017</w:t>
+      </w:r>
+      <w:r>
+        <w:t xml:space="preserve">). As the project follows an agile methodology, a hypothetical scenario of how the project is likely going to be structured has been generated. With the use of iterations, the generated Gantt chart </w:t>
+      </w:r>
+      <w:r>
+        <w:t>detail</w:t>
+      </w:r>
+      <w:r>
+        <w:t>s</w:t>
+      </w:r>
+      <w:r>
+        <w:t xml:space="preserve"> rough estimations of each iteration’s length and contents.</w:t>
+      </w:r>
+    </w:p>
+    <w:p>
+      <w:r>
+        <w:t xml:space="preserve">&lt;Gantt </w:t>
+      </w:r>
+      <w:proofErr w:type="gramStart"/>
+      <w:r>
+        <w:t>Chart</w:t>
+      </w:r>
+      <w:proofErr w:type="gramEnd"/>
+      <w:r>
+        <w:t xml:space="preserve"> Here&gt;</w:t>
+      </w:r>
+    </w:p>
+    <w:p/>
+    <w:p>
       <w:pPr>
         <w:pStyle w:val="Heading3"/>
       </w:pPr>
-      <w:bookmarkStart w:id="15" w:name="_Toc480394744"/>
-      <w:r>
-        <w:t>Time Planning</w:t>
+      <w:bookmarkStart w:id="15" w:name="_Toc480394745"/>
+      <w:r>
+        <w:t>Risk Management</w:t>
       </w:r>
       <w:bookmarkEnd w:id="15"/>
     </w:p>
     <w:p>
       <w:r>
-        <w:t xml:space="preserve">Time planning is something that is essential to any project’s success. However, since the project follows an </w:t>
-      </w:r>
-      <w:proofErr w:type="gramStart"/>
-      <w:r>
-        <w:t>Agile</w:t>
-      </w:r>
-      <w:proofErr w:type="gramEnd"/>
-      <w:r>
-        <w:t xml:space="preserve"> methodology it is difficult and often useless to try and plan every part of the project accordingly. The project is prone to changing requirements and deadlines </w:t>
-      </w:r>
-      <w:r>
-        <w:t>throughout</w:t>
-      </w:r>
-      <w:r>
-        <w:t>, making the process of acc</w:t>
-      </w:r>
-      <w:r>
-        <w:t>urately planning out each stage on a weekly basis a troublesome task.</w:t>
-      </w:r>
-      <w:r>
-        <w:t xml:space="preserve"> A Gantt chart is a commonly used time planning tool that provides good visualisation of how time is going to be spent over the </w:t>
-      </w:r>
-      <w:r>
-        <w:t>course of the project (Investopedia, 2017</w:t>
-      </w:r>
-      <w:r>
-        <w:t xml:space="preserve">). As the project follows an agile methodology, a hypothetical scenario of how the project is likely going to be structured has been generated. With the use of iterations, the generated Gantt chart </w:t>
-      </w:r>
-      <w:r>
-        <w:t>detail</w:t>
-      </w:r>
-      <w:r>
-        <w:t>s</w:t>
-      </w:r>
-      <w:r>
-        <w:t xml:space="preserve"> rough estimations of each iteration’s length and contents.</w:t>
-      </w:r>
-    </w:p>
-    <w:p>
-      <w:r>
-        <w:t xml:space="preserve">&lt;Gantt </w:t>
-      </w:r>
-      <w:proofErr w:type="gramStart"/>
-      <w:r>
-        <w:t>Chart</w:t>
-      </w:r>
-      <w:proofErr w:type="gramEnd"/>
-      <w:r>
-        <w:t xml:space="preserve"> Here&gt;</w:t>
+        <w:t>As the project contained multiple software based components, it was important to consider some of the different risks that were involved. An essence of project management that could be utilised to summarise and handle this risk is what is called a Risk Matrix.</w:t>
+      </w:r>
+      <w:r>
+        <w:t xml:space="preserve"> A Risk Matrix can be defined as a structured approach to identifying risk, defining which risks are most dangerous to the project, what impact they might have, and how they can be dealt with (Garvey and Lansdowne, 1998). </w:t>
+      </w:r>
+    </w:p>
+    <w:p>
+      <w:r>
+        <w:t>A Risk Matrix has been fo</w:t>
+      </w:r>
+      <w:r>
+        <w:t>rmulated to provide evaluation and insight into potential risks that may be present within the project. &lt;Talk about what is included in Risk Matrix&gt;</w:t>
       </w:r>
     </w:p>
     <w:p/>
     <w:p>
+      <w:r>
+        <w:t>&lt;Risk Matrix Here&gt;</w:t>
+      </w:r>
+    </w:p>
+    <w:p/>
+    <w:p>
       <w:pPr>
         <w:pStyle w:val="Heading3"/>
       </w:pPr>
-      <w:bookmarkStart w:id="16" w:name="_Toc480394745"/>
-      <w:r>
-        <w:t>Risk Management</w:t>
+      <w:bookmarkStart w:id="16" w:name="_Toc480394746"/>
+      <w:r>
+        <w:t>Development Tools</w:t>
       </w:r>
       <w:bookmarkEnd w:id="16"/>
     </w:p>
     <w:p>
       <w:r>
-        <w:t>As the project contained multiple software based components, it was important to consider some of the different risks that were involved. An essence of project management that could be utilised to summarise and handle this risk is what is called a Risk Matrix.</w:t>
-      </w:r>
-      <w:r>
-        <w:t xml:space="preserve"> A Risk Matrix can be defined as a structured approach to identifying risk, defining which risks are most dangerous to the project, what impact they might have, and how they can be dealt with (Garvey and Lansdowne, 1998). </w:t>
-      </w:r>
-    </w:p>
-    <w:p>
-      <w:r>
-        <w:t>A Risk Matrix has been fo</w:t>
-      </w:r>
-      <w:r>
-        <w:t>rmulated to provide evaluation and insight into potential risks that may be present within the project. &lt;Talk about what is included in Risk Matrix&gt;</w:t>
-      </w:r>
-    </w:p>
-    <w:p/>
-    <w:p>
-      <w:r>
-        <w:t>&lt;Risk Matrix Here&gt;</w:t>
-      </w:r>
-    </w:p>
-    <w:p/>
-    <w:p>
-      <w:pPr>
-        <w:pStyle w:val="Heading3"/>
-      </w:pPr>
-      <w:bookmarkStart w:id="17" w:name="_Toc480394746"/>
-      <w:r>
-        <w:t>Development Tools</w:t>
-      </w:r>
-      <w:bookmarkEnd w:id="17"/>
-    </w:p>
-    <w:p>
-      <w:r>
         <w:t xml:space="preserve">This section </w:t>
       </w:r>
       <w:r>
@@ -4837,10 +4752,31 @@
         <w:t xml:space="preserve"> main</w:t>
       </w:r>
       <w:r>
-        <w:t xml:space="preserve"> tools and applications that were used in the process of creatin</w:t>
-      </w:r>
-      <w:r>
-        <w:t>g the project’s final artefact. It explains what specific tools were used for, how they were chosen and if applicable, what were some possible alternatives.</w:t>
+        <w:t xml:space="preserve"> tools and applications that were used</w:t>
+      </w:r>
+      <w:r>
+        <w:t xml:space="preserve"> throughout</w:t>
+      </w:r>
+      <w:r>
+        <w:t xml:space="preserve"> the</w:t>
+      </w:r>
+      <w:r>
+        <w:t xml:space="preserve"> whole</w:t>
+      </w:r>
+      <w:r>
+        <w:t xml:space="preserve"> process of creatin</w:t>
+      </w:r>
+      <w:r>
+        <w:t xml:space="preserve">g the project’s final artefact. It explains what </w:t>
+      </w:r>
+      <w:r>
+        <w:t xml:space="preserve">the </w:t>
+      </w:r>
+      <w:r>
+        <w:t>tools were used for, how they were chosen and if applicable, what were some possible alternatives.</w:t>
+      </w:r>
+      <w:r>
+        <w:t xml:space="preserve"> Tools that were only used for more specific areas of project development are discussed during the development section of the report.</w:t>
       </w:r>
     </w:p>
     <w:p>
@@ -5038,7 +4974,7 @@
           <w:szCs w:val="20"/>
         </w:rPr>
       </w:pPr>
-      <w:bookmarkStart w:id="18" w:name="_Toc480394718"/>
+      <w:bookmarkStart w:id="17" w:name="_Toc480394718"/>
       <w:r>
         <w:rPr>
           <w:sz w:val="20"/>
@@ -5119,7 +5055,7 @@
         </w:rPr>
         <w:t>, 2017)</w:t>
       </w:r>
-      <w:bookmarkEnd w:id="18"/>
+      <w:bookmarkEnd w:id="17"/>
     </w:p>
     <w:p>
       <w:pPr>
@@ -5350,7 +5286,7 @@
           <w:szCs w:val="20"/>
         </w:rPr>
       </w:pPr>
-      <w:bookmarkStart w:id="19" w:name="_Toc480394719"/>
+      <w:bookmarkStart w:id="18" w:name="_Toc480394719"/>
       <w:r>
         <w:rPr>
           <w:sz w:val="20"/>
@@ -5433,7 +5369,7 @@
         </w:rPr>
         <w:t>, 2015)</w:t>
       </w:r>
-      <w:bookmarkEnd w:id="19"/>
+      <w:bookmarkEnd w:id="18"/>
     </w:p>
     <w:p>
       <w:r>
@@ -5516,6 +5452,131 @@
     </w:p>
     <w:p>
       <w:pPr>
+        <w:keepNext/>
+        <w:jc w:val="center"/>
+      </w:pPr>
+      <w:r>
+        <w:rPr>
+          <w:noProof/>
+          <w:lang w:eastAsia="en-GB"/>
+        </w:rPr>
+        <w:drawing>
+          <wp:inline distT="0" distB="0" distL="0" distR="0" wp14:anchorId="263CB1B2" wp14:editId="0179CB7E">
+            <wp:extent cx="5731510" cy="1064260"/>
+            <wp:effectExtent l="0" t="0" r="2540" b="2540"/>
+            <wp:docPr id="6" name="Picture 6"/>
+            <wp:cNvGraphicFramePr>
+              <a:graphicFrameLocks xmlns:a="http://schemas.openxmlformats.org/drawingml/2006/main" noChangeAspect="1"/>
+            </wp:cNvGraphicFramePr>
+            <a:graphic xmlns:a="http://schemas.openxmlformats.org/drawingml/2006/main">
+              <a:graphicData uri="http://schemas.openxmlformats.org/drawingml/2006/picture">
+                <pic:pic xmlns:pic="http://schemas.openxmlformats.org/drawingml/2006/picture">
+                  <pic:nvPicPr>
+                    <pic:cNvPr id="6" name="github evidence.PNG"/>
+                    <pic:cNvPicPr/>
+                  </pic:nvPicPr>
+                  <pic:blipFill>
+                    <a:blip r:embed="rId12">
+                      <a:extLst>
+                        <a:ext uri="{28A0092B-C50C-407E-A947-70E740481C1C}">
+                          <a14:useLocalDpi xmlns:a14="http://schemas.microsoft.com/office/drawing/2010/main" val="0"/>
+                        </a:ext>
+                      </a:extLst>
+                    </a:blip>
+                    <a:stretch>
+                      <a:fillRect/>
+                    </a:stretch>
+                  </pic:blipFill>
+                  <pic:spPr>
+                    <a:xfrm>
+                      <a:off x="0" y="0"/>
+                      <a:ext cx="5731510" cy="1064260"/>
+                    </a:xfrm>
+                    <a:prstGeom prst="rect">
+                      <a:avLst/>
+                    </a:prstGeom>
+                  </pic:spPr>
+                </pic:pic>
+              </a:graphicData>
+            </a:graphic>
+          </wp:inline>
+        </w:drawing>
+      </w:r>
+    </w:p>
+    <w:p>
+      <w:pPr>
+        <w:pStyle w:val="Caption"/>
+        <w:jc w:val="center"/>
+        <w:rPr>
+          <w:sz w:val="20"/>
+        </w:rPr>
+      </w:pPr>
+      <w:r>
+        <w:rPr>
+          <w:sz w:val="20"/>
+        </w:rPr>
+        <w:t xml:space="preserve">Figure </w:t>
+      </w:r>
+      <w:r>
+        <w:rPr>
+          <w:sz w:val="20"/>
+        </w:rPr>
+        <w:fldChar w:fldCharType="begin"/>
+      </w:r>
+      <w:r>
+        <w:rPr>
+          <w:sz w:val="20"/>
+        </w:rPr>
+        <w:instrText xml:space="preserve"> SEQ Figure \* ARABIC </w:instrText>
+      </w:r>
+      <w:r>
+        <w:rPr>
+          <w:sz w:val="20"/>
+        </w:rPr>
+        <w:fldChar w:fldCharType="separate"/>
+      </w:r>
+      <w:r>
+        <w:rPr>
+          <w:noProof/>
+          <w:sz w:val="20"/>
+        </w:rPr>
+        <w:t>4</w:t>
+      </w:r>
+      <w:r>
+        <w:rPr>
+          <w:sz w:val="20"/>
+        </w:rPr>
+        <w:fldChar w:fldCharType="end"/>
+      </w:r>
+      <w:r>
+        <w:rPr>
+          <w:sz w:val="20"/>
+        </w:rPr>
+        <w:t xml:space="preserve"> - Evidenced Use of </w:t>
+      </w:r>
+      <w:proofErr w:type="spellStart"/>
+      <w:r>
+        <w:rPr>
+          <w:sz w:val="20"/>
+        </w:rPr>
+        <w:t>GitHub</w:t>
+      </w:r>
+      <w:proofErr w:type="spellEnd"/>
+      <w:r>
+        <w:rPr>
+          <w:sz w:val="20"/>
+        </w:rPr>
+        <w:t xml:space="preserve"> throughout project</w:t>
+      </w:r>
+      <w:r>
+        <w:rPr>
+          <w:sz w:val="20"/>
+        </w:rPr>
+        <w:t>: Commit distribution</w:t>
+      </w:r>
+    </w:p>
+    <w:p>
+      <w:pPr>
         <w:pStyle w:val="Heading4"/>
       </w:pPr>
       <w:proofErr w:type="spellStart"/>
@@ -5619,12 +5680,12 @@
       <w:pPr>
         <w:pStyle w:val="Heading1"/>
       </w:pPr>
-      <w:bookmarkStart w:id="20" w:name="_Toc480394747"/>
+      <w:bookmarkStart w:id="19" w:name="_Toc480394747"/>
       <w:r>
         <w:lastRenderedPageBreak/>
         <w:t>Implementation</w:t>
       </w:r>
-      <w:bookmarkEnd w:id="20"/>
+      <w:bookmarkEnd w:id="19"/>
     </w:p>
     <w:p>
       <w:r>
@@ -5686,7 +5747,7 @@
           <w:lang w:eastAsia="en-GB"/>
         </w:rPr>
         <w:drawing>
-          <wp:inline distT="0" distB="0" distL="0" distR="0" wp14:anchorId="090C23BB" wp14:editId="31C36CAA">
+          <wp:inline distT="0" distB="0" distL="0" distR="0" wp14:anchorId="65A4D374" wp14:editId="7F510871">
             <wp:extent cx="5731510" cy="2367280"/>
             <wp:effectExtent l="0" t="0" r="2540" b="0"/>
             <wp:docPr id="4" name="Picture 4"/>
@@ -5701,7 +5762,7 @@
                     <pic:cNvPicPr/>
                   </pic:nvPicPr>
                   <pic:blipFill>
-                    <a:blip r:embed="rId12" cstate="print">
+                    <a:blip r:embed="rId13" cstate="print">
                       <a:extLst>
                         <a:ext uri="{28A0092B-C50C-407E-A947-70E740481C1C}">
                           <a14:useLocalDpi xmlns:a14="http://schemas.microsoft.com/office/drawing/2010/main" val="0"/>
@@ -5736,7 +5797,7 @@
           <w:sz w:val="20"/>
         </w:rPr>
       </w:pPr>
-      <w:bookmarkStart w:id="21" w:name="_Toc480394720"/>
+      <w:bookmarkStart w:id="20" w:name="_Toc480394720"/>
       <w:r>
         <w:rPr>
           <w:sz w:val="20"/>
@@ -5766,7 +5827,7 @@
           <w:noProof/>
           <w:sz w:val="20"/>
         </w:rPr>
-        <w:t>4</w:t>
+        <w:t>5</w:t>
       </w:r>
       <w:r>
         <w:rPr>
@@ -5786,81 +5847,337 @@
         </w:rPr>
         <w:t xml:space="preserve"> (Powell-Morse, 2016)</w:t>
       </w:r>
+      <w:bookmarkEnd w:id="20"/>
+    </w:p>
+    <w:p/>
+    <w:p>
+      <w:pPr>
+        <w:pStyle w:val="Heading2"/>
+      </w:pPr>
+      <w:bookmarkStart w:id="21" w:name="_Toc480394748"/>
+      <w:r>
+        <w:t>Retrieving and Handling Data</w:t>
+      </w:r>
       <w:bookmarkEnd w:id="21"/>
     </w:p>
+    <w:p>
+      <w:pPr>
+        <w:pStyle w:val="Heading3"/>
+      </w:pPr>
+      <w:r>
+        <w:t>Design</w:t>
+      </w:r>
+    </w:p>
+    <w:p>
+      <w:r>
+        <w:t xml:space="preserve">As per the requirements of the project, the acquisition of relevant, up-to-date financial pricing data is of utmost importance. As the </w:t>
+      </w:r>
+      <w:r>
+        <w:t>project specifically focuses on the use of stocks as the chosen asset class, appropriate stock price data will need to be acquired.</w:t>
+      </w:r>
+      <w:r>
+        <w:t xml:space="preserve"> </w:t>
+      </w:r>
+      <w:r>
+        <w:t>Historical</w:t>
+      </w:r>
+      <w:r>
+        <w:t xml:space="preserve"> stock pricing</w:t>
+      </w:r>
+      <w:r>
+        <w:t xml:space="preserve"> data is often used by investors to generate descriptive statistics that can provide guidance and indication as to w</w:t>
+      </w:r>
+      <w:r>
+        <w:t>hat stocks are good investments. This data will also later be used to estimate values for each asset’s expected return and risk which will act as inputs into the Markowitz optimisation model.</w:t>
+      </w:r>
+      <w:r>
+        <w:t xml:space="preserve"> As the process</w:t>
+      </w:r>
+    </w:p>
+    <w:p>
+      <w:r>
+        <w:t xml:space="preserve">During the </w:t>
+      </w:r>
+      <w:r>
+        <w:t>design phase</w:t>
+      </w:r>
+      <w:r>
+        <w:t xml:space="preserve"> different solutions were considered</w:t>
+      </w:r>
+      <w:r>
+        <w:t xml:space="preserve"> about how best to approach th</w:t>
+      </w:r>
+      <w:r>
+        <w:t>e process of retrieving data</w:t>
+      </w:r>
+      <w:r>
+        <w:t>.</w:t>
+      </w:r>
+      <w:r>
+        <w:t xml:space="preserve"> </w:t>
+      </w:r>
+      <w:r>
+        <w:t>The initial idea was that the data retrieval and storage process was going to be ran in conjunction and separated to the final portfolio analysis tool.</w:t>
+      </w:r>
+      <w:r>
+        <w:t xml:space="preserve"> As the data had to be kept up-to-date to ensure relevancy, the idea of automatic retrieval on</w:t>
+      </w:r>
+      <w:r>
+        <w:t xml:space="preserve"> a daily basis seemed appealing because it seemed relatively hands-off for the user once it is set up.</w:t>
+      </w:r>
+      <w:r>
+        <w:t xml:space="preserve"> This meant that </w:t>
+      </w:r>
+      <w:r>
+        <w:lastRenderedPageBreak/>
+        <w:t>the daily retrievals would need to be compiled and stored somewhere else. Local storage was a possibility, but</w:t>
+      </w:r>
+      <w:r>
+        <w:t xml:space="preserve"> </w:t>
+      </w:r>
+      <w:r>
+        <w:t xml:space="preserve">it hinders accessibility because of the need to re-download the bulk of the historical data on each different system. This reinforced the idea of saving the daily retrieved data to a database hosted on a cloud server. Considerations would have to be made about what services to use for </w:t>
+      </w:r>
+      <w:bookmarkStart w:id="22" w:name="_GoBack"/>
+      <w:bookmarkEnd w:id="22"/>
+    </w:p>
+    <w:p>
+      <w:pPr>
+        <w:pStyle w:val="Heading4"/>
+      </w:pPr>
+      <w:proofErr w:type="spellStart"/>
+      <w:r>
+        <w:t>Quandl</w:t>
+      </w:r>
+      <w:proofErr w:type="spellEnd"/>
+    </w:p>
+    <w:p>
+      <w:r>
+        <w:t>When looking for what to use as a source of stock pricing data, there are several different things to consider. The most important things are the legitimacy and accuracy of the data, especially when applied in practice. During</w:t>
+      </w:r>
+      <w:r>
+        <w:t xml:space="preserve"> development, there isn’t as much of an issue due to their being no real world consequences of using inaccurate data when testing the application. However, it makes sense to ensure the quality of the data at the beginning anyway, even before deployment. Some of the most commonly used online sources of data for individuals and small companies are websites such as Yahoo! Finance (Yahoo!, 2017) or </w:t>
+      </w:r>
+      <w:proofErr w:type="spellStart"/>
+      <w:r>
+        <w:t>Quandl</w:t>
+      </w:r>
+      <w:proofErr w:type="spellEnd"/>
+      <w:r>
+        <w:t xml:space="preserve"> (</w:t>
+      </w:r>
+      <w:proofErr w:type="spellStart"/>
+      <w:r>
+        <w:t>Quandl</w:t>
+      </w:r>
+      <w:proofErr w:type="spellEnd"/>
+      <w:r>
+        <w:t>, 2017).</w:t>
+      </w:r>
+      <w:r>
+        <w:t xml:space="preserve"> Both of these provide</w:t>
+      </w:r>
+      <w:r>
+        <w:t xml:space="preserve"> free access to a huge amount of different datasets</w:t>
+      </w:r>
+      <w:r>
+        <w:t xml:space="preserve"> that are updated every day</w:t>
+      </w:r>
+      <w:r>
+        <w:t xml:space="preserve"> for almost every different asset class</w:t>
+      </w:r>
+      <w:r>
+        <w:t xml:space="preserve">. Both websites allow users to easily retrieve data from the desired dataset using the website’s own API. </w:t>
+      </w:r>
+      <w:proofErr w:type="spellStart"/>
+      <w:r>
+        <w:t>Quandl</w:t>
+      </w:r>
+      <w:proofErr w:type="spellEnd"/>
+      <w:r>
+        <w:t xml:space="preserve"> </w:t>
+      </w:r>
+      <w:r>
+        <w:t>generally stood out more compared to Yahoo! Finance due to the detailed documentation and instructions they provided for using their API, as well as direct code examples of how to implement it using a number of different languages, most important of which was Python.</w:t>
+      </w:r>
+      <w:r>
+        <w:t xml:space="preserve"> </w:t>
+      </w:r>
+      <w:proofErr w:type="spellStart"/>
+      <w:r>
+        <w:t>Quandl</w:t>
+      </w:r>
+      <w:proofErr w:type="spellEnd"/>
+      <w:r>
+        <w:t xml:space="preserve"> have their own Python module that can be easily downloaded and imported, giving access to the functions necessary for making the API calls</w:t>
+      </w:r>
+      <w:r>
+        <w:t>.</w:t>
+      </w:r>
+      <w:r>
+        <w:t xml:space="preserve"> The API call function takes several parameters to specify details about the call: name of the dataset, ticker for the stock and start/end date.</w:t>
+      </w:r>
+      <w:r>
+        <w:t xml:space="preserve"> An example demonstrating the simplicity of calling the </w:t>
+      </w:r>
+      <w:proofErr w:type="spellStart"/>
+      <w:r>
+        <w:t>Quandl</w:t>
+      </w:r>
+      <w:proofErr w:type="spellEnd"/>
+      <w:r>
+        <w:t xml:space="preserve"> API and storing in a variable using Python as per the </w:t>
+      </w:r>
+      <w:proofErr w:type="spellStart"/>
+      <w:r>
+        <w:t>Quandl</w:t>
+      </w:r>
+      <w:proofErr w:type="spellEnd"/>
+      <w:r>
+        <w:t xml:space="preserve"> Documentation</w:t>
+      </w:r>
+      <w:r>
+        <w:t xml:space="preserve"> (</w:t>
+      </w:r>
+      <w:proofErr w:type="spellStart"/>
+      <w:r>
+        <w:t>Quandl</w:t>
+      </w:r>
+      <w:proofErr w:type="spellEnd"/>
+      <w:r>
+        <w:t>, 2017)</w:t>
+      </w:r>
+      <w:r>
+        <w:t>:</w:t>
+      </w:r>
+    </w:p>
+    <w:p>
+      <w:pPr>
+        <w:jc w:val="center"/>
+      </w:pPr>
+      <w:proofErr w:type="gramStart"/>
+      <w:r>
+        <w:t>data</w:t>
+      </w:r>
+      <w:proofErr w:type="gramEnd"/>
+      <w:r>
+        <w:t xml:space="preserve"> = </w:t>
+      </w:r>
+      <w:proofErr w:type="spellStart"/>
+      <w:r>
+        <w:t>quandl.get_table</w:t>
+      </w:r>
+      <w:proofErr w:type="spellEnd"/>
+      <w:r>
+        <w:t>('WIKI/PRICES')</w:t>
+      </w:r>
+    </w:p>
     <w:p/>
     <w:p>
       <w:pPr>
+        <w:pStyle w:val="Heading4"/>
+      </w:pPr>
+      <w:r>
+        <w:t xml:space="preserve">SQL </w:t>
+      </w:r>
+      <w:r>
+        <w:t>Database</w:t>
+      </w:r>
+    </w:p>
+    <w:p>
+      <w:r>
+        <w:t>The initial idea for the retrieval and storage of the stock pricing data was</w:t>
+      </w:r>
+      <w:r>
+        <w:t xml:space="preserve"> to use an SQL database to store the data received from </w:t>
+      </w:r>
+      <w:proofErr w:type="spellStart"/>
+      <w:r>
+        <w:t>Quandl</w:t>
+      </w:r>
+      <w:proofErr w:type="spellEnd"/>
+      <w:r>
+        <w:t xml:space="preserve">. When the project artefact would then retrieve the necessary data it would retrieve it from the </w:t>
+      </w:r>
+      <w:r>
+        <w:t xml:space="preserve">database into the Python application using a single SQL call instead of multiple different API calls, potentially increasing retrieval speed. The use of a database in conjunction with the ability to pull directly from </w:t>
+      </w:r>
+      <w:proofErr w:type="spellStart"/>
+      <w:r>
+        <w:t>Quandl</w:t>
+      </w:r>
+      <w:proofErr w:type="spellEnd"/>
+      <w:r>
+        <w:t xml:space="preserve"> acts as a backup for if one of them were to become unavailable.</w:t>
+      </w:r>
+    </w:p>
+    <w:p>
+      <w:pPr>
+        <w:pStyle w:val="ListParagraph"/>
+        <w:numPr>
+          <w:ilvl w:val="0"/>
+          <w:numId w:val="26"/>
+        </w:numPr>
+      </w:pPr>
+      <w:r>
+        <w:t>Talk about choosing SQL</w:t>
+      </w:r>
+    </w:p>
+    <w:p>
+      <w:pPr>
+        <w:pStyle w:val="ListParagraph"/>
+        <w:numPr>
+          <w:ilvl w:val="0"/>
+          <w:numId w:val="26"/>
+        </w:numPr>
+      </w:pPr>
+      <w:r>
+        <w:t>Separate from rest of application</w:t>
+      </w:r>
+    </w:p>
+    <w:p>
+      <w:pPr>
+        <w:pStyle w:val="ListParagraph"/>
+        <w:numPr>
+          <w:ilvl w:val="0"/>
+          <w:numId w:val="26"/>
+        </w:numPr>
+      </w:pPr>
+    </w:p>
+    <w:p/>
+    <w:p/>
+    <w:p>
+      <w:pPr>
         <w:pStyle w:val="Heading2"/>
       </w:pPr>
-      <w:bookmarkStart w:id="22" w:name="_Toc480394748"/>
-      <w:r>
-        <w:t>First Iteration</w:t>
-      </w:r>
-      <w:r>
-        <w:t xml:space="preserve"> – Retrieving and Handling Data</w:t>
-      </w:r>
-      <w:bookmarkEnd w:id="22"/>
-    </w:p>
-    <w:p>
-      <w:pPr>
-        <w:pStyle w:val="Heading3"/>
-      </w:pPr>
-      <w:bookmarkStart w:id="23" w:name="_Toc480394749"/>
-      <w:r>
-        <w:t>Stock Pricing Data</w:t>
+      <w:bookmarkStart w:id="23" w:name="_Toc480394750"/>
+      <w:r>
+        <w:t>Second Iteration -</w:t>
       </w:r>
       <w:bookmarkEnd w:id="23"/>
-    </w:p>
-    <w:p>
-      <w:r>
-        <w:t xml:space="preserve">Modern Portfolio Theory and more specifically </w:t>
-      </w:r>
-      <w:proofErr w:type="gramStart"/>
-      <w:r>
-        <w:t>There</w:t>
-      </w:r>
-      <w:proofErr w:type="gramEnd"/>
-      <w:r>
-        <w:t xml:space="preserve"> are different metrics that can be used to calculate the expected return and risk of an asset. </w:t>
-      </w:r>
-      <w:r>
-        <w:t>In this specific solution, the expected return and risk of an asset are going to be determined using statistical calculations on historical stock pricing data.</w:t>
+      <w:r>
+        <w:t xml:space="preserve"> </w:t>
+      </w:r>
+    </w:p>
+    <w:p>
+      <w:r>
+        <w:br w:type="page"/>
       </w:r>
     </w:p>
     <w:p/>
     <w:p>
       <w:pPr>
-        <w:pStyle w:val="Heading2"/>
-      </w:pPr>
-      <w:bookmarkStart w:id="24" w:name="_Toc480394750"/>
-      <w:r>
-        <w:t>Second Iteration -</w:t>
+        <w:pStyle w:val="Heading1"/>
+      </w:pPr>
+      <w:bookmarkStart w:id="24" w:name="_Toc480394751"/>
+      <w:r>
+        <w:t>References</w:t>
       </w:r>
       <w:bookmarkEnd w:id="24"/>
-      <w:r>
-        <w:t xml:space="preserve"> </w:t>
-      </w:r>
-    </w:p>
-    <w:p>
-      <w:r>
-        <w:br w:type="page"/>
-      </w:r>
-    </w:p>
-    <w:p/>
-    <w:p>
-      <w:pPr>
-        <w:pStyle w:val="Heading1"/>
-      </w:pPr>
-      <w:bookmarkStart w:id="25" w:name="_Toc480394751"/>
-      <w:r>
-        <w:t>References</w:t>
-      </w:r>
-      <w:bookmarkEnd w:id="25"/>
     </w:p>
     <w:p/>
     <w:sectPr>
-      <w:footerReference w:type="default" r:id="rId13"/>
+      <w:footerReference w:type="default" r:id="rId14"/>
       <w:pgSz w:w="11906" w:h="16838"/>
       <w:pgMar w:top="1440" w:right="1440" w:bottom="1440" w:left="1440" w:header="708" w:footer="708" w:gutter="0"/>
       <w:pgNumType w:start="0"/>
@@ -5931,7 +6248,7 @@
           <w:rPr>
             <w:noProof/>
           </w:rPr>
-          <w:t>7</w:t>
+          <w:t>18</w:t>
         </w:r>
         <w:r>
           <w:rPr>
@@ -6213,7 +6530,7 @@
   <w:abstractNum w:abstractNumId="3">
     <w:nsid w:val="17484755"/>
     <w:multiLevelType w:val="hybridMultilevel"/>
-    <w:tmpl w:val="9ADEA524"/>
+    <w:tmpl w:val="46F2129C"/>
     <w:lvl w:ilvl="0" w:tplc="08090001">
       <w:start w:val="1"/>
       <w:numFmt w:val="bullet"/>
@@ -8890,7 +9207,7 @@
 </file>
 
 <file path=customXml/itemProps1.xml><?xml version="1.0" encoding="utf-8"?>
-<ds:datastoreItem xmlns:ds="http://schemas.openxmlformats.org/officeDocument/2006/customXml" ds:itemID="{DFE8780C-6D90-4E44-88A5-997C1C75DD26}">
+<ds:datastoreItem xmlns:ds="http://schemas.openxmlformats.org/officeDocument/2006/customXml" ds:itemID="{4DC93605-8E37-481A-B060-4AF4FEA819BB}">
   <ds:schemaRefs>
     <ds:schemaRef ds:uri="http://schemas.openxmlformats.org/officeDocument/2006/bibliography"/>
   </ds:schemaRefs>

</xml_diff>

<commit_message>
Almost finished first iteration
</commit_message>
<xml_diff>
--- a/Report/Dissertation.docx
+++ b/Report/Dissertation.docx
@@ -268,7 +268,7 @@
           <w:r>
             <w:fldChar w:fldCharType="separate"/>
           </w:r>
-          <w:hyperlink w:anchor="_Toc480394731" w:history="1">
+          <w:hyperlink w:anchor="_Toc480565161" w:history="1">
             <w:r>
               <w:rPr>
                 <w:rStyle w:val="Hyperlink"/>
@@ -295,7 +295,7 @@
                 <w:noProof/>
                 <w:webHidden/>
               </w:rPr>
-              <w:instrText xml:space="preserve"> PAGEREF _Toc480394731 \h </w:instrText>
+              <w:instrText xml:space="preserve"> PAGEREF _Toc480565161 \h </w:instrText>
             </w:r>
             <w:r>
               <w:rPr>
@@ -339,7 +339,7 @@
               <w:lang w:eastAsia="en-GB"/>
             </w:rPr>
           </w:pPr>
-          <w:hyperlink w:anchor="_Toc480394732" w:history="1">
+          <w:hyperlink w:anchor="_Toc480565162" w:history="1">
             <w:r>
               <w:rPr>
                 <w:rStyle w:val="Hyperlink"/>
@@ -366,7 +366,7 @@
                 <w:noProof/>
                 <w:webHidden/>
               </w:rPr>
-              <w:instrText xml:space="preserve"> PAGEREF _Toc480394732 \h </w:instrText>
+              <w:instrText xml:space="preserve"> PAGEREF _Toc480565162 \h </w:instrText>
             </w:r>
             <w:r>
               <w:rPr>
@@ -410,7 +410,7 @@
               <w:lang w:eastAsia="en-GB"/>
             </w:rPr>
           </w:pPr>
-          <w:hyperlink w:anchor="_Toc480394733" w:history="1">
+          <w:hyperlink w:anchor="_Toc480565163" w:history="1">
             <w:r>
               <w:rPr>
                 <w:rStyle w:val="Hyperlink"/>
@@ -437,7 +437,7 @@
                 <w:noProof/>
                 <w:webHidden/>
               </w:rPr>
-              <w:instrText xml:space="preserve"> PAGEREF _Toc480394733 \h </w:instrText>
+              <w:instrText xml:space="preserve"> PAGEREF _Toc480565163 \h </w:instrText>
             </w:r>
             <w:r>
               <w:rPr>
@@ -481,7 +481,7 @@
               <w:lang w:eastAsia="en-GB"/>
             </w:rPr>
           </w:pPr>
-          <w:hyperlink w:anchor="_Toc480394734" w:history="1">
+          <w:hyperlink w:anchor="_Toc480565164" w:history="1">
             <w:r>
               <w:rPr>
                 <w:rStyle w:val="Hyperlink"/>
@@ -508,7 +508,7 @@
                 <w:noProof/>
                 <w:webHidden/>
               </w:rPr>
-              <w:instrText xml:space="preserve"> PAGEREF _Toc480394734 \h </w:instrText>
+              <w:instrText xml:space="preserve"> PAGEREF _Toc480565164 \h </w:instrText>
             </w:r>
             <w:r>
               <w:rPr>
@@ -552,7 +552,7 @@
               <w:lang w:eastAsia="en-GB"/>
             </w:rPr>
           </w:pPr>
-          <w:hyperlink w:anchor="_Toc480394735" w:history="1">
+          <w:hyperlink w:anchor="_Toc480565165" w:history="1">
             <w:r>
               <w:rPr>
                 <w:rStyle w:val="Hyperlink"/>
@@ -579,7 +579,7 @@
                 <w:noProof/>
                 <w:webHidden/>
               </w:rPr>
-              <w:instrText xml:space="preserve"> PAGEREF _Toc480394735 \h </w:instrText>
+              <w:instrText xml:space="preserve"> PAGEREF _Toc480565165 \h </w:instrText>
             </w:r>
             <w:r>
               <w:rPr>
@@ -623,7 +623,7 @@
               <w:lang w:eastAsia="en-GB"/>
             </w:rPr>
           </w:pPr>
-          <w:hyperlink w:anchor="_Toc480394736" w:history="1">
+          <w:hyperlink w:anchor="_Toc480565166" w:history="1">
             <w:r>
               <w:rPr>
                 <w:rStyle w:val="Hyperlink"/>
@@ -650,7 +650,7 @@
                 <w:noProof/>
                 <w:webHidden/>
               </w:rPr>
-              <w:instrText xml:space="preserve"> PAGEREF _Toc480394736 \h </w:instrText>
+              <w:instrText xml:space="preserve"> PAGEREF _Toc480565166 \h </w:instrText>
             </w:r>
             <w:r>
               <w:rPr>
@@ -694,7 +694,7 @@
               <w:lang w:eastAsia="en-GB"/>
             </w:rPr>
           </w:pPr>
-          <w:hyperlink w:anchor="_Toc480394737" w:history="1">
+          <w:hyperlink w:anchor="_Toc480565167" w:history="1">
             <w:r>
               <w:rPr>
                 <w:rStyle w:val="Hyperlink"/>
@@ -721,7 +721,7 @@
                 <w:noProof/>
                 <w:webHidden/>
               </w:rPr>
-              <w:instrText xml:space="preserve"> PAGEREF _Toc480394737 \h </w:instrText>
+              <w:instrText xml:space="preserve"> PAGEREF _Toc480565167 \h </w:instrText>
             </w:r>
             <w:r>
               <w:rPr>
@@ -765,7 +765,7 @@
               <w:lang w:eastAsia="en-GB"/>
             </w:rPr>
           </w:pPr>
-          <w:hyperlink w:anchor="_Toc480394738" w:history="1">
+          <w:hyperlink w:anchor="_Toc480565168" w:history="1">
             <w:r>
               <w:rPr>
                 <w:rStyle w:val="Hyperlink"/>
@@ -792,7 +792,7 @@
                 <w:noProof/>
                 <w:webHidden/>
               </w:rPr>
-              <w:instrText xml:space="preserve"> PAGEREF _Toc480394738 \h </w:instrText>
+              <w:instrText xml:space="preserve"> PAGEREF _Toc480565168 \h </w:instrText>
             </w:r>
             <w:r>
               <w:rPr>
@@ -836,7 +836,7 @@
               <w:lang w:eastAsia="en-GB"/>
             </w:rPr>
           </w:pPr>
-          <w:hyperlink w:anchor="_Toc480394739" w:history="1">
+          <w:hyperlink w:anchor="_Toc480565169" w:history="1">
             <w:r>
               <w:rPr>
                 <w:rStyle w:val="Hyperlink"/>
@@ -844,7 +844,7 @@
                 <w:bdr w:val="none" w:sz="0" w:space="0" w:color="auto" w:frame="1"/>
                 <w:shd w:val="clear" w:color="auto" w:fill="FFFFFF"/>
               </w:rPr>
-              <w:t>Model Inputs</w:t>
+              <w:t>The Markowitz Model</w:t>
             </w:r>
             <w:r>
               <w:rPr>
@@ -865,7 +865,7 @@
                 <w:noProof/>
                 <w:webHidden/>
               </w:rPr>
-              <w:instrText xml:space="preserve"> PAGEREF _Toc480394739 \h </w:instrText>
+              <w:instrText xml:space="preserve"> PAGEREF _Toc480565169 \h </w:instrText>
             </w:r>
             <w:r>
               <w:rPr>
@@ -909,7 +909,7 @@
               <w:lang w:eastAsia="en-GB"/>
             </w:rPr>
           </w:pPr>
-          <w:hyperlink w:anchor="_Toc480394740" w:history="1">
+          <w:hyperlink w:anchor="_Toc480565170" w:history="1">
             <w:r>
               <w:rPr>
                 <w:rStyle w:val="Hyperlink"/>
@@ -917,7 +917,7 @@
                 <w:bdr w:val="none" w:sz="0" w:space="0" w:color="auto" w:frame="1"/>
                 <w:shd w:val="clear" w:color="auto" w:fill="FFFFFF"/>
               </w:rPr>
-              <w:t>Diversification</w:t>
+              <w:t>Model Inputs</w:t>
             </w:r>
             <w:r>
               <w:rPr>
@@ -938,7 +938,7 @@
                 <w:noProof/>
                 <w:webHidden/>
               </w:rPr>
-              <w:instrText xml:space="preserve"> PAGEREF _Toc480394740 \h </w:instrText>
+              <w:instrText xml:space="preserve"> PAGEREF _Toc480565170 \h </w:instrText>
             </w:r>
             <w:r>
               <w:rPr>
@@ -958,7 +958,7 @@
                 <w:noProof/>
                 <w:webHidden/>
               </w:rPr>
-              <w:t>8</w:t>
+              <w:t>7</w:t>
             </w:r>
             <w:r>
               <w:rPr>
@@ -982,11 +982,84 @@
               <w:lang w:eastAsia="en-GB"/>
             </w:rPr>
           </w:pPr>
-          <w:hyperlink w:anchor="_Toc480394741" w:history="1">
+          <w:hyperlink w:anchor="_Toc480565171" w:history="1">
             <w:r>
               <w:rPr>
                 <w:rStyle w:val="Hyperlink"/>
                 <w:noProof/>
+                <w:bdr w:val="none" w:sz="0" w:space="0" w:color="auto" w:frame="1"/>
+                <w:shd w:val="clear" w:color="auto" w:fill="FFFFFF"/>
+              </w:rPr>
+              <w:t>Diversification</w:t>
+            </w:r>
+            <w:r>
+              <w:rPr>
+                <w:noProof/>
+                <w:webHidden/>
+              </w:rPr>
+              <w:tab/>
+            </w:r>
+            <w:r>
+              <w:rPr>
+                <w:noProof/>
+                <w:webHidden/>
+              </w:rPr>
+              <w:fldChar w:fldCharType="begin"/>
+            </w:r>
+            <w:r>
+              <w:rPr>
+                <w:noProof/>
+                <w:webHidden/>
+              </w:rPr>
+              <w:instrText xml:space="preserve"> PAGEREF _Toc480565171 \h </w:instrText>
+            </w:r>
+            <w:r>
+              <w:rPr>
+                <w:noProof/>
+                <w:webHidden/>
+              </w:rPr>
+            </w:r>
+            <w:r>
+              <w:rPr>
+                <w:noProof/>
+                <w:webHidden/>
+              </w:rPr>
+              <w:fldChar w:fldCharType="separate"/>
+            </w:r>
+            <w:r>
+              <w:rPr>
+                <w:noProof/>
+                <w:webHidden/>
+              </w:rPr>
+              <w:t>8</w:t>
+            </w:r>
+            <w:r>
+              <w:rPr>
+                <w:noProof/>
+                <w:webHidden/>
+              </w:rPr>
+              <w:fldChar w:fldCharType="end"/>
+            </w:r>
+          </w:hyperlink>
+        </w:p>
+        <w:p>
+          <w:pPr>
+            <w:pStyle w:val="TOC3"/>
+            <w:tabs>
+              <w:tab w:val="right" w:leader="dot" w:pos="9016"/>
+            </w:tabs>
+            <w:rPr>
+              <w:rFonts w:asciiTheme="minorHAnsi" w:eastAsiaTheme="minorEastAsia" w:hAnsiTheme="minorHAnsi"/>
+              <w:noProof/>
+              <w:sz w:val="22"/>
+              <w:lang w:eastAsia="en-GB"/>
+            </w:rPr>
+          </w:pPr>
+          <w:hyperlink w:anchor="_Toc480565172" w:history="1">
+            <w:r>
+              <w:rPr>
+                <w:rStyle w:val="Hyperlink"/>
+                <w:noProof/>
               </w:rPr>
               <w:t>Portfolio Performance Evaluation</w:t>
             </w:r>
@@ -1009,7 +1082,7 @@
                 <w:noProof/>
                 <w:webHidden/>
               </w:rPr>
-              <w:instrText xml:space="preserve"> PAGEREF _Toc480394741 \h </w:instrText>
+              <w:instrText xml:space="preserve"> PAGEREF _Toc480565172 \h </w:instrText>
             </w:r>
             <w:r>
               <w:rPr>
@@ -1053,7 +1126,7 @@
               <w:lang w:eastAsia="en-GB"/>
             </w:rPr>
           </w:pPr>
-          <w:hyperlink w:anchor="_Toc480394742" w:history="1">
+          <w:hyperlink w:anchor="_Toc480565173" w:history="1">
             <w:r>
               <w:rPr>
                 <w:rStyle w:val="Hyperlink"/>
@@ -1080,7 +1153,7 @@
                 <w:noProof/>
                 <w:webHidden/>
               </w:rPr>
-              <w:instrText xml:space="preserve"> PAGEREF _Toc480394742 \h </w:instrText>
+              <w:instrText xml:space="preserve"> PAGEREF _Toc480565173 \h </w:instrText>
             </w:r>
             <w:r>
               <w:rPr>
@@ -1124,7 +1197,7 @@
               <w:lang w:eastAsia="en-GB"/>
             </w:rPr>
           </w:pPr>
-          <w:hyperlink w:anchor="_Toc480394743" w:history="1">
+          <w:hyperlink w:anchor="_Toc480565174" w:history="1">
             <w:r>
               <w:rPr>
                 <w:rStyle w:val="Hyperlink"/>
@@ -1151,7 +1224,7 @@
                 <w:noProof/>
                 <w:webHidden/>
               </w:rPr>
-              <w:instrText xml:space="preserve"> PAGEREF _Toc480394743 \h </w:instrText>
+              <w:instrText xml:space="preserve"> PAGEREF _Toc480565174 \h </w:instrText>
             </w:r>
             <w:r>
               <w:rPr>
@@ -1195,7 +1268,7 @@
               <w:lang w:eastAsia="en-GB"/>
             </w:rPr>
           </w:pPr>
-          <w:hyperlink w:anchor="_Toc480394744" w:history="1">
+          <w:hyperlink w:anchor="_Toc480565175" w:history="1">
             <w:r>
               <w:rPr>
                 <w:rStyle w:val="Hyperlink"/>
@@ -1222,7 +1295,7 @@
                 <w:noProof/>
                 <w:webHidden/>
               </w:rPr>
-              <w:instrText xml:space="preserve"> PAGEREF _Toc480394744 \h </w:instrText>
+              <w:instrText xml:space="preserve"> PAGEREF _Toc480565175 \h </w:instrText>
             </w:r>
             <w:r>
               <w:rPr>
@@ -1266,7 +1339,7 @@
               <w:lang w:eastAsia="en-GB"/>
             </w:rPr>
           </w:pPr>
-          <w:hyperlink w:anchor="_Toc480394745" w:history="1">
+          <w:hyperlink w:anchor="_Toc480565176" w:history="1">
             <w:r>
               <w:rPr>
                 <w:rStyle w:val="Hyperlink"/>
@@ -1293,7 +1366,7 @@
                 <w:noProof/>
                 <w:webHidden/>
               </w:rPr>
-              <w:instrText xml:space="preserve"> PAGEREF _Toc480394745 \h </w:instrText>
+              <w:instrText xml:space="preserve"> PAGEREF _Toc480565176 \h </w:instrText>
             </w:r>
             <w:r>
               <w:rPr>
@@ -1337,7 +1410,7 @@
               <w:lang w:eastAsia="en-GB"/>
             </w:rPr>
           </w:pPr>
-          <w:hyperlink w:anchor="_Toc480394746" w:history="1">
+          <w:hyperlink w:anchor="_Toc480565177" w:history="1">
             <w:r>
               <w:rPr>
                 <w:rStyle w:val="Hyperlink"/>
@@ -1364,7 +1437,7 @@
                 <w:noProof/>
                 <w:webHidden/>
               </w:rPr>
-              <w:instrText xml:space="preserve"> PAGEREF _Toc480394746 \h </w:instrText>
+              <w:instrText xml:space="preserve"> PAGEREF _Toc480565177 \h </w:instrText>
             </w:r>
             <w:r>
               <w:rPr>
@@ -1408,7 +1481,7 @@
               <w:lang w:eastAsia="en-GB"/>
             </w:rPr>
           </w:pPr>
-          <w:hyperlink w:anchor="_Toc480394747" w:history="1">
+          <w:hyperlink w:anchor="_Toc480565178" w:history="1">
             <w:r>
               <w:rPr>
                 <w:rStyle w:val="Hyperlink"/>
@@ -1435,7 +1508,78 @@
                 <w:noProof/>
                 <w:webHidden/>
               </w:rPr>
-              <w:instrText xml:space="preserve"> PAGEREF _Toc480394747 \h </w:instrText>
+              <w:instrText xml:space="preserve"> PAGEREF _Toc480565178 \h </w:instrText>
+            </w:r>
+            <w:r>
+              <w:rPr>
+                <w:noProof/>
+                <w:webHidden/>
+              </w:rPr>
+            </w:r>
+            <w:r>
+              <w:rPr>
+                <w:noProof/>
+                <w:webHidden/>
+              </w:rPr>
+              <w:fldChar w:fldCharType="separate"/>
+            </w:r>
+            <w:r>
+              <w:rPr>
+                <w:noProof/>
+                <w:webHidden/>
+              </w:rPr>
+              <w:t>16</w:t>
+            </w:r>
+            <w:r>
+              <w:rPr>
+                <w:noProof/>
+                <w:webHidden/>
+              </w:rPr>
+              <w:fldChar w:fldCharType="end"/>
+            </w:r>
+          </w:hyperlink>
+        </w:p>
+        <w:p>
+          <w:pPr>
+            <w:pStyle w:val="TOC3"/>
+            <w:tabs>
+              <w:tab w:val="right" w:leader="dot" w:pos="9016"/>
+            </w:tabs>
+            <w:rPr>
+              <w:rFonts w:asciiTheme="minorHAnsi" w:eastAsiaTheme="minorEastAsia" w:hAnsiTheme="minorHAnsi"/>
+              <w:noProof/>
+              <w:sz w:val="22"/>
+              <w:lang w:eastAsia="en-GB"/>
+            </w:rPr>
+          </w:pPr>
+          <w:hyperlink w:anchor="_Toc480565179" w:history="1">
+            <w:r>
+              <w:rPr>
+                <w:rStyle w:val="Hyperlink"/>
+                <w:noProof/>
+              </w:rPr>
+              <w:t>Requirements</w:t>
+            </w:r>
+            <w:r>
+              <w:rPr>
+                <w:noProof/>
+                <w:webHidden/>
+              </w:rPr>
+              <w:tab/>
+            </w:r>
+            <w:r>
+              <w:rPr>
+                <w:noProof/>
+                <w:webHidden/>
+              </w:rPr>
+              <w:fldChar w:fldCharType="begin"/>
+            </w:r>
+            <w:r>
+              <w:rPr>
+                <w:noProof/>
+                <w:webHidden/>
+              </w:rPr>
+              <w:instrText xml:space="preserve"> PAGEREF _Toc480565179 \h </w:instrText>
             </w:r>
             <w:r>
               <w:rPr>
@@ -1479,13 +1623,13 @@
               <w:lang w:eastAsia="en-GB"/>
             </w:rPr>
           </w:pPr>
-          <w:hyperlink w:anchor="_Toc480394748" w:history="1">
+          <w:hyperlink w:anchor="_Toc480565180" w:history="1">
             <w:r>
               <w:rPr>
                 <w:rStyle w:val="Hyperlink"/>
                 <w:noProof/>
               </w:rPr>
-              <w:t>4.1 First Iteration – Retrieving and Handling Data</w:t>
+              <w:t>4.2 Retrieving and Handling Data</w:t>
             </w:r>
             <w:r>
               <w:rPr>
@@ -1506,7 +1650,7 @@
                 <w:noProof/>
                 <w:webHidden/>
               </w:rPr>
-              <w:instrText xml:space="preserve"> PAGEREF _Toc480394748 \h </w:instrText>
+              <w:instrText xml:space="preserve"> PAGEREF _Toc480565180 \h </w:instrText>
             </w:r>
             <w:r>
               <w:rPr>
@@ -1526,7 +1670,7 @@
                 <w:noProof/>
                 <w:webHidden/>
               </w:rPr>
-              <w:t>16</w:t>
+              <w:t>17</w:t>
             </w:r>
             <w:r>
               <w:rPr>
@@ -1550,13 +1694,13 @@
               <w:lang w:eastAsia="en-GB"/>
             </w:rPr>
           </w:pPr>
-          <w:hyperlink w:anchor="_Toc480394749" w:history="1">
+          <w:hyperlink w:anchor="_Toc480565181" w:history="1">
             <w:r>
               <w:rPr>
                 <w:rStyle w:val="Hyperlink"/>
                 <w:noProof/>
               </w:rPr>
-              <w:t>Stock Pricing Data</w:t>
+              <w:t>Design</w:t>
             </w:r>
             <w:r>
               <w:rPr>
@@ -1577,7 +1721,7 @@
                 <w:noProof/>
                 <w:webHidden/>
               </w:rPr>
-              <w:instrText xml:space="preserve"> PAGEREF _Toc480394749 \h </w:instrText>
+              <w:instrText xml:space="preserve"> PAGEREF _Toc480565181 \h </w:instrText>
             </w:r>
             <w:r>
               <w:rPr>
@@ -1597,7 +1741,78 @@
                 <w:noProof/>
                 <w:webHidden/>
               </w:rPr>
-              <w:t>16</w:t>
+              <w:t>17</w:t>
+            </w:r>
+            <w:r>
+              <w:rPr>
+                <w:noProof/>
+                <w:webHidden/>
+              </w:rPr>
+              <w:fldChar w:fldCharType="end"/>
+            </w:r>
+          </w:hyperlink>
+        </w:p>
+        <w:p>
+          <w:pPr>
+            <w:pStyle w:val="TOC3"/>
+            <w:tabs>
+              <w:tab w:val="right" w:leader="dot" w:pos="9016"/>
+            </w:tabs>
+            <w:rPr>
+              <w:rFonts w:asciiTheme="minorHAnsi" w:eastAsiaTheme="minorEastAsia" w:hAnsiTheme="minorHAnsi"/>
+              <w:noProof/>
+              <w:sz w:val="22"/>
+              <w:lang w:eastAsia="en-GB"/>
+            </w:rPr>
+          </w:pPr>
+          <w:hyperlink w:anchor="_Toc480565182" w:history="1">
+            <w:r>
+              <w:rPr>
+                <w:rStyle w:val="Hyperlink"/>
+                <w:noProof/>
+              </w:rPr>
+              <w:t>Implementation</w:t>
+            </w:r>
+            <w:r>
+              <w:rPr>
+                <w:noProof/>
+                <w:webHidden/>
+              </w:rPr>
+              <w:tab/>
+            </w:r>
+            <w:r>
+              <w:rPr>
+                <w:noProof/>
+                <w:webHidden/>
+              </w:rPr>
+              <w:fldChar w:fldCharType="begin"/>
+            </w:r>
+            <w:r>
+              <w:rPr>
+                <w:noProof/>
+                <w:webHidden/>
+              </w:rPr>
+              <w:instrText xml:space="preserve"> PAGEREF _Toc480565182 \h </w:instrText>
+            </w:r>
+            <w:r>
+              <w:rPr>
+                <w:noProof/>
+                <w:webHidden/>
+              </w:rPr>
+            </w:r>
+            <w:r>
+              <w:rPr>
+                <w:noProof/>
+                <w:webHidden/>
+              </w:rPr>
+              <w:fldChar w:fldCharType="separate"/>
+            </w:r>
+            <w:r>
+              <w:rPr>
+                <w:noProof/>
+                <w:webHidden/>
+              </w:rPr>
+              <w:t>18</w:t>
             </w:r>
             <w:r>
               <w:rPr>
@@ -1621,13 +1836,13 @@
               <w:lang w:eastAsia="en-GB"/>
             </w:rPr>
           </w:pPr>
-          <w:hyperlink w:anchor="_Toc480394750" w:history="1">
+          <w:hyperlink w:anchor="_Toc480565183" w:history="1">
             <w:r>
               <w:rPr>
                 <w:rStyle w:val="Hyperlink"/>
                 <w:noProof/>
               </w:rPr>
-              <w:t>4.2 Second Iteration -</w:t>
+              <w:t>4.3 Second Iteration -</w:t>
             </w:r>
             <w:r>
               <w:rPr>
@@ -1648,7 +1863,7 @@
                 <w:noProof/>
                 <w:webHidden/>
               </w:rPr>
-              <w:instrText xml:space="preserve"> PAGEREF _Toc480394750 \h </w:instrText>
+              <w:instrText xml:space="preserve"> PAGEREF _Toc480565183 \h </w:instrText>
             </w:r>
             <w:r>
               <w:rPr>
@@ -1668,7 +1883,7 @@
                 <w:noProof/>
                 <w:webHidden/>
               </w:rPr>
-              <w:t>16</w:t>
+              <w:t>19</w:t>
             </w:r>
             <w:r>
               <w:rPr>
@@ -1692,7 +1907,7 @@
               <w:lang w:eastAsia="en-GB"/>
             </w:rPr>
           </w:pPr>
-          <w:hyperlink w:anchor="_Toc480394751" w:history="1">
+          <w:hyperlink w:anchor="_Toc480565184" w:history="1">
             <w:r>
               <w:rPr>
                 <w:rStyle w:val="Hyperlink"/>
@@ -1719,7 +1934,7 @@
                 <w:noProof/>
                 <w:webHidden/>
               </w:rPr>
-              <w:instrText xml:space="preserve"> PAGEREF _Toc480394751 \h </w:instrText>
+              <w:instrText xml:space="preserve"> PAGEREF _Toc480565184 \h </w:instrText>
             </w:r>
             <w:r>
               <w:rPr>
@@ -1739,7 +1954,7 @@
                 <w:noProof/>
                 <w:webHidden/>
               </w:rPr>
-              <w:t>17</w:t>
+              <w:t>20</w:t>
             </w:r>
             <w:r>
               <w:rPr>
@@ -1831,7 +2046,7 @@
         </w:rPr>
         <w:fldChar w:fldCharType="separate"/>
       </w:r>
-      <w:hyperlink w:anchor="_Toc480394717" w:history="1">
+      <w:hyperlink w:anchor="_Toc480565147" w:history="1">
         <w:r>
           <w:rPr>
             <w:rStyle w:val="Hyperlink"/>
@@ -1858,7 +2073,7 @@
             <w:noProof/>
             <w:webHidden/>
           </w:rPr>
-          <w:instrText xml:space="preserve"> PAGEREF _Toc480394717 \h </w:instrText>
+          <w:instrText xml:space="preserve"> PAGEREF _Toc480565147 \h </w:instrText>
         </w:r>
         <w:r>
           <w:rPr>
@@ -1878,7 +2093,7 @@
             <w:noProof/>
             <w:webHidden/>
           </w:rPr>
-          <w:t>8</w:t>
+          <w:t>9</w:t>
         </w:r>
         <w:r>
           <w:rPr>
@@ -1902,7 +2117,7 @@
           <w:lang w:eastAsia="en-GB"/>
         </w:rPr>
       </w:pPr>
-      <w:hyperlink w:anchor="_Toc480394718" w:history="1">
+      <w:hyperlink w:anchor="_Toc480565148" w:history="1">
         <w:r>
           <w:rPr>
             <w:rStyle w:val="Hyperlink"/>
@@ -1929,7 +2144,7 @@
             <w:noProof/>
             <w:webHidden/>
           </w:rPr>
-          <w:instrText xml:space="preserve"> PAGEREF _Toc480394718 \h </w:instrText>
+          <w:instrText xml:space="preserve"> PAGEREF _Toc480565148 \h </w:instrText>
         </w:r>
         <w:r>
           <w:rPr>
@@ -1973,7 +2188,7 @@
           <w:lang w:eastAsia="en-GB"/>
         </w:rPr>
       </w:pPr>
-      <w:hyperlink w:anchor="_Toc480394719" w:history="1">
+      <w:hyperlink w:anchor="_Toc480565149" w:history="1">
         <w:r>
           <w:rPr>
             <w:rStyle w:val="Hyperlink"/>
@@ -2000,7 +2215,7 @@
             <w:noProof/>
             <w:webHidden/>
           </w:rPr>
-          <w:instrText xml:space="preserve"> PAGEREF _Toc480394719 \h </w:instrText>
+          <w:instrText xml:space="preserve"> PAGEREF _Toc480565149 \h </w:instrText>
         </w:r>
         <w:r>
           <w:rPr>
@@ -2044,13 +2259,13 @@
           <w:lang w:eastAsia="en-GB"/>
         </w:rPr>
       </w:pPr>
-      <w:hyperlink w:anchor="_Toc480394720" w:history="1">
+      <w:hyperlink w:anchor="_Toc480565150" w:history="1">
         <w:r>
           <w:rPr>
             <w:rStyle w:val="Hyperlink"/>
             <w:noProof/>
           </w:rPr>
-          <w:t>Figure 4 - Iterative version of SDLC. (Powell-Morse, 2016)</w:t>
+          <w:t>Figure 4 - Evidenced Use of GitHub throughout project: Commit distribution</w:t>
         </w:r>
         <w:r>
           <w:rPr>
@@ -2071,7 +2286,78 @@
             <w:noProof/>
             <w:webHidden/>
           </w:rPr>
-          <w:instrText xml:space="preserve"> PAGEREF _Toc480394720 \h </w:instrText>
+          <w:instrText xml:space="preserve"> PAGEREF _Toc480565150 \h </w:instrText>
+        </w:r>
+        <w:r>
+          <w:rPr>
+            <w:noProof/>
+            <w:webHidden/>
+          </w:rPr>
+        </w:r>
+        <w:r>
+          <w:rPr>
+            <w:noProof/>
+            <w:webHidden/>
+          </w:rPr>
+          <w:fldChar w:fldCharType="separate"/>
+        </w:r>
+        <w:r>
+          <w:rPr>
+            <w:noProof/>
+            <w:webHidden/>
+          </w:rPr>
+          <w:t>15</w:t>
+        </w:r>
+        <w:r>
+          <w:rPr>
+            <w:noProof/>
+            <w:webHidden/>
+          </w:rPr>
+          <w:fldChar w:fldCharType="end"/>
+        </w:r>
+      </w:hyperlink>
+    </w:p>
+    <w:p>
+      <w:pPr>
+        <w:pStyle w:val="TableofFigures"/>
+        <w:tabs>
+          <w:tab w:val="right" w:leader="dot" w:pos="9016"/>
+        </w:tabs>
+        <w:rPr>
+          <w:rFonts w:asciiTheme="minorHAnsi" w:eastAsiaTheme="minorEastAsia" w:hAnsiTheme="minorHAnsi"/>
+          <w:noProof/>
+          <w:sz w:val="22"/>
+          <w:lang w:eastAsia="en-GB"/>
+        </w:rPr>
+      </w:pPr>
+      <w:hyperlink w:anchor="_Toc480565151" w:history="1">
+        <w:r>
+          <w:rPr>
+            <w:rStyle w:val="Hyperlink"/>
+            <w:noProof/>
+          </w:rPr>
+          <w:t>Figure 5 - Iterative version of SDLC. (Powell-Morse, 2016)</w:t>
+        </w:r>
+        <w:r>
+          <w:rPr>
+            <w:noProof/>
+            <w:webHidden/>
+          </w:rPr>
+          <w:tab/>
+        </w:r>
+        <w:r>
+          <w:rPr>
+            <w:noProof/>
+            <w:webHidden/>
+          </w:rPr>
+          <w:fldChar w:fldCharType="begin"/>
+        </w:r>
+        <w:r>
+          <w:rPr>
+            <w:noProof/>
+            <w:webHidden/>
+          </w:rPr>
+          <w:instrText xml:space="preserve"> PAGEREF _Toc480565151 \h </w:instrText>
         </w:r>
         <w:r>
           <w:rPr>
@@ -2104,6 +2390,77 @@
     </w:p>
     <w:p>
       <w:pPr>
+        <w:pStyle w:val="TableofFigures"/>
+        <w:tabs>
+          <w:tab w:val="right" w:leader="dot" w:pos="9016"/>
+        </w:tabs>
+        <w:rPr>
+          <w:rFonts w:asciiTheme="minorHAnsi" w:eastAsiaTheme="minorEastAsia" w:hAnsiTheme="minorHAnsi"/>
+          <w:noProof/>
+          <w:sz w:val="22"/>
+          <w:lang w:eastAsia="en-GB"/>
+        </w:rPr>
+      </w:pPr>
+      <w:hyperlink w:anchor="_Toc480565152" w:history="1">
+        <w:r>
+          <w:rPr>
+            <w:rStyle w:val="Hyperlink"/>
+            <w:noProof/>
+          </w:rPr>
+          <w:t>Figure 6 - Flowchart detailing process of Data Retrieval</w:t>
+        </w:r>
+        <w:r>
+          <w:rPr>
+            <w:noProof/>
+            <w:webHidden/>
+          </w:rPr>
+          <w:tab/>
+        </w:r>
+        <w:r>
+          <w:rPr>
+            <w:noProof/>
+            <w:webHidden/>
+          </w:rPr>
+          <w:fldChar w:fldCharType="begin"/>
+        </w:r>
+        <w:r>
+          <w:rPr>
+            <w:noProof/>
+            <w:webHidden/>
+          </w:rPr>
+          <w:instrText xml:space="preserve"> PAGEREF _Toc480565152 \h </w:instrText>
+        </w:r>
+        <w:r>
+          <w:rPr>
+            <w:noProof/>
+            <w:webHidden/>
+          </w:rPr>
+        </w:r>
+        <w:r>
+          <w:rPr>
+            <w:noProof/>
+            <w:webHidden/>
+          </w:rPr>
+          <w:fldChar w:fldCharType="separate"/>
+        </w:r>
+        <w:r>
+          <w:rPr>
+            <w:noProof/>
+            <w:webHidden/>
+          </w:rPr>
+          <w:t>17</w:t>
+        </w:r>
+        <w:r>
+          <w:rPr>
+            <w:noProof/>
+            <w:webHidden/>
+          </w:rPr>
+          <w:fldChar w:fldCharType="end"/>
+        </w:r>
+      </w:hyperlink>
+    </w:p>
+    <w:p>
+      <w:pPr>
         <w:rPr>
           <w:b/>
           <w:sz w:val="36"/>
@@ -2128,1168 +2485,1167 @@
       <w:pPr>
         <w:pStyle w:val="Heading1"/>
       </w:pPr>
-      <w:bookmarkStart w:id="0" w:name="_Toc480394731"/>
+      <w:bookmarkStart w:id="0" w:name="_Toc480565161"/>
       <w:r>
         <w:lastRenderedPageBreak/>
         <w:t>Introduction</w:t>
       </w:r>
       <w:bookmarkEnd w:id="0"/>
     </w:p>
+    <w:p>
+      <w:pPr>
+        <w:pStyle w:val="Heading2"/>
+      </w:pPr>
+      <w:bookmarkStart w:id="1" w:name="_Toc480565162"/>
+      <w:r>
+        <w:t>Background</w:t>
+      </w:r>
+      <w:bookmarkEnd w:id="1"/>
+    </w:p>
+    <w:p>
+      <w:pPr>
+        <w:spacing w:after="0" w:line="240" w:lineRule="auto"/>
+        <w:rPr>
+          <w:rFonts w:cs="Arial"/>
+          <w:szCs w:val="18"/>
+          <w:bdr w:val="none" w:sz="0" w:space="0" w:color="auto" w:frame="1"/>
+          <w:shd w:val="clear" w:color="auto" w:fill="FFFFFF"/>
+        </w:rPr>
+      </w:pPr>
+      <w:r>
+        <w:t xml:space="preserve">This section aims to set the scene of the project, providing context and introducing the problem at hand. </w:t>
+      </w:r>
+      <w:r>
+        <w:t>An investment is defined as “The Action or process of investing money for profit” (Oxford Dictionary, 2017). There are lots of different options that investors are faced with when it comes to choosing what to invest in</w:t>
+      </w:r>
+      <w:r>
+        <w:t>.</w:t>
+      </w:r>
+      <w:r>
+        <w:t xml:space="preserve"> There are </w:t>
+      </w:r>
+      <w:r>
+        <w:t>stocks, bonds, options, futures and countless more to consider. For this project, the focus is going to be on stocks. A stock is a portion of shares issued by a company (Oxford Dictionary, 2017). When investing into stocks, or anything for that matter, the genera</w:t>
+      </w:r>
+      <w:r>
+        <w:t xml:space="preserve">l goal is going to be that when it comes time to sell, they have risen in value enough that the investor has made a profit. However, making that profit almost never comes free. </w:t>
+      </w:r>
+      <w:r>
+        <w:rPr>
+          <w:rFonts w:cs="Arial"/>
+          <w:szCs w:val="18"/>
+          <w:bdr w:val="none" w:sz="0" w:space="0" w:color="auto" w:frame="1"/>
+          <w:shd w:val="clear" w:color="auto" w:fill="FFFFFF"/>
+        </w:rPr>
+        <w:t>Each investment</w:t>
+      </w:r>
+      <w:r>
+        <w:rPr>
+          <w:rFonts w:cs="Arial"/>
+          <w:szCs w:val="18"/>
+          <w:bdr w:val="none" w:sz="0" w:space="0" w:color="auto" w:frame="1"/>
+          <w:shd w:val="clear" w:color="auto" w:fill="FFFFFF"/>
+        </w:rPr>
+        <w:t xml:space="preserve"> typically</w:t>
+      </w:r>
+      <w:r>
+        <w:rPr>
+          <w:rFonts w:cs="Arial"/>
+          <w:szCs w:val="18"/>
+          <w:bdr w:val="none" w:sz="0" w:space="0" w:color="auto" w:frame="1"/>
+          <w:shd w:val="clear" w:color="auto" w:fill="FFFFFF"/>
+        </w:rPr>
+        <w:t xml:space="preserve"> has an “Expected Return” and a “Risk”</w:t>
+      </w:r>
+      <w:r>
+        <w:rPr>
+          <w:rFonts w:cs="Arial"/>
+          <w:szCs w:val="18"/>
+          <w:bdr w:val="none" w:sz="0" w:space="0" w:color="auto" w:frame="1"/>
+          <w:shd w:val="clear" w:color="auto" w:fill="FFFFFF"/>
+        </w:rPr>
+        <w:t xml:space="preserve"> aspect</w:t>
+      </w:r>
+      <w:r>
+        <w:rPr>
+          <w:rFonts w:cs="Arial"/>
+          <w:szCs w:val="18"/>
+          <w:bdr w:val="none" w:sz="0" w:space="0" w:color="auto" w:frame="1"/>
+          <w:shd w:val="clear" w:color="auto" w:fill="FFFFFF"/>
+        </w:rPr>
+        <w:t xml:space="preserve"> associated with</w:t>
+      </w:r>
+      <w:r>
+        <w:rPr>
+          <w:rFonts w:cs="Arial"/>
+          <w:szCs w:val="18"/>
+          <w:bdr w:val="none" w:sz="0" w:space="0" w:color="auto" w:frame="1"/>
+          <w:shd w:val="clear" w:color="auto" w:fill="FFFFFF"/>
+        </w:rPr>
+        <w:t xml:space="preserve"> it.</w:t>
+      </w:r>
+      <w:r>
+        <w:rPr>
+          <w:rFonts w:cs="Arial"/>
+          <w:szCs w:val="18"/>
+          <w:bdr w:val="none" w:sz="0" w:space="0" w:color="auto" w:frame="1"/>
+          <w:shd w:val="clear" w:color="auto" w:fill="FFFFFF"/>
+        </w:rPr>
+        <w:t xml:space="preserve"> These can be defined in a number of ways.</w:t>
+      </w:r>
+      <w:r>
+        <w:rPr>
+          <w:rFonts w:cs="Arial"/>
+          <w:szCs w:val="18"/>
+          <w:bdr w:val="none" w:sz="0" w:space="0" w:color="auto" w:frame="1"/>
+          <w:shd w:val="clear" w:color="auto" w:fill="FFFFFF"/>
+        </w:rPr>
+        <w:t xml:space="preserve"> </w:t>
+      </w:r>
+      <w:r>
+        <w:t xml:space="preserve">In the context of this project, </w:t>
+      </w:r>
+      <w:r>
+        <w:t>“Expected Return” is defined as the anticipated profit or loss on an investment</w:t>
+      </w:r>
+      <w:r>
+        <w:t xml:space="preserve"> characterised by a historical average</w:t>
+      </w:r>
+      <w:r>
+        <w:t xml:space="preserve">. </w:t>
+      </w:r>
+      <w:r>
+        <w:t xml:space="preserve">“Risk” is defined as the volatility of </w:t>
+      </w:r>
+      <w:r>
+        <w:t>an investment’s return, which is effectively the likelihood that an investment’s actual return will be different to the expected return</w:t>
+      </w:r>
+      <w:r>
+        <w:t>. This is characterised as</w:t>
+      </w:r>
+      <w:r>
+        <w:t xml:space="preserve"> variance</w:t>
+      </w:r>
+      <w:r>
+        <w:t>.</w:t>
+      </w:r>
+      <w:r>
+        <w:t xml:space="preserve"> </w:t>
+      </w:r>
+      <w:r>
+        <w:t xml:space="preserve">The </w:t>
+      </w:r>
+      <w:r>
+        <w:t>best possible investment would be one that had a very high return with no risk attached.</w:t>
+      </w:r>
+      <w:r>
+        <w:t xml:space="preserve"> Sadly,</w:t>
+      </w:r>
+      <w:r>
+        <w:t xml:space="preserve"> </w:t>
+      </w:r>
+      <w:r>
+        <w:t>t</w:t>
+      </w:r>
+      <w:r>
+        <w:t>his is never the case as almost every investment is guaranteed to have some kind of inherent risk (</w:t>
+      </w:r>
+      <w:proofErr w:type="spellStart"/>
+      <w:r>
+        <w:rPr>
+          <w:rFonts w:cs="Arial"/>
+          <w:szCs w:val="18"/>
+          <w:bdr w:val="none" w:sz="0" w:space="0" w:color="auto" w:frame="1"/>
+          <w:shd w:val="clear" w:color="auto" w:fill="FFFFFF"/>
+        </w:rPr>
+        <w:t>Thangavelu</w:t>
+      </w:r>
+      <w:proofErr w:type="spellEnd"/>
+      <w:r>
+        <w:rPr>
+          <w:rFonts w:cs="Arial"/>
+          <w:szCs w:val="18"/>
+          <w:bdr w:val="none" w:sz="0" w:space="0" w:color="auto" w:frame="1"/>
+          <w:shd w:val="clear" w:color="auto" w:fill="FFFFFF"/>
+        </w:rPr>
+        <w:t>, 2015).</w:t>
+      </w:r>
+      <w:r>
+        <w:rPr>
+          <w:rFonts w:cs="Arial"/>
+          <w:szCs w:val="18"/>
+          <w:bdr w:val="none" w:sz="0" w:space="0" w:color="auto" w:frame="1"/>
+          <w:shd w:val="clear" w:color="auto" w:fill="FFFFFF"/>
+        </w:rPr>
+        <w:t xml:space="preserve"> To achieve those higher returns, investors have to be </w:t>
+      </w:r>
+      <w:r>
+        <w:rPr>
+          <w:rFonts w:cs="Arial"/>
+          <w:szCs w:val="18"/>
+          <w:bdr w:val="none" w:sz="0" w:space="0" w:color="auto" w:frame="1"/>
+          <w:shd w:val="clear" w:color="auto" w:fill="FFFFFF"/>
+        </w:rPr>
+        <w:t>prepared</w:t>
+      </w:r>
+      <w:r>
+        <w:rPr>
+          <w:rFonts w:cs="Arial"/>
+          <w:szCs w:val="18"/>
+          <w:bdr w:val="none" w:sz="0" w:space="0" w:color="auto" w:frame="1"/>
+          <w:shd w:val="clear" w:color="auto" w:fill="FFFFFF"/>
+        </w:rPr>
+        <w:t xml:space="preserve"> to take on the </w:t>
+      </w:r>
+      <w:r>
+        <w:rPr>
+          <w:rFonts w:cs="Arial"/>
+          <w:szCs w:val="18"/>
+          <w:bdr w:val="none" w:sz="0" w:space="0" w:color="auto" w:frame="1"/>
+          <w:shd w:val="clear" w:color="auto" w:fill="FFFFFF"/>
+        </w:rPr>
+        <w:t xml:space="preserve">extra </w:t>
+      </w:r>
+      <w:r>
+        <w:rPr>
+          <w:rFonts w:cs="Arial"/>
+          <w:szCs w:val="18"/>
+          <w:bdr w:val="none" w:sz="0" w:space="0" w:color="auto" w:frame="1"/>
+          <w:shd w:val="clear" w:color="auto" w:fill="FFFFFF"/>
+        </w:rPr>
+        <w:t>risk involved in doin</w:t>
+      </w:r>
+      <w:r>
+        <w:rPr>
+          <w:rFonts w:cs="Arial"/>
+          <w:szCs w:val="18"/>
+          <w:bdr w:val="none" w:sz="0" w:space="0" w:color="auto" w:frame="1"/>
+          <w:shd w:val="clear" w:color="auto" w:fill="FFFFFF"/>
+        </w:rPr>
+        <w:t>g so.</w:t>
+      </w:r>
+    </w:p>
+    <w:p>
+      <w:pPr>
+        <w:spacing w:after="0" w:line="240" w:lineRule="auto"/>
+        <w:rPr>
+          <w:rFonts w:cs="Arial"/>
+          <w:szCs w:val="18"/>
+          <w:bdr w:val="none" w:sz="0" w:space="0" w:color="auto" w:frame="1"/>
+          <w:shd w:val="clear" w:color="auto" w:fill="FFFFFF"/>
+        </w:rPr>
+      </w:pPr>
+    </w:p>
+    <w:p>
+      <w:pPr>
+        <w:spacing w:after="0" w:line="240" w:lineRule="auto"/>
+        <w:rPr>
+          <w:rFonts w:cs="Arial"/>
+          <w:szCs w:val="18"/>
+          <w:bdr w:val="none" w:sz="0" w:space="0" w:color="auto" w:frame="1"/>
+          <w:shd w:val="clear" w:color="auto" w:fill="FFFFFF"/>
+        </w:rPr>
+      </w:pPr>
+      <w:r>
+        <w:rPr>
+          <w:rFonts w:cs="Arial"/>
+          <w:szCs w:val="18"/>
+          <w:bdr w:val="none" w:sz="0" w:space="0" w:color="auto" w:frame="1"/>
+          <w:shd w:val="clear" w:color="auto" w:fill="FFFFFF"/>
+        </w:rPr>
+        <w:t>It would be unusual for investors to</w:t>
+      </w:r>
+      <w:r>
+        <w:rPr>
+          <w:rFonts w:cs="Arial"/>
+          <w:szCs w:val="18"/>
+          <w:bdr w:val="none" w:sz="0" w:space="0" w:color="auto" w:frame="1"/>
+          <w:shd w:val="clear" w:color="auto" w:fill="FFFFFF"/>
+        </w:rPr>
+        <w:t xml:space="preserve"> only</w:t>
+      </w:r>
+      <w:r>
+        <w:rPr>
+          <w:rFonts w:cs="Arial"/>
+          <w:szCs w:val="18"/>
+          <w:bdr w:val="none" w:sz="0" w:space="0" w:color="auto" w:frame="1"/>
+          <w:shd w:val="clear" w:color="auto" w:fill="FFFFFF"/>
+        </w:rPr>
+        <w:t xml:space="preserve"> invest in one </w:t>
+      </w:r>
+      <w:r>
+        <w:rPr>
+          <w:rFonts w:cs="Arial"/>
+          <w:szCs w:val="18"/>
+          <w:bdr w:val="none" w:sz="0" w:space="0" w:color="auto" w:frame="1"/>
+          <w:shd w:val="clear" w:color="auto" w:fill="FFFFFF"/>
+        </w:rPr>
+        <w:t>asset</w:t>
+      </w:r>
+      <w:r>
+        <w:rPr>
+          <w:rFonts w:cs="Arial"/>
+          <w:szCs w:val="18"/>
+          <w:bdr w:val="none" w:sz="0" w:space="0" w:color="auto" w:frame="1"/>
+          <w:shd w:val="clear" w:color="auto" w:fill="FFFFFF"/>
+        </w:rPr>
+        <w:t xml:space="preserve"> at </w:t>
+      </w:r>
+      <w:r>
+        <w:rPr>
+          <w:rFonts w:cs="Arial"/>
+          <w:szCs w:val="18"/>
+          <w:bdr w:val="none" w:sz="0" w:space="0" w:color="auto" w:frame="1"/>
+          <w:shd w:val="clear" w:color="auto" w:fill="FFFFFF"/>
+        </w:rPr>
+        <w:t>a time Instead, what is created is a</w:t>
+      </w:r>
+      <w:r>
+        <w:rPr>
+          <w:rFonts w:cs="Arial"/>
+          <w:szCs w:val="18"/>
+          <w:bdr w:val="none" w:sz="0" w:space="0" w:color="auto" w:frame="1"/>
+          <w:shd w:val="clear" w:color="auto" w:fill="FFFFFF"/>
+        </w:rPr>
+        <w:t xml:space="preserve"> portfolio. A portfolio is “a range of investments held by a person or organisation” </w:t>
+      </w:r>
+      <w:r>
+        <w:t>(Oxford Dictionary, 2017)</w:t>
+      </w:r>
+      <w:r>
+        <w:rPr>
+          <w:rFonts w:cs="Arial"/>
+          <w:szCs w:val="18"/>
+          <w:bdr w:val="none" w:sz="0" w:space="0" w:color="auto" w:frame="1"/>
+          <w:shd w:val="clear" w:color="auto" w:fill="FFFFFF"/>
+        </w:rPr>
+        <w:t>.</w:t>
+      </w:r>
+      <w:r>
+        <w:rPr>
+          <w:rFonts w:cs="Arial"/>
+          <w:szCs w:val="18"/>
+          <w:bdr w:val="none" w:sz="0" w:space="0" w:color="auto" w:frame="1"/>
+          <w:shd w:val="clear" w:color="auto" w:fill="FFFFFF"/>
+        </w:rPr>
+        <w:t xml:space="preserve"> Due to the insanely large amount of asset options that are available for investors to choose from, this introduces a small part of the problem that this project addresses. How do you decide what assets to invest in?</w:t>
+      </w:r>
+      <w:r>
+        <w:rPr>
+          <w:rFonts w:cs="Arial"/>
+          <w:szCs w:val="18"/>
+          <w:bdr w:val="none" w:sz="0" w:space="0" w:color="auto" w:frame="1"/>
+          <w:shd w:val="clear" w:color="auto" w:fill="FFFFFF"/>
+        </w:rPr>
+        <w:t xml:space="preserve"> </w:t>
+      </w:r>
+      <w:r>
+        <w:rPr>
+          <w:rFonts w:cs="Arial"/>
+          <w:szCs w:val="18"/>
+          <w:bdr w:val="none" w:sz="0" w:space="0" w:color="auto" w:frame="1"/>
+          <w:shd w:val="clear" w:color="auto" w:fill="FFFFFF"/>
+        </w:rPr>
+        <w:t>Traditionally when creating portfolios, investors</w:t>
+      </w:r>
+      <w:r>
+        <w:rPr>
+          <w:rFonts w:cs="Arial"/>
+          <w:szCs w:val="18"/>
+          <w:bdr w:val="none" w:sz="0" w:space="0" w:color="auto" w:frame="1"/>
+          <w:shd w:val="clear" w:color="auto" w:fill="FFFFFF"/>
+        </w:rPr>
+        <w:t xml:space="preserve"> would select asset</w:t>
+      </w:r>
+      <w:r>
+        <w:rPr>
+          <w:rFonts w:cs="Arial"/>
+          <w:szCs w:val="18"/>
+          <w:bdr w:val="none" w:sz="0" w:space="0" w:color="auto" w:frame="1"/>
+          <w:shd w:val="clear" w:color="auto" w:fill="FFFFFF"/>
+        </w:rPr>
+        <w:t>s using anecdotal analysis or</w:t>
+      </w:r>
+      <w:r>
+        <w:rPr>
+          <w:rFonts w:cs="Arial"/>
+          <w:szCs w:val="18"/>
+          <w:bdr w:val="none" w:sz="0" w:space="0" w:color="auto" w:frame="1"/>
+          <w:shd w:val="clear" w:color="auto" w:fill="FFFFFF"/>
+        </w:rPr>
+        <w:t xml:space="preserve"> statistics of each asset individually</w:t>
+      </w:r>
+      <w:r>
+        <w:rPr>
+          <w:rFonts w:cs="Arial"/>
+          <w:szCs w:val="18"/>
+          <w:bdr w:val="none" w:sz="0" w:space="0" w:color="auto" w:frame="1"/>
+          <w:shd w:val="clear" w:color="auto" w:fill="FFFFFF"/>
+        </w:rPr>
+        <w:t>.</w:t>
+      </w:r>
+      <w:r>
+        <w:rPr>
+          <w:rFonts w:cs="Arial"/>
+          <w:szCs w:val="18"/>
+          <w:bdr w:val="none" w:sz="0" w:space="0" w:color="auto" w:frame="1"/>
+          <w:shd w:val="clear" w:color="auto" w:fill="FFFFFF"/>
+        </w:rPr>
+        <w:t xml:space="preserve"> T</w:t>
+      </w:r>
+      <w:r>
+        <w:rPr>
+          <w:rFonts w:cs="Arial"/>
+          <w:szCs w:val="18"/>
+          <w:bdr w:val="none" w:sz="0" w:space="0" w:color="auto" w:frame="1"/>
+          <w:shd w:val="clear" w:color="auto" w:fill="FFFFFF"/>
+        </w:rPr>
+        <w:t>his</w:t>
+      </w:r>
+      <w:r>
+        <w:rPr>
+          <w:rFonts w:cs="Arial"/>
+          <w:szCs w:val="18"/>
+          <w:bdr w:val="none" w:sz="0" w:space="0" w:color="auto" w:frame="1"/>
+          <w:shd w:val="clear" w:color="auto" w:fill="FFFFFF"/>
+        </w:rPr>
+        <w:t xml:space="preserve"> change</w:t>
+      </w:r>
+      <w:r>
+        <w:rPr>
+          <w:rFonts w:cs="Arial"/>
+          <w:szCs w:val="18"/>
+          <w:bdr w:val="none" w:sz="0" w:space="0" w:color="auto" w:frame="1"/>
+          <w:shd w:val="clear" w:color="auto" w:fill="FFFFFF"/>
+        </w:rPr>
+        <w:t>d</w:t>
+      </w:r>
+      <w:r>
+        <w:rPr>
+          <w:rFonts w:cs="Arial"/>
+          <w:szCs w:val="18"/>
+          <w:bdr w:val="none" w:sz="0" w:space="0" w:color="auto" w:frame="1"/>
+          <w:shd w:val="clear" w:color="auto" w:fill="FFFFFF"/>
+        </w:rPr>
+        <w:t xml:space="preserve"> when</w:t>
+      </w:r>
+      <w:r>
+        <w:rPr>
+          <w:rFonts w:cs="Arial"/>
+          <w:szCs w:val="18"/>
+          <w:bdr w:val="none" w:sz="0" w:space="0" w:color="auto" w:frame="1"/>
+          <w:shd w:val="clear" w:color="auto" w:fill="FFFFFF"/>
+        </w:rPr>
+        <w:t xml:space="preserve"> </w:t>
+      </w:r>
+      <w:r>
+        <w:rPr>
+          <w:rFonts w:cs="Arial"/>
+          <w:szCs w:val="18"/>
+          <w:bdr w:val="none" w:sz="0" w:space="0" w:color="auto" w:frame="1"/>
+          <w:shd w:val="clear" w:color="auto" w:fill="FFFFFF"/>
+        </w:rPr>
+        <w:t>Harry Markowitz’s paper “Portfolio Selection” was released in March 1952 compiled within The Journal of Finance.</w:t>
+      </w:r>
+      <w:r>
+        <w:rPr>
+          <w:rFonts w:cs="Arial"/>
+          <w:szCs w:val="18"/>
+          <w:bdr w:val="none" w:sz="0" w:space="0" w:color="auto" w:frame="1"/>
+          <w:shd w:val="clear" w:color="auto" w:fill="FFFFFF"/>
+        </w:rPr>
+        <w:t xml:space="preserve"> </w:t>
+      </w:r>
+      <w:r>
+        <w:rPr>
+          <w:rFonts w:cs="Arial"/>
+          <w:szCs w:val="18"/>
+          <w:bdr w:val="none" w:sz="0" w:space="0" w:color="auto" w:frame="1"/>
+          <w:shd w:val="clear" w:color="auto" w:fill="FFFFFF"/>
+        </w:rPr>
+        <w:t>Markowitz put forward</w:t>
+      </w:r>
+      <w:r>
+        <w:rPr>
+          <w:rFonts w:cs="Arial"/>
+          <w:szCs w:val="18"/>
+          <w:bdr w:val="none" w:sz="0" w:space="0" w:color="auto" w:frame="1"/>
+          <w:shd w:val="clear" w:color="auto" w:fill="FFFFFF"/>
+        </w:rPr>
+        <w:t xml:space="preserve"> among others,</w:t>
+      </w:r>
+      <w:r>
+        <w:rPr>
+          <w:rFonts w:cs="Arial"/>
+          <w:szCs w:val="18"/>
+          <w:bdr w:val="none" w:sz="0" w:space="0" w:color="auto" w:frame="1"/>
+          <w:shd w:val="clear" w:color="auto" w:fill="FFFFFF"/>
+        </w:rPr>
+        <w:t xml:space="preserve"> the idea of </w:t>
+      </w:r>
+      <w:r>
+        <w:rPr>
+          <w:rFonts w:cs="Arial"/>
+          <w:szCs w:val="18"/>
+          <w:bdr w:val="none" w:sz="0" w:space="0" w:color="auto" w:frame="1"/>
+          <w:shd w:val="clear" w:color="auto" w:fill="FFFFFF"/>
+        </w:rPr>
+        <w:t xml:space="preserve">looking at how assets move and interact with the portfolio </w:t>
+      </w:r>
+      <w:r>
+        <w:rPr>
+          <w:rFonts w:cs="Arial"/>
+          <w:szCs w:val="18"/>
+          <w:bdr w:val="none" w:sz="0" w:space="0" w:color="auto" w:frame="1"/>
+          <w:shd w:val="clear" w:color="auto" w:fill="FFFFFF"/>
+        </w:rPr>
+        <w:t>as</w:t>
+      </w:r>
+      <w:r>
+        <w:rPr>
+          <w:rFonts w:cs="Arial"/>
+          <w:szCs w:val="18"/>
+          <w:bdr w:val="none" w:sz="0" w:space="0" w:color="auto" w:frame="1"/>
+          <w:shd w:val="clear" w:color="auto" w:fill="FFFFFF"/>
+        </w:rPr>
+        <w:t xml:space="preserve"> a whole rather than</w:t>
+      </w:r>
+      <w:r>
+        <w:rPr>
+          <w:rFonts w:cs="Arial"/>
+          <w:szCs w:val="18"/>
+          <w:bdr w:val="none" w:sz="0" w:space="0" w:color="auto" w:frame="1"/>
+          <w:shd w:val="clear" w:color="auto" w:fill="FFFFFF"/>
+        </w:rPr>
+        <w:t xml:space="preserve"> on an individual basis</w:t>
+      </w:r>
+      <w:r>
+        <w:rPr>
+          <w:rFonts w:cs="Arial"/>
+          <w:szCs w:val="18"/>
+          <w:bdr w:val="none" w:sz="0" w:space="0" w:color="auto" w:frame="1"/>
+          <w:shd w:val="clear" w:color="auto" w:fill="FFFFFF"/>
+        </w:rPr>
+        <w:t>.</w:t>
+      </w:r>
+      <w:r>
+        <w:rPr>
+          <w:rFonts w:cs="Arial"/>
+          <w:szCs w:val="18"/>
+          <w:bdr w:val="none" w:sz="0" w:space="0" w:color="auto" w:frame="1"/>
+          <w:shd w:val="clear" w:color="auto" w:fill="FFFFFF"/>
+        </w:rPr>
+        <w:t xml:space="preserve"> Instead of looking at an asset’s individual variance, it</w:t>
+      </w:r>
+      <w:r>
+        <w:rPr>
+          <w:rFonts w:cs="Arial"/>
+          <w:szCs w:val="18"/>
+          <w:bdr w:val="none" w:sz="0" w:space="0" w:color="auto" w:frame="1"/>
+          <w:shd w:val="clear" w:color="auto" w:fill="FFFFFF"/>
+        </w:rPr>
+        <w:t xml:space="preserve"> instead </w:t>
+      </w:r>
+      <w:r>
+        <w:rPr>
+          <w:rFonts w:cs="Arial"/>
+          <w:szCs w:val="18"/>
+          <w:bdr w:val="none" w:sz="0" w:space="0" w:color="auto" w:frame="1"/>
+          <w:shd w:val="clear" w:color="auto" w:fill="FFFFFF"/>
+        </w:rPr>
+        <w:t>considers the risk of the portfolio to be</w:t>
+      </w:r>
+      <w:r>
+        <w:rPr>
+          <w:rFonts w:cs="Arial"/>
+          <w:szCs w:val="18"/>
+          <w:bdr w:val="none" w:sz="0" w:space="0" w:color="auto" w:frame="1"/>
+          <w:shd w:val="clear" w:color="auto" w:fill="FFFFFF"/>
+        </w:rPr>
+        <w:t xml:space="preserve"> determined by the covariance between each </w:t>
+      </w:r>
+      <w:r>
+        <w:rPr>
+          <w:rFonts w:cs="Arial"/>
+          <w:szCs w:val="18"/>
+          <w:bdr w:val="none" w:sz="0" w:space="0" w:color="auto" w:frame="1"/>
+          <w:shd w:val="clear" w:color="auto" w:fill="FFFFFF"/>
+        </w:rPr>
+        <w:t>asset.</w:t>
+      </w:r>
+      <w:r>
+        <w:rPr>
+          <w:rFonts w:cs="Arial"/>
+          <w:szCs w:val="18"/>
+          <w:bdr w:val="none" w:sz="0" w:space="0" w:color="auto" w:frame="1"/>
+          <w:shd w:val="clear" w:color="auto" w:fill="FFFFFF"/>
+        </w:rPr>
+        <w:t xml:space="preserve"> In finance, covariance is a measure of how much the returns of two assets move together, contextualising the risk of a specific asset with the rest of the portfolio (Investopedia, 2017).</w:t>
+      </w:r>
+      <w:r>
+        <w:rPr>
+          <w:rFonts w:cs="Arial"/>
+          <w:szCs w:val="18"/>
+          <w:bdr w:val="none" w:sz="0" w:space="0" w:color="auto" w:frame="1"/>
+          <w:shd w:val="clear" w:color="auto" w:fill="FFFFFF"/>
+        </w:rPr>
+        <w:t xml:space="preserve"> One of </w:t>
+      </w:r>
+      <w:r>
+        <w:rPr>
+          <w:rFonts w:cs="Arial"/>
+          <w:szCs w:val="18"/>
+          <w:bdr w:val="none" w:sz="0" w:space="0" w:color="auto" w:frame="1"/>
+          <w:shd w:val="clear" w:color="auto" w:fill="FFFFFF"/>
+        </w:rPr>
+        <w:t>Markowitz</w:t>
+      </w:r>
+      <w:r>
+        <w:rPr>
+          <w:rFonts w:cs="Arial"/>
+          <w:szCs w:val="18"/>
+          <w:bdr w:val="none" w:sz="0" w:space="0" w:color="auto" w:frame="1"/>
+          <w:shd w:val="clear" w:color="auto" w:fill="FFFFFF"/>
+        </w:rPr>
+        <w:t>’s biggest ideas is</w:t>
+      </w:r>
+      <w:r>
+        <w:rPr>
+          <w:rFonts w:cs="Arial"/>
+          <w:szCs w:val="18"/>
+          <w:bdr w:val="none" w:sz="0" w:space="0" w:color="auto" w:frame="1"/>
+          <w:shd w:val="clear" w:color="auto" w:fill="FFFFFF"/>
+        </w:rPr>
+        <w:t xml:space="preserve"> that investors can</w:t>
+      </w:r>
+      <w:r>
+        <w:rPr>
+          <w:rFonts w:cs="Arial"/>
+          <w:szCs w:val="18"/>
+          <w:bdr w:val="none" w:sz="0" w:space="0" w:color="auto" w:frame="1"/>
+          <w:shd w:val="clear" w:color="auto" w:fill="FFFFFF"/>
+        </w:rPr>
+        <w:t xml:space="preserve"> potentially</w:t>
+      </w:r>
+      <w:r>
+        <w:rPr>
+          <w:rFonts w:cs="Arial"/>
+          <w:szCs w:val="18"/>
+          <w:bdr w:val="none" w:sz="0" w:space="0" w:color="auto" w:frame="1"/>
+          <w:shd w:val="clear" w:color="auto" w:fill="FFFFFF"/>
+        </w:rPr>
+        <w:t xml:space="preserve"> </w:t>
+      </w:r>
+      <w:r>
+        <w:rPr>
+          <w:rFonts w:cs="Arial"/>
+          <w:szCs w:val="18"/>
+          <w:bdr w:val="none" w:sz="0" w:space="0" w:color="auto" w:frame="1"/>
+          <w:shd w:val="clear" w:color="auto" w:fill="FFFFFF"/>
+        </w:rPr>
+        <w:t>decrease the amount of risk they are having to take</w:t>
+      </w:r>
+      <w:r>
+        <w:rPr>
+          <w:rFonts w:cs="Arial"/>
+          <w:szCs w:val="18"/>
+          <w:bdr w:val="none" w:sz="0" w:space="0" w:color="auto" w:frame="1"/>
+          <w:shd w:val="clear" w:color="auto" w:fill="FFFFFF"/>
+        </w:rPr>
+        <w:t xml:space="preserve"> for</w:t>
+      </w:r>
+      <w:r>
+        <w:rPr>
+          <w:rFonts w:cs="Arial"/>
+          <w:szCs w:val="18"/>
+          <w:bdr w:val="none" w:sz="0" w:space="0" w:color="auto" w:frame="1"/>
+          <w:shd w:val="clear" w:color="auto" w:fill="FFFFFF"/>
+        </w:rPr>
+        <w:t xml:space="preserve"> </w:t>
+      </w:r>
+      <w:r>
+        <w:rPr>
+          <w:rFonts w:cs="Arial"/>
+          <w:szCs w:val="18"/>
+          <w:bdr w:val="none" w:sz="0" w:space="0" w:color="auto" w:frame="1"/>
+          <w:shd w:val="clear" w:color="auto" w:fill="FFFFFF"/>
+        </w:rPr>
+        <w:t>the same return through</w:t>
+      </w:r>
+      <w:r>
+        <w:rPr>
+          <w:rFonts w:cs="Arial"/>
+          <w:szCs w:val="18"/>
+          <w:bdr w:val="none" w:sz="0" w:space="0" w:color="auto" w:frame="1"/>
+          <w:shd w:val="clear" w:color="auto" w:fill="FFFFFF"/>
+        </w:rPr>
+        <w:t xml:space="preserve"> means of diversification</w:t>
+      </w:r>
+      <w:r>
+        <w:rPr>
+          <w:rFonts w:cs="Arial"/>
+          <w:szCs w:val="18"/>
+          <w:bdr w:val="none" w:sz="0" w:space="0" w:color="auto" w:frame="1"/>
+          <w:shd w:val="clear" w:color="auto" w:fill="FFFFFF"/>
+        </w:rPr>
+        <w:t xml:space="preserve"> (Shipway, 2009)</w:t>
+      </w:r>
+      <w:r>
+        <w:rPr>
+          <w:rFonts w:cs="Arial"/>
+          <w:szCs w:val="18"/>
+          <w:bdr w:val="none" w:sz="0" w:space="0" w:color="auto" w:frame="1"/>
+          <w:shd w:val="clear" w:color="auto" w:fill="FFFFFF"/>
+        </w:rPr>
+        <w:t>.</w:t>
+      </w:r>
+      <w:r>
+        <w:rPr>
+          <w:rFonts w:cs="Arial"/>
+          <w:szCs w:val="18"/>
+          <w:bdr w:val="none" w:sz="0" w:space="0" w:color="auto" w:frame="1"/>
+          <w:shd w:val="clear" w:color="auto" w:fill="FFFFFF"/>
+        </w:rPr>
+        <w:t xml:space="preserve"> By spreading investments out over a larger number of diverse assets, the risk associated is generally going to be lower than if the investments were made in only one or two assets. This is due to each asset reacting differently to certain scenarios. With a large and diverse portfolio, there are going to be scenarios in which some assets will pay off, and some that won’t (Elton and Gruber, 1997).</w:t>
+      </w:r>
+    </w:p>
+    <w:p>
+      <w:pPr>
+        <w:spacing w:after="0" w:line="240" w:lineRule="auto"/>
+        <w:rPr>
+          <w:rFonts w:cs="Arial"/>
+          <w:szCs w:val="18"/>
+          <w:bdr w:val="none" w:sz="0" w:space="0" w:color="auto" w:frame="1"/>
+          <w:shd w:val="clear" w:color="auto" w:fill="FFFFFF"/>
+        </w:rPr>
+      </w:pPr>
+    </w:p>
+    <w:p>
+      <w:pPr>
+        <w:spacing w:after="0" w:line="240" w:lineRule="auto"/>
+        <w:rPr>
+          <w:rFonts w:cs="Arial"/>
+          <w:szCs w:val="18"/>
+          <w:bdr w:val="none" w:sz="0" w:space="0" w:color="auto" w:frame="1"/>
+          <w:shd w:val="clear" w:color="auto" w:fill="FFFFFF"/>
+        </w:rPr>
+      </w:pPr>
+      <w:r>
+        <w:rPr>
+          <w:rFonts w:cs="Arial"/>
+          <w:szCs w:val="18"/>
+          <w:bdr w:val="none" w:sz="0" w:space="0" w:color="auto" w:frame="1"/>
+          <w:shd w:val="clear" w:color="auto" w:fill="FFFFFF"/>
+        </w:rPr>
+        <w:t xml:space="preserve">The age old question of how to distribute your budget between each of your assets forms the problem that this project aims to provide a solution for. </w:t>
+      </w:r>
+      <w:r>
+        <w:rPr>
+          <w:rFonts w:cs="Arial"/>
+          <w:szCs w:val="18"/>
+          <w:bdr w:val="none" w:sz="0" w:space="0" w:color="auto" w:frame="1"/>
+          <w:shd w:val="clear" w:color="auto" w:fill="FFFFFF"/>
+        </w:rPr>
+        <w:t>Modern Portfolio Theory (MPT) is a combination of Markowitz’s “Portfolio Selection” theory and William Sharpe’s later contributions in 1964 with his Capital Asset Pricing Model (CAPM). It is an investment framework that provides guidance for the creation of portfolios based on the maximisation of expected returns for a given risk (</w:t>
+      </w:r>
+      <w:proofErr w:type="spellStart"/>
+      <w:r>
+        <w:rPr>
+          <w:rFonts w:cs="Arial"/>
+          <w:szCs w:val="18"/>
+          <w:bdr w:val="none" w:sz="0" w:space="0" w:color="auto" w:frame="1"/>
+          <w:shd w:val="clear" w:color="auto" w:fill="FFFFFF"/>
+        </w:rPr>
+        <w:t>Mangram</w:t>
+      </w:r>
+      <w:proofErr w:type="spellEnd"/>
+      <w:r>
+        <w:rPr>
+          <w:rFonts w:cs="Arial"/>
+          <w:szCs w:val="18"/>
+          <w:bdr w:val="none" w:sz="0" w:space="0" w:color="auto" w:frame="1"/>
+          <w:shd w:val="clear" w:color="auto" w:fill="FFFFFF"/>
+        </w:rPr>
+        <w:t xml:space="preserve">, 2013).  </w:t>
+      </w:r>
+      <w:r>
+        <w:rPr>
+          <w:rFonts w:cs="Arial"/>
+          <w:szCs w:val="18"/>
+          <w:bdr w:val="none" w:sz="0" w:space="0" w:color="auto" w:frame="1"/>
+          <w:shd w:val="clear" w:color="auto" w:fill="FFFFFF"/>
+        </w:rPr>
+        <w:t>Markowitz</w:t>
+      </w:r>
+      <w:r>
+        <w:rPr>
+          <w:rFonts w:cs="Arial"/>
+          <w:szCs w:val="18"/>
+          <w:bdr w:val="none" w:sz="0" w:space="0" w:color="auto" w:frame="1"/>
+          <w:shd w:val="clear" w:color="auto" w:fill="FFFFFF"/>
+        </w:rPr>
+        <w:t xml:space="preserve"> said that for every level of risk, there exists what he described as an “efficient portfolio”.</w:t>
+      </w:r>
+      <w:r>
+        <w:rPr>
+          <w:rFonts w:cs="Arial"/>
+          <w:szCs w:val="18"/>
+          <w:bdr w:val="none" w:sz="0" w:space="0" w:color="auto" w:frame="1"/>
+          <w:shd w:val="clear" w:color="auto" w:fill="FFFFFF"/>
+        </w:rPr>
+        <w:t xml:space="preserve"> This being the portfolio that provides the maximum return for that specific amount of risk.</w:t>
+      </w:r>
+      <w:r>
+        <w:rPr>
+          <w:rFonts w:cs="Arial"/>
+          <w:szCs w:val="18"/>
+          <w:bdr w:val="none" w:sz="0" w:space="0" w:color="auto" w:frame="1"/>
+          <w:shd w:val="clear" w:color="auto" w:fill="FFFFFF"/>
+        </w:rPr>
+        <w:t xml:space="preserve"> </w:t>
+      </w:r>
+      <w:r>
+        <w:rPr>
+          <w:rFonts w:cs="Arial"/>
+          <w:szCs w:val="18"/>
+          <w:bdr w:val="none" w:sz="0" w:space="0" w:color="auto" w:frame="1"/>
+          <w:shd w:val="clear" w:color="auto" w:fill="FFFFFF"/>
+        </w:rPr>
+        <w:t xml:space="preserve">The Mean-Variance analysis techniques featured within </w:t>
+      </w:r>
+      <w:r>
+        <w:rPr>
+          <w:rFonts w:cs="Arial"/>
+          <w:szCs w:val="18"/>
+          <w:bdr w:val="none" w:sz="0" w:space="0" w:color="auto" w:frame="1"/>
+          <w:shd w:val="clear" w:color="auto" w:fill="FFFFFF"/>
+        </w:rPr>
+        <w:t>Modern Portfolio Theory provides insight into</w:t>
+      </w:r>
+      <w:r>
+        <w:rPr>
+          <w:rFonts w:cs="Arial"/>
+          <w:szCs w:val="18"/>
+          <w:bdr w:val="none" w:sz="0" w:space="0" w:color="auto" w:frame="1"/>
+          <w:shd w:val="clear" w:color="auto" w:fill="FFFFFF"/>
+        </w:rPr>
+        <w:t xml:space="preserve"> mathematical</w:t>
+      </w:r>
+      <w:r>
+        <w:rPr>
+          <w:rFonts w:cs="Arial"/>
+          <w:szCs w:val="18"/>
+          <w:bdr w:val="none" w:sz="0" w:space="0" w:color="auto" w:frame="1"/>
+          <w:shd w:val="clear" w:color="auto" w:fill="FFFFFF"/>
+        </w:rPr>
+        <w:t xml:space="preserve"> </w:t>
+      </w:r>
+      <w:r>
+        <w:rPr>
+          <w:rFonts w:cs="Arial"/>
+          <w:szCs w:val="18"/>
+          <w:bdr w:val="none" w:sz="0" w:space="0" w:color="auto" w:frame="1"/>
+          <w:shd w:val="clear" w:color="auto" w:fill="FFFFFF"/>
+        </w:rPr>
+        <w:t xml:space="preserve">ways of </w:t>
+      </w:r>
+      <w:r>
+        <w:rPr>
+          <w:rFonts w:cs="Arial"/>
+          <w:szCs w:val="18"/>
+          <w:bdr w:val="none" w:sz="0" w:space="0" w:color="auto" w:frame="1"/>
+          <w:shd w:val="clear" w:color="auto" w:fill="FFFFFF"/>
+        </w:rPr>
+        <w:t>identify</w:t>
+      </w:r>
+      <w:r>
+        <w:rPr>
+          <w:rFonts w:cs="Arial"/>
+          <w:szCs w:val="18"/>
+          <w:bdr w:val="none" w:sz="0" w:space="0" w:color="auto" w:frame="1"/>
+          <w:shd w:val="clear" w:color="auto" w:fill="FFFFFF"/>
+        </w:rPr>
+        <w:t xml:space="preserve">ing </w:t>
+      </w:r>
+      <w:r>
+        <w:rPr>
+          <w:rFonts w:cs="Arial"/>
+          <w:szCs w:val="18"/>
+          <w:bdr w:val="none" w:sz="0" w:space="0" w:color="auto" w:frame="1"/>
+          <w:shd w:val="clear" w:color="auto" w:fill="FFFFFF"/>
+        </w:rPr>
+        <w:lastRenderedPageBreak/>
+        <w:t>and calculating</w:t>
+      </w:r>
+      <w:r>
+        <w:rPr>
+          <w:rFonts w:cs="Arial"/>
+          <w:szCs w:val="18"/>
+          <w:bdr w:val="none" w:sz="0" w:space="0" w:color="auto" w:frame="1"/>
+          <w:shd w:val="clear" w:color="auto" w:fill="FFFFFF"/>
+        </w:rPr>
+        <w:t xml:space="preserve"> efficient portfolios</w:t>
+      </w:r>
+      <w:r>
+        <w:rPr>
+          <w:rFonts w:cs="Arial"/>
+          <w:szCs w:val="18"/>
+          <w:bdr w:val="none" w:sz="0" w:space="0" w:color="auto" w:frame="1"/>
+          <w:shd w:val="clear" w:color="auto" w:fill="FFFFFF"/>
+        </w:rPr>
+        <w:t xml:space="preserve"> through distribution of </w:t>
+      </w:r>
+      <w:r>
+        <w:rPr>
+          <w:rFonts w:cs="Arial"/>
+          <w:szCs w:val="18"/>
+          <w:bdr w:val="none" w:sz="0" w:space="0" w:color="auto" w:frame="1"/>
+          <w:shd w:val="clear" w:color="auto" w:fill="FFFFFF"/>
+        </w:rPr>
+        <w:t xml:space="preserve">budget, </w:t>
+      </w:r>
+      <w:r>
+        <w:rPr>
+          <w:rFonts w:cs="Arial"/>
+          <w:szCs w:val="18"/>
+          <w:bdr w:val="none" w:sz="0" w:space="0" w:color="auto" w:frame="1"/>
+          <w:shd w:val="clear" w:color="auto" w:fill="FFFFFF"/>
+        </w:rPr>
+        <w:t>optimising</w:t>
+      </w:r>
+      <w:r>
+        <w:rPr>
+          <w:rFonts w:cs="Arial"/>
+          <w:szCs w:val="18"/>
+          <w:bdr w:val="none" w:sz="0" w:space="0" w:color="auto" w:frame="1"/>
+          <w:shd w:val="clear" w:color="auto" w:fill="FFFFFF"/>
+        </w:rPr>
+        <w:t xml:space="preserve"> </w:t>
+      </w:r>
+      <w:r>
+        <w:rPr>
+          <w:rFonts w:cs="Arial"/>
+          <w:szCs w:val="18"/>
+          <w:bdr w:val="none" w:sz="0" w:space="0" w:color="auto" w:frame="1"/>
+          <w:shd w:val="clear" w:color="auto" w:fill="FFFFFF"/>
+        </w:rPr>
+        <w:t>the</w:t>
+      </w:r>
+      <w:r>
+        <w:rPr>
+          <w:rFonts w:cs="Arial"/>
+          <w:szCs w:val="18"/>
+          <w:bdr w:val="none" w:sz="0" w:space="0" w:color="auto" w:frame="1"/>
+          <w:shd w:val="clear" w:color="auto" w:fill="FFFFFF"/>
+        </w:rPr>
+        <w:t xml:space="preserve"> trade-off</w:t>
+      </w:r>
+      <w:r>
+        <w:rPr>
+          <w:rFonts w:cs="Arial"/>
+          <w:szCs w:val="18"/>
+          <w:bdr w:val="none" w:sz="0" w:space="0" w:color="auto" w:frame="1"/>
+          <w:shd w:val="clear" w:color="auto" w:fill="FFFFFF"/>
+        </w:rPr>
+        <w:t xml:space="preserve"> between risk and </w:t>
+      </w:r>
+      <w:r>
+        <w:rPr>
+          <w:rFonts w:cs="Arial"/>
+          <w:szCs w:val="18"/>
+          <w:bdr w:val="none" w:sz="0" w:space="0" w:color="auto" w:frame="1"/>
+          <w:shd w:val="clear" w:color="auto" w:fill="FFFFFF"/>
+        </w:rPr>
+        <w:t>return</w:t>
+      </w:r>
+      <w:r>
+        <w:rPr>
+          <w:rFonts w:cs="Arial"/>
+          <w:szCs w:val="18"/>
+          <w:bdr w:val="none" w:sz="0" w:space="0" w:color="auto" w:frame="1"/>
+          <w:shd w:val="clear" w:color="auto" w:fill="FFFFFF"/>
+        </w:rPr>
+        <w:t>.</w:t>
+      </w:r>
+      <w:r>
+        <w:rPr>
+          <w:rFonts w:cs="Arial"/>
+          <w:szCs w:val="18"/>
+          <w:bdr w:val="none" w:sz="0" w:space="0" w:color="auto" w:frame="1"/>
+          <w:shd w:val="clear" w:color="auto" w:fill="FFFFFF"/>
+        </w:rPr>
+        <w:t xml:space="preserve"> Despite its reputation, original forms of Markowitz’s optimisation model aren’t extensively used for larger portfolios due to the computational complexity involved in optimising them (</w:t>
+      </w:r>
+      <w:r>
+        <w:rPr>
+          <w:rFonts w:cs="Arial"/>
+          <w:szCs w:val="18"/>
+          <w:bdr w:val="none" w:sz="0" w:space="0" w:color="auto" w:frame="1"/>
+          <w:shd w:val="clear" w:color="auto" w:fill="FFFFFF"/>
+        </w:rPr>
+        <w:t>Konno and Yamazaki, 1991)</w:t>
+      </w:r>
+      <w:r>
+        <w:rPr>
+          <w:rFonts w:cs="Arial"/>
+          <w:szCs w:val="18"/>
+          <w:bdr w:val="none" w:sz="0" w:space="0" w:color="auto" w:frame="1"/>
+          <w:shd w:val="clear" w:color="auto" w:fill="FFFFFF"/>
+        </w:rPr>
+        <w:t>.</w:t>
+      </w:r>
+      <w:r>
+        <w:rPr>
+          <w:rFonts w:cs="Arial"/>
+          <w:szCs w:val="18"/>
+          <w:bdr w:val="none" w:sz="0" w:space="0" w:color="auto" w:frame="1"/>
+          <w:shd w:val="clear" w:color="auto" w:fill="FFFFFF"/>
+        </w:rPr>
+        <w:t xml:space="preserve"> Along w</w:t>
+      </w:r>
+      <w:r>
+        <w:rPr>
+          <w:rFonts w:cs="Arial"/>
+          <w:szCs w:val="18"/>
+          <w:bdr w:val="none" w:sz="0" w:space="0" w:color="auto" w:frame="1"/>
+          <w:shd w:val="clear" w:color="auto" w:fill="FFFFFF"/>
+        </w:rPr>
+        <w:t>ith the</w:t>
+      </w:r>
+      <w:r>
+        <w:rPr>
+          <w:rFonts w:cs="Arial"/>
+          <w:szCs w:val="18"/>
+          <w:bdr w:val="none" w:sz="0" w:space="0" w:color="auto" w:frame="1"/>
+          <w:shd w:val="clear" w:color="auto" w:fill="FFFFFF"/>
+        </w:rPr>
+        <w:t xml:space="preserve"> larger</w:t>
+      </w:r>
+      <w:r>
+        <w:rPr>
+          <w:rFonts w:cs="Arial"/>
+          <w:szCs w:val="18"/>
+          <w:bdr w:val="none" w:sz="0" w:space="0" w:color="auto" w:frame="1"/>
+          <w:shd w:val="clear" w:color="auto" w:fill="FFFFFF"/>
+        </w:rPr>
+        <w:t xml:space="preserve"> advancements of computing into the financial world</w:t>
+      </w:r>
+      <w:r>
+        <w:rPr>
+          <w:rFonts w:cs="Arial"/>
+          <w:szCs w:val="18"/>
+          <w:bdr w:val="none" w:sz="0" w:space="0" w:color="auto" w:frame="1"/>
+          <w:shd w:val="clear" w:color="auto" w:fill="FFFFFF"/>
+        </w:rPr>
+        <w:t>, optimisations</w:t>
+      </w:r>
+      <w:r>
+        <w:rPr>
+          <w:rFonts w:cs="Arial"/>
+          <w:szCs w:val="18"/>
+          <w:bdr w:val="none" w:sz="0" w:space="0" w:color="auto" w:frame="1"/>
+          <w:shd w:val="clear" w:color="auto" w:fill="FFFFFF"/>
+        </w:rPr>
+        <w:t xml:space="preserve"> like these are becoming easier to do, due to strides in both software and hardware. It is this area in which the project will take place; using mean-variance analysis to craft and optimise select portfolios to achieve the desired goals be it; minimum variance, maximum return or somewhere in between.</w:t>
+      </w:r>
+    </w:p>
     <w:p/>
     <w:p>
       <w:pPr>
         <w:pStyle w:val="Heading2"/>
       </w:pPr>
-      <w:bookmarkStart w:id="1" w:name="_Toc480394732"/>
-      <w:r>
-        <w:t>Background</w:t>
-      </w:r>
-      <w:bookmarkEnd w:id="1"/>
-    </w:p>
-    <w:p>
-      <w:pPr>
-        <w:spacing w:after="0" w:line="240" w:lineRule="auto"/>
-        <w:rPr>
-          <w:rFonts w:cs="Arial"/>
-          <w:szCs w:val="18"/>
-          <w:bdr w:val="none" w:sz="0" w:space="0" w:color="auto" w:frame="1"/>
-          <w:shd w:val="clear" w:color="auto" w:fill="FFFFFF"/>
-        </w:rPr>
-      </w:pPr>
-      <w:r>
-        <w:t xml:space="preserve">This section aims to set the scene of the project, providing context and introducing the problem at hand. </w:t>
-      </w:r>
-      <w:r>
-        <w:t>An investment is defined as “The Action or process of investing money for profit” (Oxford Dictionary, 2017). There are lots of different options that investors are faced with when it comes to choosing what to invest in</w:t>
-      </w:r>
-      <w:r>
-        <w:t>.</w:t>
-      </w:r>
-      <w:r>
-        <w:t xml:space="preserve"> There are </w:t>
-      </w:r>
-      <w:r>
-        <w:t>stocks, bonds, options, futures and countless more to consider. For this project, the focus is going to be on stocks. A stock is a portion of shares issued by a company (Oxford Dictionary, 2017). When investing into stocks, or anything for that matter, the genera</w:t>
-      </w:r>
-      <w:r>
-        <w:t xml:space="preserve">l goal is going to be that when it comes time to sell, they have risen in value enough that the investor has made a profit. However, making that profit almost never comes free. </w:t>
-      </w:r>
-      <w:r>
-        <w:rPr>
-          <w:rFonts w:cs="Arial"/>
-          <w:szCs w:val="18"/>
-          <w:bdr w:val="none" w:sz="0" w:space="0" w:color="auto" w:frame="1"/>
-          <w:shd w:val="clear" w:color="auto" w:fill="FFFFFF"/>
-        </w:rPr>
-        <w:t>Each investment</w:t>
-      </w:r>
-      <w:r>
-        <w:rPr>
-          <w:rFonts w:cs="Arial"/>
-          <w:szCs w:val="18"/>
-          <w:bdr w:val="none" w:sz="0" w:space="0" w:color="auto" w:frame="1"/>
-          <w:shd w:val="clear" w:color="auto" w:fill="FFFFFF"/>
-        </w:rPr>
-        <w:t xml:space="preserve"> typically</w:t>
-      </w:r>
-      <w:r>
-        <w:rPr>
-          <w:rFonts w:cs="Arial"/>
-          <w:szCs w:val="18"/>
-          <w:bdr w:val="none" w:sz="0" w:space="0" w:color="auto" w:frame="1"/>
-          <w:shd w:val="clear" w:color="auto" w:fill="FFFFFF"/>
-        </w:rPr>
-        <w:t xml:space="preserve"> has an “Expected Return” and a “Risk”</w:t>
-      </w:r>
-      <w:r>
-        <w:rPr>
-          <w:rFonts w:cs="Arial"/>
-          <w:szCs w:val="18"/>
-          <w:bdr w:val="none" w:sz="0" w:space="0" w:color="auto" w:frame="1"/>
-          <w:shd w:val="clear" w:color="auto" w:fill="FFFFFF"/>
-        </w:rPr>
-        <w:t xml:space="preserve"> aspect</w:t>
-      </w:r>
-      <w:r>
-        <w:rPr>
-          <w:rFonts w:cs="Arial"/>
-          <w:szCs w:val="18"/>
-          <w:bdr w:val="none" w:sz="0" w:space="0" w:color="auto" w:frame="1"/>
-          <w:shd w:val="clear" w:color="auto" w:fill="FFFFFF"/>
-        </w:rPr>
-        <w:t xml:space="preserve"> associated with</w:t>
-      </w:r>
-      <w:r>
-        <w:rPr>
-          <w:rFonts w:cs="Arial"/>
-          <w:szCs w:val="18"/>
-          <w:bdr w:val="none" w:sz="0" w:space="0" w:color="auto" w:frame="1"/>
-          <w:shd w:val="clear" w:color="auto" w:fill="FFFFFF"/>
-        </w:rPr>
-        <w:t xml:space="preserve"> it.</w:t>
-      </w:r>
-      <w:r>
-        <w:rPr>
-          <w:rFonts w:cs="Arial"/>
-          <w:szCs w:val="18"/>
-          <w:bdr w:val="none" w:sz="0" w:space="0" w:color="auto" w:frame="1"/>
-          <w:shd w:val="clear" w:color="auto" w:fill="FFFFFF"/>
-        </w:rPr>
-        <w:t xml:space="preserve"> These can be defined in a number of ways.</w:t>
-      </w:r>
-      <w:r>
-        <w:rPr>
-          <w:rFonts w:cs="Arial"/>
-          <w:szCs w:val="18"/>
-          <w:bdr w:val="none" w:sz="0" w:space="0" w:color="auto" w:frame="1"/>
-          <w:shd w:val="clear" w:color="auto" w:fill="FFFFFF"/>
-        </w:rPr>
-        <w:t xml:space="preserve"> </w:t>
-      </w:r>
-      <w:r>
-        <w:t xml:space="preserve">In the context of this project, </w:t>
-      </w:r>
-      <w:r>
-        <w:t>“Expected Return” is defined as the anticipated profit or loss on an investment</w:t>
-      </w:r>
-      <w:r>
-        <w:t xml:space="preserve"> characterised by a historical average</w:t>
+      <w:bookmarkStart w:id="2" w:name="_Toc480565163"/>
+      <w:r>
+        <w:t>Aims &amp; Objectives</w:t>
+      </w:r>
+      <w:bookmarkEnd w:id="2"/>
+    </w:p>
+    <w:p>
+      <w:pPr>
+        <w:pStyle w:val="Heading3"/>
+      </w:pPr>
+      <w:bookmarkStart w:id="3" w:name="_Toc480565164"/>
+      <w:r>
+        <w:t>Aim</w:t>
+      </w:r>
+      <w:r>
+        <w:t xml:space="preserve"> &amp; Rationale</w:t>
+      </w:r>
+      <w:bookmarkEnd w:id="3"/>
+    </w:p>
+    <w:p>
+      <w:r>
+        <w:t>The aim</w:t>
+      </w:r>
+      <w:r>
+        <w:t xml:space="preserve"> and rationale</w:t>
+      </w:r>
+      <w:r>
+        <w:t xml:space="preserve"> of this project is to create a proprietary </w:t>
+      </w:r>
+      <w:r>
+        <w:t>asset allocation</w:t>
+      </w:r>
+      <w:r>
+        <w:t xml:space="preserve"> system that demonstrates the effectiveness of Modern Portfolio Theory in creating investment strategies</w:t>
       </w:r>
       <w:r>
         <w:t xml:space="preserve">. </w:t>
       </w:r>
       <w:r>
-        <w:t xml:space="preserve">“Risk” is defined as the volatility of </w:t>
-      </w:r>
-      <w:r>
-        <w:t>an investment’s return, which is effectively the likelihood that an investment’s actual return will be different to the expected return</w:t>
-      </w:r>
-      <w:r>
-        <w:t>. This is characterised as</w:t>
-      </w:r>
-      <w:r>
-        <w:t xml:space="preserve"> variance</w:t>
-      </w:r>
-      <w:r>
-        <w:t>.</w:t>
-      </w:r>
-      <w:r>
-        <w:t xml:space="preserve"> </w:t>
-      </w:r>
-      <w:r>
-        <w:t xml:space="preserve">The </w:t>
-      </w:r>
-      <w:r>
-        <w:t>best possible investment would be one that had a very high return with no risk attached.</w:t>
-      </w:r>
-      <w:r>
-        <w:t xml:space="preserve"> Sadly,</w:t>
-      </w:r>
-      <w:r>
-        <w:t xml:space="preserve"> </w:t>
-      </w:r>
-      <w:r>
-        <w:t>t</w:t>
-      </w:r>
-      <w:r>
-        <w:t>his is never the case as almost every investment is guaranteed to have some kind of inherent risk (</w:t>
-      </w:r>
-      <w:proofErr w:type="spellStart"/>
-      <w:r>
-        <w:rPr>
-          <w:rFonts w:cs="Arial"/>
-          <w:szCs w:val="18"/>
-          <w:bdr w:val="none" w:sz="0" w:space="0" w:color="auto" w:frame="1"/>
-          <w:shd w:val="clear" w:color="auto" w:fill="FFFFFF"/>
-        </w:rPr>
-        <w:t>Thangavelu</w:t>
-      </w:r>
-      <w:proofErr w:type="spellEnd"/>
-      <w:r>
-        <w:rPr>
-          <w:rFonts w:cs="Arial"/>
-          <w:szCs w:val="18"/>
-          <w:bdr w:val="none" w:sz="0" w:space="0" w:color="auto" w:frame="1"/>
-          <w:shd w:val="clear" w:color="auto" w:fill="FFFFFF"/>
-        </w:rPr>
-        <w:t>, 2015).</w:t>
-      </w:r>
-      <w:r>
-        <w:rPr>
-          <w:rFonts w:cs="Arial"/>
-          <w:szCs w:val="18"/>
-          <w:bdr w:val="none" w:sz="0" w:space="0" w:color="auto" w:frame="1"/>
-          <w:shd w:val="clear" w:color="auto" w:fill="FFFFFF"/>
-        </w:rPr>
-        <w:t xml:space="preserve"> To achieve those higher returns, investors have to be </w:t>
-      </w:r>
-      <w:r>
-        <w:rPr>
-          <w:rFonts w:cs="Arial"/>
-          <w:szCs w:val="18"/>
-          <w:bdr w:val="none" w:sz="0" w:space="0" w:color="auto" w:frame="1"/>
-          <w:shd w:val="clear" w:color="auto" w:fill="FFFFFF"/>
-        </w:rPr>
-        <w:t>prepared</w:t>
-      </w:r>
-      <w:r>
-        <w:rPr>
-          <w:rFonts w:cs="Arial"/>
-          <w:szCs w:val="18"/>
-          <w:bdr w:val="none" w:sz="0" w:space="0" w:color="auto" w:frame="1"/>
-          <w:shd w:val="clear" w:color="auto" w:fill="FFFFFF"/>
-        </w:rPr>
-        <w:t xml:space="preserve"> to take on the </w:t>
-      </w:r>
-      <w:r>
-        <w:rPr>
-          <w:rFonts w:cs="Arial"/>
-          <w:szCs w:val="18"/>
-          <w:bdr w:val="none" w:sz="0" w:space="0" w:color="auto" w:frame="1"/>
-          <w:shd w:val="clear" w:color="auto" w:fill="FFFFFF"/>
-        </w:rPr>
-        <w:t xml:space="preserve">extra </w:t>
-      </w:r>
-      <w:r>
-        <w:rPr>
-          <w:rFonts w:cs="Arial"/>
-          <w:szCs w:val="18"/>
-          <w:bdr w:val="none" w:sz="0" w:space="0" w:color="auto" w:frame="1"/>
-          <w:shd w:val="clear" w:color="auto" w:fill="FFFFFF"/>
-        </w:rPr>
-        <w:t>risk involved in doin</w:t>
-      </w:r>
-      <w:r>
-        <w:rPr>
-          <w:rFonts w:cs="Arial"/>
-          <w:szCs w:val="18"/>
-          <w:bdr w:val="none" w:sz="0" w:space="0" w:color="auto" w:frame="1"/>
-          <w:shd w:val="clear" w:color="auto" w:fill="FFFFFF"/>
-        </w:rPr>
-        <w:t>g so.</w:t>
-      </w:r>
-    </w:p>
-    <w:p>
-      <w:pPr>
-        <w:spacing w:after="0" w:line="240" w:lineRule="auto"/>
-        <w:rPr>
-          <w:rFonts w:cs="Arial"/>
-          <w:szCs w:val="18"/>
-          <w:bdr w:val="none" w:sz="0" w:space="0" w:color="auto" w:frame="1"/>
-          <w:shd w:val="clear" w:color="auto" w:fill="FFFFFF"/>
-        </w:rPr>
-      </w:pPr>
-    </w:p>
-    <w:p>
-      <w:pPr>
-        <w:spacing w:after="0" w:line="240" w:lineRule="auto"/>
-        <w:rPr>
-          <w:rFonts w:cs="Arial"/>
-          <w:szCs w:val="18"/>
-          <w:bdr w:val="none" w:sz="0" w:space="0" w:color="auto" w:frame="1"/>
-          <w:shd w:val="clear" w:color="auto" w:fill="FFFFFF"/>
-        </w:rPr>
-      </w:pPr>
-      <w:r>
-        <w:rPr>
-          <w:rFonts w:cs="Arial"/>
-          <w:szCs w:val="18"/>
-          <w:bdr w:val="none" w:sz="0" w:space="0" w:color="auto" w:frame="1"/>
-          <w:shd w:val="clear" w:color="auto" w:fill="FFFFFF"/>
-        </w:rPr>
-        <w:t>It would be unusual for investors to</w:t>
-      </w:r>
-      <w:r>
-        <w:rPr>
-          <w:rFonts w:cs="Arial"/>
-          <w:szCs w:val="18"/>
-          <w:bdr w:val="none" w:sz="0" w:space="0" w:color="auto" w:frame="1"/>
-          <w:shd w:val="clear" w:color="auto" w:fill="FFFFFF"/>
-        </w:rPr>
-        <w:t xml:space="preserve"> only</w:t>
-      </w:r>
-      <w:r>
-        <w:rPr>
-          <w:rFonts w:cs="Arial"/>
-          <w:szCs w:val="18"/>
-          <w:bdr w:val="none" w:sz="0" w:space="0" w:color="auto" w:frame="1"/>
-          <w:shd w:val="clear" w:color="auto" w:fill="FFFFFF"/>
-        </w:rPr>
-        <w:t xml:space="preserve"> invest in one </w:t>
-      </w:r>
-      <w:r>
-        <w:rPr>
-          <w:rFonts w:cs="Arial"/>
-          <w:szCs w:val="18"/>
-          <w:bdr w:val="none" w:sz="0" w:space="0" w:color="auto" w:frame="1"/>
-          <w:shd w:val="clear" w:color="auto" w:fill="FFFFFF"/>
-        </w:rPr>
-        <w:t>asset</w:t>
-      </w:r>
-      <w:r>
-        <w:rPr>
-          <w:rFonts w:cs="Arial"/>
-          <w:szCs w:val="18"/>
-          <w:bdr w:val="none" w:sz="0" w:space="0" w:color="auto" w:frame="1"/>
-          <w:shd w:val="clear" w:color="auto" w:fill="FFFFFF"/>
-        </w:rPr>
-        <w:t xml:space="preserve"> at </w:t>
-      </w:r>
-      <w:r>
-        <w:rPr>
-          <w:rFonts w:cs="Arial"/>
-          <w:szCs w:val="18"/>
-          <w:bdr w:val="none" w:sz="0" w:space="0" w:color="auto" w:frame="1"/>
-          <w:shd w:val="clear" w:color="auto" w:fill="FFFFFF"/>
-        </w:rPr>
-        <w:t>a time Instead, what is created is a</w:t>
-      </w:r>
-      <w:r>
-        <w:rPr>
-          <w:rFonts w:cs="Arial"/>
-          <w:szCs w:val="18"/>
-          <w:bdr w:val="none" w:sz="0" w:space="0" w:color="auto" w:frame="1"/>
-          <w:shd w:val="clear" w:color="auto" w:fill="FFFFFF"/>
-        </w:rPr>
-        <w:t xml:space="preserve"> portfolio. A portfolio is “a range of investments held by a person or organisation” </w:t>
-      </w:r>
-      <w:r>
-        <w:t>(Oxford Dictionary, 2017)</w:t>
-      </w:r>
-      <w:r>
-        <w:rPr>
-          <w:rFonts w:cs="Arial"/>
-          <w:szCs w:val="18"/>
-          <w:bdr w:val="none" w:sz="0" w:space="0" w:color="auto" w:frame="1"/>
-          <w:shd w:val="clear" w:color="auto" w:fill="FFFFFF"/>
-        </w:rPr>
-        <w:t>.</w:t>
-      </w:r>
-      <w:r>
-        <w:rPr>
-          <w:rFonts w:cs="Arial"/>
-          <w:szCs w:val="18"/>
-          <w:bdr w:val="none" w:sz="0" w:space="0" w:color="auto" w:frame="1"/>
-          <w:shd w:val="clear" w:color="auto" w:fill="FFFFFF"/>
-        </w:rPr>
-        <w:t xml:space="preserve"> Due to the insanely large amount of asset options that are available for investors to choose from, this introduces a small part of the problem that this project addresses. How do you decide what assets to invest in?</w:t>
-      </w:r>
-      <w:r>
-        <w:rPr>
-          <w:rFonts w:cs="Arial"/>
-          <w:szCs w:val="18"/>
-          <w:bdr w:val="none" w:sz="0" w:space="0" w:color="auto" w:frame="1"/>
-          <w:shd w:val="clear" w:color="auto" w:fill="FFFFFF"/>
-        </w:rPr>
-        <w:t xml:space="preserve"> </w:t>
-      </w:r>
-      <w:r>
-        <w:rPr>
-          <w:rFonts w:cs="Arial"/>
-          <w:szCs w:val="18"/>
-          <w:bdr w:val="none" w:sz="0" w:space="0" w:color="auto" w:frame="1"/>
-          <w:shd w:val="clear" w:color="auto" w:fill="FFFFFF"/>
-        </w:rPr>
-        <w:t>Traditionally when creating portfolios, investors</w:t>
-      </w:r>
-      <w:r>
-        <w:rPr>
-          <w:rFonts w:cs="Arial"/>
-          <w:szCs w:val="18"/>
-          <w:bdr w:val="none" w:sz="0" w:space="0" w:color="auto" w:frame="1"/>
-          <w:shd w:val="clear" w:color="auto" w:fill="FFFFFF"/>
-        </w:rPr>
-        <w:t xml:space="preserve"> would select asset</w:t>
-      </w:r>
-      <w:r>
-        <w:rPr>
-          <w:rFonts w:cs="Arial"/>
-          <w:szCs w:val="18"/>
-          <w:bdr w:val="none" w:sz="0" w:space="0" w:color="auto" w:frame="1"/>
-          <w:shd w:val="clear" w:color="auto" w:fill="FFFFFF"/>
-        </w:rPr>
-        <w:t>s using anecdotal analysis or</w:t>
-      </w:r>
-      <w:r>
-        <w:rPr>
-          <w:rFonts w:cs="Arial"/>
-          <w:szCs w:val="18"/>
-          <w:bdr w:val="none" w:sz="0" w:space="0" w:color="auto" w:frame="1"/>
-          <w:shd w:val="clear" w:color="auto" w:fill="FFFFFF"/>
-        </w:rPr>
-        <w:t xml:space="preserve"> statistics of each asset individually</w:t>
-      </w:r>
-      <w:r>
-        <w:rPr>
-          <w:rFonts w:cs="Arial"/>
-          <w:szCs w:val="18"/>
-          <w:bdr w:val="none" w:sz="0" w:space="0" w:color="auto" w:frame="1"/>
-          <w:shd w:val="clear" w:color="auto" w:fill="FFFFFF"/>
-        </w:rPr>
-        <w:t>.</w:t>
-      </w:r>
-      <w:r>
-        <w:rPr>
-          <w:rFonts w:cs="Arial"/>
-          <w:szCs w:val="18"/>
-          <w:bdr w:val="none" w:sz="0" w:space="0" w:color="auto" w:frame="1"/>
-          <w:shd w:val="clear" w:color="auto" w:fill="FFFFFF"/>
-        </w:rPr>
-        <w:t xml:space="preserve"> T</w:t>
-      </w:r>
-      <w:r>
-        <w:rPr>
-          <w:rFonts w:cs="Arial"/>
-          <w:szCs w:val="18"/>
-          <w:bdr w:val="none" w:sz="0" w:space="0" w:color="auto" w:frame="1"/>
-          <w:shd w:val="clear" w:color="auto" w:fill="FFFFFF"/>
-        </w:rPr>
-        <w:t>his</w:t>
-      </w:r>
-      <w:r>
-        <w:rPr>
-          <w:rFonts w:cs="Arial"/>
-          <w:szCs w:val="18"/>
-          <w:bdr w:val="none" w:sz="0" w:space="0" w:color="auto" w:frame="1"/>
-          <w:shd w:val="clear" w:color="auto" w:fill="FFFFFF"/>
-        </w:rPr>
-        <w:t xml:space="preserve"> change</w:t>
-      </w:r>
-      <w:r>
-        <w:rPr>
-          <w:rFonts w:cs="Arial"/>
-          <w:szCs w:val="18"/>
-          <w:bdr w:val="none" w:sz="0" w:space="0" w:color="auto" w:frame="1"/>
-          <w:shd w:val="clear" w:color="auto" w:fill="FFFFFF"/>
-        </w:rPr>
-        <w:t>d</w:t>
-      </w:r>
-      <w:r>
-        <w:rPr>
-          <w:rFonts w:cs="Arial"/>
-          <w:szCs w:val="18"/>
-          <w:bdr w:val="none" w:sz="0" w:space="0" w:color="auto" w:frame="1"/>
-          <w:shd w:val="clear" w:color="auto" w:fill="FFFFFF"/>
-        </w:rPr>
-        <w:t xml:space="preserve"> when</w:t>
-      </w:r>
-      <w:r>
-        <w:rPr>
-          <w:rFonts w:cs="Arial"/>
-          <w:szCs w:val="18"/>
-          <w:bdr w:val="none" w:sz="0" w:space="0" w:color="auto" w:frame="1"/>
-          <w:shd w:val="clear" w:color="auto" w:fill="FFFFFF"/>
-        </w:rPr>
-        <w:t xml:space="preserve"> </w:t>
-      </w:r>
-      <w:r>
-        <w:rPr>
-          <w:rFonts w:cs="Arial"/>
-          <w:szCs w:val="18"/>
-          <w:bdr w:val="none" w:sz="0" w:space="0" w:color="auto" w:frame="1"/>
-          <w:shd w:val="clear" w:color="auto" w:fill="FFFFFF"/>
-        </w:rPr>
-        <w:t>Harry Markowitz’s paper “Portfolio Selection” was released in March 1952 compiled within The Journal of Finance.</w:t>
-      </w:r>
-      <w:r>
-        <w:rPr>
-          <w:rFonts w:cs="Arial"/>
-          <w:szCs w:val="18"/>
-          <w:bdr w:val="none" w:sz="0" w:space="0" w:color="auto" w:frame="1"/>
-          <w:shd w:val="clear" w:color="auto" w:fill="FFFFFF"/>
-        </w:rPr>
-        <w:t xml:space="preserve"> </w:t>
-      </w:r>
-      <w:r>
-        <w:rPr>
-          <w:rFonts w:cs="Arial"/>
-          <w:szCs w:val="18"/>
-          <w:bdr w:val="none" w:sz="0" w:space="0" w:color="auto" w:frame="1"/>
-          <w:shd w:val="clear" w:color="auto" w:fill="FFFFFF"/>
-        </w:rPr>
-        <w:t>Markowitz put forward</w:t>
-      </w:r>
-      <w:r>
-        <w:rPr>
-          <w:rFonts w:cs="Arial"/>
-          <w:szCs w:val="18"/>
-          <w:bdr w:val="none" w:sz="0" w:space="0" w:color="auto" w:frame="1"/>
-          <w:shd w:val="clear" w:color="auto" w:fill="FFFFFF"/>
-        </w:rPr>
-        <w:t xml:space="preserve"> among others,</w:t>
-      </w:r>
-      <w:r>
-        <w:rPr>
-          <w:rFonts w:cs="Arial"/>
-          <w:szCs w:val="18"/>
-          <w:bdr w:val="none" w:sz="0" w:space="0" w:color="auto" w:frame="1"/>
-          <w:shd w:val="clear" w:color="auto" w:fill="FFFFFF"/>
-        </w:rPr>
-        <w:t xml:space="preserve"> the idea of </w:t>
-      </w:r>
-      <w:r>
-        <w:rPr>
-          <w:rFonts w:cs="Arial"/>
-          <w:szCs w:val="18"/>
-          <w:bdr w:val="none" w:sz="0" w:space="0" w:color="auto" w:frame="1"/>
-          <w:shd w:val="clear" w:color="auto" w:fill="FFFFFF"/>
-        </w:rPr>
-        <w:t xml:space="preserve">looking at how assets move and interact with the portfolio </w:t>
-      </w:r>
-      <w:r>
-        <w:rPr>
-          <w:rFonts w:cs="Arial"/>
-          <w:szCs w:val="18"/>
-          <w:bdr w:val="none" w:sz="0" w:space="0" w:color="auto" w:frame="1"/>
-          <w:shd w:val="clear" w:color="auto" w:fill="FFFFFF"/>
-        </w:rPr>
-        <w:t>as</w:t>
-      </w:r>
-      <w:r>
-        <w:rPr>
-          <w:rFonts w:cs="Arial"/>
-          <w:szCs w:val="18"/>
-          <w:bdr w:val="none" w:sz="0" w:space="0" w:color="auto" w:frame="1"/>
-          <w:shd w:val="clear" w:color="auto" w:fill="FFFFFF"/>
-        </w:rPr>
-        <w:t xml:space="preserve"> a whole rather than</w:t>
-      </w:r>
-      <w:r>
-        <w:rPr>
-          <w:rFonts w:cs="Arial"/>
-          <w:szCs w:val="18"/>
-          <w:bdr w:val="none" w:sz="0" w:space="0" w:color="auto" w:frame="1"/>
-          <w:shd w:val="clear" w:color="auto" w:fill="FFFFFF"/>
-        </w:rPr>
-        <w:t xml:space="preserve"> on an individual basis</w:t>
-      </w:r>
-      <w:r>
-        <w:rPr>
-          <w:rFonts w:cs="Arial"/>
-          <w:szCs w:val="18"/>
-          <w:bdr w:val="none" w:sz="0" w:space="0" w:color="auto" w:frame="1"/>
-          <w:shd w:val="clear" w:color="auto" w:fill="FFFFFF"/>
-        </w:rPr>
-        <w:t>.</w:t>
-      </w:r>
-      <w:r>
-        <w:rPr>
-          <w:rFonts w:cs="Arial"/>
-          <w:szCs w:val="18"/>
-          <w:bdr w:val="none" w:sz="0" w:space="0" w:color="auto" w:frame="1"/>
-          <w:shd w:val="clear" w:color="auto" w:fill="FFFFFF"/>
-        </w:rPr>
-        <w:t xml:space="preserve"> Instead of looking at an asset’s individual variance, it</w:t>
-      </w:r>
-      <w:r>
-        <w:rPr>
-          <w:rFonts w:cs="Arial"/>
-          <w:szCs w:val="18"/>
-          <w:bdr w:val="none" w:sz="0" w:space="0" w:color="auto" w:frame="1"/>
-          <w:shd w:val="clear" w:color="auto" w:fill="FFFFFF"/>
-        </w:rPr>
-        <w:t xml:space="preserve"> instead </w:t>
-      </w:r>
-      <w:r>
-        <w:rPr>
-          <w:rFonts w:cs="Arial"/>
-          <w:szCs w:val="18"/>
-          <w:bdr w:val="none" w:sz="0" w:space="0" w:color="auto" w:frame="1"/>
-          <w:shd w:val="clear" w:color="auto" w:fill="FFFFFF"/>
-        </w:rPr>
-        <w:t>considers the risk of the portfolio to be</w:t>
-      </w:r>
-      <w:r>
-        <w:rPr>
-          <w:rFonts w:cs="Arial"/>
-          <w:szCs w:val="18"/>
-          <w:bdr w:val="none" w:sz="0" w:space="0" w:color="auto" w:frame="1"/>
-          <w:shd w:val="clear" w:color="auto" w:fill="FFFFFF"/>
-        </w:rPr>
-        <w:t xml:space="preserve"> determined by the covariance between each </w:t>
-      </w:r>
-      <w:r>
-        <w:rPr>
-          <w:rFonts w:cs="Arial"/>
-          <w:szCs w:val="18"/>
-          <w:bdr w:val="none" w:sz="0" w:space="0" w:color="auto" w:frame="1"/>
-          <w:shd w:val="clear" w:color="auto" w:fill="FFFFFF"/>
-        </w:rPr>
-        <w:t>asset.</w:t>
-      </w:r>
-      <w:r>
-        <w:rPr>
-          <w:rFonts w:cs="Arial"/>
-          <w:szCs w:val="18"/>
-          <w:bdr w:val="none" w:sz="0" w:space="0" w:color="auto" w:frame="1"/>
-          <w:shd w:val="clear" w:color="auto" w:fill="FFFFFF"/>
-        </w:rPr>
-        <w:t xml:space="preserve"> In finance, covariance is a measure of how much the returns of two assets move together, contextualising the risk of a specific asset with the rest of the portfolio (Investopedia, 2017).</w:t>
-      </w:r>
-      <w:r>
-        <w:rPr>
-          <w:rFonts w:cs="Arial"/>
-          <w:szCs w:val="18"/>
-          <w:bdr w:val="none" w:sz="0" w:space="0" w:color="auto" w:frame="1"/>
-          <w:shd w:val="clear" w:color="auto" w:fill="FFFFFF"/>
-        </w:rPr>
-        <w:t xml:space="preserve"> One of </w:t>
-      </w:r>
-      <w:r>
-        <w:rPr>
-          <w:rFonts w:cs="Arial"/>
-          <w:szCs w:val="18"/>
-          <w:bdr w:val="none" w:sz="0" w:space="0" w:color="auto" w:frame="1"/>
-          <w:shd w:val="clear" w:color="auto" w:fill="FFFFFF"/>
-        </w:rPr>
-        <w:t>Markowitz</w:t>
-      </w:r>
-      <w:r>
-        <w:rPr>
-          <w:rFonts w:cs="Arial"/>
-          <w:szCs w:val="18"/>
-          <w:bdr w:val="none" w:sz="0" w:space="0" w:color="auto" w:frame="1"/>
-          <w:shd w:val="clear" w:color="auto" w:fill="FFFFFF"/>
-        </w:rPr>
-        <w:t>’s biggest ideas is</w:t>
-      </w:r>
-      <w:r>
-        <w:rPr>
-          <w:rFonts w:cs="Arial"/>
-          <w:szCs w:val="18"/>
-          <w:bdr w:val="none" w:sz="0" w:space="0" w:color="auto" w:frame="1"/>
-          <w:shd w:val="clear" w:color="auto" w:fill="FFFFFF"/>
-        </w:rPr>
-        <w:t xml:space="preserve"> that investors can</w:t>
-      </w:r>
-      <w:r>
-        <w:rPr>
-          <w:rFonts w:cs="Arial"/>
-          <w:szCs w:val="18"/>
-          <w:bdr w:val="none" w:sz="0" w:space="0" w:color="auto" w:frame="1"/>
-          <w:shd w:val="clear" w:color="auto" w:fill="FFFFFF"/>
-        </w:rPr>
-        <w:t xml:space="preserve"> potentially</w:t>
-      </w:r>
-      <w:r>
-        <w:rPr>
-          <w:rFonts w:cs="Arial"/>
-          <w:szCs w:val="18"/>
-          <w:bdr w:val="none" w:sz="0" w:space="0" w:color="auto" w:frame="1"/>
-          <w:shd w:val="clear" w:color="auto" w:fill="FFFFFF"/>
-        </w:rPr>
-        <w:t xml:space="preserve"> </w:t>
-      </w:r>
-      <w:r>
-        <w:rPr>
-          <w:rFonts w:cs="Arial"/>
-          <w:szCs w:val="18"/>
-          <w:bdr w:val="none" w:sz="0" w:space="0" w:color="auto" w:frame="1"/>
-          <w:shd w:val="clear" w:color="auto" w:fill="FFFFFF"/>
-        </w:rPr>
-        <w:t>decrease the amount of risk they are having to take</w:t>
-      </w:r>
-      <w:r>
-        <w:rPr>
-          <w:rFonts w:cs="Arial"/>
-          <w:szCs w:val="18"/>
-          <w:bdr w:val="none" w:sz="0" w:space="0" w:color="auto" w:frame="1"/>
-          <w:shd w:val="clear" w:color="auto" w:fill="FFFFFF"/>
-        </w:rPr>
-        <w:t xml:space="preserve"> for</w:t>
-      </w:r>
-      <w:r>
-        <w:rPr>
-          <w:rFonts w:cs="Arial"/>
-          <w:szCs w:val="18"/>
-          <w:bdr w:val="none" w:sz="0" w:space="0" w:color="auto" w:frame="1"/>
-          <w:shd w:val="clear" w:color="auto" w:fill="FFFFFF"/>
-        </w:rPr>
-        <w:t xml:space="preserve"> </w:t>
-      </w:r>
-      <w:r>
-        <w:rPr>
-          <w:rFonts w:cs="Arial"/>
-          <w:szCs w:val="18"/>
-          <w:bdr w:val="none" w:sz="0" w:space="0" w:color="auto" w:frame="1"/>
-          <w:shd w:val="clear" w:color="auto" w:fill="FFFFFF"/>
-        </w:rPr>
-        <w:t>the same return through</w:t>
-      </w:r>
-      <w:r>
-        <w:rPr>
-          <w:rFonts w:cs="Arial"/>
-          <w:szCs w:val="18"/>
-          <w:bdr w:val="none" w:sz="0" w:space="0" w:color="auto" w:frame="1"/>
-          <w:shd w:val="clear" w:color="auto" w:fill="FFFFFF"/>
-        </w:rPr>
-        <w:t xml:space="preserve"> means of diversification</w:t>
-      </w:r>
-      <w:r>
-        <w:rPr>
-          <w:rFonts w:cs="Arial"/>
-          <w:szCs w:val="18"/>
-          <w:bdr w:val="none" w:sz="0" w:space="0" w:color="auto" w:frame="1"/>
-          <w:shd w:val="clear" w:color="auto" w:fill="FFFFFF"/>
-        </w:rPr>
-        <w:t xml:space="preserve"> (Shipway, 2009)</w:t>
-      </w:r>
-      <w:r>
-        <w:rPr>
-          <w:rFonts w:cs="Arial"/>
-          <w:szCs w:val="18"/>
-          <w:bdr w:val="none" w:sz="0" w:space="0" w:color="auto" w:frame="1"/>
-          <w:shd w:val="clear" w:color="auto" w:fill="FFFFFF"/>
-        </w:rPr>
-        <w:t>.</w:t>
-      </w:r>
-      <w:r>
-        <w:rPr>
-          <w:rFonts w:cs="Arial"/>
-          <w:szCs w:val="18"/>
-          <w:bdr w:val="none" w:sz="0" w:space="0" w:color="auto" w:frame="1"/>
-          <w:shd w:val="clear" w:color="auto" w:fill="FFFFFF"/>
-        </w:rPr>
-        <w:t xml:space="preserve"> By spreading investments out over a larger number of diverse assets, the risk associated is generally going to be lower than if the investments were made in only one or two assets. This is due to each asset reacting differently to certain scenarios. With a large and diverse portfolio, there are going to be scenarios in which some assets will pay off, and some that won’t (Elton and Gruber, 1997).</w:t>
-      </w:r>
-    </w:p>
-    <w:p>
-      <w:pPr>
-        <w:spacing w:after="0" w:line="240" w:lineRule="auto"/>
-        <w:rPr>
-          <w:rFonts w:cs="Arial"/>
-          <w:szCs w:val="18"/>
-          <w:bdr w:val="none" w:sz="0" w:space="0" w:color="auto" w:frame="1"/>
-          <w:shd w:val="clear" w:color="auto" w:fill="FFFFFF"/>
-        </w:rPr>
-      </w:pPr>
-    </w:p>
-    <w:p>
-      <w:pPr>
-        <w:spacing w:after="0" w:line="240" w:lineRule="auto"/>
-        <w:rPr>
-          <w:rFonts w:cs="Arial"/>
-          <w:szCs w:val="18"/>
-          <w:bdr w:val="none" w:sz="0" w:space="0" w:color="auto" w:frame="1"/>
-          <w:shd w:val="clear" w:color="auto" w:fill="FFFFFF"/>
-        </w:rPr>
-      </w:pPr>
-      <w:r>
-        <w:rPr>
-          <w:rFonts w:cs="Arial"/>
-          <w:szCs w:val="18"/>
-          <w:bdr w:val="none" w:sz="0" w:space="0" w:color="auto" w:frame="1"/>
-          <w:shd w:val="clear" w:color="auto" w:fill="FFFFFF"/>
-        </w:rPr>
-        <w:t xml:space="preserve">The age old question of how to distribute your budget between each of your assets forms the problem that this project aims to provide a solution for. </w:t>
-      </w:r>
-      <w:r>
-        <w:rPr>
-          <w:rFonts w:cs="Arial"/>
-          <w:szCs w:val="18"/>
-          <w:bdr w:val="none" w:sz="0" w:space="0" w:color="auto" w:frame="1"/>
-          <w:shd w:val="clear" w:color="auto" w:fill="FFFFFF"/>
-        </w:rPr>
-        <w:t>Modern Portfolio Theory (MPT) is a combination of Markowitz’s “Portfolio Selection” theory and William Sharpe’s later contributions in 1964 with his Capital Asset Pricing Model (CAPM). It is an investment framework that provides guidance for the creation of portfolios based on the maximisation of expected returns for a given risk (</w:t>
-      </w:r>
-      <w:proofErr w:type="spellStart"/>
-      <w:r>
-        <w:rPr>
-          <w:rFonts w:cs="Arial"/>
-          <w:szCs w:val="18"/>
-          <w:bdr w:val="none" w:sz="0" w:space="0" w:color="auto" w:frame="1"/>
-          <w:shd w:val="clear" w:color="auto" w:fill="FFFFFF"/>
-        </w:rPr>
-        <w:t>Mangram</w:t>
-      </w:r>
-      <w:proofErr w:type="spellEnd"/>
-      <w:r>
-        <w:rPr>
-          <w:rFonts w:cs="Arial"/>
-          <w:szCs w:val="18"/>
-          <w:bdr w:val="none" w:sz="0" w:space="0" w:color="auto" w:frame="1"/>
-          <w:shd w:val="clear" w:color="auto" w:fill="FFFFFF"/>
-        </w:rPr>
-        <w:t xml:space="preserve">, 2013).  </w:t>
-      </w:r>
-      <w:r>
-        <w:rPr>
-          <w:rFonts w:cs="Arial"/>
-          <w:szCs w:val="18"/>
-          <w:bdr w:val="none" w:sz="0" w:space="0" w:color="auto" w:frame="1"/>
-          <w:shd w:val="clear" w:color="auto" w:fill="FFFFFF"/>
-        </w:rPr>
-        <w:t>Markowitz</w:t>
-      </w:r>
-      <w:r>
-        <w:rPr>
-          <w:rFonts w:cs="Arial"/>
-          <w:szCs w:val="18"/>
-          <w:bdr w:val="none" w:sz="0" w:space="0" w:color="auto" w:frame="1"/>
-          <w:shd w:val="clear" w:color="auto" w:fill="FFFFFF"/>
-        </w:rPr>
-        <w:t xml:space="preserve"> said that for every level of risk, there exists what he described as an “efficient portfolio”.</w:t>
-      </w:r>
-      <w:r>
-        <w:rPr>
-          <w:rFonts w:cs="Arial"/>
-          <w:szCs w:val="18"/>
-          <w:bdr w:val="none" w:sz="0" w:space="0" w:color="auto" w:frame="1"/>
-          <w:shd w:val="clear" w:color="auto" w:fill="FFFFFF"/>
-        </w:rPr>
-        <w:t xml:space="preserve"> This being the portfolio that provides the maximum return for that specific amount of risk.</w:t>
-      </w:r>
-      <w:r>
-        <w:rPr>
-          <w:rFonts w:cs="Arial"/>
-          <w:szCs w:val="18"/>
-          <w:bdr w:val="none" w:sz="0" w:space="0" w:color="auto" w:frame="1"/>
-          <w:shd w:val="clear" w:color="auto" w:fill="FFFFFF"/>
-        </w:rPr>
-        <w:t xml:space="preserve"> </w:t>
-      </w:r>
-      <w:r>
-        <w:rPr>
-          <w:rFonts w:cs="Arial"/>
-          <w:szCs w:val="18"/>
-          <w:bdr w:val="none" w:sz="0" w:space="0" w:color="auto" w:frame="1"/>
-          <w:shd w:val="clear" w:color="auto" w:fill="FFFFFF"/>
-        </w:rPr>
-        <w:t xml:space="preserve">The Mean-Variance analysis techniques </w:t>
-      </w:r>
-      <w:r>
-        <w:rPr>
-          <w:rFonts w:cs="Arial"/>
-          <w:szCs w:val="18"/>
-          <w:bdr w:val="none" w:sz="0" w:space="0" w:color="auto" w:frame="1"/>
-          <w:shd w:val="clear" w:color="auto" w:fill="FFFFFF"/>
-        </w:rPr>
-        <w:lastRenderedPageBreak/>
-        <w:t xml:space="preserve">featured within </w:t>
-      </w:r>
-      <w:r>
-        <w:rPr>
-          <w:rFonts w:cs="Arial"/>
-          <w:szCs w:val="18"/>
-          <w:bdr w:val="none" w:sz="0" w:space="0" w:color="auto" w:frame="1"/>
-          <w:shd w:val="clear" w:color="auto" w:fill="FFFFFF"/>
-        </w:rPr>
-        <w:t>Modern Portfolio Theory provides insight into</w:t>
-      </w:r>
-      <w:r>
-        <w:rPr>
-          <w:rFonts w:cs="Arial"/>
-          <w:szCs w:val="18"/>
-          <w:bdr w:val="none" w:sz="0" w:space="0" w:color="auto" w:frame="1"/>
-          <w:shd w:val="clear" w:color="auto" w:fill="FFFFFF"/>
-        </w:rPr>
-        <w:t xml:space="preserve"> mathematical</w:t>
-      </w:r>
-      <w:r>
-        <w:rPr>
-          <w:rFonts w:cs="Arial"/>
-          <w:szCs w:val="18"/>
-          <w:bdr w:val="none" w:sz="0" w:space="0" w:color="auto" w:frame="1"/>
-          <w:shd w:val="clear" w:color="auto" w:fill="FFFFFF"/>
-        </w:rPr>
-        <w:t xml:space="preserve"> </w:t>
-      </w:r>
-      <w:r>
-        <w:rPr>
-          <w:rFonts w:cs="Arial"/>
-          <w:szCs w:val="18"/>
-          <w:bdr w:val="none" w:sz="0" w:space="0" w:color="auto" w:frame="1"/>
-          <w:shd w:val="clear" w:color="auto" w:fill="FFFFFF"/>
-        </w:rPr>
-        <w:t xml:space="preserve">ways of </w:t>
-      </w:r>
-      <w:r>
-        <w:rPr>
-          <w:rFonts w:cs="Arial"/>
-          <w:szCs w:val="18"/>
-          <w:bdr w:val="none" w:sz="0" w:space="0" w:color="auto" w:frame="1"/>
-          <w:shd w:val="clear" w:color="auto" w:fill="FFFFFF"/>
-        </w:rPr>
-        <w:t>identify</w:t>
-      </w:r>
-      <w:r>
-        <w:rPr>
-          <w:rFonts w:cs="Arial"/>
-          <w:szCs w:val="18"/>
-          <w:bdr w:val="none" w:sz="0" w:space="0" w:color="auto" w:frame="1"/>
-          <w:shd w:val="clear" w:color="auto" w:fill="FFFFFF"/>
-        </w:rPr>
-        <w:t>ing and calculating</w:t>
-      </w:r>
-      <w:r>
-        <w:rPr>
-          <w:rFonts w:cs="Arial"/>
-          <w:szCs w:val="18"/>
-          <w:bdr w:val="none" w:sz="0" w:space="0" w:color="auto" w:frame="1"/>
-          <w:shd w:val="clear" w:color="auto" w:fill="FFFFFF"/>
-        </w:rPr>
-        <w:t xml:space="preserve"> efficient portfolios</w:t>
-      </w:r>
-      <w:r>
-        <w:rPr>
-          <w:rFonts w:cs="Arial"/>
-          <w:szCs w:val="18"/>
-          <w:bdr w:val="none" w:sz="0" w:space="0" w:color="auto" w:frame="1"/>
-          <w:shd w:val="clear" w:color="auto" w:fill="FFFFFF"/>
-        </w:rPr>
-        <w:t xml:space="preserve"> through distribution of </w:t>
-      </w:r>
-      <w:r>
-        <w:rPr>
-          <w:rFonts w:cs="Arial"/>
-          <w:szCs w:val="18"/>
-          <w:bdr w:val="none" w:sz="0" w:space="0" w:color="auto" w:frame="1"/>
-          <w:shd w:val="clear" w:color="auto" w:fill="FFFFFF"/>
-        </w:rPr>
-        <w:t xml:space="preserve">budget, </w:t>
-      </w:r>
-      <w:r>
-        <w:rPr>
-          <w:rFonts w:cs="Arial"/>
-          <w:szCs w:val="18"/>
-          <w:bdr w:val="none" w:sz="0" w:space="0" w:color="auto" w:frame="1"/>
-          <w:shd w:val="clear" w:color="auto" w:fill="FFFFFF"/>
-        </w:rPr>
-        <w:t>optimising</w:t>
-      </w:r>
-      <w:r>
-        <w:rPr>
-          <w:rFonts w:cs="Arial"/>
-          <w:szCs w:val="18"/>
-          <w:bdr w:val="none" w:sz="0" w:space="0" w:color="auto" w:frame="1"/>
-          <w:shd w:val="clear" w:color="auto" w:fill="FFFFFF"/>
-        </w:rPr>
-        <w:t xml:space="preserve"> </w:t>
-      </w:r>
-      <w:r>
-        <w:rPr>
-          <w:rFonts w:cs="Arial"/>
-          <w:szCs w:val="18"/>
-          <w:bdr w:val="none" w:sz="0" w:space="0" w:color="auto" w:frame="1"/>
-          <w:shd w:val="clear" w:color="auto" w:fill="FFFFFF"/>
-        </w:rPr>
-        <w:t>the</w:t>
-      </w:r>
-      <w:r>
-        <w:rPr>
-          <w:rFonts w:cs="Arial"/>
-          <w:szCs w:val="18"/>
-          <w:bdr w:val="none" w:sz="0" w:space="0" w:color="auto" w:frame="1"/>
-          <w:shd w:val="clear" w:color="auto" w:fill="FFFFFF"/>
-        </w:rPr>
-        <w:t xml:space="preserve"> trade-off</w:t>
-      </w:r>
-      <w:r>
-        <w:rPr>
-          <w:rFonts w:cs="Arial"/>
-          <w:szCs w:val="18"/>
-          <w:bdr w:val="none" w:sz="0" w:space="0" w:color="auto" w:frame="1"/>
-          <w:shd w:val="clear" w:color="auto" w:fill="FFFFFF"/>
-        </w:rPr>
-        <w:t xml:space="preserve"> between risk and </w:t>
-      </w:r>
-      <w:r>
-        <w:rPr>
-          <w:rFonts w:cs="Arial"/>
-          <w:szCs w:val="18"/>
-          <w:bdr w:val="none" w:sz="0" w:space="0" w:color="auto" w:frame="1"/>
-          <w:shd w:val="clear" w:color="auto" w:fill="FFFFFF"/>
-        </w:rPr>
-        <w:t>return</w:t>
-      </w:r>
-      <w:r>
-        <w:rPr>
-          <w:rFonts w:cs="Arial"/>
-          <w:szCs w:val="18"/>
-          <w:bdr w:val="none" w:sz="0" w:space="0" w:color="auto" w:frame="1"/>
-          <w:shd w:val="clear" w:color="auto" w:fill="FFFFFF"/>
-        </w:rPr>
-        <w:t>.</w:t>
-      </w:r>
-      <w:r>
-        <w:rPr>
-          <w:rFonts w:cs="Arial"/>
-          <w:szCs w:val="18"/>
-          <w:bdr w:val="none" w:sz="0" w:space="0" w:color="auto" w:frame="1"/>
-          <w:shd w:val="clear" w:color="auto" w:fill="FFFFFF"/>
-        </w:rPr>
-        <w:t xml:space="preserve"> Despite its reputation, original forms of Markowitz’s optimisation model aren’t extensively used for larger portfolios due to the computational complexity involved in optimising them (</w:t>
-      </w:r>
-      <w:r>
-        <w:rPr>
-          <w:rFonts w:cs="Arial"/>
-          <w:szCs w:val="18"/>
-          <w:bdr w:val="none" w:sz="0" w:space="0" w:color="auto" w:frame="1"/>
-          <w:shd w:val="clear" w:color="auto" w:fill="FFFFFF"/>
-        </w:rPr>
-        <w:t>Konno and Yamazaki, 1991)</w:t>
-      </w:r>
-      <w:r>
-        <w:rPr>
-          <w:rFonts w:cs="Arial"/>
-          <w:szCs w:val="18"/>
-          <w:bdr w:val="none" w:sz="0" w:space="0" w:color="auto" w:frame="1"/>
-          <w:shd w:val="clear" w:color="auto" w:fill="FFFFFF"/>
-        </w:rPr>
-        <w:t>.</w:t>
-      </w:r>
-      <w:r>
-        <w:rPr>
-          <w:rFonts w:cs="Arial"/>
-          <w:szCs w:val="18"/>
-          <w:bdr w:val="none" w:sz="0" w:space="0" w:color="auto" w:frame="1"/>
-          <w:shd w:val="clear" w:color="auto" w:fill="FFFFFF"/>
-        </w:rPr>
-        <w:t xml:space="preserve"> Along w</w:t>
-      </w:r>
-      <w:r>
-        <w:rPr>
-          <w:rFonts w:cs="Arial"/>
-          <w:szCs w:val="18"/>
-          <w:bdr w:val="none" w:sz="0" w:space="0" w:color="auto" w:frame="1"/>
-          <w:shd w:val="clear" w:color="auto" w:fill="FFFFFF"/>
-        </w:rPr>
-        <w:t>ith the</w:t>
-      </w:r>
-      <w:r>
-        <w:rPr>
-          <w:rFonts w:cs="Arial"/>
-          <w:szCs w:val="18"/>
-          <w:bdr w:val="none" w:sz="0" w:space="0" w:color="auto" w:frame="1"/>
-          <w:shd w:val="clear" w:color="auto" w:fill="FFFFFF"/>
-        </w:rPr>
-        <w:t xml:space="preserve"> larger</w:t>
-      </w:r>
-      <w:r>
-        <w:rPr>
-          <w:rFonts w:cs="Arial"/>
-          <w:szCs w:val="18"/>
-          <w:bdr w:val="none" w:sz="0" w:space="0" w:color="auto" w:frame="1"/>
-          <w:shd w:val="clear" w:color="auto" w:fill="FFFFFF"/>
-        </w:rPr>
-        <w:t xml:space="preserve"> advancements of computing into the financial world</w:t>
-      </w:r>
-      <w:r>
-        <w:rPr>
-          <w:rFonts w:cs="Arial"/>
-          <w:szCs w:val="18"/>
-          <w:bdr w:val="none" w:sz="0" w:space="0" w:color="auto" w:frame="1"/>
-          <w:shd w:val="clear" w:color="auto" w:fill="FFFFFF"/>
-        </w:rPr>
-        <w:t>, optimisations</w:t>
-      </w:r>
-      <w:r>
-        <w:rPr>
-          <w:rFonts w:cs="Arial"/>
-          <w:szCs w:val="18"/>
-          <w:bdr w:val="none" w:sz="0" w:space="0" w:color="auto" w:frame="1"/>
-          <w:shd w:val="clear" w:color="auto" w:fill="FFFFFF"/>
-        </w:rPr>
-        <w:t xml:space="preserve"> like these are becoming easier to do, due to strides in both software and hardware. It is this area in which the project will take place; using mean-variance analysis to craft and optimise select portfolios to achieve the desired goals be it; minimum variance, maximum return or somewhere in between.</w:t>
-      </w:r>
-    </w:p>
-    <w:p/>
-    <w:p>
-      <w:pPr>
-        <w:pStyle w:val="Heading2"/>
-      </w:pPr>
-      <w:bookmarkStart w:id="2" w:name="_Toc480394733"/>
-      <w:r>
-        <w:t>Aims &amp; Objectives</w:t>
-      </w:r>
-      <w:bookmarkEnd w:id="2"/>
+        <w:t xml:space="preserve">It </w:t>
+      </w:r>
+      <w:r>
+        <w:t>should be able to retrieve relevant and up-to date stock data providing visualisation and de</w:t>
+      </w:r>
+      <w:r>
+        <w:t>scriptive analysis to the user. It will allow the user to craft a portfolio using</w:t>
+      </w:r>
+      <w:r>
+        <w:t xml:space="preserve"> their choice of</w:t>
+      </w:r>
+      <w:r>
+        <w:t xml:space="preserve"> stocks from the available selection</w:t>
+      </w:r>
+      <w:r>
+        <w:t>. Using concepts from Modern Portfolio Theory</w:t>
+      </w:r>
+      <w:r>
+        <w:t xml:space="preserve"> such as Mean-Variance analysis</w:t>
+      </w:r>
+      <w:r>
+        <w:t>, this portfolio</w:t>
+      </w:r>
+      <w:r>
+        <w:t xml:space="preserve"> can</w:t>
+      </w:r>
+      <w:r>
+        <w:t xml:space="preserve"> then be optimised</w:t>
+      </w:r>
+      <w:r>
+        <w:t xml:space="preserve"> in order to achieve</w:t>
+      </w:r>
+      <w:r>
+        <w:t xml:space="preserve"> the user’s desired</w:t>
+      </w:r>
+      <w:r>
+        <w:t xml:space="preserve"> goals. The statistics of the portfolio’s</w:t>
+      </w:r>
+      <w:r>
+        <w:t xml:space="preserve"> potential</w:t>
+      </w:r>
+      <w:r>
+        <w:t xml:space="preserve"> performance</w:t>
+      </w:r>
+      <w:r>
+        <w:t xml:space="preserve"> will be displayed by the system so the user then decide whether to proceed with that portfolio as their investment strategy.</w:t>
+      </w:r>
     </w:p>
     <w:p>
       <w:pPr>
         <w:pStyle w:val="Heading3"/>
       </w:pPr>
-      <w:bookmarkStart w:id="3" w:name="_Toc480394734"/>
-      <w:r>
-        <w:t>Aim</w:t>
-      </w:r>
-      <w:r>
-        <w:t xml:space="preserve"> &amp; Rationale</w:t>
-      </w:r>
-      <w:bookmarkEnd w:id="3"/>
-    </w:p>
-    <w:p>
-      <w:r>
-        <w:t>The aim</w:t>
-      </w:r>
-      <w:r>
-        <w:t xml:space="preserve"> and rationale</w:t>
-      </w:r>
-      <w:r>
-        <w:t xml:space="preserve"> of this project is to create a proprietary </w:t>
-      </w:r>
-      <w:r>
-        <w:t>asset allocation</w:t>
-      </w:r>
-      <w:r>
-        <w:t xml:space="preserve"> system that demonstrates the effectiveness of Modern Portfolio Theory in creating investment strategies</w:t>
-      </w:r>
-      <w:r>
-        <w:t xml:space="preserve">. </w:t>
-      </w:r>
-      <w:r>
-        <w:t xml:space="preserve">It </w:t>
-      </w:r>
-      <w:r>
-        <w:t>should be able to retrieve relevant and up-to date stock data providing visualisation and de</w:t>
-      </w:r>
-      <w:r>
-        <w:t>scriptive analysis to the user. It will allow the user to craft a portfolio using</w:t>
-      </w:r>
-      <w:r>
-        <w:t xml:space="preserve"> their choice of</w:t>
-      </w:r>
-      <w:r>
-        <w:t xml:space="preserve"> stocks from the available selection</w:t>
-      </w:r>
-      <w:r>
-        <w:t>. Using concepts from Modern Portfolio Theory</w:t>
-      </w:r>
-      <w:r>
-        <w:t xml:space="preserve"> such as Mean-Variance analysis</w:t>
-      </w:r>
-      <w:r>
-        <w:t>, this portfolio</w:t>
-      </w:r>
-      <w:r>
-        <w:t xml:space="preserve"> can</w:t>
-      </w:r>
-      <w:r>
-        <w:t xml:space="preserve"> then be optimised</w:t>
-      </w:r>
-      <w:r>
-        <w:t xml:space="preserve"> in order to achieve</w:t>
-      </w:r>
-      <w:r>
-        <w:t xml:space="preserve"> the user’s desired</w:t>
-      </w:r>
-      <w:r>
-        <w:t xml:space="preserve"> goals. The statistics of the portfolio’s</w:t>
-      </w:r>
-      <w:r>
-        <w:t xml:space="preserve"> potential</w:t>
-      </w:r>
-      <w:r>
-        <w:t xml:space="preserve"> performance</w:t>
-      </w:r>
-      <w:r>
-        <w:t xml:space="preserve"> will be displayed by the system so the user then decide whether to proceed with that portfolio as their investment strategy.</w:t>
-      </w:r>
-    </w:p>
-    <w:p>
-      <w:pPr>
-        <w:pStyle w:val="Heading3"/>
-      </w:pPr>
-      <w:bookmarkStart w:id="4" w:name="_Toc480394735"/>
+      <w:bookmarkStart w:id="4" w:name="_Toc480565165"/>
       <w:r>
         <w:t>Objectives</w:t>
       </w:r>
@@ -3487,7 +3843,7 @@
       <w:r>
         <w:br w:type="page"/>
       </w:r>
-      <w:bookmarkStart w:id="5" w:name="_Toc480394736"/>
+      <w:bookmarkStart w:id="5" w:name="_Toc480565166"/>
       <w:r>
         <w:lastRenderedPageBreak/>
         <w:t>Literature Review</w:t>
@@ -3506,7 +3862,7 @@
       <w:pPr>
         <w:pStyle w:val="Heading2"/>
       </w:pPr>
-      <w:bookmarkStart w:id="6" w:name="_Toc480394737"/>
+      <w:bookmarkStart w:id="6" w:name="_Toc480565167"/>
       <w:r>
         <w:t>Modern Portfolio Theory</w:t>
       </w:r>
@@ -3516,7 +3872,7 @@
       <w:pPr>
         <w:pStyle w:val="Heading3"/>
       </w:pPr>
-      <w:bookmarkStart w:id="7" w:name="_Toc480394738"/>
+      <w:bookmarkStart w:id="7" w:name="_Toc480565168"/>
       <w:r>
         <w:t>Background</w:t>
       </w:r>
@@ -3849,6 +4205,7 @@
           <w:shd w:val="clear" w:color="auto" w:fill="FFFFFF"/>
         </w:rPr>
       </w:pPr>
+      <w:bookmarkStart w:id="8" w:name="_Toc480565169"/>
       <w:r>
         <w:rPr>
           <w:bdr w:val="none" w:sz="0" w:space="0" w:color="auto" w:frame="1"/>
@@ -3856,6 +4213,7 @@
         </w:rPr>
         <w:t>The Markowitz Model</w:t>
       </w:r>
+      <w:bookmarkEnd w:id="8"/>
     </w:p>
     <w:p>
       <w:r>
@@ -3870,7 +4228,7 @@
           <w:shd w:val="clear" w:color="auto" w:fill="FFFFFF"/>
         </w:rPr>
       </w:pPr>
-      <w:bookmarkStart w:id="8" w:name="_Toc480394739"/>
+      <w:bookmarkStart w:id="9" w:name="_Toc480565170"/>
       <w:r>
         <w:rPr>
           <w:bdr w:val="none" w:sz="0" w:space="0" w:color="auto" w:frame="1"/>
@@ -3878,7 +4236,7 @@
         </w:rPr>
         <w:t>Model Inputs</w:t>
       </w:r>
-      <w:bookmarkEnd w:id="8"/>
+      <w:bookmarkEnd w:id="9"/>
     </w:p>
     <w:p>
       <w:r>
@@ -4032,7 +4390,7 @@
           <w:shd w:val="clear" w:color="auto" w:fill="FFFFFF"/>
         </w:rPr>
       </w:pPr>
-      <w:bookmarkStart w:id="9" w:name="_Toc480394740"/>
+      <w:bookmarkStart w:id="10" w:name="_Toc480565171"/>
       <w:r>
         <w:rPr>
           <w:bdr w:val="none" w:sz="0" w:space="0" w:color="auto" w:frame="1"/>
@@ -4040,7 +4398,7 @@
         </w:rPr>
         <w:t>Diversification</w:t>
       </w:r>
-      <w:bookmarkEnd w:id="9"/>
+      <w:bookmarkEnd w:id="10"/>
     </w:p>
     <w:p>
       <w:pPr>
@@ -4144,7 +4502,7 @@
         </w:rPr>
         <w:tab/>
       </w:r>
-      <w:bookmarkStart w:id="10" w:name="_Toc480394717"/>
+      <w:bookmarkStart w:id="11" w:name="_Toc480565147"/>
       <w:r>
         <w:rPr>
           <w:sz w:val="20"/>
@@ -4208,7 +4566,7 @@
         </w:rPr>
         <w:t>, 1995)</w:t>
       </w:r>
-      <w:bookmarkEnd w:id="10"/>
+      <w:bookmarkEnd w:id="11"/>
     </w:p>
     <w:p>
       <w:proofErr w:type="spellStart"/>
@@ -4235,11 +4593,11 @@
       <w:pPr>
         <w:pStyle w:val="Heading3"/>
       </w:pPr>
-      <w:bookmarkStart w:id="11" w:name="_Toc480394741"/>
+      <w:bookmarkStart w:id="12" w:name="_Toc480565172"/>
       <w:r>
         <w:t>Portfolio Performance Evaluation</w:t>
       </w:r>
-      <w:bookmarkEnd w:id="11"/>
+      <w:bookmarkEnd w:id="12"/>
     </w:p>
     <w:p>
       <w:r>
@@ -4311,12 +4669,12 @@
       <w:pPr>
         <w:pStyle w:val="Heading1"/>
       </w:pPr>
-      <w:bookmarkStart w:id="12" w:name="_Toc480394742"/>
+      <w:bookmarkStart w:id="13" w:name="_Toc480565173"/>
       <w:r>
         <w:lastRenderedPageBreak/>
         <w:t>Methodology</w:t>
       </w:r>
-      <w:bookmarkEnd w:id="12"/>
+      <w:bookmarkEnd w:id="13"/>
     </w:p>
     <w:p>
       <w:r>
@@ -4596,21 +4954,21 @@
       <w:pPr>
         <w:pStyle w:val="Heading2"/>
       </w:pPr>
-      <w:bookmarkStart w:id="13" w:name="_Toc480394743"/>
+      <w:bookmarkStart w:id="14" w:name="_Toc480565174"/>
       <w:r>
         <w:t>Project Management</w:t>
       </w:r>
-      <w:bookmarkEnd w:id="13"/>
+      <w:bookmarkEnd w:id="14"/>
     </w:p>
     <w:p>
       <w:pPr>
         <w:pStyle w:val="Heading3"/>
       </w:pPr>
-      <w:bookmarkStart w:id="14" w:name="_Toc480394744"/>
+      <w:bookmarkStart w:id="15" w:name="_Toc480565175"/>
       <w:r>
         <w:t>Time Planning</w:t>
       </w:r>
-      <w:bookmarkEnd w:id="14"/>
+      <w:bookmarkEnd w:id="15"/>
     </w:p>
     <w:p>
       <w:r>
@@ -4670,11 +5028,11 @@
       <w:pPr>
         <w:pStyle w:val="Heading3"/>
       </w:pPr>
-      <w:bookmarkStart w:id="15" w:name="_Toc480394745"/>
+      <w:bookmarkStart w:id="16" w:name="_Toc480565176"/>
       <w:r>
         <w:t>Risk Management</w:t>
       </w:r>
-      <w:bookmarkEnd w:id="15"/>
+      <w:bookmarkEnd w:id="16"/>
     </w:p>
     <w:p>
       <w:r>
@@ -4703,11 +5061,11 @@
       <w:pPr>
         <w:pStyle w:val="Heading3"/>
       </w:pPr>
-      <w:bookmarkStart w:id="16" w:name="_Toc480394746"/>
+      <w:bookmarkStart w:id="17" w:name="_Toc480565177"/>
       <w:r>
         <w:t>Development Tools</w:t>
       </w:r>
-      <w:bookmarkEnd w:id="16"/>
+      <w:bookmarkEnd w:id="17"/>
     </w:p>
     <w:p>
       <w:r>
@@ -4942,7 +5300,7 @@
           <w:szCs w:val="20"/>
         </w:rPr>
       </w:pPr>
-      <w:bookmarkStart w:id="17" w:name="_Toc480394718"/>
+      <w:bookmarkStart w:id="18" w:name="_Toc480565148"/>
       <w:r>
         <w:rPr>
           <w:sz w:val="20"/>
@@ -5023,7 +5381,7 @@
         </w:rPr>
         <w:t>, 2017)</w:t>
       </w:r>
-      <w:bookmarkEnd w:id="17"/>
+      <w:bookmarkEnd w:id="18"/>
     </w:p>
     <w:p>
       <w:pPr>
@@ -5254,7 +5612,7 @@
           <w:szCs w:val="20"/>
         </w:rPr>
       </w:pPr>
-      <w:bookmarkStart w:id="18" w:name="_Toc480394719"/>
+      <w:bookmarkStart w:id="19" w:name="_Toc480565149"/>
       <w:r>
         <w:rPr>
           <w:sz w:val="20"/>
@@ -5337,7 +5695,7 @@
         </w:rPr>
         <w:t>, 2015)</w:t>
       </w:r>
-      <w:bookmarkEnd w:id="18"/>
+      <w:bookmarkEnd w:id="19"/>
     </w:p>
     <w:p>
       <w:r>
@@ -5479,6 +5837,7 @@
           <w:sz w:val="20"/>
         </w:rPr>
       </w:pPr>
+      <w:bookmarkStart w:id="20" w:name="_Toc480565150"/>
       <w:r>
         <w:rPr>
           <w:sz w:val="20"/>
@@ -5528,6 +5887,7 @@
         </w:rPr>
         <w:t>: Commit distribution</w:t>
       </w:r>
+      <w:bookmarkEnd w:id="20"/>
     </w:p>
     <w:p>
       <w:pPr>
@@ -5626,6 +5986,8 @@
       </w:r>
     </w:p>
     <w:p>
+      <w:bookmarkStart w:id="21" w:name="_GoBack"/>
+      <w:bookmarkEnd w:id="21"/>
       <w:r>
         <w:br w:type="page"/>
       </w:r>
@@ -5634,12 +5996,12 @@
       <w:pPr>
         <w:pStyle w:val="Heading1"/>
       </w:pPr>
-      <w:bookmarkStart w:id="19" w:name="_Toc480394747"/>
+      <w:bookmarkStart w:id="22" w:name="_Toc480565178"/>
       <w:r>
         <w:lastRenderedPageBreak/>
         <w:t>Implementation</w:t>
       </w:r>
-      <w:bookmarkEnd w:id="19"/>
+      <w:bookmarkEnd w:id="22"/>
     </w:p>
     <w:p>
       <w:r>
@@ -5751,7 +6113,7 @@
           <w:sz w:val="20"/>
         </w:rPr>
       </w:pPr>
-      <w:bookmarkStart w:id="20" w:name="_Toc480394720"/>
+      <w:bookmarkStart w:id="23" w:name="_Toc480565151"/>
       <w:r>
         <w:rPr>
           <w:sz w:val="20"/>
@@ -5801,276 +6163,358 @@
         </w:rPr>
         <w:t xml:space="preserve"> (Powell-Morse, 2016)</w:t>
       </w:r>
-      <w:bookmarkEnd w:id="20"/>
+      <w:bookmarkEnd w:id="23"/>
+    </w:p>
+    <w:p>
+      <w:pPr>
+        <w:pStyle w:val="Heading3"/>
+      </w:pPr>
+    </w:p>
+    <w:p>
+      <w:pPr>
+        <w:pStyle w:val="Heading3"/>
+      </w:pPr>
+      <w:bookmarkStart w:id="24" w:name="_Toc480565179"/>
+      <w:r>
+        <w:t>Requirements</w:t>
+      </w:r>
+      <w:bookmarkEnd w:id="24"/>
+    </w:p>
+    <w:p>
+      <w:r>
+        <w:t>The project artefact as described in the Aims &amp; Objectives section of the report is a portfolio management system that can provide descriptive statistics and visualisation of an asset’s performance as well as provide optimised asset allocation suggestions for a portfolio. Upon meeting the supervisor of the project, possible directions and solutions were discussed on what kind of analysis was to be done, as well as possible models that could be implemented</w:t>
+      </w:r>
+      <w:r>
+        <w:t xml:space="preserve"> as a means of portfolio optimisation</w:t>
+      </w:r>
+      <w:r>
+        <w:t>.</w:t>
+      </w:r>
+      <w:r>
+        <w:t xml:space="preserve"> As a primary direction of the project, the Markowitz model as detailed </w:t>
+      </w:r>
+      <w:r>
+        <w:t>by Harry Markowitz, was suggested as a model to start with, which could then be built and expanded on later if time prohibited it. This made logical sense as the Markowitz model is seen as one the</w:t>
+      </w:r>
+      <w:r>
+        <w:t xml:space="preserve"> most intuitive models as well as being considered the foundation of portfolio theory as it’s known today.</w:t>
+      </w:r>
+      <w:r>
+        <w:t xml:space="preserve"> Following the details of the Markowitz model</w:t>
+      </w:r>
+      <w:r>
+        <w:t xml:space="preserve"> is ideal as a starting solution to the project aim as it provides </w:t>
+      </w:r>
+      <w:r>
+        <w:t>a means</w:t>
+      </w:r>
+      <w:r>
+        <w:t xml:space="preserve"> of asset analysis as well as</w:t>
+      </w:r>
+      <w:r>
+        <w:t xml:space="preserve"> portfolio</w:t>
+      </w:r>
+      <w:r>
+        <w:t xml:space="preserve"> optimisation techniques.</w:t>
+      </w:r>
+      <w:r>
+        <w:t xml:space="preserve"> There are various areas of the Markowitz model to implement which have been separated into steps and divided between development iterations. Each step generally requires the completion of the previous step in order to be implemented. Requirements that are specific to the implementation of certain step are discussed and explained</w:t>
+      </w:r>
+      <w:r>
+        <w:t xml:space="preserve"> in greater detail</w:t>
+      </w:r>
+      <w:r>
+        <w:t xml:space="preserve"> at the </w:t>
+      </w:r>
+      <w:r>
+        <w:lastRenderedPageBreak/>
+        <w:t>beginning of that iteration. The</w:t>
+      </w:r>
+      <w:r>
+        <w:t xml:space="preserve"> overall</w:t>
+      </w:r>
+      <w:r>
+        <w:t xml:space="preserve"> development focuses on</w:t>
+      </w:r>
+      <w:r>
+        <w:t xml:space="preserve"> the implementation of</w:t>
+      </w:r>
+      <w:r>
+        <w:t xml:space="preserve"> these stages of the Markowitz model to achieve the project aim.</w:t>
+      </w:r>
+    </w:p>
+    <w:p>
+      <w:pPr>
+        <w:pStyle w:val="Heading2"/>
+      </w:pPr>
+      <w:bookmarkStart w:id="25" w:name="_Toc480565180"/>
+      <w:r>
+        <w:t>Retrieving and Handling Data</w:t>
+      </w:r>
+      <w:bookmarkEnd w:id="25"/>
+    </w:p>
+    <w:p>
+      <w:r>
+        <w:t xml:space="preserve">As per the requirements of the project, the acquisition of relevant, up-to-date financial </w:t>
+      </w:r>
+      <w:r>
+        <w:t xml:space="preserve">data is of utmost importance. </w:t>
+      </w:r>
+      <w:r>
+        <w:t xml:space="preserve">After discussion with the project supervisor and further research into </w:t>
+      </w:r>
+      <w:r>
+        <w:t>previous</w:t>
+      </w:r>
+      <w:r>
+        <w:t xml:space="preserve"> implementations of the Markowitz model,</w:t>
+      </w:r>
+      <w:r>
+        <w:t xml:space="preserve"> it was found that</w:t>
+      </w:r>
+      <w:r>
+        <w:t xml:space="preserve"> </w:t>
+      </w:r>
+      <w:r>
+        <w:t>h</w:t>
+      </w:r>
+      <w:r>
+        <w:t>istorical</w:t>
+      </w:r>
+      <w:r>
+        <w:t xml:space="preserve"> data pertaining to an asset’s price is often used as a means to generate estimations for input values that are used for analysis and optimisation later on in the Markowitz Model. </w:t>
+      </w:r>
+      <w:r>
+        <w:t xml:space="preserve">Furthermore, historical data is often used by investors to </w:t>
+      </w:r>
+      <w:r>
+        <w:t xml:space="preserve">gather </w:t>
+      </w:r>
+      <w:r>
+        <w:t>descriptive statistics that can provide guidance and indication as to what stocks are good investments.</w:t>
+      </w:r>
+      <w:r>
+        <w:t xml:space="preserve"> </w:t>
+      </w:r>
+      <w:r>
+        <w:t>As the project specifically focuses on the use of stocks as the chosen asset class, appropriate stock price data will need to be ac</w:t>
+      </w:r>
+      <w:r>
+        <w:t>quired and stored appropriately.</w:t>
+      </w:r>
+    </w:p>
+    <w:p>
+      <w:pPr>
+        <w:pStyle w:val="Heading3"/>
+      </w:pPr>
+      <w:bookmarkStart w:id="26" w:name="_Toc480565181"/>
+      <w:r>
+        <w:t>Design</w:t>
+      </w:r>
+      <w:bookmarkEnd w:id="26"/>
+    </w:p>
+    <w:p>
+      <w:r>
+        <w:t xml:space="preserve">During the </w:t>
+      </w:r>
+      <w:r>
+        <w:t>design phase</w:t>
+      </w:r>
+      <w:r>
+        <w:t xml:space="preserve"> different solutions were considered</w:t>
+      </w:r>
+      <w:r>
+        <w:t xml:space="preserve"> about how best to approach th</w:t>
+      </w:r>
+      <w:r>
+        <w:t>e process of retrieving data</w:t>
+      </w:r>
+      <w:r>
+        <w:t>.</w:t>
+      </w:r>
+      <w:r>
+        <w:t xml:space="preserve"> The initial idea was that the data retrieval and storage process was going to be ran in conjunction and separated to the final portfolio analysis tool.</w:t>
+      </w:r>
+      <w:r>
+        <w:t xml:space="preserve"> As the data had to be kept up-to-date to ensure relevancy, the idea of automatic retrieval on</w:t>
+      </w:r>
+      <w:r>
+        <w:t xml:space="preserve"> a daily b</w:t>
+      </w:r>
+      <w:r>
+        <w:t>asis seemed appealing because new stock pricing data becomes available every day and it</w:t>
+      </w:r>
+      <w:r>
+        <w:t xml:space="preserve"> seemed relatively hands-off for the user once it is set up.</w:t>
+      </w:r>
+      <w:r>
+        <w:t xml:space="preserve"> This reinforced the idea of saving the daily retrieved data to a database hosted on a cloud server.</w:t>
+      </w:r>
+      <w:r>
+        <w:t xml:space="preserve"> Local storage would not suffice as it lacks accessibility for other systems as well as the continuous need for the user’s system to be available so data can be stored. The crux of continuous availability also applied to the process of running the automatic retrieval program periodically. It made sense to host the automatic retrieval system on a cloud server as well, so it could be constantly active.</w:t>
+      </w:r>
+      <w:r>
+        <w:t xml:space="preserve"> </w:t>
+      </w:r>
+      <w:r>
+        <w:t>The use of a database in conjunction with the ability to pull directly from the data source also acts as a backup for if one of them were to become unavailable.</w:t>
+      </w:r>
+      <w:r>
+        <w:t xml:space="preserve"> </w:t>
+      </w:r>
+      <w:r>
+        <w:rPr>
+          <w:highlight w:val="yellow"/>
+        </w:rPr>
+        <w:t>FIGURE X</w:t>
+      </w:r>
+      <w:r>
+        <w:t xml:space="preserve"> </w:t>
+      </w:r>
+      <w:r>
+        <w:t xml:space="preserve">shows a conceptual design of the automatic retrieval system in relation to the online financial data source and the created database. </w:t>
+      </w:r>
+      <w:r>
+        <w:t>Considerations would have to be made abou</w:t>
+      </w:r>
+      <w:r>
+        <w:t>t services were available for cloud hosting, for both: the retrieval system and the database.</w:t>
+      </w:r>
+    </w:p>
+    <w:p>
+      <w:pPr>
+        <w:keepNext/>
+        <w:jc w:val="center"/>
+      </w:pPr>
+      <w:r>
+        <w:rPr>
+          <w:noProof/>
+          <w:lang w:eastAsia="en-GB"/>
+        </w:rPr>
+        <w:lastRenderedPageBreak/>
+        <w:drawing>
+          <wp:inline distT="0" distB="0" distL="0" distR="0" wp14:anchorId="407DFD16" wp14:editId="3C630158">
+            <wp:extent cx="5115560" cy="3338749"/>
+            <wp:effectExtent l="0" t="0" r="0" b="0"/>
+            <wp:docPr id="7" name="Picture 7"/>
+            <wp:cNvGraphicFramePr>
+              <a:graphicFrameLocks xmlns:a="http://schemas.openxmlformats.org/drawingml/2006/main" noChangeAspect="1"/>
+            </wp:cNvGraphicFramePr>
+            <a:graphic xmlns:a="http://schemas.openxmlformats.org/drawingml/2006/main">
+              <a:graphicData uri="http://schemas.openxmlformats.org/drawingml/2006/picture">
+                <pic:pic xmlns:pic="http://schemas.openxmlformats.org/drawingml/2006/picture">
+                  <pic:nvPicPr>
+                    <pic:cNvPr id="7" name="Blank Diagram - Page 1.png"/>
+                    <pic:cNvPicPr/>
+                  </pic:nvPicPr>
+                  <pic:blipFill>
+                    <a:blip r:embed="rId14" cstate="print">
+                      <a:extLst>
+                        <a:ext uri="{28A0092B-C50C-407E-A947-70E740481C1C}">
+                          <a14:useLocalDpi xmlns:a14="http://schemas.microsoft.com/office/drawing/2010/main" val="0"/>
+                        </a:ext>
+                      </a:extLst>
+                    </a:blip>
+                    <a:stretch>
+                      <a:fillRect/>
+                    </a:stretch>
+                  </pic:blipFill>
+                  <pic:spPr>
+                    <a:xfrm>
+                      <a:off x="0" y="0"/>
+                      <a:ext cx="5155160" cy="3364594"/>
+                    </a:xfrm>
+                    <a:prstGeom prst="rect">
+                      <a:avLst/>
+                    </a:prstGeom>
+                  </pic:spPr>
+                </pic:pic>
+              </a:graphicData>
+            </a:graphic>
+          </wp:inline>
+        </w:drawing>
+      </w:r>
+    </w:p>
+    <w:p>
+      <w:pPr>
+        <w:pStyle w:val="Caption"/>
+        <w:jc w:val="center"/>
+        <w:rPr>
+          <w:sz w:val="20"/>
+        </w:rPr>
+      </w:pPr>
+      <w:bookmarkStart w:id="27" w:name="_Toc480565152"/>
+      <w:r>
+        <w:rPr>
+          <w:sz w:val="20"/>
+        </w:rPr>
+        <w:t xml:space="preserve">Figure </w:t>
+      </w:r>
+      <w:r>
+        <w:rPr>
+          <w:sz w:val="20"/>
+        </w:rPr>
+        <w:fldChar w:fldCharType="begin"/>
+      </w:r>
+      <w:r>
+        <w:rPr>
+          <w:sz w:val="20"/>
+        </w:rPr>
+        <w:instrText xml:space="preserve"> SEQ Figure \* ARABIC </w:instrText>
+      </w:r>
+      <w:r>
+        <w:rPr>
+          <w:sz w:val="20"/>
+        </w:rPr>
+        <w:fldChar w:fldCharType="separate"/>
+      </w:r>
+      <w:r>
+        <w:rPr>
+          <w:noProof/>
+          <w:sz w:val="20"/>
+        </w:rPr>
+        <w:t>6</w:t>
+      </w:r>
+      <w:r>
+        <w:rPr>
+          <w:sz w:val="20"/>
+        </w:rPr>
+        <w:fldChar w:fldCharType="end"/>
+      </w:r>
+      <w:r>
+        <w:rPr>
+          <w:sz w:val="20"/>
+        </w:rPr>
+        <w:t xml:space="preserve"> - Flowchart detailing proces</w:t>
+      </w:r>
+      <w:r>
+        <w:rPr>
+          <w:sz w:val="20"/>
+        </w:rPr>
+        <w:t>s</w:t>
+      </w:r>
+      <w:r>
+        <w:rPr>
+          <w:sz w:val="20"/>
+        </w:rPr>
+        <w:t xml:space="preserve"> of Data Retrieval</w:t>
+      </w:r>
+      <w:bookmarkEnd w:id="27"/>
     </w:p>
     <w:p/>
     <w:p>
       <w:pPr>
-        <w:pStyle w:val="Heading2"/>
-      </w:pPr>
-      <w:bookmarkStart w:id="21" w:name="_Toc480394748"/>
-      <w:r>
-        <w:t>Retrieving and Handling Data</w:t>
-      </w:r>
-      <w:bookmarkEnd w:id="21"/>
-    </w:p>
-    <w:p>
-      <w:pPr>
         <w:pStyle w:val="Heading3"/>
       </w:pPr>
-      <w:r>
-        <w:t>Design</w:t>
-      </w:r>
-    </w:p>
-    <w:p>
-      <w:r>
-        <w:t xml:space="preserve">As per the requirements of the project, the acquisition of relevant, up-to-date financial pricing data is of utmost importance. As the </w:t>
-      </w:r>
-      <w:r>
-        <w:t>project specifically focuses on the use of stocks as the chosen asset class, appropriate stock price data will need to be acquired.</w:t>
-      </w:r>
-      <w:r>
-        <w:t xml:space="preserve"> </w:t>
-      </w:r>
-      <w:r>
-        <w:t>Historical</w:t>
-      </w:r>
-      <w:r>
-        <w:t xml:space="preserve"> stock pricing</w:t>
-      </w:r>
-      <w:r>
-        <w:t xml:space="preserve"> data is often used by investors to generate descriptive statistics that can provide guidance and indication as to w</w:t>
-      </w:r>
-      <w:r>
-        <w:t>hat stocks are good investments. This data will also later be used to estimate values for each asset’s expected return and risk which will act as inputs into the Markowitz optimisation model.</w:t>
-      </w:r>
-      <w:r>
-        <w:t xml:space="preserve"> As the process</w:t>
-      </w:r>
-    </w:p>
-    <w:p>
-      <w:r>
-        <w:t xml:space="preserve">During the </w:t>
-      </w:r>
-      <w:r>
-        <w:t>design phase</w:t>
-      </w:r>
-      <w:r>
-        <w:t xml:space="preserve"> different solutions were considered</w:t>
-      </w:r>
-      <w:r>
-        <w:t xml:space="preserve"> about how best to approach th</w:t>
-      </w:r>
-      <w:r>
-        <w:t>e process of retrieving data</w:t>
-      </w:r>
-      <w:r>
-        <w:t>.</w:t>
-      </w:r>
-      <w:r>
-        <w:t xml:space="preserve"> The initial idea was that the data retrieval and storage process was going to be ran in conjunction and separated to the final portfolio analysis tool.</w:t>
-      </w:r>
-      <w:r>
-        <w:t xml:space="preserve"> As the data had to be kept up-to-date to ensure relevancy, the idea of automatic retrieval on</w:t>
-      </w:r>
-      <w:r>
-        <w:t xml:space="preserve"> a daily basis seemed appealing because it seemed relatively hands-off for the user once it is set up.</w:t>
-      </w:r>
-      <w:r>
-        <w:t xml:space="preserve"> This meant that </w:t>
-      </w:r>
-      <w:r>
-        <w:lastRenderedPageBreak/>
-        <w:t>the daily retrievals would need to be compiled and stored somewhere else. Local storage was a possibility, but</w:t>
-      </w:r>
-      <w:r>
-        <w:t xml:space="preserve"> </w:t>
-      </w:r>
-      <w:r>
-        <w:t xml:space="preserve">it hinders accessibility because of the need to re-download the bulk of the historical data on each different system. This reinforced the idea of saving the daily retrieved data to a database hosted on a cloud server. Considerations would have to be made about what services to use for </w:t>
-      </w:r>
-      <w:r>
-        <w:t>creating the database, as well as hosting it.</w:t>
-      </w:r>
-    </w:p>
-    <w:p>
-      <w:pPr>
-        <w:pStyle w:val="Heading3"/>
-      </w:pPr>
+      <w:bookmarkStart w:id="28" w:name="_Toc480565182"/>
       <w:r>
         <w:t>Implementation</w:t>
       </w:r>
-    </w:p>
-    <w:p>
-      <w:pPr>
-        <w:pStyle w:val="Heading4"/>
-      </w:pPr>
-      <w:proofErr w:type="spellStart"/>
-      <w:r>
-        <w:t>Quandl</w:t>
-      </w:r>
-      <w:proofErr w:type="spellEnd"/>
-    </w:p>
-    <w:p>
-      <w:r>
-        <w:t>When looking for what to use as a source of stock pricing data, there are several different things to consider. The most important things are the legitimacy and accuracy of the data, especially when applied in practice. During</w:t>
-      </w:r>
-      <w:r>
-        <w:t xml:space="preserve"> development, there isn’t as much of an issue due to their being no real world consequences of using inaccurate data when testing the application. However, it makes sense to ensure the quality of the data at the beginning anyway, even before deployment. Some of the most commonly used online sources of data for individuals and small companies are websites such as Yahoo! Finance (Yahoo!, 2017) or </w:t>
-      </w:r>
-      <w:proofErr w:type="spellStart"/>
-      <w:r>
-        <w:t>Quandl</w:t>
-      </w:r>
-      <w:proofErr w:type="spellEnd"/>
-      <w:r>
-        <w:t xml:space="preserve"> (</w:t>
-      </w:r>
-      <w:proofErr w:type="spellStart"/>
-      <w:r>
-        <w:t>Quandl</w:t>
-      </w:r>
-      <w:proofErr w:type="spellEnd"/>
-      <w:r>
-        <w:t>, 2017).</w:t>
-      </w:r>
-      <w:r>
-        <w:t xml:space="preserve"> Both of these provide</w:t>
-      </w:r>
-      <w:r>
-        <w:t xml:space="preserve"> free access to a huge amount of different datasets</w:t>
-      </w:r>
-      <w:r>
-        <w:t xml:space="preserve"> that are updated every day</w:t>
-      </w:r>
-      <w:r>
-        <w:t xml:space="preserve"> for almost every different asset class</w:t>
-      </w:r>
-      <w:r>
-        <w:t xml:space="preserve">. Both websites allow users to easily retrieve data from the desired dataset using the website’s own API. </w:t>
-      </w:r>
-      <w:proofErr w:type="spellStart"/>
-      <w:r>
-        <w:t>Quandl</w:t>
-      </w:r>
-      <w:proofErr w:type="spellEnd"/>
-      <w:r>
-        <w:t xml:space="preserve"> generally stood out more compared to Yahoo! Finance due to the detailed documentation and instructions they provided for using their API, as well as direct code examples of how to implement it using a number of different languages, most important of which was Python.</w:t>
-      </w:r>
-      <w:r>
-        <w:t xml:space="preserve"> </w:t>
-      </w:r>
-      <w:proofErr w:type="spellStart"/>
-      <w:r>
-        <w:t>Quandl</w:t>
-      </w:r>
-      <w:proofErr w:type="spellEnd"/>
-      <w:r>
-        <w:t xml:space="preserve"> have their own Python module that can be easily downloaded and imported, giving access to the functions necessary for making the API calls</w:t>
-      </w:r>
-      <w:r>
-        <w:t>.</w:t>
-      </w:r>
-      <w:r>
-        <w:t xml:space="preserve"> The API call function takes several parameters to specify details about the call: name of the dataset, ticker for the stock and start/end date.</w:t>
-      </w:r>
-      <w:r>
-        <w:t xml:space="preserve"> An examp</w:t>
-      </w:r>
-      <w:bookmarkStart w:id="22" w:name="_GoBack"/>
-      <w:bookmarkEnd w:id="22"/>
-      <w:r>
-        <w:t xml:space="preserve">le demonstrating the simplicity of calling the </w:t>
-      </w:r>
-      <w:proofErr w:type="spellStart"/>
-      <w:r>
-        <w:t>Quandl</w:t>
-      </w:r>
-      <w:proofErr w:type="spellEnd"/>
-      <w:r>
-        <w:t xml:space="preserve"> API and storing in a variable using Python as per the </w:t>
-      </w:r>
-      <w:proofErr w:type="spellStart"/>
-      <w:r>
-        <w:t>Quandl</w:t>
-      </w:r>
-      <w:proofErr w:type="spellEnd"/>
-      <w:r>
-        <w:t xml:space="preserve"> Documentation</w:t>
-      </w:r>
-      <w:r>
-        <w:t xml:space="preserve"> (</w:t>
-      </w:r>
-      <w:proofErr w:type="spellStart"/>
-      <w:r>
-        <w:t>Quandl</w:t>
-      </w:r>
-      <w:proofErr w:type="spellEnd"/>
-      <w:r>
-        <w:t>, 2017)</w:t>
-      </w:r>
-      <w:r>
-        <w:t>:</w:t>
-      </w:r>
-    </w:p>
-    <w:p>
-      <w:pPr>
-        <w:jc w:val="center"/>
-      </w:pPr>
-      <w:proofErr w:type="gramStart"/>
-      <w:r>
-        <w:t>data</w:t>
-      </w:r>
-      <w:proofErr w:type="gramEnd"/>
-      <w:r>
-        <w:t xml:space="preserve"> = </w:t>
-      </w:r>
-      <w:proofErr w:type="spellStart"/>
-      <w:r>
-        <w:t>quandl.get_table</w:t>
-      </w:r>
-      <w:proofErr w:type="spellEnd"/>
-      <w:r>
-        <w:t>('WIKI/PRICES')</w:t>
-      </w:r>
-    </w:p>
-    <w:p/>
-    <w:p>
-      <w:pPr>
-        <w:pStyle w:val="Heading4"/>
-      </w:pPr>
-      <w:r>
-        <w:t xml:space="preserve">SQL </w:t>
-      </w:r>
-      <w:r>
-        <w:t>Database</w:t>
-      </w:r>
-    </w:p>
-    <w:p>
-      <w:r>
-        <w:t>The initial idea for the retrieval and storage of the stock pricing data was</w:t>
-      </w:r>
-      <w:r>
-        <w:t xml:space="preserve"> to use an SQL database to store the data received from </w:t>
-      </w:r>
-      <w:proofErr w:type="spellStart"/>
-      <w:r>
-        <w:t>Quandl</w:t>
-      </w:r>
-      <w:proofErr w:type="spellEnd"/>
-      <w:r>
-        <w:t xml:space="preserve">. When the project artefact would then retrieve the necessary data it would retrieve it from the </w:t>
-      </w:r>
-      <w:r>
-        <w:t xml:space="preserve">database into the Python application using a single SQL call instead of multiple different API calls, potentially increasing retrieval speed. The use of a database in conjunction with the ability to pull directly from </w:t>
-      </w:r>
-      <w:proofErr w:type="spellStart"/>
-      <w:r>
-        <w:t>Quandl</w:t>
-      </w:r>
-      <w:proofErr w:type="spellEnd"/>
-      <w:r>
-        <w:t xml:space="preserve"> acts as a backup for if one of them were to become unavailable.</w:t>
+      <w:bookmarkEnd w:id="28"/>
+    </w:p>
+    <w:p>
+      <w:r>
+        <w:t>Going into the implementation phase, implementation goals can be generated for this iteration based off of the initial requirements of the project and the ideas and conclusions arrived at during the design phase. The implementation goals for this particular iteration can be summarised as:</w:t>
       </w:r>
     </w:p>
     <w:p>
@@ -6082,7 +6526,7 @@
         </w:numPr>
       </w:pPr>
       <w:r>
-        <w:t>Talk about choosing SQL</w:t>
+        <w:t>Find a suitable online source for daily stock pricing data</w:t>
       </w:r>
     </w:p>
     <w:p>
@@ -6094,7 +6538,7 @@
         </w:numPr>
       </w:pPr>
       <w:r>
-        <w:t>Separate from rest of application</w:t>
+        <w:t>Create a database to store the data and find a suitable cloud service to host it.</w:t>
       </w:r>
     </w:p>
     <w:p>
@@ -6105,18 +6549,291 @@
           <w:numId w:val="26"/>
         </w:numPr>
       </w:pPr>
+      <w:r>
+        <w:t>Create a Python script that can be run every day to retrieve the pricing data for that particular day and store it in the database, as well as a service to host it.</w:t>
+      </w:r>
+    </w:p>
+    <w:p>
+      <w:pPr>
+        <w:pStyle w:val="ListParagraph"/>
+        <w:numPr>
+          <w:ilvl w:val="0"/>
+          <w:numId w:val="26"/>
+        </w:numPr>
+      </w:pPr>
+      <w:r>
+        <w:t>Create separate script to then be able to access that data for future use in the artefact.</w:t>
+      </w:r>
+    </w:p>
+    <w:p>
+      <w:pPr>
+        <w:pStyle w:val="Heading4"/>
+      </w:pPr>
+      <w:proofErr w:type="spellStart"/>
+      <w:r>
+        <w:t>Quandl</w:t>
+      </w:r>
+      <w:proofErr w:type="spellEnd"/>
+    </w:p>
+    <w:p>
+      <w:r>
+        <w:t>When looking for what to use as a source of stock pricing data, there are several different things to consider. The most important things are the legitimacy and accuracy of the data, especially when applied in practice. During</w:t>
+      </w:r>
+      <w:r>
+        <w:t xml:space="preserve"> development, there isn’t as much of an issue due to their being no real world consequences of using inaccurate data when testing the application. However, it makes sense to ensure the quality of the data at the beginning anyway, even before deployment. Some of the most commonly used online sources of data for individuals and small companies are websites such as Yahoo! Finance (Yahoo!, 2017) or </w:t>
+      </w:r>
+      <w:proofErr w:type="spellStart"/>
+      <w:r>
+        <w:t>Quandl</w:t>
+      </w:r>
+      <w:proofErr w:type="spellEnd"/>
+      <w:r>
+        <w:t xml:space="preserve"> (</w:t>
+      </w:r>
+      <w:proofErr w:type="spellStart"/>
+      <w:r>
+        <w:t>Quandl</w:t>
+      </w:r>
+      <w:proofErr w:type="spellEnd"/>
+      <w:r>
+        <w:t>, 2017).</w:t>
+      </w:r>
+      <w:r>
+        <w:t xml:space="preserve"> Both of these provide</w:t>
+      </w:r>
+      <w:r>
+        <w:t xml:space="preserve"> free access to a huge amount of different datasets</w:t>
+      </w:r>
+      <w:r>
+        <w:t xml:space="preserve"> that are updated every day</w:t>
+      </w:r>
+      <w:r>
+        <w:t xml:space="preserve"> for almost every different asset class</w:t>
+      </w:r>
+      <w:r>
+        <w:t xml:space="preserve">. Both websites allow users to easily retrieve data from the desired dataset using the website’s own API. </w:t>
+      </w:r>
+      <w:proofErr w:type="spellStart"/>
+      <w:r>
+        <w:t>Quandl</w:t>
+      </w:r>
+      <w:proofErr w:type="spellEnd"/>
+      <w:r>
+        <w:t xml:space="preserve"> generally stood out more compared to Yahoo! Finance due to the detailed documentation and instructions they provided for using their API, as well as direct code examples of how to implement it using a number of different languages, most important of which was Python.</w:t>
+      </w:r>
+      <w:r>
+        <w:t xml:space="preserve"> </w:t>
+      </w:r>
+      <w:proofErr w:type="spellStart"/>
+      <w:r>
+        <w:t>Quandl</w:t>
+      </w:r>
+      <w:proofErr w:type="spellEnd"/>
+      <w:r>
+        <w:t xml:space="preserve"> have their own Python module that can be easily downloaded and imported, giving access to the functions necessary for making the API calls</w:t>
+      </w:r>
+      <w:r>
+        <w:t>.</w:t>
+      </w:r>
+      <w:r>
+        <w:t xml:space="preserve"> The </w:t>
+      </w:r>
+      <w:r>
+        <w:lastRenderedPageBreak/>
+        <w:t>API call function takes several parameters to specify details about the call: name of the dataset, ticker for the stock and start/end date.</w:t>
+      </w:r>
+      <w:r>
+        <w:t xml:space="preserve"> An example demonstrating the simplicity of calling the </w:t>
+      </w:r>
+      <w:proofErr w:type="spellStart"/>
+      <w:r>
+        <w:t>Quandl</w:t>
+      </w:r>
+      <w:proofErr w:type="spellEnd"/>
+      <w:r>
+        <w:t xml:space="preserve"> API and storing</w:t>
+      </w:r>
+      <w:r>
+        <w:t xml:space="preserve"> the data</w:t>
+      </w:r>
+      <w:r>
+        <w:t xml:space="preserve"> in a variable using Python as per the </w:t>
+      </w:r>
+      <w:proofErr w:type="spellStart"/>
+      <w:r>
+        <w:t>Quandl</w:t>
+      </w:r>
+      <w:proofErr w:type="spellEnd"/>
+      <w:r>
+        <w:t xml:space="preserve"> Documentation</w:t>
+      </w:r>
+      <w:r>
+        <w:t xml:space="preserve"> (</w:t>
+      </w:r>
+      <w:proofErr w:type="spellStart"/>
+      <w:r>
+        <w:t>Quandl</w:t>
+      </w:r>
+      <w:proofErr w:type="spellEnd"/>
+      <w:r>
+        <w:t>, 2017)</w:t>
+      </w:r>
+      <w:r>
+        <w:t>:</w:t>
+      </w:r>
+    </w:p>
+    <w:p>
+      <w:pPr>
+        <w:jc w:val="center"/>
+      </w:pPr>
+      <w:proofErr w:type="gramStart"/>
+      <w:r>
+        <w:t>data</w:t>
+      </w:r>
+      <w:proofErr w:type="gramEnd"/>
+      <w:r>
+        <w:t xml:space="preserve"> = </w:t>
+      </w:r>
+      <w:proofErr w:type="spellStart"/>
+      <w:r>
+        <w:t>quandl.get_table</w:t>
+      </w:r>
+      <w:proofErr w:type="spellEnd"/>
+      <w:r>
+        <w:t>('WIKI/PRICES')</w:t>
+      </w:r>
     </w:p>
     <w:p/>
+    <w:p>
+      <w:pPr>
+        <w:pStyle w:val="Heading4"/>
+      </w:pPr>
+      <w:r>
+        <w:t>My</w:t>
+      </w:r>
+      <w:r>
+        <w:t xml:space="preserve">SQL </w:t>
+      </w:r>
+      <w:r>
+        <w:t>Database</w:t>
+      </w:r>
+    </w:p>
+    <w:p>
+      <w:r>
+        <w:t>The data storage solution that was chosen for this p</w:t>
+      </w:r>
+      <w:r>
+        <w:t>roject involved creating a MySQL</w:t>
+      </w:r>
+      <w:r>
+        <w:t xml:space="preserve"> database that would be hosted on a cloud server</w:t>
+      </w:r>
+      <w:r>
+        <w:t>.</w:t>
+      </w:r>
+      <w:r>
+        <w:t xml:space="preserve"> MySQL</w:t>
+      </w:r>
+      <w:r>
+        <w:t xml:space="preserve"> is the world’s most popular</w:t>
+      </w:r>
+      <w:r>
+        <w:t xml:space="preserve"> open-source relational database management system</w:t>
+      </w:r>
+      <w:r>
+        <w:t xml:space="preserve"> </w:t>
+      </w:r>
+      <w:r>
+        <w:t>(MySQL</w:t>
+      </w:r>
+      <w:r>
+        <w:t>, 2017)</w:t>
+      </w:r>
+      <w:r>
+        <w:t>.</w:t>
+      </w:r>
+      <w:r>
+        <w:t xml:space="preserve"> There are several different services that can be use</w:t>
+      </w:r>
+      <w:r>
+        <w:t>d to create databases, but MySQL</w:t>
+      </w:r>
+      <w:r>
+        <w:t xml:space="preserve"> seemed the most appropriate due to</w:t>
+      </w:r>
+      <w:r>
+        <w:t xml:space="preserve"> having</w:t>
+      </w:r>
+      <w:r>
+        <w:t xml:space="preserve"> previous experience using </w:t>
+      </w:r>
+      <w:r>
+        <w:t xml:space="preserve">it, its prestige </w:t>
+      </w:r>
+      <w:r>
+        <w:t>and the wide range of services that provided cloud hosted instances of it.</w:t>
+      </w:r>
+      <w:r>
+        <w:t xml:space="preserve"> One of the most popular cloud based services providers is Amazon Web Services (Amazon, 2017). They provide various cloud-based services including instance</w:t>
+      </w:r>
+      <w:r>
+        <w:t>s of MySQL</w:t>
+      </w:r>
+      <w:r>
+        <w:t xml:space="preserve"> databases and virtual machines making them an obvious choice for hosting both the database, and the automatic retrieval system (Butler, 2014).</w:t>
+      </w:r>
+      <w:r>
+        <w:t xml:space="preserve"> They have the Amazon RDS service for relational databases and the Amazon EC2 service for instances of virtual machines. </w:t>
+      </w:r>
+      <w:r>
+        <w:t xml:space="preserve"> Both of these services come under Amazon Web Services’ (AWS) free tier providing a certain amount of usage per month, making the use of AWS ideal f</w:t>
+      </w:r>
+      <w:r>
+        <w:t>or a project of this size.</w:t>
+      </w:r>
+    </w:p>
+    <w:p>
+      <w:r>
+        <w:t>Once both of the AWS cloud instances had been established, the database would then have to be configured so it contained the correct tables for storing the relevant data.</w:t>
+      </w:r>
+      <w:r>
+        <w:t xml:space="preserve"> Instead of using dozens of SQL queries to set it up, </w:t>
+      </w:r>
+      <w:r>
+        <w:t>MySQL have their own visual database design tool called MySQL Workbench</w:t>
+      </w:r>
+      <w:r>
+        <w:t xml:space="preserve"> (Oracle Corporation, 2017) which combines the design, development and management aspects of creating the database into one IDE.</w:t>
+      </w:r>
+      <w:r>
+        <w:t xml:space="preserve"> This was used throughout the process of creating the database as it provided a centralised way for to be accomplished. </w:t>
+      </w:r>
+      <w:r>
+        <w:t>This made it a lot easier to create and configure essential parts of the database such as the schema and tables</w:t>
+      </w:r>
+      <w:r>
+        <w:t xml:space="preserve"> including the handling of connection permissions.</w:t>
+      </w:r>
+      <w:r>
+        <w:t xml:space="preserve"> It also provided </w:t>
+      </w:r>
+      <w:r>
+        <w:t>a means of visualising the data stored within the tables making it much easier to test and ensure that the data was being retrieved and handled properly.</w:t>
+      </w:r>
+    </w:p>
     <w:p/>
     <w:p>
       <w:pPr>
         <w:pStyle w:val="Heading2"/>
       </w:pPr>
-      <w:bookmarkStart w:id="23" w:name="_Toc480394750"/>
-      <w:r>
-        <w:t>Second Iteration -</w:t>
-      </w:r>
-      <w:bookmarkEnd w:id="23"/>
+      <w:bookmarkStart w:id="29" w:name="_Toc480565183"/>
+      <w:r>
+        <w:t xml:space="preserve">Second Iteration </w:t>
+      </w:r>
+      <w:r>
+        <w:t>–</w:t>
+      </w:r>
+      <w:bookmarkEnd w:id="29"/>
       <w:r>
         <w:t xml:space="preserve"> </w:t>
       </w:r>
@@ -6126,20 +6843,37 @@
         <w:br w:type="page"/>
       </w:r>
     </w:p>
-    <w:p/>
     <w:p>
       <w:pPr>
         <w:pStyle w:val="Heading1"/>
       </w:pPr>
-      <w:bookmarkStart w:id="24" w:name="_Toc480394751"/>
-      <w:r>
+      <w:bookmarkStart w:id="30" w:name="_Toc480565184"/>
+      <w:r>
+        <w:lastRenderedPageBreak/>
         <w:t>References</w:t>
       </w:r>
-      <w:bookmarkEnd w:id="24"/>
+      <w:bookmarkEnd w:id="30"/>
+    </w:p>
+    <w:p>
+      <w:pPr>
+        <w:jc w:val="left"/>
+      </w:pPr>
+      <w:r>
+        <w:br w:type="page"/>
+      </w:r>
+    </w:p>
+    <w:p>
+      <w:pPr>
+        <w:pStyle w:val="Heading1"/>
+      </w:pPr>
+      <w:r>
+        <w:lastRenderedPageBreak/>
+        <w:t>Appendix</w:t>
+      </w:r>
     </w:p>
     <w:p/>
     <w:sectPr>
-      <w:footerReference w:type="default" r:id="rId14"/>
+      <w:footerReference w:type="default" r:id="rId15"/>
       <w:pgSz w:w="11906" w:h="16838"/>
       <w:pgMar w:top="1440" w:right="1440" w:bottom="1440" w:left="1440" w:header="708" w:footer="708" w:gutter="0"/>
       <w:pgNumType w:start="0"/>
@@ -6256,7 +6990,7 @@
 
 <file path=word/numbering.xml><?xml version="1.0" encoding="utf-8"?>
 <w:numbering xmlns:wpc="http://schemas.microsoft.com/office/word/2010/wordprocessingCanvas" xmlns:mc="http://schemas.openxmlformats.org/markup-compatibility/2006" xmlns:o="urn:schemas-microsoft-com:office:office" xmlns:r="http://schemas.openxmlformats.org/officeDocument/2006/relationships" xmlns:m="http://schemas.openxmlformats.org/officeDocument/2006/math" xmlns:v="urn:schemas-microsoft-com:vml" xmlns:wp14="http://schemas.microsoft.com/office/word/2010/wordprocessingDrawing" xmlns:wp="http://schemas.openxmlformats.org/drawingml/2006/wordprocessingDrawing" xmlns:w10="urn:schemas-microsoft-com:office:word" xmlns:w="http://schemas.openxmlformats.org/wordprocessingml/2006/main" xmlns:w14="http://schemas.microsoft.com/office/word/2010/wordml" xmlns:w15="http://schemas.microsoft.com/office/word/2012/wordml" xmlns:wpg="http://schemas.microsoft.com/office/word/2010/wordprocessingGroup" xmlns:wpi="http://schemas.microsoft.com/office/word/2010/wordprocessingInk" xmlns:wne="http://schemas.microsoft.com/office/word/2006/wordml" xmlns:wps="http://schemas.microsoft.com/office/word/2010/wordprocessingShape" mc:Ignorable="w14 w15 wp14">
-  <w:abstractNum w:abstractNumId="0" w15:restartNumberingAfterBreak="0">
+  <w:abstractNum w:abstractNumId="0">
     <w:nsid w:val="0C8D41EE"/>
     <w:multiLevelType w:val="hybridMultilevel"/>
     <w:tmpl w:val="065677A2"/>
@@ -6369,7 +7103,7 @@
       </w:rPr>
     </w:lvl>
   </w:abstractNum>
-  <w:abstractNum w:abstractNumId="1" w15:restartNumberingAfterBreak="0">
+  <w:abstractNum w:abstractNumId="1">
     <w:nsid w:val="13FA21E1"/>
     <w:multiLevelType w:val="multilevel"/>
     <w:tmpl w:val="E594FA98"/>
@@ -6483,16 +7217,16 @@
       </w:rPr>
     </w:lvl>
   </w:abstractNum>
-  <w:abstractNum w:abstractNumId="2" w15:restartNumberingAfterBreak="0">
+  <w:abstractNum w:abstractNumId="2">
     <w:nsid w:val="16F325C4"/>
     <w:multiLevelType w:val="multilevel"/>
     <w:tmpl w:val="E594FA98"/>
     <w:numStyleLink w:val="Style1"/>
   </w:abstractNum>
-  <w:abstractNum w:abstractNumId="3" w15:restartNumberingAfterBreak="0">
+  <w:abstractNum w:abstractNumId="3">
     <w:nsid w:val="17484755"/>
     <w:multiLevelType w:val="hybridMultilevel"/>
-    <w:tmpl w:val="46F2129C"/>
+    <w:tmpl w:val="8A8E029E"/>
     <w:lvl w:ilvl="0" w:tplc="08090001">
       <w:start w:val="1"/>
       <w:numFmt w:val="bullet"/>
@@ -6602,13 +7336,13 @@
       </w:rPr>
     </w:lvl>
   </w:abstractNum>
-  <w:abstractNum w:abstractNumId="4" w15:restartNumberingAfterBreak="0">
+  <w:abstractNum w:abstractNumId="4">
     <w:nsid w:val="17E71DA3"/>
     <w:multiLevelType w:val="multilevel"/>
     <w:tmpl w:val="C61CA11C"/>
     <w:numStyleLink w:val="DissStyle"/>
   </w:abstractNum>
-  <w:abstractNum w:abstractNumId="5" w15:restartNumberingAfterBreak="0">
+  <w:abstractNum w:abstractNumId="5">
     <w:nsid w:val="1BAC3CE0"/>
     <w:multiLevelType w:val="hybridMultilevel"/>
     <w:tmpl w:val="9DA8C80A"/>
@@ -6721,7 +7455,7 @@
       </w:rPr>
     </w:lvl>
   </w:abstractNum>
-  <w:abstractNum w:abstractNumId="6" w15:restartNumberingAfterBreak="0">
+  <w:abstractNum w:abstractNumId="6">
     <w:nsid w:val="26AB2A6F"/>
     <w:multiLevelType w:val="hybridMultilevel"/>
     <w:tmpl w:val="9336E85A"/>
@@ -6834,13 +7568,13 @@
       </w:rPr>
     </w:lvl>
   </w:abstractNum>
-  <w:abstractNum w:abstractNumId="7" w15:restartNumberingAfterBreak="0">
+  <w:abstractNum w:abstractNumId="7">
     <w:nsid w:val="31FC5331"/>
     <w:multiLevelType w:val="multilevel"/>
     <w:tmpl w:val="C61CA11C"/>
     <w:numStyleLink w:val="DissStyle"/>
   </w:abstractNum>
-  <w:abstractNum w:abstractNumId="8" w15:restartNumberingAfterBreak="0">
+  <w:abstractNum w:abstractNumId="8">
     <w:nsid w:val="3CD1524B"/>
     <w:multiLevelType w:val="hybridMultilevel"/>
     <w:tmpl w:val="48D0C4BC"/>
@@ -6953,7 +7687,7 @@
       </w:rPr>
     </w:lvl>
   </w:abstractNum>
-  <w:abstractNum w:abstractNumId="9" w15:restartNumberingAfterBreak="0">
+  <w:abstractNum w:abstractNumId="9">
     <w:nsid w:val="3FE85E96"/>
     <w:multiLevelType w:val="hybridMultilevel"/>
     <w:tmpl w:val="C5D2899C"/>
@@ -7066,7 +7800,7 @@
       </w:rPr>
     </w:lvl>
   </w:abstractNum>
-  <w:abstractNum w:abstractNumId="10" w15:restartNumberingAfterBreak="0">
+  <w:abstractNum w:abstractNumId="10">
     <w:nsid w:val="411C1D2F"/>
     <w:multiLevelType w:val="multilevel"/>
     <w:tmpl w:val="0809001D"/>
@@ -7152,7 +7886,7 @@
       </w:pPr>
     </w:lvl>
   </w:abstractNum>
-  <w:abstractNum w:abstractNumId="11" w15:restartNumberingAfterBreak="0">
+  <w:abstractNum w:abstractNumId="11">
     <w:nsid w:val="41924070"/>
     <w:multiLevelType w:val="hybridMultilevel"/>
     <w:tmpl w:val="902C59AA"/>
@@ -7265,19 +7999,19 @@
       </w:rPr>
     </w:lvl>
   </w:abstractNum>
-  <w:abstractNum w:abstractNumId="12" w15:restartNumberingAfterBreak="0">
+  <w:abstractNum w:abstractNumId="12">
     <w:nsid w:val="43B002E1"/>
     <w:multiLevelType w:val="multilevel"/>
     <w:tmpl w:val="E594FA98"/>
     <w:numStyleLink w:val="Style1"/>
   </w:abstractNum>
-  <w:abstractNum w:abstractNumId="13" w15:restartNumberingAfterBreak="0">
+  <w:abstractNum w:abstractNumId="13">
     <w:nsid w:val="44193BA6"/>
     <w:multiLevelType w:val="multilevel"/>
     <w:tmpl w:val="E594FA98"/>
     <w:numStyleLink w:val="Style1"/>
   </w:abstractNum>
-  <w:abstractNum w:abstractNumId="14" w15:restartNumberingAfterBreak="0">
+  <w:abstractNum w:abstractNumId="14">
     <w:nsid w:val="4EC21BE9"/>
     <w:multiLevelType w:val="hybridMultilevel"/>
     <w:tmpl w:val="E57A14A0"/>
@@ -7390,7 +8124,7 @@
       </w:rPr>
     </w:lvl>
   </w:abstractNum>
-  <w:abstractNum w:abstractNumId="15" w15:restartNumberingAfterBreak="0">
+  <w:abstractNum w:abstractNumId="15">
     <w:nsid w:val="553B03BD"/>
     <w:multiLevelType w:val="hybridMultilevel"/>
     <w:tmpl w:val="47E8EABE"/>
@@ -7503,13 +8237,13 @@
       </w:rPr>
     </w:lvl>
   </w:abstractNum>
-  <w:abstractNum w:abstractNumId="16" w15:restartNumberingAfterBreak="0">
+  <w:abstractNum w:abstractNumId="16">
     <w:nsid w:val="560A0F15"/>
     <w:multiLevelType w:val="multilevel"/>
     <w:tmpl w:val="C61CA11C"/>
     <w:numStyleLink w:val="DissStyle"/>
   </w:abstractNum>
-  <w:abstractNum w:abstractNumId="17" w15:restartNumberingAfterBreak="0">
+  <w:abstractNum w:abstractNumId="17">
     <w:nsid w:val="5ED6022D"/>
     <w:multiLevelType w:val="multilevel"/>
     <w:tmpl w:val="C61CA11C"/>
@@ -7631,19 +8365,19 @@
       </w:rPr>
     </w:lvl>
   </w:abstractNum>
-  <w:abstractNum w:abstractNumId="18" w15:restartNumberingAfterBreak="0">
+  <w:abstractNum w:abstractNumId="18">
     <w:nsid w:val="60F271AC"/>
     <w:multiLevelType w:val="multilevel"/>
     <w:tmpl w:val="C61CA11C"/>
     <w:numStyleLink w:val="DissStyle"/>
   </w:abstractNum>
-  <w:abstractNum w:abstractNumId="19" w15:restartNumberingAfterBreak="0">
+  <w:abstractNum w:abstractNumId="19">
     <w:nsid w:val="621F0202"/>
     <w:multiLevelType w:val="multilevel"/>
     <w:tmpl w:val="C61CA11C"/>
     <w:numStyleLink w:val="DissStyle"/>
   </w:abstractNum>
-  <w:abstractNum w:abstractNumId="20" w15:restartNumberingAfterBreak="0">
+  <w:abstractNum w:abstractNumId="20">
     <w:nsid w:val="65C211F0"/>
     <w:multiLevelType w:val="hybridMultilevel"/>
     <w:tmpl w:val="BA98FD7C"/>
@@ -7756,25 +8490,25 @@
       </w:rPr>
     </w:lvl>
   </w:abstractNum>
-  <w:abstractNum w:abstractNumId="21" w15:restartNumberingAfterBreak="0">
+  <w:abstractNum w:abstractNumId="21">
     <w:nsid w:val="66E65727"/>
     <w:multiLevelType w:val="multilevel"/>
     <w:tmpl w:val="C61CA11C"/>
     <w:numStyleLink w:val="DissStyle"/>
   </w:abstractNum>
-  <w:abstractNum w:abstractNumId="22" w15:restartNumberingAfterBreak="0">
+  <w:abstractNum w:abstractNumId="22">
     <w:nsid w:val="671E477A"/>
     <w:multiLevelType w:val="multilevel"/>
     <w:tmpl w:val="E594FA98"/>
     <w:numStyleLink w:val="Style1"/>
   </w:abstractNum>
-  <w:abstractNum w:abstractNumId="23" w15:restartNumberingAfterBreak="0">
+  <w:abstractNum w:abstractNumId="23">
     <w:nsid w:val="706F27F8"/>
     <w:multiLevelType w:val="multilevel"/>
     <w:tmpl w:val="C61CA11C"/>
     <w:numStyleLink w:val="DissStyle"/>
   </w:abstractNum>
-  <w:abstractNum w:abstractNumId="24" w15:restartNumberingAfterBreak="0">
+  <w:abstractNum w:abstractNumId="24">
     <w:nsid w:val="74314AE7"/>
     <w:multiLevelType w:val="hybridMultilevel"/>
     <w:tmpl w:val="6A7C6D3A"/>
@@ -7887,7 +8621,7 @@
       </w:rPr>
     </w:lvl>
   </w:abstractNum>
-  <w:abstractNum w:abstractNumId="25" w15:restartNumberingAfterBreak="0">
+  <w:abstractNum w:abstractNumId="25">
     <w:nsid w:val="7AFB35F8"/>
     <w:multiLevelType w:val="hybridMultilevel"/>
     <w:tmpl w:val="4B80FF78"/>
@@ -8000,7 +8734,7 @@
       </w:rPr>
     </w:lvl>
   </w:abstractNum>
-  <w:abstractNum w:abstractNumId="26" w15:restartNumberingAfterBreak="0">
+  <w:abstractNum w:abstractNumId="26">
     <w:nsid w:val="7E4D1617"/>
     <w:multiLevelType w:val="multilevel"/>
     <w:tmpl w:val="C61CA11C"/>
@@ -9169,7 +9903,7 @@
 </file>
 
 <file path=customXml/itemProps1.xml><?xml version="1.0" encoding="utf-8"?>
-<ds:datastoreItem xmlns:ds="http://schemas.openxmlformats.org/officeDocument/2006/customXml" ds:itemID="{88C5FCF1-6F62-4025-B037-187FFF587295}">
+<ds:datastoreItem xmlns:ds="http://schemas.openxmlformats.org/officeDocument/2006/customXml" ds:itemID="{0DD13901-06B5-4A0B-BF5E-6F2157B1969F}">
   <ds:schemaRefs>
     <ds:schemaRef ds:uri="http://schemas.openxmlformats.org/officeDocument/2006/bibliography"/>
   </ds:schemaRefs>

</xml_diff>

<commit_message>
intro to retreieval system
</commit_message>
<xml_diff>
--- a/Report/Dissertation.docx
+++ b/Report/Dissertation.docx
@@ -5986,8 +5986,6 @@
       </w:r>
     </w:p>
     <w:p>
-      <w:bookmarkStart w:id="21" w:name="_GoBack"/>
-      <w:bookmarkEnd w:id="21"/>
       <w:r>
         <w:br w:type="page"/>
       </w:r>
@@ -5996,12 +5994,12 @@
       <w:pPr>
         <w:pStyle w:val="Heading1"/>
       </w:pPr>
-      <w:bookmarkStart w:id="22" w:name="_Toc480565178"/>
+      <w:bookmarkStart w:id="21" w:name="_Toc480565178"/>
       <w:r>
         <w:lastRenderedPageBreak/>
         <w:t>Implementation</w:t>
       </w:r>
-      <w:bookmarkEnd w:id="22"/>
+      <w:bookmarkEnd w:id="21"/>
     </w:p>
     <w:p>
       <w:r>
@@ -6113,7 +6111,7 @@
           <w:sz w:val="20"/>
         </w:rPr>
       </w:pPr>
-      <w:bookmarkStart w:id="23" w:name="_Toc480565151"/>
+      <w:bookmarkStart w:id="22" w:name="_Toc480565151"/>
       <w:r>
         <w:rPr>
           <w:sz w:val="20"/>
@@ -6163,22 +6161,22 @@
         </w:rPr>
         <w:t xml:space="preserve"> (Powell-Morse, 2016)</w:t>
       </w:r>
+      <w:bookmarkEnd w:id="22"/>
+    </w:p>
+    <w:p>
+      <w:pPr>
+        <w:pStyle w:val="Heading3"/>
+      </w:pPr>
+    </w:p>
+    <w:p>
+      <w:pPr>
+        <w:pStyle w:val="Heading3"/>
+      </w:pPr>
+      <w:bookmarkStart w:id="23" w:name="_Toc480565179"/>
+      <w:r>
+        <w:t>Requirements</w:t>
+      </w:r>
       <w:bookmarkEnd w:id="23"/>
-    </w:p>
-    <w:p>
-      <w:pPr>
-        <w:pStyle w:val="Heading3"/>
-      </w:pPr>
-    </w:p>
-    <w:p>
-      <w:pPr>
-        <w:pStyle w:val="Heading3"/>
-      </w:pPr>
-      <w:bookmarkStart w:id="24" w:name="_Toc480565179"/>
-      <w:r>
-        <w:t>Requirements</w:t>
-      </w:r>
-      <w:bookmarkEnd w:id="24"/>
     </w:p>
     <w:p>
       <w:r>
@@ -6247,74 +6245,32 @@
       <w:pPr>
         <w:pStyle w:val="Heading2"/>
       </w:pPr>
-      <w:bookmarkStart w:id="25" w:name="_Toc480565180"/>
+      <w:bookmarkStart w:id="24" w:name="_Toc480565180"/>
       <w:r>
         <w:t>Retrieving and Handling Data</w:t>
       </w:r>
+      <w:bookmarkEnd w:id="24"/>
+    </w:p>
+    <w:p>
+      <w:r>
+        <w:t>As per the requirements of the project, the acquisition of relevant, up-to-date financial data is of utmost importance. After discussion with the project supervisor and further research into previous implementations of the Markowitz model, it was found that historical data pertaining to an asset’s price is often used as a means to generate estimations for input values that are used for analysis and optimisation later on in the Markowitz Model. Furthermore, historical data is often used by investors to gather descriptive statistics that can provide guidance and indication as to what stocks are good investments. As the project specifically focuses on the use of stocks as the chosen asset class, appropriate stock price data will need to be ac</w:t>
+      </w:r>
+      <w:r>
+        <w:t>quired and stored appropriately.</w:t>
+      </w:r>
+    </w:p>
+    <w:p>
+      <w:pPr>
+        <w:pStyle w:val="Heading3"/>
+      </w:pPr>
+      <w:bookmarkStart w:id="25" w:name="_Toc480565181"/>
+      <w:r>
+        <w:t>Design</w:t>
+      </w:r>
       <w:bookmarkEnd w:id="25"/>
     </w:p>
     <w:p>
       <w:r>
-        <w:t xml:space="preserve">As per the requirements of the project, the acquisition of relevant, up-to-date financial </w:t>
-      </w:r>
-      <w:r>
-        <w:t xml:space="preserve">data is of utmost importance. </w:t>
-      </w:r>
-      <w:r>
-        <w:t xml:space="preserve">After discussion with the project supervisor and further research into </w:t>
-      </w:r>
-      <w:r>
-        <w:t>previous</w:t>
-      </w:r>
-      <w:r>
-        <w:t xml:space="preserve"> implementations of the Markowitz model,</w:t>
-      </w:r>
-      <w:r>
-        <w:t xml:space="preserve"> it was found that</w:t>
-      </w:r>
-      <w:r>
-        <w:t xml:space="preserve"> </w:t>
-      </w:r>
-      <w:r>
-        <w:t>h</w:t>
-      </w:r>
-      <w:r>
-        <w:t>istorical</w:t>
-      </w:r>
-      <w:r>
-        <w:t xml:space="preserve"> data pertaining to an asset’s price is often used as a means to generate estimations for input values that are used for analysis and optimisation later on in the Markowitz Model. </w:t>
-      </w:r>
-      <w:r>
-        <w:t xml:space="preserve">Furthermore, historical data is often used by investors to </w:t>
-      </w:r>
-      <w:r>
-        <w:t xml:space="preserve">gather </w:t>
-      </w:r>
-      <w:r>
-        <w:t>descriptive statistics that can provide guidance and indication as to what stocks are good investments.</w:t>
-      </w:r>
-      <w:r>
-        <w:t xml:space="preserve"> </w:t>
-      </w:r>
-      <w:r>
-        <w:t>As the project specifically focuses on the use of stocks as the chosen asset class, appropriate stock price data will need to be ac</w:t>
-      </w:r>
-      <w:r>
-        <w:t>quired and stored appropriately.</w:t>
-      </w:r>
-    </w:p>
-    <w:p>
-      <w:pPr>
-        <w:pStyle w:val="Heading3"/>
-      </w:pPr>
-      <w:bookmarkStart w:id="26" w:name="_Toc480565181"/>
-      <w:r>
-        <w:t>Design</w:t>
-      </w:r>
-      <w:bookmarkEnd w:id="26"/>
-    </w:p>
-    <w:p>
-      <w:r>
         <w:t xml:space="preserve">During the </w:t>
       </w:r>
       <w:r>
@@ -6354,10 +6310,7 @@
         <w:t xml:space="preserve"> Local storage would not suffice as it lacks accessibility for other systems as well as the continuous need for the user’s system to be available so data can be stored. The crux of continuous availability also applied to the process of running the automatic retrieval program periodically. It made sense to host the automatic retrieval system on a cloud server as well, so it could be constantly active.</w:t>
       </w:r>
       <w:r>
-        <w:t xml:space="preserve"> </w:t>
-      </w:r>
-      <w:r>
-        <w:t>The use of a database in conjunction with the ability to pull directly from the data source also acts as a backup for if one of them were to become unavailable.</w:t>
+        <w:t xml:space="preserve"> The use of a database in conjunction with the ability to pull directly from the data source also acts as a backup for if one of them were to become unavailable.</w:t>
       </w:r>
       <w:r>
         <w:t xml:space="preserve"> </w:t>
@@ -6443,7 +6396,7 @@
           <w:sz w:val="20"/>
         </w:rPr>
       </w:pPr>
-      <w:bookmarkStart w:id="27" w:name="_Toc480565152"/>
+      <w:bookmarkStart w:id="26" w:name="_Toc480565152"/>
       <w:r>
         <w:rPr>
           <w:sz w:val="20"/>
@@ -6499,18 +6452,18 @@
         </w:rPr>
         <w:t xml:space="preserve"> of Data Retrieval</w:t>
       </w:r>
+      <w:bookmarkEnd w:id="26"/>
+    </w:p>
+    <w:p/>
+    <w:p>
+      <w:pPr>
+        <w:pStyle w:val="Heading3"/>
+      </w:pPr>
+      <w:bookmarkStart w:id="27" w:name="_Toc480565182"/>
+      <w:r>
+        <w:t>Implementation</w:t>
+      </w:r>
       <w:bookmarkEnd w:id="27"/>
-    </w:p>
-    <w:p/>
-    <w:p>
-      <w:pPr>
-        <w:pStyle w:val="Heading3"/>
-      </w:pPr>
-      <w:bookmarkStart w:id="28" w:name="_Toc480565182"/>
-      <w:r>
-        <w:t>Implementation</w:t>
-      </w:r>
-      <w:bookmarkEnd w:id="28"/>
     </w:p>
     <w:p>
       <w:r>
@@ -6819,6 +6772,68 @@
       </w:r>
       <w:r>
         <w:t>a means of visualising the data stored within the tables making it much easier to test and ensure that the data was being retrieved and handled properly.</w:t>
+      </w:r>
+    </w:p>
+    <w:p>
+      <w:pPr>
+        <w:pStyle w:val="Heading4"/>
+      </w:pPr>
+      <w:r>
+        <w:t>Retrieval System</w:t>
+      </w:r>
+    </w:p>
+    <w:p>
+      <w:r>
+        <w:t>Once the database had been set up and a suitable data source had been selected, the next step was to</w:t>
+      </w:r>
+      <w:r>
+        <w:t xml:space="preserve"> create the Python script that would pull data from </w:t>
+      </w:r>
+      <w:r>
+        <w:t>the data source</w:t>
+      </w:r>
+      <w:r>
+        <w:t xml:space="preserve"> and then push it into the database.</w:t>
+      </w:r>
+      <w:r>
+        <w:t xml:space="preserve"> There are many different pieces of information that can be retrieved pertaining to each stock, but there is only one which is going to be of use to the project, that is the “Closing” price. A stock’s closing price is the final price</w:t>
+      </w:r>
+      <w:r>
+        <w:t xml:space="preserve"> that</w:t>
+      </w:r>
+      <w:r>
+        <w:t xml:space="preserve"> it ends</w:t>
+      </w:r>
+      <w:r>
+        <w:t xml:space="preserve"> on after a day of trading</w:t>
+      </w:r>
+      <w:r>
+        <w:t>, giving the most recent</w:t>
+      </w:r>
+      <w:r>
+        <w:t xml:space="preserve"> price</w:t>
+      </w:r>
+      <w:r>
+        <w:t xml:space="preserve"> valuation until trading begins again the next day.</w:t>
+      </w:r>
+      <w:r>
+        <w:t xml:space="preserve"> However, closing price as it stands is not particularly useful for analysis due to certain corporate actions such as stock splits, dividends and rights offerings that can app</w:t>
+      </w:r>
+      <w:bookmarkStart w:id="28" w:name="_GoBack"/>
+      <w:bookmarkEnd w:id="28"/>
+      <w:r>
+        <w:t>ear as bizarre changes in price (Investopedia, 2017).</w:t>
+      </w:r>
+      <w:r>
+        <w:t xml:space="preserve"> </w:t>
+      </w:r>
+      <w:proofErr w:type="spellStart"/>
+      <w:r>
+        <w:t>Quandl</w:t>
+      </w:r>
+      <w:proofErr w:type="spellEnd"/>
+      <w:r>
+        <w:t xml:space="preserve"> also provides what is called the “Adjusted” closing price which is the same as the closing price except that the price is amended to include the effects of any corporate actions that may have taken place. It is the main type of historical stock data that is used to calculate historical returns which are used for analysis and optimisations such as those in the Markowitz model (Investopedia, 2017).</w:t>
       </w:r>
     </w:p>
     <w:p/>
@@ -6944,7 +6959,7 @@
           <w:rPr>
             <w:noProof/>
           </w:rPr>
-          <w:t>18</w:t>
+          <w:t>20</w:t>
         </w:r>
         <w:r>
           <w:rPr>
@@ -6990,7 +7005,7 @@
 
 <file path=word/numbering.xml><?xml version="1.0" encoding="utf-8"?>
 <w:numbering xmlns:wpc="http://schemas.microsoft.com/office/word/2010/wordprocessingCanvas" xmlns:mc="http://schemas.openxmlformats.org/markup-compatibility/2006" xmlns:o="urn:schemas-microsoft-com:office:office" xmlns:r="http://schemas.openxmlformats.org/officeDocument/2006/relationships" xmlns:m="http://schemas.openxmlformats.org/officeDocument/2006/math" xmlns:v="urn:schemas-microsoft-com:vml" xmlns:wp14="http://schemas.microsoft.com/office/word/2010/wordprocessingDrawing" xmlns:wp="http://schemas.openxmlformats.org/drawingml/2006/wordprocessingDrawing" xmlns:w10="urn:schemas-microsoft-com:office:word" xmlns:w="http://schemas.openxmlformats.org/wordprocessingml/2006/main" xmlns:w14="http://schemas.microsoft.com/office/word/2010/wordml" xmlns:w15="http://schemas.microsoft.com/office/word/2012/wordml" xmlns:wpg="http://schemas.microsoft.com/office/word/2010/wordprocessingGroup" xmlns:wpi="http://schemas.microsoft.com/office/word/2010/wordprocessingInk" xmlns:wne="http://schemas.microsoft.com/office/word/2006/wordml" xmlns:wps="http://schemas.microsoft.com/office/word/2010/wordprocessingShape" mc:Ignorable="w14 w15 wp14">
-  <w:abstractNum w:abstractNumId="0">
+  <w:abstractNum w:abstractNumId="0" w15:restartNumberingAfterBreak="0">
     <w:nsid w:val="0C8D41EE"/>
     <w:multiLevelType w:val="hybridMultilevel"/>
     <w:tmpl w:val="065677A2"/>
@@ -7103,7 +7118,7 @@
       </w:rPr>
     </w:lvl>
   </w:abstractNum>
-  <w:abstractNum w:abstractNumId="1">
+  <w:abstractNum w:abstractNumId="1" w15:restartNumberingAfterBreak="0">
     <w:nsid w:val="13FA21E1"/>
     <w:multiLevelType w:val="multilevel"/>
     <w:tmpl w:val="E594FA98"/>
@@ -7217,13 +7232,13 @@
       </w:rPr>
     </w:lvl>
   </w:abstractNum>
-  <w:abstractNum w:abstractNumId="2">
+  <w:abstractNum w:abstractNumId="2" w15:restartNumberingAfterBreak="0">
     <w:nsid w:val="16F325C4"/>
     <w:multiLevelType w:val="multilevel"/>
     <w:tmpl w:val="E594FA98"/>
     <w:numStyleLink w:val="Style1"/>
   </w:abstractNum>
-  <w:abstractNum w:abstractNumId="3">
+  <w:abstractNum w:abstractNumId="3" w15:restartNumberingAfterBreak="0">
     <w:nsid w:val="17484755"/>
     <w:multiLevelType w:val="hybridMultilevel"/>
     <w:tmpl w:val="8A8E029E"/>
@@ -7336,13 +7351,13 @@
       </w:rPr>
     </w:lvl>
   </w:abstractNum>
-  <w:abstractNum w:abstractNumId="4">
+  <w:abstractNum w:abstractNumId="4" w15:restartNumberingAfterBreak="0">
     <w:nsid w:val="17E71DA3"/>
     <w:multiLevelType w:val="multilevel"/>
     <w:tmpl w:val="C61CA11C"/>
     <w:numStyleLink w:val="DissStyle"/>
   </w:abstractNum>
-  <w:abstractNum w:abstractNumId="5">
+  <w:abstractNum w:abstractNumId="5" w15:restartNumberingAfterBreak="0">
     <w:nsid w:val="1BAC3CE0"/>
     <w:multiLevelType w:val="hybridMultilevel"/>
     <w:tmpl w:val="9DA8C80A"/>
@@ -7455,7 +7470,7 @@
       </w:rPr>
     </w:lvl>
   </w:abstractNum>
-  <w:abstractNum w:abstractNumId="6">
+  <w:abstractNum w:abstractNumId="6" w15:restartNumberingAfterBreak="0">
     <w:nsid w:val="26AB2A6F"/>
     <w:multiLevelType w:val="hybridMultilevel"/>
     <w:tmpl w:val="9336E85A"/>
@@ -7568,13 +7583,13 @@
       </w:rPr>
     </w:lvl>
   </w:abstractNum>
-  <w:abstractNum w:abstractNumId="7">
+  <w:abstractNum w:abstractNumId="7" w15:restartNumberingAfterBreak="0">
     <w:nsid w:val="31FC5331"/>
     <w:multiLevelType w:val="multilevel"/>
     <w:tmpl w:val="C61CA11C"/>
     <w:numStyleLink w:val="DissStyle"/>
   </w:abstractNum>
-  <w:abstractNum w:abstractNumId="8">
+  <w:abstractNum w:abstractNumId="8" w15:restartNumberingAfterBreak="0">
     <w:nsid w:val="3CD1524B"/>
     <w:multiLevelType w:val="hybridMultilevel"/>
     <w:tmpl w:val="48D0C4BC"/>
@@ -7687,7 +7702,7 @@
       </w:rPr>
     </w:lvl>
   </w:abstractNum>
-  <w:abstractNum w:abstractNumId="9">
+  <w:abstractNum w:abstractNumId="9" w15:restartNumberingAfterBreak="0">
     <w:nsid w:val="3FE85E96"/>
     <w:multiLevelType w:val="hybridMultilevel"/>
     <w:tmpl w:val="C5D2899C"/>
@@ -7800,7 +7815,7 @@
       </w:rPr>
     </w:lvl>
   </w:abstractNum>
-  <w:abstractNum w:abstractNumId="10">
+  <w:abstractNum w:abstractNumId="10" w15:restartNumberingAfterBreak="0">
     <w:nsid w:val="411C1D2F"/>
     <w:multiLevelType w:val="multilevel"/>
     <w:tmpl w:val="0809001D"/>
@@ -7886,7 +7901,7 @@
       </w:pPr>
     </w:lvl>
   </w:abstractNum>
-  <w:abstractNum w:abstractNumId="11">
+  <w:abstractNum w:abstractNumId="11" w15:restartNumberingAfterBreak="0">
     <w:nsid w:val="41924070"/>
     <w:multiLevelType w:val="hybridMultilevel"/>
     <w:tmpl w:val="902C59AA"/>
@@ -7999,19 +8014,19 @@
       </w:rPr>
     </w:lvl>
   </w:abstractNum>
-  <w:abstractNum w:abstractNumId="12">
+  <w:abstractNum w:abstractNumId="12" w15:restartNumberingAfterBreak="0">
     <w:nsid w:val="43B002E1"/>
     <w:multiLevelType w:val="multilevel"/>
     <w:tmpl w:val="E594FA98"/>
     <w:numStyleLink w:val="Style1"/>
   </w:abstractNum>
-  <w:abstractNum w:abstractNumId="13">
+  <w:abstractNum w:abstractNumId="13" w15:restartNumberingAfterBreak="0">
     <w:nsid w:val="44193BA6"/>
     <w:multiLevelType w:val="multilevel"/>
     <w:tmpl w:val="E594FA98"/>
     <w:numStyleLink w:val="Style1"/>
   </w:abstractNum>
-  <w:abstractNum w:abstractNumId="14">
+  <w:abstractNum w:abstractNumId="14" w15:restartNumberingAfterBreak="0">
     <w:nsid w:val="4EC21BE9"/>
     <w:multiLevelType w:val="hybridMultilevel"/>
     <w:tmpl w:val="E57A14A0"/>
@@ -8124,7 +8139,7 @@
       </w:rPr>
     </w:lvl>
   </w:abstractNum>
-  <w:abstractNum w:abstractNumId="15">
+  <w:abstractNum w:abstractNumId="15" w15:restartNumberingAfterBreak="0">
     <w:nsid w:val="553B03BD"/>
     <w:multiLevelType w:val="hybridMultilevel"/>
     <w:tmpl w:val="47E8EABE"/>
@@ -8237,13 +8252,13 @@
       </w:rPr>
     </w:lvl>
   </w:abstractNum>
-  <w:abstractNum w:abstractNumId="16">
+  <w:abstractNum w:abstractNumId="16" w15:restartNumberingAfterBreak="0">
     <w:nsid w:val="560A0F15"/>
     <w:multiLevelType w:val="multilevel"/>
     <w:tmpl w:val="C61CA11C"/>
     <w:numStyleLink w:val="DissStyle"/>
   </w:abstractNum>
-  <w:abstractNum w:abstractNumId="17">
+  <w:abstractNum w:abstractNumId="17" w15:restartNumberingAfterBreak="0">
     <w:nsid w:val="5ED6022D"/>
     <w:multiLevelType w:val="multilevel"/>
     <w:tmpl w:val="C61CA11C"/>
@@ -8365,19 +8380,19 @@
       </w:rPr>
     </w:lvl>
   </w:abstractNum>
-  <w:abstractNum w:abstractNumId="18">
+  <w:abstractNum w:abstractNumId="18" w15:restartNumberingAfterBreak="0">
     <w:nsid w:val="60F271AC"/>
     <w:multiLevelType w:val="multilevel"/>
     <w:tmpl w:val="C61CA11C"/>
     <w:numStyleLink w:val="DissStyle"/>
   </w:abstractNum>
-  <w:abstractNum w:abstractNumId="19">
+  <w:abstractNum w:abstractNumId="19" w15:restartNumberingAfterBreak="0">
     <w:nsid w:val="621F0202"/>
     <w:multiLevelType w:val="multilevel"/>
     <w:tmpl w:val="C61CA11C"/>
     <w:numStyleLink w:val="DissStyle"/>
   </w:abstractNum>
-  <w:abstractNum w:abstractNumId="20">
+  <w:abstractNum w:abstractNumId="20" w15:restartNumberingAfterBreak="0">
     <w:nsid w:val="65C211F0"/>
     <w:multiLevelType w:val="hybridMultilevel"/>
     <w:tmpl w:val="BA98FD7C"/>
@@ -8490,25 +8505,25 @@
       </w:rPr>
     </w:lvl>
   </w:abstractNum>
-  <w:abstractNum w:abstractNumId="21">
+  <w:abstractNum w:abstractNumId="21" w15:restartNumberingAfterBreak="0">
     <w:nsid w:val="66E65727"/>
     <w:multiLevelType w:val="multilevel"/>
     <w:tmpl w:val="C61CA11C"/>
     <w:numStyleLink w:val="DissStyle"/>
   </w:abstractNum>
-  <w:abstractNum w:abstractNumId="22">
+  <w:abstractNum w:abstractNumId="22" w15:restartNumberingAfterBreak="0">
     <w:nsid w:val="671E477A"/>
     <w:multiLevelType w:val="multilevel"/>
     <w:tmpl w:val="E594FA98"/>
     <w:numStyleLink w:val="Style1"/>
   </w:abstractNum>
-  <w:abstractNum w:abstractNumId="23">
+  <w:abstractNum w:abstractNumId="23" w15:restartNumberingAfterBreak="0">
     <w:nsid w:val="706F27F8"/>
     <w:multiLevelType w:val="multilevel"/>
     <w:tmpl w:val="C61CA11C"/>
     <w:numStyleLink w:val="DissStyle"/>
   </w:abstractNum>
-  <w:abstractNum w:abstractNumId="24">
+  <w:abstractNum w:abstractNumId="24" w15:restartNumberingAfterBreak="0">
     <w:nsid w:val="74314AE7"/>
     <w:multiLevelType w:val="hybridMultilevel"/>
     <w:tmpl w:val="6A7C6D3A"/>
@@ -8621,7 +8636,7 @@
       </w:rPr>
     </w:lvl>
   </w:abstractNum>
-  <w:abstractNum w:abstractNumId="25">
+  <w:abstractNum w:abstractNumId="25" w15:restartNumberingAfterBreak="0">
     <w:nsid w:val="7AFB35F8"/>
     <w:multiLevelType w:val="hybridMultilevel"/>
     <w:tmpl w:val="4B80FF78"/>
@@ -8734,7 +8749,7 @@
       </w:rPr>
     </w:lvl>
   </w:abstractNum>
-  <w:abstractNum w:abstractNumId="26">
+  <w:abstractNum w:abstractNumId="26" w15:restartNumberingAfterBreak="0">
     <w:nsid w:val="7E4D1617"/>
     <w:multiLevelType w:val="multilevel"/>
     <w:tmpl w:val="C61CA11C"/>
@@ -9903,7 +9918,7 @@
 </file>
 
 <file path=customXml/itemProps1.xml><?xml version="1.0" encoding="utf-8"?>
-<ds:datastoreItem xmlns:ds="http://schemas.openxmlformats.org/officeDocument/2006/customXml" ds:itemID="{0DD13901-06B5-4A0B-BF5E-6F2157B1969F}">
+<ds:datastoreItem xmlns:ds="http://schemas.openxmlformats.org/officeDocument/2006/customXml" ds:itemID="{F8941C26-28BC-445E-B1B3-268B1C91162B}">
   <ds:schemaRefs>
     <ds:schemaRef ds:uri="http://schemas.openxmlformats.org/officeDocument/2006/bibliography"/>
   </ds:schemaRefs>

</xml_diff>

<commit_message>
Finish off 2nd iteration
</commit_message>
<xml_diff>
--- a/Report/Dissertation.docx
+++ b/Report/Dissertation.docx
@@ -268,7 +268,7 @@
           <w:r>
             <w:fldChar w:fldCharType="separate"/>
           </w:r>
-          <w:hyperlink w:anchor="_Toc480664143" w:history="1">
+          <w:hyperlink w:anchor="_Toc480729676" w:history="1">
             <w:r>
               <w:rPr>
                 <w:rStyle w:val="Hyperlink"/>
@@ -295,7 +295,7 @@
                 <w:noProof/>
                 <w:webHidden/>
               </w:rPr>
-              <w:instrText xml:space="preserve"> PAGEREF _Toc480664143 \h </w:instrText>
+              <w:instrText xml:space="preserve"> PAGEREF _Toc480729676 \h </w:instrText>
             </w:r>
             <w:r>
               <w:rPr>
@@ -339,7 +339,7 @@
               <w:lang w:eastAsia="en-GB"/>
             </w:rPr>
           </w:pPr>
-          <w:hyperlink w:anchor="_Toc480664144" w:history="1">
+          <w:hyperlink w:anchor="_Toc480729677" w:history="1">
             <w:r>
               <w:rPr>
                 <w:rStyle w:val="Hyperlink"/>
@@ -366,7 +366,7 @@
                 <w:noProof/>
                 <w:webHidden/>
               </w:rPr>
-              <w:instrText xml:space="preserve"> PAGEREF _Toc480664144 \h </w:instrText>
+              <w:instrText xml:space="preserve"> PAGEREF _Toc480729677 \h </w:instrText>
             </w:r>
             <w:r>
               <w:rPr>
@@ -410,7 +410,7 @@
               <w:lang w:eastAsia="en-GB"/>
             </w:rPr>
           </w:pPr>
-          <w:hyperlink w:anchor="_Toc480664145" w:history="1">
+          <w:hyperlink w:anchor="_Toc480729678" w:history="1">
             <w:r>
               <w:rPr>
                 <w:rStyle w:val="Hyperlink"/>
@@ -437,7 +437,7 @@
                 <w:noProof/>
                 <w:webHidden/>
               </w:rPr>
-              <w:instrText xml:space="preserve"> PAGEREF _Toc480664145 \h </w:instrText>
+              <w:instrText xml:space="preserve"> PAGEREF _Toc480729678 \h </w:instrText>
             </w:r>
             <w:r>
               <w:rPr>
@@ -481,7 +481,7 @@
               <w:lang w:eastAsia="en-GB"/>
             </w:rPr>
           </w:pPr>
-          <w:hyperlink w:anchor="_Toc480664146" w:history="1">
+          <w:hyperlink w:anchor="_Toc480729679" w:history="1">
             <w:r>
               <w:rPr>
                 <w:rStyle w:val="Hyperlink"/>
@@ -508,7 +508,7 @@
                 <w:noProof/>
                 <w:webHidden/>
               </w:rPr>
-              <w:instrText xml:space="preserve"> PAGEREF _Toc480664146 \h </w:instrText>
+              <w:instrText xml:space="preserve"> PAGEREF _Toc480729679 \h </w:instrText>
             </w:r>
             <w:r>
               <w:rPr>
@@ -552,7 +552,7 @@
               <w:lang w:eastAsia="en-GB"/>
             </w:rPr>
           </w:pPr>
-          <w:hyperlink w:anchor="_Toc480664147" w:history="1">
+          <w:hyperlink w:anchor="_Toc480729680" w:history="1">
             <w:r>
               <w:rPr>
                 <w:rStyle w:val="Hyperlink"/>
@@ -579,7 +579,7 @@
                 <w:noProof/>
                 <w:webHidden/>
               </w:rPr>
-              <w:instrText xml:space="preserve"> PAGEREF _Toc480664147 \h </w:instrText>
+              <w:instrText xml:space="preserve"> PAGEREF _Toc480729680 \h </w:instrText>
             </w:r>
             <w:r>
               <w:rPr>
@@ -623,7 +623,7 @@
               <w:lang w:eastAsia="en-GB"/>
             </w:rPr>
           </w:pPr>
-          <w:hyperlink w:anchor="_Toc480664148" w:history="1">
+          <w:hyperlink w:anchor="_Toc480729681" w:history="1">
             <w:r>
               <w:rPr>
                 <w:rStyle w:val="Hyperlink"/>
@@ -650,7 +650,7 @@
                 <w:noProof/>
                 <w:webHidden/>
               </w:rPr>
-              <w:instrText xml:space="preserve"> PAGEREF _Toc480664148 \h </w:instrText>
+              <w:instrText xml:space="preserve"> PAGEREF _Toc480729681 \h </w:instrText>
             </w:r>
             <w:r>
               <w:rPr>
@@ -694,7 +694,7 @@
               <w:lang w:eastAsia="en-GB"/>
             </w:rPr>
           </w:pPr>
-          <w:hyperlink w:anchor="_Toc480664149" w:history="1">
+          <w:hyperlink w:anchor="_Toc480729682" w:history="1">
             <w:r>
               <w:rPr>
                 <w:rStyle w:val="Hyperlink"/>
@@ -721,7 +721,7 @@
                 <w:noProof/>
                 <w:webHidden/>
               </w:rPr>
-              <w:instrText xml:space="preserve"> PAGEREF _Toc480664149 \h </w:instrText>
+              <w:instrText xml:space="preserve"> PAGEREF _Toc480729682 \h </w:instrText>
             </w:r>
             <w:r>
               <w:rPr>
@@ -765,7 +765,7 @@
               <w:lang w:eastAsia="en-GB"/>
             </w:rPr>
           </w:pPr>
-          <w:hyperlink w:anchor="_Toc480664150" w:history="1">
+          <w:hyperlink w:anchor="_Toc480729683" w:history="1">
             <w:r>
               <w:rPr>
                 <w:rStyle w:val="Hyperlink"/>
@@ -792,7 +792,7 @@
                 <w:noProof/>
                 <w:webHidden/>
               </w:rPr>
-              <w:instrText xml:space="preserve"> PAGEREF _Toc480664150 \h </w:instrText>
+              <w:instrText xml:space="preserve"> PAGEREF _Toc480729683 \h </w:instrText>
             </w:r>
             <w:r>
               <w:rPr>
@@ -836,7 +836,7 @@
               <w:lang w:eastAsia="en-GB"/>
             </w:rPr>
           </w:pPr>
-          <w:hyperlink w:anchor="_Toc480664151" w:history="1">
+          <w:hyperlink w:anchor="_Toc480729684" w:history="1">
             <w:r>
               <w:rPr>
                 <w:rStyle w:val="Hyperlink"/>
@@ -865,7 +865,7 @@
                 <w:noProof/>
                 <w:webHidden/>
               </w:rPr>
-              <w:instrText xml:space="preserve"> PAGEREF _Toc480664151 \h </w:instrText>
+              <w:instrText xml:space="preserve"> PAGEREF _Toc480729684 \h </w:instrText>
             </w:r>
             <w:r>
               <w:rPr>
@@ -909,7 +909,7 @@
               <w:lang w:eastAsia="en-GB"/>
             </w:rPr>
           </w:pPr>
-          <w:hyperlink w:anchor="_Toc480664152" w:history="1">
+          <w:hyperlink w:anchor="_Toc480729685" w:history="1">
             <w:r>
               <w:rPr>
                 <w:rStyle w:val="Hyperlink"/>
@@ -938,7 +938,7 @@
                 <w:noProof/>
                 <w:webHidden/>
               </w:rPr>
-              <w:instrText xml:space="preserve"> PAGEREF _Toc480664152 \h </w:instrText>
+              <w:instrText xml:space="preserve"> PAGEREF _Toc480729685 \h </w:instrText>
             </w:r>
             <w:r>
               <w:rPr>
@@ -982,7 +982,7 @@
               <w:lang w:eastAsia="en-GB"/>
             </w:rPr>
           </w:pPr>
-          <w:hyperlink w:anchor="_Toc480664153" w:history="1">
+          <w:hyperlink w:anchor="_Toc480729686" w:history="1">
             <w:r>
               <w:rPr>
                 <w:rStyle w:val="Hyperlink"/>
@@ -1011,7 +1011,7 @@
                 <w:noProof/>
                 <w:webHidden/>
               </w:rPr>
-              <w:instrText xml:space="preserve"> PAGEREF _Toc480664153 \h </w:instrText>
+              <w:instrText xml:space="preserve"> PAGEREF _Toc480729686 \h </w:instrText>
             </w:r>
             <w:r>
               <w:rPr>
@@ -1055,7 +1055,7 @@
               <w:lang w:eastAsia="en-GB"/>
             </w:rPr>
           </w:pPr>
-          <w:hyperlink w:anchor="_Toc480664154" w:history="1">
+          <w:hyperlink w:anchor="_Toc480729687" w:history="1">
             <w:r>
               <w:rPr>
                 <w:rStyle w:val="Hyperlink"/>
@@ -1082,7 +1082,7 @@
                 <w:noProof/>
                 <w:webHidden/>
               </w:rPr>
-              <w:instrText xml:space="preserve"> PAGEREF _Toc480664154 \h </w:instrText>
+              <w:instrText xml:space="preserve"> PAGEREF _Toc480729687 \h </w:instrText>
             </w:r>
             <w:r>
               <w:rPr>
@@ -1126,7 +1126,7 @@
               <w:lang w:eastAsia="en-GB"/>
             </w:rPr>
           </w:pPr>
-          <w:hyperlink w:anchor="_Toc480664155" w:history="1">
+          <w:hyperlink w:anchor="_Toc480729688" w:history="1">
             <w:r>
               <w:rPr>
                 <w:rStyle w:val="Hyperlink"/>
@@ -1153,7 +1153,7 @@
                 <w:noProof/>
                 <w:webHidden/>
               </w:rPr>
-              <w:instrText xml:space="preserve"> PAGEREF _Toc480664155 \h </w:instrText>
+              <w:instrText xml:space="preserve"> PAGEREF _Toc480729688 \h </w:instrText>
             </w:r>
             <w:r>
               <w:rPr>
@@ -1197,7 +1197,7 @@
               <w:lang w:eastAsia="en-GB"/>
             </w:rPr>
           </w:pPr>
-          <w:hyperlink w:anchor="_Toc480664156" w:history="1">
+          <w:hyperlink w:anchor="_Toc480729689" w:history="1">
             <w:r>
               <w:rPr>
                 <w:rStyle w:val="Hyperlink"/>
@@ -1224,7 +1224,7 @@
                 <w:noProof/>
                 <w:webHidden/>
               </w:rPr>
-              <w:instrText xml:space="preserve"> PAGEREF _Toc480664156 \h </w:instrText>
+              <w:instrText xml:space="preserve"> PAGEREF _Toc480729689 \h </w:instrText>
             </w:r>
             <w:r>
               <w:rPr>
@@ -1268,7 +1268,7 @@
               <w:lang w:eastAsia="en-GB"/>
             </w:rPr>
           </w:pPr>
-          <w:hyperlink w:anchor="_Toc480664157" w:history="1">
+          <w:hyperlink w:anchor="_Toc480729690" w:history="1">
             <w:r>
               <w:rPr>
                 <w:rStyle w:val="Hyperlink"/>
@@ -1295,7 +1295,7 @@
                 <w:noProof/>
                 <w:webHidden/>
               </w:rPr>
-              <w:instrText xml:space="preserve"> PAGEREF _Toc480664157 \h </w:instrText>
+              <w:instrText xml:space="preserve"> PAGEREF _Toc480729690 \h </w:instrText>
             </w:r>
             <w:r>
               <w:rPr>
@@ -1339,7 +1339,7 @@
               <w:lang w:eastAsia="en-GB"/>
             </w:rPr>
           </w:pPr>
-          <w:hyperlink w:anchor="_Toc480664158" w:history="1">
+          <w:hyperlink w:anchor="_Toc480729691" w:history="1">
             <w:r>
               <w:rPr>
                 <w:rStyle w:val="Hyperlink"/>
@@ -1366,7 +1366,7 @@
                 <w:noProof/>
                 <w:webHidden/>
               </w:rPr>
-              <w:instrText xml:space="preserve"> PAGEREF _Toc480664158 \h </w:instrText>
+              <w:instrText xml:space="preserve"> PAGEREF _Toc480729691 \h </w:instrText>
             </w:r>
             <w:r>
               <w:rPr>
@@ -1410,7 +1410,7 @@
               <w:lang w:eastAsia="en-GB"/>
             </w:rPr>
           </w:pPr>
-          <w:hyperlink w:anchor="_Toc480664159" w:history="1">
+          <w:hyperlink w:anchor="_Toc480729692" w:history="1">
             <w:r>
               <w:rPr>
                 <w:rStyle w:val="Hyperlink"/>
@@ -1437,7 +1437,7 @@
                 <w:noProof/>
                 <w:webHidden/>
               </w:rPr>
-              <w:instrText xml:space="preserve"> PAGEREF _Toc480664159 \h </w:instrText>
+              <w:instrText xml:space="preserve"> PAGEREF _Toc480729692 \h </w:instrText>
             </w:r>
             <w:r>
               <w:rPr>
@@ -1481,7 +1481,7 @@
               <w:lang w:eastAsia="en-GB"/>
             </w:rPr>
           </w:pPr>
-          <w:hyperlink w:anchor="_Toc480664160" w:history="1">
+          <w:hyperlink w:anchor="_Toc480729693" w:history="1">
             <w:r>
               <w:rPr>
                 <w:rStyle w:val="Hyperlink"/>
@@ -1508,7 +1508,7 @@
                 <w:noProof/>
                 <w:webHidden/>
               </w:rPr>
-              <w:instrText xml:space="preserve"> PAGEREF _Toc480664160 \h </w:instrText>
+              <w:instrText xml:space="preserve"> PAGEREF _Toc480729693 \h </w:instrText>
             </w:r>
             <w:r>
               <w:rPr>
@@ -1552,7 +1552,7 @@
               <w:lang w:eastAsia="en-GB"/>
             </w:rPr>
           </w:pPr>
-          <w:hyperlink w:anchor="_Toc480664161" w:history="1">
+          <w:hyperlink w:anchor="_Toc480729694" w:history="1">
             <w:r>
               <w:rPr>
                 <w:rStyle w:val="Hyperlink"/>
@@ -1579,7 +1579,7 @@
                 <w:noProof/>
                 <w:webHidden/>
               </w:rPr>
-              <w:instrText xml:space="preserve"> PAGEREF _Toc480664161 \h </w:instrText>
+              <w:instrText xml:space="preserve"> PAGEREF _Toc480729694 \h </w:instrText>
             </w:r>
             <w:r>
               <w:rPr>
@@ -1623,7 +1623,7 @@
               <w:lang w:eastAsia="en-GB"/>
             </w:rPr>
           </w:pPr>
-          <w:hyperlink w:anchor="_Toc480664162" w:history="1">
+          <w:hyperlink w:anchor="_Toc480729695" w:history="1">
             <w:r>
               <w:rPr>
                 <w:rStyle w:val="Hyperlink"/>
@@ -1650,7 +1650,7 @@
                 <w:noProof/>
                 <w:webHidden/>
               </w:rPr>
-              <w:instrText xml:space="preserve"> PAGEREF _Toc480664162 \h </w:instrText>
+              <w:instrText xml:space="preserve"> PAGEREF _Toc480729695 \h </w:instrText>
             </w:r>
             <w:r>
               <w:rPr>
@@ -1694,7 +1694,7 @@
               <w:lang w:eastAsia="en-GB"/>
             </w:rPr>
           </w:pPr>
-          <w:hyperlink w:anchor="_Toc480664163" w:history="1">
+          <w:hyperlink w:anchor="_Toc480729696" w:history="1">
             <w:r>
               <w:rPr>
                 <w:rStyle w:val="Hyperlink"/>
@@ -1721,7 +1721,7 @@
                 <w:noProof/>
                 <w:webHidden/>
               </w:rPr>
-              <w:instrText xml:space="preserve"> PAGEREF _Toc480664163 \h </w:instrText>
+              <w:instrText xml:space="preserve"> PAGEREF _Toc480729696 \h </w:instrText>
             </w:r>
             <w:r>
               <w:rPr>
@@ -1765,7 +1765,7 @@
               <w:lang w:eastAsia="en-GB"/>
             </w:rPr>
           </w:pPr>
-          <w:hyperlink w:anchor="_Toc480664164" w:history="1">
+          <w:hyperlink w:anchor="_Toc480729697" w:history="1">
             <w:r>
               <w:rPr>
                 <w:rStyle w:val="Hyperlink"/>
@@ -1792,7 +1792,7 @@
                 <w:noProof/>
                 <w:webHidden/>
               </w:rPr>
-              <w:instrText xml:space="preserve"> PAGEREF _Toc480664164 \h </w:instrText>
+              <w:instrText xml:space="preserve"> PAGEREF _Toc480729697 \h </w:instrText>
             </w:r>
             <w:r>
               <w:rPr>
@@ -1813,6 +1813,77 @@
                 <w:webHidden/>
               </w:rPr>
               <w:t>18</w:t>
+            </w:r>
+            <w:r>
+              <w:rPr>
+                <w:noProof/>
+                <w:webHidden/>
+              </w:rPr>
+              <w:fldChar w:fldCharType="end"/>
+            </w:r>
+          </w:hyperlink>
+        </w:p>
+        <w:p>
+          <w:pPr>
+            <w:pStyle w:val="TOC3"/>
+            <w:tabs>
+              <w:tab w:val="right" w:leader="dot" w:pos="9016"/>
+            </w:tabs>
+            <w:rPr>
+              <w:rFonts w:asciiTheme="minorHAnsi" w:eastAsiaTheme="minorEastAsia" w:hAnsiTheme="minorHAnsi"/>
+              <w:noProof/>
+              <w:sz w:val="22"/>
+              <w:lang w:eastAsia="en-GB"/>
+            </w:rPr>
+          </w:pPr>
+          <w:hyperlink w:anchor="_Toc480729698" w:history="1">
+            <w:r>
+              <w:rPr>
+                <w:rStyle w:val="Hyperlink"/>
+                <w:noProof/>
+              </w:rPr>
+              <w:t>Testing</w:t>
+            </w:r>
+            <w:r>
+              <w:rPr>
+                <w:noProof/>
+                <w:webHidden/>
+              </w:rPr>
+              <w:tab/>
+            </w:r>
+            <w:r>
+              <w:rPr>
+                <w:noProof/>
+                <w:webHidden/>
+              </w:rPr>
+              <w:fldChar w:fldCharType="begin"/>
+            </w:r>
+            <w:r>
+              <w:rPr>
+                <w:noProof/>
+                <w:webHidden/>
+              </w:rPr>
+              <w:instrText xml:space="preserve"> PAGEREF _Toc480729698 \h </w:instrText>
+            </w:r>
+            <w:r>
+              <w:rPr>
+                <w:noProof/>
+                <w:webHidden/>
+              </w:rPr>
+            </w:r>
+            <w:r>
+              <w:rPr>
+                <w:noProof/>
+                <w:webHidden/>
+              </w:rPr>
+              <w:fldChar w:fldCharType="separate"/>
+            </w:r>
+            <w:r>
+              <w:rPr>
+                <w:noProof/>
+                <w:webHidden/>
+              </w:rPr>
+              <w:t>21</w:t>
             </w:r>
             <w:r>
               <w:rPr>
@@ -1836,13 +1907,13 @@
               <w:lang w:eastAsia="en-GB"/>
             </w:rPr>
           </w:pPr>
-          <w:hyperlink w:anchor="_Toc480664165" w:history="1">
+          <w:hyperlink w:anchor="_Toc480729699" w:history="1">
             <w:r>
               <w:rPr>
                 <w:rStyle w:val="Hyperlink"/>
                 <w:noProof/>
               </w:rPr>
-              <w:t>4.3 Second Iteration –</w:t>
+              <w:t>4.3 Stock Analysis and Visualisation</w:t>
             </w:r>
             <w:r>
               <w:rPr>
@@ -1863,7 +1934,7 @@
                 <w:noProof/>
                 <w:webHidden/>
               </w:rPr>
-              <w:instrText xml:space="preserve"> PAGEREF _Toc480664165 \h </w:instrText>
+              <w:instrText xml:space="preserve"> PAGEREF _Toc480729699 \h </w:instrText>
             </w:r>
             <w:r>
               <w:rPr>
@@ -1907,7 +1978,7 @@
               <w:lang w:eastAsia="en-GB"/>
             </w:rPr>
           </w:pPr>
-          <w:hyperlink w:anchor="_Toc480664166" w:history="1">
+          <w:hyperlink w:anchor="_Toc480729700" w:history="1">
             <w:r>
               <w:rPr>
                 <w:rStyle w:val="Hyperlink"/>
@@ -1934,7 +2005,7 @@
                 <w:noProof/>
                 <w:webHidden/>
               </w:rPr>
-              <w:instrText xml:space="preserve"> PAGEREF _Toc480664166 \h </w:instrText>
+              <w:instrText xml:space="preserve"> PAGEREF _Toc480729700 \h </w:instrText>
             </w:r>
             <w:r>
               <w:rPr>
@@ -1978,7 +2049,7 @@
               <w:lang w:eastAsia="en-GB"/>
             </w:rPr>
           </w:pPr>
-          <w:hyperlink w:anchor="_Toc480664167" w:history="1">
+          <w:hyperlink w:anchor="_Toc480729701" w:history="1">
             <w:r>
               <w:rPr>
                 <w:rStyle w:val="Hyperlink"/>
@@ -2005,7 +2076,7 @@
                 <w:noProof/>
                 <w:webHidden/>
               </w:rPr>
-              <w:instrText xml:space="preserve"> PAGEREF _Toc480664167 \h </w:instrText>
+              <w:instrText xml:space="preserve"> PAGEREF _Toc480729701 \h </w:instrText>
             </w:r>
             <w:r>
               <w:rPr>
@@ -2117,7 +2188,7 @@
         </w:rPr>
         <w:fldChar w:fldCharType="separate"/>
       </w:r>
-      <w:hyperlink w:anchor="_Toc480664135" w:history="1">
+      <w:hyperlink w:anchor="_Toc480729702" w:history="1">
         <w:r>
           <w:rPr>
             <w:rStyle w:val="Hyperlink"/>
@@ -2144,7 +2215,7 @@
             <w:noProof/>
             <w:webHidden/>
           </w:rPr>
-          <w:instrText xml:space="preserve"> PAGEREF _Toc480664135 \h </w:instrText>
+          <w:instrText xml:space="preserve"> PAGEREF _Toc480729702 \h </w:instrText>
         </w:r>
         <w:r>
           <w:rPr>
@@ -2188,7 +2259,7 @@
           <w:lang w:eastAsia="en-GB"/>
         </w:rPr>
       </w:pPr>
-      <w:hyperlink w:anchor="_Toc480664136" w:history="1">
+      <w:hyperlink w:anchor="_Toc480729703" w:history="1">
         <w:r>
           <w:rPr>
             <w:rStyle w:val="Hyperlink"/>
@@ -2215,7 +2286,7 @@
             <w:noProof/>
             <w:webHidden/>
           </w:rPr>
-          <w:instrText xml:space="preserve"> PAGEREF _Toc480664136 \h </w:instrText>
+          <w:instrText xml:space="preserve"> PAGEREF _Toc480729703 \h </w:instrText>
         </w:r>
         <w:r>
           <w:rPr>
@@ -2259,7 +2330,7 @@
           <w:lang w:eastAsia="en-GB"/>
         </w:rPr>
       </w:pPr>
-      <w:hyperlink w:anchor="_Toc480664137" w:history="1">
+      <w:hyperlink w:anchor="_Toc480729704" w:history="1">
         <w:r>
           <w:rPr>
             <w:rStyle w:val="Hyperlink"/>
@@ -2286,7 +2357,7 @@
             <w:noProof/>
             <w:webHidden/>
           </w:rPr>
-          <w:instrText xml:space="preserve"> PAGEREF _Toc480664137 \h </w:instrText>
+          <w:instrText xml:space="preserve"> PAGEREF _Toc480729704 \h </w:instrText>
         </w:r>
         <w:r>
           <w:rPr>
@@ -2330,7 +2401,7 @@
           <w:lang w:eastAsia="en-GB"/>
         </w:rPr>
       </w:pPr>
-      <w:hyperlink w:anchor="_Toc480664138" w:history="1">
+      <w:hyperlink w:anchor="_Toc480729705" w:history="1">
         <w:r>
           <w:rPr>
             <w:rStyle w:val="Hyperlink"/>
@@ -2357,7 +2428,7 @@
             <w:noProof/>
             <w:webHidden/>
           </w:rPr>
-          <w:instrText xml:space="preserve"> PAGEREF _Toc480664138 \h </w:instrText>
+          <w:instrText xml:space="preserve"> PAGEREF _Toc480729705 \h </w:instrText>
         </w:r>
         <w:r>
           <w:rPr>
@@ -2401,7 +2472,7 @@
           <w:lang w:eastAsia="en-GB"/>
         </w:rPr>
       </w:pPr>
-      <w:hyperlink w:anchor="_Toc480664139" w:history="1">
+      <w:hyperlink w:anchor="_Toc480729706" w:history="1">
         <w:r>
           <w:rPr>
             <w:rStyle w:val="Hyperlink"/>
@@ -2428,7 +2499,7 @@
             <w:noProof/>
             <w:webHidden/>
           </w:rPr>
-          <w:instrText xml:space="preserve"> PAGEREF _Toc480664139 \h </w:instrText>
+          <w:instrText xml:space="preserve"> PAGEREF _Toc480729706 \h </w:instrText>
         </w:r>
         <w:r>
           <w:rPr>
@@ -2472,7 +2543,7 @@
           <w:lang w:eastAsia="en-GB"/>
         </w:rPr>
       </w:pPr>
-      <w:hyperlink w:anchor="_Toc480664140" w:history="1">
+      <w:hyperlink w:anchor="_Toc480729707" w:history="1">
         <w:r>
           <w:rPr>
             <w:rStyle w:val="Hyperlink"/>
@@ -2499,7 +2570,7 @@
             <w:noProof/>
             <w:webHidden/>
           </w:rPr>
-          <w:instrText xml:space="preserve"> PAGEREF _Toc480664140 \h </w:instrText>
+          <w:instrText xml:space="preserve"> PAGEREF _Toc480729707 \h </w:instrText>
         </w:r>
         <w:r>
           <w:rPr>
@@ -2543,13 +2614,13 @@
           <w:lang w:eastAsia="en-GB"/>
         </w:rPr>
       </w:pPr>
-      <w:hyperlink r:id="rId9" w:anchor="_Toc480664141" w:history="1">
+      <w:hyperlink r:id="rId9" w:anchor="_Toc480729708" w:history="1">
         <w:r>
           <w:rPr>
             <w:rStyle w:val="Hyperlink"/>
             <w:noProof/>
           </w:rPr>
-          <w:t>Figure 7 - Code example of compiling each stock's adjusted close price</w:t>
+          <w:t>Figure 7 - Code example of retrieving and compiling each stock's adjusted close price using Quandl’s API</w:t>
         </w:r>
         <w:r>
           <w:rPr>
@@ -2570,7 +2641,7 @@
             <w:noProof/>
             <w:webHidden/>
           </w:rPr>
-          <w:instrText xml:space="preserve"> PAGEREF _Toc480664141 \h </w:instrText>
+          <w:instrText xml:space="preserve"> PAGEREF _Toc480729708 \h </w:instrText>
         </w:r>
         <w:r>
           <w:rPr>
@@ -2614,13 +2685,13 @@
           <w:lang w:eastAsia="en-GB"/>
         </w:rPr>
       </w:pPr>
-      <w:hyperlink w:anchor="_Toc480664142" w:history="1">
+      <w:hyperlink w:anchor="_Toc480729709" w:history="1">
         <w:r>
           <w:rPr>
             <w:rStyle w:val="Hyperlink"/>
             <w:noProof/>
           </w:rPr>
-          <w:t>Figure 8 - Example of the Cron job being set up.</w:t>
+          <w:t>Figure 8 – Setting up the Cron job.</w:t>
         </w:r>
         <w:r>
           <w:rPr>
@@ -2641,7 +2712,7 @@
             <w:noProof/>
             <w:webHidden/>
           </w:rPr>
-          <w:instrText xml:space="preserve"> PAGEREF _Toc480664142 \h </w:instrText>
+          <w:instrText xml:space="preserve"> PAGEREF _Toc480729709 \h </w:instrText>
         </w:r>
         <w:r>
           <w:rPr>
@@ -2698,7 +2769,7 @@
       <w:pPr>
         <w:pStyle w:val="Heading1"/>
       </w:pPr>
-      <w:bookmarkStart w:id="0" w:name="_Toc480664143"/>
+      <w:bookmarkStart w:id="0" w:name="_Toc480729676"/>
       <w:r>
         <w:lastRenderedPageBreak/>
         <w:t>Introduction</w:t>
@@ -2709,7 +2780,7 @@
       <w:pPr>
         <w:pStyle w:val="Heading2"/>
       </w:pPr>
-      <w:bookmarkStart w:id="1" w:name="_Toc480664144"/>
+      <w:bookmarkStart w:id="1" w:name="_Toc480729677"/>
       <w:r>
         <w:t>Background</w:t>
       </w:r>
@@ -3767,7 +3838,7 @@
       <w:pPr>
         <w:pStyle w:val="Heading2"/>
       </w:pPr>
-      <w:bookmarkStart w:id="2" w:name="_Toc480664145"/>
+      <w:bookmarkStart w:id="2" w:name="_Toc480729678"/>
       <w:r>
         <w:t>Aims &amp; Objectives</w:t>
       </w:r>
@@ -3777,7 +3848,7 @@
       <w:pPr>
         <w:pStyle w:val="Heading3"/>
       </w:pPr>
-      <w:bookmarkStart w:id="3" w:name="_Toc480664146"/>
+      <w:bookmarkStart w:id="3" w:name="_Toc480729679"/>
       <w:r>
         <w:t>Aim</w:t>
       </w:r>
@@ -3858,7 +3929,7 @@
       <w:pPr>
         <w:pStyle w:val="Heading3"/>
       </w:pPr>
-      <w:bookmarkStart w:id="4" w:name="_Toc480664147"/>
+      <w:bookmarkStart w:id="4" w:name="_Toc480729680"/>
       <w:r>
         <w:t>Objectives</w:t>
       </w:r>
@@ -4056,7 +4127,7 @@
       <w:r>
         <w:br w:type="page"/>
       </w:r>
-      <w:bookmarkStart w:id="5" w:name="_Toc480664148"/>
+      <w:bookmarkStart w:id="5" w:name="_Toc480729681"/>
       <w:r>
         <w:lastRenderedPageBreak/>
         <w:t>Literature Review</w:t>
@@ -4075,7 +4146,7 @@
       <w:pPr>
         <w:pStyle w:val="Heading2"/>
       </w:pPr>
-      <w:bookmarkStart w:id="6" w:name="_Toc480664149"/>
+      <w:bookmarkStart w:id="6" w:name="_Toc480729682"/>
       <w:r>
         <w:t>Modern Portfolio Theory</w:t>
       </w:r>
@@ -4085,7 +4156,7 @@
       <w:pPr>
         <w:pStyle w:val="Heading3"/>
       </w:pPr>
-      <w:bookmarkStart w:id="7" w:name="_Toc480664150"/>
+      <w:bookmarkStart w:id="7" w:name="_Toc480729683"/>
       <w:r>
         <w:t>Background</w:t>
       </w:r>
@@ -4418,7 +4489,7 @@
           <w:shd w:val="clear" w:color="auto" w:fill="FFFFFF"/>
         </w:rPr>
       </w:pPr>
-      <w:bookmarkStart w:id="8" w:name="_Toc480664151"/>
+      <w:bookmarkStart w:id="8" w:name="_Toc480729684"/>
       <w:r>
         <w:rPr>
           <w:bdr w:val="none" w:sz="0" w:space="0" w:color="auto" w:frame="1"/>
@@ -4441,7 +4512,7 @@
           <w:shd w:val="clear" w:color="auto" w:fill="FFFFFF"/>
         </w:rPr>
       </w:pPr>
-      <w:bookmarkStart w:id="9" w:name="_Toc480664152"/>
+      <w:bookmarkStart w:id="9" w:name="_Toc480729685"/>
       <w:r>
         <w:rPr>
           <w:bdr w:val="none" w:sz="0" w:space="0" w:color="auto" w:frame="1"/>
@@ -4603,7 +4674,7 @@
           <w:shd w:val="clear" w:color="auto" w:fill="FFFFFF"/>
         </w:rPr>
       </w:pPr>
-      <w:bookmarkStart w:id="10" w:name="_Toc480664153"/>
+      <w:bookmarkStart w:id="10" w:name="_Toc480729686"/>
       <w:r>
         <w:rPr>
           <w:bdr w:val="none" w:sz="0" w:space="0" w:color="auto" w:frame="1"/>
@@ -4715,7 +4786,7 @@
         </w:rPr>
         <w:tab/>
       </w:r>
-      <w:bookmarkStart w:id="11" w:name="_Toc480664135"/>
+      <w:bookmarkStart w:id="11" w:name="_Toc480729702"/>
       <w:r>
         <w:rPr>
           <w:sz w:val="20"/>
@@ -4806,7 +4877,7 @@
       <w:pPr>
         <w:pStyle w:val="Heading3"/>
       </w:pPr>
-      <w:bookmarkStart w:id="12" w:name="_Toc480664154"/>
+      <w:bookmarkStart w:id="12" w:name="_Toc480729687"/>
       <w:r>
         <w:t>Portfolio Performance Evaluation</w:t>
       </w:r>
@@ -4882,7 +4953,7 @@
       <w:pPr>
         <w:pStyle w:val="Heading1"/>
       </w:pPr>
-      <w:bookmarkStart w:id="13" w:name="_Toc480664155"/>
+      <w:bookmarkStart w:id="13" w:name="_Toc480729688"/>
       <w:r>
         <w:lastRenderedPageBreak/>
         <w:t>Methodology</w:t>
@@ -5167,7 +5238,7 @@
       <w:pPr>
         <w:pStyle w:val="Heading2"/>
       </w:pPr>
-      <w:bookmarkStart w:id="14" w:name="_Toc480664156"/>
+      <w:bookmarkStart w:id="14" w:name="_Toc480729689"/>
       <w:r>
         <w:t>Project Management</w:t>
       </w:r>
@@ -5177,7 +5248,7 @@
       <w:pPr>
         <w:pStyle w:val="Heading3"/>
       </w:pPr>
-      <w:bookmarkStart w:id="15" w:name="_Toc480664157"/>
+      <w:bookmarkStart w:id="15" w:name="_Toc480729690"/>
       <w:r>
         <w:t>Time Planning</w:t>
       </w:r>
@@ -5241,7 +5312,7 @@
       <w:pPr>
         <w:pStyle w:val="Heading3"/>
       </w:pPr>
-      <w:bookmarkStart w:id="16" w:name="_Toc480664158"/>
+      <w:bookmarkStart w:id="16" w:name="_Toc480729691"/>
       <w:r>
         <w:t>Risk Management</w:t>
       </w:r>
@@ -5274,7 +5345,7 @@
       <w:pPr>
         <w:pStyle w:val="Heading3"/>
       </w:pPr>
-      <w:bookmarkStart w:id="17" w:name="_Toc480664159"/>
+      <w:bookmarkStart w:id="17" w:name="_Toc480729692"/>
       <w:r>
         <w:t>Development Tools</w:t>
       </w:r>
@@ -5513,7 +5584,7 @@
           <w:szCs w:val="20"/>
         </w:rPr>
       </w:pPr>
-      <w:bookmarkStart w:id="18" w:name="_Toc480664136"/>
+      <w:bookmarkStart w:id="18" w:name="_Toc480729703"/>
       <w:r>
         <w:rPr>
           <w:sz w:val="20"/>
@@ -5825,7 +5896,7 @@
           <w:szCs w:val="20"/>
         </w:rPr>
       </w:pPr>
-      <w:bookmarkStart w:id="19" w:name="_Toc480664137"/>
+      <w:bookmarkStart w:id="19" w:name="_Toc480729704"/>
       <w:r>
         <w:rPr>
           <w:sz w:val="20"/>
@@ -6050,7 +6121,7 @@
           <w:sz w:val="20"/>
         </w:rPr>
       </w:pPr>
-      <w:bookmarkStart w:id="20" w:name="_Toc480664138"/>
+      <w:bookmarkStart w:id="20" w:name="_Toc480729705"/>
       <w:r>
         <w:rPr>
           <w:sz w:val="20"/>
@@ -6207,7 +6278,7 @@
       <w:pPr>
         <w:pStyle w:val="Heading1"/>
       </w:pPr>
-      <w:bookmarkStart w:id="21" w:name="_Toc480664160"/>
+      <w:bookmarkStart w:id="21" w:name="_Toc480729693"/>
       <w:r>
         <w:lastRenderedPageBreak/>
         <w:t>Implementation</w:t>
@@ -6324,7 +6395,7 @@
           <w:sz w:val="20"/>
         </w:rPr>
       </w:pPr>
-      <w:bookmarkStart w:id="22" w:name="_Toc480664139"/>
+      <w:bookmarkStart w:id="22" w:name="_Toc480729706"/>
       <w:r>
         <w:rPr>
           <w:sz w:val="20"/>
@@ -6385,7 +6456,7 @@
       <w:pPr>
         <w:pStyle w:val="Heading3"/>
       </w:pPr>
-      <w:bookmarkStart w:id="23" w:name="_Toc480664161"/>
+      <w:bookmarkStart w:id="23" w:name="_Toc480729694"/>
       <w:r>
         <w:t>Requirements</w:t>
       </w:r>
@@ -6458,7 +6529,7 @@
       <w:pPr>
         <w:pStyle w:val="Heading2"/>
       </w:pPr>
-      <w:bookmarkStart w:id="24" w:name="_Toc480664162"/>
+      <w:bookmarkStart w:id="24" w:name="_Toc480729695"/>
       <w:r>
         <w:t>Retrieving and Handling Data</w:t>
       </w:r>
@@ -6476,7 +6547,7 @@
       <w:pPr>
         <w:pStyle w:val="Heading3"/>
       </w:pPr>
-      <w:bookmarkStart w:id="25" w:name="_Toc480664163"/>
+      <w:bookmarkStart w:id="25" w:name="_Toc480729696"/>
       <w:r>
         <w:t>Design</w:t>
       </w:r>
@@ -6609,7 +6680,7 @@
           <w:sz w:val="20"/>
         </w:rPr>
       </w:pPr>
-      <w:bookmarkStart w:id="26" w:name="_Toc480664140"/>
+      <w:bookmarkStart w:id="26" w:name="_Toc480729707"/>
       <w:r>
         <w:rPr>
           <w:sz w:val="20"/>
@@ -6672,7 +6743,7 @@
       <w:pPr>
         <w:pStyle w:val="Heading3"/>
       </w:pPr>
-      <w:bookmarkStart w:id="27" w:name="_Toc480664164"/>
+      <w:bookmarkStart w:id="27" w:name="_Toc480729697"/>
       <w:r>
         <w:t>Implementation</w:t>
       </w:r>
@@ -7133,7 +7204,7 @@
                                 <w:sz w:val="28"/>
                               </w:rPr>
                             </w:pPr>
-                            <w:bookmarkStart w:id="28" w:name="_Toc480664141"/>
+                            <w:bookmarkStart w:id="28" w:name="_Toc480729708"/>
                             <w:r>
                               <w:rPr>
                                 <w:sz w:val="20"/>
@@ -7189,7 +7260,6 @@
                               </w:rPr>
                               <w:t>compiling each stock's adjusted close price</w:t>
                             </w:r>
-                            <w:bookmarkEnd w:id="28"/>
                             <w:r>
                               <w:rPr>
                                 <w:sz w:val="20"/>
@@ -7210,6 +7280,7 @@
                               </w:rPr>
                               <w:t xml:space="preserve"> API</w:t>
                             </w:r>
+                            <w:bookmarkEnd w:id="28"/>
                           </w:p>
                         </w:txbxContent>
                       </wps:txbx>
@@ -7243,7 +7314,7 @@
                           <w:sz w:val="28"/>
                         </w:rPr>
                       </w:pPr>
-                      <w:bookmarkStart w:id="30" w:name="_Toc480664141"/>
+                      <w:bookmarkStart w:id="29" w:name="_Toc480729708"/>
                       <w:r>
                         <w:rPr>
                           <w:sz w:val="20"/>
@@ -7299,7 +7370,6 @@
                         </w:rPr>
                         <w:t>compiling each stock's adjusted close price</w:t>
                       </w:r>
-                      <w:bookmarkEnd w:id="30"/>
                       <w:r>
                         <w:rPr>
                           <w:sz w:val="20"/>
@@ -7320,6 +7390,7 @@
                         </w:rPr>
                         <w:t xml:space="preserve"> API</w:t>
                       </w:r>
+                      <w:bookmarkEnd w:id="29"/>
                     </w:p>
                   </w:txbxContent>
                 </v:textbox>
@@ -8627,7 +8698,7 @@
           </mc:Choice>
           <mc:Fallback>
             <w:pict>
-              <v:shape w14:anchorId="157C0B30" id="Text Box 2" o:spid="_x0000_s1027" type="#_x0000_t202" style="position:absolute;left:0;text-align:left;margin-left:398.8pt;margin-top:186.1pt;width:450pt;height:110.6pt;z-index:251659264;visibility:visible;mso-wrap-style:square;mso-width-percent:0;mso-height-percent:200;mso-wrap-distance-left:9pt;mso-wrap-distance-top:3.6pt;mso-wrap-distance-right:9pt;mso-wrap-distance-bottom:3.6pt;mso-position-horizontal:right;mso-position-horizontal-relative:margin;mso-position-vertical:absolute;mso-position-vertical-relative:text;mso-width-percent:0;mso-height-percent:200;mso-width-relative:margin;mso-height-relative:margin;v-text-anchor:top" o:gfxdata="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" strokecolor="white [3212]">
+              <v:shape w14:anchorId="157C0B30" id="_x0000_s1027" type="#_x0000_t202" style="position:absolute;left:0;text-align:left;margin-left:398.8pt;margin-top:186.1pt;width:450pt;height:110.6pt;z-index:251659264;visibility:visible;mso-wrap-style:square;mso-width-percent:0;mso-height-percent:200;mso-wrap-distance-left:9pt;mso-wrap-distance-top:3.6pt;mso-wrap-distance-right:9pt;mso-wrap-distance-bottom:3.6pt;mso-position-horizontal:right;mso-position-horizontal-relative:margin;mso-position-vertical:absolute;mso-position-vertical-relative:text;mso-width-percent:0;mso-height-percent:200;mso-width-relative:margin;mso-height-relative:margin;v-text-anchor:top" o:gfxdata="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" strokecolor="white [3212]">
                 <v:textbox style="mso-fit-shape-to-text:t">
                   <w:txbxContent>
                     <w:p>
@@ -10101,7 +10172,7 @@
           <w:sz w:val="20"/>
         </w:rPr>
       </w:pPr>
-      <w:bookmarkStart w:id="29" w:name="_Toc480664142"/>
+      <w:bookmarkStart w:id="30" w:name="_Toc480729709"/>
       <w:r>
         <w:rPr>
           <w:sz w:val="20"/>
@@ -10177,15 +10248,17 @@
         </w:rPr>
         <w:t>.</w:t>
       </w:r>
-      <w:bookmarkEnd w:id="29"/>
+      <w:bookmarkEnd w:id="30"/>
     </w:p>
     <w:p>
       <w:pPr>
         <w:pStyle w:val="Heading3"/>
       </w:pPr>
+      <w:bookmarkStart w:id="31" w:name="_Toc480729698"/>
       <w:r>
         <w:t>Testing</w:t>
       </w:r>
+      <w:bookmarkEnd w:id="31"/>
     </w:p>
     <w:p>
       <w:r>
@@ -10256,59 +10329,2202 @@
         <w:t xml:space="preserve"> is a table created to facilitate the results of the black-box testing, providing description of the function being tested, the expected result and the actual result.</w:t>
       </w:r>
     </w:p>
+    <w:p>
+      <w:pPr>
+        <w:jc w:val="left"/>
+      </w:pPr>
+      <w:r>
+        <w:br w:type="page"/>
+      </w:r>
+    </w:p>
+    <w:p>
+      <w:pPr>
+        <w:pStyle w:val="Heading2"/>
+      </w:pPr>
+      <w:bookmarkStart w:id="32" w:name="_Toc480729699"/>
+      <w:r>
+        <w:lastRenderedPageBreak/>
+        <w:t>Stock Analysis and Visualisation</w:t>
+      </w:r>
+      <w:bookmarkEnd w:id="32"/>
+    </w:p>
+    <w:p>
+      <w:r>
+        <w:t>Now that pricing data has been collected pertaining to each stock in the list, the next step is to provide descriptive statistics for both the user, and to use later on as an input for the Markowitz model.</w:t>
+      </w:r>
+      <w:r>
+        <w:t xml:space="preserve"> This will form the beginning of what will eventually become the full Python application.</w:t>
+      </w:r>
+      <w:r>
+        <w:t xml:space="preserve"> Some of the main statistics of a stock that an investor would look to assess its performance are its expected return </w:t>
+      </w:r>
+      <w:r>
+        <w:t>and the risk associated with it. A common metric used to describe a stock’s expected return is the mean of its periodic return</w:t>
+      </w:r>
+      <w:r>
+        <w:t>s</w:t>
+      </w:r>
+      <w:r>
+        <w:t xml:space="preserve">. This project is using one year’s worth of data which is a relatively small amount, so a stocks returns are going to be </w:t>
+      </w:r>
+      <w:r>
+        <w:t>recorded</w:t>
+      </w:r>
+      <w:r>
+        <w:t xml:space="preserve"> daily.</w:t>
+      </w:r>
+      <w:r>
+        <w:t xml:space="preserve"> By assuming they are normally distributed, the</w:t>
+      </w:r>
+      <w:r>
+        <w:t xml:space="preserve"> </w:t>
+      </w:r>
+      <w:r>
+        <w:t>r</w:t>
+      </w:r>
+      <w:r>
+        <w:t>isk of an asset can also be derived using</w:t>
+      </w:r>
+      <w:r>
+        <w:t xml:space="preserve"> daily returns.</w:t>
+      </w:r>
+      <w:r>
+        <w:t xml:space="preserve"> </w:t>
+      </w:r>
+      <w:r>
+        <w:t>This is done by calculating the standard deviation or variance of the returns.</w:t>
+      </w:r>
+      <w:r>
+        <w:t xml:space="preserve"> In this iteration, any visual output pertaining to individual stocks will also be done here.</w:t>
+      </w:r>
+    </w:p>
+    <w:p>
+      <w:pPr>
+        <w:pStyle w:val="Heading3"/>
+      </w:pPr>
+      <w:r>
+        <w:t>Design</w:t>
+      </w:r>
+    </w:p>
+    <w:p>
+      <w:r>
+        <w:t>Due to the objectives of this iteration being fairly linear, there wasn’t that much pre-implementation design that was done. As t</w:t>
+      </w:r>
+      <w:r>
+        <w:t xml:space="preserve">his iteration focuses on analysing, calculating and displaying statistics of stocks individually, it made sense to apply some of Python’s object-oriented capabilities and treat each stock as its own object through the creation of a Stock class. This would provide the ability to centralise every piece of information that is relevant </w:t>
+      </w:r>
+      <w:r>
+        <w:t>to that particular stock. This is useful for a number of reasons: it makes the storage and handling of each piece of data for every stock a lot less overwhelming and messy, while making them a lot easier to access and call.</w:t>
+      </w:r>
+      <w:r>
+        <w:t xml:space="preserve"> The design</w:t>
+      </w:r>
+      <w:r>
+        <w:t xml:space="preserve"> idea</w:t>
+      </w:r>
+      <w:r>
+        <w:t xml:space="preserve"> for the stock class</w:t>
+      </w:r>
+      <w:r>
+        <w:t xml:space="preserve"> can be seen in </w:t>
+      </w:r>
+      <w:r>
+        <w:rPr>
+          <w:highlight w:val="yellow"/>
+        </w:rPr>
+        <w:t>FIGURE X</w:t>
+      </w:r>
+      <w:r>
+        <w:t xml:space="preserve"> through the use of a class diagram. It shows</w:t>
+      </w:r>
+      <w:r>
+        <w:t xml:space="preserve"> </w:t>
+      </w:r>
+      <w:r>
+        <w:t>the</w:t>
+      </w:r>
+      <w:r>
+        <w:t xml:space="preserve"> initial</w:t>
+      </w:r>
+      <w:r>
+        <w:t xml:space="preserve"> conceptual</w:t>
+      </w:r>
+      <w:r>
+        <w:t xml:space="preserve"> idea of what attributes and functions would contained within that class.</w:t>
+      </w:r>
+    </w:p>
+    <w:p>
+      <w:pPr>
+        <w:keepNext/>
+        <w:jc w:val="center"/>
+      </w:pPr>
+      <w:r>
+        <w:rPr>
+          <w:noProof/>
+          <w:lang w:eastAsia="en-GB"/>
+        </w:rPr>
+        <w:drawing>
+          <wp:inline distT="0" distB="0" distL="0" distR="0">
+            <wp:extent cx="3152775" cy="2322579"/>
+            <wp:effectExtent l="0" t="0" r="0" b="1905"/>
+            <wp:docPr id="12" name="Picture 12"/>
+            <wp:cNvGraphicFramePr>
+              <a:graphicFrameLocks xmlns:a="http://schemas.openxmlformats.org/drawingml/2006/main" noChangeAspect="1"/>
+            </wp:cNvGraphicFramePr>
+            <a:graphic xmlns:a="http://schemas.openxmlformats.org/drawingml/2006/main">
+              <a:graphicData uri="http://schemas.openxmlformats.org/drawingml/2006/picture">
+                <pic:pic xmlns:pic="http://schemas.openxmlformats.org/drawingml/2006/picture">
+                  <pic:nvPicPr>
+                    <pic:cNvPr id="12" name="Stock Class.png"/>
+                    <pic:cNvPicPr/>
+                  </pic:nvPicPr>
+                  <pic:blipFill rotWithShape="1">
+                    <a:blip r:embed="rId17" cstate="print">
+                      <a:extLst>
+                        <a:ext uri="{28A0092B-C50C-407E-A947-70E740481C1C}">
+                          <a14:useLocalDpi xmlns:a14="http://schemas.microsoft.com/office/drawing/2010/main" val="0"/>
+                        </a:ext>
+                      </a:extLst>
+                    </a:blip>
+                    <a:srcRect l="6872" t="9211" r="7125" b="8862"/>
+                    <a:stretch/>
+                  </pic:blipFill>
+                  <pic:spPr bwMode="auto">
+                    <a:xfrm>
+                      <a:off x="0" y="0"/>
+                      <a:ext cx="3192245" cy="2351656"/>
+                    </a:xfrm>
+                    <a:prstGeom prst="rect">
+                      <a:avLst/>
+                    </a:prstGeom>
+                    <a:ln>
+                      <a:noFill/>
+                    </a:ln>
+                    <a:extLst>
+                      <a:ext uri="{53640926-AAD7-44D8-BBD7-CCE9431645EC}">
+                        <a14:shadowObscured xmlns:a14="http://schemas.microsoft.com/office/drawing/2010/main"/>
+                      </a:ext>
+                    </a:extLst>
+                  </pic:spPr>
+                </pic:pic>
+              </a:graphicData>
+            </a:graphic>
+          </wp:inline>
+        </w:drawing>
+      </w:r>
+    </w:p>
+    <w:p>
+      <w:pPr>
+        <w:pStyle w:val="Caption"/>
+        <w:jc w:val="center"/>
+        <w:rPr>
+          <w:sz w:val="20"/>
+        </w:rPr>
+      </w:pPr>
+      <w:r>
+        <w:rPr>
+          <w:sz w:val="20"/>
+        </w:rPr>
+        <w:t xml:space="preserve">Figure </w:t>
+      </w:r>
+      <w:r>
+        <w:rPr>
+          <w:sz w:val="20"/>
+        </w:rPr>
+        <w:fldChar w:fldCharType="begin"/>
+      </w:r>
+      <w:r>
+        <w:rPr>
+          <w:sz w:val="20"/>
+        </w:rPr>
+        <w:instrText xml:space="preserve"> SEQ Figure \* ARABIC </w:instrText>
+      </w:r>
+      <w:r>
+        <w:rPr>
+          <w:sz w:val="20"/>
+        </w:rPr>
+        <w:fldChar w:fldCharType="separate"/>
+      </w:r>
+      <w:r>
+        <w:rPr>
+          <w:noProof/>
+          <w:sz w:val="20"/>
+        </w:rPr>
+        <w:t>9</w:t>
+      </w:r>
+      <w:r>
+        <w:rPr>
+          <w:sz w:val="20"/>
+        </w:rPr>
+        <w:fldChar w:fldCharType="end"/>
+      </w:r>
+      <w:r>
+        <w:rPr>
+          <w:sz w:val="20"/>
+        </w:rPr>
+        <w:t xml:space="preserve"> - Conceptual stock class design</w:t>
+      </w:r>
+    </w:p>
     <w:p/>
     <w:p>
       <w:pPr>
-        <w:pStyle w:val="Heading2"/>
-      </w:pPr>
-      <w:r>
-        <w:t>Stock Analysis and Visualisation</w:t>
+        <w:pStyle w:val="Heading3"/>
+        <w:jc w:val="both"/>
+      </w:pPr>
+      <w:r>
+        <w:t>Implementation</w:t>
       </w:r>
     </w:p>
     <w:p>
-      <w:r>
-        <w:t xml:space="preserve">Now that pricing data has been collected pertaining to each stock in the list, the next step is to provide descriptive statistics for both the user, and to use later on as an input for the Markowitz model. Some of the main statistics of a stock that an investor would look to assess its performance are its expected return </w:t>
-      </w:r>
-      <w:r>
-        <w:t>and the risk associated with it. A common metric used to describe a stock’s expected return is the mean of its periodic return. This project is using one year’s worth of data which is a relatively small amount, so a stocks returns are going to be taken daily.</w:t>
-      </w:r>
-      <w:r>
-        <w:t xml:space="preserve"> By assuming they are normally distributed, the</w:t>
-      </w:r>
-      <w:r>
-        <w:t xml:space="preserve"> </w:t>
-      </w:r>
-      <w:r>
-        <w:t>r</w:t>
-      </w:r>
-      <w:r>
-        <w:t>isk of an asset can also be derived using</w:t>
-      </w:r>
-      <w:r>
-        <w:t xml:space="preserve"> daily returns.</w:t>
-      </w:r>
-      <w:r>
-        <w:t xml:space="preserve"> </w:t>
-      </w:r>
-      <w:r>
-        <w:t>This is done by calculating the standard deviation or variance of the returns.</w:t>
+      <w:pPr>
+        <w:pStyle w:val="ListParagraph"/>
+        <w:numPr>
+          <w:ilvl w:val="0"/>
+          <w:numId w:val="34"/>
+        </w:numPr>
+      </w:pPr>
+      <w:r>
+        <w:t xml:space="preserve">Calculate </w:t>
+      </w:r>
+      <w:r>
+        <w:t>and store daily returns of each stock using its adjusted closing price.</w:t>
       </w:r>
     </w:p>
     <w:p>
-      <w:r>
-        <w:br w:type="page"/>
+      <w:pPr>
+        <w:pStyle w:val="ListParagraph"/>
+        <w:numPr>
+          <w:ilvl w:val="0"/>
+          <w:numId w:val="34"/>
+        </w:numPr>
+      </w:pPr>
+      <w:r>
+        <w:t>Calculate estimations for a stock’s risk and expected return by calculating the mean and variance of the daily returns.</w:t>
       </w:r>
     </w:p>
     <w:p>
       <w:pPr>
+        <w:pStyle w:val="ListParagraph"/>
+        <w:numPr>
+          <w:ilvl w:val="0"/>
+          <w:numId w:val="34"/>
+        </w:numPr>
+      </w:pPr>
+      <w:r>
+        <w:t>Provide appropriate visualisation of data and statistics.</w:t>
+      </w:r>
+    </w:p>
+    <w:p/>
+    <w:p>
+      <w:r>
+        <w:lastRenderedPageBreak/>
+        <w:t>Upon running the application, all the adjusted closing price data is retrieved. The list of stock names is then iterated through and a Stock object is created for each of them. When they are initialised they are given attributes for the name of the stock and the appropriate closing price data that goes with it. This data is then used to calculate other pieces of information which form the remaining attributes of the object.</w:t>
+      </w:r>
+    </w:p>
+    <w:p>
+      <w:pPr>
+        <w:pStyle w:val="Heading4"/>
+      </w:pPr>
+      <w:r>
+        <w:t>Daily Returns</w:t>
+      </w:r>
+    </w:p>
+    <w:p>
+      <w:pPr>
+        <w:rPr>
+          <w:vertAlign w:val="subscript"/>
+        </w:rPr>
+      </w:pPr>
+      <w:r>
+        <w:t>Using the pricing data that was retrieved, a series of historical returns can now calculated for each stock. The</w:t>
+      </w:r>
+      <w:r>
+        <w:t xml:space="preserve"> rate of</w:t>
+      </w:r>
+      <w:r>
+        <w:t xml:space="preserve"> return of an asset can be described as the percentage </w:t>
+      </w:r>
+      <w:r>
+        <w:t>change</w:t>
+      </w:r>
+      <w:r>
+        <w:t xml:space="preserve"> in </w:t>
+      </w:r>
+      <w:r>
+        <w:t>value</w:t>
+      </w:r>
+      <w:r>
+        <w:t xml:space="preserve"> between two time periods. As the data that has been retrieved</w:t>
+      </w:r>
+      <w:r>
+        <w:t xml:space="preserve"> in this project</w:t>
+      </w:r>
+      <w:r>
+        <w:t xml:space="preserve"> is the price valuation of the stock</w:t>
+      </w:r>
+      <w:r>
+        <w:t xml:space="preserve"> at the</w:t>
+      </w:r>
+      <w:r>
+        <w:t xml:space="preserve"> end of each trading day, the rate of return is used to describe the change in stock price between each trading day.</w:t>
+      </w:r>
+      <w:r>
+        <w:t xml:space="preserve"> In this project,</w:t>
+      </w:r>
+      <w:r>
+        <w:t xml:space="preserve"> </w:t>
+      </w:r>
+      <w:r>
+        <w:t xml:space="preserve">a stock’s rate of return denoted by </w:t>
+      </w:r>
+      <m:oMath>
+        <m:sSub>
+          <m:sSubPr>
+            <m:ctrlPr>
+              <w:rPr>
+                <w:rFonts w:ascii="Cambria Math" w:hAnsi="Cambria Math"/>
+                <w:i/>
+              </w:rPr>
+            </m:ctrlPr>
+          </m:sSubPr>
+          <m:e>
+            <m:r>
+              <w:rPr>
+                <w:rFonts w:ascii="Cambria Math" w:hAnsi="Cambria Math"/>
+              </w:rPr>
+              <m:t>R</m:t>
+            </m:r>
+          </m:e>
+          <m:sub>
+            <m:r>
+              <w:rPr>
+                <w:rFonts w:ascii="Cambria Math" w:hAnsi="Cambria Math"/>
+              </w:rPr>
+              <m:t>t</m:t>
+            </m:r>
+          </m:sub>
+        </m:sSub>
+      </m:oMath>
+      <w:r>
+        <w:rPr>
+          <w:rFonts w:eastAsiaTheme="minorEastAsia"/>
+        </w:rPr>
+        <w:t xml:space="preserve"> is the current </w:t>
+      </w:r>
+      <w:r>
+        <w:rPr>
+          <w:rFonts w:eastAsiaTheme="minorEastAsia"/>
+        </w:rPr>
+        <w:t xml:space="preserve">day’s </w:t>
+      </w:r>
+      <w:r>
+        <w:rPr>
+          <w:rFonts w:eastAsiaTheme="minorEastAsia"/>
+        </w:rPr>
+        <w:t xml:space="preserve">price </w:t>
+      </w:r>
+      <m:oMath>
+        <m:sSub>
+          <m:sSubPr>
+            <m:ctrlPr>
+              <w:rPr>
+                <w:rFonts w:ascii="Cambria Math" w:hAnsi="Cambria Math"/>
+                <w:i/>
+              </w:rPr>
+            </m:ctrlPr>
+          </m:sSubPr>
+          <m:e>
+            <m:r>
+              <w:rPr>
+                <w:rFonts w:ascii="Cambria Math" w:hAnsi="Cambria Math"/>
+              </w:rPr>
+              <m:t>P</m:t>
+            </m:r>
+          </m:e>
+          <m:sub>
+            <m:r>
+              <w:rPr>
+                <w:rFonts w:ascii="Cambria Math" w:hAnsi="Cambria Math"/>
+              </w:rPr>
+              <m:t>t</m:t>
+            </m:r>
+          </m:sub>
+        </m:sSub>
+      </m:oMath>
+      <w:r>
+        <w:rPr>
+          <w:rFonts w:eastAsiaTheme="minorEastAsia"/>
+        </w:rPr>
+        <w:t xml:space="preserve"> minus the previous day’s price </w:t>
+      </w:r>
+      <m:oMath>
+        <m:sSub>
+          <m:sSubPr>
+            <m:ctrlPr>
+              <w:rPr>
+                <w:rFonts w:ascii="Cambria Math" w:hAnsi="Cambria Math"/>
+                <w:i/>
+              </w:rPr>
+            </m:ctrlPr>
+          </m:sSubPr>
+          <m:e>
+            <m:r>
+              <w:rPr>
+                <w:rFonts w:ascii="Cambria Math" w:hAnsi="Cambria Math"/>
+              </w:rPr>
+              <m:t>P</m:t>
+            </m:r>
+          </m:e>
+          <m:sub>
+            <m:r>
+              <w:rPr>
+                <w:rFonts w:ascii="Cambria Math" w:hAnsi="Cambria Math"/>
+              </w:rPr>
+              <m:t>t-1</m:t>
+            </m:r>
+          </m:sub>
+        </m:sSub>
+      </m:oMath>
+      <w:r>
+        <w:rPr>
+          <w:rFonts w:eastAsiaTheme="minorEastAsia"/>
+        </w:rPr>
+        <w:t xml:space="preserve"> divided by the previous day’s price. This gives the percentage change in price over time </w:t>
+      </w:r>
+      <w:proofErr w:type="gramStart"/>
+      <w:r>
+        <w:rPr>
+          <w:rFonts w:eastAsiaTheme="minorEastAsia"/>
+        </w:rPr>
+        <w:t xml:space="preserve">period </w:t>
+      </w:r>
+      <w:proofErr w:type="gramEnd"/>
+      <m:oMath>
+        <m:r>
+          <w:rPr>
+            <w:rFonts w:ascii="Cambria Math" w:eastAsiaTheme="minorEastAsia" w:hAnsi="Cambria Math"/>
+          </w:rPr>
+          <m:t>t</m:t>
+        </m:r>
+      </m:oMath>
+      <w:r>
+        <w:rPr>
+          <w:rFonts w:eastAsiaTheme="minorEastAsia"/>
+        </w:rPr>
+        <w:t>.</w:t>
+      </w:r>
+    </w:p>
+    <w:p>
+      <w:pPr>
+        <w:keepNext/>
+        <w:jc w:val="center"/>
+      </w:pPr>
+      <w:r>
+        <w:rPr>
+          <w:noProof/>
+          <w:lang w:eastAsia="en-GB"/>
+        </w:rPr>
+        <w:drawing>
+          <wp:inline distT="0" distB="0" distL="0" distR="0" wp14:anchorId="2F40D2C9" wp14:editId="64E3476D">
+            <wp:extent cx="2162477" cy="666843"/>
+            <wp:effectExtent l="0" t="0" r="9525" b="0"/>
+            <wp:docPr id="13" name="Picture 13"/>
+            <wp:cNvGraphicFramePr>
+              <a:graphicFrameLocks xmlns:a="http://schemas.openxmlformats.org/drawingml/2006/main" noChangeAspect="1"/>
+            </wp:cNvGraphicFramePr>
+            <a:graphic xmlns:a="http://schemas.openxmlformats.org/drawingml/2006/main">
+              <a:graphicData uri="http://schemas.openxmlformats.org/drawingml/2006/picture">
+                <pic:pic xmlns:pic="http://schemas.openxmlformats.org/drawingml/2006/picture">
+                  <pic:nvPicPr>
+                    <pic:cNvPr id="13" name="RoR.PNG"/>
+                    <pic:cNvPicPr/>
+                  </pic:nvPicPr>
+                  <pic:blipFill>
+                    <a:blip r:embed="rId18">
+                      <a:extLst>
+                        <a:ext uri="{28A0092B-C50C-407E-A947-70E740481C1C}">
+                          <a14:useLocalDpi xmlns:a14="http://schemas.microsoft.com/office/drawing/2010/main" val="0"/>
+                        </a:ext>
+                      </a:extLst>
+                    </a:blip>
+                    <a:stretch>
+                      <a:fillRect/>
+                    </a:stretch>
+                  </pic:blipFill>
+                  <pic:spPr>
+                    <a:xfrm>
+                      <a:off x="0" y="0"/>
+                      <a:ext cx="2162477" cy="666843"/>
+                    </a:xfrm>
+                    <a:prstGeom prst="rect">
+                      <a:avLst/>
+                    </a:prstGeom>
+                  </pic:spPr>
+                </pic:pic>
+              </a:graphicData>
+            </a:graphic>
+          </wp:inline>
+        </w:drawing>
+      </w:r>
+    </w:p>
+    <w:p>
+      <w:pPr>
+        <w:pStyle w:val="Caption"/>
+        <w:jc w:val="center"/>
+        <w:rPr>
+          <w:sz w:val="20"/>
+        </w:rPr>
+      </w:pPr>
+      <w:r>
+        <w:rPr>
+          <w:sz w:val="20"/>
+        </w:rPr>
+        <w:t xml:space="preserve">Figure </w:t>
+      </w:r>
+      <w:r>
+        <w:rPr>
+          <w:sz w:val="20"/>
+        </w:rPr>
+        <w:fldChar w:fldCharType="begin"/>
+      </w:r>
+      <w:r>
+        <w:rPr>
+          <w:sz w:val="20"/>
+        </w:rPr>
+        <w:instrText xml:space="preserve"> SEQ Figure \* ARABIC </w:instrText>
+      </w:r>
+      <w:r>
+        <w:rPr>
+          <w:sz w:val="20"/>
+        </w:rPr>
+        <w:fldChar w:fldCharType="separate"/>
+      </w:r>
+      <w:r>
+        <w:rPr>
+          <w:noProof/>
+          <w:sz w:val="20"/>
+        </w:rPr>
+        <w:t>10</w:t>
+      </w:r>
+      <w:r>
+        <w:rPr>
+          <w:sz w:val="20"/>
+        </w:rPr>
+        <w:fldChar w:fldCharType="end"/>
+      </w:r>
+      <w:r>
+        <w:rPr>
+          <w:sz w:val="20"/>
+        </w:rPr>
+        <w:t xml:space="preserve"> - Rate of Return</w:t>
+      </w:r>
+    </w:p>
+    <w:p>
+      <w:pPr>
+        <w:rPr>
+          <w:rFonts w:eastAsiaTheme="minorEastAsia"/>
+        </w:rPr>
+      </w:pPr>
+      <w:r>
+        <w:t>The array of daily closing price data is iterated through to calculate the rate of return for each day.</w:t>
+      </w:r>
+      <w:r>
+        <w:t xml:space="preserve"> Instead of using arithmetic rates of return, what is often used instead is the log returns. Returns are usually assumed to be normally distributed, but when compounding arithmetic returns, it becomes unsymmetrical</w:t>
+      </w:r>
+      <w:r>
+        <w:t xml:space="preserve"> (Morgan, 2013). To offset this error, log returns are used by taking the natural log of </w:t>
+      </w:r>
+      <m:oMath>
+        <m:sSub>
+          <m:sSubPr>
+            <m:ctrlPr>
+              <w:rPr>
+                <w:rFonts w:ascii="Cambria Math" w:hAnsi="Cambria Math"/>
+                <w:i/>
+              </w:rPr>
+            </m:ctrlPr>
+          </m:sSubPr>
+          <m:e>
+            <m:r>
+              <w:rPr>
+                <w:rFonts w:ascii="Cambria Math" w:hAnsi="Cambria Math"/>
+              </w:rPr>
+              <m:t>P</m:t>
+            </m:r>
+          </m:e>
+          <m:sub>
+            <m:r>
+              <w:rPr>
+                <w:rFonts w:ascii="Cambria Math" w:hAnsi="Cambria Math"/>
+              </w:rPr>
+              <m:t>t</m:t>
+            </m:r>
+          </m:sub>
+        </m:sSub>
+      </m:oMath>
+      <w:r>
+        <w:rPr>
+          <w:rFonts w:eastAsiaTheme="minorEastAsia"/>
+        </w:rPr>
+        <w:t xml:space="preserve"> instead.</w:t>
+      </w:r>
+      <w:r>
+        <w:rPr>
+          <w:rFonts w:eastAsiaTheme="minorEastAsia"/>
+        </w:rPr>
+        <w:t xml:space="preserve"> These log returns are stored as an attribute of the stock object in </w:t>
+      </w:r>
+      <w:r>
+        <w:rPr>
+          <w:rFonts w:eastAsiaTheme="minorEastAsia"/>
+        </w:rPr>
+        <w:t xml:space="preserve">a </w:t>
+      </w:r>
+      <w:proofErr w:type="spellStart"/>
+      <w:r>
+        <w:rPr>
+          <w:rFonts w:eastAsiaTheme="minorEastAsia"/>
+        </w:rPr>
+        <w:t>NumPy</w:t>
+      </w:r>
+      <w:proofErr w:type="spellEnd"/>
+      <w:r>
+        <w:rPr>
+          <w:rFonts w:eastAsiaTheme="minorEastAsia"/>
+        </w:rPr>
+        <w:t xml:space="preserve"> array. </w:t>
+      </w:r>
+      <w:proofErr w:type="spellStart"/>
+      <w:r>
+        <w:rPr>
+          <w:rFonts w:eastAsiaTheme="minorEastAsia"/>
+        </w:rPr>
+        <w:t>NumPy</w:t>
+      </w:r>
+      <w:proofErr w:type="spellEnd"/>
+      <w:r>
+        <w:rPr>
+          <w:rFonts w:eastAsiaTheme="minorEastAsia"/>
+        </w:rPr>
+        <w:t xml:space="preserve"> is a scientific computing module for Python that contains a more sophisticated array object that can perform a variety of mathematical functions (</w:t>
+      </w:r>
+      <w:proofErr w:type="spellStart"/>
+      <w:r>
+        <w:rPr>
+          <w:rFonts w:eastAsiaTheme="minorEastAsia"/>
+        </w:rPr>
+        <w:t>NumPy</w:t>
+      </w:r>
+      <w:proofErr w:type="spellEnd"/>
+      <w:r>
+        <w:rPr>
+          <w:rFonts w:eastAsiaTheme="minorEastAsia"/>
+        </w:rPr>
+        <w:t>, 2017).</w:t>
+      </w:r>
+    </w:p>
+    <w:p>
+      <w:pPr>
+        <w:pStyle w:val="Heading4"/>
+      </w:pPr>
+      <w:r>
+        <w:t>Expected Return and Risk</w:t>
+      </w:r>
+    </w:p>
+    <w:p>
+      <w:r>
+        <w:t>The expected return and risk of investment into a stock can be calculated using the historical returns of said stock. The expected return of an asset can be calculated by</w:t>
+      </w:r>
+      <w:r>
+        <w:t xml:space="preserve"> taking the </w:t>
+      </w:r>
+      <w:r>
+        <w:t>arithmetic mean of the returns.</w:t>
+      </w:r>
+      <w:r>
+        <w:t xml:space="preserve"> In this case,</w:t>
+      </w:r>
+      <w:r>
+        <w:rPr>
+          <w:rFonts w:eastAsiaTheme="minorEastAsia"/>
+        </w:rPr>
+        <w:t xml:space="preserve"> </w:t>
+      </w:r>
+      <m:oMath>
+        <m:r>
+          <w:rPr>
+            <w:rFonts w:ascii="Cambria Math" w:hAnsi="Cambria Math"/>
+          </w:rPr>
+          <m:t>A</m:t>
+        </m:r>
+      </m:oMath>
+      <w:r>
+        <w:rPr>
+          <w:rFonts w:eastAsiaTheme="minorEastAsia"/>
+        </w:rPr>
+        <w:t xml:space="preserve"> denotes the expected return of the stock, </w:t>
+      </w:r>
+      <m:oMath>
+        <m:sSub>
+          <m:sSubPr>
+            <m:ctrlPr>
+              <w:rPr>
+                <w:rFonts w:ascii="Cambria Math" w:eastAsiaTheme="minorEastAsia" w:hAnsi="Cambria Math"/>
+                <w:i/>
+              </w:rPr>
+            </m:ctrlPr>
+          </m:sSubPr>
+          <m:e>
+            <m:r>
+              <w:rPr>
+                <w:rFonts w:ascii="Cambria Math" w:eastAsiaTheme="minorEastAsia" w:hAnsi="Cambria Math"/>
+              </w:rPr>
+              <m:t>a</m:t>
+            </m:r>
+          </m:e>
+          <m:sub>
+            <m:r>
+              <w:rPr>
+                <w:rFonts w:ascii="Cambria Math" w:eastAsiaTheme="minorEastAsia" w:hAnsi="Cambria Math"/>
+              </w:rPr>
+              <m:t>1…n</m:t>
+            </m:r>
+          </m:sub>
+        </m:sSub>
+      </m:oMath>
+      <w:r>
+        <w:rPr>
+          <w:rFonts w:eastAsiaTheme="minorEastAsia"/>
+        </w:rPr>
+        <w:t xml:space="preserve"> denotes each of the daily returns and </w:t>
+      </w:r>
+      <m:oMath>
+        <m:r>
+          <w:rPr>
+            <w:rFonts w:ascii="Cambria Math" w:eastAsiaTheme="minorEastAsia" w:hAnsi="Cambria Math"/>
+          </w:rPr>
+          <m:t>n</m:t>
+        </m:r>
+      </m:oMath>
+      <w:r>
+        <w:rPr>
+          <w:rFonts w:eastAsiaTheme="minorEastAsia"/>
+        </w:rPr>
+        <w:t xml:space="preserve"> denotes the total number of daily returns there are.</w:t>
+      </w:r>
+    </w:p>
+    <w:p>
+      <w:pPr>
+        <w:keepNext/>
+        <w:jc w:val="center"/>
+      </w:pPr>
+      <w:r>
+        <w:rPr>
+          <w:noProof/>
+          <w:lang w:eastAsia="en-GB"/>
+        </w:rPr>
+        <w:drawing>
+          <wp:inline distT="0" distB="0" distL="0" distR="0" wp14:anchorId="126B89A2" wp14:editId="428BB968">
+            <wp:extent cx="3219450" cy="702039"/>
+            <wp:effectExtent l="0" t="0" r="0" b="3175"/>
+            <wp:docPr id="14" name="Picture 14"/>
+            <wp:cNvGraphicFramePr>
+              <a:graphicFrameLocks xmlns:a="http://schemas.openxmlformats.org/drawingml/2006/main" noChangeAspect="1"/>
+            </wp:cNvGraphicFramePr>
+            <a:graphic xmlns:a="http://schemas.openxmlformats.org/drawingml/2006/main">
+              <a:graphicData uri="http://schemas.openxmlformats.org/drawingml/2006/picture">
+                <pic:pic xmlns:pic="http://schemas.openxmlformats.org/drawingml/2006/picture">
+                  <pic:nvPicPr>
+                    <pic:cNvPr id="14" name="mean.PNG"/>
+                    <pic:cNvPicPr/>
+                  </pic:nvPicPr>
+                  <pic:blipFill>
+                    <a:blip r:embed="rId19">
+                      <a:extLst>
+                        <a:ext uri="{28A0092B-C50C-407E-A947-70E740481C1C}">
+                          <a14:useLocalDpi xmlns:a14="http://schemas.microsoft.com/office/drawing/2010/main" val="0"/>
+                        </a:ext>
+                      </a:extLst>
+                    </a:blip>
+                    <a:stretch>
+                      <a:fillRect/>
+                    </a:stretch>
+                  </pic:blipFill>
+                  <pic:spPr>
+                    <a:xfrm>
+                      <a:off x="0" y="0"/>
+                      <a:ext cx="3271623" cy="713416"/>
+                    </a:xfrm>
+                    <a:prstGeom prst="rect">
+                      <a:avLst/>
+                    </a:prstGeom>
+                  </pic:spPr>
+                </pic:pic>
+              </a:graphicData>
+            </a:graphic>
+          </wp:inline>
+        </w:drawing>
+      </w:r>
+    </w:p>
+    <w:p>
+      <w:pPr>
+        <w:pStyle w:val="Caption"/>
+        <w:jc w:val="center"/>
+        <w:rPr>
+          <w:sz w:val="20"/>
+        </w:rPr>
+      </w:pPr>
+      <w:r>
+        <w:rPr>
+          <w:sz w:val="20"/>
+        </w:rPr>
+        <w:t xml:space="preserve">Figure </w:t>
+      </w:r>
+      <w:r>
+        <w:rPr>
+          <w:sz w:val="20"/>
+        </w:rPr>
+        <w:fldChar w:fldCharType="begin"/>
+      </w:r>
+      <w:r>
+        <w:rPr>
+          <w:sz w:val="20"/>
+        </w:rPr>
+        <w:instrText xml:space="preserve"> SEQ Figure \* ARABIC </w:instrText>
+      </w:r>
+      <w:r>
+        <w:rPr>
+          <w:sz w:val="20"/>
+        </w:rPr>
+        <w:fldChar w:fldCharType="separate"/>
+      </w:r>
+      <w:r>
+        <w:rPr>
+          <w:noProof/>
+          <w:sz w:val="20"/>
+        </w:rPr>
+        <w:t>11</w:t>
+      </w:r>
+      <w:r>
+        <w:rPr>
+          <w:sz w:val="20"/>
+        </w:rPr>
+        <w:fldChar w:fldCharType="end"/>
+      </w:r>
+      <w:r>
+        <w:rPr>
+          <w:sz w:val="20"/>
+        </w:rPr>
+        <w:t xml:space="preserve"> - Expected Return for a stock</w:t>
+      </w:r>
+    </w:p>
+    <w:p>
+      <w:r>
+        <w:t>The variance or standard deviation of the daily returns is a commonly used metric for describing the risk associated with investment in an asset.</w:t>
+      </w:r>
+      <w:r>
+        <w:t xml:space="preserve"> The variance of a stock is denoted by </w:t>
+      </w:r>
+      <m:oMath>
+        <m:sSup>
+          <m:sSupPr>
+            <m:ctrlPr>
+              <w:rPr>
+                <w:rFonts w:ascii="Cambria Math" w:hAnsi="Cambria Math"/>
+                <w:i/>
+              </w:rPr>
+            </m:ctrlPr>
+          </m:sSupPr>
+          <m:e>
+            <m:r>
+              <w:rPr>
+                <w:rFonts w:ascii="Cambria Math" w:hAnsi="Cambria Math"/>
+              </w:rPr>
+              <m:t>σ</m:t>
+            </m:r>
+          </m:e>
+          <m:sup>
+            <m:r>
+              <w:rPr>
+                <w:rFonts w:ascii="Cambria Math" w:hAnsi="Cambria Math"/>
+              </w:rPr>
+              <m:t>2</m:t>
+            </m:r>
+          </m:sup>
+        </m:sSup>
+      </m:oMath>
+      <w:r>
+        <w:rPr>
+          <w:rFonts w:eastAsiaTheme="minorEastAsia"/>
+        </w:rPr>
+        <w:t xml:space="preserve"> with </w:t>
+      </w:r>
+      <m:oMath>
+        <m:sSub>
+          <m:sSubPr>
+            <m:ctrlPr>
+              <w:rPr>
+                <w:rFonts w:ascii="Cambria Math" w:eastAsiaTheme="minorEastAsia" w:hAnsi="Cambria Math"/>
+                <w:i/>
+              </w:rPr>
+            </m:ctrlPr>
+          </m:sSubPr>
+          <m:e>
+            <m:r>
+              <w:rPr>
+                <w:rFonts w:ascii="Cambria Math" w:eastAsiaTheme="minorEastAsia" w:hAnsi="Cambria Math"/>
+              </w:rPr>
+              <m:t>χ</m:t>
+            </m:r>
+          </m:e>
+          <m:sub>
+            <m:r>
+              <w:rPr>
+                <w:rFonts w:ascii="Cambria Math" w:eastAsiaTheme="minorEastAsia" w:hAnsi="Cambria Math"/>
+              </w:rPr>
+              <m:t>i</m:t>
+            </m:r>
+          </m:sub>
+        </m:sSub>
+      </m:oMath>
+      <w:r>
+        <w:rPr>
+          <w:rFonts w:eastAsiaTheme="minorEastAsia"/>
+        </w:rPr>
+        <w:t xml:space="preserve"> representing each daily return. N denotes the number of daily returns and </w:t>
+      </w:r>
+      <m:oMath>
+        <m:r>
+          <w:rPr>
+            <w:rFonts w:ascii="Cambria Math" w:eastAsiaTheme="minorEastAsia" w:hAnsi="Cambria Math"/>
+          </w:rPr>
+          <m:t>µ</m:t>
+        </m:r>
+      </m:oMath>
+      <w:r>
+        <w:rPr>
+          <w:rFonts w:eastAsiaTheme="minorEastAsia"/>
+        </w:rPr>
+        <w:t xml:space="preserve"> denotes the arithmetic mean of those returns.</w:t>
+      </w:r>
+      <w:r>
+        <w:rPr>
+          <w:rFonts w:eastAsiaTheme="minorEastAsia"/>
+        </w:rPr>
+        <w:t xml:space="preserve"> To achieve the standard deviation, one just has to square-root the variance.</w:t>
+      </w:r>
+      <w:bookmarkStart w:id="33" w:name="_GoBack"/>
+      <w:bookmarkEnd w:id="33"/>
+    </w:p>
+    <w:p>
+      <w:pPr>
+        <w:keepNext/>
+        <w:jc w:val="center"/>
+      </w:pPr>
+      <w:r>
+        <w:rPr>
+          <w:noProof/>
+          <w:lang w:eastAsia="en-GB"/>
+        </w:rPr>
+        <w:lastRenderedPageBreak/>
+        <w:drawing>
+          <wp:inline distT="0" distB="0" distL="0" distR="0">
+            <wp:extent cx="2019300" cy="685800"/>
+            <wp:effectExtent l="0" t="0" r="0" b="0"/>
+            <wp:docPr id="15" name="Picture 15"/>
+            <wp:cNvGraphicFramePr>
+              <a:graphicFrameLocks xmlns:a="http://schemas.openxmlformats.org/drawingml/2006/main" noChangeAspect="1"/>
+            </wp:cNvGraphicFramePr>
+            <a:graphic xmlns:a="http://schemas.openxmlformats.org/drawingml/2006/main">
+              <a:graphicData uri="http://schemas.openxmlformats.org/drawingml/2006/picture">
+                <pic:pic xmlns:pic="http://schemas.openxmlformats.org/drawingml/2006/picture">
+                  <pic:nvPicPr>
+                    <pic:cNvPr id="15" name="1274965_orig.png"/>
+                    <pic:cNvPicPr/>
+                  </pic:nvPicPr>
+                  <pic:blipFill rotWithShape="1">
+                    <a:blip r:embed="rId20">
+                      <a:extLst>
+                        <a:ext uri="{28A0092B-C50C-407E-A947-70E740481C1C}">
+                          <a14:useLocalDpi xmlns:a14="http://schemas.microsoft.com/office/drawing/2010/main" val="0"/>
+                        </a:ext>
+                      </a:extLst>
+                    </a:blip>
+                    <a:srcRect l="2240" t="4820" r="2836" b="8416"/>
+                    <a:stretch/>
+                  </pic:blipFill>
+                  <pic:spPr bwMode="auto">
+                    <a:xfrm>
+                      <a:off x="0" y="0"/>
+                      <a:ext cx="2047617" cy="695417"/>
+                    </a:xfrm>
+                    <a:prstGeom prst="rect">
+                      <a:avLst/>
+                    </a:prstGeom>
+                    <a:ln>
+                      <a:noFill/>
+                    </a:ln>
+                    <a:extLst>
+                      <a:ext uri="{53640926-AAD7-44D8-BBD7-CCE9431645EC}">
+                        <a14:shadowObscured xmlns:a14="http://schemas.microsoft.com/office/drawing/2010/main"/>
+                      </a:ext>
+                    </a:extLst>
+                  </pic:spPr>
+                </pic:pic>
+              </a:graphicData>
+            </a:graphic>
+          </wp:inline>
+        </w:drawing>
+      </w:r>
+    </w:p>
+    <w:p>
+      <w:pPr>
+        <w:pStyle w:val="Caption"/>
+        <w:jc w:val="center"/>
+        <w:rPr>
+          <w:sz w:val="20"/>
+        </w:rPr>
+      </w:pPr>
+      <w:r>
+        <w:rPr>
+          <w:sz w:val="20"/>
+        </w:rPr>
+        <w:t xml:space="preserve">Figure </w:t>
+      </w:r>
+      <w:r>
+        <w:rPr>
+          <w:sz w:val="20"/>
+        </w:rPr>
+        <w:fldChar w:fldCharType="begin"/>
+      </w:r>
+      <w:r>
+        <w:rPr>
+          <w:sz w:val="20"/>
+        </w:rPr>
+        <w:instrText xml:space="preserve"> SEQ Figure \* ARABIC </w:instrText>
+      </w:r>
+      <w:r>
+        <w:rPr>
+          <w:sz w:val="20"/>
+        </w:rPr>
+        <w:fldChar w:fldCharType="separate"/>
+      </w:r>
+      <w:r>
+        <w:rPr>
+          <w:noProof/>
+          <w:sz w:val="20"/>
+        </w:rPr>
+        <w:t>12</w:t>
+      </w:r>
+      <w:r>
+        <w:rPr>
+          <w:sz w:val="20"/>
+        </w:rPr>
+        <w:fldChar w:fldCharType="end"/>
+      </w:r>
+      <w:r>
+        <w:rPr>
+          <w:sz w:val="20"/>
+        </w:rPr>
+        <w:t xml:space="preserve"> - Risk for a stock</w:t>
+      </w:r>
+    </w:p>
+    <w:p>
+      <w:r>
+        <w:t xml:space="preserve">Both of these operations were fairly simple to do through the built-in functionality of </w:t>
+      </w:r>
+      <w:proofErr w:type="spellStart"/>
+      <w:r>
+        <w:t>NumPy</w:t>
+      </w:r>
+      <w:proofErr w:type="spellEnd"/>
+      <w:r>
+        <w:t xml:space="preserve">. </w:t>
+      </w:r>
+      <w:proofErr w:type="spellStart"/>
+      <w:r>
+        <w:t>NumPy</w:t>
+      </w:r>
+      <w:proofErr w:type="spellEnd"/>
+      <w:r>
+        <w:t xml:space="preserve"> contains pre-defined methods for calculating the arithmetic mean, variance and standard deviation. All of these values are then made attributes of the relevant stock object, making them easy to recall later for analysis and visualisation.</w:t>
+      </w:r>
+    </w:p>
+    <w:p>
+      <w:pPr>
+        <w:keepNext/>
+      </w:pPr>
+      <w:r>
+        <w:rPr>
+          <w:noProof/>
+          <w:lang w:eastAsia="en-GB"/>
+        </w:rPr>
+        <mc:AlternateContent>
+          <mc:Choice Requires="wps">
+            <w:drawing>
+              <wp:inline distT="0" distB="0" distL="0" distR="0">
+                <wp:extent cx="5734050" cy="828675"/>
+                <wp:effectExtent l="0" t="0" r="19050" b="28575"/>
+                <wp:docPr id="16" name="Text Box 2"/>
+                <wp:cNvGraphicFramePr>
+                  <a:graphicFrameLocks xmlns:a="http://schemas.openxmlformats.org/drawingml/2006/main"/>
+                </wp:cNvGraphicFramePr>
+                <a:graphic xmlns:a="http://schemas.openxmlformats.org/drawingml/2006/main">
+                  <a:graphicData uri="http://schemas.microsoft.com/office/word/2010/wordprocessingShape">
+                    <wps:wsp>
+                      <wps:cNvSpPr txBox="1">
+                        <a:spLocks noChangeArrowheads="1"/>
+                      </wps:cNvSpPr>
+                      <wps:spPr bwMode="auto">
+                        <a:xfrm>
+                          <a:off x="0" y="0"/>
+                          <a:ext cx="5734050" cy="828675"/>
+                        </a:xfrm>
+                        <a:prstGeom prst="rect">
+                          <a:avLst/>
+                        </a:prstGeom>
+                        <a:solidFill>
+                          <a:srgbClr val="FFFFFF"/>
+                        </a:solidFill>
+                        <a:ln w="9525">
+                          <a:solidFill>
+                            <a:schemeClr val="bg1"/>
+                          </a:solidFill>
+                          <a:miter lim="800000"/>
+                          <a:headEnd/>
+                          <a:tailEnd/>
+                        </a:ln>
+                      </wps:spPr>
+                      <wps:txbx>
+                        <w:txbxContent>
+                          <w:p>
+                            <w:pPr>
+                              <w:autoSpaceDE w:val="0"/>
+                              <w:autoSpaceDN w:val="0"/>
+                              <w:adjustRightInd w:val="0"/>
+                              <w:spacing w:after="0" w:line="240" w:lineRule="auto"/>
+                              <w:jc w:val="center"/>
+                              <w:rPr>
+                                <w:rFonts w:ascii="Courier New" w:hAnsi="Courier New" w:cs="Courier New"/>
+                                <w:b/>
+                                <w:bCs/>
+                                <w:color w:val="000080"/>
+                                <w:sz w:val="20"/>
+                                <w:szCs w:val="20"/>
+                                <w:highlight w:val="white"/>
+                              </w:rPr>
+                            </w:pPr>
+                            <w:proofErr w:type="gramStart"/>
+                            <w:r>
+                              <w:rPr>
+                                <w:rFonts w:ascii="Courier New" w:hAnsi="Courier New" w:cs="Courier New"/>
+                                <w:color w:val="000000"/>
+                                <w:sz w:val="20"/>
+                                <w:szCs w:val="20"/>
+                                <w:highlight w:val="white"/>
+                              </w:rPr>
+                              <w:t>mean</w:t>
+                            </w:r>
+                            <w:proofErr w:type="gramEnd"/>
+                            <w:r>
+                              <w:rPr>
+                                <w:rFonts w:ascii="Courier New" w:hAnsi="Courier New" w:cs="Courier New"/>
+                                <w:color w:val="000000"/>
+                                <w:sz w:val="20"/>
+                                <w:szCs w:val="20"/>
+                                <w:highlight w:val="white"/>
+                              </w:rPr>
+                              <w:t xml:space="preserve"> </w:t>
+                            </w:r>
+                            <w:r>
+                              <w:rPr>
+                                <w:rFonts w:ascii="Courier New" w:hAnsi="Courier New" w:cs="Courier New"/>
+                                <w:b/>
+                                <w:bCs/>
+                                <w:color w:val="000080"/>
+                                <w:sz w:val="20"/>
+                                <w:szCs w:val="20"/>
+                                <w:highlight w:val="white"/>
+                              </w:rPr>
+                              <w:t>=</w:t>
+                            </w:r>
+                            <w:r>
+                              <w:rPr>
+                                <w:rFonts w:ascii="Courier New" w:hAnsi="Courier New" w:cs="Courier New"/>
+                                <w:color w:val="000000"/>
+                                <w:sz w:val="20"/>
+                                <w:szCs w:val="20"/>
+                                <w:highlight w:val="white"/>
+                              </w:rPr>
+                              <w:t xml:space="preserve"> </w:t>
+                            </w:r>
+                            <w:proofErr w:type="spellStart"/>
+                            <w:r>
+                              <w:rPr>
+                                <w:rFonts w:ascii="Courier New" w:hAnsi="Courier New" w:cs="Courier New"/>
+                                <w:color w:val="000000"/>
+                                <w:sz w:val="20"/>
+                                <w:szCs w:val="20"/>
+                                <w:highlight w:val="white"/>
+                              </w:rPr>
+                              <w:t>numpy</w:t>
+                            </w:r>
+                            <w:r>
+                              <w:rPr>
+                                <w:rFonts w:ascii="Courier New" w:hAnsi="Courier New" w:cs="Courier New"/>
+                                <w:b/>
+                                <w:bCs/>
+                                <w:color w:val="000080"/>
+                                <w:sz w:val="20"/>
+                                <w:szCs w:val="20"/>
+                                <w:highlight w:val="white"/>
+                              </w:rPr>
+                              <w:t>.</w:t>
+                            </w:r>
+                            <w:r>
+                              <w:rPr>
+                                <w:rFonts w:ascii="Courier New" w:hAnsi="Courier New" w:cs="Courier New"/>
+                                <w:color w:val="000000"/>
+                                <w:sz w:val="20"/>
+                                <w:szCs w:val="20"/>
+                                <w:highlight w:val="white"/>
+                              </w:rPr>
+                              <w:t>mean</w:t>
+                            </w:r>
+                            <w:proofErr w:type="spellEnd"/>
+                            <w:r>
+                              <w:rPr>
+                                <w:rFonts w:ascii="Courier New" w:hAnsi="Courier New" w:cs="Courier New"/>
+                                <w:b/>
+                                <w:bCs/>
+                                <w:color w:val="000080"/>
+                                <w:sz w:val="20"/>
+                                <w:szCs w:val="20"/>
+                                <w:highlight w:val="white"/>
+                              </w:rPr>
+                              <w:t>(</w:t>
+                            </w:r>
+                            <w:proofErr w:type="spellStart"/>
+                            <w:r>
+                              <w:rPr>
+                                <w:rFonts w:ascii="Courier New" w:hAnsi="Courier New" w:cs="Courier New"/>
+                                <w:color w:val="000000"/>
+                                <w:sz w:val="20"/>
+                                <w:szCs w:val="20"/>
+                                <w:highlight w:val="white"/>
+                              </w:rPr>
+                              <w:t>self</w:t>
+                            </w:r>
+                            <w:r>
+                              <w:rPr>
+                                <w:rFonts w:ascii="Courier New" w:hAnsi="Courier New" w:cs="Courier New"/>
+                                <w:b/>
+                                <w:bCs/>
+                                <w:color w:val="000080"/>
+                                <w:sz w:val="20"/>
+                                <w:szCs w:val="20"/>
+                                <w:highlight w:val="white"/>
+                              </w:rPr>
+                              <w:t>.</w:t>
+                            </w:r>
+                            <w:r>
+                              <w:rPr>
+                                <w:rFonts w:ascii="Courier New" w:hAnsi="Courier New" w:cs="Courier New"/>
+                                <w:color w:val="000000"/>
+                                <w:sz w:val="20"/>
+                                <w:szCs w:val="20"/>
+                                <w:highlight w:val="white"/>
+                              </w:rPr>
+                              <w:t>returns</w:t>
+                            </w:r>
+                            <w:proofErr w:type="spellEnd"/>
+                            <w:r>
+                              <w:rPr>
+                                <w:rFonts w:ascii="Courier New" w:hAnsi="Courier New" w:cs="Courier New"/>
+                                <w:b/>
+                                <w:bCs/>
+                                <w:color w:val="000080"/>
+                                <w:sz w:val="20"/>
+                                <w:szCs w:val="20"/>
+                                <w:highlight w:val="white"/>
+                              </w:rPr>
+                              <w:t>)</w:t>
+                            </w:r>
+                          </w:p>
+                          <w:p>
+                            <w:pPr>
+                              <w:autoSpaceDE w:val="0"/>
+                              <w:autoSpaceDN w:val="0"/>
+                              <w:adjustRightInd w:val="0"/>
+                              <w:spacing w:after="0" w:line="240" w:lineRule="auto"/>
+                              <w:jc w:val="center"/>
+                              <w:rPr>
+                                <w:rFonts w:ascii="Courier New" w:hAnsi="Courier New" w:cs="Courier New"/>
+                                <w:color w:val="000000"/>
+                                <w:sz w:val="20"/>
+                                <w:szCs w:val="20"/>
+                                <w:highlight w:val="white"/>
+                              </w:rPr>
+                            </w:pPr>
+                          </w:p>
+                          <w:p>
+                            <w:pPr>
+                              <w:autoSpaceDE w:val="0"/>
+                              <w:autoSpaceDN w:val="0"/>
+                              <w:adjustRightInd w:val="0"/>
+                              <w:spacing w:after="0" w:line="240" w:lineRule="auto"/>
+                              <w:jc w:val="center"/>
+                              <w:rPr>
+                                <w:rFonts w:ascii="Courier New" w:hAnsi="Courier New" w:cs="Courier New"/>
+                                <w:b/>
+                                <w:bCs/>
+                                <w:color w:val="000080"/>
+                                <w:sz w:val="20"/>
+                                <w:szCs w:val="20"/>
+                                <w:highlight w:val="white"/>
+                              </w:rPr>
+                            </w:pPr>
+                            <w:proofErr w:type="gramStart"/>
+                            <w:r>
+                              <w:rPr>
+                                <w:rFonts w:ascii="Courier New" w:hAnsi="Courier New" w:cs="Courier New"/>
+                                <w:color w:val="000000"/>
+                                <w:sz w:val="20"/>
+                                <w:szCs w:val="20"/>
+                                <w:highlight w:val="white"/>
+                              </w:rPr>
+                              <w:t>variance</w:t>
+                            </w:r>
+                            <w:proofErr w:type="gramEnd"/>
+                            <w:r>
+                              <w:rPr>
+                                <w:rFonts w:ascii="Courier New" w:hAnsi="Courier New" w:cs="Courier New"/>
+                                <w:color w:val="000000"/>
+                                <w:sz w:val="20"/>
+                                <w:szCs w:val="20"/>
+                                <w:highlight w:val="white"/>
+                              </w:rPr>
+                              <w:t xml:space="preserve"> </w:t>
+                            </w:r>
+                            <w:r>
+                              <w:rPr>
+                                <w:rFonts w:ascii="Courier New" w:hAnsi="Courier New" w:cs="Courier New"/>
+                                <w:b/>
+                                <w:bCs/>
+                                <w:color w:val="000080"/>
+                                <w:sz w:val="20"/>
+                                <w:szCs w:val="20"/>
+                                <w:highlight w:val="white"/>
+                              </w:rPr>
+                              <w:t>=</w:t>
+                            </w:r>
+                            <w:r>
+                              <w:rPr>
+                                <w:rFonts w:ascii="Courier New" w:hAnsi="Courier New" w:cs="Courier New"/>
+                                <w:color w:val="000000"/>
+                                <w:sz w:val="20"/>
+                                <w:szCs w:val="20"/>
+                                <w:highlight w:val="white"/>
+                              </w:rPr>
+                              <w:t xml:space="preserve"> </w:t>
+                            </w:r>
+                            <w:proofErr w:type="spellStart"/>
+                            <w:r>
+                              <w:rPr>
+                                <w:rFonts w:ascii="Courier New" w:hAnsi="Courier New" w:cs="Courier New"/>
+                                <w:color w:val="000000"/>
+                                <w:sz w:val="20"/>
+                                <w:szCs w:val="20"/>
+                                <w:highlight w:val="white"/>
+                              </w:rPr>
+                              <w:t>numpy</w:t>
+                            </w:r>
+                            <w:r>
+                              <w:rPr>
+                                <w:rFonts w:ascii="Courier New" w:hAnsi="Courier New" w:cs="Courier New"/>
+                                <w:b/>
+                                <w:bCs/>
+                                <w:color w:val="000080"/>
+                                <w:sz w:val="20"/>
+                                <w:szCs w:val="20"/>
+                                <w:highlight w:val="white"/>
+                              </w:rPr>
+                              <w:t>.</w:t>
+                            </w:r>
+                            <w:r>
+                              <w:rPr>
+                                <w:rFonts w:ascii="Courier New" w:hAnsi="Courier New" w:cs="Courier New"/>
+                                <w:color w:val="000000"/>
+                                <w:sz w:val="20"/>
+                                <w:szCs w:val="20"/>
+                                <w:highlight w:val="white"/>
+                              </w:rPr>
+                              <w:t>var</w:t>
+                            </w:r>
+                            <w:proofErr w:type="spellEnd"/>
+                            <w:r>
+                              <w:rPr>
+                                <w:rFonts w:ascii="Courier New" w:hAnsi="Courier New" w:cs="Courier New"/>
+                                <w:b/>
+                                <w:bCs/>
+                                <w:color w:val="000080"/>
+                                <w:sz w:val="20"/>
+                                <w:szCs w:val="20"/>
+                                <w:highlight w:val="white"/>
+                              </w:rPr>
+                              <w:t>(</w:t>
+                            </w:r>
+                            <w:proofErr w:type="spellStart"/>
+                            <w:r>
+                              <w:rPr>
+                                <w:rFonts w:ascii="Courier New" w:hAnsi="Courier New" w:cs="Courier New"/>
+                                <w:color w:val="000000"/>
+                                <w:sz w:val="20"/>
+                                <w:szCs w:val="20"/>
+                                <w:highlight w:val="white"/>
+                              </w:rPr>
+                              <w:t>self</w:t>
+                            </w:r>
+                            <w:r>
+                              <w:rPr>
+                                <w:rFonts w:ascii="Courier New" w:hAnsi="Courier New" w:cs="Courier New"/>
+                                <w:b/>
+                                <w:bCs/>
+                                <w:color w:val="000080"/>
+                                <w:sz w:val="20"/>
+                                <w:szCs w:val="20"/>
+                                <w:highlight w:val="white"/>
+                              </w:rPr>
+                              <w:t>.</w:t>
+                            </w:r>
+                            <w:r>
+                              <w:rPr>
+                                <w:rFonts w:ascii="Courier New" w:hAnsi="Courier New" w:cs="Courier New"/>
+                                <w:color w:val="000000"/>
+                                <w:sz w:val="20"/>
+                                <w:szCs w:val="20"/>
+                                <w:highlight w:val="white"/>
+                              </w:rPr>
+                              <w:t>returns</w:t>
+                            </w:r>
+                            <w:proofErr w:type="spellEnd"/>
+                            <w:r>
+                              <w:rPr>
+                                <w:rFonts w:ascii="Courier New" w:hAnsi="Courier New" w:cs="Courier New"/>
+                                <w:b/>
+                                <w:bCs/>
+                                <w:color w:val="000080"/>
+                                <w:sz w:val="20"/>
+                                <w:szCs w:val="20"/>
+                                <w:highlight w:val="white"/>
+                              </w:rPr>
+                              <w:t>)</w:t>
+                            </w:r>
+                          </w:p>
+                          <w:p>
+                            <w:pPr>
+                              <w:autoSpaceDE w:val="0"/>
+                              <w:autoSpaceDN w:val="0"/>
+                              <w:adjustRightInd w:val="0"/>
+                              <w:spacing w:after="0" w:line="240" w:lineRule="auto"/>
+                              <w:jc w:val="center"/>
+                              <w:rPr>
+                                <w:rFonts w:ascii="Courier New" w:hAnsi="Courier New" w:cs="Courier New"/>
+                                <w:color w:val="000000"/>
+                                <w:sz w:val="20"/>
+                                <w:szCs w:val="20"/>
+                                <w:highlight w:val="white"/>
+                              </w:rPr>
+                            </w:pPr>
+                          </w:p>
+                          <w:p>
+                            <w:pPr>
+                              <w:jc w:val="center"/>
+                            </w:pPr>
+                            <w:proofErr w:type="spellStart"/>
+                            <w:proofErr w:type="gramStart"/>
+                            <w:r>
+                              <w:rPr>
+                                <w:rFonts w:ascii="Courier New" w:hAnsi="Courier New" w:cs="Courier New"/>
+                                <w:color w:val="000000"/>
+                                <w:sz w:val="20"/>
+                                <w:szCs w:val="20"/>
+                                <w:highlight w:val="white"/>
+                              </w:rPr>
+                              <w:t>standardDeviation</w:t>
+                            </w:r>
+                            <w:proofErr w:type="spellEnd"/>
+                            <w:proofErr w:type="gramEnd"/>
+                            <w:r>
+                              <w:rPr>
+                                <w:rFonts w:ascii="Courier New" w:hAnsi="Courier New" w:cs="Courier New"/>
+                                <w:color w:val="000000"/>
+                                <w:sz w:val="20"/>
+                                <w:szCs w:val="20"/>
+                                <w:highlight w:val="white"/>
+                              </w:rPr>
+                              <w:t xml:space="preserve"> = </w:t>
+                            </w:r>
+                            <w:proofErr w:type="spellStart"/>
+                            <w:r>
+                              <w:rPr>
+                                <w:rFonts w:ascii="Courier New" w:hAnsi="Courier New" w:cs="Courier New"/>
+                                <w:color w:val="000000"/>
+                                <w:sz w:val="20"/>
+                                <w:szCs w:val="20"/>
+                                <w:highlight w:val="white"/>
+                              </w:rPr>
+                              <w:t>numpy</w:t>
+                            </w:r>
+                            <w:r>
+                              <w:rPr>
+                                <w:rFonts w:ascii="Courier New" w:hAnsi="Courier New" w:cs="Courier New"/>
+                                <w:b/>
+                                <w:bCs/>
+                                <w:color w:val="000080"/>
+                                <w:sz w:val="20"/>
+                                <w:szCs w:val="20"/>
+                                <w:highlight w:val="white"/>
+                              </w:rPr>
+                              <w:t>.</w:t>
+                            </w:r>
+                            <w:r>
+                              <w:rPr>
+                                <w:rFonts w:ascii="Courier New" w:hAnsi="Courier New" w:cs="Courier New"/>
+                                <w:color w:val="000000"/>
+                                <w:sz w:val="20"/>
+                                <w:szCs w:val="20"/>
+                                <w:highlight w:val="white"/>
+                              </w:rPr>
+                              <w:t>std</w:t>
+                            </w:r>
+                            <w:proofErr w:type="spellEnd"/>
+                            <w:r>
+                              <w:rPr>
+                                <w:rFonts w:ascii="Courier New" w:hAnsi="Courier New" w:cs="Courier New"/>
+                                <w:b/>
+                                <w:bCs/>
+                                <w:color w:val="000080"/>
+                                <w:sz w:val="20"/>
+                                <w:szCs w:val="20"/>
+                                <w:highlight w:val="white"/>
+                              </w:rPr>
+                              <w:t>(</w:t>
+                            </w:r>
+                            <w:proofErr w:type="spellStart"/>
+                            <w:r>
+                              <w:rPr>
+                                <w:rFonts w:ascii="Courier New" w:hAnsi="Courier New" w:cs="Courier New"/>
+                                <w:color w:val="000000"/>
+                                <w:sz w:val="20"/>
+                                <w:szCs w:val="20"/>
+                                <w:highlight w:val="white"/>
+                              </w:rPr>
+                              <w:t>self</w:t>
+                            </w:r>
+                            <w:r>
+                              <w:rPr>
+                                <w:rFonts w:ascii="Courier New" w:hAnsi="Courier New" w:cs="Courier New"/>
+                                <w:b/>
+                                <w:bCs/>
+                                <w:color w:val="000080"/>
+                                <w:sz w:val="20"/>
+                                <w:szCs w:val="20"/>
+                                <w:highlight w:val="white"/>
+                              </w:rPr>
+                              <w:t>.</w:t>
+                            </w:r>
+                            <w:r>
+                              <w:rPr>
+                                <w:rFonts w:ascii="Courier New" w:hAnsi="Courier New" w:cs="Courier New"/>
+                                <w:color w:val="000000"/>
+                                <w:sz w:val="20"/>
+                                <w:szCs w:val="20"/>
+                                <w:highlight w:val="white"/>
+                              </w:rPr>
+                              <w:t>returns</w:t>
+                            </w:r>
+                            <w:proofErr w:type="spellEnd"/>
+                            <w:r>
+                              <w:rPr>
+                                <w:rFonts w:ascii="Courier New" w:hAnsi="Courier New" w:cs="Courier New"/>
+                                <w:b/>
+                                <w:bCs/>
+                                <w:color w:val="000080"/>
+                                <w:sz w:val="20"/>
+                                <w:szCs w:val="20"/>
+                                <w:highlight w:val="white"/>
+                              </w:rPr>
+                              <w:t>)</w:t>
+                            </w:r>
+                          </w:p>
+                        </w:txbxContent>
+                      </wps:txbx>
+                      <wps:bodyPr rot="0" vert="horz" wrap="square" lIns="91440" tIns="45720" rIns="91440" bIns="45720" anchor="t" anchorCtr="0">
+                        <a:noAutofit/>
+                      </wps:bodyPr>
+                    </wps:wsp>
+                  </a:graphicData>
+                </a:graphic>
+              </wp:inline>
+            </w:drawing>
+          </mc:Choice>
+          <mc:Fallback>
+            <w:pict>
+              <v:shape id="Text Box 2" o:spid="_x0000_s1028" type="#_x0000_t202" style="width:451.5pt;height:65.25pt;visibility:visible;mso-wrap-style:square;mso-left-percent:-10001;mso-top-percent:-10001;mso-position-horizontal:absolute;mso-position-horizontal-relative:char;mso-position-vertical:absolute;mso-position-vertical-relative:line;mso-left-percent:-10001;mso-top-percent:-10001;v-text-anchor:top" o:gfxdata="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" strokecolor="white [3212]">
+                <v:textbox>
+                  <w:txbxContent>
+                    <w:p>
+                      <w:pPr>
+                        <w:autoSpaceDE w:val="0"/>
+                        <w:autoSpaceDN w:val="0"/>
+                        <w:adjustRightInd w:val="0"/>
+                        <w:spacing w:after="0" w:line="240" w:lineRule="auto"/>
+                        <w:jc w:val="center"/>
+                        <w:rPr>
+                          <w:rFonts w:ascii="Courier New" w:hAnsi="Courier New" w:cs="Courier New"/>
+                          <w:b/>
+                          <w:bCs/>
+                          <w:color w:val="000080"/>
+                          <w:sz w:val="20"/>
+                          <w:szCs w:val="20"/>
+                          <w:highlight w:val="white"/>
+                        </w:rPr>
+                      </w:pPr>
+                      <w:proofErr w:type="gramStart"/>
+                      <w:r>
+                        <w:rPr>
+                          <w:rFonts w:ascii="Courier New" w:hAnsi="Courier New" w:cs="Courier New"/>
+                          <w:color w:val="000000"/>
+                          <w:sz w:val="20"/>
+                          <w:szCs w:val="20"/>
+                          <w:highlight w:val="white"/>
+                        </w:rPr>
+                        <w:t>mean</w:t>
+                      </w:r>
+                      <w:proofErr w:type="gramEnd"/>
+                      <w:r>
+                        <w:rPr>
+                          <w:rFonts w:ascii="Courier New" w:hAnsi="Courier New" w:cs="Courier New"/>
+                          <w:color w:val="000000"/>
+                          <w:sz w:val="20"/>
+                          <w:szCs w:val="20"/>
+                          <w:highlight w:val="white"/>
+                        </w:rPr>
+                        <w:t xml:space="preserve"> </w:t>
+                      </w:r>
+                      <w:r>
+                        <w:rPr>
+                          <w:rFonts w:ascii="Courier New" w:hAnsi="Courier New" w:cs="Courier New"/>
+                          <w:b/>
+                          <w:bCs/>
+                          <w:color w:val="000080"/>
+                          <w:sz w:val="20"/>
+                          <w:szCs w:val="20"/>
+                          <w:highlight w:val="white"/>
+                        </w:rPr>
+                        <w:t>=</w:t>
+                      </w:r>
+                      <w:r>
+                        <w:rPr>
+                          <w:rFonts w:ascii="Courier New" w:hAnsi="Courier New" w:cs="Courier New"/>
+                          <w:color w:val="000000"/>
+                          <w:sz w:val="20"/>
+                          <w:szCs w:val="20"/>
+                          <w:highlight w:val="white"/>
+                        </w:rPr>
+                        <w:t xml:space="preserve"> </w:t>
+                      </w:r>
+                      <w:proofErr w:type="spellStart"/>
+                      <w:r>
+                        <w:rPr>
+                          <w:rFonts w:ascii="Courier New" w:hAnsi="Courier New" w:cs="Courier New"/>
+                          <w:color w:val="000000"/>
+                          <w:sz w:val="20"/>
+                          <w:szCs w:val="20"/>
+                          <w:highlight w:val="white"/>
+                        </w:rPr>
+                        <w:t>numpy</w:t>
+                      </w:r>
+                      <w:r>
+                        <w:rPr>
+                          <w:rFonts w:ascii="Courier New" w:hAnsi="Courier New" w:cs="Courier New"/>
+                          <w:b/>
+                          <w:bCs/>
+                          <w:color w:val="000080"/>
+                          <w:sz w:val="20"/>
+                          <w:szCs w:val="20"/>
+                          <w:highlight w:val="white"/>
+                        </w:rPr>
+                        <w:t>.</w:t>
+                      </w:r>
+                      <w:r>
+                        <w:rPr>
+                          <w:rFonts w:ascii="Courier New" w:hAnsi="Courier New" w:cs="Courier New"/>
+                          <w:color w:val="000000"/>
+                          <w:sz w:val="20"/>
+                          <w:szCs w:val="20"/>
+                          <w:highlight w:val="white"/>
+                        </w:rPr>
+                        <w:t>mean</w:t>
+                      </w:r>
+                      <w:proofErr w:type="spellEnd"/>
+                      <w:r>
+                        <w:rPr>
+                          <w:rFonts w:ascii="Courier New" w:hAnsi="Courier New" w:cs="Courier New"/>
+                          <w:b/>
+                          <w:bCs/>
+                          <w:color w:val="000080"/>
+                          <w:sz w:val="20"/>
+                          <w:szCs w:val="20"/>
+                          <w:highlight w:val="white"/>
+                        </w:rPr>
+                        <w:t>(</w:t>
+                      </w:r>
+                      <w:proofErr w:type="spellStart"/>
+                      <w:r>
+                        <w:rPr>
+                          <w:rFonts w:ascii="Courier New" w:hAnsi="Courier New" w:cs="Courier New"/>
+                          <w:color w:val="000000"/>
+                          <w:sz w:val="20"/>
+                          <w:szCs w:val="20"/>
+                          <w:highlight w:val="white"/>
+                        </w:rPr>
+                        <w:t>self</w:t>
+                      </w:r>
+                      <w:r>
+                        <w:rPr>
+                          <w:rFonts w:ascii="Courier New" w:hAnsi="Courier New" w:cs="Courier New"/>
+                          <w:b/>
+                          <w:bCs/>
+                          <w:color w:val="000080"/>
+                          <w:sz w:val="20"/>
+                          <w:szCs w:val="20"/>
+                          <w:highlight w:val="white"/>
+                        </w:rPr>
+                        <w:t>.</w:t>
+                      </w:r>
+                      <w:r>
+                        <w:rPr>
+                          <w:rFonts w:ascii="Courier New" w:hAnsi="Courier New" w:cs="Courier New"/>
+                          <w:color w:val="000000"/>
+                          <w:sz w:val="20"/>
+                          <w:szCs w:val="20"/>
+                          <w:highlight w:val="white"/>
+                        </w:rPr>
+                        <w:t>returns</w:t>
+                      </w:r>
+                      <w:proofErr w:type="spellEnd"/>
+                      <w:r>
+                        <w:rPr>
+                          <w:rFonts w:ascii="Courier New" w:hAnsi="Courier New" w:cs="Courier New"/>
+                          <w:b/>
+                          <w:bCs/>
+                          <w:color w:val="000080"/>
+                          <w:sz w:val="20"/>
+                          <w:szCs w:val="20"/>
+                          <w:highlight w:val="white"/>
+                        </w:rPr>
+                        <w:t>)</w:t>
+                      </w:r>
+                    </w:p>
+                    <w:p>
+                      <w:pPr>
+                        <w:autoSpaceDE w:val="0"/>
+                        <w:autoSpaceDN w:val="0"/>
+                        <w:adjustRightInd w:val="0"/>
+                        <w:spacing w:after="0" w:line="240" w:lineRule="auto"/>
+                        <w:jc w:val="center"/>
+                        <w:rPr>
+                          <w:rFonts w:ascii="Courier New" w:hAnsi="Courier New" w:cs="Courier New"/>
+                          <w:color w:val="000000"/>
+                          <w:sz w:val="20"/>
+                          <w:szCs w:val="20"/>
+                          <w:highlight w:val="white"/>
+                        </w:rPr>
+                      </w:pPr>
+                    </w:p>
+                    <w:p>
+                      <w:pPr>
+                        <w:autoSpaceDE w:val="0"/>
+                        <w:autoSpaceDN w:val="0"/>
+                        <w:adjustRightInd w:val="0"/>
+                        <w:spacing w:after="0" w:line="240" w:lineRule="auto"/>
+                        <w:jc w:val="center"/>
+                        <w:rPr>
+                          <w:rFonts w:ascii="Courier New" w:hAnsi="Courier New" w:cs="Courier New"/>
+                          <w:b/>
+                          <w:bCs/>
+                          <w:color w:val="000080"/>
+                          <w:sz w:val="20"/>
+                          <w:szCs w:val="20"/>
+                          <w:highlight w:val="white"/>
+                        </w:rPr>
+                      </w:pPr>
+                      <w:proofErr w:type="gramStart"/>
+                      <w:r>
+                        <w:rPr>
+                          <w:rFonts w:ascii="Courier New" w:hAnsi="Courier New" w:cs="Courier New"/>
+                          <w:color w:val="000000"/>
+                          <w:sz w:val="20"/>
+                          <w:szCs w:val="20"/>
+                          <w:highlight w:val="white"/>
+                        </w:rPr>
+                        <w:t>variance</w:t>
+                      </w:r>
+                      <w:proofErr w:type="gramEnd"/>
+                      <w:r>
+                        <w:rPr>
+                          <w:rFonts w:ascii="Courier New" w:hAnsi="Courier New" w:cs="Courier New"/>
+                          <w:color w:val="000000"/>
+                          <w:sz w:val="20"/>
+                          <w:szCs w:val="20"/>
+                          <w:highlight w:val="white"/>
+                        </w:rPr>
+                        <w:t xml:space="preserve"> </w:t>
+                      </w:r>
+                      <w:r>
+                        <w:rPr>
+                          <w:rFonts w:ascii="Courier New" w:hAnsi="Courier New" w:cs="Courier New"/>
+                          <w:b/>
+                          <w:bCs/>
+                          <w:color w:val="000080"/>
+                          <w:sz w:val="20"/>
+                          <w:szCs w:val="20"/>
+                          <w:highlight w:val="white"/>
+                        </w:rPr>
+                        <w:t>=</w:t>
+                      </w:r>
+                      <w:r>
+                        <w:rPr>
+                          <w:rFonts w:ascii="Courier New" w:hAnsi="Courier New" w:cs="Courier New"/>
+                          <w:color w:val="000000"/>
+                          <w:sz w:val="20"/>
+                          <w:szCs w:val="20"/>
+                          <w:highlight w:val="white"/>
+                        </w:rPr>
+                        <w:t xml:space="preserve"> </w:t>
+                      </w:r>
+                      <w:proofErr w:type="spellStart"/>
+                      <w:r>
+                        <w:rPr>
+                          <w:rFonts w:ascii="Courier New" w:hAnsi="Courier New" w:cs="Courier New"/>
+                          <w:color w:val="000000"/>
+                          <w:sz w:val="20"/>
+                          <w:szCs w:val="20"/>
+                          <w:highlight w:val="white"/>
+                        </w:rPr>
+                        <w:t>numpy</w:t>
+                      </w:r>
+                      <w:r>
+                        <w:rPr>
+                          <w:rFonts w:ascii="Courier New" w:hAnsi="Courier New" w:cs="Courier New"/>
+                          <w:b/>
+                          <w:bCs/>
+                          <w:color w:val="000080"/>
+                          <w:sz w:val="20"/>
+                          <w:szCs w:val="20"/>
+                          <w:highlight w:val="white"/>
+                        </w:rPr>
+                        <w:t>.</w:t>
+                      </w:r>
+                      <w:r>
+                        <w:rPr>
+                          <w:rFonts w:ascii="Courier New" w:hAnsi="Courier New" w:cs="Courier New"/>
+                          <w:color w:val="000000"/>
+                          <w:sz w:val="20"/>
+                          <w:szCs w:val="20"/>
+                          <w:highlight w:val="white"/>
+                        </w:rPr>
+                        <w:t>var</w:t>
+                      </w:r>
+                      <w:proofErr w:type="spellEnd"/>
+                      <w:r>
+                        <w:rPr>
+                          <w:rFonts w:ascii="Courier New" w:hAnsi="Courier New" w:cs="Courier New"/>
+                          <w:b/>
+                          <w:bCs/>
+                          <w:color w:val="000080"/>
+                          <w:sz w:val="20"/>
+                          <w:szCs w:val="20"/>
+                          <w:highlight w:val="white"/>
+                        </w:rPr>
+                        <w:t>(</w:t>
+                      </w:r>
+                      <w:proofErr w:type="spellStart"/>
+                      <w:r>
+                        <w:rPr>
+                          <w:rFonts w:ascii="Courier New" w:hAnsi="Courier New" w:cs="Courier New"/>
+                          <w:color w:val="000000"/>
+                          <w:sz w:val="20"/>
+                          <w:szCs w:val="20"/>
+                          <w:highlight w:val="white"/>
+                        </w:rPr>
+                        <w:t>self</w:t>
+                      </w:r>
+                      <w:r>
+                        <w:rPr>
+                          <w:rFonts w:ascii="Courier New" w:hAnsi="Courier New" w:cs="Courier New"/>
+                          <w:b/>
+                          <w:bCs/>
+                          <w:color w:val="000080"/>
+                          <w:sz w:val="20"/>
+                          <w:szCs w:val="20"/>
+                          <w:highlight w:val="white"/>
+                        </w:rPr>
+                        <w:t>.</w:t>
+                      </w:r>
+                      <w:r>
+                        <w:rPr>
+                          <w:rFonts w:ascii="Courier New" w:hAnsi="Courier New" w:cs="Courier New"/>
+                          <w:color w:val="000000"/>
+                          <w:sz w:val="20"/>
+                          <w:szCs w:val="20"/>
+                          <w:highlight w:val="white"/>
+                        </w:rPr>
+                        <w:t>returns</w:t>
+                      </w:r>
+                      <w:proofErr w:type="spellEnd"/>
+                      <w:r>
+                        <w:rPr>
+                          <w:rFonts w:ascii="Courier New" w:hAnsi="Courier New" w:cs="Courier New"/>
+                          <w:b/>
+                          <w:bCs/>
+                          <w:color w:val="000080"/>
+                          <w:sz w:val="20"/>
+                          <w:szCs w:val="20"/>
+                          <w:highlight w:val="white"/>
+                        </w:rPr>
+                        <w:t>)</w:t>
+                      </w:r>
+                    </w:p>
+                    <w:p>
+                      <w:pPr>
+                        <w:autoSpaceDE w:val="0"/>
+                        <w:autoSpaceDN w:val="0"/>
+                        <w:adjustRightInd w:val="0"/>
+                        <w:spacing w:after="0" w:line="240" w:lineRule="auto"/>
+                        <w:jc w:val="center"/>
+                        <w:rPr>
+                          <w:rFonts w:ascii="Courier New" w:hAnsi="Courier New" w:cs="Courier New"/>
+                          <w:color w:val="000000"/>
+                          <w:sz w:val="20"/>
+                          <w:szCs w:val="20"/>
+                          <w:highlight w:val="white"/>
+                        </w:rPr>
+                      </w:pPr>
+                    </w:p>
+                    <w:p>
+                      <w:pPr>
+                        <w:jc w:val="center"/>
+                      </w:pPr>
+                      <w:proofErr w:type="spellStart"/>
+                      <w:proofErr w:type="gramStart"/>
+                      <w:r>
+                        <w:rPr>
+                          <w:rFonts w:ascii="Courier New" w:hAnsi="Courier New" w:cs="Courier New"/>
+                          <w:color w:val="000000"/>
+                          <w:sz w:val="20"/>
+                          <w:szCs w:val="20"/>
+                          <w:highlight w:val="white"/>
+                        </w:rPr>
+                        <w:t>standardDeviation</w:t>
+                      </w:r>
+                      <w:proofErr w:type="spellEnd"/>
+                      <w:proofErr w:type="gramEnd"/>
+                      <w:r>
+                        <w:rPr>
+                          <w:rFonts w:ascii="Courier New" w:hAnsi="Courier New" w:cs="Courier New"/>
+                          <w:color w:val="000000"/>
+                          <w:sz w:val="20"/>
+                          <w:szCs w:val="20"/>
+                          <w:highlight w:val="white"/>
+                        </w:rPr>
+                        <w:t xml:space="preserve"> = </w:t>
+                      </w:r>
+                      <w:proofErr w:type="spellStart"/>
+                      <w:r>
+                        <w:rPr>
+                          <w:rFonts w:ascii="Courier New" w:hAnsi="Courier New" w:cs="Courier New"/>
+                          <w:color w:val="000000"/>
+                          <w:sz w:val="20"/>
+                          <w:szCs w:val="20"/>
+                          <w:highlight w:val="white"/>
+                        </w:rPr>
+                        <w:t>numpy</w:t>
+                      </w:r>
+                      <w:r>
+                        <w:rPr>
+                          <w:rFonts w:ascii="Courier New" w:hAnsi="Courier New" w:cs="Courier New"/>
+                          <w:b/>
+                          <w:bCs/>
+                          <w:color w:val="000080"/>
+                          <w:sz w:val="20"/>
+                          <w:szCs w:val="20"/>
+                          <w:highlight w:val="white"/>
+                        </w:rPr>
+                        <w:t>.</w:t>
+                      </w:r>
+                      <w:r>
+                        <w:rPr>
+                          <w:rFonts w:ascii="Courier New" w:hAnsi="Courier New" w:cs="Courier New"/>
+                          <w:color w:val="000000"/>
+                          <w:sz w:val="20"/>
+                          <w:szCs w:val="20"/>
+                          <w:highlight w:val="white"/>
+                        </w:rPr>
+                        <w:t>std</w:t>
+                      </w:r>
+                      <w:proofErr w:type="spellEnd"/>
+                      <w:r>
+                        <w:rPr>
+                          <w:rFonts w:ascii="Courier New" w:hAnsi="Courier New" w:cs="Courier New"/>
+                          <w:b/>
+                          <w:bCs/>
+                          <w:color w:val="000080"/>
+                          <w:sz w:val="20"/>
+                          <w:szCs w:val="20"/>
+                          <w:highlight w:val="white"/>
+                        </w:rPr>
+                        <w:t>(</w:t>
+                      </w:r>
+                      <w:proofErr w:type="spellStart"/>
+                      <w:r>
+                        <w:rPr>
+                          <w:rFonts w:ascii="Courier New" w:hAnsi="Courier New" w:cs="Courier New"/>
+                          <w:color w:val="000000"/>
+                          <w:sz w:val="20"/>
+                          <w:szCs w:val="20"/>
+                          <w:highlight w:val="white"/>
+                        </w:rPr>
+                        <w:t>self</w:t>
+                      </w:r>
+                      <w:r>
+                        <w:rPr>
+                          <w:rFonts w:ascii="Courier New" w:hAnsi="Courier New" w:cs="Courier New"/>
+                          <w:b/>
+                          <w:bCs/>
+                          <w:color w:val="000080"/>
+                          <w:sz w:val="20"/>
+                          <w:szCs w:val="20"/>
+                          <w:highlight w:val="white"/>
+                        </w:rPr>
+                        <w:t>.</w:t>
+                      </w:r>
+                      <w:r>
+                        <w:rPr>
+                          <w:rFonts w:ascii="Courier New" w:hAnsi="Courier New" w:cs="Courier New"/>
+                          <w:color w:val="000000"/>
+                          <w:sz w:val="20"/>
+                          <w:szCs w:val="20"/>
+                          <w:highlight w:val="white"/>
+                        </w:rPr>
+                        <w:t>returns</w:t>
+                      </w:r>
+                      <w:proofErr w:type="spellEnd"/>
+                      <w:r>
+                        <w:rPr>
+                          <w:rFonts w:ascii="Courier New" w:hAnsi="Courier New" w:cs="Courier New"/>
+                          <w:b/>
+                          <w:bCs/>
+                          <w:color w:val="000080"/>
+                          <w:sz w:val="20"/>
+                          <w:szCs w:val="20"/>
+                          <w:highlight w:val="white"/>
+                        </w:rPr>
+                        <w:t>)</w:t>
+                      </w:r>
+                    </w:p>
+                  </w:txbxContent>
+                </v:textbox>
+                <w10:anchorlock/>
+              </v:shape>
+            </w:pict>
+          </mc:Fallback>
+        </mc:AlternateContent>
+      </w:r>
+    </w:p>
+    <w:p>
+      <w:pPr>
+        <w:pStyle w:val="Caption"/>
+        <w:jc w:val="center"/>
+        <w:rPr>
+          <w:sz w:val="20"/>
+        </w:rPr>
+      </w:pPr>
+      <w:r>
+        <w:rPr>
+          <w:sz w:val="20"/>
+        </w:rPr>
+        <w:t xml:space="preserve">Figure </w:t>
+      </w:r>
+      <w:r>
+        <w:rPr>
+          <w:sz w:val="20"/>
+        </w:rPr>
+        <w:fldChar w:fldCharType="begin"/>
+      </w:r>
+      <w:r>
+        <w:rPr>
+          <w:sz w:val="20"/>
+        </w:rPr>
+        <w:instrText xml:space="preserve"> SEQ Figure \* ARABIC </w:instrText>
+      </w:r>
+      <w:r>
+        <w:rPr>
+          <w:sz w:val="20"/>
+        </w:rPr>
+        <w:fldChar w:fldCharType="separate"/>
+      </w:r>
+      <w:r>
+        <w:rPr>
+          <w:noProof/>
+          <w:sz w:val="20"/>
+        </w:rPr>
+        <w:t>13</w:t>
+      </w:r>
+      <w:r>
+        <w:rPr>
+          <w:sz w:val="20"/>
+        </w:rPr>
+        <w:fldChar w:fldCharType="end"/>
+      </w:r>
+      <w:r>
+        <w:rPr>
+          <w:sz w:val="20"/>
+        </w:rPr>
+        <w:t xml:space="preserve"> - Example use of </w:t>
+      </w:r>
+      <w:proofErr w:type="spellStart"/>
+      <w:r>
+        <w:rPr>
+          <w:sz w:val="20"/>
+        </w:rPr>
+        <w:t>NumPy's</w:t>
+      </w:r>
+      <w:proofErr w:type="spellEnd"/>
+      <w:r>
+        <w:rPr>
+          <w:sz w:val="20"/>
+        </w:rPr>
+        <w:t xml:space="preserve"> built-in functions</w:t>
+      </w:r>
+    </w:p>
+    <w:p>
+      <w:r>
+        <w:br w:type="page"/>
+      </w:r>
+    </w:p>
+    <w:p>
+      <w:pPr>
         <w:pStyle w:val="Heading1"/>
       </w:pPr>
-      <w:bookmarkStart w:id="30" w:name="_Toc480664166"/>
+      <w:bookmarkStart w:id="34" w:name="_Toc480729700"/>
       <w:r>
         <w:lastRenderedPageBreak/>
         <w:t>References</w:t>
       </w:r>
-      <w:bookmarkEnd w:id="30"/>
+      <w:bookmarkEnd w:id="34"/>
     </w:p>
     <w:p>
       <w:pPr>
@@ -10322,12 +12538,12 @@
       <w:pPr>
         <w:pStyle w:val="Heading1"/>
       </w:pPr>
-      <w:bookmarkStart w:id="31" w:name="_Toc480664167"/>
+      <w:bookmarkStart w:id="35" w:name="_Toc480729701"/>
       <w:r>
         <w:lastRenderedPageBreak/>
         <w:t>Appendix</w:t>
       </w:r>
-      <w:bookmarkEnd w:id="31"/>
+      <w:bookmarkEnd w:id="35"/>
     </w:p>
     <w:tbl>
       <w:tblPr>
@@ -10406,7 +12622,7 @@
                           <pic:cNvPicPr/>
                         </pic:nvPicPr>
                         <pic:blipFill>
-                          <a:blip r:embed="rId17">
+                          <a:blip r:embed="rId21">
                             <a:extLst>
                               <a:ext uri="{28A0092B-C50C-407E-A947-70E740481C1C}">
                                 <a14:useLocalDpi xmlns:a14="http://schemas.microsoft.com/office/drawing/2010/main" val="0"/>
@@ -10497,7 +12713,7 @@
                           <pic:cNvPicPr/>
                         </pic:nvPicPr>
                         <pic:blipFill>
-                          <a:blip r:embed="rId18">
+                          <a:blip r:embed="rId22">
                             <a:extLst>
                               <a:ext uri="{28A0092B-C50C-407E-A947-70E740481C1C}">
                                 <a14:useLocalDpi xmlns:a14="http://schemas.microsoft.com/office/drawing/2010/main" val="0"/>
@@ -10535,8 +12751,6 @@
             <w:r>
               <w:t xml:space="preserve"> that was set up</w:t>
             </w:r>
-            <w:bookmarkStart w:id="32" w:name="_GoBack"/>
-            <w:bookmarkEnd w:id="32"/>
             <w:r>
               <w:t>, containing all the necessary columns, showing that it is working correctly.</w:t>
             </w:r>
@@ -10653,7 +12867,7 @@
     </w:tbl>
     <w:p/>
     <w:sectPr>
-      <w:footerReference w:type="default" r:id="rId19"/>
+      <w:footerReference w:type="default" r:id="rId23"/>
       <w:pgSz w:w="11906" w:h="16838"/>
       <w:pgMar w:top="1440" w:right="1440" w:bottom="1440" w:left="1440" w:header="708" w:footer="708" w:gutter="0"/>
       <w:pgNumType w:start="0"/>
@@ -10724,7 +12938,7 @@
           <w:rPr>
             <w:noProof/>
           </w:rPr>
-          <w:t>23</w:t>
+          <w:t>24</w:t>
         </w:r>
         <w:r>
           <w:rPr>
@@ -10770,7 +12984,233 @@
 
 <file path=word/numbering.xml><?xml version="1.0" encoding="utf-8"?>
 <w:numbering xmlns:wpc="http://schemas.microsoft.com/office/word/2010/wordprocessingCanvas" xmlns:mc="http://schemas.openxmlformats.org/markup-compatibility/2006" xmlns:o="urn:schemas-microsoft-com:office:office" xmlns:r="http://schemas.openxmlformats.org/officeDocument/2006/relationships" xmlns:m="http://schemas.openxmlformats.org/officeDocument/2006/math" xmlns:v="urn:schemas-microsoft-com:vml" xmlns:wp14="http://schemas.microsoft.com/office/word/2010/wordprocessingDrawing" xmlns:wp="http://schemas.openxmlformats.org/drawingml/2006/wordprocessingDrawing" xmlns:w10="urn:schemas-microsoft-com:office:word" xmlns:w="http://schemas.openxmlformats.org/wordprocessingml/2006/main" xmlns:w14="http://schemas.microsoft.com/office/word/2010/wordml" xmlns:w15="http://schemas.microsoft.com/office/word/2012/wordml" xmlns:wpg="http://schemas.microsoft.com/office/word/2010/wordprocessingGroup" xmlns:wpi="http://schemas.microsoft.com/office/word/2010/wordprocessingInk" xmlns:wne="http://schemas.microsoft.com/office/word/2006/wordml" xmlns:wps="http://schemas.microsoft.com/office/word/2010/wordprocessingShape" mc:Ignorable="w14 w15 wp14">
-  <w:abstractNum w:abstractNumId="0" w15:restartNumberingAfterBreak="0">
+  <w:abstractNum w:abstractNumId="0">
+    <w:nsid w:val="06B73E36"/>
+    <w:multiLevelType w:val="hybridMultilevel"/>
+    <w:tmpl w:val="A0520ADA"/>
+    <w:lvl w:ilvl="0" w:tplc="08090001">
+      <w:start w:val="1"/>
+      <w:numFmt w:val="bullet"/>
+      <w:lvlText w:val=""/>
+      <w:lvlJc w:val="left"/>
+      <w:pPr>
+        <w:ind w:left="3600" w:hanging="360"/>
+      </w:pPr>
+      <w:rPr>
+        <w:rFonts w:ascii="Symbol" w:hAnsi="Symbol" w:hint="default"/>
+      </w:rPr>
+    </w:lvl>
+    <w:lvl w:ilvl="1" w:tplc="08090003" w:tentative="1">
+      <w:start w:val="1"/>
+      <w:numFmt w:val="bullet"/>
+      <w:lvlText w:val="o"/>
+      <w:lvlJc w:val="left"/>
+      <w:pPr>
+        <w:ind w:left="4320" w:hanging="360"/>
+      </w:pPr>
+      <w:rPr>
+        <w:rFonts w:ascii="Courier New" w:hAnsi="Courier New" w:cs="Courier New" w:hint="default"/>
+      </w:rPr>
+    </w:lvl>
+    <w:lvl w:ilvl="2" w:tplc="08090005" w:tentative="1">
+      <w:start w:val="1"/>
+      <w:numFmt w:val="bullet"/>
+      <w:lvlText w:val=""/>
+      <w:lvlJc w:val="left"/>
+      <w:pPr>
+        <w:ind w:left="5040" w:hanging="360"/>
+      </w:pPr>
+      <w:rPr>
+        <w:rFonts w:ascii="Wingdings" w:hAnsi="Wingdings" w:hint="default"/>
+      </w:rPr>
+    </w:lvl>
+    <w:lvl w:ilvl="3" w:tplc="08090001" w:tentative="1">
+      <w:start w:val="1"/>
+      <w:numFmt w:val="bullet"/>
+      <w:lvlText w:val=""/>
+      <w:lvlJc w:val="left"/>
+      <w:pPr>
+        <w:ind w:left="5760" w:hanging="360"/>
+      </w:pPr>
+      <w:rPr>
+        <w:rFonts w:ascii="Symbol" w:hAnsi="Symbol" w:hint="default"/>
+      </w:rPr>
+    </w:lvl>
+    <w:lvl w:ilvl="4" w:tplc="08090003" w:tentative="1">
+      <w:start w:val="1"/>
+      <w:numFmt w:val="bullet"/>
+      <w:lvlText w:val="o"/>
+      <w:lvlJc w:val="left"/>
+      <w:pPr>
+        <w:ind w:left="6480" w:hanging="360"/>
+      </w:pPr>
+      <w:rPr>
+        <w:rFonts w:ascii="Courier New" w:hAnsi="Courier New" w:cs="Courier New" w:hint="default"/>
+      </w:rPr>
+    </w:lvl>
+    <w:lvl w:ilvl="5" w:tplc="08090005" w:tentative="1">
+      <w:start w:val="1"/>
+      <w:numFmt w:val="bullet"/>
+      <w:lvlText w:val=""/>
+      <w:lvlJc w:val="left"/>
+      <w:pPr>
+        <w:ind w:left="7200" w:hanging="360"/>
+      </w:pPr>
+      <w:rPr>
+        <w:rFonts w:ascii="Wingdings" w:hAnsi="Wingdings" w:hint="default"/>
+      </w:rPr>
+    </w:lvl>
+    <w:lvl w:ilvl="6" w:tplc="08090001" w:tentative="1">
+      <w:start w:val="1"/>
+      <w:numFmt w:val="bullet"/>
+      <w:lvlText w:val=""/>
+      <w:lvlJc w:val="left"/>
+      <w:pPr>
+        <w:ind w:left="7920" w:hanging="360"/>
+      </w:pPr>
+      <w:rPr>
+        <w:rFonts w:ascii="Symbol" w:hAnsi="Symbol" w:hint="default"/>
+      </w:rPr>
+    </w:lvl>
+    <w:lvl w:ilvl="7" w:tplc="08090003" w:tentative="1">
+      <w:start w:val="1"/>
+      <w:numFmt w:val="bullet"/>
+      <w:lvlText w:val="o"/>
+      <w:lvlJc w:val="left"/>
+      <w:pPr>
+        <w:ind w:left="8640" w:hanging="360"/>
+      </w:pPr>
+      <w:rPr>
+        <w:rFonts w:ascii="Courier New" w:hAnsi="Courier New" w:cs="Courier New" w:hint="default"/>
+      </w:rPr>
+    </w:lvl>
+    <w:lvl w:ilvl="8" w:tplc="08090005" w:tentative="1">
+      <w:start w:val="1"/>
+      <w:numFmt w:val="bullet"/>
+      <w:lvlText w:val=""/>
+      <w:lvlJc w:val="left"/>
+      <w:pPr>
+        <w:ind w:left="9360" w:hanging="360"/>
+      </w:pPr>
+      <w:rPr>
+        <w:rFonts w:ascii="Wingdings" w:hAnsi="Wingdings" w:hint="default"/>
+      </w:rPr>
+    </w:lvl>
+  </w:abstractNum>
+  <w:abstractNum w:abstractNumId="1">
+    <w:nsid w:val="06EF338C"/>
+    <w:multiLevelType w:val="hybridMultilevel"/>
+    <w:tmpl w:val="A0B60A14"/>
+    <w:lvl w:ilvl="0" w:tplc="08090001">
+      <w:start w:val="1"/>
+      <w:numFmt w:val="bullet"/>
+      <w:lvlText w:val=""/>
+      <w:lvlJc w:val="left"/>
+      <w:pPr>
+        <w:ind w:left="3600" w:hanging="360"/>
+      </w:pPr>
+      <w:rPr>
+        <w:rFonts w:ascii="Symbol" w:hAnsi="Symbol" w:hint="default"/>
+      </w:rPr>
+    </w:lvl>
+    <w:lvl w:ilvl="1" w:tplc="08090003" w:tentative="1">
+      <w:start w:val="1"/>
+      <w:numFmt w:val="bullet"/>
+      <w:lvlText w:val="o"/>
+      <w:lvlJc w:val="left"/>
+      <w:pPr>
+        <w:ind w:left="4320" w:hanging="360"/>
+      </w:pPr>
+      <w:rPr>
+        <w:rFonts w:ascii="Courier New" w:hAnsi="Courier New" w:cs="Courier New" w:hint="default"/>
+      </w:rPr>
+    </w:lvl>
+    <w:lvl w:ilvl="2" w:tplc="08090005" w:tentative="1">
+      <w:start w:val="1"/>
+      <w:numFmt w:val="bullet"/>
+      <w:lvlText w:val=""/>
+      <w:lvlJc w:val="left"/>
+      <w:pPr>
+        <w:ind w:left="5040" w:hanging="360"/>
+      </w:pPr>
+      <w:rPr>
+        <w:rFonts w:ascii="Wingdings" w:hAnsi="Wingdings" w:hint="default"/>
+      </w:rPr>
+    </w:lvl>
+    <w:lvl w:ilvl="3" w:tplc="08090001" w:tentative="1">
+      <w:start w:val="1"/>
+      <w:numFmt w:val="bullet"/>
+      <w:lvlText w:val=""/>
+      <w:lvlJc w:val="left"/>
+      <w:pPr>
+        <w:ind w:left="5760" w:hanging="360"/>
+      </w:pPr>
+      <w:rPr>
+        <w:rFonts w:ascii="Symbol" w:hAnsi="Symbol" w:hint="default"/>
+      </w:rPr>
+    </w:lvl>
+    <w:lvl w:ilvl="4" w:tplc="08090003" w:tentative="1">
+      <w:start w:val="1"/>
+      <w:numFmt w:val="bullet"/>
+      <w:lvlText w:val="o"/>
+      <w:lvlJc w:val="left"/>
+      <w:pPr>
+        <w:ind w:left="6480" w:hanging="360"/>
+      </w:pPr>
+      <w:rPr>
+        <w:rFonts w:ascii="Courier New" w:hAnsi="Courier New" w:cs="Courier New" w:hint="default"/>
+      </w:rPr>
+    </w:lvl>
+    <w:lvl w:ilvl="5" w:tplc="08090005" w:tentative="1">
+      <w:start w:val="1"/>
+      <w:numFmt w:val="bullet"/>
+      <w:lvlText w:val=""/>
+      <w:lvlJc w:val="left"/>
+      <w:pPr>
+        <w:ind w:left="7200" w:hanging="360"/>
+      </w:pPr>
+      <w:rPr>
+        <w:rFonts w:ascii="Wingdings" w:hAnsi="Wingdings" w:hint="default"/>
+      </w:rPr>
+    </w:lvl>
+    <w:lvl w:ilvl="6" w:tplc="08090001" w:tentative="1">
+      <w:start w:val="1"/>
+      <w:numFmt w:val="bullet"/>
+      <w:lvlText w:val=""/>
+      <w:lvlJc w:val="left"/>
+      <w:pPr>
+        <w:ind w:left="7920" w:hanging="360"/>
+      </w:pPr>
+      <w:rPr>
+        <w:rFonts w:ascii="Symbol" w:hAnsi="Symbol" w:hint="default"/>
+      </w:rPr>
+    </w:lvl>
+    <w:lvl w:ilvl="7" w:tplc="08090003" w:tentative="1">
+      <w:start w:val="1"/>
+      <w:numFmt w:val="bullet"/>
+      <w:lvlText w:val="o"/>
+      <w:lvlJc w:val="left"/>
+      <w:pPr>
+        <w:ind w:left="8640" w:hanging="360"/>
+      </w:pPr>
+      <w:rPr>
+        <w:rFonts w:ascii="Courier New" w:hAnsi="Courier New" w:cs="Courier New" w:hint="default"/>
+      </w:rPr>
+    </w:lvl>
+    <w:lvl w:ilvl="8" w:tplc="08090005" w:tentative="1">
+      <w:start w:val="1"/>
+      <w:numFmt w:val="bullet"/>
+      <w:lvlText w:val=""/>
+      <w:lvlJc w:val="left"/>
+      <w:pPr>
+        <w:ind w:left="9360" w:hanging="360"/>
+      </w:pPr>
+      <w:rPr>
+        <w:rFonts w:ascii="Wingdings" w:hAnsi="Wingdings" w:hint="default"/>
+      </w:rPr>
+    </w:lvl>
+  </w:abstractNum>
+  <w:abstractNum w:abstractNumId="2">
     <w:nsid w:val="07AC0359"/>
     <w:multiLevelType w:val="hybridMultilevel"/>
     <w:tmpl w:val="4A9E1CE8"/>
@@ -10883,7 +13323,7 @@
       </w:rPr>
     </w:lvl>
   </w:abstractNum>
-  <w:abstractNum w:abstractNumId="1" w15:restartNumberingAfterBreak="0">
+  <w:abstractNum w:abstractNumId="3">
     <w:nsid w:val="0C8D41EE"/>
     <w:multiLevelType w:val="hybridMultilevel"/>
     <w:tmpl w:val="065677A2"/>
@@ -10996,7 +13436,7 @@
       </w:rPr>
     </w:lvl>
   </w:abstractNum>
-  <w:abstractNum w:abstractNumId="2" w15:restartNumberingAfterBreak="0">
+  <w:abstractNum w:abstractNumId="4">
     <w:nsid w:val="13FA21E1"/>
     <w:multiLevelType w:val="multilevel"/>
     <w:tmpl w:val="E594FA98"/>
@@ -11110,13 +13550,13 @@
       </w:rPr>
     </w:lvl>
   </w:abstractNum>
-  <w:abstractNum w:abstractNumId="3" w15:restartNumberingAfterBreak="0">
+  <w:abstractNum w:abstractNumId="5">
     <w:nsid w:val="16F325C4"/>
     <w:multiLevelType w:val="multilevel"/>
     <w:tmpl w:val="E594FA98"/>
     <w:numStyleLink w:val="Style1"/>
   </w:abstractNum>
-  <w:abstractNum w:abstractNumId="4" w15:restartNumberingAfterBreak="0">
+  <w:abstractNum w:abstractNumId="6">
     <w:nsid w:val="17484755"/>
     <w:multiLevelType w:val="hybridMultilevel"/>
     <w:tmpl w:val="8A8E029E"/>
@@ -11229,13 +13669,13 @@
       </w:rPr>
     </w:lvl>
   </w:abstractNum>
-  <w:abstractNum w:abstractNumId="5" w15:restartNumberingAfterBreak="0">
+  <w:abstractNum w:abstractNumId="7">
     <w:nsid w:val="17E71DA3"/>
     <w:multiLevelType w:val="multilevel"/>
     <w:tmpl w:val="C61CA11C"/>
     <w:numStyleLink w:val="DissStyle"/>
   </w:abstractNum>
-  <w:abstractNum w:abstractNumId="6" w15:restartNumberingAfterBreak="0">
+  <w:abstractNum w:abstractNumId="8">
     <w:nsid w:val="1BAC3CE0"/>
     <w:multiLevelType w:val="hybridMultilevel"/>
     <w:tmpl w:val="9DA8C80A"/>
@@ -11348,7 +13788,7 @@
       </w:rPr>
     </w:lvl>
   </w:abstractNum>
-  <w:abstractNum w:abstractNumId="7" w15:restartNumberingAfterBreak="0">
+  <w:abstractNum w:abstractNumId="9">
     <w:nsid w:val="26AB2A6F"/>
     <w:multiLevelType w:val="hybridMultilevel"/>
     <w:tmpl w:val="9336E85A"/>
@@ -11461,13 +13901,13 @@
       </w:rPr>
     </w:lvl>
   </w:abstractNum>
-  <w:abstractNum w:abstractNumId="8" w15:restartNumberingAfterBreak="0">
+  <w:abstractNum w:abstractNumId="10">
     <w:nsid w:val="31FC5331"/>
     <w:multiLevelType w:val="multilevel"/>
     <w:tmpl w:val="C61CA11C"/>
     <w:numStyleLink w:val="DissStyle"/>
   </w:abstractNum>
-  <w:abstractNum w:abstractNumId="9" w15:restartNumberingAfterBreak="0">
+  <w:abstractNum w:abstractNumId="11">
     <w:nsid w:val="3CD1524B"/>
     <w:multiLevelType w:val="hybridMultilevel"/>
     <w:tmpl w:val="48D0C4BC"/>
@@ -11580,7 +14020,7 @@
       </w:rPr>
     </w:lvl>
   </w:abstractNum>
-  <w:abstractNum w:abstractNumId="10" w15:restartNumberingAfterBreak="0">
+  <w:abstractNum w:abstractNumId="12">
     <w:nsid w:val="3FE85E96"/>
     <w:multiLevelType w:val="hybridMultilevel"/>
     <w:tmpl w:val="C5D2899C"/>
@@ -11693,7 +14133,7 @@
       </w:rPr>
     </w:lvl>
   </w:abstractNum>
-  <w:abstractNum w:abstractNumId="11" w15:restartNumberingAfterBreak="0">
+  <w:abstractNum w:abstractNumId="13">
     <w:nsid w:val="411C1D2F"/>
     <w:multiLevelType w:val="multilevel"/>
     <w:tmpl w:val="0809001D"/>
@@ -11779,7 +14219,7 @@
       </w:pPr>
     </w:lvl>
   </w:abstractNum>
-  <w:abstractNum w:abstractNumId="12" w15:restartNumberingAfterBreak="0">
+  <w:abstractNum w:abstractNumId="14">
     <w:nsid w:val="41924070"/>
     <w:multiLevelType w:val="hybridMultilevel"/>
     <w:tmpl w:val="902C59AA"/>
@@ -11892,7 +14332,7 @@
       </w:rPr>
     </w:lvl>
   </w:abstractNum>
-  <w:abstractNum w:abstractNumId="13" w15:restartNumberingAfterBreak="0">
+  <w:abstractNum w:abstractNumId="15">
     <w:nsid w:val="426723DB"/>
     <w:multiLevelType w:val="hybridMultilevel"/>
     <w:tmpl w:val="8B7A5044"/>
@@ -12005,19 +14445,19 @@
       </w:rPr>
     </w:lvl>
   </w:abstractNum>
-  <w:abstractNum w:abstractNumId="14" w15:restartNumberingAfterBreak="0">
+  <w:abstractNum w:abstractNumId="16">
     <w:nsid w:val="43B002E1"/>
     <w:multiLevelType w:val="multilevel"/>
     <w:tmpl w:val="E594FA98"/>
     <w:numStyleLink w:val="Style1"/>
   </w:abstractNum>
-  <w:abstractNum w:abstractNumId="15" w15:restartNumberingAfterBreak="0">
+  <w:abstractNum w:abstractNumId="17">
     <w:nsid w:val="44193BA6"/>
     <w:multiLevelType w:val="multilevel"/>
     <w:tmpl w:val="E594FA98"/>
     <w:numStyleLink w:val="Style1"/>
   </w:abstractNum>
-  <w:abstractNum w:abstractNumId="16" w15:restartNumberingAfterBreak="0">
+  <w:abstractNum w:abstractNumId="18">
     <w:nsid w:val="4EC21BE9"/>
     <w:multiLevelType w:val="hybridMultilevel"/>
     <w:tmpl w:val="E57A14A0"/>
@@ -12130,7 +14570,7 @@
       </w:rPr>
     </w:lvl>
   </w:abstractNum>
-  <w:abstractNum w:abstractNumId="17" w15:restartNumberingAfterBreak="0">
+  <w:abstractNum w:abstractNumId="19">
     <w:nsid w:val="553B03BD"/>
     <w:multiLevelType w:val="hybridMultilevel"/>
     <w:tmpl w:val="47E8EABE"/>
@@ -12243,13 +14683,126 @@
       </w:rPr>
     </w:lvl>
   </w:abstractNum>
-  <w:abstractNum w:abstractNumId="18" w15:restartNumberingAfterBreak="0">
+  <w:abstractNum w:abstractNumId="20">
     <w:nsid w:val="560A0F15"/>
     <w:multiLevelType w:val="multilevel"/>
     <w:tmpl w:val="C61CA11C"/>
     <w:numStyleLink w:val="DissStyle"/>
   </w:abstractNum>
-  <w:abstractNum w:abstractNumId="19" w15:restartNumberingAfterBreak="0">
+  <w:abstractNum w:abstractNumId="21">
+    <w:nsid w:val="56136368"/>
+    <w:multiLevelType w:val="hybridMultilevel"/>
+    <w:tmpl w:val="D6C86750"/>
+    <w:lvl w:ilvl="0" w:tplc="08090001">
+      <w:start w:val="1"/>
+      <w:numFmt w:val="bullet"/>
+      <w:lvlText w:val=""/>
+      <w:lvlJc w:val="left"/>
+      <w:pPr>
+        <w:ind w:left="3600" w:hanging="360"/>
+      </w:pPr>
+      <w:rPr>
+        <w:rFonts w:ascii="Symbol" w:hAnsi="Symbol" w:hint="default"/>
+      </w:rPr>
+    </w:lvl>
+    <w:lvl w:ilvl="1" w:tplc="08090003" w:tentative="1">
+      <w:start w:val="1"/>
+      <w:numFmt w:val="bullet"/>
+      <w:lvlText w:val="o"/>
+      <w:lvlJc w:val="left"/>
+      <w:pPr>
+        <w:ind w:left="4320" w:hanging="360"/>
+      </w:pPr>
+      <w:rPr>
+        <w:rFonts w:ascii="Courier New" w:hAnsi="Courier New" w:cs="Courier New" w:hint="default"/>
+      </w:rPr>
+    </w:lvl>
+    <w:lvl w:ilvl="2" w:tplc="08090005" w:tentative="1">
+      <w:start w:val="1"/>
+      <w:numFmt w:val="bullet"/>
+      <w:lvlText w:val=""/>
+      <w:lvlJc w:val="left"/>
+      <w:pPr>
+        <w:ind w:left="5040" w:hanging="360"/>
+      </w:pPr>
+      <w:rPr>
+        <w:rFonts w:ascii="Wingdings" w:hAnsi="Wingdings" w:hint="default"/>
+      </w:rPr>
+    </w:lvl>
+    <w:lvl w:ilvl="3" w:tplc="08090001" w:tentative="1">
+      <w:start w:val="1"/>
+      <w:numFmt w:val="bullet"/>
+      <w:lvlText w:val=""/>
+      <w:lvlJc w:val="left"/>
+      <w:pPr>
+        <w:ind w:left="5760" w:hanging="360"/>
+      </w:pPr>
+      <w:rPr>
+        <w:rFonts w:ascii="Symbol" w:hAnsi="Symbol" w:hint="default"/>
+      </w:rPr>
+    </w:lvl>
+    <w:lvl w:ilvl="4" w:tplc="08090003" w:tentative="1">
+      <w:start w:val="1"/>
+      <w:numFmt w:val="bullet"/>
+      <w:lvlText w:val="o"/>
+      <w:lvlJc w:val="left"/>
+      <w:pPr>
+        <w:ind w:left="6480" w:hanging="360"/>
+      </w:pPr>
+      <w:rPr>
+        <w:rFonts w:ascii="Courier New" w:hAnsi="Courier New" w:cs="Courier New" w:hint="default"/>
+      </w:rPr>
+    </w:lvl>
+    <w:lvl w:ilvl="5" w:tplc="08090005" w:tentative="1">
+      <w:start w:val="1"/>
+      <w:numFmt w:val="bullet"/>
+      <w:lvlText w:val=""/>
+      <w:lvlJc w:val="left"/>
+      <w:pPr>
+        <w:ind w:left="7200" w:hanging="360"/>
+      </w:pPr>
+      <w:rPr>
+        <w:rFonts w:ascii="Wingdings" w:hAnsi="Wingdings" w:hint="default"/>
+      </w:rPr>
+    </w:lvl>
+    <w:lvl w:ilvl="6" w:tplc="08090001" w:tentative="1">
+      <w:start w:val="1"/>
+      <w:numFmt w:val="bullet"/>
+      <w:lvlText w:val=""/>
+      <w:lvlJc w:val="left"/>
+      <w:pPr>
+        <w:ind w:left="7920" w:hanging="360"/>
+      </w:pPr>
+      <w:rPr>
+        <w:rFonts w:ascii="Symbol" w:hAnsi="Symbol" w:hint="default"/>
+      </w:rPr>
+    </w:lvl>
+    <w:lvl w:ilvl="7" w:tplc="08090003" w:tentative="1">
+      <w:start w:val="1"/>
+      <w:numFmt w:val="bullet"/>
+      <w:lvlText w:val="o"/>
+      <w:lvlJc w:val="left"/>
+      <w:pPr>
+        <w:ind w:left="8640" w:hanging="360"/>
+      </w:pPr>
+      <w:rPr>
+        <w:rFonts w:ascii="Courier New" w:hAnsi="Courier New" w:cs="Courier New" w:hint="default"/>
+      </w:rPr>
+    </w:lvl>
+    <w:lvl w:ilvl="8" w:tplc="08090005" w:tentative="1">
+      <w:start w:val="1"/>
+      <w:numFmt w:val="bullet"/>
+      <w:lvlText w:val=""/>
+      <w:lvlJc w:val="left"/>
+      <w:pPr>
+        <w:ind w:left="9360" w:hanging="360"/>
+      </w:pPr>
+      <w:rPr>
+        <w:rFonts w:ascii="Wingdings" w:hAnsi="Wingdings" w:hint="default"/>
+      </w:rPr>
+    </w:lvl>
+  </w:abstractNum>
+  <w:abstractNum w:abstractNumId="22">
     <w:nsid w:val="5ED6022D"/>
     <w:multiLevelType w:val="multilevel"/>
     <w:tmpl w:val="C61CA11C"/>
@@ -12371,19 +14924,19 @@
       </w:rPr>
     </w:lvl>
   </w:abstractNum>
-  <w:abstractNum w:abstractNumId="20" w15:restartNumberingAfterBreak="0">
+  <w:abstractNum w:abstractNumId="23">
     <w:nsid w:val="60F271AC"/>
     <w:multiLevelType w:val="multilevel"/>
     <w:tmpl w:val="C61CA11C"/>
     <w:numStyleLink w:val="DissStyle"/>
   </w:abstractNum>
-  <w:abstractNum w:abstractNumId="21" w15:restartNumberingAfterBreak="0">
+  <w:abstractNum w:abstractNumId="24">
     <w:nsid w:val="621F0202"/>
     <w:multiLevelType w:val="multilevel"/>
     <w:tmpl w:val="C61CA11C"/>
     <w:numStyleLink w:val="DissStyle"/>
   </w:abstractNum>
-  <w:abstractNum w:abstractNumId="22" w15:restartNumberingAfterBreak="0">
+  <w:abstractNum w:abstractNumId="25">
     <w:nsid w:val="65C211F0"/>
     <w:multiLevelType w:val="hybridMultilevel"/>
     <w:tmpl w:val="BA98FD7C"/>
@@ -12496,25 +15049,25 @@
       </w:rPr>
     </w:lvl>
   </w:abstractNum>
-  <w:abstractNum w:abstractNumId="23" w15:restartNumberingAfterBreak="0">
+  <w:abstractNum w:abstractNumId="26">
     <w:nsid w:val="66E65727"/>
     <w:multiLevelType w:val="multilevel"/>
     <w:tmpl w:val="C61CA11C"/>
     <w:numStyleLink w:val="DissStyle"/>
   </w:abstractNum>
-  <w:abstractNum w:abstractNumId="24" w15:restartNumberingAfterBreak="0">
+  <w:abstractNum w:abstractNumId="27">
     <w:nsid w:val="671E477A"/>
     <w:multiLevelType w:val="multilevel"/>
     <w:tmpl w:val="E594FA98"/>
     <w:numStyleLink w:val="Style1"/>
   </w:abstractNum>
-  <w:abstractNum w:abstractNumId="25" w15:restartNumberingAfterBreak="0">
+  <w:abstractNum w:abstractNumId="28">
     <w:nsid w:val="706F27F8"/>
     <w:multiLevelType w:val="multilevel"/>
     <w:tmpl w:val="C61CA11C"/>
     <w:numStyleLink w:val="DissStyle"/>
   </w:abstractNum>
-  <w:abstractNum w:abstractNumId="26" w15:restartNumberingAfterBreak="0">
+  <w:abstractNum w:abstractNumId="29">
     <w:nsid w:val="74314AE7"/>
     <w:multiLevelType w:val="hybridMultilevel"/>
     <w:tmpl w:val="6A7C6D3A"/>
@@ -12627,7 +15180,233 @@
       </w:rPr>
     </w:lvl>
   </w:abstractNum>
-  <w:abstractNum w:abstractNumId="27" w15:restartNumberingAfterBreak="0">
+  <w:abstractNum w:abstractNumId="30">
+    <w:nsid w:val="75F61EB4"/>
+    <w:multiLevelType w:val="hybridMultilevel"/>
+    <w:tmpl w:val="5106D916"/>
+    <w:lvl w:ilvl="0" w:tplc="08090001">
+      <w:start w:val="1"/>
+      <w:numFmt w:val="bullet"/>
+      <w:lvlText w:val=""/>
+      <w:lvlJc w:val="left"/>
+      <w:pPr>
+        <w:ind w:left="3600" w:hanging="360"/>
+      </w:pPr>
+      <w:rPr>
+        <w:rFonts w:ascii="Symbol" w:hAnsi="Symbol" w:hint="default"/>
+      </w:rPr>
+    </w:lvl>
+    <w:lvl w:ilvl="1" w:tplc="08090003" w:tentative="1">
+      <w:start w:val="1"/>
+      <w:numFmt w:val="bullet"/>
+      <w:lvlText w:val="o"/>
+      <w:lvlJc w:val="left"/>
+      <w:pPr>
+        <w:ind w:left="4320" w:hanging="360"/>
+      </w:pPr>
+      <w:rPr>
+        <w:rFonts w:ascii="Courier New" w:hAnsi="Courier New" w:cs="Courier New" w:hint="default"/>
+      </w:rPr>
+    </w:lvl>
+    <w:lvl w:ilvl="2" w:tplc="08090005" w:tentative="1">
+      <w:start w:val="1"/>
+      <w:numFmt w:val="bullet"/>
+      <w:lvlText w:val=""/>
+      <w:lvlJc w:val="left"/>
+      <w:pPr>
+        <w:ind w:left="5040" w:hanging="360"/>
+      </w:pPr>
+      <w:rPr>
+        <w:rFonts w:ascii="Wingdings" w:hAnsi="Wingdings" w:hint="default"/>
+      </w:rPr>
+    </w:lvl>
+    <w:lvl w:ilvl="3" w:tplc="08090001" w:tentative="1">
+      <w:start w:val="1"/>
+      <w:numFmt w:val="bullet"/>
+      <w:lvlText w:val=""/>
+      <w:lvlJc w:val="left"/>
+      <w:pPr>
+        <w:ind w:left="5760" w:hanging="360"/>
+      </w:pPr>
+      <w:rPr>
+        <w:rFonts w:ascii="Symbol" w:hAnsi="Symbol" w:hint="default"/>
+      </w:rPr>
+    </w:lvl>
+    <w:lvl w:ilvl="4" w:tplc="08090003" w:tentative="1">
+      <w:start w:val="1"/>
+      <w:numFmt w:val="bullet"/>
+      <w:lvlText w:val="o"/>
+      <w:lvlJc w:val="left"/>
+      <w:pPr>
+        <w:ind w:left="6480" w:hanging="360"/>
+      </w:pPr>
+      <w:rPr>
+        <w:rFonts w:ascii="Courier New" w:hAnsi="Courier New" w:cs="Courier New" w:hint="default"/>
+      </w:rPr>
+    </w:lvl>
+    <w:lvl w:ilvl="5" w:tplc="08090005" w:tentative="1">
+      <w:start w:val="1"/>
+      <w:numFmt w:val="bullet"/>
+      <w:lvlText w:val=""/>
+      <w:lvlJc w:val="left"/>
+      <w:pPr>
+        <w:ind w:left="7200" w:hanging="360"/>
+      </w:pPr>
+      <w:rPr>
+        <w:rFonts w:ascii="Wingdings" w:hAnsi="Wingdings" w:hint="default"/>
+      </w:rPr>
+    </w:lvl>
+    <w:lvl w:ilvl="6" w:tplc="08090001" w:tentative="1">
+      <w:start w:val="1"/>
+      <w:numFmt w:val="bullet"/>
+      <w:lvlText w:val=""/>
+      <w:lvlJc w:val="left"/>
+      <w:pPr>
+        <w:ind w:left="7920" w:hanging="360"/>
+      </w:pPr>
+      <w:rPr>
+        <w:rFonts w:ascii="Symbol" w:hAnsi="Symbol" w:hint="default"/>
+      </w:rPr>
+    </w:lvl>
+    <w:lvl w:ilvl="7" w:tplc="08090003" w:tentative="1">
+      <w:start w:val="1"/>
+      <w:numFmt w:val="bullet"/>
+      <w:lvlText w:val="o"/>
+      <w:lvlJc w:val="left"/>
+      <w:pPr>
+        <w:ind w:left="8640" w:hanging="360"/>
+      </w:pPr>
+      <w:rPr>
+        <w:rFonts w:ascii="Courier New" w:hAnsi="Courier New" w:cs="Courier New" w:hint="default"/>
+      </w:rPr>
+    </w:lvl>
+    <w:lvl w:ilvl="8" w:tplc="08090005" w:tentative="1">
+      <w:start w:val="1"/>
+      <w:numFmt w:val="bullet"/>
+      <w:lvlText w:val=""/>
+      <w:lvlJc w:val="left"/>
+      <w:pPr>
+        <w:ind w:left="9360" w:hanging="360"/>
+      </w:pPr>
+      <w:rPr>
+        <w:rFonts w:ascii="Wingdings" w:hAnsi="Wingdings" w:hint="default"/>
+      </w:rPr>
+    </w:lvl>
+  </w:abstractNum>
+  <w:abstractNum w:abstractNumId="31">
+    <w:nsid w:val="7ACE7C83"/>
+    <w:multiLevelType w:val="hybridMultilevel"/>
+    <w:tmpl w:val="DD4C6626"/>
+    <w:lvl w:ilvl="0" w:tplc="08090001">
+      <w:start w:val="1"/>
+      <w:numFmt w:val="bullet"/>
+      <w:lvlText w:val=""/>
+      <w:lvlJc w:val="left"/>
+      <w:pPr>
+        <w:ind w:left="720" w:hanging="360"/>
+      </w:pPr>
+      <w:rPr>
+        <w:rFonts w:ascii="Symbol" w:hAnsi="Symbol" w:hint="default"/>
+      </w:rPr>
+    </w:lvl>
+    <w:lvl w:ilvl="1" w:tplc="08090003" w:tentative="1">
+      <w:start w:val="1"/>
+      <w:numFmt w:val="bullet"/>
+      <w:lvlText w:val="o"/>
+      <w:lvlJc w:val="left"/>
+      <w:pPr>
+        <w:ind w:left="1440" w:hanging="360"/>
+      </w:pPr>
+      <w:rPr>
+        <w:rFonts w:ascii="Courier New" w:hAnsi="Courier New" w:cs="Courier New" w:hint="default"/>
+      </w:rPr>
+    </w:lvl>
+    <w:lvl w:ilvl="2" w:tplc="08090005" w:tentative="1">
+      <w:start w:val="1"/>
+      <w:numFmt w:val="bullet"/>
+      <w:lvlText w:val=""/>
+      <w:lvlJc w:val="left"/>
+      <w:pPr>
+        <w:ind w:left="2160" w:hanging="360"/>
+      </w:pPr>
+      <w:rPr>
+        <w:rFonts w:ascii="Wingdings" w:hAnsi="Wingdings" w:hint="default"/>
+      </w:rPr>
+    </w:lvl>
+    <w:lvl w:ilvl="3" w:tplc="08090001" w:tentative="1">
+      <w:start w:val="1"/>
+      <w:numFmt w:val="bullet"/>
+      <w:lvlText w:val=""/>
+      <w:lvlJc w:val="left"/>
+      <w:pPr>
+        <w:ind w:left="2880" w:hanging="360"/>
+      </w:pPr>
+      <w:rPr>
+        <w:rFonts w:ascii="Symbol" w:hAnsi="Symbol" w:hint="default"/>
+      </w:rPr>
+    </w:lvl>
+    <w:lvl w:ilvl="4" w:tplc="08090003" w:tentative="1">
+      <w:start w:val="1"/>
+      <w:numFmt w:val="bullet"/>
+      <w:lvlText w:val="o"/>
+      <w:lvlJc w:val="left"/>
+      <w:pPr>
+        <w:ind w:left="3600" w:hanging="360"/>
+      </w:pPr>
+      <w:rPr>
+        <w:rFonts w:ascii="Courier New" w:hAnsi="Courier New" w:cs="Courier New" w:hint="default"/>
+      </w:rPr>
+    </w:lvl>
+    <w:lvl w:ilvl="5" w:tplc="08090005" w:tentative="1">
+      <w:start w:val="1"/>
+      <w:numFmt w:val="bullet"/>
+      <w:lvlText w:val=""/>
+      <w:lvlJc w:val="left"/>
+      <w:pPr>
+        <w:ind w:left="4320" w:hanging="360"/>
+      </w:pPr>
+      <w:rPr>
+        <w:rFonts w:ascii="Wingdings" w:hAnsi="Wingdings" w:hint="default"/>
+      </w:rPr>
+    </w:lvl>
+    <w:lvl w:ilvl="6" w:tplc="08090001" w:tentative="1">
+      <w:start w:val="1"/>
+      <w:numFmt w:val="bullet"/>
+      <w:lvlText w:val=""/>
+      <w:lvlJc w:val="left"/>
+      <w:pPr>
+        <w:ind w:left="5040" w:hanging="360"/>
+      </w:pPr>
+      <w:rPr>
+        <w:rFonts w:ascii="Symbol" w:hAnsi="Symbol" w:hint="default"/>
+      </w:rPr>
+    </w:lvl>
+    <w:lvl w:ilvl="7" w:tplc="08090003" w:tentative="1">
+      <w:start w:val="1"/>
+      <w:numFmt w:val="bullet"/>
+      <w:lvlText w:val="o"/>
+      <w:lvlJc w:val="left"/>
+      <w:pPr>
+        <w:ind w:left="5760" w:hanging="360"/>
+      </w:pPr>
+      <w:rPr>
+        <w:rFonts w:ascii="Courier New" w:hAnsi="Courier New" w:cs="Courier New" w:hint="default"/>
+      </w:rPr>
+    </w:lvl>
+    <w:lvl w:ilvl="8" w:tplc="08090005" w:tentative="1">
+      <w:start w:val="1"/>
+      <w:numFmt w:val="bullet"/>
+      <w:lvlText w:val=""/>
+      <w:lvlJc w:val="left"/>
+      <w:pPr>
+        <w:ind w:left="6480" w:hanging="360"/>
+      </w:pPr>
+      <w:rPr>
+        <w:rFonts w:ascii="Wingdings" w:hAnsi="Wingdings" w:hint="default"/>
+      </w:rPr>
+    </w:lvl>
+  </w:abstractNum>
+  <w:abstractNum w:abstractNumId="32">
     <w:nsid w:val="7AFB35F8"/>
     <w:multiLevelType w:val="hybridMultilevel"/>
     <w:tmpl w:val="4B80FF78"/>
@@ -12740,98 +15519,113 @@
       </w:rPr>
     </w:lvl>
   </w:abstractNum>
-  <w:abstractNum w:abstractNumId="28" w15:restartNumberingAfterBreak="0">
+  <w:abstractNum w:abstractNumId="33">
     <w:nsid w:val="7E4D1617"/>
     <w:multiLevelType w:val="multilevel"/>
     <w:tmpl w:val="C61CA11C"/>
     <w:numStyleLink w:val="DissStyle"/>
   </w:abstractNum>
   <w:num w:numId="1">
+    <w:abstractNumId w:val="4"/>
+  </w:num>
+  <w:num w:numId="2">
+    <w:abstractNumId w:val="17"/>
+  </w:num>
+  <w:num w:numId="3">
+    <w:abstractNumId w:val="27"/>
+  </w:num>
+  <w:num w:numId="4">
+    <w:abstractNumId w:val="5"/>
+  </w:num>
+  <w:num w:numId="5">
+    <w:abstractNumId w:val="13"/>
+  </w:num>
+  <w:num w:numId="6">
+    <w:abstractNumId w:val="16"/>
+  </w:num>
+  <w:num w:numId="7">
+    <w:abstractNumId w:val="22"/>
+  </w:num>
+  <w:num w:numId="8">
+    <w:abstractNumId w:val="28"/>
+  </w:num>
+  <w:num w:numId="9">
+    <w:abstractNumId w:val="18"/>
+  </w:num>
+  <w:num w:numId="10">
+    <w:abstractNumId w:val="12"/>
+  </w:num>
+  <w:num w:numId="11">
+    <w:abstractNumId w:val="9"/>
+  </w:num>
+  <w:num w:numId="12">
+    <w:abstractNumId w:val="32"/>
+  </w:num>
+  <w:num w:numId="13">
+    <w:abstractNumId w:val="29"/>
+  </w:num>
+  <w:num w:numId="14">
+    <w:abstractNumId w:val="3"/>
+  </w:num>
+  <w:num w:numId="15">
+    <w:abstractNumId w:val="8"/>
+  </w:num>
+  <w:num w:numId="16">
+    <w:abstractNumId w:val="14"/>
+  </w:num>
+  <w:num w:numId="17">
+    <w:abstractNumId w:val="23"/>
+  </w:num>
+  <w:num w:numId="18">
+    <w:abstractNumId w:val="33"/>
+  </w:num>
+  <w:num w:numId="19">
+    <w:abstractNumId w:val="10"/>
+  </w:num>
+  <w:num w:numId="20">
+    <w:abstractNumId w:val="26"/>
+  </w:num>
+  <w:num w:numId="21">
+    <w:abstractNumId w:val="20"/>
+  </w:num>
+  <w:num w:numId="22">
+    <w:abstractNumId w:val="24"/>
+  </w:num>
+  <w:num w:numId="23">
+    <w:abstractNumId w:val="7"/>
+  </w:num>
+  <w:num w:numId="24">
+    <w:abstractNumId w:val="19"/>
+  </w:num>
+  <w:num w:numId="25">
+    <w:abstractNumId w:val="25"/>
+  </w:num>
+  <w:num w:numId="26">
+    <w:abstractNumId w:val="6"/>
+  </w:num>
+  <w:num w:numId="27">
+    <w:abstractNumId w:val="11"/>
+  </w:num>
+  <w:num w:numId="28">
     <w:abstractNumId w:val="2"/>
   </w:num>
-  <w:num w:numId="2">
+  <w:num w:numId="29">
     <w:abstractNumId w:val="15"/>
   </w:num>
-  <w:num w:numId="3">
-    <w:abstractNumId w:val="24"/>
-  </w:num>
-  <w:num w:numId="4">
-    <w:abstractNumId w:val="3"/>
-  </w:num>
-  <w:num w:numId="5">
-    <w:abstractNumId w:val="11"/>
-  </w:num>
-  <w:num w:numId="6">
-    <w:abstractNumId w:val="14"/>
-  </w:num>
-  <w:num w:numId="7">
-    <w:abstractNumId w:val="19"/>
-  </w:num>
-  <w:num w:numId="8">
-    <w:abstractNumId w:val="25"/>
-  </w:num>
-  <w:num w:numId="9">
-    <w:abstractNumId w:val="16"/>
-  </w:num>
-  <w:num w:numId="10">
-    <w:abstractNumId w:val="10"/>
-  </w:num>
-  <w:num w:numId="11">
-    <w:abstractNumId w:val="7"/>
-  </w:num>
-  <w:num w:numId="12">
-    <w:abstractNumId w:val="27"/>
-  </w:num>
-  <w:num w:numId="13">
-    <w:abstractNumId w:val="26"/>
-  </w:num>
-  <w:num w:numId="14">
+  <w:num w:numId="30">
     <w:abstractNumId w:val="1"/>
   </w:num>
-  <w:num w:numId="15">
-    <w:abstractNumId w:val="6"/>
+  <w:num w:numId="31">
+    <w:abstractNumId w:val="30"/>
   </w:num>
-  <w:num w:numId="16">
-    <w:abstractNumId w:val="12"/>
+  <w:num w:numId="32">
+    <w:abstractNumId w:val="0"/>
   </w:num>
-  <w:num w:numId="17">
-    <w:abstractNumId w:val="20"/>
-  </w:num>
-  <w:num w:numId="18">
-    <w:abstractNumId w:val="28"/>
-  </w:num>
-  <w:num w:numId="19">
-    <w:abstractNumId w:val="8"/>
-  </w:num>
-  <w:num w:numId="20">
-    <w:abstractNumId w:val="23"/>
-  </w:num>
-  <w:num w:numId="21">
-    <w:abstractNumId w:val="18"/>
-  </w:num>
-  <w:num w:numId="22">
+  <w:num w:numId="33">
     <w:abstractNumId w:val="21"/>
   </w:num>
-  <w:num w:numId="23">
-    <w:abstractNumId w:val="5"/>
-  </w:num>
-  <w:num w:numId="24">
-    <w:abstractNumId w:val="17"/>
-  </w:num>
-  <w:num w:numId="25">
-    <w:abstractNumId w:val="22"/>
-  </w:num>
-  <w:num w:numId="26">
-    <w:abstractNumId w:val="4"/>
-  </w:num>
-  <w:num w:numId="27">
-    <w:abstractNumId w:val="9"/>
-  </w:num>
-  <w:num w:numId="28">
-    <w:abstractNumId w:val="0"/>
-  </w:num>
-  <w:num w:numId="29">
-    <w:abstractNumId w:val="13"/>
+  <w:num w:numId="34">
+    <w:abstractNumId w:val="31"/>
   </w:num>
 </w:numbering>
 </file>
@@ -13655,6 +16449,7 @@
       <w:spacing w:after="0" w:line="240" w:lineRule="auto"/>
     </w:pPr>
     <w:tblPr>
+      <w:tblInd w:w="0" w:type="dxa"/>
       <w:tblBorders>
         <w:top w:val="single" w:sz="4" w:space="0" w:color="auto"/>
         <w:left w:val="single" w:sz="4" w:space="0" w:color="auto"/>
@@ -13663,9 +16458,586 @@
         <w:insideH w:val="single" w:sz="4" w:space="0" w:color="auto"/>
         <w:insideV w:val="single" w:sz="4" w:space="0" w:color="auto"/>
       </w:tblBorders>
+      <w:tblCellMar>
+        <w:top w:w="0" w:type="dxa"/>
+        <w:left w:w="108" w:type="dxa"/>
+        <w:bottom w:w="0" w:type="dxa"/>
+        <w:right w:w="108" w:type="dxa"/>
+      </w:tblCellMar>
     </w:tblPr>
   </w:style>
+  <w:style w:type="character" w:styleId="PlaceholderText">
+    <w:name w:val="Placeholder Text"/>
+    <w:basedOn w:val="DefaultParagraphFont"/>
+    <w:uiPriority w:val="99"/>
+    <w:semiHidden/>
+    <w:rsid w:val="009D4B00"/>
+    <w:rPr>
+      <w:color w:val="808080"/>
+    </w:rPr>
+  </w:style>
 </w:styles>
+</file>
+
+<file path=word/glossary/document.xml><?xml version="1.0" encoding="utf-8"?>
+<w:glossaryDocument xmlns:wpc="http://schemas.microsoft.com/office/word/2010/wordprocessingCanvas" xmlns:mc="http://schemas.openxmlformats.org/markup-compatibility/2006" xmlns:o="urn:schemas-microsoft-com:office:office" xmlns:r="http://schemas.openxmlformats.org/officeDocument/2006/relationships" xmlns:m="http://schemas.openxmlformats.org/officeDocument/2006/math" xmlns:v="urn:schemas-microsoft-com:vml" xmlns:wp14="http://schemas.microsoft.com/office/word/2010/wordprocessingDrawing" xmlns:wp="http://schemas.openxmlformats.org/drawingml/2006/wordprocessingDrawing" xmlns:w10="urn:schemas-microsoft-com:office:word" xmlns:w="http://schemas.openxmlformats.org/wordprocessingml/2006/main" xmlns:w14="http://schemas.microsoft.com/office/word/2010/wordml" xmlns:w15="http://schemas.microsoft.com/office/word/2012/wordml" xmlns:wpg="http://schemas.microsoft.com/office/word/2010/wordprocessingGroup" xmlns:wpi="http://schemas.microsoft.com/office/word/2010/wordprocessingInk" xmlns:wne="http://schemas.microsoft.com/office/word/2006/wordml" xmlns:wps="http://schemas.microsoft.com/office/word/2010/wordprocessingShape" mc:Ignorable="w14 w15 wp14"/>
+</file>
+
+<file path=word/glossary/fontTable.xml><?xml version="1.0" encoding="utf-8"?>
+<w:fonts xmlns:mc="http://schemas.openxmlformats.org/markup-compatibility/2006" xmlns:r="http://schemas.openxmlformats.org/officeDocument/2006/relationships" xmlns:w="http://schemas.openxmlformats.org/wordprocessingml/2006/main" xmlns:w14="http://schemas.microsoft.com/office/word/2010/wordml" xmlns:w15="http://schemas.microsoft.com/office/word/2012/wordml" mc:Ignorable="w14 w15">
+  <w:font w:name="Symbol">
+    <w:panose1 w:val="05050102010706020507"/>
+    <w:charset w:val="02"/>
+    <w:family w:val="roman"/>
+    <w:pitch w:val="variable"/>
+    <w:sig w:usb0="00000000" w:usb1="10000000" w:usb2="00000000" w:usb3="00000000" w:csb0="80000000" w:csb1="00000000"/>
+  </w:font>
+  <w:font w:name="Times New Roman">
+    <w:panose1 w:val="02020603050405020304"/>
+    <w:charset w:val="00"/>
+    <w:family w:val="roman"/>
+    <w:pitch w:val="variable"/>
+    <w:sig w:usb0="E0002EFF" w:usb1="C0007843" w:usb2="00000009" w:usb3="00000000" w:csb0="000001FF" w:csb1="00000000"/>
+  </w:font>
+  <w:font w:name="Courier New">
+    <w:panose1 w:val="02070309020205020404"/>
+    <w:charset w:val="00"/>
+    <w:family w:val="modern"/>
+    <w:pitch w:val="fixed"/>
+    <w:sig w:usb0="E0002EFF" w:usb1="C0007843" w:usb2="00000009" w:usb3="00000000" w:csb0="000001FF" w:csb1="00000000"/>
+  </w:font>
+  <w:font w:name="Wingdings">
+    <w:panose1 w:val="05000000000000000000"/>
+    <w:charset w:val="02"/>
+    <w:family w:val="auto"/>
+    <w:pitch w:val="variable"/>
+    <w:sig w:usb0="00000000" w:usb1="10000000" w:usb2="00000000" w:usb3="00000000" w:csb0="80000000" w:csb1="00000000"/>
+  </w:font>
+  <w:font w:name="Book Antiqua">
+    <w:panose1 w:val="02040602050305030304"/>
+    <w:charset w:val="00"/>
+    <w:family w:val="roman"/>
+    <w:pitch w:val="variable"/>
+    <w:sig w:usb0="00000287" w:usb1="00000000" w:usb2="00000000" w:usb3="00000000" w:csb0="0000009F" w:csb1="00000000"/>
+  </w:font>
+  <w:font w:name="Calibri">
+    <w:panose1 w:val="020F0502020204030204"/>
+    <w:charset w:val="00"/>
+    <w:family w:val="swiss"/>
+    <w:pitch w:val="variable"/>
+    <w:sig w:usb0="E00002FF" w:usb1="4000ACFF" w:usb2="00000001" w:usb3="00000000" w:csb0="0000019F" w:csb1="00000000"/>
+  </w:font>
+  <w:font w:name="Baskerville Old Face">
+    <w:panose1 w:val="02020602080505020303"/>
+    <w:charset w:val="00"/>
+    <w:family w:val="roman"/>
+    <w:pitch w:val="variable"/>
+    <w:sig w:usb0="00000003" w:usb1="00000000" w:usb2="00000000" w:usb3="00000000" w:csb0="00000001" w:csb1="00000000"/>
+  </w:font>
+  <w:font w:name="Calibri Light">
+    <w:panose1 w:val="020F0302020204030204"/>
+    <w:charset w:val="00"/>
+    <w:family w:val="swiss"/>
+    <w:pitch w:val="variable"/>
+    <w:sig w:usb0="A00002EF" w:usb1="4000207B" w:usb2="00000000" w:usb3="00000000" w:csb0="0000019F" w:csb1="00000000"/>
+  </w:font>
+  <w:font w:name="Arial">
+    <w:panose1 w:val="020B0604020202020204"/>
+    <w:charset w:val="00"/>
+    <w:family w:val="swiss"/>
+    <w:pitch w:val="variable"/>
+    <w:sig w:usb0="E0002EFF" w:usb1="C0007843" w:usb2="00000009" w:usb3="00000000" w:csb0="000001FF" w:csb1="00000000"/>
+  </w:font>
+  <w:font w:name="Cambria Math">
+    <w:panose1 w:val="02040503050406030204"/>
+    <w:charset w:val="00"/>
+    <w:family w:val="roman"/>
+    <w:pitch w:val="variable"/>
+    <w:sig w:usb0="E00002FF" w:usb1="420024FF" w:usb2="00000000" w:usb3="00000000" w:csb0="0000019F" w:csb1="00000000"/>
+  </w:font>
+</w:fonts>
+</file>
+
+<file path=word/glossary/settings.xml><?xml version="1.0" encoding="utf-8"?>
+<w:settings xmlns:mc="http://schemas.openxmlformats.org/markup-compatibility/2006" xmlns:o="urn:schemas-microsoft-com:office:office" xmlns:r="http://schemas.openxmlformats.org/officeDocument/2006/relationships" xmlns:m="http://schemas.openxmlformats.org/officeDocument/2006/math" xmlns:v="urn:schemas-microsoft-com:vml" xmlns:w10="urn:schemas-microsoft-com:office:word" xmlns:w="http://schemas.openxmlformats.org/wordprocessingml/2006/main" xmlns:w14="http://schemas.microsoft.com/office/word/2010/wordml" xmlns:w15="http://schemas.microsoft.com/office/word/2012/wordml" xmlns:sl="http://schemas.openxmlformats.org/schemaLibrary/2006/main" mc:Ignorable="w14 w15">
+  <w:view w:val="normal"/>
+  <w:defaultTabStop w:val="720"/>
+  <w:characterSpacingControl w:val="doNotCompress"/>
+  <w:compat>
+    <w:useFELayout/>
+    <w:compatSetting w:name="compatibilityMode" w:uri="http://schemas.microsoft.com/office/word" w:val="15"/>
+    <w:compatSetting w:name="overrideTableStyleFontSizeAndJustification" w:uri="http://schemas.microsoft.com/office/word" w:val="1"/>
+    <w:compatSetting w:name="enableOpenTypeFeatures" w:uri="http://schemas.microsoft.com/office/word" w:val="1"/>
+    <w:compatSetting w:name="doNotFlipMirrorIndents" w:uri="http://schemas.microsoft.com/office/word" w:val="1"/>
+    <w:compatSetting w:name="differentiateMultirowTableHeaders" w:uri="http://schemas.microsoft.com/office/word" w:val="1"/>
+  </w:compat>
+  <w:rsids>
+    <w:rsidRoot w:val="00820E27"/>
+    <w:rsid w:val="000A6E04"/>
+    <w:rsid w:val="00571D6C"/>
+    <w:rsid w:val="00820E27"/>
+    <w:rsid w:val="00DF2B79"/>
+  </w:rsids>
+  <m:mathPr>
+    <m:mathFont m:val="Cambria Math"/>
+    <m:brkBin m:val="before"/>
+    <m:brkBinSub m:val="--"/>
+    <m:smallFrac m:val="0"/>
+    <m:dispDef/>
+    <m:lMargin m:val="0"/>
+    <m:rMargin m:val="0"/>
+    <m:defJc m:val="centerGroup"/>
+    <m:wrapIndent m:val="1440"/>
+    <m:intLim m:val="subSup"/>
+    <m:naryLim m:val="undOvr"/>
+  </m:mathPr>
+  <w:themeFontLang w:val="en-GB"/>
+  <w:clrSchemeMapping w:bg1="light1" w:t1="dark1" w:bg2="light2" w:t2="dark2" w:accent1="accent1" w:accent2="accent2" w:accent3="accent3" w:accent4="accent4" w:accent5="accent5" w:accent6="accent6" w:hyperlink="hyperlink" w:followedHyperlink="followedHyperlink"/>
+  <w:decimalSymbol w:val="."/>
+  <w:listSeparator w:val=","/>
+  <w15:chartTrackingRefBased/>
+</w:settings>
+</file>
+
+<file path=word/glossary/styles.xml><?xml version="1.0" encoding="utf-8"?>
+<w:styles xmlns:mc="http://schemas.openxmlformats.org/markup-compatibility/2006" xmlns:r="http://schemas.openxmlformats.org/officeDocument/2006/relationships" xmlns:w="http://schemas.openxmlformats.org/wordprocessingml/2006/main" xmlns:w14="http://schemas.microsoft.com/office/word/2010/wordml" xmlns:w15="http://schemas.microsoft.com/office/word/2012/wordml" mc:Ignorable="w14 w15">
+  <w:docDefaults>
+    <w:rPrDefault>
+      <w:rPr>
+        <w:rFonts w:asciiTheme="minorHAnsi" w:eastAsiaTheme="minorEastAsia" w:hAnsiTheme="minorHAnsi" w:cstheme="minorBidi"/>
+        <w:sz w:val="22"/>
+        <w:szCs w:val="22"/>
+        <w:lang w:val="en-GB" w:eastAsia="en-GB" w:bidi="ar-SA"/>
+      </w:rPr>
+    </w:rPrDefault>
+    <w:pPrDefault>
+      <w:pPr>
+        <w:spacing w:after="160" w:line="259" w:lineRule="auto"/>
+      </w:pPr>
+    </w:pPrDefault>
+  </w:docDefaults>
+  <w:latentStyles w:defLockedState="0" w:defUIPriority="99" w:defSemiHidden="0" w:defUnhideWhenUsed="0" w:defQFormat="0" w:count="371">
+    <w:lsdException w:name="Normal" w:uiPriority="0" w:qFormat="1"/>
+    <w:lsdException w:name="heading 1" w:uiPriority="9" w:qFormat="1"/>
+    <w:lsdException w:name="heading 2" w:semiHidden="1" w:uiPriority="9" w:unhideWhenUsed="1" w:qFormat="1"/>
+    <w:lsdException w:name="heading 3" w:semiHidden="1" w:uiPriority="9" w:unhideWhenUsed="1" w:qFormat="1"/>
+    <w:lsdException w:name="heading 4" w:semiHidden="1" w:uiPriority="9" w:unhideWhenUsed="1" w:qFormat="1"/>
+    <w:lsdException w:name="heading 5" w:semiHidden="1" w:uiPriority="9" w:unhideWhenUsed="1" w:qFormat="1"/>
+    <w:lsdException w:name="heading 6" w:semiHidden="1" w:uiPriority="9" w:unhideWhenUsed="1" w:qFormat="1"/>
+    <w:lsdException w:name="heading 7" w:semiHidden="1" w:uiPriority="9" w:unhideWhenUsed="1" w:qFormat="1"/>
+    <w:lsdException w:name="heading 8" w:semiHidden="1" w:uiPriority="9" w:unhideWhenUsed="1" w:qFormat="1"/>
+    <w:lsdException w:name="heading 9" w:semiHidden="1" w:uiPriority="9" w:unhideWhenUsed="1" w:qFormat="1"/>
+    <w:lsdException w:name="index 1" w:semiHidden="1" w:unhideWhenUsed="1"/>
+    <w:lsdException w:name="index 2" w:semiHidden="1" w:unhideWhenUsed="1"/>
+    <w:lsdException w:name="index 3" w:semiHidden="1" w:unhideWhenUsed="1"/>
+    <w:lsdException w:name="index 4" w:semiHidden="1" w:unhideWhenUsed="1"/>
+    <w:lsdException w:name="index 5" w:semiHidden="1" w:unhideWhenUsed="1"/>
+    <w:lsdException w:name="index 6" w:semiHidden="1" w:unhideWhenUsed="1"/>
+    <w:lsdException w:name="index 7" w:semiHidden="1" w:unhideWhenUsed="1"/>
+    <w:lsdException w:name="index 8" w:semiHidden="1" w:unhideWhenUsed="1"/>
+    <w:lsdException w:name="index 9" w:semiHidden="1" w:unhideWhenUsed="1"/>
+    <w:lsdException w:name="toc 1" w:semiHidden="1" w:uiPriority="39" w:unhideWhenUsed="1"/>
+    <w:lsdException w:name="toc 2" w:semiHidden="1" w:uiPriority="39" w:unhideWhenUsed="1"/>
+    <w:lsdException w:name="toc 3" w:semiHidden="1" w:uiPriority="39" w:unhideWhenUsed="1"/>
+    <w:lsdException w:name="toc 4" w:semiHidden="1" w:uiPriority="39" w:unhideWhenUsed="1"/>
+    <w:lsdException w:name="toc 5" w:semiHidden="1" w:uiPriority="39" w:unhideWhenUsed="1"/>
+    <w:lsdException w:name="toc 6" w:semiHidden="1" w:uiPriority="39" w:unhideWhenUsed="1"/>
+    <w:lsdException w:name="toc 7" w:semiHidden="1" w:uiPriority="39" w:unhideWhenUsed="1"/>
+    <w:lsdException w:name="toc 8" w:semiHidden="1" w:uiPriority="39" w:unhideWhenUsed="1"/>
+    <w:lsdException w:name="toc 9" w:semiHidden="1" w:uiPriority="39" w:unhideWhenUsed="1"/>
+    <w:lsdException w:name="Normal Indent" w:semiHidden="1" w:unhideWhenUsed="1"/>
+    <w:lsdException w:name="footnote text" w:semiHidden="1" w:unhideWhenUsed="1"/>
+    <w:lsdException w:name="annotation text" w:semiHidden="1" w:unhideWhenUsed="1"/>
+    <w:lsdException w:name="header" w:semiHidden="1" w:unhideWhenUsed="1"/>
+    <w:lsdException w:name="footer" w:semiHidden="1" w:unhideWhenUsed="1"/>
+    <w:lsdException w:name="index heading" w:semiHidden="1" w:unhideWhenUsed="1"/>
+    <w:lsdException w:name="caption" w:semiHidden="1" w:uiPriority="35" w:unhideWhenUsed="1" w:qFormat="1"/>
+    <w:lsdException w:name="table of figures" w:semiHidden="1" w:unhideWhenUsed="1"/>
+    <w:lsdException w:name="envelope address" w:semiHidden="1" w:unhideWhenUsed="1"/>
+    <w:lsdException w:name="envelope return" w:semiHidden="1" w:unhideWhenUsed="1"/>
+    <w:lsdException w:name="footnote reference" w:semiHidden="1" w:unhideWhenUsed="1"/>
+    <w:lsdException w:name="annotation reference" w:semiHidden="1" w:unhideWhenUsed="1"/>
+    <w:lsdException w:name="line number" w:semiHidden="1" w:unhideWhenUsed="1"/>
+    <w:lsdException w:name="page number" w:semiHidden="1" w:unhideWhenUsed="1"/>
+    <w:lsdException w:name="endnote reference" w:semiHidden="1" w:unhideWhenUsed="1"/>
+    <w:lsdException w:name="endnote text" w:semiHidden="1" w:unhideWhenUsed="1"/>
+    <w:lsdException w:name="table of authorities" w:semiHidden="1" w:unhideWhenUsed="1"/>
+    <w:lsdException w:name="macro" w:semiHidden="1" w:unhideWhenUsed="1"/>
+    <w:lsdException w:name="toa heading" w:semiHidden="1" w:unhideWhenUsed="1"/>
+    <w:lsdException w:name="List" w:semiHidden="1" w:unhideWhenUsed="1"/>
+    <w:lsdException w:name="List Bullet" w:semiHidden="1" w:unhideWhenUsed="1"/>
+    <w:lsdException w:name="List Number" w:semiHidden="1" w:unhideWhenUsed="1"/>
+    <w:lsdException w:name="List 2" w:semiHidden="1" w:unhideWhenUsed="1"/>
+    <w:lsdException w:name="List 3" w:semiHidden="1" w:unhideWhenUsed="1"/>
+    <w:lsdException w:name="List 4" w:semiHidden="1" w:unhideWhenUsed="1"/>
+    <w:lsdException w:name="List 5" w:semiHidden="1" w:unhideWhenUsed="1"/>
+    <w:lsdException w:name="List Bullet 2" w:semiHidden="1" w:unhideWhenUsed="1"/>
+    <w:lsdException w:name="List Bullet 3" w:semiHidden="1" w:unhideWhenUsed="1"/>
+    <w:lsdException w:name="List Bullet 4" w:semiHidden="1" w:unhideWhenUsed="1"/>
+    <w:lsdException w:name="List Bullet 5" w:semiHidden="1" w:unhideWhenUsed="1"/>
+    <w:lsdException w:name="List Number 2" w:semiHidden="1" w:unhideWhenUsed="1"/>
+    <w:lsdException w:name="List Number 3" w:semiHidden="1" w:unhideWhenUsed="1"/>
+    <w:lsdException w:name="List Number 4" w:semiHidden="1" w:unhideWhenUsed="1"/>
+    <w:lsdException w:name="List Number 5" w:semiHidden="1" w:unhideWhenUsed="1"/>
+    <w:lsdException w:name="Title" w:uiPriority="10" w:qFormat="1"/>
+    <w:lsdException w:name="Closing" w:semiHidden="1" w:unhideWhenUsed="1"/>
+    <w:lsdException w:name="Signature" w:semiHidden="1" w:unhideWhenUsed="1"/>
+    <w:lsdException w:name="Default Paragraph Font" w:semiHidden="1" w:uiPriority="1" w:unhideWhenUsed="1"/>
+    <w:lsdException w:name="Body Text" w:semiHidden="1" w:unhideWhenUsed="1"/>
+    <w:lsdException w:name="Body Text Indent" w:semiHidden="1" w:unhideWhenUsed="1"/>
+    <w:lsdException w:name="List Continue" w:semiHidden="1" w:unhideWhenUsed="1"/>
+    <w:lsdException w:name="List Continue 2" w:semiHidden="1" w:unhideWhenUsed="1"/>
+    <w:lsdException w:name="List Continue 3" w:semiHidden="1" w:unhideWhenUsed="1"/>
+    <w:lsdException w:name="List Continue 4" w:semiHidden="1" w:unhideWhenUsed="1"/>
+    <w:lsdException w:name="List Continue 5" w:semiHidden="1" w:unhideWhenUsed="1"/>
+    <w:lsdException w:name="Message Header" w:semiHidden="1" w:unhideWhenUsed="1"/>
+    <w:lsdException w:name="Subtitle" w:uiPriority="11" w:qFormat="1"/>
+    <w:lsdException w:name="Salutation" w:semiHidden="1" w:unhideWhenUsed="1"/>
+    <w:lsdException w:name="Date" w:semiHidden="1" w:unhideWhenUsed="1"/>
+    <w:lsdException w:name="Body Text First Indent" w:semiHidden="1" w:unhideWhenUsed="1"/>
+    <w:lsdException w:name="Body Text First Indent 2" w:semiHidden="1" w:unhideWhenUsed="1"/>
+    <w:lsdException w:name="Note Heading" w:semiHidden="1" w:unhideWhenUsed="1"/>
+    <w:lsdException w:name="Body Text 2" w:semiHidden="1" w:unhideWhenUsed="1"/>
+    <w:lsdException w:name="Body Text 3" w:semiHidden="1" w:unhideWhenUsed="1"/>
+    <w:lsdException w:name="Body Text Indent 2" w:semiHidden="1" w:unhideWhenUsed="1"/>
+    <w:lsdException w:name="Body Text Indent 3" w:semiHidden="1" w:unhideWhenUsed="1"/>
+    <w:lsdException w:name="Block Text" w:semiHidden="1" w:unhideWhenUsed="1"/>
+    <w:lsdException w:name="Hyperlink" w:semiHidden="1" w:unhideWhenUsed="1"/>
+    <w:lsdException w:name="FollowedHyperlink" w:semiHidden="1" w:unhideWhenUsed="1"/>
+    <w:lsdException w:name="Strong" w:uiPriority="22" w:qFormat="1"/>
+    <w:lsdException w:name="Emphasis" w:uiPriority="20" w:qFormat="1"/>
+    <w:lsdException w:name="Document Map" w:semiHidden="1" w:unhideWhenUsed="1"/>
+    <w:lsdException w:name="Plain Text" w:semiHidden="1" w:unhideWhenUsed="1"/>
+    <w:lsdException w:name="E-mail Signature" w:semiHidden="1" w:unhideWhenUsed="1"/>
+    <w:lsdException w:name="HTML Top of Form" w:semiHidden="1" w:unhideWhenUsed="1"/>
+    <w:lsdException w:name="HTML Bottom of Form" w:semiHidden="1" w:unhideWhenUsed="1"/>
+    <w:lsdException w:name="Normal (Web)" w:semiHidden="1" w:unhideWhenUsed="1"/>
+    <w:lsdException w:name="HTML Acronym" w:semiHidden="1" w:unhideWhenUsed="1"/>
+    <w:lsdException w:name="HTML Address" w:semiHidden="1" w:unhideWhenUsed="1"/>
+    <w:lsdException w:name="HTML Cite" w:semiHidden="1" w:unhideWhenUsed="1"/>
+    <w:lsdException w:name="HTML Code" w:semiHidden="1" w:unhideWhenUsed="1"/>
+    <w:lsdException w:name="HTML Definition" w:semiHidden="1" w:unhideWhenUsed="1"/>
+    <w:lsdException w:name="HTML Keyboard" w:semiHidden="1" w:unhideWhenUsed="1"/>
+    <w:lsdException w:name="HTML Preformatted" w:semiHidden="1" w:unhideWhenUsed="1"/>
+    <w:lsdException w:name="HTML Sample" w:semiHidden="1" w:unhideWhenUsed="1"/>
+    <w:lsdException w:name="HTML Typewriter" w:semiHidden="1" w:unhideWhenUsed="1"/>
+    <w:lsdException w:name="HTML Variable" w:semiHidden="1" w:unhideWhenUsed="1"/>
+    <w:lsdException w:name="Normal Table" w:semiHidden="1" w:unhideWhenUsed="1"/>
+    <w:lsdException w:name="annotation subject" w:semiHidden="1" w:unhideWhenUsed="1"/>
+    <w:lsdException w:name="No List" w:semiHidden="1" w:unhideWhenUsed="1"/>
+    <w:lsdException w:name="Outline List 1" w:semiHidden="1" w:unhideWhenUsed="1"/>
+    <w:lsdException w:name="Outline List 2" w:semiHidden="1" w:unhideWhenUsed="1"/>
+    <w:lsdException w:name="Outline List 3" w:semiHidden="1" w:unhideWhenUsed="1"/>
+    <w:lsdException w:name="Table Simple 1" w:semiHidden="1" w:unhideWhenUsed="1"/>
+    <w:lsdException w:name="Table Simple 2" w:semiHidden="1" w:unhideWhenUsed="1"/>
+    <w:lsdException w:name="Table Simple 3" w:semiHidden="1" w:unhideWhenUsed="1"/>
+    <w:lsdException w:name="Table Classic 1" w:semiHidden="1" w:unhideWhenUsed="1"/>
+    <w:lsdException w:name="Table Classic 2" w:semiHidden="1" w:unhideWhenUsed="1"/>
+    <w:lsdException w:name="Table Classic 3" w:semiHidden="1" w:unhideWhenUsed="1"/>
+    <w:lsdException w:name="Table Classic 4" w:semiHidden="1" w:unhideWhenUsed="1"/>
+    <w:lsdException w:name="Table Colorful 1" w:semiHidden="1" w:unhideWhenUsed="1"/>
+    <w:lsdException w:name="Table Colorful 2" w:semiHidden="1" w:unhideWhenUsed="1"/>
+    <w:lsdException w:name="Table Colorful 3" w:semiHidden="1" w:unhideWhenUsed="1"/>
+    <w:lsdException w:name="Table Columns 1" w:semiHidden="1" w:unhideWhenUsed="1"/>
+    <w:lsdException w:name="Table Columns 2" w:semiHidden="1" w:unhideWhenUsed="1"/>
+    <w:lsdException w:name="Table Columns 3" w:semiHidden="1" w:unhideWhenUsed="1"/>
+    <w:lsdException w:name="Table Columns 4" w:semiHidden="1" w:unhideWhenUsed="1"/>
+    <w:lsdException w:name="Table Columns 5" w:semiHidden="1" w:unhideWhenUsed="1"/>
+    <w:lsdException w:name="Table Grid 1" w:semiHidden="1" w:unhideWhenUsed="1"/>
+    <w:lsdException w:name="Table Grid 2" w:semiHidden="1" w:unhideWhenUsed="1"/>
+    <w:lsdException w:name="Table Grid 3" w:semiHidden="1" w:unhideWhenUsed="1"/>
+    <w:lsdException w:name="Table Grid 4" w:semiHidden="1" w:unhideWhenUsed="1"/>
+    <w:lsdException w:name="Table Grid 5" w:semiHidden="1" w:unhideWhenUsed="1"/>
+    <w:lsdException w:name="Table Grid 6" w:semiHidden="1" w:unhideWhenUsed="1"/>
+    <w:lsdException w:name="Table Grid 7" w:semiHidden="1" w:unhideWhenUsed="1"/>
+    <w:lsdException w:name="Table Grid 8" w:semiHidden="1" w:unhideWhenUsed="1"/>
+    <w:lsdException w:name="Table List 1" w:semiHidden="1" w:unhideWhenUsed="1"/>
+    <w:lsdException w:name="Table List 2" w:semiHidden="1" w:unhideWhenUsed="1"/>
+    <w:lsdException w:name="Table List 3" w:semiHidden="1" w:unhideWhenUsed="1"/>
+    <w:lsdException w:name="Table List 4" w:semiHidden="1" w:unhideWhenUsed="1"/>
+    <w:lsdException w:name="Table List 5" w:semiHidden="1" w:unhideWhenUsed="1"/>
+    <w:lsdException w:name="Table List 6" w:semiHidden="1" w:unhideWhenUsed="1"/>
+    <w:lsdException w:name="Table List 7" w:semiHidden="1" w:unhideWhenUsed="1"/>
+    <w:lsdException w:name="Table List 8" w:semiHidden="1" w:unhideWhenUsed="1"/>
+    <w:lsdException w:name="Table 3D effects 1" w:semiHidden="1" w:unhideWhenUsed="1"/>
+    <w:lsdException w:name="Table 3D effects 2" w:semiHidden="1" w:unhideWhenUsed="1"/>
+    <w:lsdException w:name="Table 3D effects 3" w:semiHidden="1" w:unhideWhenUsed="1"/>
+    <w:lsdException w:name="Table Contemporary" w:semiHidden="1" w:unhideWhenUsed="1"/>
+    <w:lsdException w:name="Table Elegant" w:semiHidden="1" w:unhideWhenUsed="1"/>
+    <w:lsdException w:name="Table Professional" w:semiHidden="1" w:unhideWhenUsed="1"/>
+    <w:lsdException w:name="Table Subtle 1" w:semiHidden="1" w:unhideWhenUsed="1"/>
+    <w:lsdException w:name="Table Subtle 2" w:semiHidden="1" w:unhideWhenUsed="1"/>
+    <w:lsdException w:name="Table Web 1" w:semiHidden="1" w:unhideWhenUsed="1"/>
+    <w:lsdException w:name="Table Web 2" w:semiHidden="1" w:unhideWhenUsed="1"/>
+    <w:lsdException w:name="Table Web 3" w:semiHidden="1" w:unhideWhenUsed="1"/>
+    <w:lsdException w:name="Balloon Text" w:semiHidden="1" w:unhideWhenUsed="1"/>
+    <w:lsdException w:name="Table Grid" w:uiPriority="39"/>
+    <w:lsdException w:name="Table Theme" w:semiHidden="1" w:unhideWhenUsed="1"/>
+    <w:lsdException w:name="Placeholder Text" w:semiHidden="1"/>
+    <w:lsdException w:name="No Spacing" w:uiPriority="1" w:qFormat="1"/>
+    <w:lsdException w:name="Light Shading" w:uiPriority="60"/>
+    <w:lsdException w:name="Light List" w:uiPriority="61"/>
+    <w:lsdException w:name="Light Grid" w:uiPriority="62"/>
+    <w:lsdException w:name="Medium Shading 1" w:uiPriority="63"/>
+    <w:lsdException w:name="Medium Shading 2" w:uiPriority="64"/>
+    <w:lsdException w:name="Medium List 1" w:uiPriority="65"/>
+    <w:lsdException w:name="Medium List 2" w:uiPriority="66"/>
+    <w:lsdException w:name="Medium Grid 1" w:uiPriority="67"/>
+    <w:lsdException w:name="Medium Grid 2" w:uiPriority="68"/>
+    <w:lsdException w:name="Medium Grid 3" w:uiPriority="69"/>
+    <w:lsdException w:name="Dark List" w:uiPriority="70"/>
+    <w:lsdException w:name="Colorful Shading" w:uiPriority="71"/>
+    <w:lsdException w:name="Colorful List" w:uiPriority="72"/>
+    <w:lsdException w:name="Colorful Grid" w:uiPriority="73"/>
+    <w:lsdException w:name="Light Shading Accent 1" w:uiPriority="60"/>
+    <w:lsdException w:name="Light List Accent 1" w:uiPriority="61"/>
+    <w:lsdException w:name="Light Grid Accent 1" w:uiPriority="62"/>
+    <w:lsdException w:name="Medium Shading 1 Accent 1" w:uiPriority="63"/>
+    <w:lsdException w:name="Medium Shading 2 Accent 1" w:uiPriority="64"/>
+    <w:lsdException w:name="Medium List 1 Accent 1" w:uiPriority="65"/>
+    <w:lsdException w:name="Revision" w:semiHidden="1"/>
+    <w:lsdException w:name="List Paragraph" w:uiPriority="34" w:qFormat="1"/>
+    <w:lsdException w:name="Quote" w:uiPriority="29" w:qFormat="1"/>
+    <w:lsdException w:name="Intense Quote" w:uiPriority="30" w:qFormat="1"/>
+    <w:lsdException w:name="Medium List 2 Accent 1" w:uiPriority="66"/>
+    <w:lsdException w:name="Medium Grid 1 Accent 1" w:uiPriority="67"/>
+    <w:lsdException w:name="Medium Grid 2 Accent 1" w:uiPriority="68"/>
+    <w:lsdException w:name="Medium Grid 3 Accent 1" w:uiPriority="69"/>
+    <w:lsdException w:name="Dark List Accent 1" w:uiPriority="70"/>
+    <w:lsdException w:name="Colorful Shading Accent 1" w:uiPriority="71"/>
+    <w:lsdException w:name="Colorful List Accent 1" w:uiPriority="72"/>
+    <w:lsdException w:name="Colorful Grid Accent 1" w:uiPriority="73"/>
+    <w:lsdException w:name="Light Shading Accent 2" w:uiPriority="60"/>
+    <w:lsdException w:name="Light List Accent 2" w:uiPriority="61"/>
+    <w:lsdException w:name="Light Grid Accent 2" w:uiPriority="62"/>
+    <w:lsdException w:name="Medium Shading 1 Accent 2" w:uiPriority="63"/>
+    <w:lsdException w:name="Medium Shading 2 Accent 2" w:uiPriority="64"/>
+    <w:lsdException w:name="Medium List 1 Accent 2" w:uiPriority="65"/>
+    <w:lsdException w:name="Medium List 2 Accent 2" w:uiPriority="66"/>
+    <w:lsdException w:name="Medium Grid 1 Accent 2" w:uiPriority="67"/>
+    <w:lsdException w:name="Medium Grid 2 Accent 2" w:uiPriority="68"/>
+    <w:lsdException w:name="Medium Grid 3 Accent 2" w:uiPriority="69"/>
+    <w:lsdException w:name="Dark List Accent 2" w:uiPriority="70"/>
+    <w:lsdException w:name="Colorful Shading Accent 2" w:uiPriority="71"/>
+    <w:lsdException w:name="Colorful List Accent 2" w:uiPriority="72"/>
+    <w:lsdException w:name="Colorful Grid Accent 2" w:uiPriority="73"/>
+    <w:lsdException w:name="Light Shading Accent 3" w:uiPriority="60"/>
+    <w:lsdException w:name="Light List Accent 3" w:uiPriority="61"/>
+    <w:lsdException w:name="Light Grid Accent 3" w:uiPriority="62"/>
+    <w:lsdException w:name="Medium Shading 1 Accent 3" w:uiPriority="63"/>
+    <w:lsdException w:name="Medium Shading 2 Accent 3" w:uiPriority="64"/>
+    <w:lsdException w:name="Medium List 1 Accent 3" w:uiPriority="65"/>
+    <w:lsdException w:name="Medium List 2 Accent 3" w:uiPriority="66"/>
+    <w:lsdException w:name="Medium Grid 1 Accent 3" w:uiPriority="67"/>
+    <w:lsdException w:name="Medium Grid 2 Accent 3" w:uiPriority="68"/>
+    <w:lsdException w:name="Medium Grid 3 Accent 3" w:uiPriority="69"/>
+    <w:lsdException w:name="Dark List Accent 3" w:uiPriority="70"/>
+    <w:lsdException w:name="Colorful Shading Accent 3" w:uiPriority="71"/>
+    <w:lsdException w:name="Colorful List Accent 3" w:uiPriority="72"/>
+    <w:lsdException w:name="Colorful Grid Accent 3" w:uiPriority="73"/>
+    <w:lsdException w:name="Light Shading Accent 4" w:uiPriority="60"/>
+    <w:lsdException w:name="Light List Accent 4" w:uiPriority="61"/>
+    <w:lsdException w:name="Light Grid Accent 4" w:uiPriority="62"/>
+    <w:lsdException w:name="Medium Shading 1 Accent 4" w:uiPriority="63"/>
+    <w:lsdException w:name="Medium Shading 2 Accent 4" w:uiPriority="64"/>
+    <w:lsdException w:name="Medium List 1 Accent 4" w:uiPriority="65"/>
+    <w:lsdException w:name="Medium List 2 Accent 4" w:uiPriority="66"/>
+    <w:lsdException w:name="Medium Grid 1 Accent 4" w:uiPriority="67"/>
+    <w:lsdException w:name="Medium Grid 2 Accent 4" w:uiPriority="68"/>
+    <w:lsdException w:name="Medium Grid 3 Accent 4" w:uiPriority="69"/>
+    <w:lsdException w:name="Dark List Accent 4" w:uiPriority="70"/>
+    <w:lsdException w:name="Colorful Shading Accent 4" w:uiPriority="71"/>
+    <w:lsdException w:name="Colorful List Accent 4" w:uiPriority="72"/>
+    <w:lsdException w:name="Colorful Grid Accent 4" w:uiPriority="73"/>
+    <w:lsdException w:name="Light Shading Accent 5" w:uiPriority="60"/>
+    <w:lsdException w:name="Light List Accent 5" w:uiPriority="61"/>
+    <w:lsdException w:name="Light Grid Accent 5" w:uiPriority="62"/>
+    <w:lsdException w:name="Medium Shading 1 Accent 5" w:uiPriority="63"/>
+    <w:lsdException w:name="Medium Shading 2 Accent 5" w:uiPriority="64"/>
+    <w:lsdException w:name="Medium List 1 Accent 5" w:uiPriority="65"/>
+    <w:lsdException w:name="Medium List 2 Accent 5" w:uiPriority="66"/>
+    <w:lsdException w:name="Medium Grid 1 Accent 5" w:uiPriority="67"/>
+    <w:lsdException w:name="Medium Grid 2 Accent 5" w:uiPriority="68"/>
+    <w:lsdException w:name="Medium Grid 3 Accent 5" w:uiPriority="69"/>
+    <w:lsdException w:name="Dark List Accent 5" w:uiPriority="70"/>
+    <w:lsdException w:name="Colorful Shading Accent 5" w:uiPriority="71"/>
+    <w:lsdException w:name="Colorful List Accent 5" w:uiPriority="72"/>
+    <w:lsdException w:name="Colorful Grid Accent 5" w:uiPriority="73"/>
+    <w:lsdException w:name="Light Shading Accent 6" w:uiPriority="60"/>
+    <w:lsdException w:name="Light List Accent 6" w:uiPriority="61"/>
+    <w:lsdException w:name="Light Grid Accent 6" w:uiPriority="62"/>
+    <w:lsdException w:name="Medium Shading 1 Accent 6" w:uiPriority="63"/>
+    <w:lsdException w:name="Medium Shading 2 Accent 6" w:uiPriority="64"/>
+    <w:lsdException w:name="Medium List 1 Accent 6" w:uiPriority="65"/>
+    <w:lsdException w:name="Medium List 2 Accent 6" w:uiPriority="66"/>
+    <w:lsdException w:name="Medium Grid 1 Accent 6" w:uiPriority="67"/>
+    <w:lsdException w:name="Medium Grid 2 Accent 6" w:uiPriority="68"/>
+    <w:lsdException w:name="Medium Grid 3 Accent 6" w:uiPriority="69"/>
+    <w:lsdException w:name="Dark List Accent 6" w:uiPriority="70"/>
+    <w:lsdException w:name="Colorful Shading Accent 6" w:uiPriority="71"/>
+    <w:lsdException w:name="Colorful List Accent 6" w:uiPriority="72"/>
+    <w:lsdException w:name="Colorful Grid Accent 6" w:uiPriority="73"/>
+    <w:lsdException w:name="Subtle Emphasis" w:uiPriority="19" w:qFormat="1"/>
+    <w:lsdException w:name="Intense Emphasis" w:uiPriority="21" w:qFormat="1"/>
+    <w:lsdException w:name="Subtle Reference" w:uiPriority="31" w:qFormat="1"/>
+    <w:lsdException w:name="Intense Reference" w:uiPriority="32" w:qFormat="1"/>
+    <w:lsdException w:name="Book Title" w:uiPriority="33" w:qFormat="1"/>
+    <w:lsdException w:name="Bibliography" w:semiHidden="1" w:uiPriority="37" w:unhideWhenUsed="1"/>
+    <w:lsdException w:name="TOC Heading" w:semiHidden="1" w:uiPriority="39" w:unhideWhenUsed="1" w:qFormat="1"/>
+    <w:lsdException w:name="Plain Table 1" w:uiPriority="41"/>
+    <w:lsdException w:name="Plain Table 2" w:uiPriority="42"/>
+    <w:lsdException w:name="Plain Table 3" w:uiPriority="43"/>
+    <w:lsdException w:name="Plain Table 4" w:uiPriority="44"/>
+    <w:lsdException w:name="Plain Table 5" w:uiPriority="45"/>
+    <w:lsdException w:name="Grid Table Light" w:uiPriority="40"/>
+    <w:lsdException w:name="Grid Table 1 Light" w:uiPriority="46"/>
+    <w:lsdException w:name="Grid Table 2" w:uiPriority="47"/>
+    <w:lsdException w:name="Grid Table 3" w:uiPriority="48"/>
+    <w:lsdException w:name="Grid Table 4" w:uiPriority="49"/>
+    <w:lsdException w:name="Grid Table 5 Dark" w:uiPriority="50"/>
+    <w:lsdException w:name="Grid Table 6 Colorful" w:uiPriority="51"/>
+    <w:lsdException w:name="Grid Table 7 Colorful" w:uiPriority="52"/>
+    <w:lsdException w:name="Grid Table 1 Light Accent 1" w:uiPriority="46"/>
+    <w:lsdException w:name="Grid Table 2 Accent 1" w:uiPriority="47"/>
+    <w:lsdException w:name="Grid Table 3 Accent 1" w:uiPriority="48"/>
+    <w:lsdException w:name="Grid Table 4 Accent 1" w:uiPriority="49"/>
+    <w:lsdException w:name="Grid Table 5 Dark Accent 1" w:uiPriority="50"/>
+    <w:lsdException w:name="Grid Table 6 Colorful Accent 1" w:uiPriority="51"/>
+    <w:lsdException w:name="Grid Table 7 Colorful Accent 1" w:uiPriority="52"/>
+    <w:lsdException w:name="Grid Table 1 Light Accent 2" w:uiPriority="46"/>
+    <w:lsdException w:name="Grid Table 2 Accent 2" w:uiPriority="47"/>
+    <w:lsdException w:name="Grid Table 3 Accent 2" w:uiPriority="48"/>
+    <w:lsdException w:name="Grid Table 4 Accent 2" w:uiPriority="49"/>
+    <w:lsdException w:name="Grid Table 5 Dark Accent 2" w:uiPriority="50"/>
+    <w:lsdException w:name="Grid Table 6 Colorful Accent 2" w:uiPriority="51"/>
+    <w:lsdException w:name="Grid Table 7 Colorful Accent 2" w:uiPriority="52"/>
+    <w:lsdException w:name="Grid Table 1 Light Accent 3" w:uiPriority="46"/>
+    <w:lsdException w:name="Grid Table 2 Accent 3" w:uiPriority="47"/>
+    <w:lsdException w:name="Grid Table 3 Accent 3" w:uiPriority="48"/>
+    <w:lsdException w:name="Grid Table 4 Accent 3" w:uiPriority="49"/>
+    <w:lsdException w:name="Grid Table 5 Dark Accent 3" w:uiPriority="50"/>
+    <w:lsdException w:name="Grid Table 6 Colorful Accent 3" w:uiPriority="51"/>
+    <w:lsdException w:name="Grid Table 7 Colorful Accent 3" w:uiPriority="52"/>
+    <w:lsdException w:name="Grid Table 1 Light Accent 4" w:uiPriority="46"/>
+    <w:lsdException w:name="Grid Table 2 Accent 4" w:uiPriority="47"/>
+    <w:lsdException w:name="Grid Table 3 Accent 4" w:uiPriority="48"/>
+    <w:lsdException w:name="Grid Table 4 Accent 4" w:uiPriority="49"/>
+    <w:lsdException w:name="Grid Table 5 Dark Accent 4" w:uiPriority="50"/>
+    <w:lsdException w:name="Grid Table 6 Colorful Accent 4" w:uiPriority="51"/>
+    <w:lsdException w:name="Grid Table 7 Colorful Accent 4" w:uiPriority="52"/>
+    <w:lsdException w:name="Grid Table 1 Light Accent 5" w:uiPriority="46"/>
+    <w:lsdException w:name="Grid Table 2 Accent 5" w:uiPriority="47"/>
+    <w:lsdException w:name="Grid Table 3 Accent 5" w:uiPriority="48"/>
+    <w:lsdException w:name="Grid Table 4 Accent 5" w:uiPriority="49"/>
+    <w:lsdException w:name="Grid Table 5 Dark Accent 5" w:uiPriority="50"/>
+    <w:lsdException w:name="Grid Table 6 Colorful Accent 5" w:uiPriority="51"/>
+    <w:lsdException w:name="Grid Table 7 Colorful Accent 5" w:uiPriority="52"/>
+    <w:lsdException w:name="Grid Table 1 Light Accent 6" w:uiPriority="46"/>
+    <w:lsdException w:name="Grid Table 2 Accent 6" w:uiPriority="47"/>
+    <w:lsdException w:name="Grid Table 3 Accent 6" w:uiPriority="48"/>
+    <w:lsdException w:name="Grid Table 4 Accent 6" w:uiPriority="49"/>
+    <w:lsdException w:name="Grid Table 5 Dark Accent 6" w:uiPriority="50"/>
+    <w:lsdException w:name="Grid Table 6 Colorful Accent 6" w:uiPriority="51"/>
+    <w:lsdException w:name="Grid Table 7 Colorful Accent 6" w:uiPriority="52"/>
+    <w:lsdException w:name="List Table 1 Light" w:uiPriority="46"/>
+    <w:lsdException w:name="List Table 2" w:uiPriority="47"/>
+    <w:lsdException w:name="List Table 3" w:uiPriority="48"/>
+    <w:lsdException w:name="List Table 4" w:uiPriority="49"/>
+    <w:lsdException w:name="List Table 5 Dark" w:uiPriority="50"/>
+    <w:lsdException w:name="List Table 6 Colorful" w:uiPriority="51"/>
+    <w:lsdException w:name="List Table 7 Colorful" w:uiPriority="52"/>
+    <w:lsdException w:name="List Table 1 Light Accent 1" w:uiPriority="46"/>
+    <w:lsdException w:name="List Table 2 Accent 1" w:uiPriority="47"/>
+    <w:lsdException w:name="List Table 3 Accent 1" w:uiPriority="48"/>
+    <w:lsdException w:name="List Table 4 Accent 1" w:uiPriority="49"/>
+    <w:lsdException w:name="List Table 5 Dark Accent 1" w:uiPriority="50"/>
+    <w:lsdException w:name="List Table 6 Colorful Accent 1" w:uiPriority="51"/>
+    <w:lsdException w:name="List Table 7 Colorful Accent 1" w:uiPriority="52"/>
+    <w:lsdException w:name="List Table 1 Light Accent 2" w:uiPriority="46"/>
+    <w:lsdException w:name="List Table 2 Accent 2" w:uiPriority="47"/>
+    <w:lsdException w:name="List Table 3 Accent 2" w:uiPriority="48"/>
+    <w:lsdException w:name="List Table 4 Accent 2" w:uiPriority="49"/>
+    <w:lsdException w:name="List Table 5 Dark Accent 2" w:uiPriority="50"/>
+    <w:lsdException w:name="List Table 6 Colorful Accent 2" w:uiPriority="51"/>
+    <w:lsdException w:name="List Table 7 Colorful Accent 2" w:uiPriority="52"/>
+    <w:lsdException w:name="List Table 1 Light Accent 3" w:uiPriority="46"/>
+    <w:lsdException w:name="List Table 2 Accent 3" w:uiPriority="47"/>
+    <w:lsdException w:name="List Table 3 Accent 3" w:uiPriority="48"/>
+    <w:lsdException w:name="List Table 4 Accent 3" w:uiPriority="49"/>
+    <w:lsdException w:name="List Table 5 Dark Accent 3" w:uiPriority="50"/>
+    <w:lsdException w:name="List Table 6 Colorful Accent 3" w:uiPriority="51"/>
+    <w:lsdException w:name="List Table 7 Colorful Accent 3" w:uiPriority="52"/>
+    <w:lsdException w:name="List Table 1 Light Accent 4" w:uiPriority="46"/>
+    <w:lsdException w:name="List Table 2 Accent 4" w:uiPriority="47"/>
+    <w:lsdException w:name="List Table 3 Accent 4" w:uiPriority="48"/>
+    <w:lsdException w:name="List Table 4 Accent 4" w:uiPriority="49"/>
+    <w:lsdException w:name="List Table 5 Dark Accent 4" w:uiPriority="50"/>
+    <w:lsdException w:name="List Table 6 Colorful Accent 4" w:uiPriority="51"/>
+    <w:lsdException w:name="List Table 7 Colorful Accent 4" w:uiPriority="52"/>
+    <w:lsdException w:name="List Table 1 Light Accent 5" w:uiPriority="46"/>
+    <w:lsdException w:name="List Table 2 Accent 5" w:uiPriority="47"/>
+    <w:lsdException w:name="List Table 3 Accent 5" w:uiPriority="48"/>
+    <w:lsdException w:name="List Table 4 Accent 5" w:uiPriority="49"/>
+    <w:lsdException w:name="List Table 5 Dark Accent 5" w:uiPriority="50"/>
+    <w:lsdException w:name="List Table 6 Colorful Accent 5" w:uiPriority="51"/>
+    <w:lsdException w:name="List Table 7 Colorful Accent 5" w:uiPriority="52"/>
+    <w:lsdException w:name="List Table 1 Light Accent 6" w:uiPriority="46"/>
+    <w:lsdException w:name="List Table 2 Accent 6" w:uiPriority="47"/>
+    <w:lsdException w:name="List Table 3 Accent 6" w:uiPriority="48"/>
+    <w:lsdException w:name="List Table 4 Accent 6" w:uiPriority="49"/>
+    <w:lsdException w:name="List Table 5 Dark Accent 6" w:uiPriority="50"/>
+    <w:lsdException w:name="List Table 6 Colorful Accent 6" w:uiPriority="51"/>
+    <w:lsdException w:name="List Table 7 Colorful Accent 6" w:uiPriority="52"/>
+  </w:latentStyles>
+  <w:style w:type="paragraph" w:default="1" w:styleId="Normal">
+    <w:name w:val="Normal"/>
+    <w:qFormat/>
+  </w:style>
+  <w:style w:type="character" w:default="1" w:styleId="DefaultParagraphFont">
+    <w:name w:val="Default Paragraph Font"/>
+    <w:uiPriority w:val="1"/>
+    <w:semiHidden/>
+    <w:unhideWhenUsed/>
+  </w:style>
+  <w:style w:type="table" w:default="1" w:styleId="TableNormal">
+    <w:name w:val="Normal Table"/>
+    <w:uiPriority w:val="99"/>
+    <w:semiHidden/>
+    <w:unhideWhenUsed/>
+    <w:tblPr>
+      <w:tblInd w:w="0" w:type="dxa"/>
+      <w:tblCellMar>
+        <w:top w:w="0" w:type="dxa"/>
+        <w:left w:w="108" w:type="dxa"/>
+        <w:bottom w:w="0" w:type="dxa"/>
+        <w:right w:w="108" w:type="dxa"/>
+      </w:tblCellMar>
+    </w:tblPr>
+  </w:style>
+  <w:style w:type="numbering" w:default="1" w:styleId="NoList">
+    <w:name w:val="No List"/>
+    <w:uiPriority w:val="99"/>
+    <w:semiHidden/>
+    <w:unhideWhenUsed/>
+  </w:style>
+  <w:style w:type="character" w:styleId="PlaceholderText">
+    <w:name w:val="Placeholder Text"/>
+    <w:basedOn w:val="DefaultParagraphFont"/>
+    <w:uiPriority w:val="99"/>
+    <w:semiHidden/>
+    <w:rsid w:val="00DF2B79"/>
+    <w:rPr>
+      <w:color w:val="808080"/>
+    </w:rPr>
+  </w:style>
+</w:styles>
+</file>
+
+<file path=word/glossary/webSettings.xml><?xml version="1.0" encoding="utf-8"?>
+<w:webSettings xmlns:mc="http://schemas.openxmlformats.org/markup-compatibility/2006" xmlns:r="http://schemas.openxmlformats.org/officeDocument/2006/relationships" xmlns:w="http://schemas.openxmlformats.org/wordprocessingml/2006/main" xmlns:w14="http://schemas.microsoft.com/office/word/2010/wordml" xmlns:w15="http://schemas.microsoft.com/office/word/2012/wordml" mc:Ignorable="w14 w15">
+  <w:optimizeForBrowser/>
+  <w:allowPNG/>
+</w:webSettings>
 </file>
 
 <file path=word/theme/theme1.xml><?xml version="1.0" encoding="utf-8"?>
@@ -13934,7 +17306,7 @@
 </file>
 
 <file path=customXml/itemProps1.xml><?xml version="1.0" encoding="utf-8"?>
-<ds:datastoreItem xmlns:ds="http://schemas.openxmlformats.org/officeDocument/2006/customXml" ds:itemID="{73C4CCCF-3E4A-4057-B259-742E363B06B1}">
+<ds:datastoreItem xmlns:ds="http://schemas.openxmlformats.org/officeDocument/2006/customXml" ds:itemID="{B1014547-A6AD-4DF4-A53F-9FA6CD48BF53}">
   <ds:schemaRefs>
     <ds:schemaRef ds:uri="http://schemas.openxmlformats.org/officeDocument/2006/bibliography"/>
   </ds:schemaRefs>

</xml_diff>

<commit_message>
Tiny bit to do on 2nd iteration
</commit_message>
<xml_diff>
--- a/Report/Dissertation.docx
+++ b/Report/Dissertation.docx
@@ -10397,6 +10397,18 @@
       <w:r>
         <w:t xml:space="preserve"> In this iteration, any visual output pertaining to individual stocks will also be done here.</w:t>
       </w:r>
+      <w:r>
+        <w:t xml:space="preserve"> Testing will be done during development</w:t>
+      </w:r>
+      <w:r>
+        <w:t xml:space="preserve"> by verification of the visual output. A</w:t>
+      </w:r>
+      <w:r>
+        <w:t>s the visualisation of statistics is not fundamental to</w:t>
+      </w:r>
+      <w:r>
+        <w:t xml:space="preserve"> the later parts of the project, less testing was necessary.</w:t>
+      </w:r>
     </w:p>
     <w:p>
       <w:pPr>
@@ -10617,7 +10629,6 @@
     <w:p/>
     <w:p>
       <w:r>
-        <w:lastRenderedPageBreak/>
         <w:t>Upon running the application, all the adjusted closing price data is retrieved. The list of stock names is then iterated through and a Stock object is created for each of them. When they are initialised they are given attributes for the name of the stock and the appropriate closing price data that goes with it. This data is then used to calculate other pieces of information which form the remaining attributes of the object.</w:t>
       </w:r>
     </w:p>
@@ -11313,8 +11324,6 @@
         </w:rPr>
         <w:t xml:space="preserve"> To achieve the standard deviation, one just has to square-root the variance.</w:t>
       </w:r>
-      <w:bookmarkStart w:id="33" w:name="_GoBack"/>
-      <w:bookmarkEnd w:id="33"/>
     </w:p>
     <w:p>
       <w:pPr>
@@ -11356,7 +11365,7 @@
                   <pic:spPr bwMode="auto">
                     <a:xfrm>
                       <a:off x="0" y="0"/>
-                      <a:ext cx="2047617" cy="695417"/>
+                      <a:ext cx="2057317" cy="698711"/>
                     </a:xfrm>
                     <a:prstGeom prst="rect">
                       <a:avLst/>
@@ -11447,7 +11456,13 @@
       </w:r>
       <w:proofErr w:type="spellEnd"/>
       <w:r>
-        <w:t xml:space="preserve"> contains pre-defined methods for calculating the arithmetic mean, variance and standard deviation. All of these values are then made attributes of the relevant stock object, making them easy to recall later for analysis and visualisation.</w:t>
+        <w:t xml:space="preserve"> contains pre-defined methods for calculating the arithmetic mean, variance and standard deviation. All of these values are then made attributes of the relevant stock object, making them </w:t>
+      </w:r>
+      <w:r>
+        <w:t>a lot easier to access again</w:t>
+      </w:r>
+      <w:r>
+        <w:t xml:space="preserve"> for analysis and visualisation.</w:t>
       </w:r>
     </w:p>
     <w:p>
@@ -12510,8 +12525,294 @@
         <w:t xml:space="preserve"> built-in functions</w:t>
       </w:r>
     </w:p>
-    <w:p>
-      <w:r>
+    <w:p/>
+    <w:p>
+      <w:pPr>
+        <w:pStyle w:val="Heading4"/>
+      </w:pPr>
+      <w:r>
+        <w:t>Visualisation</w:t>
+      </w:r>
+    </w:p>
+    <w:p>
+      <w:r>
+        <w:t xml:space="preserve">Visualisation of assets and their properties is an important part of the </w:t>
+      </w:r>
+      <w:r>
+        <w:t>overall system as it provides a lot of information which can help the user make investment decisions.</w:t>
+      </w:r>
+      <w:r>
+        <w:t xml:space="preserve"> To create graphical visualisations of each stock’s pricing data and returns,</w:t>
+      </w:r>
+      <w:r>
+        <w:t xml:space="preserve"> the </w:t>
+      </w:r>
+      <w:proofErr w:type="spellStart"/>
+      <w:r>
+        <w:t>Matplotlib</w:t>
+      </w:r>
+      <w:proofErr w:type="spellEnd"/>
+      <w:r>
+        <w:t xml:space="preserve"> module was used. </w:t>
+      </w:r>
+      <w:proofErr w:type="spellStart"/>
+      <w:r>
+        <w:t>Matplotlib</w:t>
+      </w:r>
+      <w:proofErr w:type="spellEnd"/>
+      <w:r>
+        <w:t xml:space="preserve"> is a 2D plotting library which provides easy plotting of data due to its compatibility with a lot of data types such as </w:t>
+      </w:r>
+      <w:proofErr w:type="spellStart"/>
+      <w:r>
+        <w:t>datetime</w:t>
+      </w:r>
+      <w:proofErr w:type="spellEnd"/>
+      <w:r>
+        <w:t>. It also provides an interactive toolbar which can be used to zoom in on or pan around the canvas in which the data that has been plotted (</w:t>
+      </w:r>
+      <w:proofErr w:type="spellStart"/>
+      <w:r>
+        <w:t>Droettboom</w:t>
+      </w:r>
+      <w:proofErr w:type="spellEnd"/>
+      <w:r>
+        <w:t>, 2017).</w:t>
+      </w:r>
+      <w:bookmarkStart w:id="33" w:name="_GoBack"/>
+      <w:bookmarkEnd w:id="33"/>
+    </w:p>
+    <w:p>
+      <w:pPr>
+        <w:keepNext/>
+        <w:jc w:val="center"/>
+      </w:pPr>
+      <w:r>
+        <w:rPr>
+          <w:noProof/>
+          <w:lang w:eastAsia="en-GB"/>
+        </w:rPr>
+        <w:lastRenderedPageBreak/>
+        <w:drawing>
+          <wp:inline distT="0" distB="0" distL="0" distR="0">
+            <wp:extent cx="5495925" cy="3980180"/>
+            <wp:effectExtent l="0" t="0" r="9525" b="1270"/>
+            <wp:docPr id="17" name="Picture 17"/>
+            <wp:cNvGraphicFramePr>
+              <a:graphicFrameLocks xmlns:a="http://schemas.openxmlformats.org/drawingml/2006/main" noChangeAspect="1"/>
+            </wp:cNvGraphicFramePr>
+            <a:graphic xmlns:a="http://schemas.openxmlformats.org/drawingml/2006/main">
+              <a:graphicData uri="http://schemas.openxmlformats.org/drawingml/2006/picture">
+                <pic:pic xmlns:pic="http://schemas.openxmlformats.org/drawingml/2006/picture">
+                  <pic:nvPicPr>
+                    <pic:cNvPr id="17" name="AdjClose Price.PNG"/>
+                    <pic:cNvPicPr/>
+                  </pic:nvPicPr>
+                  <pic:blipFill rotWithShape="1">
+                    <a:blip r:embed="rId21">
+                      <a:extLst>
+                        <a:ext uri="{28A0092B-C50C-407E-A947-70E740481C1C}">
+                          <a14:useLocalDpi xmlns:a14="http://schemas.microsoft.com/office/drawing/2010/main" val="0"/>
+                        </a:ext>
+                      </a:extLst>
+                    </a:blip>
+                    <a:srcRect l="1652" t="2409" r="2189" b="2078"/>
+                    <a:stretch/>
+                  </pic:blipFill>
+                  <pic:spPr bwMode="auto">
+                    <a:xfrm>
+                      <a:off x="0" y="0"/>
+                      <a:ext cx="5586826" cy="4046011"/>
+                    </a:xfrm>
+                    <a:prstGeom prst="rect">
+                      <a:avLst/>
+                    </a:prstGeom>
+                    <a:ln>
+                      <a:noFill/>
+                    </a:ln>
+                    <a:extLst>
+                      <a:ext uri="{53640926-AAD7-44D8-BBD7-CCE9431645EC}">
+                        <a14:shadowObscured xmlns:a14="http://schemas.microsoft.com/office/drawing/2010/main"/>
+                      </a:ext>
+                    </a:extLst>
+                  </pic:spPr>
+                </pic:pic>
+              </a:graphicData>
+            </a:graphic>
+          </wp:inline>
+        </w:drawing>
+      </w:r>
+    </w:p>
+    <w:p>
+      <w:pPr>
+        <w:pStyle w:val="Caption"/>
+        <w:jc w:val="center"/>
+        <w:rPr>
+          <w:sz w:val="20"/>
+        </w:rPr>
+      </w:pPr>
+      <w:r>
+        <w:rPr>
+          <w:sz w:val="20"/>
+        </w:rPr>
+        <w:t xml:space="preserve">Figure </w:t>
+      </w:r>
+      <w:r>
+        <w:rPr>
+          <w:sz w:val="20"/>
+        </w:rPr>
+        <w:fldChar w:fldCharType="begin"/>
+      </w:r>
+      <w:r>
+        <w:rPr>
+          <w:sz w:val="20"/>
+        </w:rPr>
+        <w:instrText xml:space="preserve"> SEQ Figure \* ARABIC </w:instrText>
+      </w:r>
+      <w:r>
+        <w:rPr>
+          <w:sz w:val="20"/>
+        </w:rPr>
+        <w:fldChar w:fldCharType="separate"/>
+      </w:r>
+      <w:r>
+        <w:rPr>
+          <w:noProof/>
+          <w:sz w:val="20"/>
+        </w:rPr>
+        <w:t>14</w:t>
+      </w:r>
+      <w:r>
+        <w:rPr>
+          <w:sz w:val="20"/>
+        </w:rPr>
+        <w:fldChar w:fldCharType="end"/>
+      </w:r>
+      <w:r>
+        <w:rPr>
+          <w:sz w:val="20"/>
+        </w:rPr>
+        <w:t xml:space="preserve"> - Generated adjusted closing price graph</w:t>
+      </w:r>
+    </w:p>
+    <w:p>
+      <w:pPr>
+        <w:keepNext/>
+        <w:jc w:val="center"/>
+      </w:pPr>
+      <w:r>
+        <w:rPr>
+          <w:noProof/>
+          <w:lang w:eastAsia="en-GB"/>
+        </w:rPr>
+        <w:drawing>
+          <wp:inline distT="0" distB="0" distL="0" distR="0">
+            <wp:extent cx="5486400" cy="4200525"/>
+            <wp:effectExtent l="0" t="0" r="0" b="9525"/>
+            <wp:docPr id="18" name="Picture 18"/>
+            <wp:cNvGraphicFramePr>
+              <a:graphicFrameLocks xmlns:a="http://schemas.openxmlformats.org/drawingml/2006/main" noChangeAspect="1"/>
+            </wp:cNvGraphicFramePr>
+            <a:graphic xmlns:a="http://schemas.openxmlformats.org/drawingml/2006/main">
+              <a:graphicData uri="http://schemas.openxmlformats.org/drawingml/2006/picture">
+                <pic:pic xmlns:pic="http://schemas.openxmlformats.org/drawingml/2006/picture">
+                  <pic:nvPicPr>
+                    <pic:cNvPr id="18" name="returngraph.PNG"/>
+                    <pic:cNvPicPr/>
+                  </pic:nvPicPr>
+                  <pic:blipFill rotWithShape="1">
+                    <a:blip r:embed="rId22">
+                      <a:extLst>
+                        <a:ext uri="{28A0092B-C50C-407E-A947-70E740481C1C}">
+                          <a14:useLocalDpi xmlns:a14="http://schemas.microsoft.com/office/drawing/2010/main" val="0"/>
+                        </a:ext>
+                      </a:extLst>
+                    </a:blip>
+                    <a:srcRect l="996" t="2205" r="3114" b="1202"/>
+                    <a:stretch/>
+                  </pic:blipFill>
+                  <pic:spPr bwMode="auto">
+                    <a:xfrm>
+                      <a:off x="0" y="0"/>
+                      <a:ext cx="5490899" cy="4203970"/>
+                    </a:xfrm>
+                    <a:prstGeom prst="rect">
+                      <a:avLst/>
+                    </a:prstGeom>
+                    <a:ln>
+                      <a:noFill/>
+                    </a:ln>
+                    <a:extLst>
+                      <a:ext uri="{53640926-AAD7-44D8-BBD7-CCE9431645EC}">
+                        <a14:shadowObscured xmlns:a14="http://schemas.microsoft.com/office/drawing/2010/main"/>
+                      </a:ext>
+                    </a:extLst>
+                  </pic:spPr>
+                </pic:pic>
+              </a:graphicData>
+            </a:graphic>
+          </wp:inline>
+        </w:drawing>
+      </w:r>
+    </w:p>
+    <w:p>
+      <w:pPr>
+        <w:pStyle w:val="Caption"/>
+        <w:jc w:val="center"/>
+        <w:rPr>
+          <w:sz w:val="20"/>
+        </w:rPr>
+      </w:pPr>
+      <w:r>
+        <w:rPr>
+          <w:sz w:val="20"/>
+        </w:rPr>
+        <w:t xml:space="preserve">Figure </w:t>
+      </w:r>
+      <w:r>
+        <w:rPr>
+          <w:sz w:val="20"/>
+        </w:rPr>
+        <w:fldChar w:fldCharType="begin"/>
+      </w:r>
+      <w:r>
+        <w:rPr>
+          <w:sz w:val="20"/>
+        </w:rPr>
+        <w:instrText xml:space="preserve"> SEQ Figure \* ARABIC </w:instrText>
+      </w:r>
+      <w:r>
+        <w:rPr>
+          <w:sz w:val="20"/>
+        </w:rPr>
+        <w:fldChar w:fldCharType="separate"/>
+      </w:r>
+      <w:r>
+        <w:rPr>
+          <w:noProof/>
+          <w:sz w:val="20"/>
+        </w:rPr>
+        <w:t>15</w:t>
+      </w:r>
+      <w:r>
+        <w:rPr>
+          <w:sz w:val="20"/>
+        </w:rPr>
+        <w:fldChar w:fldCharType="end"/>
+      </w:r>
+      <w:r>
+        <w:rPr>
+          <w:sz w:val="20"/>
+        </w:rPr>
+        <w:t xml:space="preserve"> - Generated daily returns graph</w:t>
+      </w:r>
+    </w:p>
+    <w:p>
+      <w:pPr>
+        <w:jc w:val="center"/>
+      </w:pPr>
+      <w:r>
+        <w:lastRenderedPageBreak/>
         <w:br w:type="page"/>
       </w:r>
     </w:p>
@@ -12622,7 +12923,7 @@
                           <pic:cNvPicPr/>
                         </pic:nvPicPr>
                         <pic:blipFill>
-                          <a:blip r:embed="rId21">
+                          <a:blip r:embed="rId23">
                             <a:extLst>
                               <a:ext uri="{28A0092B-C50C-407E-A947-70E740481C1C}">
                                 <a14:useLocalDpi xmlns:a14="http://schemas.microsoft.com/office/drawing/2010/main" val="0"/>
@@ -12713,7 +13014,7 @@
                           <pic:cNvPicPr/>
                         </pic:nvPicPr>
                         <pic:blipFill>
-                          <a:blip r:embed="rId22">
+                          <a:blip r:embed="rId24">
                             <a:extLst>
                               <a:ext uri="{28A0092B-C50C-407E-A947-70E740481C1C}">
                                 <a14:useLocalDpi xmlns:a14="http://schemas.microsoft.com/office/drawing/2010/main" val="0"/>
@@ -12867,7 +13168,7 @@
     </w:tbl>
     <w:p/>
     <w:sectPr>
-      <w:footerReference w:type="default" r:id="rId23"/>
+      <w:footerReference w:type="default" r:id="rId25"/>
       <w:pgSz w:w="11906" w:h="16838"/>
       <w:pgMar w:top="1440" w:right="1440" w:bottom="1440" w:left="1440" w:header="708" w:footer="708" w:gutter="0"/>
       <w:pgNumType w:start="0"/>
@@ -12938,7 +13239,7 @@
           <w:rPr>
             <w:noProof/>
           </w:rPr>
-          <w:t>24</w:t>
+          <w:t>25</w:t>
         </w:r>
         <w:r>
           <w:rPr>
@@ -12984,7 +13285,7 @@
 
 <file path=word/numbering.xml><?xml version="1.0" encoding="utf-8"?>
 <w:numbering xmlns:wpc="http://schemas.microsoft.com/office/word/2010/wordprocessingCanvas" xmlns:mc="http://schemas.openxmlformats.org/markup-compatibility/2006" xmlns:o="urn:schemas-microsoft-com:office:office" xmlns:r="http://schemas.openxmlformats.org/officeDocument/2006/relationships" xmlns:m="http://schemas.openxmlformats.org/officeDocument/2006/math" xmlns:v="urn:schemas-microsoft-com:vml" xmlns:wp14="http://schemas.microsoft.com/office/word/2010/wordprocessingDrawing" xmlns:wp="http://schemas.openxmlformats.org/drawingml/2006/wordprocessingDrawing" xmlns:w10="urn:schemas-microsoft-com:office:word" xmlns:w="http://schemas.openxmlformats.org/wordprocessingml/2006/main" xmlns:w14="http://schemas.microsoft.com/office/word/2010/wordml" xmlns:w15="http://schemas.microsoft.com/office/word/2012/wordml" xmlns:wpg="http://schemas.microsoft.com/office/word/2010/wordprocessingGroup" xmlns:wpi="http://schemas.microsoft.com/office/word/2010/wordprocessingInk" xmlns:wne="http://schemas.microsoft.com/office/word/2006/wordml" xmlns:wps="http://schemas.microsoft.com/office/word/2010/wordprocessingShape" mc:Ignorable="w14 w15 wp14">
-  <w:abstractNum w:abstractNumId="0">
+  <w:abstractNum w:abstractNumId="0" w15:restartNumberingAfterBreak="0">
     <w:nsid w:val="06B73E36"/>
     <w:multiLevelType w:val="hybridMultilevel"/>
     <w:tmpl w:val="A0520ADA"/>
@@ -13097,7 +13398,7 @@
       </w:rPr>
     </w:lvl>
   </w:abstractNum>
-  <w:abstractNum w:abstractNumId="1">
+  <w:abstractNum w:abstractNumId="1" w15:restartNumberingAfterBreak="0">
     <w:nsid w:val="06EF338C"/>
     <w:multiLevelType w:val="hybridMultilevel"/>
     <w:tmpl w:val="A0B60A14"/>
@@ -13210,7 +13511,7 @@
       </w:rPr>
     </w:lvl>
   </w:abstractNum>
-  <w:abstractNum w:abstractNumId="2">
+  <w:abstractNum w:abstractNumId="2" w15:restartNumberingAfterBreak="0">
     <w:nsid w:val="07AC0359"/>
     <w:multiLevelType w:val="hybridMultilevel"/>
     <w:tmpl w:val="4A9E1CE8"/>
@@ -13323,7 +13624,7 @@
       </w:rPr>
     </w:lvl>
   </w:abstractNum>
-  <w:abstractNum w:abstractNumId="3">
+  <w:abstractNum w:abstractNumId="3" w15:restartNumberingAfterBreak="0">
     <w:nsid w:val="0C8D41EE"/>
     <w:multiLevelType w:val="hybridMultilevel"/>
     <w:tmpl w:val="065677A2"/>
@@ -13436,7 +13737,7 @@
       </w:rPr>
     </w:lvl>
   </w:abstractNum>
-  <w:abstractNum w:abstractNumId="4">
+  <w:abstractNum w:abstractNumId="4" w15:restartNumberingAfterBreak="0">
     <w:nsid w:val="13FA21E1"/>
     <w:multiLevelType w:val="multilevel"/>
     <w:tmpl w:val="E594FA98"/>
@@ -13550,13 +13851,13 @@
       </w:rPr>
     </w:lvl>
   </w:abstractNum>
-  <w:abstractNum w:abstractNumId="5">
+  <w:abstractNum w:abstractNumId="5" w15:restartNumberingAfterBreak="0">
     <w:nsid w:val="16F325C4"/>
     <w:multiLevelType w:val="multilevel"/>
     <w:tmpl w:val="E594FA98"/>
     <w:numStyleLink w:val="Style1"/>
   </w:abstractNum>
-  <w:abstractNum w:abstractNumId="6">
+  <w:abstractNum w:abstractNumId="6" w15:restartNumberingAfterBreak="0">
     <w:nsid w:val="17484755"/>
     <w:multiLevelType w:val="hybridMultilevel"/>
     <w:tmpl w:val="8A8E029E"/>
@@ -13669,13 +13970,13 @@
       </w:rPr>
     </w:lvl>
   </w:abstractNum>
-  <w:abstractNum w:abstractNumId="7">
+  <w:abstractNum w:abstractNumId="7" w15:restartNumberingAfterBreak="0">
     <w:nsid w:val="17E71DA3"/>
     <w:multiLevelType w:val="multilevel"/>
     <w:tmpl w:val="C61CA11C"/>
     <w:numStyleLink w:val="DissStyle"/>
   </w:abstractNum>
-  <w:abstractNum w:abstractNumId="8">
+  <w:abstractNum w:abstractNumId="8" w15:restartNumberingAfterBreak="0">
     <w:nsid w:val="1BAC3CE0"/>
     <w:multiLevelType w:val="hybridMultilevel"/>
     <w:tmpl w:val="9DA8C80A"/>
@@ -13788,7 +14089,7 @@
       </w:rPr>
     </w:lvl>
   </w:abstractNum>
-  <w:abstractNum w:abstractNumId="9">
+  <w:abstractNum w:abstractNumId="9" w15:restartNumberingAfterBreak="0">
     <w:nsid w:val="26AB2A6F"/>
     <w:multiLevelType w:val="hybridMultilevel"/>
     <w:tmpl w:val="9336E85A"/>
@@ -13901,13 +14202,13 @@
       </w:rPr>
     </w:lvl>
   </w:abstractNum>
-  <w:abstractNum w:abstractNumId="10">
+  <w:abstractNum w:abstractNumId="10" w15:restartNumberingAfterBreak="0">
     <w:nsid w:val="31FC5331"/>
     <w:multiLevelType w:val="multilevel"/>
     <w:tmpl w:val="C61CA11C"/>
     <w:numStyleLink w:val="DissStyle"/>
   </w:abstractNum>
-  <w:abstractNum w:abstractNumId="11">
+  <w:abstractNum w:abstractNumId="11" w15:restartNumberingAfterBreak="0">
     <w:nsid w:val="3CD1524B"/>
     <w:multiLevelType w:val="hybridMultilevel"/>
     <w:tmpl w:val="48D0C4BC"/>
@@ -14020,7 +14321,7 @@
       </w:rPr>
     </w:lvl>
   </w:abstractNum>
-  <w:abstractNum w:abstractNumId="12">
+  <w:abstractNum w:abstractNumId="12" w15:restartNumberingAfterBreak="0">
     <w:nsid w:val="3FE85E96"/>
     <w:multiLevelType w:val="hybridMultilevel"/>
     <w:tmpl w:val="C5D2899C"/>
@@ -14133,7 +14434,7 @@
       </w:rPr>
     </w:lvl>
   </w:abstractNum>
-  <w:abstractNum w:abstractNumId="13">
+  <w:abstractNum w:abstractNumId="13" w15:restartNumberingAfterBreak="0">
     <w:nsid w:val="411C1D2F"/>
     <w:multiLevelType w:val="multilevel"/>
     <w:tmpl w:val="0809001D"/>
@@ -14219,7 +14520,7 @@
       </w:pPr>
     </w:lvl>
   </w:abstractNum>
-  <w:abstractNum w:abstractNumId="14">
+  <w:abstractNum w:abstractNumId="14" w15:restartNumberingAfterBreak="0">
     <w:nsid w:val="41924070"/>
     <w:multiLevelType w:val="hybridMultilevel"/>
     <w:tmpl w:val="902C59AA"/>
@@ -14332,7 +14633,7 @@
       </w:rPr>
     </w:lvl>
   </w:abstractNum>
-  <w:abstractNum w:abstractNumId="15">
+  <w:abstractNum w:abstractNumId="15" w15:restartNumberingAfterBreak="0">
     <w:nsid w:val="426723DB"/>
     <w:multiLevelType w:val="hybridMultilevel"/>
     <w:tmpl w:val="8B7A5044"/>
@@ -14445,19 +14746,19 @@
       </w:rPr>
     </w:lvl>
   </w:abstractNum>
-  <w:abstractNum w:abstractNumId="16">
+  <w:abstractNum w:abstractNumId="16" w15:restartNumberingAfterBreak="0">
     <w:nsid w:val="43B002E1"/>
     <w:multiLevelType w:val="multilevel"/>
     <w:tmpl w:val="E594FA98"/>
     <w:numStyleLink w:val="Style1"/>
   </w:abstractNum>
-  <w:abstractNum w:abstractNumId="17">
+  <w:abstractNum w:abstractNumId="17" w15:restartNumberingAfterBreak="0">
     <w:nsid w:val="44193BA6"/>
     <w:multiLevelType w:val="multilevel"/>
     <w:tmpl w:val="E594FA98"/>
     <w:numStyleLink w:val="Style1"/>
   </w:abstractNum>
-  <w:abstractNum w:abstractNumId="18">
+  <w:abstractNum w:abstractNumId="18" w15:restartNumberingAfterBreak="0">
     <w:nsid w:val="4EC21BE9"/>
     <w:multiLevelType w:val="hybridMultilevel"/>
     <w:tmpl w:val="E57A14A0"/>
@@ -14570,7 +14871,7 @@
       </w:rPr>
     </w:lvl>
   </w:abstractNum>
-  <w:abstractNum w:abstractNumId="19">
+  <w:abstractNum w:abstractNumId="19" w15:restartNumberingAfterBreak="0">
     <w:nsid w:val="553B03BD"/>
     <w:multiLevelType w:val="hybridMultilevel"/>
     <w:tmpl w:val="47E8EABE"/>
@@ -14683,13 +14984,13 @@
       </w:rPr>
     </w:lvl>
   </w:abstractNum>
-  <w:abstractNum w:abstractNumId="20">
+  <w:abstractNum w:abstractNumId="20" w15:restartNumberingAfterBreak="0">
     <w:nsid w:val="560A0F15"/>
     <w:multiLevelType w:val="multilevel"/>
     <w:tmpl w:val="C61CA11C"/>
     <w:numStyleLink w:val="DissStyle"/>
   </w:abstractNum>
-  <w:abstractNum w:abstractNumId="21">
+  <w:abstractNum w:abstractNumId="21" w15:restartNumberingAfterBreak="0">
     <w:nsid w:val="56136368"/>
     <w:multiLevelType w:val="hybridMultilevel"/>
     <w:tmpl w:val="D6C86750"/>
@@ -14802,7 +15103,7 @@
       </w:rPr>
     </w:lvl>
   </w:abstractNum>
-  <w:abstractNum w:abstractNumId="22">
+  <w:abstractNum w:abstractNumId="22" w15:restartNumberingAfterBreak="0">
     <w:nsid w:val="5ED6022D"/>
     <w:multiLevelType w:val="multilevel"/>
     <w:tmpl w:val="C61CA11C"/>
@@ -14924,19 +15225,19 @@
       </w:rPr>
     </w:lvl>
   </w:abstractNum>
-  <w:abstractNum w:abstractNumId="23">
+  <w:abstractNum w:abstractNumId="23" w15:restartNumberingAfterBreak="0">
     <w:nsid w:val="60F271AC"/>
     <w:multiLevelType w:val="multilevel"/>
     <w:tmpl w:val="C61CA11C"/>
     <w:numStyleLink w:val="DissStyle"/>
   </w:abstractNum>
-  <w:abstractNum w:abstractNumId="24">
+  <w:abstractNum w:abstractNumId="24" w15:restartNumberingAfterBreak="0">
     <w:nsid w:val="621F0202"/>
     <w:multiLevelType w:val="multilevel"/>
     <w:tmpl w:val="C61CA11C"/>
     <w:numStyleLink w:val="DissStyle"/>
   </w:abstractNum>
-  <w:abstractNum w:abstractNumId="25">
+  <w:abstractNum w:abstractNumId="25" w15:restartNumberingAfterBreak="0">
     <w:nsid w:val="65C211F0"/>
     <w:multiLevelType w:val="hybridMultilevel"/>
     <w:tmpl w:val="BA98FD7C"/>
@@ -15049,25 +15350,25 @@
       </w:rPr>
     </w:lvl>
   </w:abstractNum>
-  <w:abstractNum w:abstractNumId="26">
+  <w:abstractNum w:abstractNumId="26" w15:restartNumberingAfterBreak="0">
     <w:nsid w:val="66E65727"/>
     <w:multiLevelType w:val="multilevel"/>
     <w:tmpl w:val="C61CA11C"/>
     <w:numStyleLink w:val="DissStyle"/>
   </w:abstractNum>
-  <w:abstractNum w:abstractNumId="27">
+  <w:abstractNum w:abstractNumId="27" w15:restartNumberingAfterBreak="0">
     <w:nsid w:val="671E477A"/>
     <w:multiLevelType w:val="multilevel"/>
     <w:tmpl w:val="E594FA98"/>
     <w:numStyleLink w:val="Style1"/>
   </w:abstractNum>
-  <w:abstractNum w:abstractNumId="28">
+  <w:abstractNum w:abstractNumId="28" w15:restartNumberingAfterBreak="0">
     <w:nsid w:val="706F27F8"/>
     <w:multiLevelType w:val="multilevel"/>
     <w:tmpl w:val="C61CA11C"/>
     <w:numStyleLink w:val="DissStyle"/>
   </w:abstractNum>
-  <w:abstractNum w:abstractNumId="29">
+  <w:abstractNum w:abstractNumId="29" w15:restartNumberingAfterBreak="0">
     <w:nsid w:val="74314AE7"/>
     <w:multiLevelType w:val="hybridMultilevel"/>
     <w:tmpl w:val="6A7C6D3A"/>
@@ -15180,7 +15481,7 @@
       </w:rPr>
     </w:lvl>
   </w:abstractNum>
-  <w:abstractNum w:abstractNumId="30">
+  <w:abstractNum w:abstractNumId="30" w15:restartNumberingAfterBreak="0">
     <w:nsid w:val="75F61EB4"/>
     <w:multiLevelType w:val="hybridMultilevel"/>
     <w:tmpl w:val="5106D916"/>
@@ -15293,7 +15594,7 @@
       </w:rPr>
     </w:lvl>
   </w:abstractNum>
-  <w:abstractNum w:abstractNumId="31">
+  <w:abstractNum w:abstractNumId="31" w15:restartNumberingAfterBreak="0">
     <w:nsid w:val="7ACE7C83"/>
     <w:multiLevelType w:val="hybridMultilevel"/>
     <w:tmpl w:val="DD4C6626"/>
@@ -15406,7 +15707,7 @@
       </w:rPr>
     </w:lvl>
   </w:abstractNum>
-  <w:abstractNum w:abstractNumId="32">
+  <w:abstractNum w:abstractNumId="32" w15:restartNumberingAfterBreak="0">
     <w:nsid w:val="7AFB35F8"/>
     <w:multiLevelType w:val="hybridMultilevel"/>
     <w:tmpl w:val="4B80FF78"/>
@@ -15519,7 +15820,7 @@
       </w:rPr>
     </w:lvl>
   </w:abstractNum>
-  <w:abstractNum w:abstractNumId="33">
+  <w:abstractNum w:abstractNumId="33" w15:restartNumberingAfterBreak="0">
     <w:nsid w:val="7E4D1617"/>
     <w:multiLevelType w:val="multilevel"/>
     <w:tmpl w:val="C61CA11C"/>
@@ -16449,7 +16750,6 @@
       <w:spacing w:after="0" w:line="240" w:lineRule="auto"/>
     </w:pPr>
     <w:tblPr>
-      <w:tblInd w:w="0" w:type="dxa"/>
       <w:tblBorders>
         <w:top w:val="single" w:sz="4" w:space="0" w:color="auto"/>
         <w:left w:val="single" w:sz="4" w:space="0" w:color="auto"/>
@@ -16458,12 +16758,6 @@
         <w:insideH w:val="single" w:sz="4" w:space="0" w:color="auto"/>
         <w:insideV w:val="single" w:sz="4" w:space="0" w:color="auto"/>
       </w:tblBorders>
-      <w:tblCellMar>
-        <w:top w:w="0" w:type="dxa"/>
-        <w:left w:w="108" w:type="dxa"/>
-        <w:bottom w:w="0" w:type="dxa"/>
-        <w:right w:w="108" w:type="dxa"/>
-      </w:tblCellMar>
     </w:tblPr>
   </w:style>
   <w:style w:type="character" w:styleId="PlaceholderText">
@@ -16477,567 +16771,6 @@
     </w:rPr>
   </w:style>
 </w:styles>
-</file>
-
-<file path=word/glossary/document.xml><?xml version="1.0" encoding="utf-8"?>
-<w:glossaryDocument xmlns:wpc="http://schemas.microsoft.com/office/word/2010/wordprocessingCanvas" xmlns:mc="http://schemas.openxmlformats.org/markup-compatibility/2006" xmlns:o="urn:schemas-microsoft-com:office:office" xmlns:r="http://schemas.openxmlformats.org/officeDocument/2006/relationships" xmlns:m="http://schemas.openxmlformats.org/officeDocument/2006/math" xmlns:v="urn:schemas-microsoft-com:vml" xmlns:wp14="http://schemas.microsoft.com/office/word/2010/wordprocessingDrawing" xmlns:wp="http://schemas.openxmlformats.org/drawingml/2006/wordprocessingDrawing" xmlns:w10="urn:schemas-microsoft-com:office:word" xmlns:w="http://schemas.openxmlformats.org/wordprocessingml/2006/main" xmlns:w14="http://schemas.microsoft.com/office/word/2010/wordml" xmlns:w15="http://schemas.microsoft.com/office/word/2012/wordml" xmlns:wpg="http://schemas.microsoft.com/office/word/2010/wordprocessingGroup" xmlns:wpi="http://schemas.microsoft.com/office/word/2010/wordprocessingInk" xmlns:wne="http://schemas.microsoft.com/office/word/2006/wordml" xmlns:wps="http://schemas.microsoft.com/office/word/2010/wordprocessingShape" mc:Ignorable="w14 w15 wp14"/>
-</file>
-
-<file path=word/glossary/fontTable.xml><?xml version="1.0" encoding="utf-8"?>
-<w:fonts xmlns:mc="http://schemas.openxmlformats.org/markup-compatibility/2006" xmlns:r="http://schemas.openxmlformats.org/officeDocument/2006/relationships" xmlns:w="http://schemas.openxmlformats.org/wordprocessingml/2006/main" xmlns:w14="http://schemas.microsoft.com/office/word/2010/wordml" xmlns:w15="http://schemas.microsoft.com/office/word/2012/wordml" mc:Ignorable="w14 w15">
-  <w:font w:name="Symbol">
-    <w:panose1 w:val="05050102010706020507"/>
-    <w:charset w:val="02"/>
-    <w:family w:val="roman"/>
-    <w:pitch w:val="variable"/>
-    <w:sig w:usb0="00000000" w:usb1="10000000" w:usb2="00000000" w:usb3="00000000" w:csb0="80000000" w:csb1="00000000"/>
-  </w:font>
-  <w:font w:name="Times New Roman">
-    <w:panose1 w:val="02020603050405020304"/>
-    <w:charset w:val="00"/>
-    <w:family w:val="roman"/>
-    <w:pitch w:val="variable"/>
-    <w:sig w:usb0="E0002EFF" w:usb1="C0007843" w:usb2="00000009" w:usb3="00000000" w:csb0="000001FF" w:csb1="00000000"/>
-  </w:font>
-  <w:font w:name="Courier New">
-    <w:panose1 w:val="02070309020205020404"/>
-    <w:charset w:val="00"/>
-    <w:family w:val="modern"/>
-    <w:pitch w:val="fixed"/>
-    <w:sig w:usb0="E0002EFF" w:usb1="C0007843" w:usb2="00000009" w:usb3="00000000" w:csb0="000001FF" w:csb1="00000000"/>
-  </w:font>
-  <w:font w:name="Wingdings">
-    <w:panose1 w:val="05000000000000000000"/>
-    <w:charset w:val="02"/>
-    <w:family w:val="auto"/>
-    <w:pitch w:val="variable"/>
-    <w:sig w:usb0="00000000" w:usb1="10000000" w:usb2="00000000" w:usb3="00000000" w:csb0="80000000" w:csb1="00000000"/>
-  </w:font>
-  <w:font w:name="Book Antiqua">
-    <w:panose1 w:val="02040602050305030304"/>
-    <w:charset w:val="00"/>
-    <w:family w:val="roman"/>
-    <w:pitch w:val="variable"/>
-    <w:sig w:usb0="00000287" w:usb1="00000000" w:usb2="00000000" w:usb3="00000000" w:csb0="0000009F" w:csb1="00000000"/>
-  </w:font>
-  <w:font w:name="Calibri">
-    <w:panose1 w:val="020F0502020204030204"/>
-    <w:charset w:val="00"/>
-    <w:family w:val="swiss"/>
-    <w:pitch w:val="variable"/>
-    <w:sig w:usb0="E00002FF" w:usb1="4000ACFF" w:usb2="00000001" w:usb3="00000000" w:csb0="0000019F" w:csb1="00000000"/>
-  </w:font>
-  <w:font w:name="Baskerville Old Face">
-    <w:panose1 w:val="02020602080505020303"/>
-    <w:charset w:val="00"/>
-    <w:family w:val="roman"/>
-    <w:pitch w:val="variable"/>
-    <w:sig w:usb0="00000003" w:usb1="00000000" w:usb2="00000000" w:usb3="00000000" w:csb0="00000001" w:csb1="00000000"/>
-  </w:font>
-  <w:font w:name="Calibri Light">
-    <w:panose1 w:val="020F0302020204030204"/>
-    <w:charset w:val="00"/>
-    <w:family w:val="swiss"/>
-    <w:pitch w:val="variable"/>
-    <w:sig w:usb0="A00002EF" w:usb1="4000207B" w:usb2="00000000" w:usb3="00000000" w:csb0="0000019F" w:csb1="00000000"/>
-  </w:font>
-  <w:font w:name="Arial">
-    <w:panose1 w:val="020B0604020202020204"/>
-    <w:charset w:val="00"/>
-    <w:family w:val="swiss"/>
-    <w:pitch w:val="variable"/>
-    <w:sig w:usb0="E0002EFF" w:usb1="C0007843" w:usb2="00000009" w:usb3="00000000" w:csb0="000001FF" w:csb1="00000000"/>
-  </w:font>
-  <w:font w:name="Cambria Math">
-    <w:panose1 w:val="02040503050406030204"/>
-    <w:charset w:val="00"/>
-    <w:family w:val="roman"/>
-    <w:pitch w:val="variable"/>
-    <w:sig w:usb0="E00002FF" w:usb1="420024FF" w:usb2="00000000" w:usb3="00000000" w:csb0="0000019F" w:csb1="00000000"/>
-  </w:font>
-</w:fonts>
-</file>
-
-<file path=word/glossary/settings.xml><?xml version="1.0" encoding="utf-8"?>
-<w:settings xmlns:mc="http://schemas.openxmlformats.org/markup-compatibility/2006" xmlns:o="urn:schemas-microsoft-com:office:office" xmlns:r="http://schemas.openxmlformats.org/officeDocument/2006/relationships" xmlns:m="http://schemas.openxmlformats.org/officeDocument/2006/math" xmlns:v="urn:schemas-microsoft-com:vml" xmlns:w10="urn:schemas-microsoft-com:office:word" xmlns:w="http://schemas.openxmlformats.org/wordprocessingml/2006/main" xmlns:w14="http://schemas.microsoft.com/office/word/2010/wordml" xmlns:w15="http://schemas.microsoft.com/office/word/2012/wordml" xmlns:sl="http://schemas.openxmlformats.org/schemaLibrary/2006/main" mc:Ignorable="w14 w15">
-  <w:view w:val="normal"/>
-  <w:defaultTabStop w:val="720"/>
-  <w:characterSpacingControl w:val="doNotCompress"/>
-  <w:compat>
-    <w:useFELayout/>
-    <w:compatSetting w:name="compatibilityMode" w:uri="http://schemas.microsoft.com/office/word" w:val="15"/>
-    <w:compatSetting w:name="overrideTableStyleFontSizeAndJustification" w:uri="http://schemas.microsoft.com/office/word" w:val="1"/>
-    <w:compatSetting w:name="enableOpenTypeFeatures" w:uri="http://schemas.microsoft.com/office/word" w:val="1"/>
-    <w:compatSetting w:name="doNotFlipMirrorIndents" w:uri="http://schemas.microsoft.com/office/word" w:val="1"/>
-    <w:compatSetting w:name="differentiateMultirowTableHeaders" w:uri="http://schemas.microsoft.com/office/word" w:val="1"/>
-  </w:compat>
-  <w:rsids>
-    <w:rsidRoot w:val="00820E27"/>
-    <w:rsid w:val="000A6E04"/>
-    <w:rsid w:val="00571D6C"/>
-    <w:rsid w:val="00820E27"/>
-    <w:rsid w:val="00DF2B79"/>
-  </w:rsids>
-  <m:mathPr>
-    <m:mathFont m:val="Cambria Math"/>
-    <m:brkBin m:val="before"/>
-    <m:brkBinSub m:val="--"/>
-    <m:smallFrac m:val="0"/>
-    <m:dispDef/>
-    <m:lMargin m:val="0"/>
-    <m:rMargin m:val="0"/>
-    <m:defJc m:val="centerGroup"/>
-    <m:wrapIndent m:val="1440"/>
-    <m:intLim m:val="subSup"/>
-    <m:naryLim m:val="undOvr"/>
-  </m:mathPr>
-  <w:themeFontLang w:val="en-GB"/>
-  <w:clrSchemeMapping w:bg1="light1" w:t1="dark1" w:bg2="light2" w:t2="dark2" w:accent1="accent1" w:accent2="accent2" w:accent3="accent3" w:accent4="accent4" w:accent5="accent5" w:accent6="accent6" w:hyperlink="hyperlink" w:followedHyperlink="followedHyperlink"/>
-  <w:decimalSymbol w:val="."/>
-  <w:listSeparator w:val=","/>
-  <w15:chartTrackingRefBased/>
-</w:settings>
-</file>
-
-<file path=word/glossary/styles.xml><?xml version="1.0" encoding="utf-8"?>
-<w:styles xmlns:mc="http://schemas.openxmlformats.org/markup-compatibility/2006" xmlns:r="http://schemas.openxmlformats.org/officeDocument/2006/relationships" xmlns:w="http://schemas.openxmlformats.org/wordprocessingml/2006/main" xmlns:w14="http://schemas.microsoft.com/office/word/2010/wordml" xmlns:w15="http://schemas.microsoft.com/office/word/2012/wordml" mc:Ignorable="w14 w15">
-  <w:docDefaults>
-    <w:rPrDefault>
-      <w:rPr>
-        <w:rFonts w:asciiTheme="minorHAnsi" w:eastAsiaTheme="minorEastAsia" w:hAnsiTheme="minorHAnsi" w:cstheme="minorBidi"/>
-        <w:sz w:val="22"/>
-        <w:szCs w:val="22"/>
-        <w:lang w:val="en-GB" w:eastAsia="en-GB" w:bidi="ar-SA"/>
-      </w:rPr>
-    </w:rPrDefault>
-    <w:pPrDefault>
-      <w:pPr>
-        <w:spacing w:after="160" w:line="259" w:lineRule="auto"/>
-      </w:pPr>
-    </w:pPrDefault>
-  </w:docDefaults>
-  <w:latentStyles w:defLockedState="0" w:defUIPriority="99" w:defSemiHidden="0" w:defUnhideWhenUsed="0" w:defQFormat="0" w:count="371">
-    <w:lsdException w:name="Normal" w:uiPriority="0" w:qFormat="1"/>
-    <w:lsdException w:name="heading 1" w:uiPriority="9" w:qFormat="1"/>
-    <w:lsdException w:name="heading 2" w:semiHidden="1" w:uiPriority="9" w:unhideWhenUsed="1" w:qFormat="1"/>
-    <w:lsdException w:name="heading 3" w:semiHidden="1" w:uiPriority="9" w:unhideWhenUsed="1" w:qFormat="1"/>
-    <w:lsdException w:name="heading 4" w:semiHidden="1" w:uiPriority="9" w:unhideWhenUsed="1" w:qFormat="1"/>
-    <w:lsdException w:name="heading 5" w:semiHidden="1" w:uiPriority="9" w:unhideWhenUsed="1" w:qFormat="1"/>
-    <w:lsdException w:name="heading 6" w:semiHidden="1" w:uiPriority="9" w:unhideWhenUsed="1" w:qFormat="1"/>
-    <w:lsdException w:name="heading 7" w:semiHidden="1" w:uiPriority="9" w:unhideWhenUsed="1" w:qFormat="1"/>
-    <w:lsdException w:name="heading 8" w:semiHidden="1" w:uiPriority="9" w:unhideWhenUsed="1" w:qFormat="1"/>
-    <w:lsdException w:name="heading 9" w:semiHidden="1" w:uiPriority="9" w:unhideWhenUsed="1" w:qFormat="1"/>
-    <w:lsdException w:name="index 1" w:semiHidden="1" w:unhideWhenUsed="1"/>
-    <w:lsdException w:name="index 2" w:semiHidden="1" w:unhideWhenUsed="1"/>
-    <w:lsdException w:name="index 3" w:semiHidden="1" w:unhideWhenUsed="1"/>
-    <w:lsdException w:name="index 4" w:semiHidden="1" w:unhideWhenUsed="1"/>
-    <w:lsdException w:name="index 5" w:semiHidden="1" w:unhideWhenUsed="1"/>
-    <w:lsdException w:name="index 6" w:semiHidden="1" w:unhideWhenUsed="1"/>
-    <w:lsdException w:name="index 7" w:semiHidden="1" w:unhideWhenUsed="1"/>
-    <w:lsdException w:name="index 8" w:semiHidden="1" w:unhideWhenUsed="1"/>
-    <w:lsdException w:name="index 9" w:semiHidden="1" w:unhideWhenUsed="1"/>
-    <w:lsdException w:name="toc 1" w:semiHidden="1" w:uiPriority="39" w:unhideWhenUsed="1"/>
-    <w:lsdException w:name="toc 2" w:semiHidden="1" w:uiPriority="39" w:unhideWhenUsed="1"/>
-    <w:lsdException w:name="toc 3" w:semiHidden="1" w:uiPriority="39" w:unhideWhenUsed="1"/>
-    <w:lsdException w:name="toc 4" w:semiHidden="1" w:uiPriority="39" w:unhideWhenUsed="1"/>
-    <w:lsdException w:name="toc 5" w:semiHidden="1" w:uiPriority="39" w:unhideWhenUsed="1"/>
-    <w:lsdException w:name="toc 6" w:semiHidden="1" w:uiPriority="39" w:unhideWhenUsed="1"/>
-    <w:lsdException w:name="toc 7" w:semiHidden="1" w:uiPriority="39" w:unhideWhenUsed="1"/>
-    <w:lsdException w:name="toc 8" w:semiHidden="1" w:uiPriority="39" w:unhideWhenUsed="1"/>
-    <w:lsdException w:name="toc 9" w:semiHidden="1" w:uiPriority="39" w:unhideWhenUsed="1"/>
-    <w:lsdException w:name="Normal Indent" w:semiHidden="1" w:unhideWhenUsed="1"/>
-    <w:lsdException w:name="footnote text" w:semiHidden="1" w:unhideWhenUsed="1"/>
-    <w:lsdException w:name="annotation text" w:semiHidden="1" w:unhideWhenUsed="1"/>
-    <w:lsdException w:name="header" w:semiHidden="1" w:unhideWhenUsed="1"/>
-    <w:lsdException w:name="footer" w:semiHidden="1" w:unhideWhenUsed="1"/>
-    <w:lsdException w:name="index heading" w:semiHidden="1" w:unhideWhenUsed="1"/>
-    <w:lsdException w:name="caption" w:semiHidden="1" w:uiPriority="35" w:unhideWhenUsed="1" w:qFormat="1"/>
-    <w:lsdException w:name="table of figures" w:semiHidden="1" w:unhideWhenUsed="1"/>
-    <w:lsdException w:name="envelope address" w:semiHidden="1" w:unhideWhenUsed="1"/>
-    <w:lsdException w:name="envelope return" w:semiHidden="1" w:unhideWhenUsed="1"/>
-    <w:lsdException w:name="footnote reference" w:semiHidden="1" w:unhideWhenUsed="1"/>
-    <w:lsdException w:name="annotation reference" w:semiHidden="1" w:unhideWhenUsed="1"/>
-    <w:lsdException w:name="line number" w:semiHidden="1" w:unhideWhenUsed="1"/>
-    <w:lsdException w:name="page number" w:semiHidden="1" w:unhideWhenUsed="1"/>
-    <w:lsdException w:name="endnote reference" w:semiHidden="1" w:unhideWhenUsed="1"/>
-    <w:lsdException w:name="endnote text" w:semiHidden="1" w:unhideWhenUsed="1"/>
-    <w:lsdException w:name="table of authorities" w:semiHidden="1" w:unhideWhenUsed="1"/>
-    <w:lsdException w:name="macro" w:semiHidden="1" w:unhideWhenUsed="1"/>
-    <w:lsdException w:name="toa heading" w:semiHidden="1" w:unhideWhenUsed="1"/>
-    <w:lsdException w:name="List" w:semiHidden="1" w:unhideWhenUsed="1"/>
-    <w:lsdException w:name="List Bullet" w:semiHidden="1" w:unhideWhenUsed="1"/>
-    <w:lsdException w:name="List Number" w:semiHidden="1" w:unhideWhenUsed="1"/>
-    <w:lsdException w:name="List 2" w:semiHidden="1" w:unhideWhenUsed="1"/>
-    <w:lsdException w:name="List 3" w:semiHidden="1" w:unhideWhenUsed="1"/>
-    <w:lsdException w:name="List 4" w:semiHidden="1" w:unhideWhenUsed="1"/>
-    <w:lsdException w:name="List 5" w:semiHidden="1" w:unhideWhenUsed="1"/>
-    <w:lsdException w:name="List Bullet 2" w:semiHidden="1" w:unhideWhenUsed="1"/>
-    <w:lsdException w:name="List Bullet 3" w:semiHidden="1" w:unhideWhenUsed="1"/>
-    <w:lsdException w:name="List Bullet 4" w:semiHidden="1" w:unhideWhenUsed="1"/>
-    <w:lsdException w:name="List Bullet 5" w:semiHidden="1" w:unhideWhenUsed="1"/>
-    <w:lsdException w:name="List Number 2" w:semiHidden="1" w:unhideWhenUsed="1"/>
-    <w:lsdException w:name="List Number 3" w:semiHidden="1" w:unhideWhenUsed="1"/>
-    <w:lsdException w:name="List Number 4" w:semiHidden="1" w:unhideWhenUsed="1"/>
-    <w:lsdException w:name="List Number 5" w:semiHidden="1" w:unhideWhenUsed="1"/>
-    <w:lsdException w:name="Title" w:uiPriority="10" w:qFormat="1"/>
-    <w:lsdException w:name="Closing" w:semiHidden="1" w:unhideWhenUsed="1"/>
-    <w:lsdException w:name="Signature" w:semiHidden="1" w:unhideWhenUsed="1"/>
-    <w:lsdException w:name="Default Paragraph Font" w:semiHidden="1" w:uiPriority="1" w:unhideWhenUsed="1"/>
-    <w:lsdException w:name="Body Text" w:semiHidden="1" w:unhideWhenUsed="1"/>
-    <w:lsdException w:name="Body Text Indent" w:semiHidden="1" w:unhideWhenUsed="1"/>
-    <w:lsdException w:name="List Continue" w:semiHidden="1" w:unhideWhenUsed="1"/>
-    <w:lsdException w:name="List Continue 2" w:semiHidden="1" w:unhideWhenUsed="1"/>
-    <w:lsdException w:name="List Continue 3" w:semiHidden="1" w:unhideWhenUsed="1"/>
-    <w:lsdException w:name="List Continue 4" w:semiHidden="1" w:unhideWhenUsed="1"/>
-    <w:lsdException w:name="List Continue 5" w:semiHidden="1" w:unhideWhenUsed="1"/>
-    <w:lsdException w:name="Message Header" w:semiHidden="1" w:unhideWhenUsed="1"/>
-    <w:lsdException w:name="Subtitle" w:uiPriority="11" w:qFormat="1"/>
-    <w:lsdException w:name="Salutation" w:semiHidden="1" w:unhideWhenUsed="1"/>
-    <w:lsdException w:name="Date" w:semiHidden="1" w:unhideWhenUsed="1"/>
-    <w:lsdException w:name="Body Text First Indent" w:semiHidden="1" w:unhideWhenUsed="1"/>
-    <w:lsdException w:name="Body Text First Indent 2" w:semiHidden="1" w:unhideWhenUsed="1"/>
-    <w:lsdException w:name="Note Heading" w:semiHidden="1" w:unhideWhenUsed="1"/>
-    <w:lsdException w:name="Body Text 2" w:semiHidden="1" w:unhideWhenUsed="1"/>
-    <w:lsdException w:name="Body Text 3" w:semiHidden="1" w:unhideWhenUsed="1"/>
-    <w:lsdException w:name="Body Text Indent 2" w:semiHidden="1" w:unhideWhenUsed="1"/>
-    <w:lsdException w:name="Body Text Indent 3" w:semiHidden="1" w:unhideWhenUsed="1"/>
-    <w:lsdException w:name="Block Text" w:semiHidden="1" w:unhideWhenUsed="1"/>
-    <w:lsdException w:name="Hyperlink" w:semiHidden="1" w:unhideWhenUsed="1"/>
-    <w:lsdException w:name="FollowedHyperlink" w:semiHidden="1" w:unhideWhenUsed="1"/>
-    <w:lsdException w:name="Strong" w:uiPriority="22" w:qFormat="1"/>
-    <w:lsdException w:name="Emphasis" w:uiPriority="20" w:qFormat="1"/>
-    <w:lsdException w:name="Document Map" w:semiHidden="1" w:unhideWhenUsed="1"/>
-    <w:lsdException w:name="Plain Text" w:semiHidden="1" w:unhideWhenUsed="1"/>
-    <w:lsdException w:name="E-mail Signature" w:semiHidden="1" w:unhideWhenUsed="1"/>
-    <w:lsdException w:name="HTML Top of Form" w:semiHidden="1" w:unhideWhenUsed="1"/>
-    <w:lsdException w:name="HTML Bottom of Form" w:semiHidden="1" w:unhideWhenUsed="1"/>
-    <w:lsdException w:name="Normal (Web)" w:semiHidden="1" w:unhideWhenUsed="1"/>
-    <w:lsdException w:name="HTML Acronym" w:semiHidden="1" w:unhideWhenUsed="1"/>
-    <w:lsdException w:name="HTML Address" w:semiHidden="1" w:unhideWhenUsed="1"/>
-    <w:lsdException w:name="HTML Cite" w:semiHidden="1" w:unhideWhenUsed="1"/>
-    <w:lsdException w:name="HTML Code" w:semiHidden="1" w:unhideWhenUsed="1"/>
-    <w:lsdException w:name="HTML Definition" w:semiHidden="1" w:unhideWhenUsed="1"/>
-    <w:lsdException w:name="HTML Keyboard" w:semiHidden="1" w:unhideWhenUsed="1"/>
-    <w:lsdException w:name="HTML Preformatted" w:semiHidden="1" w:unhideWhenUsed="1"/>
-    <w:lsdException w:name="HTML Sample" w:semiHidden="1" w:unhideWhenUsed="1"/>
-    <w:lsdException w:name="HTML Typewriter" w:semiHidden="1" w:unhideWhenUsed="1"/>
-    <w:lsdException w:name="HTML Variable" w:semiHidden="1" w:unhideWhenUsed="1"/>
-    <w:lsdException w:name="Normal Table" w:semiHidden="1" w:unhideWhenUsed="1"/>
-    <w:lsdException w:name="annotation subject" w:semiHidden="1" w:unhideWhenUsed="1"/>
-    <w:lsdException w:name="No List" w:semiHidden="1" w:unhideWhenUsed="1"/>
-    <w:lsdException w:name="Outline List 1" w:semiHidden="1" w:unhideWhenUsed="1"/>
-    <w:lsdException w:name="Outline List 2" w:semiHidden="1" w:unhideWhenUsed="1"/>
-    <w:lsdException w:name="Outline List 3" w:semiHidden="1" w:unhideWhenUsed="1"/>
-    <w:lsdException w:name="Table Simple 1" w:semiHidden="1" w:unhideWhenUsed="1"/>
-    <w:lsdException w:name="Table Simple 2" w:semiHidden="1" w:unhideWhenUsed="1"/>
-    <w:lsdException w:name="Table Simple 3" w:semiHidden="1" w:unhideWhenUsed="1"/>
-    <w:lsdException w:name="Table Classic 1" w:semiHidden="1" w:unhideWhenUsed="1"/>
-    <w:lsdException w:name="Table Classic 2" w:semiHidden="1" w:unhideWhenUsed="1"/>
-    <w:lsdException w:name="Table Classic 3" w:semiHidden="1" w:unhideWhenUsed="1"/>
-    <w:lsdException w:name="Table Classic 4" w:semiHidden="1" w:unhideWhenUsed="1"/>
-    <w:lsdException w:name="Table Colorful 1" w:semiHidden="1" w:unhideWhenUsed="1"/>
-    <w:lsdException w:name="Table Colorful 2" w:semiHidden="1" w:unhideWhenUsed="1"/>
-    <w:lsdException w:name="Table Colorful 3" w:semiHidden="1" w:unhideWhenUsed="1"/>
-    <w:lsdException w:name="Table Columns 1" w:semiHidden="1" w:unhideWhenUsed="1"/>
-    <w:lsdException w:name="Table Columns 2" w:semiHidden="1" w:unhideWhenUsed="1"/>
-    <w:lsdException w:name="Table Columns 3" w:semiHidden="1" w:unhideWhenUsed="1"/>
-    <w:lsdException w:name="Table Columns 4" w:semiHidden="1" w:unhideWhenUsed="1"/>
-    <w:lsdException w:name="Table Columns 5" w:semiHidden="1" w:unhideWhenUsed="1"/>
-    <w:lsdException w:name="Table Grid 1" w:semiHidden="1" w:unhideWhenUsed="1"/>
-    <w:lsdException w:name="Table Grid 2" w:semiHidden="1" w:unhideWhenUsed="1"/>
-    <w:lsdException w:name="Table Grid 3" w:semiHidden="1" w:unhideWhenUsed="1"/>
-    <w:lsdException w:name="Table Grid 4" w:semiHidden="1" w:unhideWhenUsed="1"/>
-    <w:lsdException w:name="Table Grid 5" w:semiHidden="1" w:unhideWhenUsed="1"/>
-    <w:lsdException w:name="Table Grid 6" w:semiHidden="1" w:unhideWhenUsed="1"/>
-    <w:lsdException w:name="Table Grid 7" w:semiHidden="1" w:unhideWhenUsed="1"/>
-    <w:lsdException w:name="Table Grid 8" w:semiHidden="1" w:unhideWhenUsed="1"/>
-    <w:lsdException w:name="Table List 1" w:semiHidden="1" w:unhideWhenUsed="1"/>
-    <w:lsdException w:name="Table List 2" w:semiHidden="1" w:unhideWhenUsed="1"/>
-    <w:lsdException w:name="Table List 3" w:semiHidden="1" w:unhideWhenUsed="1"/>
-    <w:lsdException w:name="Table List 4" w:semiHidden="1" w:unhideWhenUsed="1"/>
-    <w:lsdException w:name="Table List 5" w:semiHidden="1" w:unhideWhenUsed="1"/>
-    <w:lsdException w:name="Table List 6" w:semiHidden="1" w:unhideWhenUsed="1"/>
-    <w:lsdException w:name="Table List 7" w:semiHidden="1" w:unhideWhenUsed="1"/>
-    <w:lsdException w:name="Table List 8" w:semiHidden="1" w:unhideWhenUsed="1"/>
-    <w:lsdException w:name="Table 3D effects 1" w:semiHidden="1" w:unhideWhenUsed="1"/>
-    <w:lsdException w:name="Table 3D effects 2" w:semiHidden="1" w:unhideWhenUsed="1"/>
-    <w:lsdException w:name="Table 3D effects 3" w:semiHidden="1" w:unhideWhenUsed="1"/>
-    <w:lsdException w:name="Table Contemporary" w:semiHidden="1" w:unhideWhenUsed="1"/>
-    <w:lsdException w:name="Table Elegant" w:semiHidden="1" w:unhideWhenUsed="1"/>
-    <w:lsdException w:name="Table Professional" w:semiHidden="1" w:unhideWhenUsed="1"/>
-    <w:lsdException w:name="Table Subtle 1" w:semiHidden="1" w:unhideWhenUsed="1"/>
-    <w:lsdException w:name="Table Subtle 2" w:semiHidden="1" w:unhideWhenUsed="1"/>
-    <w:lsdException w:name="Table Web 1" w:semiHidden="1" w:unhideWhenUsed="1"/>
-    <w:lsdException w:name="Table Web 2" w:semiHidden="1" w:unhideWhenUsed="1"/>
-    <w:lsdException w:name="Table Web 3" w:semiHidden="1" w:unhideWhenUsed="1"/>
-    <w:lsdException w:name="Balloon Text" w:semiHidden="1" w:unhideWhenUsed="1"/>
-    <w:lsdException w:name="Table Grid" w:uiPriority="39"/>
-    <w:lsdException w:name="Table Theme" w:semiHidden="1" w:unhideWhenUsed="1"/>
-    <w:lsdException w:name="Placeholder Text" w:semiHidden="1"/>
-    <w:lsdException w:name="No Spacing" w:uiPriority="1" w:qFormat="1"/>
-    <w:lsdException w:name="Light Shading" w:uiPriority="60"/>
-    <w:lsdException w:name="Light List" w:uiPriority="61"/>
-    <w:lsdException w:name="Light Grid" w:uiPriority="62"/>
-    <w:lsdException w:name="Medium Shading 1" w:uiPriority="63"/>
-    <w:lsdException w:name="Medium Shading 2" w:uiPriority="64"/>
-    <w:lsdException w:name="Medium List 1" w:uiPriority="65"/>
-    <w:lsdException w:name="Medium List 2" w:uiPriority="66"/>
-    <w:lsdException w:name="Medium Grid 1" w:uiPriority="67"/>
-    <w:lsdException w:name="Medium Grid 2" w:uiPriority="68"/>
-    <w:lsdException w:name="Medium Grid 3" w:uiPriority="69"/>
-    <w:lsdException w:name="Dark List" w:uiPriority="70"/>
-    <w:lsdException w:name="Colorful Shading" w:uiPriority="71"/>
-    <w:lsdException w:name="Colorful List" w:uiPriority="72"/>
-    <w:lsdException w:name="Colorful Grid" w:uiPriority="73"/>
-    <w:lsdException w:name="Light Shading Accent 1" w:uiPriority="60"/>
-    <w:lsdException w:name="Light List Accent 1" w:uiPriority="61"/>
-    <w:lsdException w:name="Light Grid Accent 1" w:uiPriority="62"/>
-    <w:lsdException w:name="Medium Shading 1 Accent 1" w:uiPriority="63"/>
-    <w:lsdException w:name="Medium Shading 2 Accent 1" w:uiPriority="64"/>
-    <w:lsdException w:name="Medium List 1 Accent 1" w:uiPriority="65"/>
-    <w:lsdException w:name="Revision" w:semiHidden="1"/>
-    <w:lsdException w:name="List Paragraph" w:uiPriority="34" w:qFormat="1"/>
-    <w:lsdException w:name="Quote" w:uiPriority="29" w:qFormat="1"/>
-    <w:lsdException w:name="Intense Quote" w:uiPriority="30" w:qFormat="1"/>
-    <w:lsdException w:name="Medium List 2 Accent 1" w:uiPriority="66"/>
-    <w:lsdException w:name="Medium Grid 1 Accent 1" w:uiPriority="67"/>
-    <w:lsdException w:name="Medium Grid 2 Accent 1" w:uiPriority="68"/>
-    <w:lsdException w:name="Medium Grid 3 Accent 1" w:uiPriority="69"/>
-    <w:lsdException w:name="Dark List Accent 1" w:uiPriority="70"/>
-    <w:lsdException w:name="Colorful Shading Accent 1" w:uiPriority="71"/>
-    <w:lsdException w:name="Colorful List Accent 1" w:uiPriority="72"/>
-    <w:lsdException w:name="Colorful Grid Accent 1" w:uiPriority="73"/>
-    <w:lsdException w:name="Light Shading Accent 2" w:uiPriority="60"/>
-    <w:lsdException w:name="Light List Accent 2" w:uiPriority="61"/>
-    <w:lsdException w:name="Light Grid Accent 2" w:uiPriority="62"/>
-    <w:lsdException w:name="Medium Shading 1 Accent 2" w:uiPriority="63"/>
-    <w:lsdException w:name="Medium Shading 2 Accent 2" w:uiPriority="64"/>
-    <w:lsdException w:name="Medium List 1 Accent 2" w:uiPriority="65"/>
-    <w:lsdException w:name="Medium List 2 Accent 2" w:uiPriority="66"/>
-    <w:lsdException w:name="Medium Grid 1 Accent 2" w:uiPriority="67"/>
-    <w:lsdException w:name="Medium Grid 2 Accent 2" w:uiPriority="68"/>
-    <w:lsdException w:name="Medium Grid 3 Accent 2" w:uiPriority="69"/>
-    <w:lsdException w:name="Dark List Accent 2" w:uiPriority="70"/>
-    <w:lsdException w:name="Colorful Shading Accent 2" w:uiPriority="71"/>
-    <w:lsdException w:name="Colorful List Accent 2" w:uiPriority="72"/>
-    <w:lsdException w:name="Colorful Grid Accent 2" w:uiPriority="73"/>
-    <w:lsdException w:name="Light Shading Accent 3" w:uiPriority="60"/>
-    <w:lsdException w:name="Light List Accent 3" w:uiPriority="61"/>
-    <w:lsdException w:name="Light Grid Accent 3" w:uiPriority="62"/>
-    <w:lsdException w:name="Medium Shading 1 Accent 3" w:uiPriority="63"/>
-    <w:lsdException w:name="Medium Shading 2 Accent 3" w:uiPriority="64"/>
-    <w:lsdException w:name="Medium List 1 Accent 3" w:uiPriority="65"/>
-    <w:lsdException w:name="Medium List 2 Accent 3" w:uiPriority="66"/>
-    <w:lsdException w:name="Medium Grid 1 Accent 3" w:uiPriority="67"/>
-    <w:lsdException w:name="Medium Grid 2 Accent 3" w:uiPriority="68"/>
-    <w:lsdException w:name="Medium Grid 3 Accent 3" w:uiPriority="69"/>
-    <w:lsdException w:name="Dark List Accent 3" w:uiPriority="70"/>
-    <w:lsdException w:name="Colorful Shading Accent 3" w:uiPriority="71"/>
-    <w:lsdException w:name="Colorful List Accent 3" w:uiPriority="72"/>
-    <w:lsdException w:name="Colorful Grid Accent 3" w:uiPriority="73"/>
-    <w:lsdException w:name="Light Shading Accent 4" w:uiPriority="60"/>
-    <w:lsdException w:name="Light List Accent 4" w:uiPriority="61"/>
-    <w:lsdException w:name="Light Grid Accent 4" w:uiPriority="62"/>
-    <w:lsdException w:name="Medium Shading 1 Accent 4" w:uiPriority="63"/>
-    <w:lsdException w:name="Medium Shading 2 Accent 4" w:uiPriority="64"/>
-    <w:lsdException w:name="Medium List 1 Accent 4" w:uiPriority="65"/>
-    <w:lsdException w:name="Medium List 2 Accent 4" w:uiPriority="66"/>
-    <w:lsdException w:name="Medium Grid 1 Accent 4" w:uiPriority="67"/>
-    <w:lsdException w:name="Medium Grid 2 Accent 4" w:uiPriority="68"/>
-    <w:lsdException w:name="Medium Grid 3 Accent 4" w:uiPriority="69"/>
-    <w:lsdException w:name="Dark List Accent 4" w:uiPriority="70"/>
-    <w:lsdException w:name="Colorful Shading Accent 4" w:uiPriority="71"/>
-    <w:lsdException w:name="Colorful List Accent 4" w:uiPriority="72"/>
-    <w:lsdException w:name="Colorful Grid Accent 4" w:uiPriority="73"/>
-    <w:lsdException w:name="Light Shading Accent 5" w:uiPriority="60"/>
-    <w:lsdException w:name="Light List Accent 5" w:uiPriority="61"/>
-    <w:lsdException w:name="Light Grid Accent 5" w:uiPriority="62"/>
-    <w:lsdException w:name="Medium Shading 1 Accent 5" w:uiPriority="63"/>
-    <w:lsdException w:name="Medium Shading 2 Accent 5" w:uiPriority="64"/>
-    <w:lsdException w:name="Medium List 1 Accent 5" w:uiPriority="65"/>
-    <w:lsdException w:name="Medium List 2 Accent 5" w:uiPriority="66"/>
-    <w:lsdException w:name="Medium Grid 1 Accent 5" w:uiPriority="67"/>
-    <w:lsdException w:name="Medium Grid 2 Accent 5" w:uiPriority="68"/>
-    <w:lsdException w:name="Medium Grid 3 Accent 5" w:uiPriority="69"/>
-    <w:lsdException w:name="Dark List Accent 5" w:uiPriority="70"/>
-    <w:lsdException w:name="Colorful Shading Accent 5" w:uiPriority="71"/>
-    <w:lsdException w:name="Colorful List Accent 5" w:uiPriority="72"/>
-    <w:lsdException w:name="Colorful Grid Accent 5" w:uiPriority="73"/>
-    <w:lsdException w:name="Light Shading Accent 6" w:uiPriority="60"/>
-    <w:lsdException w:name="Light List Accent 6" w:uiPriority="61"/>
-    <w:lsdException w:name="Light Grid Accent 6" w:uiPriority="62"/>
-    <w:lsdException w:name="Medium Shading 1 Accent 6" w:uiPriority="63"/>
-    <w:lsdException w:name="Medium Shading 2 Accent 6" w:uiPriority="64"/>
-    <w:lsdException w:name="Medium List 1 Accent 6" w:uiPriority="65"/>
-    <w:lsdException w:name="Medium List 2 Accent 6" w:uiPriority="66"/>
-    <w:lsdException w:name="Medium Grid 1 Accent 6" w:uiPriority="67"/>
-    <w:lsdException w:name="Medium Grid 2 Accent 6" w:uiPriority="68"/>
-    <w:lsdException w:name="Medium Grid 3 Accent 6" w:uiPriority="69"/>
-    <w:lsdException w:name="Dark List Accent 6" w:uiPriority="70"/>
-    <w:lsdException w:name="Colorful Shading Accent 6" w:uiPriority="71"/>
-    <w:lsdException w:name="Colorful List Accent 6" w:uiPriority="72"/>
-    <w:lsdException w:name="Colorful Grid Accent 6" w:uiPriority="73"/>
-    <w:lsdException w:name="Subtle Emphasis" w:uiPriority="19" w:qFormat="1"/>
-    <w:lsdException w:name="Intense Emphasis" w:uiPriority="21" w:qFormat="1"/>
-    <w:lsdException w:name="Subtle Reference" w:uiPriority="31" w:qFormat="1"/>
-    <w:lsdException w:name="Intense Reference" w:uiPriority="32" w:qFormat="1"/>
-    <w:lsdException w:name="Book Title" w:uiPriority="33" w:qFormat="1"/>
-    <w:lsdException w:name="Bibliography" w:semiHidden="1" w:uiPriority="37" w:unhideWhenUsed="1"/>
-    <w:lsdException w:name="TOC Heading" w:semiHidden="1" w:uiPriority="39" w:unhideWhenUsed="1" w:qFormat="1"/>
-    <w:lsdException w:name="Plain Table 1" w:uiPriority="41"/>
-    <w:lsdException w:name="Plain Table 2" w:uiPriority="42"/>
-    <w:lsdException w:name="Plain Table 3" w:uiPriority="43"/>
-    <w:lsdException w:name="Plain Table 4" w:uiPriority="44"/>
-    <w:lsdException w:name="Plain Table 5" w:uiPriority="45"/>
-    <w:lsdException w:name="Grid Table Light" w:uiPriority="40"/>
-    <w:lsdException w:name="Grid Table 1 Light" w:uiPriority="46"/>
-    <w:lsdException w:name="Grid Table 2" w:uiPriority="47"/>
-    <w:lsdException w:name="Grid Table 3" w:uiPriority="48"/>
-    <w:lsdException w:name="Grid Table 4" w:uiPriority="49"/>
-    <w:lsdException w:name="Grid Table 5 Dark" w:uiPriority="50"/>
-    <w:lsdException w:name="Grid Table 6 Colorful" w:uiPriority="51"/>
-    <w:lsdException w:name="Grid Table 7 Colorful" w:uiPriority="52"/>
-    <w:lsdException w:name="Grid Table 1 Light Accent 1" w:uiPriority="46"/>
-    <w:lsdException w:name="Grid Table 2 Accent 1" w:uiPriority="47"/>
-    <w:lsdException w:name="Grid Table 3 Accent 1" w:uiPriority="48"/>
-    <w:lsdException w:name="Grid Table 4 Accent 1" w:uiPriority="49"/>
-    <w:lsdException w:name="Grid Table 5 Dark Accent 1" w:uiPriority="50"/>
-    <w:lsdException w:name="Grid Table 6 Colorful Accent 1" w:uiPriority="51"/>
-    <w:lsdException w:name="Grid Table 7 Colorful Accent 1" w:uiPriority="52"/>
-    <w:lsdException w:name="Grid Table 1 Light Accent 2" w:uiPriority="46"/>
-    <w:lsdException w:name="Grid Table 2 Accent 2" w:uiPriority="47"/>
-    <w:lsdException w:name="Grid Table 3 Accent 2" w:uiPriority="48"/>
-    <w:lsdException w:name="Grid Table 4 Accent 2" w:uiPriority="49"/>
-    <w:lsdException w:name="Grid Table 5 Dark Accent 2" w:uiPriority="50"/>
-    <w:lsdException w:name="Grid Table 6 Colorful Accent 2" w:uiPriority="51"/>
-    <w:lsdException w:name="Grid Table 7 Colorful Accent 2" w:uiPriority="52"/>
-    <w:lsdException w:name="Grid Table 1 Light Accent 3" w:uiPriority="46"/>
-    <w:lsdException w:name="Grid Table 2 Accent 3" w:uiPriority="47"/>
-    <w:lsdException w:name="Grid Table 3 Accent 3" w:uiPriority="48"/>
-    <w:lsdException w:name="Grid Table 4 Accent 3" w:uiPriority="49"/>
-    <w:lsdException w:name="Grid Table 5 Dark Accent 3" w:uiPriority="50"/>
-    <w:lsdException w:name="Grid Table 6 Colorful Accent 3" w:uiPriority="51"/>
-    <w:lsdException w:name="Grid Table 7 Colorful Accent 3" w:uiPriority="52"/>
-    <w:lsdException w:name="Grid Table 1 Light Accent 4" w:uiPriority="46"/>
-    <w:lsdException w:name="Grid Table 2 Accent 4" w:uiPriority="47"/>
-    <w:lsdException w:name="Grid Table 3 Accent 4" w:uiPriority="48"/>
-    <w:lsdException w:name="Grid Table 4 Accent 4" w:uiPriority="49"/>
-    <w:lsdException w:name="Grid Table 5 Dark Accent 4" w:uiPriority="50"/>
-    <w:lsdException w:name="Grid Table 6 Colorful Accent 4" w:uiPriority="51"/>
-    <w:lsdException w:name="Grid Table 7 Colorful Accent 4" w:uiPriority="52"/>
-    <w:lsdException w:name="Grid Table 1 Light Accent 5" w:uiPriority="46"/>
-    <w:lsdException w:name="Grid Table 2 Accent 5" w:uiPriority="47"/>
-    <w:lsdException w:name="Grid Table 3 Accent 5" w:uiPriority="48"/>
-    <w:lsdException w:name="Grid Table 4 Accent 5" w:uiPriority="49"/>
-    <w:lsdException w:name="Grid Table 5 Dark Accent 5" w:uiPriority="50"/>
-    <w:lsdException w:name="Grid Table 6 Colorful Accent 5" w:uiPriority="51"/>
-    <w:lsdException w:name="Grid Table 7 Colorful Accent 5" w:uiPriority="52"/>
-    <w:lsdException w:name="Grid Table 1 Light Accent 6" w:uiPriority="46"/>
-    <w:lsdException w:name="Grid Table 2 Accent 6" w:uiPriority="47"/>
-    <w:lsdException w:name="Grid Table 3 Accent 6" w:uiPriority="48"/>
-    <w:lsdException w:name="Grid Table 4 Accent 6" w:uiPriority="49"/>
-    <w:lsdException w:name="Grid Table 5 Dark Accent 6" w:uiPriority="50"/>
-    <w:lsdException w:name="Grid Table 6 Colorful Accent 6" w:uiPriority="51"/>
-    <w:lsdException w:name="Grid Table 7 Colorful Accent 6" w:uiPriority="52"/>
-    <w:lsdException w:name="List Table 1 Light" w:uiPriority="46"/>
-    <w:lsdException w:name="List Table 2" w:uiPriority="47"/>
-    <w:lsdException w:name="List Table 3" w:uiPriority="48"/>
-    <w:lsdException w:name="List Table 4" w:uiPriority="49"/>
-    <w:lsdException w:name="List Table 5 Dark" w:uiPriority="50"/>
-    <w:lsdException w:name="List Table 6 Colorful" w:uiPriority="51"/>
-    <w:lsdException w:name="List Table 7 Colorful" w:uiPriority="52"/>
-    <w:lsdException w:name="List Table 1 Light Accent 1" w:uiPriority="46"/>
-    <w:lsdException w:name="List Table 2 Accent 1" w:uiPriority="47"/>
-    <w:lsdException w:name="List Table 3 Accent 1" w:uiPriority="48"/>
-    <w:lsdException w:name="List Table 4 Accent 1" w:uiPriority="49"/>
-    <w:lsdException w:name="List Table 5 Dark Accent 1" w:uiPriority="50"/>
-    <w:lsdException w:name="List Table 6 Colorful Accent 1" w:uiPriority="51"/>
-    <w:lsdException w:name="List Table 7 Colorful Accent 1" w:uiPriority="52"/>
-    <w:lsdException w:name="List Table 1 Light Accent 2" w:uiPriority="46"/>
-    <w:lsdException w:name="List Table 2 Accent 2" w:uiPriority="47"/>
-    <w:lsdException w:name="List Table 3 Accent 2" w:uiPriority="48"/>
-    <w:lsdException w:name="List Table 4 Accent 2" w:uiPriority="49"/>
-    <w:lsdException w:name="List Table 5 Dark Accent 2" w:uiPriority="50"/>
-    <w:lsdException w:name="List Table 6 Colorful Accent 2" w:uiPriority="51"/>
-    <w:lsdException w:name="List Table 7 Colorful Accent 2" w:uiPriority="52"/>
-    <w:lsdException w:name="List Table 1 Light Accent 3" w:uiPriority="46"/>
-    <w:lsdException w:name="List Table 2 Accent 3" w:uiPriority="47"/>
-    <w:lsdException w:name="List Table 3 Accent 3" w:uiPriority="48"/>
-    <w:lsdException w:name="List Table 4 Accent 3" w:uiPriority="49"/>
-    <w:lsdException w:name="List Table 5 Dark Accent 3" w:uiPriority="50"/>
-    <w:lsdException w:name="List Table 6 Colorful Accent 3" w:uiPriority="51"/>
-    <w:lsdException w:name="List Table 7 Colorful Accent 3" w:uiPriority="52"/>
-    <w:lsdException w:name="List Table 1 Light Accent 4" w:uiPriority="46"/>
-    <w:lsdException w:name="List Table 2 Accent 4" w:uiPriority="47"/>
-    <w:lsdException w:name="List Table 3 Accent 4" w:uiPriority="48"/>
-    <w:lsdException w:name="List Table 4 Accent 4" w:uiPriority="49"/>
-    <w:lsdException w:name="List Table 5 Dark Accent 4" w:uiPriority="50"/>
-    <w:lsdException w:name="List Table 6 Colorful Accent 4" w:uiPriority="51"/>
-    <w:lsdException w:name="List Table 7 Colorful Accent 4" w:uiPriority="52"/>
-    <w:lsdException w:name="List Table 1 Light Accent 5" w:uiPriority="46"/>
-    <w:lsdException w:name="List Table 2 Accent 5" w:uiPriority="47"/>
-    <w:lsdException w:name="List Table 3 Accent 5" w:uiPriority="48"/>
-    <w:lsdException w:name="List Table 4 Accent 5" w:uiPriority="49"/>
-    <w:lsdException w:name="List Table 5 Dark Accent 5" w:uiPriority="50"/>
-    <w:lsdException w:name="List Table 6 Colorful Accent 5" w:uiPriority="51"/>
-    <w:lsdException w:name="List Table 7 Colorful Accent 5" w:uiPriority="52"/>
-    <w:lsdException w:name="List Table 1 Light Accent 6" w:uiPriority="46"/>
-    <w:lsdException w:name="List Table 2 Accent 6" w:uiPriority="47"/>
-    <w:lsdException w:name="List Table 3 Accent 6" w:uiPriority="48"/>
-    <w:lsdException w:name="List Table 4 Accent 6" w:uiPriority="49"/>
-    <w:lsdException w:name="List Table 5 Dark Accent 6" w:uiPriority="50"/>
-    <w:lsdException w:name="List Table 6 Colorful Accent 6" w:uiPriority="51"/>
-    <w:lsdException w:name="List Table 7 Colorful Accent 6" w:uiPriority="52"/>
-  </w:latentStyles>
-  <w:style w:type="paragraph" w:default="1" w:styleId="Normal">
-    <w:name w:val="Normal"/>
-    <w:qFormat/>
-  </w:style>
-  <w:style w:type="character" w:default="1" w:styleId="DefaultParagraphFont">
-    <w:name w:val="Default Paragraph Font"/>
-    <w:uiPriority w:val="1"/>
-    <w:semiHidden/>
-    <w:unhideWhenUsed/>
-  </w:style>
-  <w:style w:type="table" w:default="1" w:styleId="TableNormal">
-    <w:name w:val="Normal Table"/>
-    <w:uiPriority w:val="99"/>
-    <w:semiHidden/>
-    <w:unhideWhenUsed/>
-    <w:tblPr>
-      <w:tblInd w:w="0" w:type="dxa"/>
-      <w:tblCellMar>
-        <w:top w:w="0" w:type="dxa"/>
-        <w:left w:w="108" w:type="dxa"/>
-        <w:bottom w:w="0" w:type="dxa"/>
-        <w:right w:w="108" w:type="dxa"/>
-      </w:tblCellMar>
-    </w:tblPr>
-  </w:style>
-  <w:style w:type="numbering" w:default="1" w:styleId="NoList">
-    <w:name w:val="No List"/>
-    <w:uiPriority w:val="99"/>
-    <w:semiHidden/>
-    <w:unhideWhenUsed/>
-  </w:style>
-  <w:style w:type="character" w:styleId="PlaceholderText">
-    <w:name w:val="Placeholder Text"/>
-    <w:basedOn w:val="DefaultParagraphFont"/>
-    <w:uiPriority w:val="99"/>
-    <w:semiHidden/>
-    <w:rsid w:val="00DF2B79"/>
-    <w:rPr>
-      <w:color w:val="808080"/>
-    </w:rPr>
-  </w:style>
-</w:styles>
-</file>
-
-<file path=word/glossary/webSettings.xml><?xml version="1.0" encoding="utf-8"?>
-<w:webSettings xmlns:mc="http://schemas.openxmlformats.org/markup-compatibility/2006" xmlns:r="http://schemas.openxmlformats.org/officeDocument/2006/relationships" xmlns:w="http://schemas.openxmlformats.org/wordprocessingml/2006/main" xmlns:w14="http://schemas.microsoft.com/office/word/2010/wordml" xmlns:w15="http://schemas.microsoft.com/office/word/2012/wordml" mc:Ignorable="w14 w15">
-  <w:optimizeForBrowser/>
-  <w:allowPNG/>
-</w:webSettings>
 </file>
 
 <file path=word/theme/theme1.xml><?xml version="1.0" encoding="utf-8"?>
@@ -17306,7 +17039,7 @@
 </file>
 
 <file path=customXml/itemProps1.xml><?xml version="1.0" encoding="utf-8"?>
-<ds:datastoreItem xmlns:ds="http://schemas.openxmlformats.org/officeDocument/2006/customXml" ds:itemID="{B1014547-A6AD-4DF4-A53F-9FA6CD48BF53}">
+<ds:datastoreItem xmlns:ds="http://schemas.openxmlformats.org/officeDocument/2006/customXml" ds:itemID="{5AC44171-C4EF-41C7-8077-3039BC6EA548}">
   <ds:schemaRefs>
     <ds:schemaRef ds:uri="http://schemas.openxmlformats.org/officeDocument/2006/bibliography"/>
   </ds:schemaRefs>

</xml_diff>